<commit_message>
updating manuscript and screening of abundant taxa
</commit_message>
<xml_diff>
--- a/Writing/Custer Harrison et al. 2021.docx
+++ b/Writing/Custer Harrison et al. 2021.docx
@@ -5703,7 +5703,7 @@
         </w:rPr>
         <w:t>Table</w:t>
       </w:r>
-      <w:commentRangeEnd w:id="7"/>
+      <w:commentRangeEnd w:id="6"/>
       <w:r>
         <w:rPr>
           <w:rStyle w:val="CommentReference"/>
@@ -5711,7 +5711,7 @@
           <w:color w:val="000000"/>
           <w:lang w:eastAsia="de-DE"/>
         </w:rPr>
-        <w:commentReference w:id="7"/>
+        <w:commentReference w:id="6"/>
       </w:r>
       <w:r>
         <w:rPr>
@@ -5722,7 +5722,7 @@
         </w:rPr>
         <w:t xml:space="preserve"> 2 </w:t>
       </w:r>
-      <w:commentRangeEnd w:id="6"/>
+      <w:commentRangeEnd w:id="7"/>
       <w:r>
         <w:rPr>
           <w:rStyle w:val="CommentReference"/>
@@ -5731,7 +5731,7 @@
           <w:highlight w:val="yellow"/>
           <w:lang w:eastAsia="de-DE"/>
         </w:rPr>
-        <w:commentReference w:id="6"/>
+        <w:commentReference w:id="7"/>
       </w:r>
       <w:r>
         <w:rPr>
@@ -6772,15 +6772,7 @@
           <w:color w:val="000000" w:themeColor="text1"/>
           <w:shd w:val="clear" w:color="auto" w:fill="FFFFFF"/>
         </w:rPr>
-        <w:t xml:space="preserve"> </w:t>
-      </w:r>
-      <w:r>
-        <w:rPr>
-          <w:rFonts w:ascii="Times New Roman" w:hAnsi="Times New Roman" w:cs="Times New Roman"/>
-          <w:color w:val="000000" w:themeColor="text1"/>
-          <w:shd w:val="clear" w:color="auto" w:fill="FFFFFF"/>
-        </w:rPr>
-        <w:t>rarefied results reported unless otherwise noted.</w:t>
+        <w:t xml:space="preserve"> rarefied results reported unless otherwise noted.</w:t>
       </w:r>
       <w:r>
         <w:rPr>
@@ -10655,7 +10647,23 @@
           <w:color w:val="000000" w:themeColor="text1"/>
           <w:shd w:val="clear" w:color="auto" w:fill="FFFFFF"/>
         </w:rPr>
-        <w:t xml:space="preserve"> led to the significant decrease in activity observed in the Roundup </w:t>
+        <w:t xml:space="preserve"> led to the decrease</w:t>
+      </w:r>
+      <w:r>
+        <w:rPr>
+          <w:rFonts w:ascii="Times New Roman" w:hAnsi="Times New Roman" w:cs="Times New Roman"/>
+          <w:color w:val="000000" w:themeColor="text1"/>
+          <w:shd w:val="clear" w:color="auto" w:fill="FFFFFF"/>
+        </w:rPr>
+        <w:t>d</w:t>
+      </w:r>
+      <w:r>
+        <w:rPr>
+          <w:rFonts w:ascii="Times New Roman" w:hAnsi="Times New Roman" w:cs="Times New Roman"/>
+          <w:color w:val="000000" w:themeColor="text1"/>
+          <w:shd w:val="clear" w:color="auto" w:fill="FFFFFF"/>
+        </w:rPr>
+        <w:t xml:space="preserve"> activity observed in the Roundup </w:t>
       </w:r>
       <w:proofErr w:type="spellStart"/>
       <w:r>
@@ -10673,6 +10681,88 @@
           <w:color w:val="000000" w:themeColor="text1"/>
           <w:shd w:val="clear" w:color="auto" w:fill="FFFFFF"/>
         </w:rPr>
+        <w:t xml:space="preserve"> treated plots </w:t>
+      </w:r>
+      <w:r>
+        <w:rPr>
+          <w:rFonts w:ascii="Times New Roman" w:hAnsi="Times New Roman" w:cs="Times New Roman"/>
+          <w:color w:val="000000" w:themeColor="text1"/>
+          <w:shd w:val="clear" w:color="auto" w:fill="FFFFFF"/>
+        </w:rPr>
+        <w:lastRenderedPageBreak/>
+        <w:t xml:space="preserve">between sampling times two and three. As extracellular enzymes are costly to produce for microbes, it could be hypothesized that the production and secretion of alkaline phosphatase might increase following the addition of an organophosphorus compound like Roundup (glyphosate) but decrease once there is sufficient P in the soil </w:t>
+      </w:r>
+      <w:r>
+        <w:rPr>
+          <w:rFonts w:ascii="Times New Roman" w:hAnsi="Times New Roman" w:cs="Times New Roman"/>
+          <w:color w:val="000000" w:themeColor="text1"/>
+          <w:shd w:val="clear" w:color="auto" w:fill="FFFFFF"/>
+        </w:rPr>
+        <w:fldChar w:fldCharType="begin" w:fldLock="1"/>
+      </w:r>
+      <w:r>
+        <w:rPr>
+          <w:rFonts w:ascii="Times New Roman" w:hAnsi="Times New Roman" w:cs="Times New Roman"/>
+          <w:color w:val="000000" w:themeColor="text1"/>
+          <w:shd w:val="clear" w:color="auto" w:fill="FFFFFF"/>
+        </w:rPr>
+        <w:instrText>ADDIN CSL_CITATION {"citationItems":[{"id":"ITEM-1","itemData":{"DOI":"10.1146/annurev.ecolsys.38.091206.095740","ISSN":"1543-592X","author":[{"dropping-particle":"","family":"West","given":"Stuart A.","non-dropping-particle":"","parse-names":false,"suffix":""},{"dropping-particle":"","family":"Diggle","given":"Stephen P.","non-dropping-particle":"","parse-names":false,"suffix":""},{"dropping-particle":"","family":"Buckling","given":"Angus","non-dropping-particle":"","parse-names":false,"suffix":""},{"dropping-particle":"","family":"Gardner","given":"Andy","non-dropping-particle":"","parse-names":false,"suffix":""},{"dropping-particle":"","family":"Griffin","given":"Ashleigh S.","non-dropping-particle":"","parse-names":false,"suffix":""}],"container-title":"Annual Review of Ecology, Evolution, and Systematics","id":"ITEM-1","issue":"1","issued":{"date-parts":[["2007","12"]]},"page":"53-77","title":"The Social Lives of Microbes","type":"article-journal","volume":"38"},"uris":["http://www.mendeley.com/documents/?uuid=aae278d7-e93a-47d0-8de3-4f56ff904e60"]}],"mendeley":{"formattedCitation":"(49)","plainTextFormattedCitation":"(49)","previouslyFormattedCitation":"(49)"},"properties":{"noteIndex":0},"schema":"https://github.com/citation-style-language/schema/raw/master/csl-citation.json"}</w:instrText>
+      </w:r>
+      <w:r>
+        <w:rPr>
+          <w:rFonts w:ascii="Times New Roman" w:hAnsi="Times New Roman" w:cs="Times New Roman"/>
+          <w:color w:val="000000" w:themeColor="text1"/>
+          <w:shd w:val="clear" w:color="auto" w:fill="FFFFFF"/>
+        </w:rPr>
+        <w:fldChar w:fldCharType="separate"/>
+      </w:r>
+      <w:r>
+        <w:rPr>
+          <w:rFonts w:ascii="Times New Roman" w:hAnsi="Times New Roman" w:cs="Times New Roman"/>
+          <w:noProof/>
+          <w:color w:val="000000" w:themeColor="text1"/>
+          <w:shd w:val="clear" w:color="auto" w:fill="FFFFFF"/>
+        </w:rPr>
+        <w:t>(49)</w:t>
+      </w:r>
+      <w:r>
+        <w:rPr>
+          <w:rFonts w:ascii="Times New Roman" w:hAnsi="Times New Roman" w:cs="Times New Roman"/>
+          <w:color w:val="000000" w:themeColor="text1"/>
+          <w:shd w:val="clear" w:color="auto" w:fill="FFFFFF"/>
+        </w:rPr>
+        <w:fldChar w:fldCharType="end"/>
+      </w:r>
+      <w:r>
+        <w:rPr>
+          <w:rFonts w:ascii="Times New Roman" w:hAnsi="Times New Roman" w:cs="Times New Roman"/>
+          <w:color w:val="000000" w:themeColor="text1"/>
+          <w:shd w:val="clear" w:color="auto" w:fill="FFFFFF"/>
+        </w:rPr>
+        <w:t xml:space="preserve">, as was shown with the increasing trend of soil phosphate over the </w:t>
+      </w:r>
+      <w:r>
+        <w:rPr>
+          <w:rFonts w:ascii="Times New Roman" w:hAnsi="Times New Roman" w:cs="Times New Roman"/>
+          <w:color w:val="000000" w:themeColor="text1"/>
+          <w:shd w:val="clear" w:color="auto" w:fill="FFFFFF"/>
+        </w:rPr>
+        <w:t>20-</w:t>
+      </w:r>
+      <w:r>
+        <w:rPr>
+          <w:rFonts w:ascii="Times New Roman" w:hAnsi="Times New Roman" w:cs="Times New Roman"/>
+          <w:color w:val="000000" w:themeColor="text1"/>
+          <w:shd w:val="clear" w:color="auto" w:fill="FFFFFF"/>
+        </w:rPr>
+        <w:t>day period. However, given the lack of correlation between phosphate concentration and PHOS activity and observing the same patterns in the handweeded plots, we hypothesize forces besides herbicide application may be responsible</w:t>
+      </w:r>
+      <w:r>
+        <w:rPr>
+          <w:rFonts w:ascii="Times New Roman" w:hAnsi="Times New Roman" w:cs="Times New Roman"/>
+          <w:color w:val="000000" w:themeColor="text1"/>
+          <w:shd w:val="clear" w:color="auto" w:fill="FFFFFF"/>
+        </w:rPr>
         <w:t xml:space="preserve"> </w:t>
       </w:r>
       <w:r>
@@ -10681,73 +10771,6 @@
           <w:color w:val="000000" w:themeColor="text1"/>
           <w:shd w:val="clear" w:color="auto" w:fill="FFFFFF"/>
         </w:rPr>
-        <w:lastRenderedPageBreak/>
-        <w:t xml:space="preserve">treated plots between sampling times two and three. As extracellular enzymes are costly to produce for microbes, it could be hypothesized that the production and secretion of alkaline phosphatase might increase following the addition of an organophosphorus compound like Roundup (glyphosate) but decrease once there is sufficient P in the soil </w:t>
-      </w:r>
-      <w:r>
-        <w:rPr>
-          <w:rFonts w:ascii="Times New Roman" w:hAnsi="Times New Roman" w:cs="Times New Roman"/>
-          <w:color w:val="000000" w:themeColor="text1"/>
-          <w:shd w:val="clear" w:color="auto" w:fill="FFFFFF"/>
-        </w:rPr>
-        <w:fldChar w:fldCharType="begin" w:fldLock="1"/>
-      </w:r>
-      <w:r>
-        <w:rPr>
-          <w:rFonts w:ascii="Times New Roman" w:hAnsi="Times New Roman" w:cs="Times New Roman"/>
-          <w:color w:val="000000" w:themeColor="text1"/>
-          <w:shd w:val="clear" w:color="auto" w:fill="FFFFFF"/>
-        </w:rPr>
-        <w:instrText>ADDIN CSL_CITATION {"citationItems":[{"id":"ITEM-1","itemData":{"DOI":"10.1146/annurev.ecolsys.38.091206.095740","ISSN":"1543-592X","author":[{"dropping-particle":"","family":"West","given":"Stuart A.","non-dropping-particle":"","parse-names":false,"suffix":""},{"dropping-particle":"","family":"Diggle","given":"Stephen P.","non-dropping-particle":"","parse-names":false,"suffix":""},{"dropping-particle":"","family":"Buckling","given":"Angus","non-dropping-particle":"","parse-names":false,"suffix":""},{"dropping-particle":"","family":"Gardner","given":"Andy","non-dropping-particle":"","parse-names":false,"suffix":""},{"dropping-particle":"","family":"Griffin","given":"Ashleigh S.","non-dropping-particle":"","parse-names":false,"suffix":""}],"container-title":"Annual Review of Ecology, Evolution, and Systematics","id":"ITEM-1","issue":"1","issued":{"date-parts":[["2007","12"]]},"page":"53-77","title":"The Social Lives of Microbes","type":"article-journal","volume":"38"},"uris":["http://www.mendeley.com/documents/?uuid=aae278d7-e93a-47d0-8de3-4f56ff904e60"]}],"mendeley":{"formattedCitation":"(49)","plainTextFormattedCitation":"(49)","previouslyFormattedCitation":"(49)"},"properties":{"noteIndex":0},"schema":"https://github.com/citation-style-language/schema/raw/master/csl-citation.json"}</w:instrText>
-      </w:r>
-      <w:r>
-        <w:rPr>
-          <w:rFonts w:ascii="Times New Roman" w:hAnsi="Times New Roman" w:cs="Times New Roman"/>
-          <w:color w:val="000000" w:themeColor="text1"/>
-          <w:shd w:val="clear" w:color="auto" w:fill="FFFFFF"/>
-        </w:rPr>
-        <w:fldChar w:fldCharType="separate"/>
-      </w:r>
-      <w:r>
-        <w:rPr>
-          <w:rFonts w:ascii="Times New Roman" w:hAnsi="Times New Roman" w:cs="Times New Roman"/>
-          <w:noProof/>
-          <w:color w:val="000000" w:themeColor="text1"/>
-          <w:shd w:val="clear" w:color="auto" w:fill="FFFFFF"/>
-        </w:rPr>
-        <w:t>(49)</w:t>
-      </w:r>
-      <w:r>
-        <w:rPr>
-          <w:rFonts w:ascii="Times New Roman" w:hAnsi="Times New Roman" w:cs="Times New Roman"/>
-          <w:color w:val="000000" w:themeColor="text1"/>
-          <w:shd w:val="clear" w:color="auto" w:fill="FFFFFF"/>
-        </w:rPr>
-        <w:fldChar w:fldCharType="end"/>
-      </w:r>
-      <w:r>
-        <w:rPr>
-          <w:rFonts w:ascii="Times New Roman" w:hAnsi="Times New Roman" w:cs="Times New Roman"/>
-          <w:color w:val="000000" w:themeColor="text1"/>
-          <w:shd w:val="clear" w:color="auto" w:fill="FFFFFF"/>
-        </w:rPr>
-        <w:t xml:space="preserve">, as was shown with the increasing trend of soil phosphate over the twenty day period. However, given the lack of correlation between phosphate concentration and PHOS activity and observing the same patterns in the handweeded plots, we hypothesize forces besides herbicide application may be </w:t>
-      </w:r>
-      <w:proofErr w:type="gramStart"/>
-      <w:r>
-        <w:rPr>
-          <w:rFonts w:ascii="Times New Roman" w:hAnsi="Times New Roman" w:cs="Times New Roman"/>
-          <w:color w:val="000000" w:themeColor="text1"/>
-          <w:shd w:val="clear" w:color="auto" w:fill="FFFFFF"/>
-        </w:rPr>
-        <w:t>responsible</w:t>
-      </w:r>
-      <w:r>
-        <w:rPr>
-          <w:rFonts w:ascii="Times New Roman" w:hAnsi="Times New Roman" w:cs="Times New Roman"/>
-          <w:color w:val="000000" w:themeColor="text1"/>
-          <w:shd w:val="clear" w:color="auto" w:fill="FFFFFF"/>
-        </w:rPr>
         <w:t>(</w:t>
       </w:r>
       <w:r>
@@ -10756,9 +10779,8 @@
           <w:color w:val="000000" w:themeColor="text1"/>
           <w:shd w:val="clear" w:color="auto" w:fill="FFFFFF"/>
         </w:rPr>
-        <w:t xml:space="preserve"> e.g.</w:t>
-      </w:r>
-      <w:proofErr w:type="gramEnd"/>
+        <w:t>e.g.</w:t>
+      </w:r>
       <w:r>
         <w:rPr>
           <w:rFonts w:ascii="Times New Roman" w:hAnsi="Times New Roman" w:cs="Times New Roman"/>
@@ -11107,7 +11129,23 @@
           <w:color w:val="000000" w:themeColor="text1"/>
           <w:shd w:val="clear" w:color="auto" w:fill="FFFFFF"/>
         </w:rPr>
-        <w:t xml:space="preserve">. If true, this would shift the competitive balance among microbes, with </w:t>
+        <w:t xml:space="preserve">. If true, this </w:t>
+      </w:r>
+      <w:r>
+        <w:rPr>
+          <w:rFonts w:ascii="Times New Roman" w:hAnsi="Times New Roman" w:cs="Times New Roman"/>
+          <w:color w:val="000000" w:themeColor="text1"/>
+          <w:shd w:val="clear" w:color="auto" w:fill="FFFFFF"/>
+        </w:rPr>
+        <w:t>could</w:t>
+      </w:r>
+      <w:r>
+        <w:rPr>
+          <w:rFonts w:ascii="Times New Roman" w:hAnsi="Times New Roman" w:cs="Times New Roman"/>
+          <w:color w:val="000000" w:themeColor="text1"/>
+          <w:shd w:val="clear" w:color="auto" w:fill="FFFFFF"/>
+        </w:rPr>
+        <w:t xml:space="preserve"> shift the competitive balance, with heterotrophic microbes being </w:t>
       </w:r>
       <w:r>
         <w:rPr>
@@ -11116,22 +11154,29 @@
           <w:shd w:val="clear" w:color="auto" w:fill="FFFFFF"/>
         </w:rPr>
         <w:lastRenderedPageBreak/>
-        <w:t xml:space="preserve">heterotrophic microbes being favored. </w:t>
-      </w:r>
-      <w:r>
-        <w:rPr>
-          <w:rFonts w:ascii="Times New Roman" w:hAnsi="Times New Roman" w:cs="Times New Roman"/>
-          <w:color w:val="000000" w:themeColor="text1"/>
-          <w:shd w:val="clear" w:color="auto" w:fill="FFFFFF"/>
-        </w:rPr>
-        <w:t xml:space="preserve">Shifts in the abundance of </w:t>
+        <w:t xml:space="preserve">favored. </w:t>
+      </w:r>
+      <w:r>
+        <w:rPr>
+          <w:rFonts w:ascii="Times New Roman" w:hAnsi="Times New Roman" w:cs="Times New Roman"/>
+          <w:color w:val="000000" w:themeColor="text1"/>
+          <w:shd w:val="clear" w:color="auto" w:fill="FFFFFF"/>
+        </w:rPr>
+        <w:t>Observed s</w:t>
+      </w:r>
+      <w:r>
+        <w:rPr>
+          <w:rFonts w:ascii="Times New Roman" w:hAnsi="Times New Roman" w:cs="Times New Roman"/>
+          <w:color w:val="000000" w:themeColor="text1"/>
+          <w:shd w:val="clear" w:color="auto" w:fill="FFFFFF"/>
+        </w:rPr>
+        <w:t xml:space="preserve">hifts in the abundance of </w:t>
       </w:r>
       <w:proofErr w:type="spellStart"/>
       <w:r>
         <w:rPr>
           <w:rFonts w:ascii="Times New Roman" w:hAnsi="Times New Roman" w:cs="Times New Roman"/>
           <w:color w:val="000000" w:themeColor="text1"/>
-          <w:highlight w:val="yellow"/>
           <w:shd w:val="clear" w:color="auto" w:fill="FFFFFF"/>
         </w:rPr>
         <w:t>Shpingomondacae</w:t>
@@ -11141,50 +11186,147 @@
         <w:rPr>
           <w:rFonts w:ascii="Times New Roman" w:hAnsi="Times New Roman" w:cs="Times New Roman"/>
           <w:color w:val="000000" w:themeColor="text1"/>
-          <w:highlight w:val="yellow"/>
-          <w:shd w:val="clear" w:color="auto" w:fill="FFFFFF"/>
-        </w:rPr>
-        <w:t xml:space="preserve"> provide support and show increased abundance of putative herbicide degraders following chemical herbicide </w:t>
-      </w:r>
-      <w:commentRangeStart w:id="16"/>
-      <w:r>
-        <w:rPr>
-          <w:rFonts w:ascii="Times New Roman" w:hAnsi="Times New Roman" w:cs="Times New Roman"/>
-          <w:color w:val="000000" w:themeColor="text1"/>
-          <w:highlight w:val="yellow"/>
-          <w:shd w:val="clear" w:color="auto" w:fill="FFFFFF"/>
-        </w:rPr>
-        <w:t>application</w:t>
-      </w:r>
-      <w:commentRangeEnd w:id="16"/>
-      <w:r>
-        <w:rPr>
-          <w:rStyle w:val="CommentReference"/>
-          <w:rFonts w:ascii="Times New Roman" w:eastAsia="Times New Roman" w:hAnsi="Times New Roman" w:cs="Times New Roman"/>
-          <w:color w:val="000000"/>
-          <w:highlight w:val="yellow"/>
-          <w:lang w:eastAsia="de-DE"/>
-        </w:rPr>
-        <w:commentReference w:id="16"/>
-      </w:r>
-      <w:r>
-        <w:rPr>
-          <w:rFonts w:ascii="Times New Roman" w:hAnsi="Times New Roman" w:cs="Times New Roman"/>
-          <w:color w:val="000000" w:themeColor="text1"/>
-          <w:shd w:val="clear" w:color="auto" w:fill="FFFFFF"/>
-        </w:rPr>
-        <w:t xml:space="preserve"> . </w:t>
-      </w:r>
-      <w:proofErr w:type="gramStart"/>
-      <w:r>
-        <w:rPr>
-          <w:rFonts w:ascii="Times New Roman" w:hAnsi="Times New Roman" w:cs="Times New Roman"/>
-          <w:color w:val="000000" w:themeColor="text1"/>
-          <w:shd w:val="clear" w:color="auto" w:fill="FFFFFF"/>
-        </w:rPr>
-        <w:t>However</w:t>
-      </w:r>
-      <w:proofErr w:type="gramEnd"/>
+          <w:shd w:val="clear" w:color="auto" w:fill="FFFFFF"/>
+        </w:rPr>
+        <w:t xml:space="preserve"> </w:t>
+      </w:r>
+      <w:r>
+        <w:rPr>
+          <w:rFonts w:ascii="Times New Roman" w:hAnsi="Times New Roman" w:cs="Times New Roman"/>
+          <w:color w:val="000000" w:themeColor="text1"/>
+          <w:shd w:val="clear" w:color="auto" w:fill="FFFFFF"/>
+        </w:rPr>
+        <w:t xml:space="preserve">in all chemical herbicide treated plots </w:t>
+      </w:r>
+      <w:r>
+        <w:rPr>
+          <w:rFonts w:ascii="Times New Roman" w:hAnsi="Times New Roman" w:cs="Times New Roman"/>
+          <w:color w:val="000000" w:themeColor="text1"/>
+          <w:shd w:val="clear" w:color="auto" w:fill="FFFFFF"/>
+        </w:rPr>
+        <w:t>support</w:t>
+      </w:r>
+      <w:r>
+        <w:rPr>
+          <w:rFonts w:ascii="Times New Roman" w:hAnsi="Times New Roman" w:cs="Times New Roman"/>
+          <w:color w:val="000000" w:themeColor="text1"/>
+          <w:shd w:val="clear" w:color="auto" w:fill="FFFFFF"/>
+        </w:rPr>
+        <w:t xml:space="preserve"> this hypothesis</w:t>
+      </w:r>
+      <w:r>
+        <w:rPr>
+          <w:rFonts w:ascii="Times New Roman" w:hAnsi="Times New Roman" w:cs="Times New Roman"/>
+          <w:color w:val="000000" w:themeColor="text1"/>
+          <w:shd w:val="clear" w:color="auto" w:fill="FFFFFF"/>
+        </w:rPr>
+        <w:t xml:space="preserve"> and show </w:t>
+      </w:r>
+      <w:r>
+        <w:rPr>
+          <w:rFonts w:ascii="Times New Roman" w:hAnsi="Times New Roman" w:cs="Times New Roman"/>
+          <w:color w:val="000000" w:themeColor="text1"/>
+          <w:shd w:val="clear" w:color="auto" w:fill="FFFFFF"/>
+        </w:rPr>
+        <w:t xml:space="preserve">an </w:t>
+      </w:r>
+      <w:r>
+        <w:rPr>
+          <w:rFonts w:ascii="Times New Roman" w:hAnsi="Times New Roman" w:cs="Times New Roman"/>
+          <w:color w:val="000000" w:themeColor="text1"/>
+          <w:shd w:val="clear" w:color="auto" w:fill="FFFFFF"/>
+        </w:rPr>
+        <w:t>increase</w:t>
+      </w:r>
+      <w:r>
+        <w:rPr>
+          <w:rFonts w:ascii="Times New Roman" w:hAnsi="Times New Roman" w:cs="Times New Roman"/>
+          <w:color w:val="000000" w:themeColor="text1"/>
+          <w:shd w:val="clear" w:color="auto" w:fill="FFFFFF"/>
+        </w:rPr>
+        <w:t xml:space="preserve"> in th</w:t>
+      </w:r>
+      <w:r>
+        <w:rPr>
+          <w:rFonts w:ascii="Times New Roman" w:hAnsi="Times New Roman" w:cs="Times New Roman"/>
+          <w:color w:val="000000" w:themeColor="text1"/>
+          <w:shd w:val="clear" w:color="auto" w:fill="FFFFFF"/>
+        </w:rPr>
+        <w:t xml:space="preserve">is family of </w:t>
+      </w:r>
+      <w:r>
+        <w:rPr>
+          <w:rFonts w:ascii="Times New Roman" w:hAnsi="Times New Roman" w:cs="Times New Roman"/>
+          <w:color w:val="000000" w:themeColor="text1"/>
+          <w:shd w:val="clear" w:color="auto" w:fill="FFFFFF"/>
+        </w:rPr>
+        <w:t xml:space="preserve">putative herbicide degrader following chemical herbicide application </w:t>
+      </w:r>
+      <w:r>
+        <w:rPr>
+          <w:rFonts w:ascii="Times New Roman" w:hAnsi="Times New Roman" w:cs="Times New Roman"/>
+          <w:color w:val="000000" w:themeColor="text1"/>
+          <w:shd w:val="clear" w:color="auto" w:fill="FFFFFF"/>
+        </w:rPr>
+        <w:fldChar w:fldCharType="begin" w:fldLock="1"/>
+      </w:r>
+      <w:r>
+        <w:rPr>
+          <w:rFonts w:ascii="Times New Roman" w:hAnsi="Times New Roman" w:cs="Times New Roman"/>
+          <w:color w:val="000000" w:themeColor="text1"/>
+          <w:shd w:val="clear" w:color="auto" w:fill="FFFFFF"/>
+        </w:rPr>
+        <w:instrText>ADDIN CSL_CITATION {"citationItems":[{"id":"ITEM-1","itemData":{"DOI":"10.1128/AEM.02600-15","ISSN":"0099-2240","abstract":"In this study, we investigated the establishment of natural bacterial degraders in a sand filter treating groundwater contaminated with the phenoxypropionate herbicides ( RS )-2-(4-chloro-2-methylphenoxy)propanoic acid (MCPP) and ( RS )-2-(2,4-dichlorophenoxy)propanoic acid (DCPP) and the associated impurity/catabolite 4-chlorophenoxypropanoic acid (4-CPP). A pilot facility was set up in a contaminated landfill site. Anaerobic groundwater was pumped up and passed through an aeration basin and subsequently through a rapid sand filter, which is characterized by a short residence time of the water in the filter. For 3 months, the degradation of DCPP, MCPP, and 4-CPP in the sand filter increased to 15 to 30% of the inlet concentration. A significant selection for natural bacterial herbicide degraders also occurred in the sand filter. Using a most-probable-number (MPN) method, we found a steady increase in the number of culturable phenoxypropionate degraders, reaching approximately 5 × 10 5 degraders per g sand by the end of the study. Using a quantitative PCR targeting the two phenoxypropionate degradation genes, rdpA and sdpA , encoding stereospecific dioxygenases, a parallel increase was observed, but with the gene copy numbers being about 2 to 3 log units higher than the MPN. In general, the sdpA gene was more abundant than the rdpA gene, and the establishment of a significant population of bacteria harboring sdpA occurred faster than the establishment of an rdpA gene-carrying population. The identities of the specific herbicide degraders in the sand filter were assessed by Illumina MiSeq sequencing of 16S rRNA genes from sand filter samples and from selected MPN plate wells. We propose a list of potential degrader bacteria involved in herbicide degradation, including representatives belonging to the Comamonadaceae and Sphingomonadales .","author":[{"dropping-particle":"","family":"Feld","given":"Louise","non-dropping-particle":"","parse-names":false,"suffix":""},{"dropping-particle":"","family":"Nielsen","given":"Tue Kjærgaard","non-dropping-particle":"","parse-names":false,"suffix":""},{"dropping-particle":"","family":"Hansen","given":"Lars Hestbjerg","non-dropping-particle":"","parse-names":false,"suffix":""},{"dropping-particle":"","family":"Aamand","given":"Jens","non-dropping-particle":"","parse-names":false,"suffix":""},{"dropping-particle":"","family":"Albers","given":"Christian Nyrop","non-dropping-particle":"","parse-names":false,"suffix":""}],"container-title":"Applied and Environmental Microbiology","editor":[{"dropping-particle":"","family":"Löffler","given":"F. E.","non-dropping-particle":"","parse-names":false,"suffix":""}],"id":"ITEM-1","issue":"3","issued":{"date-parts":[["2016","2"]]},"page":"878-887","title":"Establishment of Bacterial Herbicide Degraders in a Rapid Sand Filter for Bioremediation of Phenoxypropionate-Polluted Groundwater","type":"article-journal","volume":"82"},"uris":["http://www.mendeley.com/documents/?uuid=c3062f9e-7d0f-41c6-b5b2-eaa82c2de97f"]},{"id":"ITEM-2","itemData":{"DOI":"10.1128/AEM.70.4.2391-2397.2004","ISSN":"0099-2240","abstract":"Pentachlorophenol (PCP), a highly toxic anthropogenic pesticide, can be mineralized by Sphingobium chlorophenolicum , a gram-negative bacterium isolated from PCP-contaminated soil. However, degradation of PCP is slow and S. chlorophenolicum cannot tolerate high levels of PCP. We have used genome shuffling to improve the degradation of PCP by S. chlorophenolicum . We have obtained several strains that degrade PCP faster and tolerate higher levels of PCP than the wild-type strain. Several strains obtained after the third round of shuffling can grow on one-quarter-strength tryptic soy broth plates containing 6 to 8 mM PCP, while the original strain cannot grow in the presence of PCP at concentrations higher than 0.6 mM. Some of the mutants are able to completely degrade 3 mM PCP in one-quarter-strength tryptic soy broth, whereas no degradation can be achieved by the wild-type strain. Analysis of several improved strains suggests that the improved phenotypes are due to various combinations of mutations leading to an enhanced growth rate, constitutive expression of the PCP degradation genes, and enhanced resistance to the toxicity of PCP and its metabolites.","author":[{"dropping-particle":"","family":"Dai","given":"MingHua","non-dropping-particle":"","parse-names":false,"suffix":""},{"dropping-particle":"","family":"Copley","given":"Shelley D.","non-dropping-particle":"","parse-names":false,"suffix":""}],"container-title":"Applied and Environmental Microbiology","id":"ITEM-2","issue":"4","issued":{"date-parts":[["2004","4"]]},"page":"2391-2397","title":"Genome Shuffling Improves Degradation of the Anthropogenic Pesticide Pentachlorophenol by Sphingobium chlorophenolicum ATCC 39723","type":"article-journal","volume":"70"},"uris":["http://www.mendeley.com/documents/?uuid=cdc0b11e-0ddb-49dc-88c6-b9715d8edab9"]}],"mendeley":{"formattedCitation":"(55, 56)","plainTextFormattedCitation":"(55, 56)","previouslyFormattedCitation":"(55, 56)"},"properties":{"noteIndex":0},"schema":"https://github.com/citation-style-language/schema/raw/master/csl-citation.json"}</w:instrText>
+      </w:r>
+      <w:r>
+        <w:rPr>
+          <w:rFonts w:ascii="Times New Roman" w:hAnsi="Times New Roman" w:cs="Times New Roman"/>
+          <w:color w:val="000000" w:themeColor="text1"/>
+          <w:shd w:val="clear" w:color="auto" w:fill="FFFFFF"/>
+        </w:rPr>
+        <w:fldChar w:fldCharType="separate"/>
+      </w:r>
+      <w:r>
+        <w:rPr>
+          <w:rFonts w:ascii="Times New Roman" w:hAnsi="Times New Roman" w:cs="Times New Roman"/>
+          <w:noProof/>
+          <w:color w:val="000000" w:themeColor="text1"/>
+          <w:shd w:val="clear" w:color="auto" w:fill="FFFFFF"/>
+        </w:rPr>
+        <w:t>(55, 56)</w:t>
+      </w:r>
+      <w:r>
+        <w:rPr>
+          <w:rFonts w:ascii="Times New Roman" w:hAnsi="Times New Roman" w:cs="Times New Roman"/>
+          <w:color w:val="000000" w:themeColor="text1"/>
+          <w:shd w:val="clear" w:color="auto" w:fill="FFFFFF"/>
+        </w:rPr>
+        <w:fldChar w:fldCharType="end"/>
+      </w:r>
+      <w:r>
+        <w:rPr>
+          <w:rFonts w:ascii="Times New Roman" w:hAnsi="Times New Roman" w:cs="Times New Roman"/>
+          <w:color w:val="000000" w:themeColor="text1"/>
+          <w:shd w:val="clear" w:color="auto" w:fill="FFFFFF"/>
+        </w:rPr>
+        <w:t>.</w:t>
+      </w:r>
+      <w:r>
+        <w:rPr>
+          <w:rFonts w:ascii="Times New Roman" w:hAnsi="Times New Roman" w:cs="Times New Roman"/>
+          <w:color w:val="000000" w:themeColor="text1"/>
+          <w:shd w:val="clear" w:color="auto" w:fill="FFFFFF"/>
+        </w:rPr>
+        <w:t xml:space="preserve"> However</w:t>
+      </w:r>
+      <w:r>
+        <w:rPr>
+          <w:rFonts w:ascii="Times New Roman" w:hAnsi="Times New Roman" w:cs="Times New Roman"/>
+          <w:color w:val="000000" w:themeColor="text1"/>
+          <w:shd w:val="clear" w:color="auto" w:fill="FFFFFF"/>
+        </w:rPr>
+        <w:t>,</w:t>
+      </w:r>
       <w:r>
         <w:rPr>
           <w:rFonts w:ascii="Times New Roman" w:hAnsi="Times New Roman" w:cs="Times New Roman"/>
@@ -11193,7 +11335,6 @@
         </w:rPr>
         <w:t xml:space="preserve"> as</w:t>
       </w:r>
-      <w:commentRangeStart w:id="17"/>
       <w:r>
         <w:rPr>
           <w:rFonts w:ascii="Times New Roman" w:hAnsi="Times New Roman" w:cs="Times New Roman"/>
@@ -11232,6 +11373,14 @@
           <w:color w:val="000000" w:themeColor="text1"/>
           <w:shd w:val="clear" w:color="auto" w:fill="FFFFFF"/>
         </w:rPr>
+        <w:t xml:space="preserve"> as well</w:t>
+      </w:r>
+      <w:r>
+        <w:rPr>
+          <w:rFonts w:ascii="Times New Roman" w:hAnsi="Times New Roman" w:cs="Times New Roman"/>
+          <w:color w:val="000000" w:themeColor="text1"/>
+          <w:shd w:val="clear" w:color="auto" w:fill="FFFFFF"/>
+        </w:rPr>
         <w:t xml:space="preserve">. With the observed hump shape in enzyme activities and a return to pre-treatment levels, it could be hypothesized that labile litter inputs would stimulate decomposition, but once the detritus became more recalcitrant or its C:N ratio increased, it may no longer be favorable for decomposition, resulting in the observed decrease in extracellular enzyme activity from 10 to </w:t>
       </w:r>
       <w:r>
@@ -11342,16 +11491,6 @@
           <w:shd w:val="clear" w:color="auto" w:fill="FFFFFF"/>
         </w:rPr>
         <w:t xml:space="preserve">. </w:t>
-      </w:r>
-      <w:commentRangeEnd w:id="17"/>
-      <w:r>
-        <w:rPr>
-          <w:rStyle w:val="CommentReference"/>
-          <w:rFonts w:ascii="Times New Roman" w:eastAsia="Times New Roman" w:hAnsi="Times New Roman" w:cs="Times New Roman"/>
-          <w:color w:val="000000"/>
-          <w:lang w:eastAsia="de-DE"/>
-        </w:rPr>
-        <w:commentReference w:id="17"/>
       </w:r>
       <w:r>
         <w:rPr>
@@ -11412,7 +11551,7 @@
           <w:color w:val="000000" w:themeColor="text1"/>
           <w:shd w:val="clear" w:color="auto" w:fill="FFFFFF"/>
         </w:rPr>
-        <w:instrText>ADDIN CSL_CITATION {"citationItems":[{"id":"ITEM-1","itemData":{"DOI":"10.1016/j.phytochem.2008.03.006","ISSN":"00319422","author":[{"dropping-particle":"","family":"Morant","given":"Anne Vinther","non-dropping-particle":"","parse-names":false,"suffix":""},{"dropping-particle":"","family":"Jørgensen","given":"Kirsten","non-dropping-particle":"","parse-names":false,"suffix":""},{"dropping-particle":"","family":"Jørgensen","given":"Charlotte","non-dropping-particle":"","parse-names":false,"suffix":""},{"dropping-particle":"","family":"Paquette","given":"Suzanne Michelle","non-dropping-particle":"","parse-names":false,"suffix":""},{"dropping-particle":"","family":"Sánchez-Pérez","given":"Raquel","non-dropping-particle":"","parse-names":false,"suffix":""},{"dropping-particle":"","family":"Møller","given":"Birger Lindberg","non-dropping-particle":"","parse-names":false,"suffix":""},{"dropping-particle":"","family":"Bak","given":"Søren","non-dropping-particle":"","parse-names":false,"suffix":""}],"container-title":"Phytochemistry","id":"ITEM-1","issue":"9","issued":{"date-parts":[["2008","6"]]},"page":"1795-1813","title":"β-Glucosidases as detonators of plant chemical defense","type":"article-journal","volume":"69"},"uris":["http://www.mendeley.com/documents/?uuid=da087548-8c61-4287-a87a-a8ccde702c56"]},{"id":"ITEM-2","itemData":{"DOI":"10.1074/jbc.M111.309500","ISSN":"00219258","author":[{"dropping-particle":"","family":"Scranton","given":"Melissa A","non-dropping-particle":"","parse-names":false,"suffix":""},{"dropping-particle":"","family":"Yee","given":"Ashley","non-dropping-particle":"","parse-names":false,"suffix":""},{"dropping-particle":"","family":"Park","given":"Sang-youl","non-dropping-particle":"","parse-names":false,"suffix":""},{"dropping-particle":"","family":"Walling","given":"Linda L","non-dropping-particle":"","parse-names":false,"suffix":""}],"container-title":"Journal of Biological Chemistry","id":"ITEM-2","issue":"22","issued":{"date-parts":[["2012","5"]]},"page":"18408-18417","publisher":"Â© 2012 ASBMB. Currently published by Elsevier Inc; originally published by American Society for Biochemistry and Molecular Biology.","title":"Plant Leucine Aminopeptidases Moonlight as Molecular Chaperones to Alleviate Stress-induced Damage","type":"article-journal","volume":"287"},"uris":["http://www.mendeley.com/documents/?uuid=bf44a8aa-79bb-4a2b-804b-f4a46d1090c5"]},{"id":"ITEM-3","itemData":{"DOI":"10.1007/s11103-011-9800-2","ISSN":"0167-4412","author":[{"dropping-particle":"","family":"Gómez-Anduro","given":"Gracia","non-dropping-particle":"","parse-names":false,"suffix":""},{"dropping-particle":"","family":"Ceniceros-Ojeda","given":"Esther Adriana","non-dropping-particle":"","parse-names":false,"suffix":""},{"dropping-particle":"","family":"Casados-Vázquez","given":"Luz Edith","non-dropping-particle":"","parse-names":false,"suffix":""},{"dropping-particle":"","family":"Bencivenni","given":"Christelle","non-dropping-particle":"","parse-names":false,"suffix":""},{"dropping-particle":"","family":"Sierra-Beltrán","given":"Arturo","non-dropping-particle":"","parse-names":false,"suffix":""},{"dropping-particle":"","family":"Murillo-Amador","given":"Bernardo","non-dropping-particle":"","parse-names":false,"suffix":""},{"dropping-particle":"","family":"Tiessen","given":"Axel","non-dropping-particle":"","parse-names":false,"suffix":""}],"container-title":"Plant Molecular Biology","id":"ITEM-3","issue":"1-2","issued":{"date-parts":[["2011","9","22"]]},"page":"159-183","title":"Genome-wide analysis of the beta-glucosidase gene family in maize (Zea mays L. var B73)","type":"article-journal","volume":"77"},"uris":["http://www.mendeley.com/documents/?uuid=2b636a59-309e-4ee2-be2d-552912c192b4"]}],"mendeley":{"formattedCitation":"(55–57)","plainTextFormattedCitation":"(55–57)","previouslyFormattedCitation":"(55–57)"},"properties":{"noteIndex":0},"schema":"https://github.com/citation-style-language/schema/raw/master/csl-citation.json"}</w:instrText>
+        <w:instrText>ADDIN CSL_CITATION {"citationItems":[{"id":"ITEM-1","itemData":{"DOI":"10.1016/j.phytochem.2008.03.006","ISSN":"00319422","author":[{"dropping-particle":"","family":"Morant","given":"Anne Vinther","non-dropping-particle":"","parse-names":false,"suffix":""},{"dropping-particle":"","family":"Jørgensen","given":"Kirsten","non-dropping-particle":"","parse-names":false,"suffix":""},{"dropping-particle":"","family":"Jørgensen","given":"Charlotte","non-dropping-particle":"","parse-names":false,"suffix":""},{"dropping-particle":"","family":"Paquette","given":"Suzanne Michelle","non-dropping-particle":"","parse-names":false,"suffix":""},{"dropping-particle":"","family":"Sánchez-Pérez","given":"Raquel","non-dropping-particle":"","parse-names":false,"suffix":""},{"dropping-particle":"","family":"Møller","given":"Birger Lindberg","non-dropping-particle":"","parse-names":false,"suffix":""},{"dropping-particle":"","family":"Bak","given":"Søren","non-dropping-particle":"","parse-names":false,"suffix":""}],"container-title":"Phytochemistry","id":"ITEM-1","issue":"9","issued":{"date-parts":[["2008","6"]]},"page":"1795-1813","title":"β-Glucosidases as detonators of plant chemical defense","type":"article-journal","volume":"69"},"uris":["http://www.mendeley.com/documents/?uuid=da087548-8c61-4287-a87a-a8ccde702c56"]},{"id":"ITEM-2","itemData":{"DOI":"10.1074/jbc.M111.309500","ISSN":"00219258","author":[{"dropping-particle":"","family":"Scranton","given":"Melissa A","non-dropping-particle":"","parse-names":false,"suffix":""},{"dropping-particle":"","family":"Yee","given":"Ashley","non-dropping-particle":"","parse-names":false,"suffix":""},{"dropping-particle":"","family":"Park","given":"Sang-youl","non-dropping-particle":"","parse-names":false,"suffix":""},{"dropping-particle":"","family":"Walling","given":"Linda L","non-dropping-particle":"","parse-names":false,"suffix":""}],"container-title":"Journal of Biological Chemistry","id":"ITEM-2","issue":"22","issued":{"date-parts":[["2012","5"]]},"page":"18408-18417","publisher":"Â© 2012 ASBMB. Currently published by Elsevier Inc; originally published by American Society for Biochemistry and Molecular Biology.","title":"Plant Leucine Aminopeptidases Moonlight as Molecular Chaperones to Alleviate Stress-induced Damage","type":"article-journal","volume":"287"},"uris":["http://www.mendeley.com/documents/?uuid=bf44a8aa-79bb-4a2b-804b-f4a46d1090c5"]},{"id":"ITEM-3","itemData":{"DOI":"10.1007/s11103-011-9800-2","ISSN":"0167-4412","author":[{"dropping-particle":"","family":"Gómez-Anduro","given":"Gracia","non-dropping-particle":"","parse-names":false,"suffix":""},{"dropping-particle":"","family":"Ceniceros-Ojeda","given":"Esther Adriana","non-dropping-particle":"","parse-names":false,"suffix":""},{"dropping-particle":"","family":"Casados-Vázquez","given":"Luz Edith","non-dropping-particle":"","parse-names":false,"suffix":""},{"dropping-particle":"","family":"Bencivenni","given":"Christelle","non-dropping-particle":"","parse-names":false,"suffix":""},{"dropping-particle":"","family":"Sierra-Beltrán","given":"Arturo","non-dropping-particle":"","parse-names":false,"suffix":""},{"dropping-particle":"","family":"Murillo-Amador","given":"Bernardo","non-dropping-particle":"","parse-names":false,"suffix":""},{"dropping-particle":"","family":"Tiessen","given":"Axel","non-dropping-particle":"","parse-names":false,"suffix":""}],"container-title":"Plant Molecular Biology","id":"ITEM-3","issue":"1-2","issued":{"date-parts":[["2011","9","22"]]},"page":"159-183","title":"Genome-wide analysis of the beta-glucosidase gene family in maize (Zea mays L. var B73)","type":"article-journal","volume":"77"},"uris":["http://www.mendeley.com/documents/?uuid=2b636a59-309e-4ee2-be2d-552912c192b4"]}],"mendeley":{"formattedCitation":"(57–59)","plainTextFormattedCitation":"(57–59)","previouslyFormattedCitation":"(57–59)"},"properties":{"noteIndex":0},"schema":"https://github.com/citation-style-language/schema/raw/master/csl-citation.json"}</w:instrText>
       </w:r>
       <w:r>
         <w:rPr>
@@ -11429,7 +11568,7 @@
           <w:color w:val="000000" w:themeColor="text1"/>
           <w:shd w:val="clear" w:color="auto" w:fill="FFFFFF"/>
         </w:rPr>
-        <w:t>(55–57)</w:t>
+        <w:t>(57–59)</w:t>
       </w:r>
       <w:r>
         <w:rPr>
@@ -11461,7 +11600,7 @@
           <w:color w:val="000000" w:themeColor="text1"/>
           <w:shd w:val="clear" w:color="auto" w:fill="FFFFFF"/>
         </w:rPr>
-        <w:instrText>ADDIN CSL_CITATION {"citationItems":[{"id":"ITEM-1","itemData":{"abstract":"Enzymes are catalytic substances that without undergoing permanent alteration cause chemical reactions to proceed as faster rate. Soil enzymes play key biochemical functions in the overall process of organic matter decomposition in the soil system. They are important in catalyzing several important reactions necessary for the life processes of micro-organisms in soils, stabilization of soil structure, and the decomposition of organic wastes, organic matter formation and nutrient cycling. Soil enzymes regulate the functioning of the ecosystem and play key biochemical functions in the overall process of organic matter transformation and nutrient cycling in the soil system. The overall enzyme activity in soil consists of various intracellular and extracellular enzymes that originate from microorganisms (e.g., bacteria, fungi) or from plants and animals. These enzymes may include amylase, arylsulphatases, glycosidase, cellulose, chitins, dehydrogenate, phosphates, protease and urease. Ester sulfates are considered to be the most labile form of soil organic S, they are unavailable to plants and must be hydrolyzed to inorganic SO4 2- before plant uptakes. Arylsulfatase is involved by cleaving the O_S bond and is believed to make a major contribution to the mineralization of ester sulfate in soils. Amylase is a starch hydrolyzing enzyme. It is known to be constituted by α-amylase and β amylase that plays a significant role in the breakdown of starch. Research evidence suggests that several other enzymes are involved in the hydrolysis of starch, but of major importance are α-amylase which converts starch like substrates to glucose and/or oligosaccharides and β-amylase, which converts starch to maltose. β-glucosidase is one such enzyme, being involved in the enzymatic degradation of cellulose, which is the main component of plant polysaccharides. Phosphatases are a broad group of enzymes that are capable of catalysing hydrolysis of esters and anhydrides of phosphoric acid.","author":[{"dropping-particle":"","family":"T. Sherene","given":"","non-dropping-particle":"","parse-names":false,"suffix":""}],"container-title":"Bio Bulletin","id":"ITEM-1","issue":"1","issued":{"date-parts":[["2017"]]},"page":"109-131","title":"Role of Soil Enzymes in Nutrient Transformation: A Review","type":"article-journal","volume":"3 (1)"},"uris":["http://www.mendeley.com/documents/?uuid=1156bbd1-41e3-4289-94f8-b2d5cd90d235"]}],"mendeley":{"formattedCitation":"(58)","plainTextFormattedCitation":"(58)","previouslyFormattedCitation":"(58)"},"properties":{"noteIndex":0},"schema":"https://github.com/citation-style-language/schema/raw/master/csl-citation.json"}</w:instrText>
+        <w:instrText>ADDIN CSL_CITATION {"citationItems":[{"id":"ITEM-1","itemData":{"abstract":"Enzymes are catalytic substances that without undergoing permanent alteration cause chemical reactions to proceed as faster rate. Soil enzymes play key biochemical functions in the overall process of organic matter decomposition in the soil system. They are important in catalyzing several important reactions necessary for the life processes of micro-organisms in soils, stabilization of soil structure, and the decomposition of organic wastes, organic matter formation and nutrient cycling. Soil enzymes regulate the functioning of the ecosystem and play key biochemical functions in the overall process of organic matter transformation and nutrient cycling in the soil system. The overall enzyme activity in soil consists of various intracellular and extracellular enzymes that originate from microorganisms (e.g., bacteria, fungi) or from plants and animals. These enzymes may include amylase, arylsulphatases, glycosidase, cellulose, chitins, dehydrogenate, phosphates, protease and urease. Ester sulfates are considered to be the most labile form of soil organic S, they are unavailable to plants and must be hydrolyzed to inorganic SO4 2- before plant uptakes. Arylsulfatase is involved by cleaving the O_S bond and is believed to make a major contribution to the mineralization of ester sulfate in soils. Amylase is a starch hydrolyzing enzyme. It is known to be constituted by α-amylase and β amylase that plays a significant role in the breakdown of starch. Research evidence suggests that several other enzymes are involved in the hydrolysis of starch, but of major importance are α-amylase which converts starch like substrates to glucose and/or oligosaccharides and β-amylase, which converts starch to maltose. β-glucosidase is one such enzyme, being involved in the enzymatic degradation of cellulose, which is the main component of plant polysaccharides. Phosphatases are a broad group of enzymes that are capable of catalysing hydrolysis of esters and anhydrides of phosphoric acid.","author":[{"dropping-particle":"","family":"T. Sherene","given":"","non-dropping-particle":"","parse-names":false,"suffix":""}],"container-title":"Bio Bulletin","id":"ITEM-1","issue":"1","issued":{"date-parts":[["2017"]]},"page":"109-131","title":"Role of Soil Enzymes in Nutrient Transformation: A Review","type":"article-journal","volume":"3 (1)"},"uris":["http://www.mendeley.com/documents/?uuid=1156bbd1-41e3-4289-94f8-b2d5cd90d235"]}],"mendeley":{"formattedCitation":"(60)","plainTextFormattedCitation":"(60)","previouslyFormattedCitation":"(60)"},"properties":{"noteIndex":0},"schema":"https://github.com/citation-style-language/schema/raw/master/csl-citation.json"}</w:instrText>
       </w:r>
       <w:r>
         <w:rPr>
@@ -11478,7 +11617,7 @@
           <w:color w:val="000000" w:themeColor="text1"/>
           <w:shd w:val="clear" w:color="auto" w:fill="FFFFFF"/>
         </w:rPr>
-        <w:t>(58)</w:t>
+        <w:t>(60)</w:t>
       </w:r>
       <w:r>
         <w:rPr>
@@ -11494,7 +11633,16 @@
           <w:color w:val="000000" w:themeColor="text1"/>
           <w:shd w:val="clear" w:color="auto" w:fill="FFFFFF"/>
         </w:rPr>
-        <w:t xml:space="preserve">. Though we observed differences in PHOS activity in our experiment, our mixed modeling found the activity of PHOS at time one to be a significant predictor of activities at time two and three, suggesting the existence of a legacy effect in PHOS activity. Thus, our ability to say whether PHOS activity was affected by weed removal treatment is limited. </w:t>
+        <w:t xml:space="preserve">. Though we observed differences in PHOS activity in our experiment, our mixed modeling found the activity of PHOS at time one to be a significant predictor of activities at time two and three, suggesting the existence of a legacy effect in PHOS </w:t>
+      </w:r>
+      <w:r>
+        <w:rPr>
+          <w:rFonts w:ascii="Times New Roman" w:hAnsi="Times New Roman" w:cs="Times New Roman"/>
+          <w:color w:val="000000" w:themeColor="text1"/>
+          <w:shd w:val="clear" w:color="auto" w:fill="FFFFFF"/>
+        </w:rPr>
+        <w:lastRenderedPageBreak/>
+        <w:t xml:space="preserve">activity. Thus, our ability to say whether PHOS activity was affected by weed removal treatment is limited. </w:t>
       </w:r>
     </w:p>
     <w:p>
@@ -11512,9 +11660,321 @@
           <w:color w:val="000000" w:themeColor="text1"/>
           <w:shd w:val="clear" w:color="auto" w:fill="FFFFFF"/>
         </w:rPr>
-        <w:lastRenderedPageBreak/>
         <w:tab/>
-        <w:t xml:space="preserve">Our results suggests that herbicide application has limited effects on soil nutrient concentrations and microbial function over </w:t>
+        <w:t xml:space="preserve">Unintended effects of herbicide application, whether that be non-target effects on local plant communities or shifts in pathogen abundance are a cause for concern and underscore the need for a systems-based approach to production agriculture. While our results suggest most effects from herbicide application to be indirectly mediated and relatively short lived, we also report increased abundance of the fungal family </w:t>
+      </w:r>
+      <w:proofErr w:type="spellStart"/>
+      <w:r>
+        <w:rPr>
+          <w:rFonts w:ascii="Times New Roman" w:hAnsi="Times New Roman" w:cs="Times New Roman"/>
+          <w:color w:val="000000" w:themeColor="text1"/>
+          <w:shd w:val="clear" w:color="auto" w:fill="FFFFFF"/>
+        </w:rPr>
+        <w:t>Ceratobasidiaceae</w:t>
+      </w:r>
+      <w:proofErr w:type="spellEnd"/>
+      <w:r>
+        <w:rPr>
+          <w:rFonts w:ascii="Times New Roman" w:hAnsi="Times New Roman" w:cs="Times New Roman"/>
+          <w:color w:val="000000" w:themeColor="text1"/>
+          <w:shd w:val="clear" w:color="auto" w:fill="FFFFFF"/>
+        </w:rPr>
+        <w:t xml:space="preserve"> under specific herbicide treatments. Members of </w:t>
+      </w:r>
+      <w:proofErr w:type="spellStart"/>
+      <w:r>
+        <w:rPr>
+          <w:rFonts w:ascii="Times New Roman" w:hAnsi="Times New Roman" w:cs="Times New Roman"/>
+          <w:color w:val="000000" w:themeColor="text1"/>
+          <w:shd w:val="clear" w:color="auto" w:fill="FFFFFF"/>
+        </w:rPr>
+        <w:t>Ceratobasidiaceae</w:t>
+      </w:r>
+      <w:proofErr w:type="spellEnd"/>
+      <w:r>
+        <w:rPr>
+          <w:rFonts w:ascii="Times New Roman" w:hAnsi="Times New Roman" w:cs="Times New Roman"/>
+          <w:color w:val="000000" w:themeColor="text1"/>
+          <w:shd w:val="clear" w:color="auto" w:fill="FFFFFF"/>
+        </w:rPr>
+        <w:t xml:space="preserve">, like </w:t>
+      </w:r>
+      <w:proofErr w:type="spellStart"/>
+      <w:r>
+        <w:rPr>
+          <w:rFonts w:ascii="Times New Roman" w:hAnsi="Times New Roman" w:cs="Times New Roman"/>
+          <w:i/>
+          <w:iCs/>
+          <w:color w:val="000000" w:themeColor="text1"/>
+          <w:shd w:val="clear" w:color="auto" w:fill="FFFFFF"/>
+        </w:rPr>
+        <w:t>Rhizoctoina</w:t>
+      </w:r>
+      <w:proofErr w:type="spellEnd"/>
+      <w:r>
+        <w:rPr>
+          <w:rFonts w:ascii="Times New Roman" w:hAnsi="Times New Roman" w:cs="Times New Roman"/>
+          <w:i/>
+          <w:iCs/>
+          <w:color w:val="000000" w:themeColor="text1"/>
+          <w:shd w:val="clear" w:color="auto" w:fill="FFFFFF"/>
+        </w:rPr>
+        <w:t xml:space="preserve">, </w:t>
+      </w:r>
+      <w:r>
+        <w:rPr>
+          <w:rFonts w:ascii="Times New Roman" w:hAnsi="Times New Roman" w:cs="Times New Roman"/>
+          <w:color w:val="000000" w:themeColor="text1"/>
+          <w:shd w:val="clear" w:color="auto" w:fill="FFFFFF"/>
+        </w:rPr>
+        <w:t xml:space="preserve">are plant pathogens responsible for costly diseases in both crops and turf grass </w:t>
+      </w:r>
+      <w:r>
+        <w:rPr>
+          <w:rFonts w:ascii="Times New Roman" w:hAnsi="Times New Roman" w:cs="Times New Roman"/>
+          <w:color w:val="000000" w:themeColor="text1"/>
+          <w:shd w:val="clear" w:color="auto" w:fill="FFFFFF"/>
+        </w:rPr>
+        <w:fldChar w:fldCharType="begin" w:fldLock="1"/>
+      </w:r>
+      <w:r>
+        <w:rPr>
+          <w:rFonts w:ascii="Times New Roman" w:hAnsi="Times New Roman" w:cs="Times New Roman"/>
+          <w:color w:val="000000" w:themeColor="text1"/>
+          <w:shd w:val="clear" w:color="auto" w:fill="FFFFFF"/>
+        </w:rPr>
+        <w:instrText>ADDIN CSL_CITATION {"citationItems":[{"id":"ITEM-1","itemData":{"DOI":"10.1525/9780520318243","ISBN":"9780520318243","author":[{"dropping-particle":"","family":"Parmeter","given":"John R.","non-dropping-particle":"","parse-names":false,"suffix":""}],"editor":[{"dropping-particle":"","family":"Parmeter","given":"John R.","non-dropping-particle":"","parse-names":false,"suffix":""}],"id":"ITEM-1","issued":{"date-parts":[["1970","12","31"]]},"publisher":"University of California Press","title":"Rhizoctonia Solani, Biology and Pathology","type":"book"},"uris":["http://www.mendeley.com/documents/?uuid=cc16293c-99d7-4957-bea7-20dbe16b4ce2"]}],"mendeley":{"formattedCitation":"(61)","plainTextFormattedCitation":"(61)","previouslyFormattedCitation":"(61)"},"properties":{"noteIndex":0},"schema":"https://github.com/citation-style-language/schema/raw/master/csl-citation.json"}</w:instrText>
+      </w:r>
+      <w:r>
+        <w:rPr>
+          <w:rFonts w:ascii="Times New Roman" w:hAnsi="Times New Roman" w:cs="Times New Roman"/>
+          <w:color w:val="000000" w:themeColor="text1"/>
+          <w:shd w:val="clear" w:color="auto" w:fill="FFFFFF"/>
+        </w:rPr>
+        <w:fldChar w:fldCharType="separate"/>
+      </w:r>
+      <w:r>
+        <w:rPr>
+          <w:rFonts w:ascii="Times New Roman" w:hAnsi="Times New Roman" w:cs="Times New Roman"/>
+          <w:noProof/>
+          <w:color w:val="000000" w:themeColor="text1"/>
+          <w:shd w:val="clear" w:color="auto" w:fill="FFFFFF"/>
+        </w:rPr>
+        <w:t>(61)</w:t>
+      </w:r>
+      <w:r>
+        <w:rPr>
+          <w:rFonts w:ascii="Times New Roman" w:hAnsi="Times New Roman" w:cs="Times New Roman"/>
+          <w:color w:val="000000" w:themeColor="text1"/>
+          <w:shd w:val="clear" w:color="auto" w:fill="FFFFFF"/>
+        </w:rPr>
+        <w:fldChar w:fldCharType="end"/>
+      </w:r>
+      <w:r>
+        <w:rPr>
+          <w:rFonts w:ascii="Times New Roman" w:hAnsi="Times New Roman" w:cs="Times New Roman"/>
+          <w:color w:val="000000" w:themeColor="text1"/>
+          <w:shd w:val="clear" w:color="auto" w:fill="FFFFFF"/>
+        </w:rPr>
+        <w:t xml:space="preserve">. Previous research has shown application of glyphosate-based herbicides to increase disease severity of rhizoctonia on sugar beet in glasshouse settings </w:t>
+      </w:r>
+      <w:r>
+        <w:rPr>
+          <w:rFonts w:ascii="Times New Roman" w:hAnsi="Times New Roman" w:cs="Times New Roman"/>
+          <w:color w:val="000000" w:themeColor="text1"/>
+          <w:shd w:val="clear" w:color="auto" w:fill="FFFFFF"/>
+        </w:rPr>
+        <w:fldChar w:fldCharType="begin" w:fldLock="1"/>
+      </w:r>
+      <w:r>
+        <w:rPr>
+          <w:rFonts w:ascii="Times New Roman" w:hAnsi="Times New Roman" w:cs="Times New Roman"/>
+          <w:color w:val="000000" w:themeColor="text1"/>
+          <w:shd w:val="clear" w:color="auto" w:fill="FFFFFF"/>
+        </w:rPr>
+        <w:instrText>ADDIN CSL_CITATION {"citationItems":[{"id":"ITEM-1","itemData":{"DOI":"10.1002/ps.1297","ISSN":"1526498X","PMID":"16988927","abstract":"This study tests the effect of glyphosate application on disease severity in glyphosate-resistant sugar beet, and examines whether the increase in disease is fungal or plant mediated. In greenhouse studies of glyphosate-resistant sugar beet, increased disease severity was observed following glyphosate application and inoculation with certain isolates of Rhizoctonia solani Kuhn and Fusarium oxysporum Schlecht. f. sp. betae Snyd. &amp; Hans. Significant increases in disease severity were noted for R. solani AG-2-2 isolate R-9 and moderately virulent F. oxysporum isolate FOB13 on both cultivars tested, regardless of the duration between glyphosate application and pathogen challenge, but not with highly virulent F. oxysporum isolate F-19 or an isolate of R. solani AG-4. The increase in disease does not appear to be fungal mediated, since in vitro studies showed no positive impact of glyphosate on fungal growth or overwintering structure production or germination for either pathogen. Studies of glyphosate impact on sugar beet physiology showed that shikimic acid accumulation is tissue specific and the rate of accumulation is greatly reduced in resistant cultivars when compared with a susceptible cultivar. The results indicate that precautions need to be taken when certain soil-borne diseases are present if weed management for sugar beet is to include post-emergence glyphosate treatments. © 2006 Society of Chemical Industry.","author":[{"dropping-particle":"","family":"Larson","given":"Rebecca L.","non-dropping-particle":"","parse-names":false,"suffix":""},{"dropping-particle":"","family":"Hill","given":"Amy L.","non-dropping-particle":"","parse-names":false,"suffix":""},{"dropping-particle":"","family":"Fenwick","given":"Ann","non-dropping-particle":"","parse-names":false,"suffix":""},{"dropping-particle":"","family":"Kniss","given":"Andrew R.","non-dropping-particle":"","parse-names":false,"suffix":""},{"dropping-particle":"","family":"Hanson","given":"Linda E.","non-dropping-particle":"","parse-names":false,"suffix":""},{"dropping-particle":"","family":"Miller","given":"Stephen D.","non-dropping-particle":"","parse-names":false,"suffix":""}],"container-title":"Pest Management Science","id":"ITEM-1","issue":"12","issued":{"date-parts":[["2006","12"]]},"page":"1182-1192","title":"Influence of glyphosate on Rhizoctonia and Fusarium root rot in sugar beet","type":"article-journal","volume":"62"},"uris":["http://www.mendeley.com/documents/?uuid=20328cee-62bf-485b-ba86-9972024cee14"]}],"mendeley":{"formattedCitation":"(62)","plainTextFormattedCitation":"(62)","previouslyFormattedCitation":"(62)"},"properties":{"noteIndex":0},"schema":"https://github.com/citation-style-language/schema/raw/master/csl-citation.json"}</w:instrText>
+      </w:r>
+      <w:r>
+        <w:rPr>
+          <w:rFonts w:ascii="Times New Roman" w:hAnsi="Times New Roman" w:cs="Times New Roman"/>
+          <w:color w:val="000000" w:themeColor="text1"/>
+          <w:shd w:val="clear" w:color="auto" w:fill="FFFFFF"/>
+        </w:rPr>
+        <w:fldChar w:fldCharType="separate"/>
+      </w:r>
+      <w:r>
+        <w:rPr>
+          <w:rFonts w:ascii="Times New Roman" w:hAnsi="Times New Roman" w:cs="Times New Roman"/>
+          <w:noProof/>
+          <w:color w:val="000000" w:themeColor="text1"/>
+          <w:shd w:val="clear" w:color="auto" w:fill="FFFFFF"/>
+        </w:rPr>
+        <w:t>(62)</w:t>
+      </w:r>
+      <w:r>
+        <w:rPr>
+          <w:rFonts w:ascii="Times New Roman" w:hAnsi="Times New Roman" w:cs="Times New Roman"/>
+          <w:color w:val="000000" w:themeColor="text1"/>
+          <w:shd w:val="clear" w:color="auto" w:fill="FFFFFF"/>
+        </w:rPr>
+        <w:fldChar w:fldCharType="end"/>
+      </w:r>
+      <w:r>
+        <w:rPr>
+          <w:rFonts w:ascii="Times New Roman" w:hAnsi="Times New Roman" w:cs="Times New Roman"/>
+          <w:color w:val="000000" w:themeColor="text1"/>
+          <w:shd w:val="clear" w:color="auto" w:fill="FFFFFF"/>
+        </w:rPr>
+        <w:t xml:space="preserve">, though conflicting results exist and show a cultivar specific response </w:t>
+      </w:r>
+      <w:r>
+        <w:rPr>
+          <w:rFonts w:ascii="Times New Roman" w:hAnsi="Times New Roman" w:cs="Times New Roman"/>
+          <w:color w:val="000000" w:themeColor="text1"/>
+          <w:shd w:val="clear" w:color="auto" w:fill="FFFFFF"/>
+        </w:rPr>
+        <w:fldChar w:fldCharType="begin" w:fldLock="1"/>
+      </w:r>
+      <w:r>
+        <w:rPr>
+          <w:rFonts w:ascii="Times New Roman" w:hAnsi="Times New Roman" w:cs="Times New Roman"/>
+          <w:color w:val="000000" w:themeColor="text1"/>
+          <w:shd w:val="clear" w:color="auto" w:fill="FFFFFF"/>
+        </w:rPr>
+        <w:instrText>ADDIN CSL_CITATION {"citationItems":[{"id":"ITEM-1","itemData":{"DOI":"10.1614/WS-D-11-00027.1","ISSN":"0043-1745","abstract":"Previous greenhouse studies with a noncommercial glyphosate-resistant sugarbeet variety indicated that susceptibility to Rhizoctonia crown and root rot could increase after glyphosate was applied. Greenhouse and field experiments were conducted in 2008 and 2009 to determine if glyphosate influenced disease severity in potential commercially available varieties of glyphosate-resistant sugarbeet. In the first greenhouse experiment in 2008, Hilleshög 9027RR, the most tolerant variety to Rhizoctonia crown and root rot, exhibited an increase in disease severity when glyphosate was applied. There were no significant differences between herbicide treatments in Hilleshög 9028RR, and glyphosate decreased disease severity in Hilleshög 9032RR when compared with the no-herbicide treatment. Experiments conducted to determine if glyphosate influenced Rhizoctonia solani growth in vitro indicated that glyphosate did not increase the radial growth of R. solani , except at 10× (190 µg ae ml −1 ) the normal rate of glyphosate plus ammonium sulfate (AMS). Field and additional greenhouse experiments were conducted using four commercial varieties. Differences in disease severity were observed when comparing varieties, but glyphosate did not significantly influence the severity of Rhizoctonia crown and root rot when compared with the no-herbicide control. Choosing a glyphosate-resistant sugarbeet variety with the best demonstrated tolerance to Rhizoctonia crown and root rot is an important factor in reducing disease severity and maintaining sugarbeet yield.","author":[{"dropping-particle":"","family":"Barnett","given":"Kelly A.","non-dropping-particle":"","parse-names":false,"suffix":""},{"dropping-particle":"","family":"Sprague","given":"Christy L.","non-dropping-particle":"","parse-names":false,"suffix":""},{"dropping-particle":"","family":"Kirk","given":"William W.","non-dropping-particle":"","parse-names":false,"suffix":""},{"dropping-particle":"","family":"Hanson","given":"Linda E.","non-dropping-particle":"","parse-names":false,"suffix":""}],"container-title":"Weed Science","id":"ITEM-1","issue":"1","issued":{"date-parts":[["2012","3","20"]]},"page":"113-120","title":"Influence of Glyphosate on Rhizoctonia Crown and Root Rot ( Rhizoctonia solani ) in Glyphosate-Resistant Sugarbeet","type":"article-journal","volume":"60"},"uris":["http://www.mendeley.com/documents/?uuid=f61da0dc-0a76-448b-994b-1357300dd54d"]}],"mendeley":{"formattedCitation":"(63)","plainTextFormattedCitation":"(63)","previouslyFormattedCitation":"(63)"},"properties":{"noteIndex":0},"schema":"https://github.com/citation-style-language/schema/raw/master/csl-citation.json"}</w:instrText>
+      </w:r>
+      <w:r>
+        <w:rPr>
+          <w:rFonts w:ascii="Times New Roman" w:hAnsi="Times New Roman" w:cs="Times New Roman"/>
+          <w:color w:val="000000" w:themeColor="text1"/>
+          <w:shd w:val="clear" w:color="auto" w:fill="FFFFFF"/>
+        </w:rPr>
+        <w:fldChar w:fldCharType="separate"/>
+      </w:r>
+      <w:r>
+        <w:rPr>
+          <w:rFonts w:ascii="Times New Roman" w:hAnsi="Times New Roman" w:cs="Times New Roman"/>
+          <w:noProof/>
+          <w:color w:val="000000" w:themeColor="text1"/>
+          <w:shd w:val="clear" w:color="auto" w:fill="FFFFFF"/>
+        </w:rPr>
+        <w:t>(63)</w:t>
+      </w:r>
+      <w:r>
+        <w:rPr>
+          <w:rFonts w:ascii="Times New Roman" w:hAnsi="Times New Roman" w:cs="Times New Roman"/>
+          <w:color w:val="000000" w:themeColor="text1"/>
+          <w:shd w:val="clear" w:color="auto" w:fill="FFFFFF"/>
+        </w:rPr>
+        <w:fldChar w:fldCharType="end"/>
+      </w:r>
+      <w:r>
+        <w:rPr>
+          <w:rFonts w:ascii="Times New Roman" w:hAnsi="Times New Roman" w:cs="Times New Roman"/>
+          <w:color w:val="000000" w:themeColor="text1"/>
+          <w:shd w:val="clear" w:color="auto" w:fill="FFFFFF"/>
+        </w:rPr>
+        <w:t xml:space="preserve">. However, given that we did not measure lesion formation, we cannot say whether the statistically significant increase in </w:t>
+      </w:r>
+      <w:proofErr w:type="spellStart"/>
+      <w:r>
+        <w:rPr>
+          <w:rFonts w:ascii="Times New Roman" w:hAnsi="Times New Roman" w:cs="Times New Roman"/>
+          <w:color w:val="000000" w:themeColor="text1"/>
+          <w:shd w:val="clear" w:color="auto" w:fill="FFFFFF"/>
+        </w:rPr>
+        <w:t>Ceratobasidiaceae</w:t>
+      </w:r>
+      <w:proofErr w:type="spellEnd"/>
+      <w:r>
+        <w:rPr>
+          <w:rFonts w:ascii="Times New Roman" w:hAnsi="Times New Roman" w:cs="Times New Roman"/>
+          <w:color w:val="000000" w:themeColor="text1"/>
+          <w:shd w:val="clear" w:color="auto" w:fill="FFFFFF"/>
+        </w:rPr>
+        <w:t xml:space="preserve"> following application translated to a biologically meaningful increase in disease severity. </w:t>
+      </w:r>
+    </w:p>
+    <w:p>
+      <w:pPr>
+        <w:spacing w:line="480" w:lineRule="auto"/>
+        <w:rPr>
+          <w:rFonts w:ascii="Times New Roman" w:hAnsi="Times New Roman" w:cs="Times New Roman"/>
+          <w:color w:val="000000" w:themeColor="text1"/>
+          <w:shd w:val="clear" w:color="auto" w:fill="FFFFFF"/>
+        </w:rPr>
+      </w:pPr>
+      <w:r>
+        <w:rPr>
+          <w:rFonts w:ascii="Times New Roman" w:hAnsi="Times New Roman" w:cs="Times New Roman"/>
+          <w:color w:val="000000" w:themeColor="text1"/>
+          <w:shd w:val="clear" w:color="auto" w:fill="FFFFFF"/>
+        </w:rPr>
+        <w:tab/>
+      </w:r>
+      <w:r>
+        <w:rPr>
+          <w:rFonts w:ascii="Times New Roman" w:hAnsi="Times New Roman" w:cs="Times New Roman"/>
+          <w:color w:val="000000" w:themeColor="text1"/>
+          <w:shd w:val="clear" w:color="auto" w:fill="FFFFFF"/>
+        </w:rPr>
+        <w:t>Together, o</w:t>
+      </w:r>
+      <w:r>
+        <w:rPr>
+          <w:rFonts w:ascii="Times New Roman" w:hAnsi="Times New Roman" w:cs="Times New Roman"/>
+          <w:color w:val="000000" w:themeColor="text1"/>
+          <w:shd w:val="clear" w:color="auto" w:fill="FFFFFF"/>
+        </w:rPr>
+        <w:t xml:space="preserve">ur results suggests that herbicide application has limited </w:t>
+      </w:r>
+      <w:r>
+        <w:rPr>
+          <w:rFonts w:ascii="Times New Roman" w:hAnsi="Times New Roman" w:cs="Times New Roman"/>
+          <w:color w:val="000000" w:themeColor="text1"/>
+          <w:shd w:val="clear" w:color="auto" w:fill="FFFFFF"/>
+        </w:rPr>
+        <w:t xml:space="preserve">direct </w:t>
+      </w:r>
+      <w:r>
+        <w:rPr>
+          <w:rFonts w:ascii="Times New Roman" w:hAnsi="Times New Roman" w:cs="Times New Roman"/>
+          <w:color w:val="000000" w:themeColor="text1"/>
+          <w:shd w:val="clear" w:color="auto" w:fill="FFFFFF"/>
+        </w:rPr>
+        <w:t xml:space="preserve">effects on </w:t>
+      </w:r>
+      <w:r>
+        <w:rPr>
+          <w:rFonts w:ascii="Times New Roman" w:hAnsi="Times New Roman" w:cs="Times New Roman"/>
+          <w:color w:val="000000" w:themeColor="text1"/>
+          <w:shd w:val="clear" w:color="auto" w:fill="FFFFFF"/>
+        </w:rPr>
+        <w:t xml:space="preserve">the </w:t>
+      </w:r>
+      <w:r>
+        <w:rPr>
+          <w:rFonts w:ascii="Times New Roman" w:hAnsi="Times New Roman" w:cs="Times New Roman"/>
+          <w:color w:val="000000" w:themeColor="text1"/>
+          <w:shd w:val="clear" w:color="auto" w:fill="FFFFFF"/>
+        </w:rPr>
+        <w:t>soil</w:t>
+      </w:r>
+      <w:r>
+        <w:rPr>
+          <w:rFonts w:ascii="Times New Roman" w:hAnsi="Times New Roman" w:cs="Times New Roman"/>
+          <w:color w:val="000000" w:themeColor="text1"/>
+          <w:shd w:val="clear" w:color="auto" w:fill="FFFFFF"/>
+        </w:rPr>
+        <w:t xml:space="preserve"> microbiome and edaphic conditions</w:t>
+      </w:r>
+      <w:r>
+        <w:rPr>
+          <w:rFonts w:ascii="Times New Roman" w:hAnsi="Times New Roman" w:cs="Times New Roman"/>
+          <w:color w:val="000000" w:themeColor="text1"/>
+          <w:shd w:val="clear" w:color="auto" w:fill="FFFFFF"/>
+        </w:rPr>
+        <w:t xml:space="preserve"> over </w:t>
       </w:r>
       <w:r>
         <w:rPr>
@@ -11530,25 +11990,55 @@
           <w:color w:val="000000" w:themeColor="text1"/>
           <w:shd w:val="clear" w:color="auto" w:fill="FFFFFF"/>
         </w:rPr>
-        <w:t xml:space="preserve"> post-application, and the observed differences are most likely mediated through indirect effects. While our experiment examined several herbicides and compared them to both handweeded and nontreated controls, the differences recovered were mostly limited to the Roundup </w:t>
-      </w:r>
-      <w:proofErr w:type="spellStart"/>
-      <w:r>
-        <w:rPr>
-          <w:rFonts w:ascii="Times New Roman" w:hAnsi="Times New Roman" w:cs="Times New Roman"/>
-          <w:color w:val="000000" w:themeColor="text1"/>
-          <w:shd w:val="clear" w:color="auto" w:fill="FFFFFF"/>
-        </w:rPr>
-        <w:t>Powermax</w:t>
-      </w:r>
-      <w:proofErr w:type="spellEnd"/>
-      <w:r>
-        <w:rPr>
-          <w:rFonts w:ascii="Times New Roman" w:hAnsi="Times New Roman" w:cs="Times New Roman"/>
-          <w:color w:val="000000" w:themeColor="text1"/>
-          <w:shd w:val="clear" w:color="auto" w:fill="FFFFFF"/>
-        </w:rPr>
-        <w:t xml:space="preserve"> and handweeded treatment plots. Our findings are not all that surprising due to the high degree of functional redundancy in the soil microbiome </w:t>
+        <w:t xml:space="preserve"> post-application</w:t>
+      </w:r>
+      <w:r>
+        <w:rPr>
+          <w:rFonts w:ascii="Times New Roman" w:hAnsi="Times New Roman" w:cs="Times New Roman"/>
+          <w:color w:val="000000" w:themeColor="text1"/>
+          <w:shd w:val="clear" w:color="auto" w:fill="FFFFFF"/>
+        </w:rPr>
+        <w:t>.</w:t>
+      </w:r>
+      <w:r>
+        <w:rPr>
+          <w:rFonts w:ascii="Times New Roman" w:hAnsi="Times New Roman" w:cs="Times New Roman"/>
+          <w:color w:val="000000" w:themeColor="text1"/>
+          <w:shd w:val="clear" w:color="auto" w:fill="FFFFFF"/>
+        </w:rPr>
+        <w:t xml:space="preserve"> </w:t>
+      </w:r>
+      <w:r>
+        <w:rPr>
+          <w:rFonts w:ascii="Times New Roman" w:hAnsi="Times New Roman" w:cs="Times New Roman"/>
+          <w:color w:val="000000" w:themeColor="text1"/>
+          <w:shd w:val="clear" w:color="auto" w:fill="FFFFFF"/>
+        </w:rPr>
+        <w:t>We suggest that t</w:t>
+      </w:r>
+      <w:r>
+        <w:rPr>
+          <w:rFonts w:ascii="Times New Roman" w:hAnsi="Times New Roman" w:cs="Times New Roman"/>
+          <w:color w:val="000000" w:themeColor="text1"/>
+          <w:shd w:val="clear" w:color="auto" w:fill="FFFFFF"/>
+        </w:rPr>
+        <w:t>he observed differences are most likely mediated through indirect effects</w:t>
+      </w:r>
+      <w:r>
+        <w:rPr>
+          <w:rFonts w:ascii="Times New Roman" w:hAnsi="Times New Roman" w:cs="Times New Roman"/>
+          <w:color w:val="000000" w:themeColor="text1"/>
+          <w:shd w:val="clear" w:color="auto" w:fill="FFFFFF"/>
+        </w:rPr>
+        <w:t xml:space="preserve"> caused by changes in vegetation cover</w:t>
+      </w:r>
+      <w:r>
+        <w:rPr>
+          <w:rFonts w:ascii="Times New Roman" w:hAnsi="Times New Roman" w:cs="Times New Roman"/>
+          <w:color w:val="000000" w:themeColor="text1"/>
+          <w:shd w:val="clear" w:color="auto" w:fill="FFFFFF"/>
+        </w:rPr>
+        <w:t xml:space="preserve">. Our findings are not all that surprising due to the high degree of functional redundancy in the soil microbiome </w:t>
       </w:r>
       <w:r>
         <w:rPr>
@@ -11560,7 +12050,7 @@
         <w:rPr>
           <w:rFonts w:ascii="Times New Roman" w:hAnsi="Times New Roman" w:cs="Times New Roman"/>
         </w:rPr>
-        <w:instrText>ADDIN CSL_CITATION {"citationItems":[{"id":"ITEM-1","itemData":{"DOI":"10.1073/pnas.1402584111","ISBN":"1091-6490 (Electronic)\\r0027-8424 (Linking)","ISSN":"0027-8424","PMID":"24733885","abstract":"Identifying the ecological processes that structure communities and the consequences for ecosystem function is a central goal of ecology. The recognition that fungi, bacteria, and viruses control key ecosystem functions has made microbial communities a major focus of this field. Because many ecological processes are apparent only at particular spatial or temporal scales, a complete understanding of the linkages between microbial community, environment, and function requires analysis across a wide range of scales. Here, we map the biological and functional geography of soil fungi from local to continental scales and show that the principal ecological processes controlling community structure and function operate at different scales. Similar to plants or animals, most soil fungi are endemic to particular bioregions, suggesting that factors operating at large spatial scales, like dispersal limitation or climate, are the first-order determinants of fungal community structure in nature. By contrast, soil extracellular enzyme activity is highly convergent across bioregions and widely differing fungal communities. Instead, soil enzyme activity is correlated with local soil environment and distribution of fungal traits within the community. The lack of structure-function relationships for soil fungal communities at continental scales indicates a high degree of functional redundancy among fungal communities in global biogeochemical cycles.","author":[{"dropping-particle":"","family":"Talbot","given":"Jennifer M","non-dropping-particle":"","parse-names":false,"suffix":""},{"dropping-particle":"","family":"Bruns","given":"Thomas D","non-dropping-particle":"","parse-names":false,"suffix":""},{"dropping-particle":"","family":"Taylor","given":"John W","non-dropping-particle":"","parse-names":false,"suffix":""},{"dropping-particle":"","family":"Smith","given":"D. P.","non-dropping-particle":"","parse-names":false,"suffix":""},{"dropping-particle":"","family":"Branco","given":"Sara","non-dropping-particle":"","parse-names":false,"suffix":""},{"dropping-particle":"","family":"Glassman","given":"Sydney I","non-dropping-particle":"","parse-names":false,"suffix":""},{"dropping-particle":"","family":"Erlandson","given":"Sonya","non-dropping-particle":"","parse-names":false,"suffix":""},{"dropping-particle":"","family":"Vilgalys","given":"Rytas","non-dropping-particle":"","parse-names":false,"suffix":""},{"dropping-particle":"","family":"Liao","given":"H.-L.","non-dropping-particle":"","parse-names":false,"suffix":""},{"dropping-particle":"","family":"Smith","given":"Matthew E","non-dropping-particle":"","parse-names":false,"suffix":""},{"dropping-particle":"","family":"Peay","given":"Kabir G","non-dropping-particle":"","parse-names":false,"suffix":""}],"container-title":"Proceedings of the National Academy of Sciences","id":"ITEM-1","issue":"17","issued":{"date-parts":[["2014","4","29"]]},"page":"6341-6346","title":"Endemism and functional convergence across the North American soil mycobiome","type":"article-journal","volume":"111"},"uris":["http://www.mendeley.com/documents/?uuid=ba2f044d-44d1-4397-8933-38fa51c1c203"]},{"id":"ITEM-2","itemData":{"DOI":"10.1111/j.1365-2389.2010.01314.x","ISSN":"13510754","author":[{"dropping-particle":"","family":"Nielsen","given":"U. N.","non-dropping-particle":"","parse-names":false,"suffix":""},{"dropping-particle":"","family":"Ayres","given":"E.","non-dropping-particle":"","parse-names":false,"suffix":""},{"dropping-particle":"","family":"Wall","given":"D. H.","non-dropping-particle":"","parse-names":false,"suffix":""},{"dropping-particle":"","family":"Bardgett","given":"R. D.","non-dropping-particle":"","parse-names":false,"suffix":""}],"container-title":"European Journal of Soil Science","id":"ITEM-2","issue":"1","issued":{"date-parts":[["2011","2"]]},"page":"105-116","title":"Soil biodiversity and carbon cycling: a review and synthesis of studies examining diversity-function relationships","type":"article-journal","volume":"62"},"uris":["http://www.mendeley.com/documents/?uuid=a50e67e9-8be9-4934-87a6-9cb98e6831d5"]}],"mendeley":{"formattedCitation":"(59, 60)","plainTextFormattedCitation":"(59, 60)","previouslyFormattedCitation":"(59, 60)"},"properties":{"noteIndex":0},"schema":"https://github.com/citation-style-language/schema/raw/master/csl-citation.json"}</w:instrText>
+        <w:instrText>ADDIN CSL_CITATION {"citationItems":[{"id":"ITEM-1","itemData":{"DOI":"10.1073/pnas.1402584111","ISBN":"1091-6490 (Electronic)\\r0027-8424 (Linking)","ISSN":"0027-8424","PMID":"24733885","abstract":"Identifying the ecological processes that structure communities and the consequences for ecosystem function is a central goal of ecology. The recognition that fungi, bacteria, and viruses control key ecosystem functions has made microbial communities a major focus of this field. Because many ecological processes are apparent only at particular spatial or temporal scales, a complete understanding of the linkages between microbial community, environment, and function requires analysis across a wide range of scales. Here, we map the biological and functional geography of soil fungi from local to continental scales and show that the principal ecological processes controlling community structure and function operate at different scales. Similar to plants or animals, most soil fungi are endemic to particular bioregions, suggesting that factors operating at large spatial scales, like dispersal limitation or climate, are the first-order determinants of fungal community structure in nature. By contrast, soil extracellular enzyme activity is highly convergent across bioregions and widely differing fungal communities. Instead, soil enzyme activity is correlated with local soil environment and distribution of fungal traits within the community. The lack of structure-function relationships for soil fungal communities at continental scales indicates a high degree of functional redundancy among fungal communities in global biogeochemical cycles.","author":[{"dropping-particle":"","family":"Talbot","given":"Jennifer M","non-dropping-particle":"","parse-names":false,"suffix":""},{"dropping-particle":"","family":"Bruns","given":"Thomas D","non-dropping-particle":"","parse-names":false,"suffix":""},{"dropping-particle":"","family":"Taylor","given":"John W","non-dropping-particle":"","parse-names":false,"suffix":""},{"dropping-particle":"","family":"Smith","given":"D. P.","non-dropping-particle":"","parse-names":false,"suffix":""},{"dropping-particle":"","family":"Branco","given":"Sara","non-dropping-particle":"","parse-names":false,"suffix":""},{"dropping-particle":"","family":"Glassman","given":"Sydney I","non-dropping-particle":"","parse-names":false,"suffix":""},{"dropping-particle":"","family":"Erlandson","given":"Sonya","non-dropping-particle":"","parse-names":false,"suffix":""},{"dropping-particle":"","family":"Vilgalys","given":"Rytas","non-dropping-particle":"","parse-names":false,"suffix":""},{"dropping-particle":"","family":"Liao","given":"H.-L.","non-dropping-particle":"","parse-names":false,"suffix":""},{"dropping-particle":"","family":"Smith","given":"Matthew E","non-dropping-particle":"","parse-names":false,"suffix":""},{"dropping-particle":"","family":"Peay","given":"Kabir G","non-dropping-particle":"","parse-names":false,"suffix":""}],"container-title":"Proceedings of the National Academy of Sciences","id":"ITEM-1","issue":"17","issued":{"date-parts":[["2014","4","29"]]},"page":"6341-6346","title":"Endemism and functional convergence across the North American soil mycobiome","type":"article-journal","volume":"111"},"uris":["http://www.mendeley.com/documents/?uuid=ba2f044d-44d1-4397-8933-38fa51c1c203"]},{"id":"ITEM-2","itemData":{"DOI":"10.1111/j.1365-2389.2010.01314.x","ISSN":"13510754","author":[{"dropping-particle":"","family":"Nielsen","given":"U. N.","non-dropping-particle":"","parse-names":false,"suffix":""},{"dropping-particle":"","family":"Ayres","given":"E.","non-dropping-particle":"","parse-names":false,"suffix":""},{"dropping-particle":"","family":"Wall","given":"D. H.","non-dropping-particle":"","parse-names":false,"suffix":""},{"dropping-particle":"","family":"Bardgett","given":"R. D.","non-dropping-particle":"","parse-names":false,"suffix":""}],"container-title":"European Journal of Soil Science","id":"ITEM-2","issue":"1","issued":{"date-parts":[["2011","2"]]},"page":"105-116","title":"Soil biodiversity and carbon cycling: a review and synthesis of studies examining diversity-function relationships","type":"article-journal","volume":"62"},"uris":["http://www.mendeley.com/documents/?uuid=a50e67e9-8be9-4934-87a6-9cb98e6831d5"]}],"mendeley":{"formattedCitation":"(64, 65)","plainTextFormattedCitation":"(64, 65)","previouslyFormattedCitation":"(64, 65)"},"properties":{"noteIndex":0},"schema":"https://github.com/citation-style-language/schema/raw/master/csl-citation.json"}</w:instrText>
       </w:r>
       <w:r>
         <w:rPr>
@@ -11573,7 +12063,7 @@
           <w:rFonts w:ascii="Times New Roman" w:hAnsi="Times New Roman" w:cs="Times New Roman"/>
           <w:noProof/>
         </w:rPr>
-        <w:t>(59, 60)</w:t>
+        <w:t>(64, 65)</w:t>
       </w:r>
       <w:r>
         <w:rPr>
@@ -11593,7 +12083,23 @@
           <w:color w:val="000000" w:themeColor="text1"/>
           <w:shd w:val="clear" w:color="auto" w:fill="FFFFFF"/>
         </w:rPr>
-        <w:t xml:space="preserve">. With respect to herbicide application in agricultural systems, it appears that direct effects on microbial function are few and short lasting and that in heavily managed, traditional agricultural systems, the choice of herbicide has little direct effect on soil function and that the observed effects are instead mediated though indirect pathways, like shifts in vegetation cover. </w:t>
+        <w:t>. With respect to herbicide application in agricultural systems, it appears that direct effects on microbial function are few and short lasting and that in heavily managed, traditional agricultural systems, the choice of herbicide has little direct effect on soil function and</w:t>
+      </w:r>
+      <w:r>
+        <w:rPr>
+          <w:rFonts w:ascii="Times New Roman" w:hAnsi="Times New Roman" w:cs="Times New Roman"/>
+          <w:color w:val="000000" w:themeColor="text1"/>
+          <w:shd w:val="clear" w:color="auto" w:fill="FFFFFF"/>
+        </w:rPr>
+        <w:t xml:space="preserve"> microbial diversity.</w:t>
+      </w:r>
+      <w:r>
+        <w:rPr>
+          <w:rFonts w:ascii="Times New Roman" w:hAnsi="Times New Roman" w:cs="Times New Roman"/>
+          <w:color w:val="000000" w:themeColor="text1"/>
+          <w:shd w:val="clear" w:color="auto" w:fill="FFFFFF"/>
+        </w:rPr>
+        <w:t xml:space="preserve"> </w:t>
       </w:r>
     </w:p>
     <w:p>
@@ -11793,7 +12299,6 @@
           <w:rFonts w:ascii="Times New Roman" w:hAnsi="Times New Roman" w:cs="Times New Roman"/>
           <w:noProof/>
         </w:rPr>
-        <w:lastRenderedPageBreak/>
         <w:t xml:space="preserve">6. </w:t>
       </w:r>
       <w:r>
@@ -11910,6 +12415,7 @@
           <w:rFonts w:ascii="Times New Roman" w:hAnsi="Times New Roman" w:cs="Times New Roman"/>
           <w:noProof/>
         </w:rPr>
+        <w:lastRenderedPageBreak/>
         <w:t xml:space="preserve">10. </w:t>
       </w:r>
       <w:r>
@@ -12034,15 +12540,7 @@
           <w:noProof/>
         </w:rPr>
         <w:tab/>
-        <w:t xml:space="preserve">Sandhu HS, Wratten SD, Cullen R, Case B. 2008. The future of farming: The value of ecosystem services in conventional and organic arable land. An experimental approach. </w:t>
-      </w:r>
-      <w:r>
-        <w:rPr>
-          <w:rFonts w:ascii="Times New Roman" w:hAnsi="Times New Roman" w:cs="Times New Roman"/>
-          <w:noProof/>
-        </w:rPr>
-        <w:lastRenderedPageBreak/>
-        <w:t>Ecol Econ 64:835–848.</w:t>
+        <w:t>Sandhu HS, Wratten SD, Cullen R, Case B. 2008. The future of farming: The value of ecosystem services in conventional and organic arable land. An experimental approach. Ecol Econ 64:835–848.</w:t>
       </w:r>
     </w:p>
     <w:p>
@@ -12187,7 +12685,15 @@
           <w:noProof/>
         </w:rPr>
         <w:tab/>
-        <w:t>Weidenhamer JD, Callaway RM. 2010. Direct and Indirect Effects of Invasive Plants on Soil Chemistry and Ecosystem Function. J Chem Ecol 36:59–69.</w:t>
+        <w:t xml:space="preserve">Weidenhamer JD, Callaway RM. 2010. Direct and Indirect Effects of Invasive Plants on </w:t>
+      </w:r>
+      <w:r>
+        <w:rPr>
+          <w:rFonts w:ascii="Times New Roman" w:hAnsi="Times New Roman" w:cs="Times New Roman"/>
+          <w:noProof/>
+        </w:rPr>
+        <w:lastRenderedPageBreak/>
+        <w:t>Soil Chemistry and Ecosystem Function. J Chem Ecol 36:59–69.</w:t>
       </w:r>
     </w:p>
     <w:p>
@@ -12303,15 +12809,7 @@
           <w:noProof/>
         </w:rPr>
         <w:tab/>
-        <w:t xml:space="preserve">Zabaloy MC, Allegrini M, Tebbe DA, Schuster K, Gomez E del V. 2017. Nitrifying </w:t>
-      </w:r>
-      <w:r>
-        <w:rPr>
-          <w:rFonts w:ascii="Times New Roman" w:hAnsi="Times New Roman" w:cs="Times New Roman"/>
-          <w:noProof/>
-        </w:rPr>
-        <w:lastRenderedPageBreak/>
-        <w:t>bacteria and archaea withstanding glyphosate in fertilized soil microcosms. Appl Soil Ecol 117–118:88–95.</w:t>
+        <w:t>Zabaloy MC, Allegrini M, Tebbe DA, Schuster K, Gomez E del V. 2017. Nitrifying bacteria and archaea withstanding glyphosate in fertilized soil microcosms. Appl Soil Ecol 117–118:88–95.</w:t>
       </w:r>
     </w:p>
     <w:p>
@@ -12427,7 +12925,15 @@
           <w:noProof/>
         </w:rPr>
         <w:tab/>
-        <w:t>Brempong MB, Norton U, Norton JB. 2019. Compost and soil moisture effects on seasonal carbon and nitrogen dynamics, greenhouse gas fluxes and global warming potential of semi-arid soils. Int J Recycl Org Waste Agric 8:367–376.</w:t>
+        <w:t xml:space="preserve">Brempong MB, Norton U, Norton JB. 2019. Compost and soil moisture effects on </w:t>
+      </w:r>
+      <w:r>
+        <w:rPr>
+          <w:rFonts w:ascii="Times New Roman" w:hAnsi="Times New Roman" w:cs="Times New Roman"/>
+          <w:noProof/>
+        </w:rPr>
+        <w:lastRenderedPageBreak/>
+        <w:t>seasonal carbon and nitrogen dynamics, greenhouse gas fluxes and global warming potential of semi-arid soils. Int J Recycl Org Waste Agric 8:367–376.</w:t>
       </w:r>
     </w:p>
     <w:p>
@@ -12543,15 +13049,7 @@
           <w:noProof/>
         </w:rPr>
         <w:tab/>
-        <w:t xml:space="preserve">Van Diepen LTA, Frey SD, Sthultz CM, Morrison EW, Minocha R, Pringle A. 2015. Changes in litter quality caused by simulated nitrogen deposition reinforce the N-induced </w:t>
-      </w:r>
-      <w:r>
-        <w:rPr>
-          <w:rFonts w:ascii="Times New Roman" w:hAnsi="Times New Roman" w:cs="Times New Roman"/>
-          <w:noProof/>
-        </w:rPr>
-        <w:lastRenderedPageBreak/>
-        <w:t>suppression of litter decay. Ecosphere 6:1–16.</w:t>
+        <w:t>Van Diepen LTA, Frey SD, Sthultz CM, Morrison EW, Minocha R, Pringle A. 2015. Changes in litter quality caused by simulated nitrogen deposition reinforce the N-induced suppression of litter decay. Ecosphere 6:1–16.</w:t>
       </w:r>
     </w:p>
     <w:p>
@@ -12667,7 +13165,15 @@
           <w:noProof/>
         </w:rPr>
         <w:tab/>
-        <w:t>Parada AE, Needham DM, Fuhrman JA. 2016. Every base matters: Assessing small subunit rRNA primers for marine microbiomes with mock communities, time series and global field samples. Environ Microbiol 18:1403–1414.</w:t>
+        <w:t xml:space="preserve">Parada AE, Needham DM, Fuhrman JA. 2016. Every base matters: Assessing small subunit rRNA primers for marine microbiomes with mock communities, time series and </w:t>
+      </w:r>
+      <w:r>
+        <w:rPr>
+          <w:rFonts w:ascii="Times New Roman" w:hAnsi="Times New Roman" w:cs="Times New Roman"/>
+          <w:noProof/>
+        </w:rPr>
+        <w:lastRenderedPageBreak/>
+        <w:t>global field samples. Environ Microbiol 18:1403–1414.</w:t>
       </w:r>
     </w:p>
     <w:p>
@@ -12828,15 +13334,7 @@
           <w:noProof/>
         </w:rPr>
         <w:tab/>
-        <w:t xml:space="preserve">Oksanen J, Blanchet FG, Friendly M, Kindt R, Legendre P, McGlinn D, Minchin PR, O’Hara RB, L. G, Simpson P, Solymos M, Stevens HH, Szoecs E, Wagner H. 2018. </w:t>
-      </w:r>
-      <w:r>
-        <w:rPr>
-          <w:rFonts w:ascii="Times New Roman" w:hAnsi="Times New Roman" w:cs="Times New Roman"/>
-          <w:noProof/>
-        </w:rPr>
-        <w:lastRenderedPageBreak/>
-        <w:t>vegan: Community Ecology Package. R package version 2.5-2.</w:t>
+        <w:t>Oksanen J, Blanchet FG, Friendly M, Kindt R, Legendre P, McGlinn D, Minchin PR, O’Hara RB, L. G, Simpson P, Solymos M, Stevens HH, Szoecs E, Wagner H. 2018. vegan: Community Ecology Package. R package version 2.5-2.</w:t>
       </w:r>
     </w:p>
     <w:p>
@@ -12981,7 +13479,15 @@
           <w:noProof/>
         </w:rPr>
         <w:tab/>
-        <w:t>Mahía J, González-Prieto SJ, Martín A, Bååth E, Díaz-Raviña M. 2011. Biochemical properties and microbial community structure of five different soils after atrazine addition. Biol Fertil Soils 47:577–589.</w:t>
+        <w:t xml:space="preserve">Mahía J, González-Prieto SJ, Martín A, Bååth E, Díaz-Raviña M. 2011. Biochemical </w:t>
+      </w:r>
+      <w:r>
+        <w:rPr>
+          <w:rFonts w:ascii="Times New Roman" w:hAnsi="Times New Roman" w:cs="Times New Roman"/>
+          <w:noProof/>
+        </w:rPr>
+        <w:lastRenderedPageBreak/>
+        <w:t>properties and microbial community structure of five different soils after atrazine addition. Biol Fertil Soils 47:577–589.</w:t>
       </w:r>
     </w:p>
     <w:p>
@@ -13089,7 +13595,6 @@
           <w:rFonts w:ascii="Times New Roman" w:hAnsi="Times New Roman" w:cs="Times New Roman"/>
           <w:noProof/>
         </w:rPr>
-        <w:lastRenderedPageBreak/>
         <w:t xml:space="preserve">49. </w:t>
       </w:r>
       <w:r>
@@ -13214,7 +13719,15 @@
           <w:noProof/>
         </w:rPr>
         <w:tab/>
-        <w:t>Zabaloy MC, Gómez MA. 2008. Microbial respiration in soils of the Argentine Pampas after metsulfuron methyl, 2,4-D, and glyphosate treatments. Commun Soil Sci Plant Anal 39:370–385.</w:t>
+        <w:t xml:space="preserve">Zabaloy MC, Gómez MA. 2008. Microbial respiration in soils of the Argentine Pampas after metsulfuron methyl, 2,4-D, and glyphosate treatments. Commun Soil Sci Plant Anal </w:t>
+      </w:r>
+      <w:r>
+        <w:rPr>
+          <w:rFonts w:ascii="Times New Roman" w:hAnsi="Times New Roman" w:cs="Times New Roman"/>
+          <w:noProof/>
+        </w:rPr>
+        <w:lastRenderedPageBreak/>
+        <w:t>39:370–385.</w:t>
       </w:r>
     </w:p>
     <w:p>
@@ -13272,7 +13785,7 @@
           <w:noProof/>
         </w:rPr>
         <w:tab/>
-        <w:t>Morant AV, Jørgensen K, Jørgensen C, Paquette SM, Sánchez-Pérez R, Møller BL, Bak S. 2008. β-Glucosidases as detonators of plant chemical defense. Phytochemistry 69:1795–1813.</w:t>
+        <w:t>Feld L, Nielsen TK, Hansen LH, Aamand J, Albers CN. 2016. Establishment of Bacterial Herbicide Degraders in a Rapid Sand Filter for Bioremediation of Phenoxypropionate-Polluted Groundwater. Appl Environ Microbiol 82:878–887.</w:t>
       </w:r>
     </w:p>
     <w:p>
@@ -13301,7 +13814,7 @@
           <w:noProof/>
         </w:rPr>
         <w:tab/>
-        <w:t>Scranton MA, Yee A, Park S, Walling LL. 2012. Plant Leucine Aminopeptidases Moonlight as Molecular Chaperones to Alleviate Stress-induced Damage. J Biol Chem 287:18408–18417.</w:t>
+        <w:t>Dai M, Copley SD. 2004. Genome Shuffling Improves Degradation of the Anthropogenic Pesticide Pentachlorophenol by Sphingobium chlorophenolicum ATCC 39723. Appl Environ Microbiol 70:2391–2397.</w:t>
       </w:r>
     </w:p>
     <w:p>
@@ -13330,15 +13843,7 @@
           <w:noProof/>
         </w:rPr>
         <w:tab/>
-        <w:t>Gómez-Anduro G, Ceniceros-Ojeda EA, Casados-Vázquez LE, Bencivenni C, Sierra-Beltrán A, Murillo-Amador B, Tiessen A. 2011. Genome-wide analysis of the beta-</w:t>
-      </w:r>
-      <w:r>
-        <w:rPr>
-          <w:rFonts w:ascii="Times New Roman" w:hAnsi="Times New Roman" w:cs="Times New Roman"/>
-          <w:noProof/>
-        </w:rPr>
-        <w:lastRenderedPageBreak/>
-        <w:t>glucosidase gene family in maize (Zea mays L. var B73). Plant Mol Biol 77:159–183.</w:t>
+        <w:t>Morant AV, Jørgensen K, Jørgensen C, Paquette SM, Sánchez-Pérez R, Møller BL, Bak S. 2008. β-Glucosidases as detonators of plant chemical defense. Phytochemistry 69:1795–1813.</w:t>
       </w:r>
     </w:p>
     <w:p>
@@ -13367,7 +13872,7 @@
           <w:noProof/>
         </w:rPr>
         <w:tab/>
-        <w:t>T. Sherene. 2017. Role of Soil Enzymes in Nutrient Transformation: A Review. Bio Bull 3 (1):109–131.</w:t>
+        <w:t>Scranton MA, Yee A, Park S, Walling LL. 2012. Plant Leucine Aminopeptidases Moonlight as Molecular Chaperones to Alleviate Stress-induced Damage. J Biol Chem 287:18408–18417.</w:t>
       </w:r>
     </w:p>
     <w:p>
@@ -13396,7 +13901,7 @@
           <w:noProof/>
         </w:rPr>
         <w:tab/>
-        <w:t>Talbot JM, Bruns TD, Taylor JW, Smith DP, Branco S, Glassman SI, Erlandson S, Vilgalys R, Liao H-L, Smith ME, Peay KG. 2014. Endemism and functional convergence across the North American soil mycobiome. Proc Natl Acad Sci 111:6341–6346.</w:t>
+        <w:t>Gómez-Anduro G, Ceniceros-Ojeda EA, Casados-Vázquez LE, Bencivenni C, Sierra-Beltrán A, Murillo-Amador B, Tiessen A. 2011. Genome-wide analysis of the beta-glucosidase gene family in maize (Zea mays L. var B73). Plant Mol Biol 77:159–183.</w:t>
       </w:r>
     </w:p>
     <w:p>
@@ -13425,46 +13930,197 @@
           <w:noProof/>
         </w:rPr>
         <w:tab/>
-        <w:t>Nielsen UN, Ayres E, Wall DH, Bardgett RD. 2011. Soil biodiversity and carbon cycling: a review and synthesis of studies examining diversity-function relationships. Eur J Soil Sci 62:105–116.</w:t>
+        <w:t>T. Sherene. 2017. Role of Soil Enzymes in Nutrient Transformation: A Review. Bio Bull 3 (1):109–131.</w:t>
       </w:r>
     </w:p>
     <w:p>
       <w:pPr>
+        <w:widowControl w:val="0"/>
+        <w:autoSpaceDE w:val="0"/>
+        <w:autoSpaceDN w:val="0"/>
+        <w:adjustRightInd w:val="0"/>
         <w:spacing w:line="480" w:lineRule="auto"/>
-        <w:rPr>
-          <w:rFonts w:ascii="Times New Roman" w:hAnsi="Times New Roman" w:cs="Times New Roman"/>
-          <w:color w:val="000000" w:themeColor="text1"/>
-          <w:shd w:val="clear" w:color="auto" w:fill="FFFFFF"/>
-        </w:rPr>
-      </w:pPr>
-      <w:r>
-        <w:rPr>
-          <w:rFonts w:ascii="Times New Roman" w:hAnsi="Times New Roman" w:cs="Times New Roman"/>
-          <w:color w:val="000000" w:themeColor="text1"/>
-          <w:shd w:val="clear" w:color="auto" w:fill="FFFFFF"/>
-        </w:rPr>
-        <w:fldChar w:fldCharType="end"/>
+        <w:ind w:left="640" w:hanging="640"/>
+        <w:rPr>
+          <w:rFonts w:ascii="Times New Roman" w:hAnsi="Times New Roman" w:cs="Times New Roman"/>
+          <w:noProof/>
+        </w:rPr>
+      </w:pPr>
+      <w:r>
+        <w:rPr>
+          <w:rFonts w:ascii="Times New Roman" w:hAnsi="Times New Roman" w:cs="Times New Roman"/>
+          <w:noProof/>
+        </w:rPr>
+        <w:t xml:space="preserve">61. </w:t>
+      </w:r>
+      <w:r>
+        <w:rPr>
+          <w:rFonts w:ascii="Times New Roman" w:hAnsi="Times New Roman" w:cs="Times New Roman"/>
+          <w:noProof/>
+        </w:rPr>
+        <w:tab/>
+        <w:t>Parmeter JR. 1970. Rhizoctonia Solani, Biology and Pathology. University of California Press.</w:t>
       </w:r>
     </w:p>
     <w:p>
       <w:pPr>
+        <w:widowControl w:val="0"/>
+        <w:autoSpaceDE w:val="0"/>
+        <w:autoSpaceDN w:val="0"/>
+        <w:adjustRightInd w:val="0"/>
         <w:spacing w:line="480" w:lineRule="auto"/>
-        <w:rPr>
-          <w:rFonts w:ascii="Times New Roman" w:hAnsi="Times New Roman" w:cs="Times New Roman"/>
-          <w:color w:val="000000" w:themeColor="text1"/>
-          <w:shd w:val="clear" w:color="auto" w:fill="FFFFFF"/>
-        </w:rPr>
-      </w:pPr>
+        <w:ind w:left="640" w:hanging="640"/>
+        <w:rPr>
+          <w:rFonts w:ascii="Times New Roman" w:hAnsi="Times New Roman" w:cs="Times New Roman"/>
+          <w:noProof/>
+        </w:rPr>
+      </w:pPr>
+      <w:r>
+        <w:rPr>
+          <w:rFonts w:ascii="Times New Roman" w:hAnsi="Times New Roman" w:cs="Times New Roman"/>
+          <w:noProof/>
+        </w:rPr>
+        <w:lastRenderedPageBreak/>
+        <w:t xml:space="preserve">62. </w:t>
+      </w:r>
+      <w:r>
+        <w:rPr>
+          <w:rFonts w:ascii="Times New Roman" w:hAnsi="Times New Roman" w:cs="Times New Roman"/>
+          <w:noProof/>
+        </w:rPr>
+        <w:tab/>
+        <w:t>Larson RL, Hill AL, Fenwick A, Kniss AR, Hanson LE, Miller SD. 2006. Influence of glyphosate on Rhizoctonia and Fusarium root rot in sugar beet. Pest Manag Sci 62:1182–1192.</w:t>
+      </w:r>
     </w:p>
     <w:p>
       <w:pPr>
+        <w:widowControl w:val="0"/>
+        <w:autoSpaceDE w:val="0"/>
+        <w:autoSpaceDN w:val="0"/>
+        <w:adjustRightInd w:val="0"/>
+        <w:spacing w:line="480" w:lineRule="auto"/>
+        <w:ind w:left="640" w:hanging="640"/>
+        <w:rPr>
+          <w:rFonts w:ascii="Times New Roman" w:hAnsi="Times New Roman" w:cs="Times New Roman"/>
+          <w:noProof/>
+        </w:rPr>
+      </w:pPr>
+      <w:r>
+        <w:rPr>
+          <w:rFonts w:ascii="Times New Roman" w:hAnsi="Times New Roman" w:cs="Times New Roman"/>
+          <w:noProof/>
+        </w:rPr>
+        <w:t xml:space="preserve">63. </w:t>
+      </w:r>
+      <w:r>
+        <w:rPr>
+          <w:rFonts w:ascii="Times New Roman" w:hAnsi="Times New Roman" w:cs="Times New Roman"/>
+          <w:noProof/>
+        </w:rPr>
+        <w:tab/>
+        <w:t>Barnett KA, Sprague CL, Kirk WW, Hanson LE. 2012. Influence of Glyphosate on Rhizoctonia Crown and Root Rot ( Rhizoctonia solani ) in Glyphosate-Resistant Sugarbeet. Weed Sci 60:113–120.</w:t>
+      </w:r>
+    </w:p>
+    <w:p>
+      <w:pPr>
+        <w:widowControl w:val="0"/>
+        <w:autoSpaceDE w:val="0"/>
+        <w:autoSpaceDN w:val="0"/>
+        <w:adjustRightInd w:val="0"/>
+        <w:spacing w:line="480" w:lineRule="auto"/>
+        <w:ind w:left="640" w:hanging="640"/>
+        <w:rPr>
+          <w:rFonts w:ascii="Times New Roman" w:hAnsi="Times New Roman" w:cs="Times New Roman"/>
+          <w:noProof/>
+        </w:rPr>
+      </w:pPr>
+      <w:r>
+        <w:rPr>
+          <w:rFonts w:ascii="Times New Roman" w:hAnsi="Times New Roman" w:cs="Times New Roman"/>
+          <w:noProof/>
+        </w:rPr>
+        <w:t xml:space="preserve">64. </w:t>
+      </w:r>
+      <w:r>
+        <w:rPr>
+          <w:rFonts w:ascii="Times New Roman" w:hAnsi="Times New Roman" w:cs="Times New Roman"/>
+          <w:noProof/>
+        </w:rPr>
+        <w:tab/>
+        <w:t>Talbot JM, Bruns TD, Taylor JW, Smith DP, Branco S, Glassman SI, Erlandson S, Vilgalys R, Liao H-L, Smith ME, Peay KG. 2014. Endemism and functional convergence across the North American soil mycobiome. Proc Natl Acad Sci 111:6341–6346.</w:t>
+      </w:r>
+    </w:p>
+    <w:p>
+      <w:pPr>
+        <w:widowControl w:val="0"/>
+        <w:autoSpaceDE w:val="0"/>
+        <w:autoSpaceDN w:val="0"/>
+        <w:adjustRightInd w:val="0"/>
+        <w:spacing w:line="480" w:lineRule="auto"/>
+        <w:ind w:left="640" w:hanging="640"/>
+        <w:rPr>
+          <w:rFonts w:ascii="Times New Roman" w:hAnsi="Times New Roman" w:cs="Times New Roman"/>
+          <w:noProof/>
+        </w:rPr>
+      </w:pPr>
+      <w:r>
+        <w:rPr>
+          <w:rFonts w:ascii="Times New Roman" w:hAnsi="Times New Roman" w:cs="Times New Roman"/>
+          <w:noProof/>
+        </w:rPr>
+        <w:t xml:space="preserve">65. </w:t>
+      </w:r>
+      <w:r>
+        <w:rPr>
+          <w:rFonts w:ascii="Times New Roman" w:hAnsi="Times New Roman" w:cs="Times New Roman"/>
+          <w:noProof/>
+        </w:rPr>
+        <w:tab/>
+        <w:t>Nielsen UN, Ayres E, Wall DH, Bardgett RD. 2011. Soil biodiversity and carbon cycling: a review and synthesis of studies examining diversity-function relationships. Eur J Soil Sci 62:105–116.</w:t>
+      </w:r>
+    </w:p>
+    <w:p>
+      <w:pPr>
+        <w:widowControl w:val="0"/>
+        <w:autoSpaceDE w:val="0"/>
+        <w:autoSpaceDN w:val="0"/>
+        <w:adjustRightInd w:val="0"/>
+        <w:spacing w:line="480" w:lineRule="auto"/>
+        <w:ind w:left="640" w:hanging="640"/>
+        <w:rPr>
+          <w:rFonts w:ascii="Times New Roman" w:hAnsi="Times New Roman" w:cs="Times New Roman"/>
+          <w:color w:val="000000" w:themeColor="text1"/>
+          <w:shd w:val="clear" w:color="auto" w:fill="FFFFFF"/>
+        </w:rPr>
+      </w:pPr>
+      <w:r>
+        <w:rPr>
+          <w:rFonts w:ascii="Times New Roman" w:hAnsi="Times New Roman" w:cs="Times New Roman"/>
+          <w:color w:val="000000" w:themeColor="text1"/>
+          <w:shd w:val="clear" w:color="auto" w:fill="FFFFFF"/>
+        </w:rPr>
+        <w:fldChar w:fldCharType="end"/>
+      </w:r>
+    </w:p>
+    <w:p>
+      <w:pPr>
+        <w:spacing w:line="480" w:lineRule="auto"/>
+        <w:rPr>
+          <w:rFonts w:ascii="Times New Roman" w:hAnsi="Times New Roman" w:cs="Times New Roman"/>
+          <w:color w:val="000000" w:themeColor="text1"/>
+          <w:shd w:val="clear" w:color="auto" w:fill="FFFFFF"/>
+        </w:rPr>
+      </w:pPr>
+    </w:p>
+    <w:p>
+      <w:pPr>
         <w:pStyle w:val="headingdissertation"/>
       </w:pPr>
-      <w:bookmarkStart w:id="18" w:name="_Toc71026837"/>
+      <w:bookmarkStart w:id="16" w:name="_Toc71026837"/>
       <w:r>
         <w:t>Tables</w:t>
       </w:r>
-      <w:bookmarkEnd w:id="18"/>
+      <w:bookmarkEnd w:id="16"/>
     </w:p>
     <w:p>
       <w:pPr>
@@ -13773,8 +14429,8 @@
                 <w:color w:val="000000" w:themeColor="text1"/>
               </w:rPr>
             </w:pPr>
-            <w:bookmarkStart w:id="19" w:name="OLE_LINK3"/>
-            <w:bookmarkStart w:id="20" w:name="OLE_LINK4"/>
+            <w:bookmarkStart w:id="17" w:name="OLE_LINK3"/>
+            <w:bookmarkStart w:id="18" w:name="OLE_LINK4"/>
             <w:r>
               <w:rPr>
                 <w:color w:val="000000" w:themeColor="text1"/>
@@ -13795,8 +14451,8 @@
               </w:rPr>
               <w:t xml:space="preserve"> tank mix</w:t>
             </w:r>
-            <w:bookmarkEnd w:id="19"/>
-            <w:bookmarkEnd w:id="20"/>
+            <w:bookmarkEnd w:id="17"/>
+            <w:bookmarkEnd w:id="18"/>
           </w:p>
         </w:tc>
         <w:tc>
@@ -14648,7 +15304,7 @@
       <w:pPr>
         <w:pStyle w:val="headingdissertation"/>
       </w:pPr>
-      <w:commentRangeStart w:id="21"/>
+      <w:commentRangeStart w:id="19"/>
       <w:r>
         <w:rPr>
           <w:noProof/>
@@ -14695,7 +15351,7 @@
           </wp:inline>
         </w:drawing>
       </w:r>
-      <w:commentRangeEnd w:id="21"/>
+      <w:commentRangeEnd w:id="19"/>
       <w:r>
         <w:rPr>
           <w:rStyle w:val="CommentReference"/>
@@ -14705,7 +15361,7 @@
           <w:color w:val="000000"/>
           <w:lang w:eastAsia="de-DE"/>
         </w:rPr>
-        <w:commentReference w:id="21"/>
+        <w:commentReference w:id="19"/>
       </w:r>
     </w:p>
     <w:p>
@@ -14878,7 +15534,7 @@
       </w:r>
     </w:p>
   </w:comment>
-  <w:comment w:id="7" w:author="Custer, Gordon" w:date="2022-01-24T15:01:00Z" w:initials="CG">
+  <w:comment w:id="6" w:author="Custer, Gordon" w:date="2022-01-24T15:01:00Z" w:initials="CG">
     <w:p>
       <w:pPr>
         <w:pStyle w:val="CommentText"/>
@@ -14894,7 +15550,7 @@
       </w:r>
     </w:p>
   </w:comment>
-  <w:comment w:id="6" w:author="Gordon Fritz Custer" w:date="2021-05-07T13:33:00Z" w:initials="GFC">
+  <w:comment w:id="7" w:author="Gordon Fritz Custer" w:date="2021-05-07T13:33:00Z" w:initials="GFC">
     <w:p>
       <w:pPr>
         <w:pStyle w:val="CommentText"/>
@@ -14992,7 +15648,31 @@
           <w:rPr>
             <w:rStyle w:val="Hyperlink"/>
           </w:rPr>
-          <w:t>https://click.endnote.com/viewer?doi=10.1002%2Fps.1297&amp;token=WzMwMjg0MywiMTAuMTAwMi9wcy4xMjk3Il0.G6QeaZq91f8GyTB765bKndR45Co</w:t>
+          <w:t>https://click.endnote.com/viewer?doi=10.1002%2Fps.1297&amp;token=WzMwMjg0My</w:t>
+        </w:r>
+        <w:r>
+          <w:rPr>
+            <w:rStyle w:val="Hyperlink"/>
+          </w:rPr>
+          <w:t>w</w:t>
+        </w:r>
+        <w:r>
+          <w:rPr>
+            <w:rStyle w:val="Hyperlink"/>
+          </w:rPr>
+          <w:t>iMTAuMTAwMi</w:t>
+        </w:r>
+        <w:r>
+          <w:rPr>
+            <w:rStyle w:val="Hyperlink"/>
+          </w:rPr>
+          <w:t>9</w:t>
+        </w:r>
+        <w:r>
+          <w:rPr>
+            <w:rStyle w:val="Hyperlink"/>
+          </w:rPr>
+          <w:t>wcy4xMjk3Il0.G6QeaZq91f8GyTB765bKndR45Co</w:t>
         </w:r>
       </w:hyperlink>
       <w:r>
@@ -15024,77 +15704,20 @@
       <w:r>
         <w:t xml:space="preserve"> thoughts on targeting these groups for a more thorough analysis? </w:t>
       </w:r>
+      <w:r>
+        <w:t xml:space="preserve">Not sure how to do this other than using something like </w:t>
+      </w:r>
+      <w:proofErr w:type="spellStart"/>
+      <w:r>
+        <w:t>picrust</w:t>
+      </w:r>
+      <w:proofErr w:type="spellEnd"/>
+      <w:r>
+        <w:t>…</w:t>
+      </w:r>
     </w:p>
   </w:comment>
-  <w:comment w:id="16" w:author="Custer, Gordon" w:date="2022-01-21T12:39:00Z" w:initials="CG">
-    <w:p>
-      <w:pPr>
-        <w:pStyle w:val="CommentText"/>
-      </w:pPr>
-      <w:r>
-        <w:rPr>
-          <w:rStyle w:val="CommentReference"/>
-        </w:rPr>
-        <w:annotationRef/>
-      </w:r>
-      <w:hyperlink r:id="rId4" w:history="1">
-        <w:r>
-          <w:rPr>
-            <w:rStyle w:val="Hyperlink"/>
-          </w:rPr>
-          <w:t>http://dx.doi.org/10.1128/AEM.02600-15</w:t>
-        </w:r>
-      </w:hyperlink>
-    </w:p>
-    <w:p>
-      <w:pPr>
-        <w:pStyle w:val="CommentText"/>
-      </w:pPr>
-    </w:p>
-    <w:p>
-      <w:pPr>
-        <w:pStyle w:val="CommentText"/>
-      </w:pPr>
-      <w:r>
-        <w:t xml:space="preserve">supported by this as well. </w:t>
-      </w:r>
-    </w:p>
-    <w:p>
-      <w:pPr>
-        <w:pStyle w:val="CommentText"/>
-      </w:pPr>
-    </w:p>
-    <w:p>
-      <w:pPr>
-        <w:pStyle w:val="CommentText"/>
-      </w:pPr>
-      <w:hyperlink r:id="rId5" w:history="1">
-        <w:r>
-          <w:rPr>
-            <w:rStyle w:val="Hyperlink"/>
-          </w:rPr>
-          <w:t>https://pubmed.ncbi.nlm.nih.gov/33105985/</w:t>
-        </w:r>
-      </w:hyperlink>
-    </w:p>
-  </w:comment>
-  <w:comment w:id="17" w:author="Custer, Gordon" w:date="2022-01-21T12:38:00Z" w:initials="CG">
-    <w:p>
-      <w:pPr>
-        <w:pStyle w:val="CommentText"/>
-      </w:pPr>
-      <w:r>
-        <w:rPr>
-          <w:rStyle w:val="CommentReference"/>
-        </w:rPr>
-        <w:annotationRef/>
-      </w:r>
-      <w:r>
-        <w:t xml:space="preserve">Discuss increased CO2 papers here. </w:t>
-      </w:r>
-    </w:p>
-  </w:comment>
-  <w:comment w:id="21" w:author="Custer, Gordon" w:date="2022-01-19T12:21:00Z" w:initials="CG">
+  <w:comment w:id="19" w:author="Custer, Gordon" w:date="2022-01-19T12:21:00Z" w:initials="CG">
     <w:p>
       <w:pPr>
         <w:pStyle w:val="CommentText"/>
@@ -15125,8 +15748,6 @@
   <w15:commentEx w15:paraId="51582A5C" w15:done="0"/>
   <w15:commentEx w15:paraId="6FE16474" w15:done="0"/>
   <w15:commentEx w15:paraId="126A045E" w15:done="0"/>
-  <w15:commentEx w15:paraId="641E8814" w15:done="0"/>
-  <w15:commentEx w15:paraId="005EF975" w15:done="0"/>
   <w15:commentEx w15:paraId="0AD130B4" w15:done="0"/>
 </w15:commentsEx>
 </file>
@@ -15140,8 +15761,6 @@
   <w16cex:commentExtensible w16cex:durableId="2593C94A" w16cex:dateUtc="2022-01-20T16:43:00Z"/>
   <w16cex:commentExtensible w16cex:durableId="2594F921" w16cex:dateUtc="2022-01-21T14:19:00Z"/>
   <w16cex:commentExtensible w16cex:durableId="25994D7E" w16cex:dateUtc="2022-01-24T21:08:00Z"/>
-  <w16cex:commentExtensible w16cex:durableId="25952816" w16cex:dateUtc="2022-01-21T17:39:00Z"/>
-  <w16cex:commentExtensible w16cex:durableId="259527D9" w16cex:dateUtc="2022-01-21T17:38:00Z"/>
   <w16cex:commentExtensible w16cex:durableId="259280DE" w16cex:dateUtc="2022-01-19T17:21:00Z"/>
 </w16cex:commentsExtensible>
 </file>
@@ -15155,8 +15774,6 @@
   <w16cid:commentId w16cid:paraId="51582A5C" w16cid:durableId="2593C94A"/>
   <w16cid:commentId w16cid:paraId="6FE16474" w16cid:durableId="2594F921"/>
   <w16cid:commentId w16cid:paraId="126A045E" w16cid:durableId="25994D7E"/>
-  <w16cid:commentId w16cid:paraId="641E8814" w16cid:durableId="25952816"/>
-  <w16cid:commentId w16cid:paraId="005EF975" w16cid:durableId="259527D9"/>
   <w16cid:commentId w16cid:paraId="0AD130B4" w16cid:durableId="259280DE"/>
 </w16cid:commentsIds>
 </file>

</xml_diff>

<commit_message>
updating ITS figures for lightning talk
</commit_message>
<xml_diff>
--- a/Writing/Custer Harrison et al. 2021.docx
+++ b/Writing/Custer Harrison et al. 2021.docx
@@ -100,7 +100,55 @@
           <w:rFonts w:ascii="Times New Roman" w:hAnsi="Times New Roman" w:cs="Times New Roman"/>
           <w:color w:val="000000" w:themeColor="text1"/>
         </w:rPr>
-        <w:t xml:space="preserve"> responses to vegetation removal in agro-ecosystems is of the utmost concern. In this study, we compare three chemical herbicides, Roundup (glyphosate), Clarity (dicamba), and a tank mix of Aatrex and Calisto (atrazine and mesotrione) to handweeded and nontreated control plots to understand how herbicide application may affect soil</w:t>
+        <w:t xml:space="preserve"> responses to vegetation removal in </w:t>
+      </w:r>
+      <w:proofErr w:type="spellStart"/>
+      <w:r>
+        <w:rPr>
+          <w:rFonts w:ascii="Times New Roman" w:hAnsi="Times New Roman" w:cs="Times New Roman"/>
+          <w:color w:val="000000" w:themeColor="text1"/>
+        </w:rPr>
+        <w:t>agro</w:t>
+      </w:r>
+      <w:proofErr w:type="spellEnd"/>
+      <w:r>
+        <w:rPr>
+          <w:rFonts w:ascii="Times New Roman" w:hAnsi="Times New Roman" w:cs="Times New Roman"/>
+          <w:color w:val="000000" w:themeColor="text1"/>
+        </w:rPr>
+        <w:t xml:space="preserve">-ecosystems is of the utmost concern. In this study, we compare three chemical herbicides, Roundup (glyphosate), Clarity (dicamba), and a tank mix of </w:t>
+      </w:r>
+      <w:proofErr w:type="spellStart"/>
+      <w:r>
+        <w:rPr>
+          <w:rFonts w:ascii="Times New Roman" w:hAnsi="Times New Roman" w:cs="Times New Roman"/>
+          <w:color w:val="000000" w:themeColor="text1"/>
+        </w:rPr>
+        <w:t>Aatrex</w:t>
+      </w:r>
+      <w:proofErr w:type="spellEnd"/>
+      <w:r>
+        <w:rPr>
+          <w:rFonts w:ascii="Times New Roman" w:hAnsi="Times New Roman" w:cs="Times New Roman"/>
+          <w:color w:val="000000" w:themeColor="text1"/>
+        </w:rPr>
+        <w:t xml:space="preserve"> and Calisto (atrazine and </w:t>
+      </w:r>
+      <w:proofErr w:type="spellStart"/>
+      <w:r>
+        <w:rPr>
+          <w:rFonts w:ascii="Times New Roman" w:hAnsi="Times New Roman" w:cs="Times New Roman"/>
+          <w:color w:val="000000" w:themeColor="text1"/>
+        </w:rPr>
+        <w:t>mesotrione</w:t>
+      </w:r>
+      <w:proofErr w:type="spellEnd"/>
+      <w:r>
+        <w:rPr>
+          <w:rFonts w:ascii="Times New Roman" w:hAnsi="Times New Roman" w:cs="Times New Roman"/>
+          <w:color w:val="000000" w:themeColor="text1"/>
+        </w:rPr>
+        <w:t>) to handweeded and nontreated control plots to understand how herbicide application may affect soil</w:t>
       </w:r>
       <w:r>
         <w:rPr>
@@ -116,6 +164,7 @@
         </w:rPr>
         <w:t xml:space="preserve"> function over twenty days post-treatment in </w:t>
       </w:r>
+      <w:proofErr w:type="spellStart"/>
       <w:r>
         <w:rPr>
           <w:rFonts w:ascii="Times New Roman" w:hAnsi="Times New Roman" w:cs="Times New Roman"/>
@@ -123,7 +172,17 @@
           <w:iCs/>
           <w:color w:val="000000" w:themeColor="text1"/>
         </w:rPr>
-        <w:t>Zea mays</w:t>
+        <w:t>Zea</w:t>
+      </w:r>
+      <w:proofErr w:type="spellEnd"/>
+      <w:r>
+        <w:rPr>
+          <w:rFonts w:ascii="Times New Roman" w:hAnsi="Times New Roman" w:cs="Times New Roman"/>
+          <w:i/>
+          <w:iCs/>
+          <w:color w:val="000000" w:themeColor="text1"/>
+        </w:rPr>
+        <w:t xml:space="preserve"> mays</w:t>
       </w:r>
       <w:r>
         <w:rPr>
@@ -200,7 +259,23 @@
           <w:rFonts w:ascii="Times New Roman" w:hAnsi="Times New Roman" w:cs="Times New Roman"/>
           <w:color w:val="000000" w:themeColor="text1"/>
         </w:rPr>
-        <w:t xml:space="preserve">With this, we suggest that the choice of herbicide in heavily managed agro-ecosystems has little effect on ecosystem function. </w:t>
+        <w:t xml:space="preserve">With this, we suggest that the choice of herbicide in heavily managed </w:t>
+      </w:r>
+      <w:proofErr w:type="spellStart"/>
+      <w:r>
+        <w:rPr>
+          <w:rFonts w:ascii="Times New Roman" w:hAnsi="Times New Roman" w:cs="Times New Roman"/>
+          <w:color w:val="000000" w:themeColor="text1"/>
+        </w:rPr>
+        <w:t>agro</w:t>
+      </w:r>
+      <w:proofErr w:type="spellEnd"/>
+      <w:r>
+        <w:rPr>
+          <w:rFonts w:ascii="Times New Roman" w:hAnsi="Times New Roman" w:cs="Times New Roman"/>
+          <w:color w:val="000000" w:themeColor="text1"/>
+        </w:rPr>
+        <w:t xml:space="preserve">-ecosystems has little effect on ecosystem function. </w:t>
       </w:r>
     </w:p>
     <w:p>
@@ -266,7 +341,23 @@
           <w:rFonts w:ascii="Times New Roman" w:hAnsi="Times New Roman" w:cs="Times New Roman"/>
           <w:color w:val="000000" w:themeColor="text1"/>
         </w:rPr>
-        <w:t xml:space="preserve">N-(phosphonomethyl)glycine), herbicide application increased by 239 million kilograms from 1996 to 2011 in the United States alone </w:t>
+        <w:t>N-(</w:t>
+      </w:r>
+      <w:proofErr w:type="spellStart"/>
+      <w:r>
+        <w:rPr>
+          <w:rFonts w:ascii="Times New Roman" w:hAnsi="Times New Roman" w:cs="Times New Roman"/>
+          <w:color w:val="000000" w:themeColor="text1"/>
+        </w:rPr>
+        <w:t>phosphonomethyl</w:t>
+      </w:r>
+      <w:proofErr w:type="spellEnd"/>
+      <w:r>
+        <w:rPr>
+          <w:rFonts w:ascii="Times New Roman" w:hAnsi="Times New Roman" w:cs="Times New Roman"/>
+          <w:color w:val="000000" w:themeColor="text1"/>
+        </w:rPr>
+        <w:t xml:space="preserve">)glycine), herbicide application increased by 239 million kilograms from 1996 to 2011 in the United States alone </w:t>
       </w:r>
       <w:r>
         <w:rPr>
@@ -569,7 +660,23 @@
           <w:rFonts w:ascii="Times New Roman" w:hAnsi="Times New Roman" w:cs="Times New Roman"/>
           <w:color w:val="000000" w:themeColor="text1"/>
         </w:rPr>
-        <w:t xml:space="preserve">, as well as aggregate formation and maintenance of soil structure, contributing an estimated $330 to $500 per ha/yr in ecosystem services </w:t>
+        <w:t>, as well as aggregate formation and maintenance of soil structure, contributing an estimated $330 to $500 per ha/</w:t>
+      </w:r>
+      <w:proofErr w:type="spellStart"/>
+      <w:r>
+        <w:rPr>
+          <w:rFonts w:ascii="Times New Roman" w:hAnsi="Times New Roman" w:cs="Times New Roman"/>
+          <w:color w:val="000000" w:themeColor="text1"/>
+        </w:rPr>
+        <w:t>yr</w:t>
+      </w:r>
+      <w:proofErr w:type="spellEnd"/>
+      <w:r>
+        <w:rPr>
+          <w:rFonts w:ascii="Times New Roman" w:hAnsi="Times New Roman" w:cs="Times New Roman"/>
+          <w:color w:val="000000" w:themeColor="text1"/>
+        </w:rPr>
+        <w:t xml:space="preserve"> in ecosystem services </w:t>
       </w:r>
       <w:r>
         <w:rPr>
@@ -612,7 +719,23 @@
           <w:rFonts w:ascii="Times New Roman" w:hAnsi="Times New Roman" w:cs="Times New Roman"/>
           <w:color w:val="000000" w:themeColor="text1"/>
         </w:rPr>
-        <w:t>. Due to the fact that microbes are such important members of agroecosystems, understanding the multifaceted microbial response to herbicide application is necessary in order to optimize agricultural systems for yield and sustainability. Difficulties in elucidating the effects of herbicide application on microb</w:t>
+        <w:t xml:space="preserve">. </w:t>
+      </w:r>
+      <w:proofErr w:type="gramStart"/>
+      <w:r>
+        <w:rPr>
+          <w:rFonts w:ascii="Times New Roman" w:hAnsi="Times New Roman" w:cs="Times New Roman"/>
+          <w:color w:val="000000" w:themeColor="text1"/>
+        </w:rPr>
+        <w:t>Due to the fact that</w:t>
+      </w:r>
+      <w:proofErr w:type="gramEnd"/>
+      <w:r>
+        <w:rPr>
+          <w:rFonts w:ascii="Times New Roman" w:hAnsi="Times New Roman" w:cs="Times New Roman"/>
+          <w:color w:val="000000" w:themeColor="text1"/>
+        </w:rPr>
+        <w:t xml:space="preserve"> microbes are such important members of agroecosystems, understanding the multifaceted microbial response to herbicide application is necessary in order to optimize agricultural systems for yield and sustainability. Difficulties in elucidating the effects of herbicide application on microb</w:t>
       </w:r>
       <w:r>
         <w:rPr>
@@ -1219,6 +1342,7 @@
         </w:rPr>
         <w:t xml:space="preserve">microbiome in </w:t>
       </w:r>
+      <w:proofErr w:type="spellStart"/>
       <w:r>
         <w:rPr>
           <w:rFonts w:ascii="Times New Roman" w:hAnsi="Times New Roman" w:cs="Times New Roman"/>
@@ -1226,7 +1350,17 @@
           <w:iCs/>
           <w:color w:val="000000" w:themeColor="text1"/>
         </w:rPr>
-        <w:t xml:space="preserve">Zea mays </w:t>
+        <w:t>Zea</w:t>
+      </w:r>
+      <w:proofErr w:type="spellEnd"/>
+      <w:r>
+        <w:rPr>
+          <w:rFonts w:ascii="Times New Roman" w:hAnsi="Times New Roman" w:cs="Times New Roman"/>
+          <w:i/>
+          <w:iCs/>
+          <w:color w:val="000000" w:themeColor="text1"/>
+        </w:rPr>
+        <w:t xml:space="preserve"> mays </w:t>
       </w:r>
       <w:r>
         <w:rPr>
@@ -1296,7 +1430,21 @@
         <w:rPr>
           <w:rFonts w:ascii="Times New Roman" w:hAnsi="Times New Roman" w:cs="Times New Roman"/>
         </w:rPr>
-        <w:t xml:space="preserve">we hypothesized the Aatrex and Calisto tank mix would </w:t>
+        <w:t xml:space="preserve">we hypothesized the </w:t>
+      </w:r>
+      <w:proofErr w:type="spellStart"/>
+      <w:r>
+        <w:rPr>
+          <w:rFonts w:ascii="Times New Roman" w:hAnsi="Times New Roman" w:cs="Times New Roman"/>
+        </w:rPr>
+        <w:t>Aatrex</w:t>
+      </w:r>
+      <w:proofErr w:type="spellEnd"/>
+      <w:r>
+        <w:rPr>
+          <w:rFonts w:ascii="Times New Roman" w:hAnsi="Times New Roman" w:cs="Times New Roman"/>
+        </w:rPr>
+        <w:t xml:space="preserve"> and Calisto tank mix would </w:t>
       </w:r>
       <w:r>
         <w:rPr>
@@ -1351,7 +1499,21 @@
         <w:rPr>
           <w:rFonts w:ascii="Times New Roman" w:hAnsi="Times New Roman" w:cs="Times New Roman"/>
         </w:rPr>
-        <w:t xml:space="preserve">may affect enzymatic activates as it contains organic N in the chemical structure of the herbicide. Roundup Powermax and Clarity are also likely to affect the structure and function </w:t>
+        <w:t xml:space="preserve">may affect enzymatic activates as it contains organic N in the chemical structure of the herbicide. Roundup </w:t>
+      </w:r>
+      <w:proofErr w:type="spellStart"/>
+      <w:r>
+        <w:rPr>
+          <w:rFonts w:ascii="Times New Roman" w:hAnsi="Times New Roman" w:cs="Times New Roman"/>
+        </w:rPr>
+        <w:t>Powermax</w:t>
+      </w:r>
+      <w:proofErr w:type="spellEnd"/>
+      <w:r>
+        <w:rPr>
+          <w:rFonts w:ascii="Times New Roman" w:hAnsi="Times New Roman" w:cs="Times New Roman"/>
+        </w:rPr>
+        <w:t xml:space="preserve"> and Clarity are also likely to affect the structure and function </w:t>
       </w:r>
       <w:r>
         <w:rPr>
@@ -1476,7 +1638,25 @@
           <w:color w:val="000000" w:themeColor="text1"/>
           <w:shd w:val="clear" w:color="auto" w:fill="FFFFFF"/>
         </w:rPr>
-        <w:t>In the summer of 2018, 20 experimental plots at the Sustainable Agriculture Research and Extension Center (SAREC) in Lingle, WY (</w:t>
+        <w:t xml:space="preserve">In the summer of 2018, 20 experimental plots at the Sustainable Agriculture Research and Extension Center (SAREC) in </w:t>
+      </w:r>
+      <w:proofErr w:type="spellStart"/>
+      <w:r>
+        <w:rPr>
+          <w:rFonts w:ascii="Times New Roman" w:hAnsi="Times New Roman" w:cs="Times New Roman"/>
+          <w:color w:val="000000" w:themeColor="text1"/>
+          <w:shd w:val="clear" w:color="auto" w:fill="FFFFFF"/>
+        </w:rPr>
+        <w:t>Lingle</w:t>
+      </w:r>
+      <w:proofErr w:type="spellEnd"/>
+      <w:r>
+        <w:rPr>
+          <w:rFonts w:ascii="Times New Roman" w:hAnsi="Times New Roman" w:cs="Times New Roman"/>
+          <w:color w:val="000000" w:themeColor="text1"/>
+          <w:shd w:val="clear" w:color="auto" w:fill="FFFFFF"/>
+        </w:rPr>
+        <w:t>, WY (</w:t>
       </w:r>
       <w:r>
         <w:rPr>
@@ -1510,6 +1690,7 @@
         </w:rPr>
         <w:t xml:space="preserve"> were planted with </w:t>
       </w:r>
+      <w:proofErr w:type="spellStart"/>
       <w:r>
         <w:rPr>
           <w:rFonts w:ascii="Times New Roman" w:hAnsi="Times New Roman" w:cs="Times New Roman"/>
@@ -1517,7 +1698,17 @@
           <w:color w:val="000000" w:themeColor="text1"/>
           <w:shd w:val="clear" w:color="auto" w:fill="FFFFFF"/>
         </w:rPr>
-        <w:t>Zea mays</w:t>
+        <w:t>Zea</w:t>
+      </w:r>
+      <w:proofErr w:type="spellEnd"/>
+      <w:r>
+        <w:rPr>
+          <w:rFonts w:ascii="Times New Roman" w:hAnsi="Times New Roman" w:cs="Times New Roman"/>
+          <w:i/>
+          <w:color w:val="000000" w:themeColor="text1"/>
+          <w:shd w:val="clear" w:color="auto" w:fill="FFFFFF"/>
+        </w:rPr>
+        <w:t xml:space="preserve"> mays</w:t>
       </w:r>
       <w:r>
         <w:rPr>
@@ -1619,7 +1810,39 @@
           <w:rFonts w:ascii="Times New Roman" w:hAnsi="Times New Roman" w:cs="Times New Roman"/>
           <w:color w:val="000000" w:themeColor="text1"/>
         </w:rPr>
-        <w:t xml:space="preserve"> and is mapped as a well-drained Haverson and McCook loam (i.e. HnA), 0-3% slope (Web Soil Survey, USDA-NRCS). </w:t>
+        <w:t xml:space="preserve"> and is mapped as a well-drained </w:t>
+      </w:r>
+      <w:proofErr w:type="spellStart"/>
+      <w:r>
+        <w:rPr>
+          <w:rFonts w:ascii="Times New Roman" w:hAnsi="Times New Roman" w:cs="Times New Roman"/>
+          <w:color w:val="000000" w:themeColor="text1"/>
+        </w:rPr>
+        <w:t>Haverson</w:t>
+      </w:r>
+      <w:proofErr w:type="spellEnd"/>
+      <w:r>
+        <w:rPr>
+          <w:rFonts w:ascii="Times New Roman" w:hAnsi="Times New Roman" w:cs="Times New Roman"/>
+          <w:color w:val="000000" w:themeColor="text1"/>
+        </w:rPr>
+        <w:t xml:space="preserve"> and McCook loam (i.e. </w:t>
+      </w:r>
+      <w:proofErr w:type="spellStart"/>
+      <w:r>
+        <w:rPr>
+          <w:rFonts w:ascii="Times New Roman" w:hAnsi="Times New Roman" w:cs="Times New Roman"/>
+          <w:color w:val="000000" w:themeColor="text1"/>
+        </w:rPr>
+        <w:t>HnA</w:t>
+      </w:r>
+      <w:proofErr w:type="spellEnd"/>
+      <w:r>
+        <w:rPr>
+          <w:rFonts w:ascii="Times New Roman" w:hAnsi="Times New Roman" w:cs="Times New Roman"/>
+          <w:color w:val="000000" w:themeColor="text1"/>
+        </w:rPr>
+        <w:t xml:space="preserve">), 0-3% slope (Web Soil Survey, USDA-NRCS). </w:t>
       </w:r>
       <w:r>
         <w:rPr>
@@ -1629,6 +1852,7 @@
         </w:rPr>
         <w:t xml:space="preserve">Each plot, 3 m x 10 m, consisted of five evenly spaced rows of </w:t>
       </w:r>
+      <w:proofErr w:type="spellStart"/>
       <w:r>
         <w:rPr>
           <w:rFonts w:ascii="Times New Roman" w:hAnsi="Times New Roman" w:cs="Times New Roman"/>
@@ -1636,7 +1860,17 @@
           <w:color w:val="000000" w:themeColor="text1"/>
           <w:shd w:val="clear" w:color="auto" w:fill="FFFFFF"/>
         </w:rPr>
-        <w:t>Zea mays</w:t>
+        <w:t>Zea</w:t>
+      </w:r>
+      <w:proofErr w:type="spellEnd"/>
+      <w:r>
+        <w:rPr>
+          <w:rFonts w:ascii="Times New Roman" w:hAnsi="Times New Roman" w:cs="Times New Roman"/>
+          <w:i/>
+          <w:color w:val="000000" w:themeColor="text1"/>
+          <w:shd w:val="clear" w:color="auto" w:fill="FFFFFF"/>
+        </w:rPr>
+        <w:t xml:space="preserve"> mays</w:t>
       </w:r>
       <w:r>
         <w:rPr>
@@ -1692,7 +1926,61 @@
           <w:color w:val="000000" w:themeColor="text1"/>
           <w:shd w:val="clear" w:color="auto" w:fill="FFFFFF"/>
         </w:rPr>
-        <w:t xml:space="preserve">herbicides used in the study were Roundup PowerMax (glyphosate, group 9), Aatrex and Callisto </w:t>
+        <w:t xml:space="preserve">herbicides used in the study were Roundup </w:t>
+      </w:r>
+      <w:proofErr w:type="spellStart"/>
+      <w:r>
+        <w:rPr>
+          <w:rFonts w:ascii="Times New Roman" w:hAnsi="Times New Roman" w:cs="Times New Roman"/>
+          <w:color w:val="000000" w:themeColor="text1"/>
+          <w:shd w:val="clear" w:color="auto" w:fill="FFFFFF"/>
+        </w:rPr>
+        <w:t>PowerMax</w:t>
+      </w:r>
+      <w:proofErr w:type="spellEnd"/>
+      <w:r>
+        <w:rPr>
+          <w:rFonts w:ascii="Times New Roman" w:hAnsi="Times New Roman" w:cs="Times New Roman"/>
+          <w:color w:val="000000" w:themeColor="text1"/>
+          <w:shd w:val="clear" w:color="auto" w:fill="FFFFFF"/>
+        </w:rPr>
+        <w:t xml:space="preserve"> (glyphosate, group 9), </w:t>
+      </w:r>
+      <w:proofErr w:type="spellStart"/>
+      <w:r>
+        <w:rPr>
+          <w:rFonts w:ascii="Times New Roman" w:hAnsi="Times New Roman" w:cs="Times New Roman"/>
+          <w:color w:val="000000" w:themeColor="text1"/>
+          <w:shd w:val="clear" w:color="auto" w:fill="FFFFFF"/>
+        </w:rPr>
+        <w:t>Aatrex</w:t>
+      </w:r>
+      <w:proofErr w:type="spellEnd"/>
+      <w:r>
+        <w:rPr>
+          <w:rFonts w:ascii="Times New Roman" w:hAnsi="Times New Roman" w:cs="Times New Roman"/>
+          <w:color w:val="000000" w:themeColor="text1"/>
+          <w:shd w:val="clear" w:color="auto" w:fill="FFFFFF"/>
+        </w:rPr>
+        <w:t xml:space="preserve"> and </w:t>
+      </w:r>
+      <w:proofErr w:type="spellStart"/>
+      <w:r>
+        <w:rPr>
+          <w:rFonts w:ascii="Times New Roman" w:hAnsi="Times New Roman" w:cs="Times New Roman"/>
+          <w:color w:val="000000" w:themeColor="text1"/>
+          <w:shd w:val="clear" w:color="auto" w:fill="FFFFFF"/>
+        </w:rPr>
+        <w:t>Callisto</w:t>
+      </w:r>
+      <w:proofErr w:type="spellEnd"/>
+      <w:r>
+        <w:rPr>
+          <w:rFonts w:ascii="Times New Roman" w:hAnsi="Times New Roman" w:cs="Times New Roman"/>
+          <w:color w:val="000000" w:themeColor="text1"/>
+          <w:shd w:val="clear" w:color="auto" w:fill="FFFFFF"/>
+        </w:rPr>
+        <w:t xml:space="preserve"> </w:t>
       </w:r>
       <w:r>
         <w:rPr>
@@ -1701,7 +1989,43 @@
           <w:shd w:val="clear" w:color="auto" w:fill="FFFFFF"/>
         </w:rPr>
         <w:lastRenderedPageBreak/>
-        <w:t xml:space="preserve">(atrazine and mesotrione tank mix, group 5 and 27 respectively, herein referred to as Aatrex), and Clarity (dicamba, group 4). Herbicides were applied at the following recommended field rates: </w:t>
+        <w:t xml:space="preserve">(atrazine and </w:t>
+      </w:r>
+      <w:proofErr w:type="spellStart"/>
+      <w:r>
+        <w:rPr>
+          <w:rFonts w:ascii="Times New Roman" w:hAnsi="Times New Roman" w:cs="Times New Roman"/>
+          <w:color w:val="000000" w:themeColor="text1"/>
+          <w:shd w:val="clear" w:color="auto" w:fill="FFFFFF"/>
+        </w:rPr>
+        <w:t>mesotrione</w:t>
+      </w:r>
+      <w:proofErr w:type="spellEnd"/>
+      <w:r>
+        <w:rPr>
+          <w:rFonts w:ascii="Times New Roman" w:hAnsi="Times New Roman" w:cs="Times New Roman"/>
+          <w:color w:val="000000" w:themeColor="text1"/>
+          <w:shd w:val="clear" w:color="auto" w:fill="FFFFFF"/>
+        </w:rPr>
+        <w:t xml:space="preserve"> tank mix, group 5 and 27 respectively, herein referred to as </w:t>
+      </w:r>
+      <w:proofErr w:type="spellStart"/>
+      <w:r>
+        <w:rPr>
+          <w:rFonts w:ascii="Times New Roman" w:hAnsi="Times New Roman" w:cs="Times New Roman"/>
+          <w:color w:val="000000" w:themeColor="text1"/>
+          <w:shd w:val="clear" w:color="auto" w:fill="FFFFFF"/>
+        </w:rPr>
+        <w:t>Aatrex</w:t>
+      </w:r>
+      <w:proofErr w:type="spellEnd"/>
+      <w:r>
+        <w:rPr>
+          <w:rFonts w:ascii="Times New Roman" w:hAnsi="Times New Roman" w:cs="Times New Roman"/>
+          <w:color w:val="000000" w:themeColor="text1"/>
+          <w:shd w:val="clear" w:color="auto" w:fill="FFFFFF"/>
+        </w:rPr>
+        <w:t xml:space="preserve">), and Clarity (dicamba, group 4). Herbicides were applied at the following recommended field rates: </w:t>
       </w:r>
       <w:commentRangeStart w:id="3"/>
       <w:r>
@@ -1710,7 +2034,61 @@
           <w:color w:val="000000" w:themeColor="text1"/>
           <w:shd w:val="clear" w:color="auto" w:fill="FFFFFF"/>
         </w:rPr>
-        <w:t>Roundup PowerMax 2338.5 mL/Ha, Aatrex 1169.25 mL/Ha, Callisto 219.23 mL/Ha, and Clarity 584.62</w:t>
+        <w:t xml:space="preserve">Roundup </w:t>
+      </w:r>
+      <w:proofErr w:type="spellStart"/>
+      <w:r>
+        <w:rPr>
+          <w:rFonts w:ascii="Times New Roman" w:hAnsi="Times New Roman" w:cs="Times New Roman"/>
+          <w:color w:val="000000" w:themeColor="text1"/>
+          <w:shd w:val="clear" w:color="auto" w:fill="FFFFFF"/>
+        </w:rPr>
+        <w:t>PowerMax</w:t>
+      </w:r>
+      <w:proofErr w:type="spellEnd"/>
+      <w:r>
+        <w:rPr>
+          <w:rFonts w:ascii="Times New Roman" w:hAnsi="Times New Roman" w:cs="Times New Roman"/>
+          <w:color w:val="000000" w:themeColor="text1"/>
+          <w:shd w:val="clear" w:color="auto" w:fill="FFFFFF"/>
+        </w:rPr>
+        <w:t xml:space="preserve"> 2338.5 mL/Ha, </w:t>
+      </w:r>
+      <w:proofErr w:type="spellStart"/>
+      <w:r>
+        <w:rPr>
+          <w:rFonts w:ascii="Times New Roman" w:hAnsi="Times New Roman" w:cs="Times New Roman"/>
+          <w:color w:val="000000" w:themeColor="text1"/>
+          <w:shd w:val="clear" w:color="auto" w:fill="FFFFFF"/>
+        </w:rPr>
+        <w:t>Aatrex</w:t>
+      </w:r>
+      <w:proofErr w:type="spellEnd"/>
+      <w:r>
+        <w:rPr>
+          <w:rFonts w:ascii="Times New Roman" w:hAnsi="Times New Roman" w:cs="Times New Roman"/>
+          <w:color w:val="000000" w:themeColor="text1"/>
+          <w:shd w:val="clear" w:color="auto" w:fill="FFFFFF"/>
+        </w:rPr>
+        <w:t xml:space="preserve"> 1169.25 mL/Ha, </w:t>
+      </w:r>
+      <w:proofErr w:type="spellStart"/>
+      <w:r>
+        <w:rPr>
+          <w:rFonts w:ascii="Times New Roman" w:hAnsi="Times New Roman" w:cs="Times New Roman"/>
+          <w:color w:val="000000" w:themeColor="text1"/>
+          <w:shd w:val="clear" w:color="auto" w:fill="FFFFFF"/>
+        </w:rPr>
+        <w:t>Callisto</w:t>
+      </w:r>
+      <w:proofErr w:type="spellEnd"/>
+      <w:r>
+        <w:rPr>
+          <w:rFonts w:ascii="Times New Roman" w:hAnsi="Times New Roman" w:cs="Times New Roman"/>
+          <w:color w:val="000000" w:themeColor="text1"/>
+          <w:shd w:val="clear" w:color="auto" w:fill="FFFFFF"/>
+        </w:rPr>
+        <w:t xml:space="preserve"> 219.23 mL/Ha, and Clarity 584.62</w:t>
       </w:r>
       <w:r>
         <w:rPr>
@@ -1834,6 +2212,7 @@
         </w:rPr>
         <w:t xml:space="preserve"> closest to the coordinate was selected, and a 0.25 m</w:t>
       </w:r>
+      <w:proofErr w:type="gramStart"/>
       <w:r>
         <w:rPr>
           <w:rFonts w:ascii="Times New Roman" w:hAnsi="Times New Roman" w:cs="Times New Roman"/>
@@ -1858,7 +2237,16 @@
           <w:color w:val="000000" w:themeColor="text1"/>
           <w:shd w:val="clear" w:color="auto" w:fill="FFFFFF"/>
         </w:rPr>
-        <w:t xml:space="preserve">Daubenmire plot was placed so that </w:t>
+        <w:t>Daubenmire</w:t>
+      </w:r>
+      <w:proofErr w:type="gramEnd"/>
+      <w:r>
+        <w:rPr>
+          <w:rFonts w:ascii="Times New Roman" w:hAnsi="Times New Roman" w:cs="Times New Roman"/>
+          <w:color w:val="000000" w:themeColor="text1"/>
+          <w:shd w:val="clear" w:color="auto" w:fill="FFFFFF"/>
+        </w:rPr>
+        <w:t xml:space="preserve"> plot was placed so that </w:t>
       </w:r>
       <w:r>
         <w:rPr>
@@ -1884,16 +2272,9 @@
           <w:color w:val="000000" w:themeColor="text1"/>
           <w:shd w:val="clear" w:color="auto" w:fill="FFFFFF"/>
         </w:rPr>
-        <w:t>Amaranthus retroflexus</w:t>
-      </w:r>
-      <w:r>
-        <w:rPr>
-          <w:rFonts w:ascii="Times New Roman" w:hAnsi="Times New Roman" w:cs="Times New Roman"/>
-          <w:color w:val="000000" w:themeColor="text1"/>
-          <w:shd w:val="clear" w:color="auto" w:fill="FFFFFF"/>
-        </w:rPr>
-        <w:t>), Nightshade (Solanaceae), lamb’s quarter (</w:t>
-      </w:r>
+        <w:t xml:space="preserve">Amaranthus </w:t>
+      </w:r>
+      <w:proofErr w:type="spellStart"/>
       <w:r>
         <w:rPr>
           <w:rFonts w:ascii="Times New Roman" w:hAnsi="Times New Roman" w:cs="Times New Roman"/>
@@ -1902,6 +2283,25 @@
           <w:color w:val="000000" w:themeColor="text1"/>
           <w:shd w:val="clear" w:color="auto" w:fill="FFFFFF"/>
         </w:rPr>
+        <w:t>retroflexus</w:t>
+      </w:r>
+      <w:proofErr w:type="spellEnd"/>
+      <w:r>
+        <w:rPr>
+          <w:rFonts w:ascii="Times New Roman" w:hAnsi="Times New Roman" w:cs="Times New Roman"/>
+          <w:color w:val="000000" w:themeColor="text1"/>
+          <w:shd w:val="clear" w:color="auto" w:fill="FFFFFF"/>
+        </w:rPr>
+        <w:t>), Nightshade (Solanaceae), lamb’s quarter (</w:t>
+      </w:r>
+      <w:r>
+        <w:rPr>
+          <w:rFonts w:ascii="Times New Roman" w:hAnsi="Times New Roman" w:cs="Times New Roman"/>
+          <w:i/>
+          <w:iCs/>
+          <w:color w:val="000000" w:themeColor="text1"/>
+          <w:shd w:val="clear" w:color="auto" w:fill="FFFFFF"/>
+        </w:rPr>
         <w:t>Chenopodium album</w:t>
       </w:r>
       <w:r>
@@ -2116,7 +2516,43 @@
           <w:color w:val="000000" w:themeColor="text1"/>
           <w:shd w:val="clear" w:color="auto" w:fill="FFFFFF"/>
         </w:rPr>
-        <w:t xml:space="preserve">for assessment of extractable levels of cations (ammonium, calcium, sodium, and magnesium) and anions (nitrate, nitrite, phosphate, and chloride) on a Thermo scientific Dionex Integrion HPIC system (Thermo Fisher Scientific, Waltham, MA). Briefly, samples were shaken in extractant for 30 minutes, stored at 4 </w:t>
+        <w:t xml:space="preserve">for assessment of extractable levels of cations (ammonium, calcium, sodium, and magnesium) and anions (nitrate, nitrite, phosphate, and chloride) on a Thermo scientific </w:t>
+      </w:r>
+      <w:proofErr w:type="spellStart"/>
+      <w:r>
+        <w:rPr>
+          <w:rFonts w:ascii="Times New Roman" w:hAnsi="Times New Roman" w:cs="Times New Roman"/>
+          <w:color w:val="000000" w:themeColor="text1"/>
+          <w:shd w:val="clear" w:color="auto" w:fill="FFFFFF"/>
+        </w:rPr>
+        <w:t>Dionex</w:t>
+      </w:r>
+      <w:proofErr w:type="spellEnd"/>
+      <w:r>
+        <w:rPr>
+          <w:rFonts w:ascii="Times New Roman" w:hAnsi="Times New Roman" w:cs="Times New Roman"/>
+          <w:color w:val="000000" w:themeColor="text1"/>
+          <w:shd w:val="clear" w:color="auto" w:fill="FFFFFF"/>
+        </w:rPr>
+        <w:t xml:space="preserve"> </w:t>
+      </w:r>
+      <w:proofErr w:type="spellStart"/>
+      <w:r>
+        <w:rPr>
+          <w:rFonts w:ascii="Times New Roman" w:hAnsi="Times New Roman" w:cs="Times New Roman"/>
+          <w:color w:val="000000" w:themeColor="text1"/>
+          <w:shd w:val="clear" w:color="auto" w:fill="FFFFFF"/>
+        </w:rPr>
+        <w:t>Integrion</w:t>
+      </w:r>
+      <w:proofErr w:type="spellEnd"/>
+      <w:r>
+        <w:rPr>
+          <w:rFonts w:ascii="Times New Roman" w:hAnsi="Times New Roman" w:cs="Times New Roman"/>
+          <w:color w:val="000000" w:themeColor="text1"/>
+          <w:shd w:val="clear" w:color="auto" w:fill="FFFFFF"/>
+        </w:rPr>
+        <w:t xml:space="preserve"> HPIC system (Thermo Fisher Scientific, Waltham, MA). Briefly, samples were shaken in extractant for 30 minutes, stored at 4 </w:t>
       </w:r>
       <w:r>
         <w:rPr>
@@ -2132,7 +2568,25 @@
           <w:color w:val="000000" w:themeColor="text1"/>
           <w:shd w:val="clear" w:color="auto" w:fill="FFFFFF"/>
         </w:rPr>
-        <w:t xml:space="preserve">C overnight and filtered through Fisherbrand Q5 filter paper the next day. Filtered extracts were diluted with nanopore water (1:10) prior to analysis and filtered through a 0.45 </w:t>
+        <w:t xml:space="preserve">C overnight and filtered through </w:t>
+      </w:r>
+      <w:proofErr w:type="spellStart"/>
+      <w:r>
+        <w:rPr>
+          <w:rFonts w:ascii="Times New Roman" w:hAnsi="Times New Roman" w:cs="Times New Roman"/>
+          <w:color w:val="000000" w:themeColor="text1"/>
+          <w:shd w:val="clear" w:color="auto" w:fill="FFFFFF"/>
+        </w:rPr>
+        <w:t>Fisherbrand</w:t>
+      </w:r>
+      <w:proofErr w:type="spellEnd"/>
+      <w:r>
+        <w:rPr>
+          <w:rFonts w:ascii="Times New Roman" w:hAnsi="Times New Roman" w:cs="Times New Roman"/>
+          <w:color w:val="000000" w:themeColor="text1"/>
+          <w:shd w:val="clear" w:color="auto" w:fill="FFFFFF"/>
+        </w:rPr>
+        <w:t xml:space="preserve"> Q5 filter paper the next day. Filtered extracts were diluted with nanopore water (1:10) prior to analysis and filtered through a 0.45 </w:t>
       </w:r>
       <w:r>
         <w:rPr>
@@ -2197,14 +2651,57 @@
           <w:color w:val="000000" w:themeColor="text1"/>
           <w:shd w:val="clear" w:color="auto" w:fill="FFFFFF"/>
         </w:rPr>
-        <w:t xml:space="preserve">. Anions were ran on a </w:t>
-      </w:r>
-      <w:r>
-        <w:rPr>
-          <w:rFonts w:ascii="Times New Roman" w:hAnsi="Times New Roman" w:cs="Times New Roman"/>
-          <w:color w:val="000000" w:themeColor="text1"/>
-        </w:rPr>
-        <w:t>Dionex IonPac AS18 4 um 4x150 mm</w:t>
+        <w:t xml:space="preserve">. Anions were </w:t>
+      </w:r>
+      <w:proofErr w:type="gramStart"/>
+      <w:r>
+        <w:rPr>
+          <w:rFonts w:ascii="Times New Roman" w:hAnsi="Times New Roman" w:cs="Times New Roman"/>
+          <w:color w:val="000000" w:themeColor="text1"/>
+          <w:shd w:val="clear" w:color="auto" w:fill="FFFFFF"/>
+        </w:rPr>
+        <w:t>ran</w:t>
+      </w:r>
+      <w:proofErr w:type="gramEnd"/>
+      <w:r>
+        <w:rPr>
+          <w:rFonts w:ascii="Times New Roman" w:hAnsi="Times New Roman" w:cs="Times New Roman"/>
+          <w:color w:val="000000" w:themeColor="text1"/>
+          <w:shd w:val="clear" w:color="auto" w:fill="FFFFFF"/>
+        </w:rPr>
+        <w:t xml:space="preserve"> on a </w:t>
+      </w:r>
+      <w:proofErr w:type="spellStart"/>
+      <w:r>
+        <w:rPr>
+          <w:rFonts w:ascii="Times New Roman" w:hAnsi="Times New Roman" w:cs="Times New Roman"/>
+          <w:color w:val="000000" w:themeColor="text1"/>
+        </w:rPr>
+        <w:t>Dionex</w:t>
+      </w:r>
+      <w:proofErr w:type="spellEnd"/>
+      <w:r>
+        <w:rPr>
+          <w:rFonts w:ascii="Times New Roman" w:hAnsi="Times New Roman" w:cs="Times New Roman"/>
+          <w:color w:val="000000" w:themeColor="text1"/>
+        </w:rPr>
+        <w:t xml:space="preserve"> </w:t>
+      </w:r>
+      <w:proofErr w:type="spellStart"/>
+      <w:r>
+        <w:rPr>
+          <w:rFonts w:ascii="Times New Roman" w:hAnsi="Times New Roman" w:cs="Times New Roman"/>
+          <w:color w:val="000000" w:themeColor="text1"/>
+        </w:rPr>
+        <w:t>IonPac</w:t>
+      </w:r>
+      <w:proofErr w:type="spellEnd"/>
+      <w:r>
+        <w:rPr>
+          <w:rFonts w:ascii="Times New Roman" w:hAnsi="Times New Roman" w:cs="Times New Roman"/>
+          <w:color w:val="000000" w:themeColor="text1"/>
+        </w:rPr>
+        <w:t xml:space="preserve"> AS18 4 um 4x150 mm</w:t>
       </w:r>
       <w:r>
         <w:rPr>
@@ -2228,14 +2725,47 @@
           <w:color w:val="000000" w:themeColor="text1"/>
           <w:shd w:val="clear" w:color="auto" w:fill="FFFFFF"/>
         </w:rPr>
-        <w:t>C. Cations were ran on a D</w:t>
-      </w:r>
-      <w:r>
-        <w:rPr>
-          <w:rFonts w:ascii="Times New Roman" w:hAnsi="Times New Roman" w:cs="Times New Roman"/>
-          <w:color w:val="000000" w:themeColor="text1"/>
-        </w:rPr>
-        <w:t>ionex IonPac CS16-Fast 4um 4x150mm column for 20 minutes with a flow rate of 0.64 mL/min at 40</w:t>
+        <w:t xml:space="preserve">C. Cations were ran on a </w:t>
+      </w:r>
+      <w:proofErr w:type="spellStart"/>
+      <w:r>
+        <w:rPr>
+          <w:rFonts w:ascii="Times New Roman" w:hAnsi="Times New Roman" w:cs="Times New Roman"/>
+          <w:color w:val="000000" w:themeColor="text1"/>
+          <w:shd w:val="clear" w:color="auto" w:fill="FFFFFF"/>
+        </w:rPr>
+        <w:t>D</w:t>
+      </w:r>
+      <w:r>
+        <w:rPr>
+          <w:rFonts w:ascii="Times New Roman" w:hAnsi="Times New Roman" w:cs="Times New Roman"/>
+          <w:color w:val="000000" w:themeColor="text1"/>
+        </w:rPr>
+        <w:t>ionex</w:t>
+      </w:r>
+      <w:proofErr w:type="spellEnd"/>
+      <w:r>
+        <w:rPr>
+          <w:rFonts w:ascii="Times New Roman" w:hAnsi="Times New Roman" w:cs="Times New Roman"/>
+          <w:color w:val="000000" w:themeColor="text1"/>
+        </w:rPr>
+        <w:t xml:space="preserve"> </w:t>
+      </w:r>
+      <w:proofErr w:type="spellStart"/>
+      <w:r>
+        <w:rPr>
+          <w:rFonts w:ascii="Times New Roman" w:hAnsi="Times New Roman" w:cs="Times New Roman"/>
+          <w:color w:val="000000" w:themeColor="text1"/>
+        </w:rPr>
+        <w:t>IonPac</w:t>
+      </w:r>
+      <w:proofErr w:type="spellEnd"/>
+      <w:r>
+        <w:rPr>
+          <w:rFonts w:ascii="Times New Roman" w:hAnsi="Times New Roman" w:cs="Times New Roman"/>
+          <w:color w:val="000000" w:themeColor="text1"/>
+        </w:rPr>
+        <w:t xml:space="preserve"> CS16-Fast 4um 4x150mm column for 20 minutes with a flow rate of 0.64 mL/min at 40</w:t>
       </w:r>
       <w:r>
         <w:rPr>
@@ -2283,7 +2813,27 @@
           <w:color w:val="000000" w:themeColor="text1"/>
           <w:shd w:val="clear" w:color="auto" w:fill="FFFFFF"/>
         </w:rPr>
-        <w:t xml:space="preserve">DNA extraction for determination of microbial community structure and extracellular enzyme analysis for microbial function), and the other portion was air-dried. Air dried soil was used to measure pH and electrical conductivity using an Oakton PC700 benchtop meter (OAKTON instruments, Vernon Hills, IL) with a soil to DI water ratio of 1:2 (w:v). </w:t>
+        <w:t>DNA extraction for determination of microbial community structure and extracellular enzyme analysis for microbial function), and the other portion was air-dried. Air dried soil was used to measure pH and electrical conductivity using an Oakton PC700 benchtop meter (OAKTON instruments, Vernon Hills, IL) with a soil to DI water ratio of 1:2 (</w:t>
+      </w:r>
+      <w:proofErr w:type="spellStart"/>
+      <w:proofErr w:type="gramStart"/>
+      <w:r>
+        <w:rPr>
+          <w:rFonts w:ascii="Times New Roman" w:hAnsi="Times New Roman" w:cs="Times New Roman"/>
+          <w:color w:val="000000" w:themeColor="text1"/>
+          <w:shd w:val="clear" w:color="auto" w:fill="FFFFFF"/>
+        </w:rPr>
+        <w:t>w:v</w:t>
+      </w:r>
+      <w:proofErr w:type="spellEnd"/>
+      <w:proofErr w:type="gramEnd"/>
+      <w:r>
+        <w:rPr>
+          <w:rFonts w:ascii="Times New Roman" w:hAnsi="Times New Roman" w:cs="Times New Roman"/>
+          <w:color w:val="000000" w:themeColor="text1"/>
+          <w:shd w:val="clear" w:color="auto" w:fill="FFFFFF"/>
+        </w:rPr>
+        <w:t xml:space="preserve">). </w:t>
       </w:r>
     </w:p>
     <w:p>
@@ -2371,7 +2921,55 @@
           <w:rFonts w:ascii="Times New Roman" w:hAnsi="Times New Roman" w:cs="Times New Roman"/>
           <w:color w:val="000000" w:themeColor="text1"/>
         </w:rPr>
-        <w:t xml:space="preserve">. The enzymes measured include ß-glucosidase (BG), β-xylosidase (BX), α-glucosidase (AG), cellobiohydrolase (CBH), alkaline phosphatase (PHOS), N-acetyl-ß-glucosaminidase (NAG), and leucine aminopeptidase (LAP). A preliminary assay was performed using four different substrate concentrations (ranging from 200 </w:t>
+        <w:t>. The enzymes measured include ß-glucosidase (BG), β-</w:t>
+      </w:r>
+      <w:proofErr w:type="spellStart"/>
+      <w:r>
+        <w:rPr>
+          <w:rFonts w:ascii="Times New Roman" w:hAnsi="Times New Roman" w:cs="Times New Roman"/>
+          <w:color w:val="000000" w:themeColor="text1"/>
+        </w:rPr>
+        <w:t>xylosidase</w:t>
+      </w:r>
+      <w:proofErr w:type="spellEnd"/>
+      <w:r>
+        <w:rPr>
+          <w:rFonts w:ascii="Times New Roman" w:hAnsi="Times New Roman" w:cs="Times New Roman"/>
+          <w:color w:val="000000" w:themeColor="text1"/>
+        </w:rPr>
+        <w:t xml:space="preserve"> (BX), α-glucosidase (AG), </w:t>
+      </w:r>
+      <w:proofErr w:type="spellStart"/>
+      <w:r>
+        <w:rPr>
+          <w:rFonts w:ascii="Times New Roman" w:hAnsi="Times New Roman" w:cs="Times New Roman"/>
+          <w:color w:val="000000" w:themeColor="text1"/>
+        </w:rPr>
+        <w:t>cellobiohydrolase</w:t>
+      </w:r>
+      <w:proofErr w:type="spellEnd"/>
+      <w:r>
+        <w:rPr>
+          <w:rFonts w:ascii="Times New Roman" w:hAnsi="Times New Roman" w:cs="Times New Roman"/>
+          <w:color w:val="000000" w:themeColor="text1"/>
+        </w:rPr>
+        <w:t xml:space="preserve"> (CBH), alkaline phosphatase (PHOS), N-acetyl-ß-</w:t>
+      </w:r>
+      <w:proofErr w:type="spellStart"/>
+      <w:r>
+        <w:rPr>
+          <w:rFonts w:ascii="Times New Roman" w:hAnsi="Times New Roman" w:cs="Times New Roman"/>
+          <w:color w:val="000000" w:themeColor="text1"/>
+        </w:rPr>
+        <w:t>glucosaminidase</w:t>
+      </w:r>
+      <w:proofErr w:type="spellEnd"/>
+      <w:r>
+        <w:rPr>
+          <w:rFonts w:ascii="Times New Roman" w:hAnsi="Times New Roman" w:cs="Times New Roman"/>
+          <w:color w:val="000000" w:themeColor="text1"/>
+        </w:rPr>
+        <w:t xml:space="preserve"> (NAG), and leucine aminopeptidase (LAP). A preliminary assay was performed using four different substrate concentrations (ranging from 200 </w:t>
       </w:r>
       <w:r>
         <w:rPr>
@@ -2442,7 +3040,23 @@
           <w:rFonts w:ascii="Times New Roman" w:hAnsi="Times New Roman" w:cs="Times New Roman"/>
           <w:color w:val="000000" w:themeColor="text1"/>
         </w:rPr>
-        <w:t xml:space="preserve">. Three soil samples encompassing the expected variability in enzyme activity were used for these preliminary assays. Briefly, a soil slurry was created by homogenizing 1 g of soil with 100 ml of sodium acetate buffer (50 mM, pH 7.95) for 30 seconds using a Magic Bullet blender (Homeland Housewares LLC). In order to minimize difference between buffer and soil pH, we used a buffer pH 7.95 which represents the mean pH of all soil samples within 1 standard deviation. In a 96-well microplate, 200 </w:t>
+        <w:t xml:space="preserve">. Three soil samples encompassing the expected variability in enzyme activity were used for these preliminary assays. Briefly, a soil slurry was created by homogenizing 1 g of soil with 100 ml of sodium acetate buffer (50 mM, pH 7.95) for 30 seconds using a Magic Bullet blender (Homeland Housewares LLC). </w:t>
+      </w:r>
+      <w:proofErr w:type="gramStart"/>
+      <w:r>
+        <w:rPr>
+          <w:rFonts w:ascii="Times New Roman" w:hAnsi="Times New Roman" w:cs="Times New Roman"/>
+          <w:color w:val="000000" w:themeColor="text1"/>
+        </w:rPr>
+        <w:t>In order to</w:t>
+      </w:r>
+      <w:proofErr w:type="gramEnd"/>
+      <w:r>
+        <w:rPr>
+          <w:rFonts w:ascii="Times New Roman" w:hAnsi="Times New Roman" w:cs="Times New Roman"/>
+          <w:color w:val="000000" w:themeColor="text1"/>
+        </w:rPr>
+        <w:t xml:space="preserve"> minimize difference between buffer and soil pH, we used a buffer pH 7.95 which represents the mean pH of all soil samples within 1 standard deviation. In a 96-well microplate, 200 </w:t>
       </w:r>
       <w:r>
         <w:rPr>
@@ -2484,8 +3098,17 @@
           <w:rFonts w:ascii="Times New Roman" w:hAnsi="Times New Roman" w:cs="Times New Roman"/>
           <w:color w:val="000000" w:themeColor="text1"/>
         </w:rPr>
-        <w:t>C for 1-10 hours. Four technical replicates per soil sample were used to measure fluorescence after addition of substrates. Hydrolytic enzyme activity was measured via fluorescence on a SYNERGY HTX multi-mode reader (BioTek</w:t>
-      </w:r>
+        <w:t>C for 1-10 hours. Four technical replicates per soil sample were used to measure fluorescence after addition of substrates. Hydrolytic enzyme activity was measured via fluorescence on a SYNERGY HTX multi-mode reader (</w:t>
+      </w:r>
+      <w:proofErr w:type="spellStart"/>
+      <w:r>
+        <w:rPr>
+          <w:rFonts w:ascii="Times New Roman" w:hAnsi="Times New Roman" w:cs="Times New Roman"/>
+          <w:color w:val="000000" w:themeColor="text1"/>
+        </w:rPr>
+        <w:t>BioTek</w:t>
+      </w:r>
+      <w:proofErr w:type="spellEnd"/>
       <w:r>
         <w:rPr>
           <w:rFonts w:ascii="Times New Roman" w:hAnsi="Times New Roman" w:cs="Times New Roman"/>
@@ -2520,7 +3143,25 @@
           <w:color w:val="000000" w:themeColor="text1"/>
           <w:shd w:val="clear" w:color="auto" w:fill="FFFFFF"/>
         </w:rPr>
-        <w:t xml:space="preserve">Final enzyme activities were calculated using formulas outlined in DeForest </w:t>
+        <w:t xml:space="preserve">Final enzyme activities were calculated using formulas outlined in </w:t>
+      </w:r>
+      <w:proofErr w:type="spellStart"/>
+      <w:r>
+        <w:rPr>
+          <w:rFonts w:ascii="Times New Roman" w:hAnsi="Times New Roman" w:cs="Times New Roman"/>
+          <w:color w:val="000000" w:themeColor="text1"/>
+          <w:shd w:val="clear" w:color="auto" w:fill="FFFFFF"/>
+        </w:rPr>
+        <w:t>DeForest</w:t>
+      </w:r>
+      <w:proofErr w:type="spellEnd"/>
+      <w:r>
+        <w:rPr>
+          <w:rFonts w:ascii="Times New Roman" w:hAnsi="Times New Roman" w:cs="Times New Roman"/>
+          <w:color w:val="000000" w:themeColor="text1"/>
+          <w:shd w:val="clear" w:color="auto" w:fill="FFFFFF"/>
+        </w:rPr>
+        <w:t xml:space="preserve"> </w:t>
       </w:r>
       <w:r>
         <w:rPr>
@@ -2665,7 +3306,25 @@
           <w:color w:val="000000" w:themeColor="text1"/>
           <w:shd w:val="clear" w:color="auto" w:fill="FFFFFF"/>
         </w:rPr>
-        <w:t>Subsamples of the same soils used for edaphic measurements were extracted using PowerSoil extraction kits (</w:t>
+        <w:t xml:space="preserve">Subsamples of the same soils used for edaphic measurements were extracted using </w:t>
+      </w:r>
+      <w:proofErr w:type="spellStart"/>
+      <w:r>
+        <w:rPr>
+          <w:rFonts w:ascii="Times New Roman" w:hAnsi="Times New Roman" w:cs="Times New Roman"/>
+          <w:color w:val="000000" w:themeColor="text1"/>
+          <w:shd w:val="clear" w:color="auto" w:fill="FFFFFF"/>
+        </w:rPr>
+        <w:t>PowerSoil</w:t>
+      </w:r>
+      <w:proofErr w:type="spellEnd"/>
+      <w:r>
+        <w:rPr>
+          <w:rFonts w:ascii="Times New Roman" w:hAnsi="Times New Roman" w:cs="Times New Roman"/>
+          <w:color w:val="000000" w:themeColor="text1"/>
+          <w:shd w:val="clear" w:color="auto" w:fill="FFFFFF"/>
+        </w:rPr>
+        <w:t xml:space="preserve"> extraction kits (</w:t>
       </w:r>
       <w:r>
         <w:rPr>
@@ -2688,7 +3347,25 @@
           <w:color w:val="000000" w:themeColor="text1"/>
           <w:shd w:val="clear" w:color="auto" w:fill="FFFFFF"/>
         </w:rPr>
-        <w:t xml:space="preserve"> according to manufacturer’s instructions. Both the soil and phyllosphere DNA extracts were</w:t>
+        <w:t xml:space="preserve"> according to manufacturer’s instructions. Both the soil and </w:t>
+      </w:r>
+      <w:proofErr w:type="spellStart"/>
+      <w:r>
+        <w:rPr>
+          <w:rFonts w:ascii="Times New Roman" w:hAnsi="Times New Roman" w:cs="Times New Roman"/>
+          <w:color w:val="000000" w:themeColor="text1"/>
+          <w:shd w:val="clear" w:color="auto" w:fill="FFFFFF"/>
+        </w:rPr>
+        <w:t>phyllosphere</w:t>
+      </w:r>
+      <w:proofErr w:type="spellEnd"/>
+      <w:r>
+        <w:rPr>
+          <w:rFonts w:ascii="Times New Roman" w:hAnsi="Times New Roman" w:cs="Times New Roman"/>
+          <w:color w:val="000000" w:themeColor="text1"/>
+          <w:shd w:val="clear" w:color="auto" w:fill="FFFFFF"/>
+        </w:rPr>
+        <w:t xml:space="preserve"> DNA extracts were</w:t>
       </w:r>
       <w:r>
         <w:rPr>
@@ -3087,7 +3764,23 @@
           <w:rFonts w:ascii="Times New Roman" w:hAnsi="Times New Roman" w:cs="Times New Roman"/>
           <w:color w:val="000000" w:themeColor="text1"/>
         </w:rPr>
-        <w:t xml:space="preserve">L 5x Kapa HiFi HotStart PCR buffer (Roche, Basel, Switzerland), 0.45 </w:t>
+        <w:t xml:space="preserve">L 5x Kapa HiFi </w:t>
+      </w:r>
+      <w:proofErr w:type="spellStart"/>
+      <w:r>
+        <w:rPr>
+          <w:rFonts w:ascii="Times New Roman" w:hAnsi="Times New Roman" w:cs="Times New Roman"/>
+          <w:color w:val="000000" w:themeColor="text1"/>
+        </w:rPr>
+        <w:t>HotStart</w:t>
+      </w:r>
+      <w:proofErr w:type="spellEnd"/>
+      <w:r>
+        <w:rPr>
+          <w:rFonts w:ascii="Times New Roman" w:hAnsi="Times New Roman" w:cs="Times New Roman"/>
+          <w:color w:val="000000" w:themeColor="text1"/>
+        </w:rPr>
+        <w:t xml:space="preserve"> PCR buffer (Roche, Basel, Switzerland), 0.45 </w:t>
       </w:r>
       <w:r>
         <w:rPr>
@@ -3115,7 +3808,23 @@
           <w:rFonts w:ascii="Times New Roman" w:hAnsi="Times New Roman" w:cs="Times New Roman"/>
           <w:color w:val="000000" w:themeColor="text1"/>
         </w:rPr>
-        <w:t xml:space="preserve">L Kapa HiFi HotStart DNA polymerase (Roche, Basel, Switzerland), 3.25 </w:t>
+        <w:t xml:space="preserve">L Kapa HiFi </w:t>
+      </w:r>
+      <w:proofErr w:type="spellStart"/>
+      <w:r>
+        <w:rPr>
+          <w:rFonts w:ascii="Times New Roman" w:hAnsi="Times New Roman" w:cs="Times New Roman"/>
+          <w:color w:val="000000" w:themeColor="text1"/>
+        </w:rPr>
+        <w:t>HotStart</w:t>
+      </w:r>
+      <w:proofErr w:type="spellEnd"/>
+      <w:r>
+        <w:rPr>
+          <w:rFonts w:ascii="Times New Roman" w:hAnsi="Times New Roman" w:cs="Times New Roman"/>
+          <w:color w:val="000000" w:themeColor="text1"/>
+        </w:rPr>
+        <w:t xml:space="preserve"> DNA polymerase (Roche, Basel, Switzerland), 3.25 </w:t>
       </w:r>
       <w:r>
         <w:rPr>
@@ -3222,7 +3931,23 @@
           <w:rFonts w:ascii="Times New Roman" w:hAnsi="Times New Roman" w:cs="Times New Roman"/>
           <w:color w:val="000000" w:themeColor="text1"/>
         </w:rPr>
-        <w:t xml:space="preserve">L eDNA sample. In a two-step process, eDNA was amplified and barcoded, then Illumnia adaptors were added. In the amplification and barcoding step, the following PCR conditions were used:  95 </w:t>
+        <w:t xml:space="preserve">L eDNA sample. In a two-step process, eDNA was amplified and barcoded, then </w:t>
+      </w:r>
+      <w:proofErr w:type="spellStart"/>
+      <w:r>
+        <w:rPr>
+          <w:rFonts w:ascii="Times New Roman" w:hAnsi="Times New Roman" w:cs="Times New Roman"/>
+          <w:color w:val="000000" w:themeColor="text1"/>
+        </w:rPr>
+        <w:t>Illumnia</w:t>
+      </w:r>
+      <w:proofErr w:type="spellEnd"/>
+      <w:r>
+        <w:rPr>
+          <w:rFonts w:ascii="Times New Roman" w:hAnsi="Times New Roman" w:cs="Times New Roman"/>
+          <w:color w:val="000000" w:themeColor="text1"/>
+        </w:rPr>
+        <w:t xml:space="preserve"> adaptors were added. In the amplification and barcoding step, the following PCR conditions were used:  95 </w:t>
       </w:r>
       <w:r>
         <w:rPr>
@@ -3231,12 +3956,21 @@
         </w:rPr>
         <w:sym w:font="Symbol" w:char="00B0"/>
       </w:r>
-      <w:r>
-        <w:rPr>
-          <w:rFonts w:ascii="Times New Roman" w:hAnsi="Times New Roman" w:cs="Times New Roman"/>
-          <w:color w:val="000000" w:themeColor="text1"/>
-        </w:rPr>
-        <w:t xml:space="preserve">C  for 3 min (1 cycle), 15 cycles of 98 </w:t>
+      <w:proofErr w:type="gramStart"/>
+      <w:r>
+        <w:rPr>
+          <w:rFonts w:ascii="Times New Roman" w:hAnsi="Times New Roman" w:cs="Times New Roman"/>
+          <w:color w:val="000000" w:themeColor="text1"/>
+        </w:rPr>
+        <w:t>C  for</w:t>
+      </w:r>
+      <w:proofErr w:type="gramEnd"/>
+      <w:r>
+        <w:rPr>
+          <w:rFonts w:ascii="Times New Roman" w:hAnsi="Times New Roman" w:cs="Times New Roman"/>
+          <w:color w:val="000000" w:themeColor="text1"/>
+        </w:rPr>
+        <w:t xml:space="preserve"> 3 min (1 cycle), 15 cycles of 98 </w:t>
       </w:r>
       <w:r>
         <w:rPr>
@@ -3292,7 +4026,71 @@
           <w:rFonts w:ascii="Times New Roman" w:hAnsi="Times New Roman" w:cs="Times New Roman"/>
           <w:color w:val="000000" w:themeColor="text1"/>
         </w:rPr>
-        <w:t xml:space="preserve">C for 5 min (1 cycle). PCR was performed in duplicate for each sample and combined to limit PCR biases. PCR products were cleaned using Axygen’s AxyPrep Mag PCR Clean-up Kit according to manufacturer instructions without addition of TE buffer (Axygen Biosciences, Union City, CA). In the second step of the PCR, Illumina barcodes were added to our DNA samples. Each reaction in this step consist of 10 </w:t>
+        <w:t xml:space="preserve">C for 5 min (1 cycle). PCR was performed in duplicate for each sample and combined to limit PCR biases. PCR products were cleaned using </w:t>
+      </w:r>
+      <w:proofErr w:type="spellStart"/>
+      <w:r>
+        <w:rPr>
+          <w:rFonts w:ascii="Times New Roman" w:hAnsi="Times New Roman" w:cs="Times New Roman"/>
+          <w:color w:val="000000" w:themeColor="text1"/>
+        </w:rPr>
+        <w:t>Axygen’s</w:t>
+      </w:r>
+      <w:proofErr w:type="spellEnd"/>
+      <w:r>
+        <w:rPr>
+          <w:rFonts w:ascii="Times New Roman" w:hAnsi="Times New Roman" w:cs="Times New Roman"/>
+          <w:color w:val="000000" w:themeColor="text1"/>
+        </w:rPr>
+        <w:t xml:space="preserve"> </w:t>
+      </w:r>
+      <w:proofErr w:type="spellStart"/>
+      <w:r>
+        <w:rPr>
+          <w:rFonts w:ascii="Times New Roman" w:hAnsi="Times New Roman" w:cs="Times New Roman"/>
+          <w:color w:val="000000" w:themeColor="text1"/>
+        </w:rPr>
+        <w:t>AxyPrep</w:t>
+      </w:r>
+      <w:proofErr w:type="spellEnd"/>
+      <w:r>
+        <w:rPr>
+          <w:rFonts w:ascii="Times New Roman" w:hAnsi="Times New Roman" w:cs="Times New Roman"/>
+          <w:color w:val="000000" w:themeColor="text1"/>
+        </w:rPr>
+        <w:t xml:space="preserve"> Mag PCR Clean-up Kit according to manufacturer instructions without addition of TE buffer (</w:t>
+      </w:r>
+      <w:proofErr w:type="spellStart"/>
+      <w:r>
+        <w:rPr>
+          <w:rFonts w:ascii="Times New Roman" w:hAnsi="Times New Roman" w:cs="Times New Roman"/>
+          <w:color w:val="000000" w:themeColor="text1"/>
+        </w:rPr>
+        <w:t>Axygen</w:t>
+      </w:r>
+      <w:proofErr w:type="spellEnd"/>
+      <w:r>
+        <w:rPr>
+          <w:rFonts w:ascii="Times New Roman" w:hAnsi="Times New Roman" w:cs="Times New Roman"/>
+          <w:color w:val="000000" w:themeColor="text1"/>
+        </w:rPr>
+        <w:t xml:space="preserve"> Biosciences, Union City, CA). In the second step of the PCR, Illumina barcodes were added to our DNA samples. Each reaction in this step </w:t>
+      </w:r>
+      <w:proofErr w:type="gramStart"/>
+      <w:r>
+        <w:rPr>
+          <w:rFonts w:ascii="Times New Roman" w:hAnsi="Times New Roman" w:cs="Times New Roman"/>
+          <w:color w:val="000000" w:themeColor="text1"/>
+        </w:rPr>
+        <w:t>consist</w:t>
+      </w:r>
+      <w:proofErr w:type="gramEnd"/>
+      <w:r>
+        <w:rPr>
+          <w:rFonts w:ascii="Times New Roman" w:hAnsi="Times New Roman" w:cs="Times New Roman"/>
+          <w:color w:val="000000" w:themeColor="text1"/>
+        </w:rPr>
+        <w:t xml:space="preserve"> of 10 </w:t>
       </w:r>
       <w:r>
         <w:rPr>
@@ -3320,7 +4118,39 @@
           <w:rFonts w:ascii="Times New Roman" w:hAnsi="Times New Roman" w:cs="Times New Roman"/>
           <w:color w:val="000000" w:themeColor="text1"/>
         </w:rPr>
-        <w:t xml:space="preserve">L of FlowCell mastermix consisting of 3 </w:t>
+        <w:t xml:space="preserve">L of </w:t>
+      </w:r>
+      <w:proofErr w:type="spellStart"/>
+      <w:r>
+        <w:rPr>
+          <w:rFonts w:ascii="Times New Roman" w:hAnsi="Times New Roman" w:cs="Times New Roman"/>
+          <w:color w:val="000000" w:themeColor="text1"/>
+        </w:rPr>
+        <w:t>FlowCell</w:t>
+      </w:r>
+      <w:proofErr w:type="spellEnd"/>
+      <w:r>
+        <w:rPr>
+          <w:rFonts w:ascii="Times New Roman" w:hAnsi="Times New Roman" w:cs="Times New Roman"/>
+          <w:color w:val="000000" w:themeColor="text1"/>
+        </w:rPr>
+        <w:t xml:space="preserve"> </w:t>
+      </w:r>
+      <w:proofErr w:type="spellStart"/>
+      <w:r>
+        <w:rPr>
+          <w:rFonts w:ascii="Times New Roman" w:hAnsi="Times New Roman" w:cs="Times New Roman"/>
+          <w:color w:val="000000" w:themeColor="text1"/>
+        </w:rPr>
+        <w:t>mastermix</w:t>
+      </w:r>
+      <w:proofErr w:type="spellEnd"/>
+      <w:r>
+        <w:rPr>
+          <w:rFonts w:ascii="Times New Roman" w:hAnsi="Times New Roman" w:cs="Times New Roman"/>
+          <w:color w:val="000000" w:themeColor="text1"/>
+        </w:rPr>
+        <w:t xml:space="preserve"> consisting of 3 </w:t>
       </w:r>
       <w:r>
         <w:rPr>
@@ -3362,7 +4192,23 @@
           <w:rFonts w:ascii="Times New Roman" w:hAnsi="Times New Roman" w:cs="Times New Roman"/>
           <w:color w:val="000000" w:themeColor="text1"/>
         </w:rPr>
-        <w:t xml:space="preserve">L Kapa HiFi HotStart DNA polymerase (Roche, Basel, Switzerland), 0.5 </w:t>
+        <w:t xml:space="preserve">L Kapa HiFi </w:t>
+      </w:r>
+      <w:proofErr w:type="spellStart"/>
+      <w:r>
+        <w:rPr>
+          <w:rFonts w:ascii="Times New Roman" w:hAnsi="Times New Roman" w:cs="Times New Roman"/>
+          <w:color w:val="000000" w:themeColor="text1"/>
+        </w:rPr>
+        <w:t>HotStart</w:t>
+      </w:r>
+      <w:proofErr w:type="spellEnd"/>
+      <w:r>
+        <w:rPr>
+          <w:rFonts w:ascii="Times New Roman" w:hAnsi="Times New Roman" w:cs="Times New Roman"/>
+          <w:color w:val="000000" w:themeColor="text1"/>
+        </w:rPr>
+        <w:t xml:space="preserve"> DNA polymerase (Roche, Basel, Switzerland), 0.5 </w:t>
       </w:r>
       <w:r>
         <w:rPr>
@@ -3422,7 +4268,23 @@
           <w:rFonts w:ascii="Times New Roman" w:hAnsi="Times New Roman" w:cs="Times New Roman"/>
           <w:color w:val="000000" w:themeColor="text1"/>
         </w:rPr>
-        <w:t xml:space="preserve">) FlowCell primers, and 0.75 </w:t>
+        <w:t xml:space="preserve">) </w:t>
+      </w:r>
+      <w:proofErr w:type="spellStart"/>
+      <w:r>
+        <w:rPr>
+          <w:rFonts w:ascii="Times New Roman" w:hAnsi="Times New Roman" w:cs="Times New Roman"/>
+          <w:color w:val="000000" w:themeColor="text1"/>
+        </w:rPr>
+        <w:t>FlowCell</w:t>
+      </w:r>
+      <w:proofErr w:type="spellEnd"/>
+      <w:r>
+        <w:rPr>
+          <w:rFonts w:ascii="Times New Roman" w:hAnsi="Times New Roman" w:cs="Times New Roman"/>
+          <w:color w:val="000000" w:themeColor="text1"/>
+        </w:rPr>
+        <w:t xml:space="preserve"> primers, and 0.75 </w:t>
       </w:r>
       <w:r>
         <w:rPr>
@@ -3460,12 +4322,21 @@
         </w:rPr>
         <w:sym w:font="Symbol" w:char="00B0"/>
       </w:r>
-      <w:r>
-        <w:rPr>
-          <w:rFonts w:ascii="Times New Roman" w:hAnsi="Times New Roman" w:cs="Times New Roman"/>
-          <w:color w:val="000000" w:themeColor="text1"/>
-        </w:rPr>
-        <w:t xml:space="preserve">C  for 3 min (1 cycle), 19 cycles of 98 </w:t>
+      <w:proofErr w:type="gramStart"/>
+      <w:r>
+        <w:rPr>
+          <w:rFonts w:ascii="Times New Roman" w:hAnsi="Times New Roman" w:cs="Times New Roman"/>
+          <w:color w:val="000000" w:themeColor="text1"/>
+        </w:rPr>
+        <w:t>C  for</w:t>
+      </w:r>
+      <w:proofErr w:type="gramEnd"/>
+      <w:r>
+        <w:rPr>
+          <w:rFonts w:ascii="Times New Roman" w:hAnsi="Times New Roman" w:cs="Times New Roman"/>
+          <w:color w:val="000000" w:themeColor="text1"/>
+        </w:rPr>
+        <w:t xml:space="preserve"> 3 min (1 cycle), 19 cycles of 98 </w:t>
       </w:r>
       <w:r>
         <w:rPr>
@@ -3521,7 +4392,87 @@
           <w:rFonts w:ascii="Times New Roman" w:hAnsi="Times New Roman" w:cs="Times New Roman"/>
           <w:color w:val="000000" w:themeColor="text1"/>
         </w:rPr>
-        <w:t xml:space="preserve">C for 5 min (1 cycle). PCR products from the second step were cleaned using GSAF’s modified MagBead protocol and the Axygen’s AxyPrep Mag PCR Clean-up Kit. Following cleaning, sample concentration was checked using a Synergy HTX Take 3 trio plate reader. Samples DNA concentrations were then normalized and combined, and the final library concentration was checked using qPCR. The final library was sent for sequencing at Psomagen genomic sequencing and analysis facility (Rockville, MD) on their NovaSeq6000 using paired end 2 x 250 bp chemistry with a 10% PhiX spike in. Both the fungal and bacterial libraries we sequenced together on a single lane and </w:t>
+        <w:t xml:space="preserve">C for 5 min (1 cycle). PCR products from the second step were cleaned using GSAF’s modified </w:t>
+      </w:r>
+      <w:proofErr w:type="spellStart"/>
+      <w:r>
+        <w:rPr>
+          <w:rFonts w:ascii="Times New Roman" w:hAnsi="Times New Roman" w:cs="Times New Roman"/>
+          <w:color w:val="000000" w:themeColor="text1"/>
+        </w:rPr>
+        <w:t>MagBead</w:t>
+      </w:r>
+      <w:proofErr w:type="spellEnd"/>
+      <w:r>
+        <w:rPr>
+          <w:rFonts w:ascii="Times New Roman" w:hAnsi="Times New Roman" w:cs="Times New Roman"/>
+          <w:color w:val="000000" w:themeColor="text1"/>
+        </w:rPr>
+        <w:t xml:space="preserve"> protocol and the </w:t>
+      </w:r>
+      <w:proofErr w:type="spellStart"/>
+      <w:r>
+        <w:rPr>
+          <w:rFonts w:ascii="Times New Roman" w:hAnsi="Times New Roman" w:cs="Times New Roman"/>
+          <w:color w:val="000000" w:themeColor="text1"/>
+        </w:rPr>
+        <w:t>Axygen’s</w:t>
+      </w:r>
+      <w:proofErr w:type="spellEnd"/>
+      <w:r>
+        <w:rPr>
+          <w:rFonts w:ascii="Times New Roman" w:hAnsi="Times New Roman" w:cs="Times New Roman"/>
+          <w:color w:val="000000" w:themeColor="text1"/>
+        </w:rPr>
+        <w:t xml:space="preserve"> </w:t>
+      </w:r>
+      <w:proofErr w:type="spellStart"/>
+      <w:r>
+        <w:rPr>
+          <w:rFonts w:ascii="Times New Roman" w:hAnsi="Times New Roman" w:cs="Times New Roman"/>
+          <w:color w:val="000000" w:themeColor="text1"/>
+        </w:rPr>
+        <w:t>AxyPrep</w:t>
+      </w:r>
+      <w:proofErr w:type="spellEnd"/>
+      <w:r>
+        <w:rPr>
+          <w:rFonts w:ascii="Times New Roman" w:hAnsi="Times New Roman" w:cs="Times New Roman"/>
+          <w:color w:val="000000" w:themeColor="text1"/>
+        </w:rPr>
+        <w:t xml:space="preserve"> Mag PCR Clean-up Kit. Following cleaning, sample concentration was checked using a Synergy HTX Take 3 trio plate reader. Samples DNA concentrations were then normalized and combined, and the final library concentration was checked using qPCR. The final library was sent for sequencing at </w:t>
+      </w:r>
+      <w:proofErr w:type="spellStart"/>
+      <w:r>
+        <w:rPr>
+          <w:rFonts w:ascii="Times New Roman" w:hAnsi="Times New Roman" w:cs="Times New Roman"/>
+          <w:color w:val="000000" w:themeColor="text1"/>
+        </w:rPr>
+        <w:t>Psomagen</w:t>
+      </w:r>
+      <w:proofErr w:type="spellEnd"/>
+      <w:r>
+        <w:rPr>
+          <w:rFonts w:ascii="Times New Roman" w:hAnsi="Times New Roman" w:cs="Times New Roman"/>
+          <w:color w:val="000000" w:themeColor="text1"/>
+        </w:rPr>
+        <w:t xml:space="preserve"> genomic sequencing and analysis facility (Rockville, MD) on their NovaSeq6000 using paired end 2 x 250 bp chemistry with a 10% </w:t>
+      </w:r>
+      <w:proofErr w:type="spellStart"/>
+      <w:r>
+        <w:rPr>
+          <w:rFonts w:ascii="Times New Roman" w:hAnsi="Times New Roman" w:cs="Times New Roman"/>
+          <w:color w:val="000000" w:themeColor="text1"/>
+        </w:rPr>
+        <w:t>PhiX</w:t>
+      </w:r>
+      <w:proofErr w:type="spellEnd"/>
+      <w:r>
+        <w:rPr>
+          <w:rFonts w:ascii="Times New Roman" w:hAnsi="Times New Roman" w:cs="Times New Roman"/>
+          <w:color w:val="000000" w:themeColor="text1"/>
+        </w:rPr>
+        <w:t xml:space="preserve"> spike in. Both the fungal and bacterial libraries we sequenced together on a single lane and </w:t>
       </w:r>
       <w:r>
         <w:rPr>
@@ -3631,7 +4582,43 @@
           <w:color w:val="000000" w:themeColor="text1"/>
           <w:shd w:val="clear" w:color="auto" w:fill="FFFFFF"/>
         </w:rPr>
-        <w:t>While soil samples collected from within the same treatment plot could be considered pseudoreplication and would violate the assumption of independent observations, we argue that pseudoreplication is scale dependent, and the scale that microbes operate on would allow us to assume independence among samples that were collected from the same treatment plot. With aboveground vegetation being a driver of belowground function and vegetation being heterogeneous meter to meter within a single treatment plot, we decided to treat each composite soil sample as an independent sample instead of averaging samples within a plot and losing the ability to assess variation within a treatment plot.</w:t>
+        <w:t xml:space="preserve">While soil samples collected from within the same treatment plot could be considered </w:t>
+      </w:r>
+      <w:proofErr w:type="spellStart"/>
+      <w:r>
+        <w:rPr>
+          <w:rFonts w:ascii="Times New Roman" w:hAnsi="Times New Roman" w:cs="Times New Roman"/>
+          <w:color w:val="000000" w:themeColor="text1"/>
+          <w:shd w:val="clear" w:color="auto" w:fill="FFFFFF"/>
+        </w:rPr>
+        <w:t>pseudoreplication</w:t>
+      </w:r>
+      <w:proofErr w:type="spellEnd"/>
+      <w:r>
+        <w:rPr>
+          <w:rFonts w:ascii="Times New Roman" w:hAnsi="Times New Roman" w:cs="Times New Roman"/>
+          <w:color w:val="000000" w:themeColor="text1"/>
+          <w:shd w:val="clear" w:color="auto" w:fill="FFFFFF"/>
+        </w:rPr>
+        <w:t xml:space="preserve"> and would violate the assumption of independent observations, we argue that </w:t>
+      </w:r>
+      <w:proofErr w:type="spellStart"/>
+      <w:r>
+        <w:rPr>
+          <w:rFonts w:ascii="Times New Roman" w:hAnsi="Times New Roman" w:cs="Times New Roman"/>
+          <w:color w:val="000000" w:themeColor="text1"/>
+          <w:shd w:val="clear" w:color="auto" w:fill="FFFFFF"/>
+        </w:rPr>
+        <w:t>pseudoreplication</w:t>
+      </w:r>
+      <w:proofErr w:type="spellEnd"/>
+      <w:r>
+        <w:rPr>
+          <w:rFonts w:ascii="Times New Roman" w:hAnsi="Times New Roman" w:cs="Times New Roman"/>
+          <w:color w:val="000000" w:themeColor="text1"/>
+          <w:shd w:val="clear" w:color="auto" w:fill="FFFFFF"/>
+        </w:rPr>
+        <w:t xml:space="preserve"> is scale dependent, and the scale that microbes operate on would allow us to assume independence among samples that were collected from the same treatment plot. With aboveground vegetation being a driver of belowground function and vegetation being heterogeneous meter to meter within a single treatment plot, we decided to treat each composite soil sample as an independent sample instead of averaging samples within a plot and losing the ability to assess variation within a treatment plot.</w:t>
       </w:r>
       <w:r>
         <w:rPr>
@@ -3900,13 +4887,23 @@
           <w:shd w:val="clear" w:color="auto" w:fill="FFFFFF"/>
         </w:rPr>
       </w:pPr>
-      <w:r>
-        <w:rPr>
-          <w:rFonts w:ascii="Times New Roman" w:hAnsi="Times New Roman" w:cs="Times New Roman"/>
-          <w:color w:val="000000" w:themeColor="text1"/>
-          <w:shd w:val="clear" w:color="auto" w:fill="FFFFFF"/>
-        </w:rPr>
-        <w:t xml:space="preserve">In order to examine changes in extracellular enzyme activities, the </w:t>
+      <w:proofErr w:type="gramStart"/>
+      <w:r>
+        <w:rPr>
+          <w:rFonts w:ascii="Times New Roman" w:hAnsi="Times New Roman" w:cs="Times New Roman"/>
+          <w:color w:val="000000" w:themeColor="text1"/>
+          <w:shd w:val="clear" w:color="auto" w:fill="FFFFFF"/>
+        </w:rPr>
+        <w:t>In order to</w:t>
+      </w:r>
+      <w:proofErr w:type="gramEnd"/>
+      <w:r>
+        <w:rPr>
+          <w:rFonts w:ascii="Times New Roman" w:hAnsi="Times New Roman" w:cs="Times New Roman"/>
+          <w:color w:val="000000" w:themeColor="text1"/>
+          <w:shd w:val="clear" w:color="auto" w:fill="FFFFFF"/>
+        </w:rPr>
+        <w:t xml:space="preserve"> examine changes in extracellular enzyme activities, the </w:t>
       </w:r>
       <w:r>
         <w:rPr>
@@ -4093,7 +5090,25 @@
           <w:color w:val="000000" w:themeColor="text1"/>
           <w:shd w:val="clear" w:color="auto" w:fill="FFFFFF"/>
         </w:rPr>
-        <w:t xml:space="preserve">For multivariate responses to weed removal treatment or time since treatment, PerMANOVA testing (Adonis) was utilized to determine statistical differences among total enzymatic profiles </w:t>
+        <w:t xml:space="preserve">For multivariate responses to weed removal treatment or time since treatment, </w:t>
+      </w:r>
+      <w:proofErr w:type="spellStart"/>
+      <w:r>
+        <w:rPr>
+          <w:rFonts w:ascii="Times New Roman" w:hAnsi="Times New Roman" w:cs="Times New Roman"/>
+          <w:color w:val="000000" w:themeColor="text1"/>
+          <w:shd w:val="clear" w:color="auto" w:fill="FFFFFF"/>
+        </w:rPr>
+        <w:t>PerMANOVA</w:t>
+      </w:r>
+      <w:proofErr w:type="spellEnd"/>
+      <w:r>
+        <w:rPr>
+          <w:rFonts w:ascii="Times New Roman" w:hAnsi="Times New Roman" w:cs="Times New Roman"/>
+          <w:color w:val="000000" w:themeColor="text1"/>
+          <w:shd w:val="clear" w:color="auto" w:fill="FFFFFF"/>
+        </w:rPr>
+        <w:t xml:space="preserve"> testing (Adonis) was utilized to determine statistical differences among total enzymatic profiles </w:t>
       </w:r>
       <w:r>
         <w:rPr>
@@ -4332,20 +5347,48 @@
         </w:rPr>
         <w:t xml:space="preserve"> were determined by PERMANOVA testing using </w:t>
       </w:r>
+      <w:proofErr w:type="spellStart"/>
       <w:r>
         <w:rPr>
           <w:rFonts w:ascii="Times New Roman" w:hAnsi="Times New Roman"/>
           <w:color w:val="000000" w:themeColor="text1"/>
           <w:shd w:val="clear" w:color="auto" w:fill="FFFFFF"/>
         </w:rPr>
-        <w:t xml:space="preserve">beta_dispr() and adonis() functions in </w:t>
-      </w:r>
+        <w:t>beta_dispr</w:t>
+      </w:r>
+      <w:proofErr w:type="spellEnd"/>
       <w:r>
         <w:rPr>
           <w:rFonts w:ascii="Times New Roman" w:hAnsi="Times New Roman"/>
           <w:color w:val="000000" w:themeColor="text1"/>
           <w:shd w:val="clear" w:color="auto" w:fill="FFFFFF"/>
         </w:rPr>
+        <w:t xml:space="preserve">() and </w:t>
+      </w:r>
+      <w:proofErr w:type="spellStart"/>
+      <w:r>
+        <w:rPr>
+          <w:rFonts w:ascii="Times New Roman" w:hAnsi="Times New Roman"/>
+          <w:color w:val="000000" w:themeColor="text1"/>
+          <w:shd w:val="clear" w:color="auto" w:fill="FFFFFF"/>
+        </w:rPr>
+        <w:t>adonis</w:t>
+      </w:r>
+      <w:proofErr w:type="spellEnd"/>
+      <w:r>
+        <w:rPr>
+          <w:rFonts w:ascii="Times New Roman" w:hAnsi="Times New Roman"/>
+          <w:color w:val="000000" w:themeColor="text1"/>
+          <w:shd w:val="clear" w:color="auto" w:fill="FFFFFF"/>
+        </w:rPr>
+        <w:t xml:space="preserve">() functions in </w:t>
+      </w:r>
+      <w:r>
+        <w:rPr>
+          <w:rFonts w:ascii="Times New Roman" w:hAnsi="Times New Roman"/>
+          <w:color w:val="000000" w:themeColor="text1"/>
+          <w:shd w:val="clear" w:color="auto" w:fill="FFFFFF"/>
+        </w:rPr>
         <w:t xml:space="preserve">the vegan package </w:t>
       </w:r>
       <w:r>
@@ -4403,15 +5446,51 @@
           <w:color w:val="000000" w:themeColor="text1"/>
           <w:shd w:val="clear" w:color="auto" w:fill="FFFFFF"/>
         </w:rPr>
-        <w:t xml:space="preserve">Again, total weedy vegetation was included in these models (Y ~ Herbicide * Time + total weedy vegetation, permutations = 1,000). Heterogeneity in microbiome composition was assessed using Bray-Curtis dissimilarities and visualized with boxplots of pairwise dissimilarities to all other members of that treatment group at that time point. All chemical treatments were analyzed separately and then again when combined as single treatment group (e.g., chemical herbicide). </w:t>
-      </w:r>
+        <w:t>Again, total weedy vegetation was included in these models (Y ~ Herbicide * Time + total weedy vegetation, permutations = 1,000). Heterogeneity in microbiome composition was assessed using Bray-</w:t>
+      </w:r>
+      <w:proofErr w:type="gramStart"/>
       <w:r>
         <w:rPr>
           <w:rFonts w:ascii="Times New Roman" w:hAnsi="Times New Roman"/>
           <w:color w:val="000000" w:themeColor="text1"/>
           <w:shd w:val="clear" w:color="auto" w:fill="FFFFFF"/>
         </w:rPr>
-        <w:t>Shifts in community composition were visualized using NMDS, implemented in the vegan and ggordiplots packages. Shifts in the abundance of dominant taxa within a treatment across the three sampling points,</w:t>
+        <w:t>Curtis</w:t>
+      </w:r>
+      <w:proofErr w:type="gramEnd"/>
+      <w:r>
+        <w:rPr>
+          <w:rFonts w:ascii="Times New Roman" w:hAnsi="Times New Roman"/>
+          <w:color w:val="000000" w:themeColor="text1"/>
+          <w:shd w:val="clear" w:color="auto" w:fill="FFFFFF"/>
+        </w:rPr>
+        <w:t xml:space="preserve"> dissimilarities and visualized with boxplots of pairwise dissimilarities to all other members of that treatment group at that time point. All chemical treatments were analyzed separately and then again when combined as single treatment group (e.g., chemical herbicide). </w:t>
+      </w:r>
+      <w:r>
+        <w:rPr>
+          <w:rFonts w:ascii="Times New Roman" w:hAnsi="Times New Roman"/>
+          <w:color w:val="000000" w:themeColor="text1"/>
+          <w:shd w:val="clear" w:color="auto" w:fill="FFFFFF"/>
+        </w:rPr>
+        <w:t xml:space="preserve">Shifts in community composition were visualized using NMDS, implemented in the vegan and </w:t>
+      </w:r>
+      <w:proofErr w:type="spellStart"/>
+      <w:r>
+        <w:rPr>
+          <w:rFonts w:ascii="Times New Roman" w:hAnsi="Times New Roman"/>
+          <w:color w:val="000000" w:themeColor="text1"/>
+          <w:shd w:val="clear" w:color="auto" w:fill="FFFFFF"/>
+        </w:rPr>
+        <w:t>ggordiplots</w:t>
+      </w:r>
+      <w:proofErr w:type="spellEnd"/>
+      <w:r>
+        <w:rPr>
+          <w:rFonts w:ascii="Times New Roman" w:hAnsi="Times New Roman"/>
+          <w:color w:val="000000" w:themeColor="text1"/>
+          <w:shd w:val="clear" w:color="auto" w:fill="FFFFFF"/>
+        </w:rPr>
+        <w:t xml:space="preserve"> packages. Shifts in the abundance of dominant taxa within a treatment across the three sampling points,</w:t>
       </w:r>
       <w:r>
         <w:rPr>
@@ -4701,7 +5780,25 @@
           <w:color w:val="000000" w:themeColor="text1"/>
           <w:shd w:val="clear" w:color="auto" w:fill="FFFFFF"/>
         </w:rPr>
-        <w:t xml:space="preserve"> (time three) post-treatment, nitrate and total inorganic nitrogen (N) concentration were significantly different</w:t>
+        <w:t xml:space="preserve"> (time three) post-treatment, </w:t>
+      </w:r>
+      <w:proofErr w:type="gramStart"/>
+      <w:r>
+        <w:rPr>
+          <w:rFonts w:ascii="Times New Roman" w:hAnsi="Times New Roman" w:cs="Times New Roman"/>
+          <w:color w:val="000000" w:themeColor="text1"/>
+          <w:shd w:val="clear" w:color="auto" w:fill="FFFFFF"/>
+        </w:rPr>
+        <w:t>nitrate</w:t>
+      </w:r>
+      <w:proofErr w:type="gramEnd"/>
+      <w:r>
+        <w:rPr>
+          <w:rFonts w:ascii="Times New Roman" w:hAnsi="Times New Roman" w:cs="Times New Roman"/>
+          <w:color w:val="000000" w:themeColor="text1"/>
+          <w:shd w:val="clear" w:color="auto" w:fill="FFFFFF"/>
+        </w:rPr>
+        <w:t xml:space="preserve"> and total inorganic nitrogen (N) concentration were significantly different</w:t>
       </w:r>
       <w:r>
         <w:rPr>
@@ -4717,8 +5814,18 @@
           <w:color w:val="000000" w:themeColor="text1"/>
           <w:shd w:val="clear" w:color="auto" w:fill="FFFFFF"/>
         </w:rPr>
-        <w:t xml:space="preserve"> (p &lt; 0.05) (Table 2), with weed removal treatment being a significant predictor at both time points but total weedy vegetation being significant only for sampling time two. Plots treated with RoundUp Powermax had higher levels of nitrate and total inorganic N than the handweeded plots at time</w:t>
-      </w:r>
+        <w:t xml:space="preserve"> (p &lt; 0.05) (Table 2), with weed removal treatment being a significant predictor at both time points but total weedy vegetation being significant only for sampling time two. Plots treated with </w:t>
+      </w:r>
+      <w:proofErr w:type="spellStart"/>
+      <w:r>
+        <w:rPr>
+          <w:rFonts w:ascii="Times New Roman" w:hAnsi="Times New Roman" w:cs="Times New Roman"/>
+          <w:color w:val="000000" w:themeColor="text1"/>
+          <w:shd w:val="clear" w:color="auto" w:fill="FFFFFF"/>
+        </w:rPr>
+        <w:t>RoundUp</w:t>
+      </w:r>
+      <w:proofErr w:type="spellEnd"/>
       <w:r>
         <w:rPr>
           <w:rFonts w:ascii="Times New Roman" w:hAnsi="Times New Roman" w:cs="Times New Roman"/>
@@ -4727,13 +5834,75 @@
         </w:rPr>
         <w:t xml:space="preserve"> </w:t>
       </w:r>
-      <w:r>
-        <w:rPr>
-          <w:rFonts w:ascii="Times New Roman" w:hAnsi="Times New Roman" w:cs="Times New Roman"/>
-          <w:color w:val="000000" w:themeColor="text1"/>
-          <w:shd w:val="clear" w:color="auto" w:fill="FFFFFF"/>
-        </w:rPr>
-        <w:t xml:space="preserve">point two and three (p &lt; 0.05). At time three, Roundup treated plots also had significantly higher nitrate concentrations as compared to the nontreated and Aatrex treated plots (p &lt; 0.05). We observed the same trend at sampling time two, but the differences were only marginally significant (p  &lt; 0.09). </w:t>
+      <w:proofErr w:type="spellStart"/>
+      <w:r>
+        <w:rPr>
+          <w:rFonts w:ascii="Times New Roman" w:hAnsi="Times New Roman" w:cs="Times New Roman"/>
+          <w:color w:val="000000" w:themeColor="text1"/>
+          <w:shd w:val="clear" w:color="auto" w:fill="FFFFFF"/>
+        </w:rPr>
+        <w:t>Powermax</w:t>
+      </w:r>
+      <w:proofErr w:type="spellEnd"/>
+      <w:r>
+        <w:rPr>
+          <w:rFonts w:ascii="Times New Roman" w:hAnsi="Times New Roman" w:cs="Times New Roman"/>
+          <w:color w:val="000000" w:themeColor="text1"/>
+          <w:shd w:val="clear" w:color="auto" w:fill="FFFFFF"/>
+        </w:rPr>
+        <w:t xml:space="preserve"> had higher levels of nitrate and total inorganic N than the handweeded plots at time</w:t>
+      </w:r>
+      <w:r>
+        <w:rPr>
+          <w:rFonts w:ascii="Times New Roman" w:hAnsi="Times New Roman" w:cs="Times New Roman"/>
+          <w:color w:val="000000" w:themeColor="text1"/>
+          <w:shd w:val="clear" w:color="auto" w:fill="FFFFFF"/>
+        </w:rPr>
+        <w:t xml:space="preserve"> </w:t>
+      </w:r>
+      <w:r>
+        <w:rPr>
+          <w:rFonts w:ascii="Times New Roman" w:hAnsi="Times New Roman" w:cs="Times New Roman"/>
+          <w:color w:val="000000" w:themeColor="text1"/>
+          <w:shd w:val="clear" w:color="auto" w:fill="FFFFFF"/>
+        </w:rPr>
+        <w:t xml:space="preserve">point two and three (p &lt; 0.05). At time three, Roundup treated plots also had significantly higher nitrate concentrations as compared to the nontreated and </w:t>
+      </w:r>
+      <w:proofErr w:type="spellStart"/>
+      <w:r>
+        <w:rPr>
+          <w:rFonts w:ascii="Times New Roman" w:hAnsi="Times New Roman" w:cs="Times New Roman"/>
+          <w:color w:val="000000" w:themeColor="text1"/>
+          <w:shd w:val="clear" w:color="auto" w:fill="FFFFFF"/>
+        </w:rPr>
+        <w:t>Aatrex</w:t>
+      </w:r>
+      <w:proofErr w:type="spellEnd"/>
+      <w:r>
+        <w:rPr>
+          <w:rFonts w:ascii="Times New Roman" w:hAnsi="Times New Roman" w:cs="Times New Roman"/>
+          <w:color w:val="000000" w:themeColor="text1"/>
+          <w:shd w:val="clear" w:color="auto" w:fill="FFFFFF"/>
+        </w:rPr>
+        <w:t xml:space="preserve"> treated plots (p &lt; 0.05). We observed the same trend at sampling time two, but the differences were only marginally significant (</w:t>
+      </w:r>
+      <w:proofErr w:type="gramStart"/>
+      <w:r>
+        <w:rPr>
+          <w:rFonts w:ascii="Times New Roman" w:hAnsi="Times New Roman" w:cs="Times New Roman"/>
+          <w:color w:val="000000" w:themeColor="text1"/>
+          <w:shd w:val="clear" w:color="auto" w:fill="FFFFFF"/>
+        </w:rPr>
+        <w:t>p  &lt;</w:t>
+      </w:r>
+      <w:proofErr w:type="gramEnd"/>
+      <w:r>
+        <w:rPr>
+          <w:rFonts w:ascii="Times New Roman" w:hAnsi="Times New Roman" w:cs="Times New Roman"/>
+          <w:color w:val="000000" w:themeColor="text1"/>
+          <w:shd w:val="clear" w:color="auto" w:fill="FFFFFF"/>
+        </w:rPr>
+        <w:t xml:space="preserve"> 0.09). </w:t>
       </w:r>
     </w:p>
     <w:p>
@@ -5097,7 +6266,23 @@
           <w:color w:val="000000" w:themeColor="text1"/>
         </w:rPr>
         <w:lastRenderedPageBreak/>
-        <w:t>of N:P cycling enzymes, with the nontreated plots having higher initial PHOS activity as compared to the handweeded plots, and lower N:P ratio as compared to the handweeded and Aatrex treated plots. While not statistically significant, this trend flipped at sampling time two and three with handweeded plots exhibiting the highest mean PHOS activity across all treatment types. Likewise, the activity of BG spiked at time two in the handweeded plots compared to the other treatments</w:t>
+        <w:t xml:space="preserve">of N:P cycling enzymes, with the nontreated plots having higher initial PHOS activity as compared to the handweeded plots, and lower N:P ratio as compared to the handweeded and </w:t>
+      </w:r>
+      <w:proofErr w:type="spellStart"/>
+      <w:r>
+        <w:rPr>
+          <w:rFonts w:ascii="Times New Roman" w:hAnsi="Times New Roman" w:cs="Times New Roman"/>
+          <w:color w:val="000000" w:themeColor="text1"/>
+        </w:rPr>
+        <w:t>Aatrex</w:t>
+      </w:r>
+      <w:proofErr w:type="spellEnd"/>
+      <w:r>
+        <w:rPr>
+          <w:rFonts w:ascii="Times New Roman" w:hAnsi="Times New Roman" w:cs="Times New Roman"/>
+          <w:color w:val="000000" w:themeColor="text1"/>
+        </w:rPr>
+        <w:t xml:space="preserve"> treated plots. While not statistically significant, this trend flipped at sampling time two and three with handweeded plots exhibiting the highest mean PHOS activity across all treatment types. Likewise, the activity of BG spiked at time two in the handweeded plots compared to the other treatments</w:t>
       </w:r>
       <w:r>
         <w:rPr>
@@ -5174,15 +6359,51 @@
           <w:color w:val="000000" w:themeColor="text1"/>
           <w:shd w:val="clear" w:color="auto" w:fill="FFFFFF"/>
         </w:rPr>
-        <w:t xml:space="preserve"> were limited to the handweeded and RoundUp treated plots</w:t>
-      </w:r>
-      <w:r>
-        <w:rPr>
-          <w:rFonts w:ascii="Times New Roman" w:hAnsi="Times New Roman" w:cs="Times New Roman"/>
-          <w:color w:val="000000" w:themeColor="text1"/>
-          <w:shd w:val="clear" w:color="auto" w:fill="FFFFFF"/>
-        </w:rPr>
-        <w:t xml:space="preserve">. The Aatrex, Clarity, and nontreated plots showed no significant differences in individual enzyme activities or overall enzymatic profiles over time (p &gt; 0.05). Only the handweeded plots showed a significant difference in total enzymatic profile over the </w:t>
+        <w:t xml:space="preserve"> were limited to the handweeded and </w:t>
+      </w:r>
+      <w:proofErr w:type="spellStart"/>
+      <w:r>
+        <w:rPr>
+          <w:rFonts w:ascii="Times New Roman" w:hAnsi="Times New Roman" w:cs="Times New Roman"/>
+          <w:color w:val="000000" w:themeColor="text1"/>
+          <w:shd w:val="clear" w:color="auto" w:fill="FFFFFF"/>
+        </w:rPr>
+        <w:t>RoundUp</w:t>
+      </w:r>
+      <w:proofErr w:type="spellEnd"/>
+      <w:r>
+        <w:rPr>
+          <w:rFonts w:ascii="Times New Roman" w:hAnsi="Times New Roman" w:cs="Times New Roman"/>
+          <w:color w:val="000000" w:themeColor="text1"/>
+          <w:shd w:val="clear" w:color="auto" w:fill="FFFFFF"/>
+        </w:rPr>
+        <w:t xml:space="preserve"> treated plots</w:t>
+      </w:r>
+      <w:r>
+        <w:rPr>
+          <w:rFonts w:ascii="Times New Roman" w:hAnsi="Times New Roman" w:cs="Times New Roman"/>
+          <w:color w:val="000000" w:themeColor="text1"/>
+          <w:shd w:val="clear" w:color="auto" w:fill="FFFFFF"/>
+        </w:rPr>
+        <w:t xml:space="preserve">. The </w:t>
+      </w:r>
+      <w:proofErr w:type="spellStart"/>
+      <w:r>
+        <w:rPr>
+          <w:rFonts w:ascii="Times New Roman" w:hAnsi="Times New Roman" w:cs="Times New Roman"/>
+          <w:color w:val="000000" w:themeColor="text1"/>
+          <w:shd w:val="clear" w:color="auto" w:fill="FFFFFF"/>
+        </w:rPr>
+        <w:t>Aatrex</w:t>
+      </w:r>
+      <w:proofErr w:type="spellEnd"/>
+      <w:r>
+        <w:rPr>
+          <w:rFonts w:ascii="Times New Roman" w:hAnsi="Times New Roman" w:cs="Times New Roman"/>
+          <w:color w:val="000000" w:themeColor="text1"/>
+          <w:shd w:val="clear" w:color="auto" w:fill="FFFFFF"/>
+        </w:rPr>
+        <w:t xml:space="preserve">, Clarity, and nontreated plots showed no significant differences in individual enzyme activities or overall enzymatic profiles over time (p &gt; 0.05). Only the handweeded plots showed a significant difference in total enzymatic profile over the </w:t>
       </w:r>
       <w:r>
         <w:rPr>
@@ -5264,7 +6485,25 @@
           <w:color w:val="000000" w:themeColor="text1"/>
           <w:shd w:val="clear" w:color="auto" w:fill="FFFFFF"/>
         </w:rPr>
-        <w:t xml:space="preserve"> after treatment for both the handweeded and Roundup Powermax plots (p &lt; 0.05). No correlation was found between phosphate ion concentration and PHOS activity when considering all plots (p &gt; 0.9, r = 0.011). In addition to </w:t>
+        <w:t xml:space="preserve"> after treatment for both the handweeded and Roundup </w:t>
+      </w:r>
+      <w:proofErr w:type="spellStart"/>
+      <w:r>
+        <w:rPr>
+          <w:rFonts w:ascii="Times New Roman" w:hAnsi="Times New Roman" w:cs="Times New Roman"/>
+          <w:color w:val="000000" w:themeColor="text1"/>
+          <w:shd w:val="clear" w:color="auto" w:fill="FFFFFF"/>
+        </w:rPr>
+        <w:t>Powermax</w:t>
+      </w:r>
+      <w:proofErr w:type="spellEnd"/>
+      <w:r>
+        <w:rPr>
+          <w:rFonts w:ascii="Times New Roman" w:hAnsi="Times New Roman" w:cs="Times New Roman"/>
+          <w:color w:val="000000" w:themeColor="text1"/>
+          <w:shd w:val="clear" w:color="auto" w:fill="FFFFFF"/>
+        </w:rPr>
+        <w:t xml:space="preserve"> plots (p &lt; 0.05). No correlation was found between phosphate ion concentration and PHOS activity when considering all plots (p &gt; 0.9, r = 0.011). In addition to </w:t>
       </w:r>
       <w:r>
         <w:rPr>
@@ -5325,7 +6564,25 @@
           <w:color w:val="000000" w:themeColor="text1"/>
           <w:shd w:val="clear" w:color="auto" w:fill="FFFFFF"/>
         </w:rPr>
-        <w:t xml:space="preserve">Our conservative linear mixed models of the entire dataset revealed enzyme specific results with respect to the significance of weed removal treatment, initial enzyme activity, total weedy vegetation, and the interaction of time and weed removal treatment. BG, LAP and the ratio of C:P cycling enzymes were predicted by total weedy vegetation (p &lt; 0.05). </w:t>
+        <w:t xml:space="preserve">Our conservative linear mixed models of the entire dataset revealed enzyme specific results with respect to the significance of weed removal treatment, initial enzyme activity, total weedy vegetation, and the interaction of time and weed removal treatment. BG, </w:t>
+      </w:r>
+      <w:proofErr w:type="gramStart"/>
+      <w:r>
+        <w:rPr>
+          <w:rFonts w:ascii="Times New Roman" w:hAnsi="Times New Roman" w:cs="Times New Roman"/>
+          <w:color w:val="000000" w:themeColor="text1"/>
+          <w:shd w:val="clear" w:color="auto" w:fill="FFFFFF"/>
+        </w:rPr>
+        <w:t>LAP</w:t>
+      </w:r>
+      <w:proofErr w:type="gramEnd"/>
+      <w:r>
+        <w:rPr>
+          <w:rFonts w:ascii="Times New Roman" w:hAnsi="Times New Roman" w:cs="Times New Roman"/>
+          <w:color w:val="000000" w:themeColor="text1"/>
+          <w:shd w:val="clear" w:color="auto" w:fill="FFFFFF"/>
+        </w:rPr>
+        <w:t xml:space="preserve"> and the ratio of C:P cycling enzymes were predicted by total weedy vegetation (p &lt; 0.05). </w:t>
       </w:r>
       <w:r>
         <w:rPr>
@@ -6211,7 +7468,25 @@
           <w:color w:val="000000" w:themeColor="text1"/>
           <w:shd w:val="clear" w:color="auto" w:fill="FFFFFF"/>
         </w:rPr>
-        <w:t xml:space="preserve"> Total weedy vegetation was not a significant predictor of bacterial dissimilarity for either of the taxon tables. </w:t>
+        <w:t xml:space="preserve"> Total weedy vegetation was not a significant predictor of bacterial dissimilarity for either of the </w:t>
+      </w:r>
+      <w:proofErr w:type="spellStart"/>
+      <w:r>
+        <w:rPr>
+          <w:rFonts w:ascii="Times New Roman" w:hAnsi="Times New Roman" w:cs="Times New Roman"/>
+          <w:color w:val="000000" w:themeColor="text1"/>
+          <w:shd w:val="clear" w:color="auto" w:fill="FFFFFF"/>
+        </w:rPr>
+        <w:t>taxon</w:t>
+      </w:r>
+      <w:proofErr w:type="spellEnd"/>
+      <w:r>
+        <w:rPr>
+          <w:rFonts w:ascii="Times New Roman" w:hAnsi="Times New Roman" w:cs="Times New Roman"/>
+          <w:color w:val="000000" w:themeColor="text1"/>
+          <w:shd w:val="clear" w:color="auto" w:fill="FFFFFF"/>
+        </w:rPr>
+        <w:t xml:space="preserve"> tables. </w:t>
       </w:r>
       <w:r>
         <w:rPr>
@@ -6259,15 +7534,51 @@
           <w:color w:val="000000" w:themeColor="text1"/>
           <w:shd w:val="clear" w:color="auto" w:fill="FFFFFF"/>
         </w:rPr>
-        <w:t xml:space="preserve"> the Clarity and handweeded plots to be significantly different at all three time points (p &lt; 0.05). Additionally, the handweeded and Aatrex treated plots showed different community structure at time points one and three (p &lt; 0.05).</w:t>
-      </w:r>
-      <w:r>
-        <w:rPr>
-          <w:rFonts w:ascii="Times New Roman" w:hAnsi="Times New Roman" w:cs="Times New Roman"/>
-          <w:color w:val="000000" w:themeColor="text1"/>
-          <w:shd w:val="clear" w:color="auto" w:fill="FFFFFF"/>
-        </w:rPr>
-        <w:t xml:space="preserve"> Comparison of pairwise Bray-Curtis dissimilarity among treatment replicates revealed different trends among treatment types. Pre-treatment, the handweeded plots displayed a more homogenous bacterial assemblage as compared to the plots that would receive chemical herbicide treatment (p &lt; 0.01). However, at </w:t>
+        <w:t xml:space="preserve"> the Clarity and handweeded plots to be significantly different at all three time points (p &lt; 0.05). Additionally, the handweeded and </w:t>
+      </w:r>
+      <w:proofErr w:type="spellStart"/>
+      <w:r>
+        <w:rPr>
+          <w:rFonts w:ascii="Times New Roman" w:hAnsi="Times New Roman" w:cs="Times New Roman"/>
+          <w:color w:val="000000" w:themeColor="text1"/>
+          <w:shd w:val="clear" w:color="auto" w:fill="FFFFFF"/>
+        </w:rPr>
+        <w:t>Aatrex</w:t>
+      </w:r>
+      <w:proofErr w:type="spellEnd"/>
+      <w:r>
+        <w:rPr>
+          <w:rFonts w:ascii="Times New Roman" w:hAnsi="Times New Roman" w:cs="Times New Roman"/>
+          <w:color w:val="000000" w:themeColor="text1"/>
+          <w:shd w:val="clear" w:color="auto" w:fill="FFFFFF"/>
+        </w:rPr>
+        <w:t xml:space="preserve"> treated plots showed different community structure at time points one and three (p &lt; 0.05).</w:t>
+      </w:r>
+      <w:r>
+        <w:rPr>
+          <w:rFonts w:ascii="Times New Roman" w:hAnsi="Times New Roman" w:cs="Times New Roman"/>
+          <w:color w:val="000000" w:themeColor="text1"/>
+          <w:shd w:val="clear" w:color="auto" w:fill="FFFFFF"/>
+        </w:rPr>
+        <w:t xml:space="preserve"> Comparison of pairwise Bray-</w:t>
+      </w:r>
+      <w:proofErr w:type="gramStart"/>
+      <w:r>
+        <w:rPr>
+          <w:rFonts w:ascii="Times New Roman" w:hAnsi="Times New Roman" w:cs="Times New Roman"/>
+          <w:color w:val="000000" w:themeColor="text1"/>
+          <w:shd w:val="clear" w:color="auto" w:fill="FFFFFF"/>
+        </w:rPr>
+        <w:t>Curtis</w:t>
+      </w:r>
+      <w:proofErr w:type="gramEnd"/>
+      <w:r>
+        <w:rPr>
+          <w:rFonts w:ascii="Times New Roman" w:hAnsi="Times New Roman" w:cs="Times New Roman"/>
+          <w:color w:val="000000" w:themeColor="text1"/>
+          <w:shd w:val="clear" w:color="auto" w:fill="FFFFFF"/>
+        </w:rPr>
+        <w:t xml:space="preserve"> dissimilarity among treatment replicates revealed different trends among treatment types. Pre-treatment, the handweeded plots displayed a more homogenous bacterial assemblage as compared to the plots that would receive chemical herbicide treatment (p &lt; 0.01). However, at </w:t>
       </w:r>
       <w:r>
         <w:rPr>
@@ -6283,7 +7594,25 @@
           <w:color w:val="000000" w:themeColor="text1"/>
           <w:shd w:val="clear" w:color="auto" w:fill="FFFFFF"/>
         </w:rPr>
-        <w:t xml:space="preserve">days post application, Roundup and Aatrex treated plots showed a homogenization of their bacterial community, while the handweeded and </w:t>
+        <w:t xml:space="preserve">days post application, Roundup and </w:t>
+      </w:r>
+      <w:proofErr w:type="spellStart"/>
+      <w:r>
+        <w:rPr>
+          <w:rFonts w:ascii="Times New Roman" w:hAnsi="Times New Roman" w:cs="Times New Roman"/>
+          <w:color w:val="000000" w:themeColor="text1"/>
+          <w:shd w:val="clear" w:color="auto" w:fill="FFFFFF"/>
+        </w:rPr>
+        <w:t>Aatrex</w:t>
+      </w:r>
+      <w:proofErr w:type="spellEnd"/>
+      <w:r>
+        <w:rPr>
+          <w:rFonts w:ascii="Times New Roman" w:hAnsi="Times New Roman" w:cs="Times New Roman"/>
+          <w:color w:val="000000" w:themeColor="text1"/>
+          <w:shd w:val="clear" w:color="auto" w:fill="FFFFFF"/>
+        </w:rPr>
+        <w:t xml:space="preserve"> treated plots showed a homogenization of their bacterial community, while the handweeded and </w:t>
       </w:r>
       <w:r>
         <w:rPr>
@@ -6326,6 +7655,7 @@
         <w:t xml:space="preserve"> over time were detected in all treatment types, with </w:t>
       </w:r>
       <w:commentRangeStart w:id="8"/>
+      <w:proofErr w:type="spellStart"/>
       <w:r>
         <w:rPr>
           <w:rFonts w:ascii="Times New Roman" w:hAnsi="Times New Roman" w:cs="Times New Roman"/>
@@ -6335,6 +7665,7 @@
         <w:t>Shpingomonadacae</w:t>
       </w:r>
       <w:commentRangeEnd w:id="8"/>
+      <w:proofErr w:type="spellEnd"/>
       <w:r>
         <w:rPr>
           <w:rStyle w:val="CommentReference"/>
@@ -7102,6 +8433,7 @@
         <w:t xml:space="preserve">Shifts in dominant fungal families revealed increased abundance of </w:t>
       </w:r>
       <w:commentRangeStart w:id="11"/>
+      <w:proofErr w:type="spellStart"/>
       <w:r>
         <w:rPr>
           <w:rFonts w:ascii="Times New Roman" w:hAnsi="Times New Roman" w:cs="Times New Roman"/>
@@ -7110,13 +8442,32 @@
         </w:rPr>
         <w:t>Ceratobasidiaceae</w:t>
       </w:r>
-      <w:r>
-        <w:rPr>
-          <w:rFonts w:ascii="Times New Roman" w:hAnsi="Times New Roman" w:cs="Times New Roman"/>
-          <w:color w:val="000000" w:themeColor="text1"/>
-          <w:shd w:val="clear" w:color="auto" w:fill="FFFFFF"/>
-        </w:rPr>
-        <w:t xml:space="preserve"> in the Roundup Powermax treated plots over the three sampling times (p &lt; 0.001, F</w:t>
+      <w:proofErr w:type="spellEnd"/>
+      <w:r>
+        <w:rPr>
+          <w:rFonts w:ascii="Times New Roman" w:hAnsi="Times New Roman" w:cs="Times New Roman"/>
+          <w:color w:val="000000" w:themeColor="text1"/>
+          <w:shd w:val="clear" w:color="auto" w:fill="FFFFFF"/>
+        </w:rPr>
+        <w:t xml:space="preserve"> in the Roundup </w:t>
+      </w:r>
+      <w:proofErr w:type="spellStart"/>
+      <w:r>
+        <w:rPr>
+          <w:rFonts w:ascii="Times New Roman" w:hAnsi="Times New Roman" w:cs="Times New Roman"/>
+          <w:color w:val="000000" w:themeColor="text1"/>
+          <w:shd w:val="clear" w:color="auto" w:fill="FFFFFF"/>
+        </w:rPr>
+        <w:t>Powermax</w:t>
+      </w:r>
+      <w:proofErr w:type="spellEnd"/>
+      <w:r>
+        <w:rPr>
+          <w:rFonts w:ascii="Times New Roman" w:hAnsi="Times New Roman" w:cs="Times New Roman"/>
+          <w:color w:val="000000" w:themeColor="text1"/>
+          <w:shd w:val="clear" w:color="auto" w:fill="FFFFFF"/>
+        </w:rPr>
+        <w:t xml:space="preserve"> treated plots over the three sampling times (p &lt; 0.001, F</w:t>
       </w:r>
       <w:r>
         <w:rPr>
@@ -7625,7 +8976,25 @@
           <w:color w:val="000000" w:themeColor="text1"/>
           <w:shd w:val="clear" w:color="auto" w:fill="FFFFFF"/>
         </w:rPr>
-        <w:t xml:space="preserve"> concentrations of nutrients like ammonium, phosphate, nitrate, magnesium and calcium</w:t>
+        <w:t xml:space="preserve"> concentrations of nutrients like ammonium, phosphate, nitrate, </w:t>
+      </w:r>
+      <w:proofErr w:type="gramStart"/>
+      <w:r>
+        <w:rPr>
+          <w:rFonts w:ascii="Times New Roman" w:hAnsi="Times New Roman" w:cs="Times New Roman"/>
+          <w:color w:val="000000" w:themeColor="text1"/>
+          <w:shd w:val="clear" w:color="auto" w:fill="FFFFFF"/>
+        </w:rPr>
+        <w:t>magnesium</w:t>
+      </w:r>
+      <w:proofErr w:type="gramEnd"/>
+      <w:r>
+        <w:rPr>
+          <w:rFonts w:ascii="Times New Roman" w:hAnsi="Times New Roman" w:cs="Times New Roman"/>
+          <w:color w:val="000000" w:themeColor="text1"/>
+          <w:shd w:val="clear" w:color="auto" w:fill="FFFFFF"/>
+        </w:rPr>
+        <w:t xml:space="preserve"> and calcium</w:t>
       </w:r>
       <w:r>
         <w:rPr>
@@ -7825,7 +9194,25 @@
           <w:color w:val="000000" w:themeColor="text1"/>
           <w:shd w:val="clear" w:color="auto" w:fill="FFFFFF"/>
         </w:rPr>
-        <w:t xml:space="preserve">, instead of a sign of organophosphate degradation, as would be the case in the Roundup Powermax treated plots </w:t>
+        <w:t xml:space="preserve">, instead of a sign of organophosphate degradation, as would be the case in the Roundup </w:t>
+      </w:r>
+      <w:proofErr w:type="spellStart"/>
+      <w:r>
+        <w:rPr>
+          <w:rFonts w:ascii="Times New Roman" w:hAnsi="Times New Roman" w:cs="Times New Roman"/>
+          <w:color w:val="000000" w:themeColor="text1"/>
+          <w:shd w:val="clear" w:color="auto" w:fill="FFFFFF"/>
+        </w:rPr>
+        <w:t>Powermax</w:t>
+      </w:r>
+      <w:proofErr w:type="spellEnd"/>
+      <w:r>
+        <w:rPr>
+          <w:rFonts w:ascii="Times New Roman" w:hAnsi="Times New Roman" w:cs="Times New Roman"/>
+          <w:color w:val="000000" w:themeColor="text1"/>
+          <w:shd w:val="clear" w:color="auto" w:fill="FFFFFF"/>
+        </w:rPr>
+        <w:t xml:space="preserve"> treated plots </w:t>
       </w:r>
       <w:r>
         <w:rPr>
@@ -8231,16 +9618,34 @@
           <w:color w:val="000000" w:themeColor="text1"/>
           <w:shd w:val="clear" w:color="auto" w:fill="FFFFFF"/>
         </w:rPr>
-        <w:t xml:space="preserve"> Hagner et al.</w:t>
-      </w:r>
-      <w:r>
-        <w:rPr>
-          <w:rFonts w:ascii="Times New Roman" w:hAnsi="Times New Roman" w:cs="Times New Roman"/>
-          <w:color w:val="000000" w:themeColor="text1"/>
-          <w:shd w:val="clear" w:color="auto" w:fill="FFFFFF"/>
-        </w:rPr>
         <w:t xml:space="preserve"> </w:t>
       </w:r>
+      <w:proofErr w:type="spellStart"/>
+      <w:r>
+        <w:rPr>
+          <w:rFonts w:ascii="Times New Roman" w:hAnsi="Times New Roman" w:cs="Times New Roman"/>
+          <w:color w:val="000000" w:themeColor="text1"/>
+          <w:shd w:val="clear" w:color="auto" w:fill="FFFFFF"/>
+        </w:rPr>
+        <w:t>Hagner</w:t>
+      </w:r>
+      <w:proofErr w:type="spellEnd"/>
+      <w:r>
+        <w:rPr>
+          <w:rFonts w:ascii="Times New Roman" w:hAnsi="Times New Roman" w:cs="Times New Roman"/>
+          <w:color w:val="000000" w:themeColor="text1"/>
+          <w:shd w:val="clear" w:color="auto" w:fill="FFFFFF"/>
+        </w:rPr>
+        <w:t xml:space="preserve"> et al.</w:t>
+      </w:r>
+      <w:r>
+        <w:rPr>
+          <w:rFonts w:ascii="Times New Roman" w:hAnsi="Times New Roman" w:cs="Times New Roman"/>
+          <w:color w:val="000000" w:themeColor="text1"/>
+          <w:shd w:val="clear" w:color="auto" w:fill="FFFFFF"/>
+        </w:rPr>
+        <w:t xml:space="preserve"> </w:t>
+      </w:r>
       <w:r>
         <w:rPr>
           <w:rFonts w:ascii="Times New Roman" w:hAnsi="Times New Roman" w:cs="Times New Roman"/>
@@ -8306,6 +9711,7 @@
         </w:rPr>
         <w:t xml:space="preserve"> post-treatment, the handweeded plots experienced an increase in weedy vegetation cover and </w:t>
       </w:r>
+      <w:proofErr w:type="spellStart"/>
       <w:r>
         <w:rPr>
           <w:rFonts w:ascii="Times New Roman" w:hAnsi="Times New Roman" w:cs="Times New Roman"/>
@@ -8314,7 +9720,18 @@
           <w:color w:val="000000" w:themeColor="text1"/>
           <w:shd w:val="clear" w:color="auto" w:fill="FFFFFF"/>
         </w:rPr>
-        <w:t>Zea mays</w:t>
+        <w:t>Zea</w:t>
+      </w:r>
+      <w:proofErr w:type="spellEnd"/>
+      <w:r>
+        <w:rPr>
+          <w:rFonts w:ascii="Times New Roman" w:hAnsi="Times New Roman" w:cs="Times New Roman"/>
+          <w:i/>
+          <w:iCs/>
+          <w:color w:val="000000" w:themeColor="text1"/>
+          <w:shd w:val="clear" w:color="auto" w:fill="FFFFFF"/>
+        </w:rPr>
+        <w:t xml:space="preserve"> mays</w:t>
       </w:r>
       <w:r>
         <w:rPr>
@@ -8419,7 +9836,25 @@
           <w:color w:val="000000" w:themeColor="text1"/>
           <w:shd w:val="clear" w:color="auto" w:fill="FFFFFF"/>
         </w:rPr>
-        <w:t xml:space="preserve">Experimental designs like ours and the one implemented by Hagner et al. </w:t>
+        <w:t xml:space="preserve">Experimental designs like ours and the one implemented by </w:t>
+      </w:r>
+      <w:proofErr w:type="spellStart"/>
+      <w:r>
+        <w:rPr>
+          <w:rFonts w:ascii="Times New Roman" w:hAnsi="Times New Roman" w:cs="Times New Roman"/>
+          <w:color w:val="000000" w:themeColor="text1"/>
+          <w:shd w:val="clear" w:color="auto" w:fill="FFFFFF"/>
+        </w:rPr>
+        <w:t>Hagner</w:t>
+      </w:r>
+      <w:proofErr w:type="spellEnd"/>
+      <w:r>
+        <w:rPr>
+          <w:rFonts w:ascii="Times New Roman" w:hAnsi="Times New Roman" w:cs="Times New Roman"/>
+          <w:color w:val="000000" w:themeColor="text1"/>
+          <w:shd w:val="clear" w:color="auto" w:fill="FFFFFF"/>
+        </w:rPr>
+        <w:t xml:space="preserve"> et al. </w:t>
       </w:r>
       <w:r>
         <w:rPr>
@@ -8519,7 +9954,25 @@
           <w:color w:val="000000" w:themeColor="text1"/>
           <w:shd w:val="clear" w:color="auto" w:fill="FFFFFF"/>
         </w:rPr>
-        <w:t xml:space="preserve">cycling under Aatrex and other atrazine based herbicides treatment over time have also been observed in previous work, with a general trend of short term reduction in the rate of N mineralization following application </w:t>
+        <w:t xml:space="preserve">cycling under </w:t>
+      </w:r>
+      <w:proofErr w:type="spellStart"/>
+      <w:r>
+        <w:rPr>
+          <w:rFonts w:ascii="Times New Roman" w:hAnsi="Times New Roman" w:cs="Times New Roman"/>
+          <w:color w:val="000000" w:themeColor="text1"/>
+          <w:shd w:val="clear" w:color="auto" w:fill="FFFFFF"/>
+        </w:rPr>
+        <w:t>Aatrex</w:t>
+      </w:r>
+      <w:proofErr w:type="spellEnd"/>
+      <w:r>
+        <w:rPr>
+          <w:rFonts w:ascii="Times New Roman" w:hAnsi="Times New Roman" w:cs="Times New Roman"/>
+          <w:color w:val="000000" w:themeColor="text1"/>
+          <w:shd w:val="clear" w:color="auto" w:fill="FFFFFF"/>
+        </w:rPr>
+        <w:t xml:space="preserve"> and other atrazine based herbicides treatment over time have also been observed in previous work, with a general trend of short term reduction in the rate of N mineralization following application </w:t>
       </w:r>
       <w:r>
         <w:rPr>
@@ -8592,12 +10045,21 @@
         </w:rPr>
         <w:t xml:space="preserve"> a decrease in the inorganic N pool over the twenty days post-application in the </w:t>
       </w:r>
-      <w:r>
-        <w:rPr>
-          <w:rFonts w:ascii="Times New Roman" w:hAnsi="Times New Roman" w:cs="Times New Roman"/>
-          <w:color w:val="000000" w:themeColor="text1"/>
-        </w:rPr>
-        <w:t>Aatrex treated</w:t>
+      <w:proofErr w:type="spellStart"/>
+      <w:r>
+        <w:rPr>
+          <w:rFonts w:ascii="Times New Roman" w:hAnsi="Times New Roman" w:cs="Times New Roman"/>
+          <w:color w:val="000000" w:themeColor="text1"/>
+        </w:rPr>
+        <w:t>Aatrex</w:t>
+      </w:r>
+      <w:proofErr w:type="spellEnd"/>
+      <w:r>
+        <w:rPr>
+          <w:rFonts w:ascii="Times New Roman" w:hAnsi="Times New Roman" w:cs="Times New Roman"/>
+          <w:color w:val="000000" w:themeColor="text1"/>
+        </w:rPr>
+        <w:t xml:space="preserve"> treated</w:t>
       </w:r>
       <w:r>
         <w:rPr>
@@ -8637,7 +10099,25 @@
           <w:color w:val="000000" w:themeColor="text1"/>
           <w:shd w:val="clear" w:color="auto" w:fill="FFFFFF"/>
         </w:rPr>
-        <w:t xml:space="preserve"> trend of decreased inorganic N was observed in other treatments as well, and together with the observed correlations with total weedy vegetation, it is difficult to tell whether this effect is direct or indirect as the crop, Zea mays, and other weedy vegetation may </w:t>
+        <w:t xml:space="preserve"> trend of decreased inorganic N was observed in other treatments as well, and together with the observed correlations with total weedy vegetation, it is difficult to tell whether this effect is direct or indirect as the crop, </w:t>
+      </w:r>
+      <w:proofErr w:type="spellStart"/>
+      <w:r>
+        <w:rPr>
+          <w:rFonts w:ascii="Times New Roman" w:hAnsi="Times New Roman" w:cs="Times New Roman"/>
+          <w:color w:val="000000" w:themeColor="text1"/>
+          <w:shd w:val="clear" w:color="auto" w:fill="FFFFFF"/>
+        </w:rPr>
+        <w:t>Zea</w:t>
+      </w:r>
+      <w:proofErr w:type="spellEnd"/>
+      <w:r>
+        <w:rPr>
+          <w:rFonts w:ascii="Times New Roman" w:hAnsi="Times New Roman" w:cs="Times New Roman"/>
+          <w:color w:val="000000" w:themeColor="text1"/>
+          <w:shd w:val="clear" w:color="auto" w:fill="FFFFFF"/>
+        </w:rPr>
+        <w:t xml:space="preserve"> mays, and other weedy vegetation may </w:t>
       </w:r>
       <w:r>
         <w:rPr>
@@ -9100,7 +10580,25 @@
           <w:color w:val="000000" w:themeColor="text1"/>
           <w:shd w:val="clear" w:color="auto" w:fill="FFFFFF"/>
         </w:rPr>
-        <w:t xml:space="preserve"> post-treatment within a single treatment type, we found phosphatase (PHOS) activity to be significantly different within the Roundup Powermax and handweeded plots. In these treatments, PHOS activity displayed a humped pattern, with an increase in enzyme activity at day 10 and a drop at day 20. It is possible that the increase in anthropogenic soil P and chemical by-products of microbial degradation of glyphosate </w:t>
+        <w:t xml:space="preserve"> post-treatment within a single treatment type, we found phosphatase (PHOS) activity to be significantly different within the Roundup </w:t>
+      </w:r>
+      <w:proofErr w:type="spellStart"/>
+      <w:r>
+        <w:rPr>
+          <w:rFonts w:ascii="Times New Roman" w:hAnsi="Times New Roman" w:cs="Times New Roman"/>
+          <w:color w:val="000000" w:themeColor="text1"/>
+          <w:shd w:val="clear" w:color="auto" w:fill="FFFFFF"/>
+        </w:rPr>
+        <w:t>Powermax</w:t>
+      </w:r>
+      <w:proofErr w:type="spellEnd"/>
+      <w:r>
+        <w:rPr>
+          <w:rFonts w:ascii="Times New Roman" w:hAnsi="Times New Roman" w:cs="Times New Roman"/>
+          <w:color w:val="000000" w:themeColor="text1"/>
+          <w:shd w:val="clear" w:color="auto" w:fill="FFFFFF"/>
+        </w:rPr>
+        <w:t xml:space="preserve"> and handweeded plots. In these treatments, PHOS activity displayed a humped pattern, with an increase in enzyme activity at day 10 and a drop at day 20. It is possible that the increase in anthropogenic soil P and chemical by-products of microbial degradation of glyphosate </w:t>
       </w:r>
       <w:r>
         <w:rPr>
@@ -9149,7 +10647,25 @@
           <w:color w:val="000000" w:themeColor="text1"/>
           <w:shd w:val="clear" w:color="auto" w:fill="FFFFFF"/>
         </w:rPr>
-        <w:t xml:space="preserve"> led to the significant decrease in activity observed in the Roundup Powermax </w:t>
+        <w:t xml:space="preserve"> led to the significant decrease in activity observed in the Roundup </w:t>
+      </w:r>
+      <w:proofErr w:type="spellStart"/>
+      <w:r>
+        <w:rPr>
+          <w:rFonts w:ascii="Times New Roman" w:hAnsi="Times New Roman" w:cs="Times New Roman"/>
+          <w:color w:val="000000" w:themeColor="text1"/>
+          <w:shd w:val="clear" w:color="auto" w:fill="FFFFFF"/>
+        </w:rPr>
+        <w:t>Powermax</w:t>
+      </w:r>
+      <w:proofErr w:type="spellEnd"/>
+      <w:r>
+        <w:rPr>
+          <w:rFonts w:ascii="Times New Roman" w:hAnsi="Times New Roman" w:cs="Times New Roman"/>
+          <w:color w:val="000000" w:themeColor="text1"/>
+          <w:shd w:val="clear" w:color="auto" w:fill="FFFFFF"/>
+        </w:rPr>
+        <w:t xml:space="preserve"> </w:t>
       </w:r>
       <w:r>
         <w:rPr>
@@ -9207,7 +10723,16 @@
           <w:color w:val="000000" w:themeColor="text1"/>
           <w:shd w:val="clear" w:color="auto" w:fill="FFFFFF"/>
         </w:rPr>
-        <w:t>, as was shown with the increasing trend of soil phosphate over the twenty day period. However, given the lack of correlation between phosphate concentration and PHOS activity and observing the same patterns in the handweeded plots, we hypothesize forces besides herbicide application may be responsible</w:t>
+        <w:t xml:space="preserve">, as was shown with the increasing trend of soil phosphate over the twenty day period. However, given the lack of correlation between phosphate concentration and PHOS activity and observing the same patterns in the handweeded plots, we hypothesize forces besides herbicide application may be </w:t>
+      </w:r>
+      <w:proofErr w:type="gramStart"/>
+      <w:r>
+        <w:rPr>
+          <w:rFonts w:ascii="Times New Roman" w:hAnsi="Times New Roman" w:cs="Times New Roman"/>
+          <w:color w:val="000000" w:themeColor="text1"/>
+          <w:shd w:val="clear" w:color="auto" w:fill="FFFFFF"/>
+        </w:rPr>
+        <w:t>responsible</w:t>
       </w:r>
       <w:r>
         <w:rPr>
@@ -9225,6 +10750,7 @@
         </w:rPr>
         <w:t xml:space="preserve"> e.g.</w:t>
       </w:r>
+      <w:proofErr w:type="gramEnd"/>
       <w:r>
         <w:rPr>
           <w:rFonts w:ascii="Times New Roman" w:hAnsi="Times New Roman" w:cs="Times New Roman"/>
@@ -9323,7 +10849,25 @@
           <w:color w:val="000000" w:themeColor="text1"/>
           <w:shd w:val="clear" w:color="auto" w:fill="FFFFFF"/>
         </w:rPr>
-        <w:t xml:space="preserve"> than other members of the phosphatase enzyme family. Further, Cherni et al. </w:t>
+        <w:t xml:space="preserve"> than other members of the phosphatase enzyme family. Further, </w:t>
+      </w:r>
+      <w:proofErr w:type="spellStart"/>
+      <w:r>
+        <w:rPr>
+          <w:rFonts w:ascii="Times New Roman" w:hAnsi="Times New Roman" w:cs="Times New Roman"/>
+          <w:color w:val="000000" w:themeColor="text1"/>
+          <w:shd w:val="clear" w:color="auto" w:fill="FFFFFF"/>
+        </w:rPr>
+        <w:t>Cherni</w:t>
+      </w:r>
+      <w:proofErr w:type="spellEnd"/>
+      <w:r>
+        <w:rPr>
+          <w:rFonts w:ascii="Times New Roman" w:hAnsi="Times New Roman" w:cs="Times New Roman"/>
+          <w:color w:val="000000" w:themeColor="text1"/>
+          <w:shd w:val="clear" w:color="auto" w:fill="FFFFFF"/>
+        </w:rPr>
+        <w:t xml:space="preserve"> et al. </w:t>
       </w:r>
       <w:r>
         <w:rPr>
@@ -9372,7 +10916,25 @@
           <w:color w:val="000000" w:themeColor="text1"/>
           <w:shd w:val="clear" w:color="auto" w:fill="FFFFFF"/>
         </w:rPr>
-        <w:t xml:space="preserve"> used a controlled mesocosm experiment to examine the effect of Roundup on phosphatase activity and showed no differences between the recommended field rate group (1 L/HA) and controls and only a mild increase in activity in the 10X field rate application (10 L/HA), suggesting that the application of glyphosate based herbicide at rates of up to 10X field rate has limited effects on PHOS activity. As our application rate was only slightly above the 1X and well below the 10X rates used by Cherni et al. </w:t>
+        <w:t xml:space="preserve"> used a controlled mesocosm experiment to examine the effect of Roundup on phosphatase activity and showed no differences between the recommended field rate group (1 L/HA) and controls and only a mild increase in activity in the 10X field rate application (10 L/HA), suggesting that the application of glyphosate based herbicide at rates of up to 10X field rate has limited effects on PHOS activity. As our application rate was only slightly above the 1X and well below the 10X rates used by </w:t>
+      </w:r>
+      <w:proofErr w:type="spellStart"/>
+      <w:r>
+        <w:rPr>
+          <w:rFonts w:ascii="Times New Roman" w:hAnsi="Times New Roman" w:cs="Times New Roman"/>
+          <w:color w:val="000000" w:themeColor="text1"/>
+          <w:shd w:val="clear" w:color="auto" w:fill="FFFFFF"/>
+        </w:rPr>
+        <w:t>Cherni</w:t>
+      </w:r>
+      <w:proofErr w:type="spellEnd"/>
+      <w:r>
+        <w:rPr>
+          <w:rFonts w:ascii="Times New Roman" w:hAnsi="Times New Roman" w:cs="Times New Roman"/>
+          <w:color w:val="000000" w:themeColor="text1"/>
+          <w:shd w:val="clear" w:color="auto" w:fill="FFFFFF"/>
+        </w:rPr>
+        <w:t xml:space="preserve"> et al. </w:t>
       </w:r>
       <w:r>
         <w:rPr>
@@ -9421,7 +10983,25 @@
           <w:color w:val="000000" w:themeColor="text1"/>
           <w:shd w:val="clear" w:color="auto" w:fill="FFFFFF"/>
         </w:rPr>
-        <w:t xml:space="preserve"> it is not surprising that the effects of Roundup Powermax on PHOS activity were minimal and short lived. Others have also shown a high glyphosate dose requirement in order to observe significant effects on microbial activity </w:t>
+        <w:t xml:space="preserve"> it is not surprising that the effects of Roundup </w:t>
+      </w:r>
+      <w:proofErr w:type="spellStart"/>
+      <w:r>
+        <w:rPr>
+          <w:rFonts w:ascii="Times New Roman" w:hAnsi="Times New Roman" w:cs="Times New Roman"/>
+          <w:color w:val="000000" w:themeColor="text1"/>
+          <w:shd w:val="clear" w:color="auto" w:fill="FFFFFF"/>
+        </w:rPr>
+        <w:t>Powermax</w:t>
+      </w:r>
+      <w:proofErr w:type="spellEnd"/>
+      <w:r>
+        <w:rPr>
+          <w:rFonts w:ascii="Times New Roman" w:hAnsi="Times New Roman" w:cs="Times New Roman"/>
+          <w:color w:val="000000" w:themeColor="text1"/>
+          <w:shd w:val="clear" w:color="auto" w:fill="FFFFFF"/>
+        </w:rPr>
+        <w:t xml:space="preserve"> on PHOS activity were minimal and short lived. Others have also shown a high glyphosate dose requirement in order to observe significant effects on microbial activity </w:t>
       </w:r>
       <w:r>
         <w:rPr>
@@ -9538,6 +11118,7 @@
         </w:rPr>
         <w:t xml:space="preserve">Shifts in the abundance of </w:t>
       </w:r>
+      <w:proofErr w:type="spellStart"/>
       <w:r>
         <w:rPr>
           <w:rFonts w:ascii="Times New Roman" w:hAnsi="Times New Roman" w:cs="Times New Roman"/>
@@ -9545,7 +11126,17 @@
           <w:highlight w:val="yellow"/>
           <w:shd w:val="clear" w:color="auto" w:fill="FFFFFF"/>
         </w:rPr>
-        <w:t xml:space="preserve">Shpingomondacae provide support and show increased abundance of putative herbicide degraders following chemical herbicide </w:t>
+        <w:t>Shpingomondacae</w:t>
+      </w:r>
+      <w:proofErr w:type="spellEnd"/>
+      <w:r>
+        <w:rPr>
+          <w:rFonts w:ascii="Times New Roman" w:hAnsi="Times New Roman" w:cs="Times New Roman"/>
+          <w:color w:val="000000" w:themeColor="text1"/>
+          <w:highlight w:val="yellow"/>
+          <w:shd w:val="clear" w:color="auto" w:fill="FFFFFF"/>
+        </w:rPr>
+        <w:t xml:space="preserve"> provide support and show increased abundance of putative herbicide degraders following chemical herbicide </w:t>
       </w:r>
       <w:commentRangeStart w:id="16"/>
       <w:r>
@@ -9574,7 +11165,25 @@
           <w:color w:val="000000" w:themeColor="text1"/>
           <w:shd w:val="clear" w:color="auto" w:fill="FFFFFF"/>
         </w:rPr>
-        <w:t xml:space="preserve"> . However as</w:t>
+        <w:t xml:space="preserve"> . </w:t>
+      </w:r>
+      <w:proofErr w:type="gramStart"/>
+      <w:r>
+        <w:rPr>
+          <w:rFonts w:ascii="Times New Roman" w:hAnsi="Times New Roman" w:cs="Times New Roman"/>
+          <w:color w:val="000000" w:themeColor="text1"/>
+          <w:shd w:val="clear" w:color="auto" w:fill="FFFFFF"/>
+        </w:rPr>
+        <w:t>However</w:t>
+      </w:r>
+      <w:proofErr w:type="gramEnd"/>
+      <w:r>
+        <w:rPr>
+          <w:rFonts w:ascii="Times New Roman" w:hAnsi="Times New Roman" w:cs="Times New Roman"/>
+          <w:color w:val="000000" w:themeColor="text1"/>
+          <w:shd w:val="clear" w:color="auto" w:fill="FFFFFF"/>
+        </w:rPr>
+        <w:t xml:space="preserve"> as</w:t>
       </w:r>
       <w:commentRangeStart w:id="17"/>
       <w:r>
@@ -9639,7 +11248,43 @@
           <w:color w:val="000000" w:themeColor="text1"/>
           <w:shd w:val="clear" w:color="auto" w:fill="FFFFFF"/>
         </w:rPr>
-        <w:t xml:space="preserve">, with similar results shown by Damin and Triveli </w:t>
+        <w:t xml:space="preserve">, with similar results shown by </w:t>
+      </w:r>
+      <w:proofErr w:type="spellStart"/>
+      <w:r>
+        <w:rPr>
+          <w:rFonts w:ascii="Times New Roman" w:hAnsi="Times New Roman" w:cs="Times New Roman"/>
+          <w:color w:val="000000" w:themeColor="text1"/>
+          <w:shd w:val="clear" w:color="auto" w:fill="FFFFFF"/>
+        </w:rPr>
+        <w:t>Damin</w:t>
+      </w:r>
+      <w:proofErr w:type="spellEnd"/>
+      <w:r>
+        <w:rPr>
+          <w:rFonts w:ascii="Times New Roman" w:hAnsi="Times New Roman" w:cs="Times New Roman"/>
+          <w:color w:val="000000" w:themeColor="text1"/>
+          <w:shd w:val="clear" w:color="auto" w:fill="FFFFFF"/>
+        </w:rPr>
+        <w:t xml:space="preserve"> and </w:t>
+      </w:r>
+      <w:proofErr w:type="spellStart"/>
+      <w:r>
+        <w:rPr>
+          <w:rFonts w:ascii="Times New Roman" w:hAnsi="Times New Roman" w:cs="Times New Roman"/>
+          <w:color w:val="000000" w:themeColor="text1"/>
+          <w:shd w:val="clear" w:color="auto" w:fill="FFFFFF"/>
+        </w:rPr>
+        <w:t>Triveli</w:t>
+      </w:r>
+      <w:proofErr w:type="spellEnd"/>
+      <w:r>
+        <w:rPr>
+          <w:rFonts w:ascii="Times New Roman" w:hAnsi="Times New Roman" w:cs="Times New Roman"/>
+          <w:color w:val="000000" w:themeColor="text1"/>
+          <w:shd w:val="clear" w:color="auto" w:fill="FFFFFF"/>
+        </w:rPr>
+        <w:t xml:space="preserve"> </w:t>
       </w:r>
       <w:r>
         <w:rPr>
@@ -9725,7 +11370,25 @@
           <w:shd w:val="clear" w:color="auto" w:fill="FFFFFF"/>
         </w:rPr>
         <w:tab/>
-        <w:t xml:space="preserve">Based on our conservative mixed models, four enzymes or enzyme ratios produced significant models, however, each model had different significant predictors, suggesting that soil enzyme activity may respond to herbicide application and environmental ques in an enzyme specific fashion. In particular, the activity of BG, LAP and the ratio of C:P cycling enzymes were shown to be predicted by total weedy vegetation. As both BG and LAP are produced by both plants as well as microbes, it is not surprising that their activities are predicted by total weedy vegetation cover </w:t>
+        <w:t xml:space="preserve">Based on our conservative mixed models, four enzymes or enzyme ratios produced significant models, however, each model had different significant predictors, suggesting that soil enzyme activity may respond to herbicide application and environmental ques in an enzyme specific fashion. In particular, the activity of BG, </w:t>
+      </w:r>
+      <w:proofErr w:type="gramStart"/>
+      <w:r>
+        <w:rPr>
+          <w:rFonts w:ascii="Times New Roman" w:hAnsi="Times New Roman" w:cs="Times New Roman"/>
+          <w:color w:val="000000" w:themeColor="text1"/>
+          <w:shd w:val="clear" w:color="auto" w:fill="FFFFFF"/>
+        </w:rPr>
+        <w:t>LAP</w:t>
+      </w:r>
+      <w:proofErr w:type="gramEnd"/>
+      <w:r>
+        <w:rPr>
+          <w:rFonts w:ascii="Times New Roman" w:hAnsi="Times New Roman" w:cs="Times New Roman"/>
+          <w:color w:val="000000" w:themeColor="text1"/>
+          <w:shd w:val="clear" w:color="auto" w:fill="FFFFFF"/>
+        </w:rPr>
+        <w:t xml:space="preserve"> and the ratio of C:P cycling enzymes were shown to be predicted by total weedy vegetation. As both BG and LAP are produced by both plants as well as microbes, it is not surprising that their activities are predicted by total weedy vegetation cover </w:t>
       </w:r>
       <w:r>
         <w:rPr>
@@ -9859,7 +11522,25 @@
           <w:color w:val="000000" w:themeColor="text1"/>
           <w:shd w:val="clear" w:color="auto" w:fill="FFFFFF"/>
         </w:rPr>
-        <w:t xml:space="preserve"> post-application, and the observed differences are most likely mediated through indirect effects. While our experiment examined several herbicides and compared them to both handweeded and nontreated controls, the differences recovered were mostly limited to the Roundup Powermax and handweeded treatment plots. Our findings are not all that surprising due to the high degree of functional redundancy in the soil microbiome </w:t>
+        <w:t xml:space="preserve"> post-application, and the observed differences are most likely mediated through indirect effects. While our experiment examined several herbicides and compared them to both handweeded and nontreated controls, the differences recovered were mostly limited to the Roundup </w:t>
+      </w:r>
+      <w:proofErr w:type="spellStart"/>
+      <w:r>
+        <w:rPr>
+          <w:rFonts w:ascii="Times New Roman" w:hAnsi="Times New Roman" w:cs="Times New Roman"/>
+          <w:color w:val="000000" w:themeColor="text1"/>
+          <w:shd w:val="clear" w:color="auto" w:fill="FFFFFF"/>
+        </w:rPr>
+        <w:t>Powermax</w:t>
+      </w:r>
+      <w:proofErr w:type="spellEnd"/>
+      <w:r>
+        <w:rPr>
+          <w:rFonts w:ascii="Times New Roman" w:hAnsi="Times New Roman" w:cs="Times New Roman"/>
+          <w:color w:val="000000" w:themeColor="text1"/>
+          <w:shd w:val="clear" w:color="auto" w:fill="FFFFFF"/>
+        </w:rPr>
+        <w:t xml:space="preserve"> and handweeded treatment plots. Our findings are not all that surprising due to the high degree of functional redundancy in the soil microbiome </w:t>
       </w:r>
       <w:r>
         <w:rPr>
@@ -12054,11 +13735,19 @@
                 <w:color w:val="000000" w:themeColor="text1"/>
               </w:rPr>
             </w:pPr>
+            <w:proofErr w:type="spellStart"/>
             <w:r>
               <w:rPr>
                 <w:color w:val="000000" w:themeColor="text1"/>
               </w:rPr>
-              <w:t>Aatrex ® and Calisto ®</w:t>
+              <w:t>Aatrex</w:t>
+            </w:r>
+            <w:proofErr w:type="spellEnd"/>
+            <w:r>
+              <w:rPr>
+                <w:color w:val="000000" w:themeColor="text1"/>
+              </w:rPr>
+              <w:t xml:space="preserve"> ® and Calisto ®</w:t>
             </w:r>
           </w:p>
         </w:tc>
@@ -12082,7 +13771,21 @@
               <w:rPr>
                 <w:color w:val="000000" w:themeColor="text1"/>
               </w:rPr>
-              <w:t>atrazine and mesotrione tank mix</w:t>
+              <w:t xml:space="preserve">atrazine and </w:t>
+            </w:r>
+            <w:proofErr w:type="spellStart"/>
+            <w:r>
+              <w:rPr>
+                <w:color w:val="000000" w:themeColor="text1"/>
+              </w:rPr>
+              <w:t>mesotrione</w:t>
+            </w:r>
+            <w:proofErr w:type="spellEnd"/>
+            <w:r>
+              <w:rPr>
+                <w:color w:val="000000" w:themeColor="text1"/>
+              </w:rPr>
+              <w:t xml:space="preserve"> tank mix</w:t>
             </w:r>
             <w:bookmarkEnd w:id="19"/>
             <w:bookmarkEnd w:id="20"/>
@@ -12151,11 +13854,33 @@
                 <w:color w:val="000000" w:themeColor="text1"/>
               </w:rPr>
             </w:pPr>
+            <w:proofErr w:type="spellStart"/>
             <w:r>
               <w:rPr>
                 <w:color w:val="000000" w:themeColor="text1"/>
               </w:rPr>
-              <w:t>RoundUp Powermax ®</w:t>
+              <w:t>RoundUp</w:t>
+            </w:r>
+            <w:proofErr w:type="spellEnd"/>
+            <w:r>
+              <w:rPr>
+                <w:color w:val="000000" w:themeColor="text1"/>
+              </w:rPr>
+              <w:t xml:space="preserve"> </w:t>
+            </w:r>
+            <w:proofErr w:type="spellStart"/>
+            <w:r>
+              <w:rPr>
+                <w:color w:val="000000" w:themeColor="text1"/>
+              </w:rPr>
+              <w:t>Powermax</w:t>
+            </w:r>
+            <w:proofErr w:type="spellEnd"/>
+            <w:r>
+              <w:rPr>
+                <w:color w:val="000000" w:themeColor="text1"/>
+              </w:rPr>
+              <w:t xml:space="preserve"> ®</w:t>
             </w:r>
           </w:p>
         </w:tc>
@@ -12244,12 +13969,14 @@
                 <w:color w:val="000000" w:themeColor="text1"/>
               </w:rPr>
             </w:pPr>
+            <w:proofErr w:type="spellStart"/>
             <w:r>
               <w:rPr>
                 <w:color w:val="000000" w:themeColor="text1"/>
               </w:rPr>
               <w:t>Handweed</w:t>
             </w:r>
+            <w:proofErr w:type="spellEnd"/>
           </w:p>
         </w:tc>
         <w:tc>
@@ -12514,7 +14241,39 @@
           <w:rFonts w:ascii="Times New Roman" w:hAnsi="Times New Roman" w:cs="Times New Roman"/>
           <w:color w:val="000000" w:themeColor="text1"/>
         </w:rPr>
-        <w:t xml:space="preserve">. Enzyme activities of the a) handweeded and b) Roundup Powermax treatment plots over three sampling times. Enzyme activities were significant as per global models for AG, BG, BX, PHOS, and the ratio of C:N cycling enzymes for the handweeded plots. Only PHOS activity was significant in the Roundup Powermax plots, but the same trend was observed for many enzymes in both treatment types. Thick middle lines in boxes of box and whisker represent the median, with top and bottom of each box representing the 75th and 25th quartiles, respectively. Whiskers represent 1.5 x IQR. </w:t>
+        <w:t xml:space="preserve">. Enzyme activities of the a) handweeded and b) Roundup </w:t>
+      </w:r>
+      <w:proofErr w:type="spellStart"/>
+      <w:r>
+        <w:rPr>
+          <w:rFonts w:ascii="Times New Roman" w:hAnsi="Times New Roman" w:cs="Times New Roman"/>
+          <w:color w:val="000000" w:themeColor="text1"/>
+        </w:rPr>
+        <w:t>Powermax</w:t>
+      </w:r>
+      <w:proofErr w:type="spellEnd"/>
+      <w:r>
+        <w:rPr>
+          <w:rFonts w:ascii="Times New Roman" w:hAnsi="Times New Roman" w:cs="Times New Roman"/>
+          <w:color w:val="000000" w:themeColor="text1"/>
+        </w:rPr>
+        <w:t xml:space="preserve"> treatment plots over three sampling times. Enzyme activities were significant as per global models for AG, BG, BX, PHOS, and the ratio of C:N cycling enzymes for the handweeded plots. Only PHOS activity was significant in the Roundup </w:t>
+      </w:r>
+      <w:proofErr w:type="spellStart"/>
+      <w:r>
+        <w:rPr>
+          <w:rFonts w:ascii="Times New Roman" w:hAnsi="Times New Roman" w:cs="Times New Roman"/>
+          <w:color w:val="000000" w:themeColor="text1"/>
+        </w:rPr>
+        <w:t>Powermax</w:t>
+      </w:r>
+      <w:proofErr w:type="spellEnd"/>
+      <w:r>
+        <w:rPr>
+          <w:rFonts w:ascii="Times New Roman" w:hAnsi="Times New Roman" w:cs="Times New Roman"/>
+          <w:color w:val="000000" w:themeColor="text1"/>
+        </w:rPr>
+        <w:t xml:space="preserve"> plots, but the same trend was observed for many enzymes in both treatment types. Thick middle lines in boxes of box and whisker represent the median, with top and bottom of each box representing the 75th and 25th quartiles, respectively. Whiskers represent 1.5 x IQR. </w:t>
       </w:r>
       <w:r>
         <w:rPr>
@@ -12831,7 +14590,23 @@
           <w:rFonts w:ascii="Times New Roman" w:hAnsi="Times New Roman" w:cs="Times New Roman"/>
           <w:color w:val="000000" w:themeColor="text1"/>
         </w:rPr>
-        <w:t>all chemical treatments grouped, we observe a decrease in dissimilarity not observed in the</w:t>
+        <w:t xml:space="preserve">all chemical treatments </w:t>
+      </w:r>
+      <w:proofErr w:type="gramStart"/>
+      <w:r>
+        <w:rPr>
+          <w:rFonts w:ascii="Times New Roman" w:hAnsi="Times New Roman" w:cs="Times New Roman"/>
+          <w:color w:val="000000" w:themeColor="text1"/>
+        </w:rPr>
+        <w:t>grouped,</w:t>
+      </w:r>
+      <w:proofErr w:type="gramEnd"/>
+      <w:r>
+        <w:rPr>
+          <w:rFonts w:ascii="Times New Roman" w:hAnsi="Times New Roman" w:cs="Times New Roman"/>
+          <w:color w:val="000000" w:themeColor="text1"/>
+        </w:rPr>
+        <w:t xml:space="preserve"> we observe a decrease in dissimilarity not observed in the</w:t>
       </w:r>
     </w:p>
     <w:p>
@@ -12948,10 +14723,10 @@
           <w:noProof/>
         </w:rPr>
         <w:drawing>
-          <wp:inline distT="0" distB="0" distL="0" distR="0" wp14:anchorId="24207FD2" wp14:editId="0B598993">
-            <wp:extent cx="5943600" cy="3328670"/>
-            <wp:effectExtent l="0" t="0" r="0" b="0"/>
-            <wp:docPr id="2" name="Picture 2" descr="Diagram&#10;&#10;Description automatically generated"/>
+          <wp:inline distT="0" distB="0" distL="0" distR="0" wp14:anchorId="24207FD2" wp14:editId="0D8AC555">
+            <wp:extent cx="5943600" cy="3212866"/>
+            <wp:effectExtent l="0" t="0" r="0" b="635"/>
+            <wp:docPr id="2" name="Picture 2"/>
             <wp:cNvGraphicFramePr>
               <a:graphicFrameLocks xmlns:a="http://schemas.openxmlformats.org/drawingml/2006/main" noChangeAspect="1"/>
             </wp:cNvGraphicFramePr>
@@ -12959,7 +14734,7 @@
               <a:graphicData uri="http://schemas.openxmlformats.org/drawingml/2006/picture">
                 <pic:pic xmlns:pic="http://schemas.openxmlformats.org/drawingml/2006/picture">
                   <pic:nvPicPr>
-                    <pic:cNvPr id="2" name="Picture 2" descr="Diagram&#10;&#10;Description automatically generated"/>
+                    <pic:cNvPr id="2" name="Picture 2"/>
                     <pic:cNvPicPr/>
                   </pic:nvPicPr>
                   <pic:blipFill>
@@ -12977,7 +14752,7 @@
                   <pic:spPr>
                     <a:xfrm>
                       <a:off x="0" y="0"/>
-                      <a:ext cx="5943600" cy="3328670"/>
+                      <a:ext cx="5943600" cy="3212866"/>
                     </a:xfrm>
                     <a:prstGeom prst="rect">
                       <a:avLst/>
@@ -13039,7 +14814,21 @@
         <w:rPr>
           <w:color w:val="000000" w:themeColor="text1"/>
         </w:rPr>
-        <w:t>Josh, care to take a stab at this? You are more familiar with what was done in the Vsearch pipeline.</w:t>
+        <w:t xml:space="preserve">Josh, care to take a stab at this? You are more familiar with what was done in the </w:t>
+      </w:r>
+      <w:proofErr w:type="spellStart"/>
+      <w:r>
+        <w:rPr>
+          <w:color w:val="000000" w:themeColor="text1"/>
+        </w:rPr>
+        <w:t>Vsearch</w:t>
+      </w:r>
+      <w:proofErr w:type="spellEnd"/>
+      <w:r>
+        <w:rPr>
+          <w:color w:val="000000" w:themeColor="text1"/>
+        </w:rPr>
+        <w:t xml:space="preserve"> pipeline.</w:t>
       </w:r>
       <w:r>
         <w:rPr>
@@ -13202,7 +14991,17 @@
         <w:annotationRef/>
       </w:r>
       <w:r>
-        <w:t xml:space="preserve">Josh, what are you thoughts on targeting these groups for a more thorough analysis? </w:t>
+        <w:t xml:space="preserve">Josh, what are </w:t>
+      </w:r>
+      <w:proofErr w:type="spellStart"/>
+      <w:proofErr w:type="gramStart"/>
+      <w:r>
+        <w:t>you</w:t>
+      </w:r>
+      <w:proofErr w:type="spellEnd"/>
+      <w:proofErr w:type="gramEnd"/>
+      <w:r>
+        <w:t xml:space="preserve"> thoughts on targeting these groups for a more thorough analysis? </w:t>
       </w:r>
     </w:p>
   </w:comment>

</xml_diff>

<commit_message>
fixed beta disper testing and updated method and results to reflect this.
</commit_message>
<xml_diff>
--- a/Writing/Custer Harrison et al. 2021.docx
+++ b/Writing/Custer Harrison et al. 2021.docx
@@ -4759,7 +4759,31 @@
           <w:color w:val="000000" w:themeColor="text1"/>
           <w:shd w:val="clear" w:color="auto" w:fill="FFFFFF"/>
         </w:rPr>
-        <w:t>=0.05</w:t>
+        <w:t xml:space="preserve"> </w:t>
+      </w:r>
+      <w:r>
+        <w:rPr>
+          <w:rFonts w:ascii="Times New Roman" w:hAnsi="Times New Roman" w:cs="Times New Roman"/>
+          <w:color w:val="000000" w:themeColor="text1"/>
+          <w:shd w:val="clear" w:color="auto" w:fill="FFFFFF"/>
+        </w:rPr>
+        <w:t>=</w:t>
+      </w:r>
+      <w:r>
+        <w:rPr>
+          <w:rFonts w:ascii="Times New Roman" w:hAnsi="Times New Roman" w:cs="Times New Roman"/>
+          <w:color w:val="000000" w:themeColor="text1"/>
+          <w:shd w:val="clear" w:color="auto" w:fill="FFFFFF"/>
+        </w:rPr>
+        <w:t xml:space="preserve"> </w:t>
+      </w:r>
+      <w:r>
+        <w:rPr>
+          <w:rFonts w:ascii="Times New Roman" w:hAnsi="Times New Roman" w:cs="Times New Roman"/>
+          <w:color w:val="000000" w:themeColor="text1"/>
+          <w:shd w:val="clear" w:color="auto" w:fill="FFFFFF"/>
+        </w:rPr>
+        <w:t>0.05</w:t>
       </w:r>
       <w:r>
         <w:rPr>
@@ -4783,7 +4807,31 @@
           <w:color w:val="000000" w:themeColor="text1"/>
           <w:shd w:val="clear" w:color="auto" w:fill="FFFFFF"/>
         </w:rPr>
-        <w:t>=0.0</w:t>
+        <w:t xml:space="preserve"> </w:t>
+      </w:r>
+      <w:r>
+        <w:rPr>
+          <w:rFonts w:ascii="Times New Roman" w:hAnsi="Times New Roman" w:cs="Times New Roman"/>
+          <w:color w:val="000000" w:themeColor="text1"/>
+          <w:shd w:val="clear" w:color="auto" w:fill="FFFFFF"/>
+        </w:rPr>
+        <w:t>=</w:t>
+      </w:r>
+      <w:r>
+        <w:rPr>
+          <w:rFonts w:ascii="Times New Roman" w:hAnsi="Times New Roman" w:cs="Times New Roman"/>
+          <w:color w:val="000000" w:themeColor="text1"/>
+          <w:shd w:val="clear" w:color="auto" w:fill="FFFFFF"/>
+        </w:rPr>
+        <w:t xml:space="preserve"> </w:t>
+      </w:r>
+      <w:r>
+        <w:rPr>
+          <w:rFonts w:ascii="Times New Roman" w:hAnsi="Times New Roman" w:cs="Times New Roman"/>
+          <w:color w:val="000000" w:themeColor="text1"/>
+          <w:shd w:val="clear" w:color="auto" w:fill="FFFFFF"/>
+        </w:rPr>
+        <w:t>0.</w:t>
       </w:r>
       <w:r>
         <w:rPr>
@@ -4887,16 +4935,14 @@
           <w:shd w:val="clear" w:color="auto" w:fill="FFFFFF"/>
         </w:rPr>
       </w:pPr>
-      <w:proofErr w:type="gramStart"/>
-      <w:r>
-        <w:rPr>
-          <w:rFonts w:ascii="Times New Roman" w:hAnsi="Times New Roman" w:cs="Times New Roman"/>
-          <w:color w:val="000000" w:themeColor="text1"/>
-          <w:shd w:val="clear" w:color="auto" w:fill="FFFFFF"/>
-        </w:rPr>
-        <w:t>In order to</w:t>
-      </w:r>
-      <w:proofErr w:type="gramEnd"/>
+      <w:r>
+        <w:rPr>
+          <w:rFonts w:ascii="Times New Roman" w:hAnsi="Times New Roman" w:cs="Times New Roman"/>
+          <w:color w:val="000000" w:themeColor="text1"/>
+          <w:shd w:val="clear" w:color="auto" w:fill="FFFFFF"/>
+        </w:rPr>
+        <w:t>To</w:t>
+      </w:r>
       <w:r>
         <w:rPr>
           <w:rFonts w:ascii="Times New Roman" w:hAnsi="Times New Roman" w:cs="Times New Roman"/>
@@ -5329,7 +5375,7 @@
           <w:color w:val="000000" w:themeColor="text1"/>
           <w:shd w:val="clear" w:color="auto" w:fill="FFFFFF"/>
         </w:rPr>
-        <w:t>A significant effect was noted when the herbicide treated plots diverged from either of the controls. The effect of herbicide on community dissimilarity was assessed using both rarefied taxon count tables and the Dirichlet multinomial modeled point estimates generated by the CNVRG package. Significant effects</w:t>
+        <w:t>A significant effect was noted when the herbicide treated plots diverged from either of the controls. The effect of herbicide on community dissimilarity was assessed using both rarefied taxon count tables and the Dirichlet multinomial modeled point estimates generated by the CNVRG package</w:t>
       </w:r>
       <w:r>
         <w:rPr>
@@ -5337,6 +5383,63 @@
           <w:color w:val="000000" w:themeColor="text1"/>
           <w:shd w:val="clear" w:color="auto" w:fill="FFFFFF"/>
         </w:rPr>
+        <w:t xml:space="preserve"> </w:t>
+      </w:r>
+      <w:r>
+        <w:rPr>
+          <w:rFonts w:ascii="Times New Roman" w:hAnsi="Times New Roman"/>
+          <w:color w:val="000000" w:themeColor="text1"/>
+          <w:shd w:val="clear" w:color="auto" w:fill="FFFFFF"/>
+        </w:rPr>
+        <w:fldChar w:fldCharType="begin" w:fldLock="1"/>
+      </w:r>
+      <w:r>
+        <w:rPr>
+          <w:rFonts w:ascii="Times New Roman" w:hAnsi="Times New Roman"/>
+          <w:color w:val="000000" w:themeColor="text1"/>
+          <w:shd w:val="clear" w:color="auto" w:fill="FFFFFF"/>
+        </w:rPr>
+        <w:instrText>ADDIN CSL_CITATION {"citationItems":[{"id":"ITEM-1","itemData":{"DOI":"10.1111/1755-0998.13128","ISSN":"1755-098X","abstract":"Molecular ecology regularly requires the analysis of count data that reflect the relative abundance of features of a composition (e.g., taxa in a community, gene transcripts in a tissue). The sampling process that generates these data can be modelled using the multinomial distribution. Replicate multinomial samples inform the relative abundances of features in an underlying Dirichlet distribution. These distributions together form a hierarchical model for relative abundances among replicates and sampling groups. This type of Dirichlet-multinomial modelling (DMM) has been described previously, but its benefits and limitations are largely untested. With simulated data, we quantified the ability of DMM to detect differences in proportions between treatment and control groups, and compared the efficacy of three computational methods to implement DMM—Hamiltonian Monte Carlo (HMC), variational inference (VI), and Gibbs Markov chain Monte Carlo. We report that DMM was better able to detect shifts in relative abundances than analogous analytical tools, while identifying an acceptably low number of false positives. Among methods for implementing DMM, HMC provided the most accurate estimates of relative abundances, and VI was the most computationally efficient. The sensitivity of DMM was exemplified through analysis of previously published data describing lung microbiomes. We report that DMM identified several potentially pathogenic, bacterial taxa as more abundant in the lungs of children who aspirated foreign material during swallowing; these differences went undetected with different statistical approaches. Our results suggest that DMM has strong potential as a statistical method to guide inference in molecular ecology.","author":[{"dropping-particle":"","family":"Harrison","given":"Joshua G","non-dropping-particle":"","parse-names":false,"suffix":""},{"dropping-particle":"","family":"Calder","given":"W John","non-dropping-particle":"","parse-names":false,"suffix":""},{"dropping-particle":"","family":"Shastry","given":"Vivaswat","non-dropping-particle":"","parse-names":false,"suffix":""},{"dropping-particle":"","family":"Buerkle","given":"C. Alex","non-dropping-particle":"","parse-names":false,"suffix":""}],"container-title":"Molecular Ecology Resources","id":"ITEM-1","issue":"2","issued":{"date-parts":[["2020","3","29"]]},"page":"481-497","title":"Dirichlet‐multinomial modelling outperforms alternatives for analysis of microbiome and other ecological count data","type":"article-journal","volume":"20"},"uris":["http://www.mendeley.com/documents/?uuid=b81d028b-2436-43e2-adaa-291011e7fa00"]}],"mendeley":{"formattedCitation":"(42)","plainTextFormattedCitation":"(42)"},"properties":{"noteIndex":0},"schema":"https://github.com/citation-style-language/schema/raw/master/csl-citation.json"}</w:instrText>
+      </w:r>
+      <w:r>
+        <w:rPr>
+          <w:rFonts w:ascii="Times New Roman" w:hAnsi="Times New Roman"/>
+          <w:color w:val="000000" w:themeColor="text1"/>
+          <w:shd w:val="clear" w:color="auto" w:fill="FFFFFF"/>
+        </w:rPr>
+        <w:fldChar w:fldCharType="separate"/>
+      </w:r>
+      <w:r>
+        <w:rPr>
+          <w:rFonts w:ascii="Times New Roman" w:hAnsi="Times New Roman"/>
+          <w:noProof/>
+          <w:color w:val="000000" w:themeColor="text1"/>
+          <w:shd w:val="clear" w:color="auto" w:fill="FFFFFF"/>
+        </w:rPr>
+        <w:t>(42)</w:t>
+      </w:r>
+      <w:r>
+        <w:rPr>
+          <w:rFonts w:ascii="Times New Roman" w:hAnsi="Times New Roman"/>
+          <w:color w:val="000000" w:themeColor="text1"/>
+          <w:shd w:val="clear" w:color="auto" w:fill="FFFFFF"/>
+        </w:rPr>
+        <w:fldChar w:fldCharType="end"/>
+      </w:r>
+      <w:r>
+        <w:rPr>
+          <w:rFonts w:ascii="Times New Roman" w:hAnsi="Times New Roman"/>
+          <w:color w:val="000000" w:themeColor="text1"/>
+          <w:shd w:val="clear" w:color="auto" w:fill="FFFFFF"/>
+        </w:rPr>
+        <w:t>. Significant effects</w:t>
+      </w:r>
+      <w:r>
+        <w:rPr>
+          <w:rFonts w:ascii="Times New Roman" w:hAnsi="Times New Roman"/>
+          <w:color w:val="000000" w:themeColor="text1"/>
+          <w:shd w:val="clear" w:color="auto" w:fill="FFFFFF"/>
+        </w:rPr>
         <w:t xml:space="preserve"> of herbicide treatment</w:t>
       </w:r>
       <w:r>
@@ -5464,7 +5567,7 @@
           <w:color w:val="000000" w:themeColor="text1"/>
           <w:shd w:val="clear" w:color="auto" w:fill="FFFFFF"/>
         </w:rPr>
-        <w:t xml:space="preserve"> dissimilarities and visualized with boxplots of pairwise dissimilarities to all other members of that treatment group at that time point. All chemical treatments were analyzed separately and then again when combined as single treatment group (e.g., chemical herbicide). </w:t>
+        <w:t xml:space="preserve"> dissimilarities and visualized with boxplots of pairwise dissimilarities to all other members of that treatment group at that time point. </w:t>
       </w:r>
       <w:r>
         <w:rPr>
@@ -5472,7 +5575,7 @@
           <w:color w:val="000000" w:themeColor="text1"/>
           <w:shd w:val="clear" w:color="auto" w:fill="FFFFFF"/>
         </w:rPr>
-        <w:t xml:space="preserve">Shifts in community composition were visualized using NMDS, implemented in the vegan and </w:t>
+        <w:t xml:space="preserve">Significant differences in multivariate dispersion were assessed using </w:t>
       </w:r>
       <w:proofErr w:type="spellStart"/>
       <w:r>
@@ -5481,6 +5584,84 @@
           <w:color w:val="000000" w:themeColor="text1"/>
           <w:shd w:val="clear" w:color="auto" w:fill="FFFFFF"/>
         </w:rPr>
+        <w:t>beta_</w:t>
+      </w:r>
+      <w:proofErr w:type="gramStart"/>
+      <w:r>
+        <w:rPr>
+          <w:rFonts w:ascii="Times New Roman" w:hAnsi="Times New Roman"/>
+          <w:color w:val="000000" w:themeColor="text1"/>
+          <w:shd w:val="clear" w:color="auto" w:fill="FFFFFF"/>
+        </w:rPr>
+        <w:t>dispr</w:t>
+      </w:r>
+      <w:proofErr w:type="spellEnd"/>
+      <w:r>
+        <w:rPr>
+          <w:rFonts w:ascii="Times New Roman" w:hAnsi="Times New Roman"/>
+          <w:color w:val="000000" w:themeColor="text1"/>
+          <w:shd w:val="clear" w:color="auto" w:fill="FFFFFF"/>
+        </w:rPr>
+        <w:t>(</w:t>
+      </w:r>
+      <w:proofErr w:type="gramEnd"/>
+      <w:r>
+        <w:rPr>
+          <w:rFonts w:ascii="Times New Roman" w:hAnsi="Times New Roman"/>
+          <w:color w:val="000000" w:themeColor="text1"/>
+          <w:shd w:val="clear" w:color="auto" w:fill="FFFFFF"/>
+        </w:rPr>
+        <w:t xml:space="preserve">). </w:t>
+      </w:r>
+      <w:r>
+        <w:rPr>
+          <w:rFonts w:ascii="Times New Roman" w:hAnsi="Times New Roman"/>
+          <w:color w:val="000000" w:themeColor="text1"/>
+          <w:shd w:val="clear" w:color="auto" w:fill="FFFFFF"/>
+        </w:rPr>
+        <w:t xml:space="preserve">All chemical treatments were analyzed separately and then again when combined as single treatment group (e.g., chemical herbicide). </w:t>
+      </w:r>
+      <w:r>
+        <w:rPr>
+          <w:rFonts w:ascii="Times New Roman" w:hAnsi="Times New Roman"/>
+          <w:color w:val="000000" w:themeColor="text1"/>
+          <w:shd w:val="clear" w:color="auto" w:fill="FFFFFF"/>
+        </w:rPr>
+        <w:t>Shifts in community composition were visualized using NMDS</w:t>
+      </w:r>
+      <w:r>
+        <w:rPr>
+          <w:rFonts w:ascii="Times New Roman" w:hAnsi="Times New Roman"/>
+          <w:color w:val="000000" w:themeColor="text1"/>
+          <w:shd w:val="clear" w:color="auto" w:fill="FFFFFF"/>
+        </w:rPr>
+        <w:t xml:space="preserve"> or </w:t>
+      </w:r>
+      <w:proofErr w:type="spellStart"/>
+      <w:r>
+        <w:rPr>
+          <w:rFonts w:ascii="Times New Roman" w:hAnsi="Times New Roman"/>
+          <w:color w:val="000000" w:themeColor="text1"/>
+          <w:shd w:val="clear" w:color="auto" w:fill="FFFFFF"/>
+        </w:rPr>
+        <w:t>Capscale</w:t>
+      </w:r>
+      <w:proofErr w:type="spellEnd"/>
+      <w:r>
+        <w:rPr>
+          <w:rFonts w:ascii="Times New Roman" w:hAnsi="Times New Roman"/>
+          <w:color w:val="000000" w:themeColor="text1"/>
+          <w:shd w:val="clear" w:color="auto" w:fill="FFFFFF"/>
+        </w:rPr>
+        <w:t xml:space="preserve">, implemented in the vegan and </w:t>
+      </w:r>
+      <w:proofErr w:type="spellStart"/>
+      <w:r>
+        <w:rPr>
+          <w:rFonts w:ascii="Times New Roman" w:hAnsi="Times New Roman"/>
+          <w:color w:val="000000" w:themeColor="text1"/>
+          <w:shd w:val="clear" w:color="auto" w:fill="FFFFFF"/>
+        </w:rPr>
         <w:t>ggordiplots</w:t>
       </w:r>
       <w:proofErr w:type="spellEnd"/>
@@ -5490,14 +5671,65 @@
           <w:color w:val="000000" w:themeColor="text1"/>
           <w:shd w:val="clear" w:color="auto" w:fill="FFFFFF"/>
         </w:rPr>
-        <w:t xml:space="preserve"> packages. Shifts in the abundance of dominant taxa within a treatment across the three sampling points,</w:t>
-      </w:r>
+        <w:t xml:space="preserve"> packages. </w:t>
+      </w:r>
+      <w:commentRangeStart w:id="5"/>
       <w:r>
         <w:rPr>
           <w:rFonts w:ascii="Times New Roman" w:hAnsi="Times New Roman"/>
           <w:color w:val="000000" w:themeColor="text1"/>
           <w:shd w:val="clear" w:color="auto" w:fill="FFFFFF"/>
         </w:rPr>
+        <w:t xml:space="preserve">Important taxa were determined via three different metrics, allowing for xxx. These taxa were identified using total abundance, SIMPER, or </w:t>
+      </w:r>
+      <w:proofErr w:type="spellStart"/>
+      <w:r>
+        <w:rPr>
+          <w:rFonts w:ascii="Times New Roman" w:hAnsi="Times New Roman"/>
+          <w:color w:val="000000" w:themeColor="text1"/>
+          <w:shd w:val="clear" w:color="auto" w:fill="FFFFFF"/>
+        </w:rPr>
+        <w:t>Baruta</w:t>
+      </w:r>
+      <w:proofErr w:type="spellEnd"/>
+      <w:r>
+        <w:rPr>
+          <w:rFonts w:ascii="Times New Roman" w:hAnsi="Times New Roman"/>
+          <w:color w:val="000000" w:themeColor="text1"/>
+          <w:shd w:val="clear" w:color="auto" w:fill="FFFFFF"/>
+        </w:rPr>
+        <w:t xml:space="preserve">. </w:t>
+      </w:r>
+      <w:r>
+        <w:rPr>
+          <w:rFonts w:ascii="Times New Roman" w:hAnsi="Times New Roman"/>
+          <w:color w:val="000000" w:themeColor="text1"/>
+          <w:shd w:val="clear" w:color="auto" w:fill="FFFFFF"/>
+        </w:rPr>
+        <w:t xml:space="preserve">Shifts in the abundance of dominant </w:t>
+      </w:r>
+      <w:r>
+        <w:rPr>
+          <w:rFonts w:ascii="Times New Roman" w:hAnsi="Times New Roman"/>
+          <w:color w:val="000000" w:themeColor="text1"/>
+          <w:shd w:val="clear" w:color="auto" w:fill="FFFFFF"/>
+        </w:rPr>
+        <w:t xml:space="preserve">and </w:t>
+      </w:r>
+      <w:r>
+        <w:rPr>
+          <w:rFonts w:ascii="Times New Roman" w:hAnsi="Times New Roman"/>
+          <w:color w:val="000000" w:themeColor="text1"/>
+          <w:shd w:val="clear" w:color="auto" w:fill="FFFFFF"/>
+        </w:rPr>
+        <w:t>within a treatment across the three sampling points,</w:t>
+      </w:r>
+      <w:r>
+        <w:rPr>
+          <w:rFonts w:ascii="Times New Roman" w:hAnsi="Times New Roman"/>
+          <w:color w:val="000000" w:themeColor="text1"/>
+          <w:shd w:val="clear" w:color="auto" w:fill="FFFFFF"/>
+        </w:rPr>
         <w:t xml:space="preserve"> </w:t>
       </w:r>
       <w:r>
@@ -5508,202 +5740,7 @@
         </w:rPr>
         <w:t xml:space="preserve">determined by total abundance, were assessed using the rarefied taxon count tables. </w:t>
       </w:r>
-    </w:p>
-    <w:p>
-      <w:pPr>
-        <w:pStyle w:val="headingdissertation"/>
-        <w:spacing w:line="480" w:lineRule="auto"/>
-      </w:pPr>
-      <w:bookmarkStart w:id="5" w:name="_Toc71026835"/>
-      <w:r>
-        <w:t>Results</w:t>
-      </w:r>
-      <w:bookmarkEnd w:id="5"/>
-      <w:r>
-        <w:t xml:space="preserve"> </w:t>
-      </w:r>
-    </w:p>
-    <w:p>
-      <w:pPr>
-        <w:spacing w:line="480" w:lineRule="auto"/>
-        <w:rPr>
-          <w:rFonts w:ascii="Times New Roman" w:hAnsi="Times New Roman" w:cs="Times New Roman"/>
-          <w:i/>
-          <w:iCs/>
-          <w:color w:val="000000" w:themeColor="text1"/>
-          <w:shd w:val="clear" w:color="auto" w:fill="FFFFFF"/>
-        </w:rPr>
-      </w:pPr>
-      <w:r>
-        <w:rPr>
-          <w:rFonts w:ascii="Times New Roman" w:hAnsi="Times New Roman" w:cs="Times New Roman"/>
-          <w:i/>
-          <w:iCs/>
-          <w:color w:val="000000" w:themeColor="text1"/>
-          <w:shd w:val="clear" w:color="auto" w:fill="FFFFFF"/>
-        </w:rPr>
-        <w:t>Vegetation responses</w:t>
-      </w:r>
-    </w:p>
-    <w:p>
-      <w:pPr>
-        <w:spacing w:line="480" w:lineRule="auto"/>
-        <w:rPr>
-          <w:rFonts w:ascii="Times New Roman" w:hAnsi="Times New Roman" w:cs="Times New Roman"/>
-          <w:color w:val="000000" w:themeColor="text1"/>
-          <w:shd w:val="clear" w:color="auto" w:fill="FFFFFF"/>
-        </w:rPr>
-      </w:pPr>
-      <w:r>
-        <w:rPr>
-          <w:rFonts w:ascii="Times New Roman" w:hAnsi="Times New Roman" w:cs="Times New Roman"/>
-          <w:color w:val="000000" w:themeColor="text1"/>
-          <w:shd w:val="clear" w:color="auto" w:fill="FFFFFF"/>
-        </w:rPr>
-        <w:t>As was expected, herbicide application controlled total weedy vegetation at 10</w:t>
-      </w:r>
-      <w:r>
-        <w:rPr>
-          <w:rFonts w:ascii="Times New Roman" w:hAnsi="Times New Roman" w:cs="Times New Roman"/>
-          <w:color w:val="000000" w:themeColor="text1"/>
-          <w:shd w:val="clear" w:color="auto" w:fill="FFFFFF"/>
-        </w:rPr>
-        <w:t>-</w:t>
-      </w:r>
-      <w:r>
-        <w:rPr>
-          <w:rFonts w:ascii="Times New Roman" w:hAnsi="Times New Roman" w:cs="Times New Roman"/>
-          <w:color w:val="000000" w:themeColor="text1"/>
-          <w:shd w:val="clear" w:color="auto" w:fill="FFFFFF"/>
-        </w:rPr>
-        <w:t xml:space="preserve">days (time two) and </w:t>
-      </w:r>
-      <w:r>
-        <w:rPr>
-          <w:rFonts w:ascii="Times New Roman" w:hAnsi="Times New Roman" w:cs="Times New Roman"/>
-          <w:color w:val="000000" w:themeColor="text1"/>
-          <w:shd w:val="clear" w:color="auto" w:fill="FFFFFF"/>
-        </w:rPr>
-        <w:t>20-days</w:t>
-      </w:r>
-      <w:r>
-        <w:rPr>
-          <w:rFonts w:ascii="Times New Roman" w:hAnsi="Times New Roman" w:cs="Times New Roman"/>
-          <w:color w:val="000000" w:themeColor="text1"/>
-          <w:shd w:val="clear" w:color="auto" w:fill="FFFFFF"/>
-        </w:rPr>
-        <w:t xml:space="preserve"> (time three) post-treatment (p &lt; 0.05). When the cover of weedy species was examined individually, only lamb’s quarter and pigweed had sufficient cover to estimate </w:t>
-      </w:r>
-      <w:r>
-        <w:rPr>
-          <w:rFonts w:ascii="Times New Roman" w:hAnsi="Times New Roman" w:cs="Times New Roman"/>
-          <w:color w:val="000000" w:themeColor="text1"/>
-          <w:shd w:val="clear" w:color="auto" w:fill="FFFFFF"/>
-        </w:rPr>
-        <w:lastRenderedPageBreak/>
-        <w:t xml:space="preserve">differences among time points. Like total weedy cover, herbicide application reduced lamb’s quarter and redroot pigweed cover at </w:t>
-      </w:r>
-      <w:r>
-        <w:rPr>
-          <w:rFonts w:ascii="Times New Roman" w:hAnsi="Times New Roman" w:cs="Times New Roman"/>
-          <w:color w:val="000000" w:themeColor="text1"/>
-          <w:shd w:val="clear" w:color="auto" w:fill="FFFFFF"/>
-        </w:rPr>
-        <w:t>10- and 20-days</w:t>
-      </w:r>
-      <w:r>
-        <w:rPr>
-          <w:rFonts w:ascii="Times New Roman" w:hAnsi="Times New Roman" w:cs="Times New Roman"/>
-          <w:color w:val="000000" w:themeColor="text1"/>
-          <w:shd w:val="clear" w:color="auto" w:fill="FFFFFF"/>
-        </w:rPr>
-        <w:t xml:space="preserve"> post-application when compared to the nontreated plots. At 10</w:t>
-      </w:r>
-      <w:r>
-        <w:rPr>
-          <w:rFonts w:ascii="Times New Roman" w:hAnsi="Times New Roman" w:cs="Times New Roman"/>
-          <w:color w:val="000000" w:themeColor="text1"/>
-          <w:shd w:val="clear" w:color="auto" w:fill="FFFFFF"/>
-        </w:rPr>
-        <w:t>-</w:t>
-      </w:r>
-      <w:r>
-        <w:rPr>
-          <w:rFonts w:ascii="Times New Roman" w:hAnsi="Times New Roman" w:cs="Times New Roman"/>
-          <w:color w:val="000000" w:themeColor="text1"/>
-          <w:shd w:val="clear" w:color="auto" w:fill="FFFFFF"/>
-        </w:rPr>
-        <w:t xml:space="preserve">days post-treatment, the handweeded controls also showed a significant drop in total weedy vegetation, lamb’s quarter, and redroot pigweed cover as compared to the nontreated plots (p &lt; 0.05). However, the observed decreases in cover disappeared at </w:t>
-      </w:r>
-      <w:r>
-        <w:rPr>
-          <w:rFonts w:ascii="Times New Roman" w:hAnsi="Times New Roman" w:cs="Times New Roman"/>
-          <w:color w:val="000000" w:themeColor="text1"/>
-          <w:shd w:val="clear" w:color="auto" w:fill="FFFFFF"/>
-        </w:rPr>
-        <w:t>20-days</w:t>
-      </w:r>
-      <w:r>
-        <w:rPr>
-          <w:rFonts w:ascii="Times New Roman" w:hAnsi="Times New Roman" w:cs="Times New Roman"/>
-          <w:color w:val="000000" w:themeColor="text1"/>
-          <w:shd w:val="clear" w:color="auto" w:fill="FFFFFF"/>
-        </w:rPr>
-        <w:t xml:space="preserve"> post-treatment, and weedy vegetation levels were no longer different from the nontreated plots as compared to the nontreated plots. </w:t>
-      </w:r>
-    </w:p>
-    <w:p>
-      <w:pPr>
-        <w:spacing w:line="480" w:lineRule="auto"/>
-        <w:rPr>
-          <w:rFonts w:ascii="Times New Roman" w:hAnsi="Times New Roman" w:cs="Times New Roman"/>
-          <w:i/>
-          <w:iCs/>
-          <w:color w:val="000000" w:themeColor="text1"/>
-          <w:shd w:val="clear" w:color="auto" w:fill="FFFFFF"/>
-        </w:rPr>
-      </w:pPr>
-      <w:r>
-        <w:rPr>
-          <w:rFonts w:ascii="Times New Roman" w:hAnsi="Times New Roman" w:cs="Times New Roman"/>
-          <w:i/>
-          <w:iCs/>
-          <w:color w:val="000000" w:themeColor="text1"/>
-          <w:shd w:val="clear" w:color="auto" w:fill="FFFFFF"/>
-        </w:rPr>
-        <w:t>Edaphic properties</w:t>
-      </w:r>
-    </w:p>
-    <w:p>
-      <w:pPr>
-        <w:spacing w:line="480" w:lineRule="auto"/>
-        <w:rPr>
-          <w:rFonts w:ascii="Times New Roman" w:hAnsi="Times New Roman" w:cs="Times New Roman"/>
-          <w:strike/>
-          <w:color w:val="000000" w:themeColor="text1"/>
-          <w:shd w:val="clear" w:color="auto" w:fill="FFFFFF"/>
-        </w:rPr>
-      </w:pPr>
-      <w:r>
-        <w:rPr>
-          <w:rFonts w:ascii="Times New Roman" w:hAnsi="Times New Roman" w:cs="Times New Roman"/>
-          <w:color w:val="000000" w:themeColor="text1"/>
-          <w:shd w:val="clear" w:color="auto" w:fill="FFFFFF"/>
-        </w:rPr>
-        <w:t>Examination of edaphic parameters within in a single time point revealed no significant differences pre-treatment (time one) among the weed removal treatments when the effect of total weedy vegetation was accounted for (</w:t>
-      </w:r>
-      <w:commentRangeStart w:id="6"/>
-      <w:commentRangeStart w:id="7"/>
-      <w:r>
-        <w:rPr>
-          <w:rFonts w:ascii="Times New Roman" w:hAnsi="Times New Roman" w:cs="Times New Roman"/>
-          <w:color w:val="000000" w:themeColor="text1"/>
-          <w:highlight w:val="yellow"/>
-          <w:shd w:val="clear" w:color="auto" w:fill="FFFFFF"/>
-        </w:rPr>
-        <w:t>Table</w:t>
-      </w:r>
-      <w:commentRangeEnd w:id="6"/>
+      <w:commentRangeEnd w:id="5"/>
       <w:r>
         <w:rPr>
           <w:rStyle w:val="CommentReference"/>
@@ -5711,8 +5748,186 @@
           <w:color w:val="000000"/>
           <w:lang w:eastAsia="de-DE"/>
         </w:rPr>
-        <w:commentReference w:id="6"/>
-      </w:r>
+        <w:commentReference w:id="5"/>
+      </w:r>
+    </w:p>
+    <w:p>
+      <w:pPr>
+        <w:pStyle w:val="headingdissertation"/>
+        <w:spacing w:line="480" w:lineRule="auto"/>
+      </w:pPr>
+      <w:bookmarkStart w:id="6" w:name="_Toc71026835"/>
+      <w:r>
+        <w:t>Results</w:t>
+      </w:r>
+      <w:bookmarkEnd w:id="6"/>
+      <w:r>
+        <w:t xml:space="preserve"> </w:t>
+      </w:r>
+    </w:p>
+    <w:p>
+      <w:pPr>
+        <w:spacing w:line="480" w:lineRule="auto"/>
+        <w:rPr>
+          <w:rFonts w:ascii="Times New Roman" w:hAnsi="Times New Roman" w:cs="Times New Roman"/>
+          <w:i/>
+          <w:iCs/>
+          <w:color w:val="000000" w:themeColor="text1"/>
+          <w:shd w:val="clear" w:color="auto" w:fill="FFFFFF"/>
+        </w:rPr>
+      </w:pPr>
+      <w:r>
+        <w:rPr>
+          <w:rFonts w:ascii="Times New Roman" w:hAnsi="Times New Roman" w:cs="Times New Roman"/>
+          <w:i/>
+          <w:iCs/>
+          <w:color w:val="000000" w:themeColor="text1"/>
+          <w:shd w:val="clear" w:color="auto" w:fill="FFFFFF"/>
+        </w:rPr>
+        <w:t>Vegetation responses</w:t>
+      </w:r>
+    </w:p>
+    <w:p>
+      <w:pPr>
+        <w:spacing w:line="480" w:lineRule="auto"/>
+        <w:rPr>
+          <w:rFonts w:ascii="Times New Roman" w:hAnsi="Times New Roman" w:cs="Times New Roman"/>
+          <w:color w:val="000000" w:themeColor="text1"/>
+          <w:shd w:val="clear" w:color="auto" w:fill="FFFFFF"/>
+        </w:rPr>
+      </w:pPr>
+      <w:r>
+        <w:rPr>
+          <w:rFonts w:ascii="Times New Roman" w:hAnsi="Times New Roman" w:cs="Times New Roman"/>
+          <w:color w:val="000000" w:themeColor="text1"/>
+          <w:shd w:val="clear" w:color="auto" w:fill="FFFFFF"/>
+        </w:rPr>
+        <w:lastRenderedPageBreak/>
+        <w:t>As was expected, herbicide application controlled total weedy vegetation at 10</w:t>
+      </w:r>
+      <w:r>
+        <w:rPr>
+          <w:rFonts w:ascii="Times New Roman" w:hAnsi="Times New Roman" w:cs="Times New Roman"/>
+          <w:color w:val="000000" w:themeColor="text1"/>
+          <w:shd w:val="clear" w:color="auto" w:fill="FFFFFF"/>
+        </w:rPr>
+        <w:t>-</w:t>
+      </w:r>
+      <w:r>
+        <w:rPr>
+          <w:rFonts w:ascii="Times New Roman" w:hAnsi="Times New Roman" w:cs="Times New Roman"/>
+          <w:color w:val="000000" w:themeColor="text1"/>
+          <w:shd w:val="clear" w:color="auto" w:fill="FFFFFF"/>
+        </w:rPr>
+        <w:t xml:space="preserve">days (time two) and </w:t>
+      </w:r>
+      <w:r>
+        <w:rPr>
+          <w:rFonts w:ascii="Times New Roman" w:hAnsi="Times New Roman" w:cs="Times New Roman"/>
+          <w:color w:val="000000" w:themeColor="text1"/>
+          <w:shd w:val="clear" w:color="auto" w:fill="FFFFFF"/>
+        </w:rPr>
+        <w:t>20-days</w:t>
+      </w:r>
+      <w:r>
+        <w:rPr>
+          <w:rFonts w:ascii="Times New Roman" w:hAnsi="Times New Roman" w:cs="Times New Roman"/>
+          <w:color w:val="000000" w:themeColor="text1"/>
+          <w:shd w:val="clear" w:color="auto" w:fill="FFFFFF"/>
+        </w:rPr>
+        <w:t xml:space="preserve"> (time three) post-treatment (p &lt; 0.05). When the cover of weedy species was examined individually, only lamb’s quarter and pigweed had sufficient cover to estimate differences among time points. Like total weedy cover, herbicide application reduced lamb’s quarter and redroot pigweed cover at </w:t>
+      </w:r>
+      <w:r>
+        <w:rPr>
+          <w:rFonts w:ascii="Times New Roman" w:hAnsi="Times New Roman" w:cs="Times New Roman"/>
+          <w:color w:val="000000" w:themeColor="text1"/>
+          <w:shd w:val="clear" w:color="auto" w:fill="FFFFFF"/>
+        </w:rPr>
+        <w:t>10- and 20-days</w:t>
+      </w:r>
+      <w:r>
+        <w:rPr>
+          <w:rFonts w:ascii="Times New Roman" w:hAnsi="Times New Roman" w:cs="Times New Roman"/>
+          <w:color w:val="000000" w:themeColor="text1"/>
+          <w:shd w:val="clear" w:color="auto" w:fill="FFFFFF"/>
+        </w:rPr>
+        <w:t xml:space="preserve"> post-application when compared to the nontreated plots. At 10</w:t>
+      </w:r>
+      <w:r>
+        <w:rPr>
+          <w:rFonts w:ascii="Times New Roman" w:hAnsi="Times New Roman" w:cs="Times New Roman"/>
+          <w:color w:val="000000" w:themeColor="text1"/>
+          <w:shd w:val="clear" w:color="auto" w:fill="FFFFFF"/>
+        </w:rPr>
+        <w:t>-</w:t>
+      </w:r>
+      <w:r>
+        <w:rPr>
+          <w:rFonts w:ascii="Times New Roman" w:hAnsi="Times New Roman" w:cs="Times New Roman"/>
+          <w:color w:val="000000" w:themeColor="text1"/>
+          <w:shd w:val="clear" w:color="auto" w:fill="FFFFFF"/>
+        </w:rPr>
+        <w:t xml:space="preserve">days post-treatment, the handweeded controls also showed a significant drop in total weedy vegetation, lamb’s quarter, and redroot pigweed cover as compared to the nontreated plots (p &lt; 0.05). However, the observed decreases in cover disappeared at </w:t>
+      </w:r>
+      <w:r>
+        <w:rPr>
+          <w:rFonts w:ascii="Times New Roman" w:hAnsi="Times New Roman" w:cs="Times New Roman"/>
+          <w:color w:val="000000" w:themeColor="text1"/>
+          <w:shd w:val="clear" w:color="auto" w:fill="FFFFFF"/>
+        </w:rPr>
+        <w:t>20-days</w:t>
+      </w:r>
+      <w:r>
+        <w:rPr>
+          <w:rFonts w:ascii="Times New Roman" w:hAnsi="Times New Roman" w:cs="Times New Roman"/>
+          <w:color w:val="000000" w:themeColor="text1"/>
+          <w:shd w:val="clear" w:color="auto" w:fill="FFFFFF"/>
+        </w:rPr>
+        <w:t xml:space="preserve"> post-treatment, and weedy vegetation levels were no longer different from the nontreated plots as compared to the nontreated plots. </w:t>
+      </w:r>
+    </w:p>
+    <w:p>
+      <w:pPr>
+        <w:spacing w:line="480" w:lineRule="auto"/>
+        <w:rPr>
+          <w:rFonts w:ascii="Times New Roman" w:hAnsi="Times New Roman" w:cs="Times New Roman"/>
+          <w:i/>
+          <w:iCs/>
+          <w:color w:val="000000" w:themeColor="text1"/>
+          <w:shd w:val="clear" w:color="auto" w:fill="FFFFFF"/>
+        </w:rPr>
+      </w:pPr>
+      <w:r>
+        <w:rPr>
+          <w:rFonts w:ascii="Times New Roman" w:hAnsi="Times New Roman" w:cs="Times New Roman"/>
+          <w:i/>
+          <w:iCs/>
+          <w:color w:val="000000" w:themeColor="text1"/>
+          <w:shd w:val="clear" w:color="auto" w:fill="FFFFFF"/>
+        </w:rPr>
+        <w:t>Edaphic properties</w:t>
+      </w:r>
+    </w:p>
+    <w:p>
+      <w:pPr>
+        <w:spacing w:line="480" w:lineRule="auto"/>
+        <w:rPr>
+          <w:rFonts w:ascii="Times New Roman" w:hAnsi="Times New Roman" w:cs="Times New Roman"/>
+          <w:strike/>
+          <w:color w:val="000000" w:themeColor="text1"/>
+          <w:shd w:val="clear" w:color="auto" w:fill="FFFFFF"/>
+        </w:rPr>
+      </w:pPr>
+      <w:r>
+        <w:rPr>
+          <w:rFonts w:ascii="Times New Roman" w:hAnsi="Times New Roman" w:cs="Times New Roman"/>
+          <w:color w:val="000000" w:themeColor="text1"/>
+          <w:shd w:val="clear" w:color="auto" w:fill="FFFFFF"/>
+        </w:rPr>
+        <w:t>Examination of edaphic parameters within in a single time point revealed no significant differences pre-treatment (time one) among the weed removal treatments when the effect of total weedy vegetation was accounted for (</w:t>
+      </w:r>
+      <w:commentRangeStart w:id="7"/>
+      <w:commentRangeStart w:id="8"/>
       <w:r>
         <w:rPr>
           <w:rFonts w:ascii="Times New Roman" w:hAnsi="Times New Roman" w:cs="Times New Roman"/>
@@ -5720,9 +5935,28 @@
           <w:highlight w:val="yellow"/>
           <w:shd w:val="clear" w:color="auto" w:fill="FFFFFF"/>
         </w:rPr>
+        <w:t>Table</w:t>
+      </w:r>
+      <w:commentRangeEnd w:id="7"/>
+      <w:r>
+        <w:rPr>
+          <w:rStyle w:val="CommentReference"/>
+          <w:rFonts w:ascii="Times New Roman" w:eastAsia="Times New Roman" w:hAnsi="Times New Roman" w:cs="Times New Roman"/>
+          <w:color w:val="000000"/>
+          <w:lang w:eastAsia="de-DE"/>
+        </w:rPr>
+        <w:commentReference w:id="7"/>
+      </w:r>
+      <w:r>
+        <w:rPr>
+          <w:rFonts w:ascii="Times New Roman" w:hAnsi="Times New Roman" w:cs="Times New Roman"/>
+          <w:color w:val="000000" w:themeColor="text1"/>
+          <w:highlight w:val="yellow"/>
+          <w:shd w:val="clear" w:color="auto" w:fill="FFFFFF"/>
+        </w:rPr>
         <w:t xml:space="preserve"> 2 </w:t>
       </w:r>
-      <w:commentRangeEnd w:id="7"/>
+      <w:commentRangeEnd w:id="8"/>
       <w:r>
         <w:rPr>
           <w:rStyle w:val="CommentReference"/>
@@ -5731,7 +5965,7 @@
           <w:highlight w:val="yellow"/>
           <w:lang w:eastAsia="de-DE"/>
         </w:rPr>
-        <w:commentReference w:id="7"/>
+        <w:commentReference w:id="8"/>
       </w:r>
       <w:r>
         <w:rPr>
@@ -5920,6 +6154,7 @@
           <w:color w:val="000000" w:themeColor="text1"/>
           <w:shd w:val="clear" w:color="auto" w:fill="FFFFFF"/>
         </w:rPr>
+        <w:lastRenderedPageBreak/>
         <w:tab/>
         <w:t>When examining how our soil variables changed over time within a single weed removal treatment, multiple differences were observed. Significant models include nitrate, nitrite, ammonium, total inorganic N, phosphate, calcium, magnesium, pH, EC, and gravimetric moisture content (p &lt; 0.05) (</w:t>
       </w:r>
@@ -5938,16 +6173,7 @@
           <w:color w:val="000000" w:themeColor="text1"/>
           <w:shd w:val="clear" w:color="auto" w:fill="FFFFFF"/>
         </w:rPr>
-        <w:t xml:space="preserve">). Pairwise contrasts </w:t>
-      </w:r>
-      <w:r>
-        <w:rPr>
-          <w:rFonts w:ascii="Times New Roman" w:hAnsi="Times New Roman" w:cs="Times New Roman"/>
-          <w:color w:val="000000" w:themeColor="text1"/>
-          <w:shd w:val="clear" w:color="auto" w:fill="FFFFFF"/>
-        </w:rPr>
-        <w:lastRenderedPageBreak/>
-        <w:t>showed time one to have the highest levels of nitrate and total inorganic N across all treatments (p &lt; 0.05). This was also true for the concentration of magnesium and calcium, with a trend of decreasing concentration</w:t>
+        <w:t>). Pairwise contrasts showed time one to have the highest levels of nitrate and total inorganic N across all treatments (p &lt; 0.05). This was also true for the concentration of magnesium and calcium, with a trend of decreasing concentration</w:t>
       </w:r>
       <w:r>
         <w:rPr>
@@ -6160,7 +6386,16 @@
           <w:color w:val="000000" w:themeColor="text1"/>
           <w:shd w:val="clear" w:color="auto" w:fill="FFFFFF"/>
         </w:rPr>
-        <w:t xml:space="preserve"> &gt; 4.411, R</w:t>
+        <w:t xml:space="preserve"> &gt; 4.411, </w:t>
+      </w:r>
+      <w:r>
+        <w:rPr>
+          <w:rFonts w:ascii="Times New Roman" w:hAnsi="Times New Roman" w:cs="Times New Roman"/>
+          <w:color w:val="000000" w:themeColor="text1"/>
+          <w:shd w:val="clear" w:color="auto" w:fill="FFFFFF"/>
+        </w:rPr>
+        <w:lastRenderedPageBreak/>
+        <w:t>R</w:t>
       </w:r>
       <w:r>
         <w:rPr>
@@ -6258,15 +6493,7 @@
           <w:rFonts w:ascii="Times New Roman" w:hAnsi="Times New Roman" w:cs="Times New Roman"/>
           <w:color w:val="000000" w:themeColor="text1"/>
         </w:rPr>
-        <w:t xml:space="preserve">were limited to PHOS activity and the ratio </w:t>
-      </w:r>
-      <w:r>
-        <w:rPr>
-          <w:rFonts w:ascii="Times New Roman" w:hAnsi="Times New Roman" w:cs="Times New Roman"/>
-          <w:color w:val="000000" w:themeColor="text1"/>
-        </w:rPr>
-        <w:lastRenderedPageBreak/>
-        <w:t xml:space="preserve">of N:P cycling enzymes, with the nontreated plots having higher initial PHOS activity as compared to the handweeded plots, and lower N:P ratio as compared to the handweeded and </w:t>
+        <w:t xml:space="preserve">were limited to PHOS activity and the ratio of N:P cycling enzymes, with the nontreated plots having higher initial PHOS activity as compared to the handweeded plots, and lower N:P ratio as compared to the handweeded and </w:t>
       </w:r>
       <w:proofErr w:type="spellStart"/>
       <w:r>
@@ -6453,7 +6680,16 @@
           <w:color w:val="000000" w:themeColor="text1"/>
           <w:shd w:val="clear" w:color="auto" w:fill="FFFFFF"/>
         </w:rPr>
-        <w:t xml:space="preserve"> = 0.607). Pairwise comparisons revealed time one to be significantly different from time two (p &lt; 0.05) and marginally significant from time three (p = 0.055). Phosphatase activity was the most variable of the measured enzyme activities over time, showing a statistically significant increase in activity at </w:t>
+        <w:t xml:space="preserve"> = 0.607). Pairwise comparisons revealed time one to be significantly different from time two (p &lt; 0.05) and marginally significant from time three (p = 0.055). Phosphatase activity was the most variable of the </w:t>
+      </w:r>
+      <w:r>
+        <w:rPr>
+          <w:rFonts w:ascii="Times New Roman" w:hAnsi="Times New Roman" w:cs="Times New Roman"/>
+          <w:color w:val="000000" w:themeColor="text1"/>
+          <w:shd w:val="clear" w:color="auto" w:fill="FFFFFF"/>
+        </w:rPr>
+        <w:lastRenderedPageBreak/>
+        <w:t xml:space="preserve">measured enzyme activities over time, showing a statistically significant increase in activity at </w:t>
       </w:r>
       <w:r>
         <w:rPr>
@@ -6503,16 +6739,7 @@
           <w:color w:val="000000" w:themeColor="text1"/>
           <w:shd w:val="clear" w:color="auto" w:fill="FFFFFF"/>
         </w:rPr>
-        <w:t xml:space="preserve"> plots (p &lt; 0.05). No correlation was found between phosphate ion concentration and PHOS activity when considering all plots (p &gt; 0.9, r = 0.011). In addition to </w:t>
-      </w:r>
-      <w:r>
-        <w:rPr>
-          <w:rFonts w:ascii="Times New Roman" w:hAnsi="Times New Roman" w:cs="Times New Roman"/>
-          <w:color w:val="000000" w:themeColor="text1"/>
-          <w:shd w:val="clear" w:color="auto" w:fill="FFFFFF"/>
-        </w:rPr>
-        <w:lastRenderedPageBreak/>
-        <w:t xml:space="preserve">PHOS activity, both the handweeded and Roundup treated plots had similar trends over time for BG, AG, BX, and the ratio of C:N cycling enzymes, with the lowest activity at time one, the highest at time two and a return to pretreatment levels at sampling time three (Figure </w:t>
+        <w:t xml:space="preserve"> plots (p &lt; 0.05). No correlation was found between phosphate ion concentration and PHOS activity when considering all plots (p &gt; 0.9, r = 0.011). In addition to PHOS activity, both the handweeded and Roundup treated plots had similar trends over time for BG, AG, BX, and the ratio of C:N cycling enzymes, with the lowest activity at time one, the highest at time two and a return to pretreatment levels at sampling time three (Figure </w:t>
       </w:r>
       <w:r>
         <w:rPr>
@@ -6704,6 +6931,7 @@
           <w:color w:val="000000" w:themeColor="text1"/>
           <w:shd w:val="clear" w:color="auto" w:fill="FFFFFF"/>
         </w:rPr>
+        <w:lastRenderedPageBreak/>
         <w:t>Bacteria</w:t>
       </w:r>
       <w:r>
@@ -6723,6 +6951,7 @@
         <w:rPr>
           <w:rFonts w:ascii="Times New Roman" w:hAnsi="Times New Roman" w:cs="Times New Roman"/>
           <w:color w:val="000000" w:themeColor="text1"/>
+          <w:highlight w:val="green"/>
           <w:shd w:val="clear" w:color="auto" w:fill="FFFFFF"/>
         </w:rPr>
       </w:pPr>
@@ -6796,100 +7025,1101 @@
           <w:color w:val="000000" w:themeColor="text1"/>
           <w:shd w:val="clear" w:color="auto" w:fill="FFFFFF"/>
         </w:rPr>
-        <w:t xml:space="preserve">-diversity (Shannon, richness, or Chao1) </w:t>
-      </w:r>
-      <w:r>
-        <w:rPr>
-          <w:rFonts w:ascii="Times New Roman" w:hAnsi="Times New Roman" w:cs="Times New Roman"/>
-          <w:color w:val="000000" w:themeColor="text1"/>
+        <w:t xml:space="preserve">-diversity (Shannon, richness, or Chao1) were found between the treatment types at any of the sampling times (p &gt; 0.26). </w:t>
+      </w:r>
+      <w:r>
+        <w:rPr>
+          <w:rFonts w:ascii="Times New Roman" w:hAnsi="Times New Roman" w:cs="Times New Roman"/>
+          <w:color w:val="000000" w:themeColor="text1"/>
+          <w:shd w:val="clear" w:color="auto" w:fill="FFFFFF"/>
+        </w:rPr>
+        <w:t xml:space="preserve">PERMANOVA testing of the rarefied and DMN taxon tables revealed a significant effect of </w:t>
+      </w:r>
+      <w:r>
+        <w:rPr>
+          <w:rFonts w:ascii="Times New Roman" w:hAnsi="Times New Roman" w:cs="Times New Roman"/>
+          <w:color w:val="000000" w:themeColor="text1"/>
+          <w:shd w:val="clear" w:color="auto" w:fill="FFFFFF"/>
+        </w:rPr>
+        <w:t>weed removal</w:t>
+      </w:r>
+      <w:r>
+        <w:rPr>
+          <w:rFonts w:ascii="Times New Roman" w:hAnsi="Times New Roman" w:cs="Times New Roman"/>
+          <w:color w:val="000000" w:themeColor="text1"/>
+          <w:shd w:val="clear" w:color="auto" w:fill="FFFFFF"/>
+        </w:rPr>
+        <w:t xml:space="preserve"> treatment (p &lt; 0.0</w:t>
+      </w:r>
+      <w:r>
+        <w:rPr>
+          <w:rFonts w:ascii="Times New Roman" w:hAnsi="Times New Roman" w:cs="Times New Roman"/>
+          <w:color w:val="000000" w:themeColor="text1"/>
+          <w:shd w:val="clear" w:color="auto" w:fill="FFFFFF"/>
+        </w:rPr>
+        <w:t>5</w:t>
+      </w:r>
+      <w:r>
+        <w:rPr>
+          <w:rFonts w:ascii="Times New Roman" w:hAnsi="Times New Roman" w:cs="Times New Roman"/>
+          <w:color w:val="000000" w:themeColor="text1"/>
+          <w:shd w:val="clear" w:color="auto" w:fill="FFFFFF"/>
+        </w:rPr>
+        <w:t xml:space="preserve">, </w:t>
+      </w:r>
+      <w:r>
+        <w:rPr>
+          <w:rFonts w:ascii="Times New Roman" w:hAnsi="Times New Roman" w:cs="Times New Roman"/>
+          <w:color w:val="000000" w:themeColor="text1"/>
+          <w:shd w:val="clear" w:color="auto" w:fill="FFFFFF"/>
+        </w:rPr>
+        <w:t>F</w:t>
+      </w:r>
+      <w:r>
+        <w:rPr>
+          <w:rFonts w:ascii="Times New Roman" w:hAnsi="Times New Roman" w:cs="Times New Roman"/>
+          <w:color w:val="000000" w:themeColor="text1"/>
+          <w:shd w:val="clear" w:color="auto" w:fill="FFFFFF"/>
+          <w:vertAlign w:val="subscript"/>
+        </w:rPr>
+        <w:t>4</w:t>
+      </w:r>
+      <w:r>
+        <w:rPr>
+          <w:rFonts w:ascii="Times New Roman" w:hAnsi="Times New Roman" w:cs="Times New Roman"/>
+          <w:color w:val="000000" w:themeColor="text1"/>
+          <w:shd w:val="clear" w:color="auto" w:fill="FFFFFF"/>
+          <w:vertAlign w:val="subscript"/>
+        </w:rPr>
+        <w:t>,</w:t>
+      </w:r>
+      <w:r>
+        <w:rPr>
+          <w:rFonts w:ascii="Times New Roman" w:hAnsi="Times New Roman" w:cs="Times New Roman"/>
+          <w:color w:val="000000" w:themeColor="text1"/>
+          <w:shd w:val="clear" w:color="auto" w:fill="FFFFFF"/>
+          <w:vertAlign w:val="subscript"/>
+        </w:rPr>
+        <w:t>1</w:t>
+      </w:r>
+      <w:r>
+        <w:rPr>
+          <w:rFonts w:ascii="Times New Roman" w:hAnsi="Times New Roman" w:cs="Times New Roman"/>
+          <w:color w:val="000000" w:themeColor="text1"/>
+          <w:shd w:val="clear" w:color="auto" w:fill="FFFFFF"/>
+          <w:vertAlign w:val="subscript"/>
+        </w:rPr>
+        <w:t>47</w:t>
+      </w:r>
+      <w:r>
+        <w:rPr>
+          <w:rFonts w:ascii="Times New Roman" w:hAnsi="Times New Roman" w:cs="Times New Roman"/>
+          <w:color w:val="000000" w:themeColor="text1"/>
+          <w:shd w:val="clear" w:color="auto" w:fill="FFFFFF"/>
+        </w:rPr>
+        <w:t xml:space="preserve"> </w:t>
+      </w:r>
+      <w:r>
+        <w:rPr>
+          <w:rFonts w:ascii="Times New Roman" w:hAnsi="Times New Roman" w:cs="Times New Roman"/>
+          <w:color w:val="000000" w:themeColor="text1"/>
+          <w:shd w:val="clear" w:color="auto" w:fill="FFFFFF"/>
+        </w:rPr>
+        <w:t>=</w:t>
+      </w:r>
+      <w:r>
+        <w:rPr>
+          <w:rFonts w:ascii="Times New Roman" w:hAnsi="Times New Roman" w:cs="Times New Roman"/>
+          <w:color w:val="000000" w:themeColor="text1"/>
+          <w:shd w:val="clear" w:color="auto" w:fill="FFFFFF"/>
+        </w:rPr>
+        <w:t xml:space="preserve"> </w:t>
+      </w:r>
+      <w:r>
+        <w:rPr>
+          <w:rFonts w:ascii="Times New Roman" w:hAnsi="Times New Roman" w:cs="Times New Roman"/>
+          <w:color w:val="000000" w:themeColor="text1"/>
+          <w:shd w:val="clear" w:color="auto" w:fill="FFFFFF"/>
+        </w:rPr>
+        <w:t>1.10</w:t>
+      </w:r>
+      <w:r>
+        <w:rPr>
+          <w:rFonts w:ascii="Times New Roman" w:hAnsi="Times New Roman" w:cs="Times New Roman"/>
+          <w:color w:val="000000" w:themeColor="text1"/>
+          <w:shd w:val="clear" w:color="auto" w:fill="FFFFFF"/>
+        </w:rPr>
+        <w:t>1</w:t>
+      </w:r>
+      <w:r>
+        <w:rPr>
+          <w:rFonts w:ascii="Times New Roman" w:hAnsi="Times New Roman" w:cs="Times New Roman"/>
+          <w:color w:val="000000" w:themeColor="text1"/>
+          <w:shd w:val="clear" w:color="auto" w:fill="FFFFFF"/>
+        </w:rPr>
+        <w:t>, R</w:t>
+      </w:r>
+      <w:r>
+        <w:rPr>
+          <w:rFonts w:ascii="Times New Roman" w:hAnsi="Times New Roman" w:cs="Times New Roman"/>
+          <w:color w:val="000000" w:themeColor="text1"/>
+          <w:shd w:val="clear" w:color="auto" w:fill="FFFFFF"/>
+          <w:vertAlign w:val="superscript"/>
+        </w:rPr>
+        <w:t>2</w:t>
+      </w:r>
+      <w:r>
+        <w:rPr>
+          <w:rFonts w:ascii="Times New Roman" w:hAnsi="Times New Roman" w:cs="Times New Roman"/>
+          <w:color w:val="000000" w:themeColor="text1"/>
+          <w:shd w:val="clear" w:color="auto" w:fill="FFFFFF"/>
+        </w:rPr>
+        <w:t xml:space="preserve"> </w:t>
+      </w:r>
+      <w:r>
+        <w:rPr>
+          <w:rFonts w:ascii="Times New Roman" w:hAnsi="Times New Roman" w:cs="Times New Roman"/>
+          <w:color w:val="000000" w:themeColor="text1"/>
+          <w:shd w:val="clear" w:color="auto" w:fill="FFFFFF"/>
+        </w:rPr>
+        <w:t>=</w:t>
+      </w:r>
+      <w:r>
+        <w:rPr>
+          <w:rFonts w:ascii="Times New Roman" w:hAnsi="Times New Roman" w:cs="Times New Roman"/>
+          <w:color w:val="000000" w:themeColor="text1"/>
+          <w:shd w:val="clear" w:color="auto" w:fill="FFFFFF"/>
+        </w:rPr>
+        <w:t xml:space="preserve"> 0.0</w:t>
+      </w:r>
+      <w:r>
+        <w:rPr>
+          <w:rFonts w:ascii="Times New Roman" w:hAnsi="Times New Roman" w:cs="Times New Roman"/>
+          <w:color w:val="000000" w:themeColor="text1"/>
+          <w:shd w:val="clear" w:color="auto" w:fill="FFFFFF"/>
+        </w:rPr>
+        <w:t>268</w:t>
+      </w:r>
+      <w:r>
+        <w:rPr>
+          <w:rFonts w:ascii="Times New Roman" w:hAnsi="Times New Roman" w:cs="Times New Roman"/>
+          <w:color w:val="000000" w:themeColor="text1"/>
+          <w:shd w:val="clear" w:color="auto" w:fill="FFFFFF"/>
+        </w:rPr>
+        <w:t>)</w:t>
+      </w:r>
+      <w:r>
+        <w:rPr>
+          <w:rFonts w:ascii="Times New Roman" w:hAnsi="Times New Roman" w:cs="Times New Roman"/>
+          <w:color w:val="000000" w:themeColor="text1"/>
+          <w:shd w:val="clear" w:color="auto" w:fill="FFFFFF"/>
+        </w:rPr>
+        <w:t xml:space="preserve">, and a significant effect of the interaction of </w:t>
+      </w:r>
+      <w:r>
+        <w:rPr>
+          <w:rFonts w:ascii="Times New Roman" w:hAnsi="Times New Roman" w:cs="Times New Roman"/>
+          <w:color w:val="000000" w:themeColor="text1"/>
+          <w:shd w:val="clear" w:color="auto" w:fill="FFFFFF"/>
+        </w:rPr>
+        <w:t xml:space="preserve">weed removal </w:t>
+      </w:r>
+      <w:r>
+        <w:rPr>
+          <w:rFonts w:ascii="Times New Roman" w:hAnsi="Times New Roman" w:cs="Times New Roman"/>
+          <w:color w:val="000000" w:themeColor="text1"/>
+          <w:shd w:val="clear" w:color="auto" w:fill="FFFFFF"/>
+        </w:rPr>
+        <w:t>treatment</w:t>
+      </w:r>
+      <w:r>
+        <w:rPr>
+          <w:rFonts w:ascii="Times New Roman" w:hAnsi="Times New Roman" w:cs="Times New Roman"/>
+          <w:color w:val="000000" w:themeColor="text1"/>
+          <w:shd w:val="clear" w:color="auto" w:fill="FFFFFF"/>
+        </w:rPr>
+        <w:t>*time (p &lt; 0.0</w:t>
+      </w:r>
+      <w:r>
+        <w:rPr>
+          <w:rFonts w:ascii="Times New Roman" w:hAnsi="Times New Roman" w:cs="Times New Roman"/>
+          <w:color w:val="000000" w:themeColor="text1"/>
+          <w:shd w:val="clear" w:color="auto" w:fill="FFFFFF"/>
+        </w:rPr>
+        <w:t>0</w:t>
+      </w:r>
+      <w:r>
+        <w:rPr>
+          <w:rFonts w:ascii="Times New Roman" w:hAnsi="Times New Roman" w:cs="Times New Roman"/>
+          <w:color w:val="000000" w:themeColor="text1"/>
+          <w:shd w:val="clear" w:color="auto" w:fill="FFFFFF"/>
+        </w:rPr>
+        <w:t>1, F</w:t>
+      </w:r>
+      <w:r>
+        <w:rPr>
+          <w:rFonts w:ascii="Times New Roman" w:hAnsi="Times New Roman" w:cs="Times New Roman"/>
+          <w:color w:val="000000" w:themeColor="text1"/>
+          <w:shd w:val="clear" w:color="auto" w:fill="FFFFFF"/>
+          <w:vertAlign w:val="subscript"/>
+        </w:rPr>
+        <w:t>8,1</w:t>
+      </w:r>
+      <w:r>
+        <w:rPr>
+          <w:rFonts w:ascii="Times New Roman" w:hAnsi="Times New Roman" w:cs="Times New Roman"/>
+          <w:color w:val="000000" w:themeColor="text1"/>
+          <w:shd w:val="clear" w:color="auto" w:fill="FFFFFF"/>
+          <w:vertAlign w:val="subscript"/>
+        </w:rPr>
+        <w:t>47</w:t>
+      </w:r>
+      <w:r>
+        <w:rPr>
+          <w:rFonts w:ascii="Times New Roman" w:hAnsi="Times New Roman" w:cs="Times New Roman"/>
+          <w:color w:val="000000" w:themeColor="text1"/>
+          <w:shd w:val="clear" w:color="auto" w:fill="FFFFFF"/>
+        </w:rPr>
+        <w:t xml:space="preserve"> = </w:t>
+      </w:r>
+      <w:r>
+        <w:rPr>
+          <w:rFonts w:ascii="Times New Roman" w:hAnsi="Times New Roman" w:cs="Times New Roman"/>
+          <w:color w:val="000000" w:themeColor="text1"/>
+          <w:shd w:val="clear" w:color="auto" w:fill="FFFFFF"/>
+        </w:rPr>
+        <w:t>1.189</w:t>
+      </w:r>
+      <w:r>
+        <w:rPr>
+          <w:rFonts w:ascii="Times New Roman" w:hAnsi="Times New Roman" w:cs="Times New Roman"/>
+          <w:color w:val="000000" w:themeColor="text1"/>
+          <w:shd w:val="clear" w:color="auto" w:fill="FFFFFF"/>
+        </w:rPr>
+        <w:t>, R</w:t>
+      </w:r>
+      <w:r>
+        <w:rPr>
+          <w:rFonts w:ascii="Times New Roman" w:hAnsi="Times New Roman" w:cs="Times New Roman"/>
+          <w:color w:val="000000" w:themeColor="text1"/>
+          <w:shd w:val="clear" w:color="auto" w:fill="FFFFFF"/>
+          <w:vertAlign w:val="superscript"/>
+        </w:rPr>
+        <w:t>2</w:t>
+      </w:r>
+      <w:r>
+        <w:rPr>
+          <w:rFonts w:ascii="Times New Roman" w:hAnsi="Times New Roman" w:cs="Times New Roman"/>
+          <w:color w:val="000000" w:themeColor="text1"/>
+          <w:shd w:val="clear" w:color="auto" w:fill="FFFFFF"/>
+        </w:rPr>
+        <w:t xml:space="preserve"> = 0.</w:t>
+      </w:r>
+      <w:r>
+        <w:rPr>
+          <w:rFonts w:ascii="Times New Roman" w:hAnsi="Times New Roman" w:cs="Times New Roman"/>
+        </w:rPr>
+        <w:t xml:space="preserve"> 0</w:t>
+      </w:r>
+      <w:r>
+        <w:rPr>
+          <w:rFonts w:ascii="Times New Roman" w:hAnsi="Times New Roman" w:cs="Times New Roman"/>
+          <w:color w:val="000000" w:themeColor="text1"/>
+          <w:shd w:val="clear" w:color="auto" w:fill="FFFFFF"/>
+        </w:rPr>
+        <w:t>579</w:t>
+      </w:r>
+      <w:r>
+        <w:rPr>
+          <w:rFonts w:ascii="Times New Roman" w:hAnsi="Times New Roman" w:cs="Times New Roman"/>
+          <w:color w:val="000000" w:themeColor="text1"/>
+          <w:shd w:val="clear" w:color="auto" w:fill="FFFFFF"/>
+        </w:rPr>
+        <w:t>)</w:t>
+      </w:r>
+      <w:r>
+        <w:rPr>
+          <w:rFonts w:ascii="Times New Roman" w:hAnsi="Times New Roman" w:cs="Times New Roman"/>
+          <w:color w:val="000000" w:themeColor="text1"/>
+          <w:shd w:val="clear" w:color="auto" w:fill="FFFFFF"/>
+        </w:rPr>
+        <w:t xml:space="preserve"> (Figure 2</w:t>
+      </w:r>
+      <w:r>
+        <w:rPr>
+          <w:rFonts w:ascii="Times New Roman" w:hAnsi="Times New Roman" w:cs="Times New Roman"/>
+          <w:color w:val="000000" w:themeColor="text1"/>
+          <w:shd w:val="clear" w:color="auto" w:fill="FFFFFF"/>
+        </w:rPr>
+        <w:t>,</w:t>
+      </w:r>
+      <w:r>
+        <w:rPr>
+          <w:rFonts w:ascii="Times New Roman" w:hAnsi="Times New Roman" w:cs="Times New Roman"/>
+          <w:color w:val="000000" w:themeColor="text1"/>
+          <w:shd w:val="clear" w:color="auto" w:fill="FFFFFF"/>
+        </w:rPr>
+        <w:t xml:space="preserve"> </w:t>
+      </w:r>
+      <w:r>
+        <w:rPr>
+          <w:rFonts w:ascii="Times New Roman" w:hAnsi="Times New Roman" w:cs="Times New Roman"/>
+          <w:color w:val="000000" w:themeColor="text1"/>
+          <w:shd w:val="clear" w:color="auto" w:fill="FFFFFF"/>
+        </w:rPr>
+        <w:t>column 1</w:t>
+      </w:r>
+      <w:r>
+        <w:rPr>
+          <w:rFonts w:ascii="Times New Roman" w:hAnsi="Times New Roman" w:cs="Times New Roman"/>
+          <w:color w:val="000000" w:themeColor="text1"/>
+          <w:shd w:val="clear" w:color="auto" w:fill="FFFFFF"/>
+        </w:rPr>
+        <w:t>)</w:t>
+      </w:r>
+      <w:r>
+        <w:rPr>
+          <w:rFonts w:ascii="Times New Roman" w:hAnsi="Times New Roman" w:cs="Times New Roman"/>
+          <w:color w:val="000000" w:themeColor="text1"/>
+          <w:shd w:val="clear" w:color="auto" w:fill="FFFFFF"/>
+        </w:rPr>
+        <w:t xml:space="preserve">. </w:t>
+      </w:r>
+      <w:r>
+        <w:rPr>
+          <w:rFonts w:ascii="Times New Roman" w:hAnsi="Times New Roman" w:cs="Times New Roman"/>
+          <w:color w:val="000000" w:themeColor="text1"/>
+          <w:shd w:val="clear" w:color="auto" w:fill="FFFFFF"/>
+        </w:rPr>
+        <w:t xml:space="preserve">The effect of </w:t>
+      </w:r>
+      <w:r>
+        <w:rPr>
+          <w:rFonts w:ascii="Times New Roman" w:hAnsi="Times New Roman" w:cs="Times New Roman"/>
+          <w:color w:val="000000" w:themeColor="text1"/>
+          <w:shd w:val="clear" w:color="auto" w:fill="FFFFFF"/>
+        </w:rPr>
+        <w:t>sampling time</w:t>
+      </w:r>
+      <w:r>
+        <w:rPr>
+          <w:rFonts w:ascii="Times New Roman" w:hAnsi="Times New Roman" w:cs="Times New Roman"/>
+          <w:color w:val="000000" w:themeColor="text1"/>
+          <w:shd w:val="clear" w:color="auto" w:fill="FFFFFF"/>
+        </w:rPr>
+        <w:t xml:space="preserve"> on community dissimilarity was </w:t>
+      </w:r>
+      <w:r>
+        <w:rPr>
+          <w:rFonts w:ascii="Times New Roman" w:hAnsi="Times New Roman" w:cs="Times New Roman"/>
+          <w:color w:val="000000" w:themeColor="text1"/>
+          <w:shd w:val="clear" w:color="auto" w:fill="FFFFFF"/>
+        </w:rPr>
+        <w:t>not</w:t>
+      </w:r>
+      <w:r>
+        <w:rPr>
+          <w:rFonts w:ascii="Times New Roman" w:hAnsi="Times New Roman" w:cs="Times New Roman"/>
+          <w:color w:val="000000" w:themeColor="text1"/>
+          <w:shd w:val="clear" w:color="auto" w:fill="FFFFFF"/>
+        </w:rPr>
+        <w:t xml:space="preserve"> significant for the rarefied taxon count tables</w:t>
+      </w:r>
+      <w:r>
+        <w:rPr>
+          <w:rFonts w:ascii="Times New Roman" w:hAnsi="Times New Roman" w:cs="Times New Roman"/>
+          <w:color w:val="000000" w:themeColor="text1"/>
+          <w:shd w:val="clear" w:color="auto" w:fill="FFFFFF"/>
+        </w:rPr>
+        <w:t xml:space="preserve"> (</w:t>
+      </w:r>
+      <w:r>
+        <w:rPr>
+          <w:rFonts w:ascii="Times New Roman" w:hAnsi="Times New Roman" w:cs="Times New Roman"/>
+          <w:color w:val="000000" w:themeColor="text1"/>
+          <w:shd w:val="clear" w:color="auto" w:fill="FFFFFF"/>
+        </w:rPr>
+        <w:t xml:space="preserve">p </w:t>
+      </w:r>
+      <w:r>
+        <w:rPr>
+          <w:rFonts w:ascii="Times New Roman" w:hAnsi="Times New Roman" w:cs="Times New Roman"/>
+          <w:color w:val="000000" w:themeColor="text1"/>
+          <w:shd w:val="clear" w:color="auto" w:fill="FFFFFF"/>
+        </w:rPr>
+        <w:t>=</w:t>
+      </w:r>
+      <w:r>
+        <w:rPr>
+          <w:rFonts w:ascii="Times New Roman" w:hAnsi="Times New Roman" w:cs="Times New Roman"/>
+          <w:color w:val="000000" w:themeColor="text1"/>
+          <w:shd w:val="clear" w:color="auto" w:fill="FFFFFF"/>
+        </w:rPr>
+        <w:t xml:space="preserve"> 0.</w:t>
+      </w:r>
+      <w:r>
+        <w:rPr>
+          <w:rFonts w:ascii="Times New Roman" w:hAnsi="Times New Roman" w:cs="Times New Roman"/>
+          <w:color w:val="000000" w:themeColor="text1"/>
+          <w:shd w:val="clear" w:color="auto" w:fill="FFFFFF"/>
+        </w:rPr>
+        <w:t>1</w:t>
+      </w:r>
+      <w:r>
+        <w:rPr>
+          <w:rFonts w:ascii="Times New Roman" w:hAnsi="Times New Roman" w:cs="Times New Roman"/>
+          <w:color w:val="000000" w:themeColor="text1"/>
+          <w:shd w:val="clear" w:color="auto" w:fill="FFFFFF"/>
+        </w:rPr>
+        <w:t>1</w:t>
+      </w:r>
+      <w:r>
+        <w:rPr>
+          <w:rFonts w:ascii="Times New Roman" w:hAnsi="Times New Roman" w:cs="Times New Roman"/>
+          <w:color w:val="000000" w:themeColor="text1"/>
+          <w:shd w:val="clear" w:color="auto" w:fill="FFFFFF"/>
+        </w:rPr>
+        <w:t>, F</w:t>
+      </w:r>
+      <w:r>
+        <w:rPr>
+          <w:rFonts w:ascii="Times New Roman" w:hAnsi="Times New Roman" w:cs="Times New Roman"/>
+          <w:color w:val="000000" w:themeColor="text1"/>
+          <w:shd w:val="clear" w:color="auto" w:fill="FFFFFF"/>
+          <w:vertAlign w:val="subscript"/>
+        </w:rPr>
+        <w:t>2</w:t>
+      </w:r>
+      <w:r>
+        <w:rPr>
+          <w:rFonts w:ascii="Times New Roman" w:hAnsi="Times New Roman" w:cs="Times New Roman"/>
+          <w:color w:val="000000" w:themeColor="text1"/>
+          <w:shd w:val="clear" w:color="auto" w:fill="FFFFFF"/>
+          <w:vertAlign w:val="subscript"/>
+        </w:rPr>
+        <w:t>,1</w:t>
+      </w:r>
+      <w:r>
+        <w:rPr>
+          <w:rFonts w:ascii="Times New Roman" w:hAnsi="Times New Roman" w:cs="Times New Roman"/>
+          <w:color w:val="000000" w:themeColor="text1"/>
+          <w:shd w:val="clear" w:color="auto" w:fill="FFFFFF"/>
+          <w:vertAlign w:val="subscript"/>
+        </w:rPr>
+        <w:t>47</w:t>
+      </w:r>
+      <w:r>
+        <w:rPr>
+          <w:rFonts w:ascii="Times New Roman" w:hAnsi="Times New Roman" w:cs="Times New Roman"/>
+          <w:color w:val="000000" w:themeColor="text1"/>
+          <w:shd w:val="clear" w:color="auto" w:fill="FFFFFF"/>
+        </w:rPr>
+        <w:t xml:space="preserve"> = </w:t>
+      </w:r>
+      <w:r>
+        <w:rPr>
+          <w:rFonts w:ascii="Times New Roman" w:hAnsi="Times New Roman" w:cs="Times New Roman"/>
+          <w:color w:val="000000" w:themeColor="text1"/>
+          <w:shd w:val="clear" w:color="auto" w:fill="FFFFFF"/>
+        </w:rPr>
+        <w:t>1.094</w:t>
+      </w:r>
+      <w:r>
+        <w:rPr>
+          <w:rFonts w:ascii="Times New Roman" w:hAnsi="Times New Roman" w:cs="Times New Roman"/>
+          <w:color w:val="000000" w:themeColor="text1"/>
+          <w:shd w:val="clear" w:color="auto" w:fill="FFFFFF"/>
+        </w:rPr>
+        <w:t>, R</w:t>
+      </w:r>
+      <w:r>
+        <w:rPr>
+          <w:rFonts w:ascii="Times New Roman" w:hAnsi="Times New Roman" w:cs="Times New Roman"/>
+          <w:color w:val="000000" w:themeColor="text1"/>
+          <w:shd w:val="clear" w:color="auto" w:fill="FFFFFF"/>
+          <w:vertAlign w:val="superscript"/>
+        </w:rPr>
+        <w:t>2</w:t>
+      </w:r>
+      <w:r>
+        <w:rPr>
+          <w:rFonts w:ascii="Times New Roman" w:hAnsi="Times New Roman" w:cs="Times New Roman"/>
+          <w:color w:val="000000" w:themeColor="text1"/>
+          <w:shd w:val="clear" w:color="auto" w:fill="FFFFFF"/>
+        </w:rPr>
+        <w:t xml:space="preserve"> = </w:t>
+      </w:r>
+      <w:r>
+        <w:rPr>
+          <w:rFonts w:ascii="Times New Roman" w:hAnsi="Times New Roman" w:cs="Times New Roman"/>
+          <w:color w:val="000000" w:themeColor="text1"/>
+          <w:shd w:val="clear" w:color="auto" w:fill="FFFFFF"/>
+        </w:rPr>
+        <w:t>0.0133</w:t>
+      </w:r>
+      <w:r>
+        <w:rPr>
+          <w:rFonts w:ascii="Times New Roman" w:hAnsi="Times New Roman" w:cs="Times New Roman"/>
+          <w:color w:val="000000" w:themeColor="text1"/>
+          <w:shd w:val="clear" w:color="auto" w:fill="FFFFFF"/>
+        </w:rPr>
+        <w:t>)</w:t>
+      </w:r>
+      <w:r>
+        <w:rPr>
+          <w:rFonts w:ascii="Times New Roman" w:hAnsi="Times New Roman" w:cs="Times New Roman"/>
+          <w:color w:val="000000" w:themeColor="text1"/>
+          <w:shd w:val="clear" w:color="auto" w:fill="FFFFFF"/>
+        </w:rPr>
+        <w:t xml:space="preserve">, but was </w:t>
+      </w:r>
+      <w:r>
+        <w:rPr>
+          <w:rFonts w:ascii="Times New Roman" w:hAnsi="Times New Roman" w:cs="Times New Roman"/>
+          <w:color w:val="000000" w:themeColor="text1"/>
+          <w:shd w:val="clear" w:color="auto" w:fill="FFFFFF"/>
+        </w:rPr>
+        <w:t>significant for the DMN table (</w:t>
+      </w:r>
+      <w:r>
+        <w:rPr>
+          <w:rFonts w:ascii="Times New Roman" w:hAnsi="Times New Roman" w:cs="Times New Roman"/>
+          <w:color w:val="000000" w:themeColor="text1"/>
+          <w:shd w:val="clear" w:color="auto" w:fill="FFFFFF"/>
+        </w:rPr>
+        <w:t>p &lt; 0.0</w:t>
+      </w:r>
+      <w:r>
+        <w:rPr>
+          <w:rFonts w:ascii="Times New Roman" w:hAnsi="Times New Roman" w:cs="Times New Roman"/>
+          <w:color w:val="000000" w:themeColor="text1"/>
+          <w:shd w:val="clear" w:color="auto" w:fill="FFFFFF"/>
+        </w:rPr>
+        <w:t>1</w:t>
+      </w:r>
+      <w:r>
+        <w:rPr>
+          <w:rFonts w:ascii="Times New Roman" w:hAnsi="Times New Roman" w:cs="Times New Roman"/>
+          <w:color w:val="000000" w:themeColor="text1"/>
+          <w:shd w:val="clear" w:color="auto" w:fill="FFFFFF"/>
+        </w:rPr>
+        <w:t>, F</w:t>
+      </w:r>
+      <w:r>
+        <w:rPr>
+          <w:rFonts w:ascii="Times New Roman" w:hAnsi="Times New Roman" w:cs="Times New Roman"/>
+          <w:color w:val="000000" w:themeColor="text1"/>
+          <w:shd w:val="clear" w:color="auto" w:fill="FFFFFF"/>
+          <w:vertAlign w:val="subscript"/>
+        </w:rPr>
+        <w:t>2</w:t>
+      </w:r>
+      <w:r>
+        <w:rPr>
+          <w:rFonts w:ascii="Times New Roman" w:hAnsi="Times New Roman" w:cs="Times New Roman"/>
+          <w:color w:val="000000" w:themeColor="text1"/>
+          <w:shd w:val="clear" w:color="auto" w:fill="FFFFFF"/>
+          <w:vertAlign w:val="subscript"/>
+        </w:rPr>
+        <w:t>,1</w:t>
+      </w:r>
+      <w:r>
+        <w:rPr>
+          <w:rFonts w:ascii="Times New Roman" w:hAnsi="Times New Roman" w:cs="Times New Roman"/>
+          <w:color w:val="000000" w:themeColor="text1"/>
+          <w:shd w:val="clear" w:color="auto" w:fill="FFFFFF"/>
+          <w:vertAlign w:val="subscript"/>
+        </w:rPr>
+        <w:t>5</w:t>
+      </w:r>
+      <w:r>
+        <w:rPr>
+          <w:rFonts w:ascii="Times New Roman" w:hAnsi="Times New Roman" w:cs="Times New Roman"/>
+          <w:color w:val="000000" w:themeColor="text1"/>
+          <w:shd w:val="clear" w:color="auto" w:fill="FFFFFF"/>
+          <w:vertAlign w:val="subscript"/>
+        </w:rPr>
+        <w:t>2</w:t>
+      </w:r>
+      <w:r>
+        <w:rPr>
+          <w:rFonts w:ascii="Times New Roman" w:hAnsi="Times New Roman" w:cs="Times New Roman"/>
+          <w:color w:val="000000" w:themeColor="text1"/>
+          <w:shd w:val="clear" w:color="auto" w:fill="FFFFFF"/>
+        </w:rPr>
+        <w:t xml:space="preserve"> = </w:t>
+      </w:r>
+      <w:r>
+        <w:rPr>
+          <w:rFonts w:ascii="Times New Roman" w:hAnsi="Times New Roman" w:cs="Times New Roman"/>
+          <w:color w:val="000000" w:themeColor="text1"/>
+          <w:shd w:val="clear" w:color="auto" w:fill="FFFFFF"/>
+        </w:rPr>
+        <w:t>2.1183</w:t>
+      </w:r>
+      <w:r>
+        <w:rPr>
+          <w:rFonts w:ascii="Times New Roman" w:hAnsi="Times New Roman" w:cs="Times New Roman"/>
+          <w:color w:val="000000" w:themeColor="text1"/>
+          <w:shd w:val="clear" w:color="auto" w:fill="FFFFFF"/>
+        </w:rPr>
+        <w:t>, R</w:t>
+      </w:r>
+      <w:r>
+        <w:rPr>
+          <w:rFonts w:ascii="Times New Roman" w:hAnsi="Times New Roman" w:cs="Times New Roman"/>
+          <w:color w:val="000000" w:themeColor="text1"/>
+          <w:shd w:val="clear" w:color="auto" w:fill="FFFFFF"/>
+          <w:vertAlign w:val="superscript"/>
+        </w:rPr>
+        <w:t>2</w:t>
+      </w:r>
+      <w:r>
+        <w:rPr>
+          <w:rFonts w:ascii="Times New Roman" w:hAnsi="Times New Roman" w:cs="Times New Roman"/>
+          <w:color w:val="000000" w:themeColor="text1"/>
+          <w:shd w:val="clear" w:color="auto" w:fill="FFFFFF"/>
+        </w:rPr>
+        <w:t xml:space="preserve"> = </w:t>
+      </w:r>
+      <w:r>
+        <w:rPr>
+          <w:rFonts w:ascii="Times New Roman" w:hAnsi="Times New Roman" w:cs="Times New Roman"/>
+          <w:color w:val="000000" w:themeColor="text1"/>
+          <w:shd w:val="clear" w:color="auto" w:fill="FFFFFF"/>
+        </w:rPr>
+        <w:t>0.02247</w:t>
+      </w:r>
+      <w:r>
+        <w:rPr>
+          <w:rFonts w:ascii="Times New Roman" w:hAnsi="Times New Roman" w:cs="Times New Roman"/>
+          <w:color w:val="000000" w:themeColor="text1"/>
+          <w:shd w:val="clear" w:color="auto" w:fill="FFFFFF"/>
+        </w:rPr>
+        <w:t>).</w:t>
+      </w:r>
+      <w:r>
+        <w:rPr>
+          <w:rFonts w:ascii="Times New Roman" w:hAnsi="Times New Roman" w:cs="Times New Roman"/>
+          <w:color w:val="000000" w:themeColor="text1"/>
+          <w:shd w:val="clear" w:color="auto" w:fill="FFFFFF"/>
+        </w:rPr>
+        <w:t xml:space="preserve"> Total weedy vegetation was not a significant predictor of bacterial dissimilarity for either of the </w:t>
+      </w:r>
+      <w:proofErr w:type="spellStart"/>
+      <w:r>
+        <w:rPr>
+          <w:rFonts w:ascii="Times New Roman" w:hAnsi="Times New Roman" w:cs="Times New Roman"/>
+          <w:color w:val="000000" w:themeColor="text1"/>
+          <w:shd w:val="clear" w:color="auto" w:fill="FFFFFF"/>
+        </w:rPr>
+        <w:t>taxon</w:t>
+      </w:r>
+      <w:proofErr w:type="spellEnd"/>
+      <w:r>
+        <w:rPr>
+          <w:rFonts w:ascii="Times New Roman" w:hAnsi="Times New Roman" w:cs="Times New Roman"/>
+          <w:color w:val="000000" w:themeColor="text1"/>
+          <w:shd w:val="clear" w:color="auto" w:fill="FFFFFF"/>
+        </w:rPr>
+        <w:t xml:space="preserve"> tables. </w:t>
+      </w:r>
+      <w:r>
+        <w:rPr>
+          <w:rFonts w:ascii="Times New Roman" w:hAnsi="Times New Roman" w:cs="Times New Roman"/>
+          <w:color w:val="000000" w:themeColor="text1"/>
+          <w:shd w:val="clear" w:color="auto" w:fill="FFFFFF"/>
+        </w:rPr>
+        <w:t xml:space="preserve">Pairwise </w:t>
+      </w:r>
+      <w:r>
+        <w:rPr>
+          <w:rFonts w:ascii="Times New Roman" w:hAnsi="Times New Roman" w:cs="Times New Roman"/>
+          <w:color w:val="000000" w:themeColor="text1"/>
+          <w:shd w:val="clear" w:color="auto" w:fill="FFFFFF"/>
+        </w:rPr>
+        <w:t>PERMANOVA testing</w:t>
+      </w:r>
+      <w:r>
+        <w:rPr>
+          <w:rFonts w:ascii="Times New Roman" w:hAnsi="Times New Roman" w:cs="Times New Roman"/>
+          <w:color w:val="000000" w:themeColor="text1"/>
+          <w:shd w:val="clear" w:color="auto" w:fill="FFFFFF"/>
+        </w:rPr>
+        <w:t xml:space="preserve"> </w:t>
+      </w:r>
+      <w:r>
+        <w:rPr>
+          <w:rFonts w:ascii="Times New Roman" w:hAnsi="Times New Roman" w:cs="Times New Roman"/>
+          <w:color w:val="000000" w:themeColor="text1"/>
+          <w:shd w:val="clear" w:color="auto" w:fill="FFFFFF"/>
+        </w:rPr>
+        <w:t>show</w:t>
+      </w:r>
+      <w:r>
+        <w:rPr>
+          <w:rFonts w:ascii="Times New Roman" w:hAnsi="Times New Roman" w:cs="Times New Roman"/>
+          <w:color w:val="000000" w:themeColor="text1"/>
+          <w:shd w:val="clear" w:color="auto" w:fill="FFFFFF"/>
+        </w:rPr>
+        <w:t>ed</w:t>
+      </w:r>
+      <w:r>
+        <w:rPr>
+          <w:rFonts w:ascii="Times New Roman" w:hAnsi="Times New Roman" w:cs="Times New Roman"/>
+          <w:color w:val="000000" w:themeColor="text1"/>
+          <w:shd w:val="clear" w:color="auto" w:fill="FFFFFF"/>
+        </w:rPr>
+        <w:t xml:space="preserve"> the Clarity and handweeded plots to be significantly different at all three time points (p &lt; 0.05)</w:t>
+      </w:r>
+      <w:r>
+        <w:rPr>
+          <w:rFonts w:ascii="Times New Roman" w:hAnsi="Times New Roman" w:cs="Times New Roman"/>
+          <w:color w:val="000000" w:themeColor="text1"/>
+          <w:shd w:val="clear" w:color="auto" w:fill="FFFFFF"/>
+        </w:rPr>
+        <w:t>, with</w:t>
+      </w:r>
+      <w:r>
+        <w:rPr>
+          <w:rFonts w:ascii="Times New Roman" w:hAnsi="Times New Roman" w:cs="Times New Roman"/>
+          <w:color w:val="000000" w:themeColor="text1"/>
+          <w:shd w:val="clear" w:color="auto" w:fill="FFFFFF"/>
+        </w:rPr>
+        <w:t xml:space="preserve"> the handweeded and </w:t>
+      </w:r>
+      <w:proofErr w:type="spellStart"/>
+      <w:r>
+        <w:rPr>
+          <w:rFonts w:ascii="Times New Roman" w:hAnsi="Times New Roman" w:cs="Times New Roman"/>
+          <w:color w:val="000000" w:themeColor="text1"/>
+          <w:shd w:val="clear" w:color="auto" w:fill="FFFFFF"/>
+        </w:rPr>
+        <w:t>Aatrex</w:t>
+      </w:r>
+      <w:proofErr w:type="spellEnd"/>
+      <w:r>
+        <w:rPr>
+          <w:rFonts w:ascii="Times New Roman" w:hAnsi="Times New Roman" w:cs="Times New Roman"/>
+          <w:color w:val="000000" w:themeColor="text1"/>
+          <w:shd w:val="clear" w:color="auto" w:fill="FFFFFF"/>
+        </w:rPr>
+        <w:t xml:space="preserve"> treated plots show</w:t>
+      </w:r>
+      <w:r>
+        <w:rPr>
+          <w:rFonts w:ascii="Times New Roman" w:hAnsi="Times New Roman" w:cs="Times New Roman"/>
+          <w:color w:val="000000" w:themeColor="text1"/>
+          <w:shd w:val="clear" w:color="auto" w:fill="FFFFFF"/>
+        </w:rPr>
+        <w:t>ing</w:t>
+      </w:r>
+      <w:r>
+        <w:rPr>
+          <w:rFonts w:ascii="Times New Roman" w:hAnsi="Times New Roman" w:cs="Times New Roman"/>
+          <w:color w:val="000000" w:themeColor="text1"/>
+          <w:shd w:val="clear" w:color="auto" w:fill="FFFFFF"/>
+        </w:rPr>
+        <w:t xml:space="preserve"> </w:t>
+      </w:r>
+      <w:r>
+        <w:rPr>
+          <w:rFonts w:ascii="Times New Roman" w:hAnsi="Times New Roman" w:cs="Times New Roman"/>
+          <w:color w:val="000000" w:themeColor="text1"/>
+          <w:shd w:val="clear" w:color="auto" w:fill="FFFFFF"/>
+        </w:rPr>
+        <w:t>pairwise differences in</w:t>
+      </w:r>
+      <w:r>
+        <w:rPr>
+          <w:rFonts w:ascii="Times New Roman" w:hAnsi="Times New Roman" w:cs="Times New Roman"/>
+          <w:color w:val="000000" w:themeColor="text1"/>
+          <w:shd w:val="clear" w:color="auto" w:fill="FFFFFF"/>
+        </w:rPr>
+        <w:t xml:space="preserve"> community structure at time points one and three (p &lt; 0.05).</w:t>
+      </w:r>
+      <w:r>
+        <w:rPr>
+          <w:rFonts w:ascii="Times New Roman" w:hAnsi="Times New Roman" w:cs="Times New Roman"/>
+          <w:color w:val="000000" w:themeColor="text1"/>
+          <w:shd w:val="clear" w:color="auto" w:fill="FFFFFF"/>
+        </w:rPr>
+        <w:t xml:space="preserve"> </w:t>
+      </w:r>
+      <w:r>
+        <w:rPr>
+          <w:rFonts w:ascii="Times New Roman" w:hAnsi="Times New Roman" w:cs="Times New Roman"/>
+          <w:color w:val="000000" w:themeColor="text1"/>
+          <w:highlight w:val="green"/>
+          <w:shd w:val="clear" w:color="auto" w:fill="FFFFFF"/>
+        </w:rPr>
+        <w:t>Comparison of</w:t>
+      </w:r>
+      <w:r>
+        <w:rPr>
+          <w:rFonts w:ascii="Times New Roman" w:hAnsi="Times New Roman" w:cs="Times New Roman"/>
+          <w:color w:val="000000" w:themeColor="text1"/>
+          <w:highlight w:val="green"/>
+          <w:shd w:val="clear" w:color="auto" w:fill="FFFFFF"/>
+        </w:rPr>
+        <w:t xml:space="preserve"> multivariate spread using</w:t>
+      </w:r>
+      <w:r>
+        <w:rPr>
+          <w:rFonts w:ascii="Times New Roman" w:hAnsi="Times New Roman" w:cs="Times New Roman"/>
+          <w:color w:val="000000" w:themeColor="text1"/>
+          <w:highlight w:val="green"/>
+          <w:shd w:val="clear" w:color="auto" w:fill="FFFFFF"/>
+        </w:rPr>
+        <w:t xml:space="preserve"> Bray-</w:t>
+      </w:r>
+      <w:proofErr w:type="gramStart"/>
+      <w:r>
+        <w:rPr>
+          <w:rFonts w:ascii="Times New Roman" w:hAnsi="Times New Roman" w:cs="Times New Roman"/>
+          <w:color w:val="000000" w:themeColor="text1"/>
+          <w:highlight w:val="green"/>
+          <w:shd w:val="clear" w:color="auto" w:fill="FFFFFF"/>
+        </w:rPr>
+        <w:t>Curtis</w:t>
+      </w:r>
+      <w:proofErr w:type="gramEnd"/>
+      <w:r>
+        <w:rPr>
+          <w:rFonts w:ascii="Times New Roman" w:hAnsi="Times New Roman" w:cs="Times New Roman"/>
+          <w:color w:val="000000" w:themeColor="text1"/>
+          <w:highlight w:val="green"/>
+          <w:shd w:val="clear" w:color="auto" w:fill="FFFFFF"/>
+        </w:rPr>
+        <w:t xml:space="preserve"> dissimilarity revealed different trends among treatment types. </w:t>
+      </w:r>
+      <w:r>
+        <w:rPr>
+          <w:rFonts w:ascii="Times New Roman" w:hAnsi="Times New Roman" w:cs="Times New Roman"/>
+          <w:color w:val="000000" w:themeColor="text1"/>
+          <w:highlight w:val="green"/>
+          <w:shd w:val="clear" w:color="auto" w:fill="FFFFFF"/>
+        </w:rPr>
+        <w:t xml:space="preserve">Roundup and </w:t>
+      </w:r>
+      <w:proofErr w:type="spellStart"/>
+      <w:r>
+        <w:rPr>
+          <w:rFonts w:ascii="Times New Roman" w:hAnsi="Times New Roman" w:cs="Times New Roman"/>
+          <w:color w:val="000000" w:themeColor="text1"/>
+          <w:highlight w:val="green"/>
+          <w:shd w:val="clear" w:color="auto" w:fill="FFFFFF"/>
+        </w:rPr>
+        <w:t>Aatrex</w:t>
+      </w:r>
+      <w:proofErr w:type="spellEnd"/>
+      <w:r>
+        <w:rPr>
+          <w:rFonts w:ascii="Times New Roman" w:hAnsi="Times New Roman" w:cs="Times New Roman"/>
+          <w:color w:val="000000" w:themeColor="text1"/>
+          <w:highlight w:val="green"/>
+          <w:shd w:val="clear" w:color="auto" w:fill="FFFFFF"/>
+        </w:rPr>
+        <w:t xml:space="preserve"> treated plots showed a homogenization of their bacterial community</w:t>
+      </w:r>
+      <w:r>
+        <w:rPr>
+          <w:rFonts w:ascii="Times New Roman" w:hAnsi="Times New Roman" w:cs="Times New Roman"/>
+          <w:color w:val="000000" w:themeColor="text1"/>
+          <w:highlight w:val="green"/>
+          <w:shd w:val="clear" w:color="auto" w:fill="FFFFFF"/>
+        </w:rPr>
+        <w:t xml:space="preserve"> over the twenty day sampling period (p &lt; 0.057)</w:t>
+      </w:r>
+      <w:r>
+        <w:rPr>
+          <w:rFonts w:ascii="Times New Roman" w:hAnsi="Times New Roman" w:cs="Times New Roman"/>
+          <w:color w:val="000000" w:themeColor="text1"/>
+          <w:highlight w:val="green"/>
+          <w:shd w:val="clear" w:color="auto" w:fill="FFFFFF"/>
+        </w:rPr>
+        <w:t>, while the handweeded and nontreated plots showed a</w:t>
+      </w:r>
+      <w:r>
+        <w:rPr>
+          <w:rFonts w:ascii="Times New Roman" w:hAnsi="Times New Roman" w:cs="Times New Roman"/>
+          <w:color w:val="000000" w:themeColor="text1"/>
+          <w:highlight w:val="green"/>
+          <w:shd w:val="clear" w:color="auto" w:fill="FFFFFF"/>
+        </w:rPr>
+        <w:t xml:space="preserve"> trend of </w:t>
+      </w:r>
+      <w:r>
+        <w:rPr>
+          <w:rFonts w:ascii="Times New Roman" w:hAnsi="Times New Roman" w:cs="Times New Roman"/>
+          <w:color w:val="000000" w:themeColor="text1"/>
+          <w:highlight w:val="green"/>
+          <w:shd w:val="clear" w:color="auto" w:fill="FFFFFF"/>
+        </w:rPr>
+        <w:t>increase</w:t>
+      </w:r>
+      <w:r>
+        <w:rPr>
+          <w:rFonts w:ascii="Times New Roman" w:hAnsi="Times New Roman" w:cs="Times New Roman"/>
+          <w:color w:val="000000" w:themeColor="text1"/>
+          <w:highlight w:val="green"/>
+          <w:shd w:val="clear" w:color="auto" w:fill="FFFFFF"/>
+        </w:rPr>
+        <w:t>d</w:t>
+      </w:r>
+      <w:r>
+        <w:rPr>
+          <w:rFonts w:ascii="Times New Roman" w:hAnsi="Times New Roman" w:cs="Times New Roman"/>
+          <w:color w:val="000000" w:themeColor="text1"/>
+          <w:highlight w:val="green"/>
+          <w:shd w:val="clear" w:color="auto" w:fill="FFFFFF"/>
+        </w:rPr>
+        <w:t xml:space="preserve"> heterogeneity</w:t>
+      </w:r>
+      <w:r>
+        <w:rPr>
+          <w:rFonts w:ascii="Times New Roman" w:hAnsi="Times New Roman" w:cs="Times New Roman"/>
+          <w:color w:val="000000" w:themeColor="text1"/>
+          <w:highlight w:val="green"/>
+          <w:shd w:val="clear" w:color="auto" w:fill="FFFFFF"/>
+        </w:rPr>
+        <w:t>, though this was not statistically significant</w:t>
+      </w:r>
+      <w:r>
+        <w:rPr>
+          <w:rFonts w:ascii="Times New Roman" w:hAnsi="Times New Roman" w:cs="Times New Roman"/>
+          <w:color w:val="000000" w:themeColor="text1"/>
+          <w:highlight w:val="green"/>
+          <w:shd w:val="clear" w:color="auto" w:fill="FFFFFF"/>
+        </w:rPr>
+        <w:t xml:space="preserve"> (Figure 2 – column 2).</w:t>
+      </w:r>
+      <w:r>
+        <w:rPr>
+          <w:rFonts w:ascii="Times New Roman" w:hAnsi="Times New Roman" w:cs="Times New Roman"/>
+          <w:color w:val="000000" w:themeColor="text1"/>
+          <w:highlight w:val="green"/>
+          <w:shd w:val="clear" w:color="auto" w:fill="FFFFFF"/>
+        </w:rPr>
+        <w:t xml:space="preserve"> </w:t>
+      </w:r>
+      <w:r>
+        <w:rPr>
+          <w:rFonts w:ascii="Times New Roman" w:hAnsi="Times New Roman" w:cs="Times New Roman"/>
+          <w:color w:val="000000" w:themeColor="text1"/>
+          <w:highlight w:val="green"/>
+          <w:shd w:val="clear" w:color="auto" w:fill="FFFFFF"/>
+        </w:rPr>
+        <w:t>When all chemical treatments were combined,</w:t>
+      </w:r>
+      <w:r>
+        <w:rPr>
+          <w:rFonts w:ascii="Times New Roman" w:hAnsi="Times New Roman" w:cs="Times New Roman"/>
+          <w:color w:val="000000" w:themeColor="text1"/>
+          <w:highlight w:val="green"/>
+          <w:shd w:val="clear" w:color="auto" w:fill="FFFFFF"/>
+        </w:rPr>
+        <w:t xml:space="preserve"> the </w:t>
+      </w:r>
+      <w:r>
+        <w:rPr>
+          <w:rFonts w:ascii="Times New Roman" w:hAnsi="Times New Roman" w:cs="Times New Roman"/>
+          <w:color w:val="000000" w:themeColor="text1"/>
+          <w:highlight w:val="green"/>
+          <w:shd w:val="clear" w:color="auto" w:fill="FFFFFF"/>
+        </w:rPr>
+        <w:t xml:space="preserve">chemical treated plots </w:t>
+      </w:r>
+      <w:r>
+        <w:rPr>
+          <w:rFonts w:ascii="Times New Roman" w:hAnsi="Times New Roman" w:cs="Times New Roman"/>
+          <w:color w:val="000000" w:themeColor="text1"/>
+          <w:highlight w:val="green"/>
+          <w:shd w:val="clear" w:color="auto" w:fill="FFFFFF"/>
+        </w:rPr>
+        <w:t>displayed a</w:t>
+      </w:r>
+      <w:r>
+        <w:rPr>
+          <w:rFonts w:ascii="Times New Roman" w:hAnsi="Times New Roman" w:cs="Times New Roman"/>
+          <w:color w:val="000000" w:themeColor="text1"/>
+          <w:highlight w:val="green"/>
+          <w:shd w:val="clear" w:color="auto" w:fill="FFFFFF"/>
+        </w:rPr>
+        <w:t xml:space="preserve"> higher level of multivariate spread </w:t>
+      </w:r>
+      <w:r>
+        <w:rPr>
+          <w:rFonts w:ascii="Times New Roman" w:hAnsi="Times New Roman" w:cs="Times New Roman"/>
+          <w:color w:val="000000" w:themeColor="text1"/>
+          <w:highlight w:val="green"/>
+          <w:shd w:val="clear" w:color="auto" w:fill="FFFFFF"/>
+        </w:rPr>
+        <w:t>as compared to the</w:t>
+      </w:r>
+      <w:r>
+        <w:rPr>
+          <w:rFonts w:ascii="Times New Roman" w:hAnsi="Times New Roman" w:cs="Times New Roman"/>
+          <w:color w:val="000000" w:themeColor="text1"/>
+          <w:highlight w:val="green"/>
+          <w:shd w:val="clear" w:color="auto" w:fill="FFFFFF"/>
+        </w:rPr>
+        <w:t xml:space="preserve"> non-treated and handweeded plots</w:t>
+      </w:r>
+      <w:r>
+        <w:rPr>
+          <w:rFonts w:ascii="Times New Roman" w:hAnsi="Times New Roman" w:cs="Times New Roman"/>
+          <w:color w:val="000000" w:themeColor="text1"/>
+          <w:highlight w:val="green"/>
+          <w:shd w:val="clear" w:color="auto" w:fill="FFFFFF"/>
+        </w:rPr>
+        <w:t xml:space="preserve"> </w:t>
+      </w:r>
+      <w:r>
+        <w:rPr>
+          <w:rFonts w:ascii="Times New Roman" w:hAnsi="Times New Roman" w:cs="Times New Roman"/>
+          <w:color w:val="000000" w:themeColor="text1"/>
+          <w:highlight w:val="green"/>
+          <w:shd w:val="clear" w:color="auto" w:fill="FFFFFF"/>
+        </w:rPr>
+        <w:t xml:space="preserve">at sampling time one </w:t>
+      </w:r>
+      <w:r>
+        <w:rPr>
+          <w:rFonts w:ascii="Times New Roman" w:hAnsi="Times New Roman" w:cs="Times New Roman"/>
+          <w:color w:val="000000" w:themeColor="text1"/>
+          <w:highlight w:val="green"/>
+          <w:shd w:val="clear" w:color="auto" w:fill="FFFFFF"/>
+        </w:rPr>
+        <w:t xml:space="preserve">(p &lt; 0.01). </w:t>
+      </w:r>
+      <w:r>
+        <w:rPr>
+          <w:rFonts w:ascii="Times New Roman" w:hAnsi="Times New Roman" w:cs="Times New Roman"/>
+          <w:color w:val="000000" w:themeColor="text1"/>
+          <w:highlight w:val="green"/>
+          <w:shd w:val="clear" w:color="auto" w:fill="FFFFFF"/>
+        </w:rPr>
+        <w:t xml:space="preserve">Over the next 20-days, however, this declined and at the final sampling, all groups showed similar levels of multivariate spread (Figure XX). Multivariate spread remained constant through the three </w:t>
+      </w:r>
+      <w:r>
+        <w:rPr>
+          <w:rFonts w:ascii="Times New Roman" w:hAnsi="Times New Roman" w:cs="Times New Roman"/>
+          <w:color w:val="000000" w:themeColor="text1"/>
+          <w:highlight w:val="green"/>
           <w:shd w:val="clear" w:color="auto" w:fill="FFFFFF"/>
         </w:rPr>
         <w:lastRenderedPageBreak/>
-        <w:t xml:space="preserve">were found between the treatment types at any of the sampling times (p &gt; 0.26). </w:t>
-      </w:r>
-      <w:r>
-        <w:rPr>
-          <w:rFonts w:ascii="Times New Roman" w:hAnsi="Times New Roman" w:cs="Times New Roman"/>
-          <w:color w:val="000000" w:themeColor="text1"/>
-          <w:shd w:val="clear" w:color="auto" w:fill="FFFFFF"/>
-        </w:rPr>
-        <w:t xml:space="preserve">PERMANOVA testing of the rarefied and DMN taxon tables revealed a significant effect of </w:t>
-      </w:r>
-      <w:r>
-        <w:rPr>
-          <w:rFonts w:ascii="Times New Roman" w:hAnsi="Times New Roman" w:cs="Times New Roman"/>
-          <w:color w:val="000000" w:themeColor="text1"/>
-          <w:shd w:val="clear" w:color="auto" w:fill="FFFFFF"/>
-        </w:rPr>
-        <w:t>weed removal</w:t>
-      </w:r>
-      <w:r>
-        <w:rPr>
-          <w:rFonts w:ascii="Times New Roman" w:hAnsi="Times New Roman" w:cs="Times New Roman"/>
-          <w:color w:val="000000" w:themeColor="text1"/>
-          <w:shd w:val="clear" w:color="auto" w:fill="FFFFFF"/>
-        </w:rPr>
-        <w:t xml:space="preserve"> treatment (p &lt; 0.0</w:t>
-      </w:r>
-      <w:r>
-        <w:rPr>
-          <w:rFonts w:ascii="Times New Roman" w:hAnsi="Times New Roman" w:cs="Times New Roman"/>
-          <w:color w:val="000000" w:themeColor="text1"/>
-          <w:shd w:val="clear" w:color="auto" w:fill="FFFFFF"/>
-        </w:rPr>
-        <w:t>5</w:t>
-      </w:r>
-      <w:r>
-        <w:rPr>
-          <w:rFonts w:ascii="Times New Roman" w:hAnsi="Times New Roman" w:cs="Times New Roman"/>
-          <w:color w:val="000000" w:themeColor="text1"/>
-          <w:shd w:val="clear" w:color="auto" w:fill="FFFFFF"/>
-        </w:rPr>
-        <w:t xml:space="preserve">, </w:t>
-      </w:r>
-      <w:r>
-        <w:rPr>
-          <w:rFonts w:ascii="Times New Roman" w:hAnsi="Times New Roman" w:cs="Times New Roman"/>
-          <w:color w:val="000000" w:themeColor="text1"/>
-          <w:shd w:val="clear" w:color="auto" w:fill="FFFFFF"/>
-        </w:rPr>
-        <w:t>F</w:t>
-      </w:r>
-      <w:r>
-        <w:rPr>
-          <w:rFonts w:ascii="Times New Roman" w:hAnsi="Times New Roman" w:cs="Times New Roman"/>
-          <w:color w:val="000000" w:themeColor="text1"/>
-          <w:shd w:val="clear" w:color="auto" w:fill="FFFFFF"/>
-          <w:vertAlign w:val="subscript"/>
-        </w:rPr>
-        <w:t>4</w:t>
-      </w:r>
-      <w:r>
-        <w:rPr>
-          <w:rFonts w:ascii="Times New Roman" w:hAnsi="Times New Roman" w:cs="Times New Roman"/>
-          <w:color w:val="000000" w:themeColor="text1"/>
-          <w:shd w:val="clear" w:color="auto" w:fill="FFFFFF"/>
-          <w:vertAlign w:val="subscript"/>
-        </w:rPr>
-        <w:t>,</w:t>
-      </w:r>
-      <w:r>
-        <w:rPr>
-          <w:rFonts w:ascii="Times New Roman" w:hAnsi="Times New Roman" w:cs="Times New Roman"/>
-          <w:color w:val="000000" w:themeColor="text1"/>
-          <w:shd w:val="clear" w:color="auto" w:fill="FFFFFF"/>
-          <w:vertAlign w:val="subscript"/>
-        </w:rPr>
-        <w:t>1</w:t>
-      </w:r>
-      <w:r>
-        <w:rPr>
-          <w:rFonts w:ascii="Times New Roman" w:hAnsi="Times New Roman" w:cs="Times New Roman"/>
-          <w:color w:val="000000" w:themeColor="text1"/>
-          <w:shd w:val="clear" w:color="auto" w:fill="FFFFFF"/>
-          <w:vertAlign w:val="subscript"/>
-        </w:rPr>
-        <w:t>47</w:t>
+        <w:t xml:space="preserve">sampling times in the handweeded and non-treated plots, but decreased significantly in the chemical treated plots, with sampling time one being significantly different from sampling time </w:t>
+      </w:r>
+      <w:r>
+        <w:rPr>
+          <w:rFonts w:ascii="Times New Roman" w:hAnsi="Times New Roman" w:cs="Times New Roman"/>
+          <w:color w:val="000000" w:themeColor="text1"/>
+          <w:highlight w:val="green"/>
+          <w:shd w:val="clear" w:color="auto" w:fill="FFFFFF"/>
+        </w:rPr>
+        <w:t>three Figure XXX.</w:t>
       </w:r>
       <w:r>
         <w:rPr>
@@ -6905,14 +8135,6 @@
           <w:color w:val="000000" w:themeColor="text1"/>
           <w:shd w:val="clear" w:color="auto" w:fill="FFFFFF"/>
         </w:rPr>
-        <w:t>=</w:t>
-      </w:r>
-      <w:r>
-        <w:rPr>
-          <w:rFonts w:ascii="Times New Roman" w:hAnsi="Times New Roman" w:cs="Times New Roman"/>
-          <w:color w:val="000000" w:themeColor="text1"/>
-          <w:shd w:val="clear" w:color="auto" w:fill="FFFFFF"/>
-        </w:rPr>
         <w:t xml:space="preserve"> </w:t>
       </w:r>
       <w:r>
@@ -6921,555 +8143,25 @@
           <w:color w:val="000000" w:themeColor="text1"/>
           <w:shd w:val="clear" w:color="auto" w:fill="FFFFFF"/>
         </w:rPr>
-        <w:t>1.10</w:t>
-      </w:r>
-      <w:r>
-        <w:rPr>
-          <w:rFonts w:ascii="Times New Roman" w:hAnsi="Times New Roman" w:cs="Times New Roman"/>
-          <w:color w:val="000000" w:themeColor="text1"/>
-          <w:shd w:val="clear" w:color="auto" w:fill="FFFFFF"/>
-        </w:rPr>
-        <w:t>1</w:t>
-      </w:r>
-      <w:r>
-        <w:rPr>
-          <w:rFonts w:ascii="Times New Roman" w:hAnsi="Times New Roman" w:cs="Times New Roman"/>
-          <w:color w:val="000000" w:themeColor="text1"/>
-          <w:shd w:val="clear" w:color="auto" w:fill="FFFFFF"/>
-        </w:rPr>
-        <w:t>, R</w:t>
-      </w:r>
-      <w:r>
-        <w:rPr>
-          <w:rFonts w:ascii="Times New Roman" w:hAnsi="Times New Roman" w:cs="Times New Roman"/>
-          <w:color w:val="000000" w:themeColor="text1"/>
-          <w:shd w:val="clear" w:color="auto" w:fill="FFFFFF"/>
-          <w:vertAlign w:val="superscript"/>
-        </w:rPr>
-        <w:t>2</w:t>
-      </w:r>
-      <w:r>
-        <w:rPr>
-          <w:rFonts w:ascii="Times New Roman" w:hAnsi="Times New Roman" w:cs="Times New Roman"/>
-          <w:color w:val="000000" w:themeColor="text1"/>
-          <w:shd w:val="clear" w:color="auto" w:fill="FFFFFF"/>
-        </w:rPr>
-        <w:t xml:space="preserve"> </w:t>
-      </w:r>
-      <w:r>
-        <w:rPr>
-          <w:rFonts w:ascii="Times New Roman" w:hAnsi="Times New Roman" w:cs="Times New Roman"/>
-          <w:color w:val="000000" w:themeColor="text1"/>
-          <w:shd w:val="clear" w:color="auto" w:fill="FFFFFF"/>
-        </w:rPr>
-        <w:t>=</w:t>
-      </w:r>
-      <w:r>
-        <w:rPr>
-          <w:rFonts w:ascii="Times New Roman" w:hAnsi="Times New Roman" w:cs="Times New Roman"/>
-          <w:color w:val="000000" w:themeColor="text1"/>
-          <w:shd w:val="clear" w:color="auto" w:fill="FFFFFF"/>
-        </w:rPr>
-        <w:t xml:space="preserve"> 0.0</w:t>
-      </w:r>
-      <w:r>
-        <w:rPr>
-          <w:rFonts w:ascii="Times New Roman" w:hAnsi="Times New Roman" w:cs="Times New Roman"/>
-          <w:color w:val="000000" w:themeColor="text1"/>
-          <w:shd w:val="clear" w:color="auto" w:fill="FFFFFF"/>
-        </w:rPr>
-        <w:t>268</w:t>
-      </w:r>
-      <w:r>
-        <w:rPr>
-          <w:rFonts w:ascii="Times New Roman" w:hAnsi="Times New Roman" w:cs="Times New Roman"/>
-          <w:color w:val="000000" w:themeColor="text1"/>
-          <w:shd w:val="clear" w:color="auto" w:fill="FFFFFF"/>
-        </w:rPr>
-        <w:t>)</w:t>
-      </w:r>
-      <w:r>
-        <w:rPr>
-          <w:rFonts w:ascii="Times New Roman" w:hAnsi="Times New Roman" w:cs="Times New Roman"/>
-          <w:color w:val="000000" w:themeColor="text1"/>
-          <w:shd w:val="clear" w:color="auto" w:fill="FFFFFF"/>
-        </w:rPr>
-        <w:t xml:space="preserve">, and a significant effect of the interaction of </w:t>
-      </w:r>
-      <w:r>
-        <w:rPr>
-          <w:rFonts w:ascii="Times New Roman" w:hAnsi="Times New Roman" w:cs="Times New Roman"/>
-          <w:color w:val="000000" w:themeColor="text1"/>
-          <w:shd w:val="clear" w:color="auto" w:fill="FFFFFF"/>
-        </w:rPr>
-        <w:t xml:space="preserve">weed removal </w:t>
-      </w:r>
-      <w:r>
-        <w:rPr>
-          <w:rFonts w:ascii="Times New Roman" w:hAnsi="Times New Roman" w:cs="Times New Roman"/>
-          <w:color w:val="000000" w:themeColor="text1"/>
-          <w:shd w:val="clear" w:color="auto" w:fill="FFFFFF"/>
-        </w:rPr>
-        <w:t>treatment</w:t>
-      </w:r>
-      <w:r>
-        <w:rPr>
-          <w:rFonts w:ascii="Times New Roman" w:hAnsi="Times New Roman" w:cs="Times New Roman"/>
-          <w:color w:val="000000" w:themeColor="text1"/>
-          <w:shd w:val="clear" w:color="auto" w:fill="FFFFFF"/>
-        </w:rPr>
-        <w:t>*time (p &lt; 0.0</w:t>
-      </w:r>
-      <w:r>
-        <w:rPr>
-          <w:rFonts w:ascii="Times New Roman" w:hAnsi="Times New Roman" w:cs="Times New Roman"/>
-          <w:color w:val="000000" w:themeColor="text1"/>
-          <w:shd w:val="clear" w:color="auto" w:fill="FFFFFF"/>
-        </w:rPr>
-        <w:t>0</w:t>
-      </w:r>
-      <w:r>
-        <w:rPr>
-          <w:rFonts w:ascii="Times New Roman" w:hAnsi="Times New Roman" w:cs="Times New Roman"/>
-          <w:color w:val="000000" w:themeColor="text1"/>
-          <w:shd w:val="clear" w:color="auto" w:fill="FFFFFF"/>
-        </w:rPr>
-        <w:t>1, F</w:t>
-      </w:r>
-      <w:r>
-        <w:rPr>
-          <w:rFonts w:ascii="Times New Roman" w:hAnsi="Times New Roman" w:cs="Times New Roman"/>
-          <w:color w:val="000000" w:themeColor="text1"/>
-          <w:shd w:val="clear" w:color="auto" w:fill="FFFFFF"/>
-          <w:vertAlign w:val="subscript"/>
-        </w:rPr>
-        <w:t>8,1</w:t>
-      </w:r>
-      <w:r>
-        <w:rPr>
-          <w:rFonts w:ascii="Times New Roman" w:hAnsi="Times New Roman" w:cs="Times New Roman"/>
-          <w:color w:val="000000" w:themeColor="text1"/>
-          <w:shd w:val="clear" w:color="auto" w:fill="FFFFFF"/>
-          <w:vertAlign w:val="subscript"/>
-        </w:rPr>
-        <w:t>47</w:t>
-      </w:r>
-      <w:r>
-        <w:rPr>
-          <w:rFonts w:ascii="Times New Roman" w:hAnsi="Times New Roman" w:cs="Times New Roman"/>
-          <w:color w:val="000000" w:themeColor="text1"/>
-          <w:shd w:val="clear" w:color="auto" w:fill="FFFFFF"/>
-        </w:rPr>
-        <w:t xml:space="preserve"> = </w:t>
-      </w:r>
-      <w:r>
-        <w:rPr>
-          <w:rFonts w:ascii="Times New Roman" w:hAnsi="Times New Roman" w:cs="Times New Roman"/>
-          <w:color w:val="000000" w:themeColor="text1"/>
-          <w:shd w:val="clear" w:color="auto" w:fill="FFFFFF"/>
-        </w:rPr>
-        <w:t>1.189</w:t>
-      </w:r>
-      <w:r>
-        <w:rPr>
-          <w:rFonts w:ascii="Times New Roman" w:hAnsi="Times New Roman" w:cs="Times New Roman"/>
-          <w:color w:val="000000" w:themeColor="text1"/>
-          <w:shd w:val="clear" w:color="auto" w:fill="FFFFFF"/>
-        </w:rPr>
-        <w:t>, R</w:t>
-      </w:r>
-      <w:r>
-        <w:rPr>
-          <w:rFonts w:ascii="Times New Roman" w:hAnsi="Times New Roman" w:cs="Times New Roman"/>
-          <w:color w:val="000000" w:themeColor="text1"/>
-          <w:shd w:val="clear" w:color="auto" w:fill="FFFFFF"/>
-          <w:vertAlign w:val="superscript"/>
-        </w:rPr>
-        <w:t>2</w:t>
-      </w:r>
-      <w:r>
-        <w:rPr>
-          <w:rFonts w:ascii="Times New Roman" w:hAnsi="Times New Roman" w:cs="Times New Roman"/>
-          <w:color w:val="000000" w:themeColor="text1"/>
-          <w:shd w:val="clear" w:color="auto" w:fill="FFFFFF"/>
-        </w:rPr>
-        <w:t xml:space="preserve"> = 0.</w:t>
-      </w:r>
-      <w:r>
-        <w:rPr>
-          <w:rFonts w:ascii="Times New Roman" w:hAnsi="Times New Roman" w:cs="Times New Roman"/>
-        </w:rPr>
-        <w:t xml:space="preserve"> 0</w:t>
-      </w:r>
-      <w:r>
-        <w:rPr>
-          <w:rFonts w:ascii="Times New Roman" w:hAnsi="Times New Roman" w:cs="Times New Roman"/>
-          <w:color w:val="000000" w:themeColor="text1"/>
-          <w:shd w:val="clear" w:color="auto" w:fill="FFFFFF"/>
-        </w:rPr>
-        <w:t>579</w:t>
-      </w:r>
-      <w:r>
-        <w:rPr>
-          <w:rFonts w:ascii="Times New Roman" w:hAnsi="Times New Roman" w:cs="Times New Roman"/>
-          <w:color w:val="000000" w:themeColor="text1"/>
-          <w:shd w:val="clear" w:color="auto" w:fill="FFFFFF"/>
-        </w:rPr>
-        <w:t>)</w:t>
-      </w:r>
-      <w:r>
-        <w:rPr>
-          <w:rFonts w:ascii="Times New Roman" w:hAnsi="Times New Roman" w:cs="Times New Roman"/>
-          <w:color w:val="000000" w:themeColor="text1"/>
-          <w:shd w:val="clear" w:color="auto" w:fill="FFFFFF"/>
-        </w:rPr>
-        <w:t xml:space="preserve"> (Figure 2</w:t>
-      </w:r>
-      <w:r>
-        <w:rPr>
-          <w:rFonts w:ascii="Times New Roman" w:hAnsi="Times New Roman" w:cs="Times New Roman"/>
-          <w:color w:val="000000" w:themeColor="text1"/>
-          <w:shd w:val="clear" w:color="auto" w:fill="FFFFFF"/>
-        </w:rPr>
-        <w:t>,</w:t>
-      </w:r>
-      <w:r>
-        <w:rPr>
-          <w:rFonts w:ascii="Times New Roman" w:hAnsi="Times New Roman" w:cs="Times New Roman"/>
-          <w:color w:val="000000" w:themeColor="text1"/>
-          <w:shd w:val="clear" w:color="auto" w:fill="FFFFFF"/>
-        </w:rPr>
-        <w:t xml:space="preserve"> </w:t>
-      </w:r>
-      <w:r>
-        <w:rPr>
-          <w:rFonts w:ascii="Times New Roman" w:hAnsi="Times New Roman" w:cs="Times New Roman"/>
-          <w:color w:val="000000" w:themeColor="text1"/>
-          <w:shd w:val="clear" w:color="auto" w:fill="FFFFFF"/>
-        </w:rPr>
-        <w:t>column 1</w:t>
-      </w:r>
-      <w:r>
-        <w:rPr>
-          <w:rFonts w:ascii="Times New Roman" w:hAnsi="Times New Roman" w:cs="Times New Roman"/>
-          <w:color w:val="000000" w:themeColor="text1"/>
-          <w:shd w:val="clear" w:color="auto" w:fill="FFFFFF"/>
-        </w:rPr>
-        <w:t>)</w:t>
-      </w:r>
-      <w:r>
-        <w:rPr>
-          <w:rFonts w:ascii="Times New Roman" w:hAnsi="Times New Roman" w:cs="Times New Roman"/>
-          <w:color w:val="000000" w:themeColor="text1"/>
-          <w:shd w:val="clear" w:color="auto" w:fill="FFFFFF"/>
-        </w:rPr>
-        <w:t xml:space="preserve">. </w:t>
-      </w:r>
-      <w:r>
-        <w:rPr>
-          <w:rFonts w:ascii="Times New Roman" w:hAnsi="Times New Roman" w:cs="Times New Roman"/>
-          <w:color w:val="000000" w:themeColor="text1"/>
-          <w:shd w:val="clear" w:color="auto" w:fill="FFFFFF"/>
-        </w:rPr>
-        <w:t xml:space="preserve">The effect of </w:t>
-      </w:r>
-      <w:r>
-        <w:rPr>
-          <w:rFonts w:ascii="Times New Roman" w:hAnsi="Times New Roman" w:cs="Times New Roman"/>
-          <w:color w:val="000000" w:themeColor="text1"/>
-          <w:shd w:val="clear" w:color="auto" w:fill="FFFFFF"/>
-        </w:rPr>
-        <w:t>sampling time</w:t>
-      </w:r>
-      <w:r>
-        <w:rPr>
-          <w:rFonts w:ascii="Times New Roman" w:hAnsi="Times New Roman" w:cs="Times New Roman"/>
-          <w:color w:val="000000" w:themeColor="text1"/>
-          <w:shd w:val="clear" w:color="auto" w:fill="FFFFFF"/>
-        </w:rPr>
-        <w:t xml:space="preserve"> on community dissimilarity was </w:t>
-      </w:r>
-      <w:r>
-        <w:rPr>
-          <w:rFonts w:ascii="Times New Roman" w:hAnsi="Times New Roman" w:cs="Times New Roman"/>
-          <w:color w:val="000000" w:themeColor="text1"/>
-          <w:shd w:val="clear" w:color="auto" w:fill="FFFFFF"/>
-        </w:rPr>
-        <w:t>not</w:t>
-      </w:r>
-      <w:r>
-        <w:rPr>
-          <w:rFonts w:ascii="Times New Roman" w:hAnsi="Times New Roman" w:cs="Times New Roman"/>
-          <w:color w:val="000000" w:themeColor="text1"/>
-          <w:shd w:val="clear" w:color="auto" w:fill="FFFFFF"/>
-        </w:rPr>
-        <w:t xml:space="preserve"> significant for the rarefied taxon count tables</w:t>
-      </w:r>
-      <w:r>
-        <w:rPr>
-          <w:rFonts w:ascii="Times New Roman" w:hAnsi="Times New Roman" w:cs="Times New Roman"/>
-          <w:color w:val="000000" w:themeColor="text1"/>
-          <w:shd w:val="clear" w:color="auto" w:fill="FFFFFF"/>
-        </w:rPr>
-        <w:t xml:space="preserve"> (</w:t>
-      </w:r>
-      <w:r>
-        <w:rPr>
-          <w:rFonts w:ascii="Times New Roman" w:hAnsi="Times New Roman" w:cs="Times New Roman"/>
-          <w:color w:val="000000" w:themeColor="text1"/>
-          <w:shd w:val="clear" w:color="auto" w:fill="FFFFFF"/>
-        </w:rPr>
-        <w:t xml:space="preserve">p </w:t>
-      </w:r>
-      <w:r>
-        <w:rPr>
-          <w:rFonts w:ascii="Times New Roman" w:hAnsi="Times New Roman" w:cs="Times New Roman"/>
-          <w:color w:val="000000" w:themeColor="text1"/>
-          <w:shd w:val="clear" w:color="auto" w:fill="FFFFFF"/>
-        </w:rPr>
-        <w:t>=</w:t>
-      </w:r>
-      <w:r>
-        <w:rPr>
-          <w:rFonts w:ascii="Times New Roman" w:hAnsi="Times New Roman" w:cs="Times New Roman"/>
-          <w:color w:val="000000" w:themeColor="text1"/>
-          <w:shd w:val="clear" w:color="auto" w:fill="FFFFFF"/>
-        </w:rPr>
-        <w:t xml:space="preserve"> 0.</w:t>
-      </w:r>
-      <w:r>
-        <w:rPr>
-          <w:rFonts w:ascii="Times New Roman" w:hAnsi="Times New Roman" w:cs="Times New Roman"/>
-          <w:color w:val="000000" w:themeColor="text1"/>
-          <w:shd w:val="clear" w:color="auto" w:fill="FFFFFF"/>
-        </w:rPr>
-        <w:t>1</w:t>
-      </w:r>
-      <w:r>
-        <w:rPr>
-          <w:rFonts w:ascii="Times New Roman" w:hAnsi="Times New Roman" w:cs="Times New Roman"/>
-          <w:color w:val="000000" w:themeColor="text1"/>
-          <w:shd w:val="clear" w:color="auto" w:fill="FFFFFF"/>
-        </w:rPr>
-        <w:t>1</w:t>
-      </w:r>
-      <w:r>
-        <w:rPr>
-          <w:rFonts w:ascii="Times New Roman" w:hAnsi="Times New Roman" w:cs="Times New Roman"/>
-          <w:color w:val="000000" w:themeColor="text1"/>
-          <w:shd w:val="clear" w:color="auto" w:fill="FFFFFF"/>
-        </w:rPr>
-        <w:t>, F</w:t>
-      </w:r>
-      <w:r>
-        <w:rPr>
-          <w:rFonts w:ascii="Times New Roman" w:hAnsi="Times New Roman" w:cs="Times New Roman"/>
-          <w:color w:val="000000" w:themeColor="text1"/>
-          <w:shd w:val="clear" w:color="auto" w:fill="FFFFFF"/>
-          <w:vertAlign w:val="subscript"/>
-        </w:rPr>
-        <w:t>2</w:t>
-      </w:r>
-      <w:r>
-        <w:rPr>
-          <w:rFonts w:ascii="Times New Roman" w:hAnsi="Times New Roman" w:cs="Times New Roman"/>
-          <w:color w:val="000000" w:themeColor="text1"/>
-          <w:shd w:val="clear" w:color="auto" w:fill="FFFFFF"/>
-          <w:vertAlign w:val="subscript"/>
-        </w:rPr>
-        <w:t>,1</w:t>
-      </w:r>
-      <w:r>
-        <w:rPr>
-          <w:rFonts w:ascii="Times New Roman" w:hAnsi="Times New Roman" w:cs="Times New Roman"/>
-          <w:color w:val="000000" w:themeColor="text1"/>
-          <w:shd w:val="clear" w:color="auto" w:fill="FFFFFF"/>
-          <w:vertAlign w:val="subscript"/>
-        </w:rPr>
-        <w:t>47</w:t>
-      </w:r>
-      <w:r>
-        <w:rPr>
-          <w:rFonts w:ascii="Times New Roman" w:hAnsi="Times New Roman" w:cs="Times New Roman"/>
-          <w:color w:val="000000" w:themeColor="text1"/>
-          <w:shd w:val="clear" w:color="auto" w:fill="FFFFFF"/>
-        </w:rPr>
-        <w:t xml:space="preserve"> = </w:t>
-      </w:r>
-      <w:r>
-        <w:rPr>
-          <w:rFonts w:ascii="Times New Roman" w:hAnsi="Times New Roman" w:cs="Times New Roman"/>
-          <w:color w:val="000000" w:themeColor="text1"/>
-          <w:shd w:val="clear" w:color="auto" w:fill="FFFFFF"/>
-        </w:rPr>
-        <w:t>1.094</w:t>
-      </w:r>
-      <w:r>
-        <w:rPr>
-          <w:rFonts w:ascii="Times New Roman" w:hAnsi="Times New Roman" w:cs="Times New Roman"/>
-          <w:color w:val="000000" w:themeColor="text1"/>
-          <w:shd w:val="clear" w:color="auto" w:fill="FFFFFF"/>
-        </w:rPr>
-        <w:t>, R</w:t>
-      </w:r>
-      <w:r>
-        <w:rPr>
-          <w:rFonts w:ascii="Times New Roman" w:hAnsi="Times New Roman" w:cs="Times New Roman"/>
-          <w:color w:val="000000" w:themeColor="text1"/>
-          <w:shd w:val="clear" w:color="auto" w:fill="FFFFFF"/>
-          <w:vertAlign w:val="superscript"/>
-        </w:rPr>
-        <w:t>2</w:t>
-      </w:r>
-      <w:r>
-        <w:rPr>
-          <w:rFonts w:ascii="Times New Roman" w:hAnsi="Times New Roman" w:cs="Times New Roman"/>
-          <w:color w:val="000000" w:themeColor="text1"/>
-          <w:shd w:val="clear" w:color="auto" w:fill="FFFFFF"/>
-        </w:rPr>
-        <w:t xml:space="preserve"> = </w:t>
-      </w:r>
-      <w:r>
-        <w:rPr>
-          <w:rFonts w:ascii="Times New Roman" w:hAnsi="Times New Roman" w:cs="Times New Roman"/>
-          <w:color w:val="000000" w:themeColor="text1"/>
-          <w:shd w:val="clear" w:color="auto" w:fill="FFFFFF"/>
-        </w:rPr>
-        <w:t>0.0133</w:t>
-      </w:r>
-      <w:r>
-        <w:rPr>
-          <w:rFonts w:ascii="Times New Roman" w:hAnsi="Times New Roman" w:cs="Times New Roman"/>
-          <w:color w:val="000000" w:themeColor="text1"/>
-          <w:shd w:val="clear" w:color="auto" w:fill="FFFFFF"/>
-        </w:rPr>
-        <w:t>), and significant for the DMN table (</w:t>
-      </w:r>
-      <w:r>
-        <w:rPr>
-          <w:rFonts w:ascii="Times New Roman" w:hAnsi="Times New Roman" w:cs="Times New Roman"/>
-          <w:color w:val="000000" w:themeColor="text1"/>
-          <w:shd w:val="clear" w:color="auto" w:fill="FFFFFF"/>
-        </w:rPr>
-        <w:t>p &lt; 0.0</w:t>
-      </w:r>
-      <w:r>
-        <w:rPr>
-          <w:rFonts w:ascii="Times New Roman" w:hAnsi="Times New Roman" w:cs="Times New Roman"/>
-          <w:color w:val="000000" w:themeColor="text1"/>
-          <w:shd w:val="clear" w:color="auto" w:fill="FFFFFF"/>
-        </w:rPr>
-        <w:t>1</w:t>
-      </w:r>
-      <w:r>
-        <w:rPr>
-          <w:rFonts w:ascii="Times New Roman" w:hAnsi="Times New Roman" w:cs="Times New Roman"/>
-          <w:color w:val="000000" w:themeColor="text1"/>
-          <w:shd w:val="clear" w:color="auto" w:fill="FFFFFF"/>
-        </w:rPr>
-        <w:t>, F</w:t>
-      </w:r>
-      <w:r>
-        <w:rPr>
-          <w:rFonts w:ascii="Times New Roman" w:hAnsi="Times New Roman" w:cs="Times New Roman"/>
-          <w:color w:val="000000" w:themeColor="text1"/>
-          <w:shd w:val="clear" w:color="auto" w:fill="FFFFFF"/>
-          <w:vertAlign w:val="subscript"/>
-        </w:rPr>
-        <w:t>2</w:t>
-      </w:r>
-      <w:r>
-        <w:rPr>
-          <w:rFonts w:ascii="Times New Roman" w:hAnsi="Times New Roman" w:cs="Times New Roman"/>
-          <w:color w:val="000000" w:themeColor="text1"/>
-          <w:shd w:val="clear" w:color="auto" w:fill="FFFFFF"/>
-          <w:vertAlign w:val="subscript"/>
-        </w:rPr>
-        <w:t>,1</w:t>
-      </w:r>
-      <w:r>
-        <w:rPr>
-          <w:rFonts w:ascii="Times New Roman" w:hAnsi="Times New Roman" w:cs="Times New Roman"/>
-          <w:color w:val="000000" w:themeColor="text1"/>
-          <w:shd w:val="clear" w:color="auto" w:fill="FFFFFF"/>
-          <w:vertAlign w:val="subscript"/>
-        </w:rPr>
-        <w:t>5</w:t>
-      </w:r>
-      <w:r>
-        <w:rPr>
-          <w:rFonts w:ascii="Times New Roman" w:hAnsi="Times New Roman" w:cs="Times New Roman"/>
-          <w:color w:val="000000" w:themeColor="text1"/>
-          <w:shd w:val="clear" w:color="auto" w:fill="FFFFFF"/>
-          <w:vertAlign w:val="subscript"/>
-        </w:rPr>
-        <w:t>2</w:t>
-      </w:r>
-      <w:r>
-        <w:rPr>
-          <w:rFonts w:ascii="Times New Roman" w:hAnsi="Times New Roman" w:cs="Times New Roman"/>
-          <w:color w:val="000000" w:themeColor="text1"/>
-          <w:shd w:val="clear" w:color="auto" w:fill="FFFFFF"/>
-        </w:rPr>
-        <w:t xml:space="preserve"> = </w:t>
-      </w:r>
-      <w:r>
-        <w:rPr>
-          <w:rFonts w:ascii="Times New Roman" w:hAnsi="Times New Roman" w:cs="Times New Roman"/>
-          <w:color w:val="000000" w:themeColor="text1"/>
-          <w:shd w:val="clear" w:color="auto" w:fill="FFFFFF"/>
-        </w:rPr>
-        <w:t>2.1183</w:t>
-      </w:r>
-      <w:r>
-        <w:rPr>
-          <w:rFonts w:ascii="Times New Roman" w:hAnsi="Times New Roman" w:cs="Times New Roman"/>
-          <w:color w:val="000000" w:themeColor="text1"/>
-          <w:shd w:val="clear" w:color="auto" w:fill="FFFFFF"/>
-        </w:rPr>
-        <w:t>, R</w:t>
-      </w:r>
-      <w:r>
-        <w:rPr>
-          <w:rFonts w:ascii="Times New Roman" w:hAnsi="Times New Roman" w:cs="Times New Roman"/>
-          <w:color w:val="000000" w:themeColor="text1"/>
-          <w:shd w:val="clear" w:color="auto" w:fill="FFFFFF"/>
-          <w:vertAlign w:val="superscript"/>
-        </w:rPr>
-        <w:t>2</w:t>
-      </w:r>
-      <w:r>
-        <w:rPr>
-          <w:rFonts w:ascii="Times New Roman" w:hAnsi="Times New Roman" w:cs="Times New Roman"/>
-          <w:color w:val="000000" w:themeColor="text1"/>
-          <w:shd w:val="clear" w:color="auto" w:fill="FFFFFF"/>
-        </w:rPr>
-        <w:t xml:space="preserve"> = </w:t>
-      </w:r>
-      <w:r>
-        <w:rPr>
-          <w:rFonts w:ascii="Times New Roman" w:hAnsi="Times New Roman" w:cs="Times New Roman"/>
-          <w:color w:val="000000" w:themeColor="text1"/>
-          <w:shd w:val="clear" w:color="auto" w:fill="FFFFFF"/>
-        </w:rPr>
-        <w:t>0.02247</w:t>
-      </w:r>
-      <w:r>
-        <w:rPr>
-          <w:rFonts w:ascii="Times New Roman" w:hAnsi="Times New Roman" w:cs="Times New Roman"/>
-          <w:color w:val="000000" w:themeColor="text1"/>
-          <w:shd w:val="clear" w:color="auto" w:fill="FFFFFF"/>
-        </w:rPr>
-        <w:t>).</w:t>
-      </w:r>
-      <w:r>
-        <w:rPr>
-          <w:rFonts w:ascii="Times New Roman" w:hAnsi="Times New Roman" w:cs="Times New Roman"/>
-          <w:color w:val="000000" w:themeColor="text1"/>
-          <w:shd w:val="clear" w:color="auto" w:fill="FFFFFF"/>
-        </w:rPr>
-        <w:t xml:space="preserve"> Total weedy vegetation was not a significant predictor of bacterial dissimilarity for either of the </w:t>
-      </w:r>
+        <w:t xml:space="preserve">Changes in the abundance of dominant </w:t>
+      </w:r>
+      <w:r>
+        <w:rPr>
+          <w:rFonts w:ascii="Times New Roman" w:hAnsi="Times New Roman" w:cs="Times New Roman"/>
+          <w:color w:val="000000" w:themeColor="text1"/>
+          <w:shd w:val="clear" w:color="auto" w:fill="FFFFFF"/>
+        </w:rPr>
+        <w:t>taxa</w:t>
+      </w:r>
+      <w:r>
+        <w:rPr>
+          <w:rFonts w:ascii="Times New Roman" w:hAnsi="Times New Roman" w:cs="Times New Roman"/>
+          <w:color w:val="000000" w:themeColor="text1"/>
+          <w:shd w:val="clear" w:color="auto" w:fill="FFFFFF"/>
+        </w:rPr>
+        <w:t xml:space="preserve"> over time were detected in all treatment types, with </w:t>
+      </w:r>
+      <w:commentRangeStart w:id="9"/>
       <w:proofErr w:type="spellStart"/>
       <w:r>
         <w:rPr>
@@ -7477,194 +8169,9 @@
           <w:color w:val="000000" w:themeColor="text1"/>
           <w:shd w:val="clear" w:color="auto" w:fill="FFFFFF"/>
         </w:rPr>
-        <w:t>taxon</w:t>
-      </w:r>
-      <w:proofErr w:type="spellEnd"/>
-      <w:r>
-        <w:rPr>
-          <w:rFonts w:ascii="Times New Roman" w:hAnsi="Times New Roman" w:cs="Times New Roman"/>
-          <w:color w:val="000000" w:themeColor="text1"/>
-          <w:shd w:val="clear" w:color="auto" w:fill="FFFFFF"/>
-        </w:rPr>
-        <w:t xml:space="preserve"> tables. </w:t>
-      </w:r>
-      <w:r>
-        <w:rPr>
-          <w:rFonts w:ascii="Times New Roman" w:hAnsi="Times New Roman" w:cs="Times New Roman"/>
-          <w:color w:val="000000" w:themeColor="text1"/>
-          <w:shd w:val="clear" w:color="auto" w:fill="FFFFFF"/>
-        </w:rPr>
-        <w:t xml:space="preserve">Pairwise </w:t>
-      </w:r>
-      <w:r>
-        <w:rPr>
-          <w:rFonts w:ascii="Times New Roman" w:hAnsi="Times New Roman" w:cs="Times New Roman"/>
-          <w:color w:val="000000" w:themeColor="text1"/>
-          <w:shd w:val="clear" w:color="auto" w:fill="FFFFFF"/>
-        </w:rPr>
-        <w:t>PERMANOVA testing</w:t>
-      </w:r>
-      <w:r>
-        <w:rPr>
-          <w:rFonts w:ascii="Times New Roman" w:hAnsi="Times New Roman" w:cs="Times New Roman"/>
-          <w:color w:val="000000" w:themeColor="text1"/>
-          <w:shd w:val="clear" w:color="auto" w:fill="FFFFFF"/>
-        </w:rPr>
-        <w:t xml:space="preserve"> </w:t>
-      </w:r>
-      <w:r>
-        <w:rPr>
-          <w:rFonts w:ascii="Times New Roman" w:hAnsi="Times New Roman" w:cs="Times New Roman"/>
-          <w:color w:val="000000" w:themeColor="text1"/>
-          <w:shd w:val="clear" w:color="auto" w:fill="FFFFFF"/>
-        </w:rPr>
-        <w:t>show</w:t>
-      </w:r>
-      <w:r>
-        <w:rPr>
-          <w:rFonts w:ascii="Times New Roman" w:hAnsi="Times New Roman" w:cs="Times New Roman"/>
-          <w:color w:val="000000" w:themeColor="text1"/>
-          <w:shd w:val="clear" w:color="auto" w:fill="FFFFFF"/>
-        </w:rPr>
-        <w:t>ed</w:t>
-      </w:r>
-      <w:r>
-        <w:rPr>
-          <w:rFonts w:ascii="Times New Roman" w:hAnsi="Times New Roman" w:cs="Times New Roman"/>
-          <w:color w:val="000000" w:themeColor="text1"/>
-          <w:shd w:val="clear" w:color="auto" w:fill="FFFFFF"/>
-        </w:rPr>
-        <w:t xml:space="preserve"> the Clarity and handweeded plots to be significantly different at all three time points (p &lt; 0.05). Additionally, the handweeded and </w:t>
-      </w:r>
-      <w:proofErr w:type="spellStart"/>
-      <w:r>
-        <w:rPr>
-          <w:rFonts w:ascii="Times New Roman" w:hAnsi="Times New Roman" w:cs="Times New Roman"/>
-          <w:color w:val="000000" w:themeColor="text1"/>
-          <w:shd w:val="clear" w:color="auto" w:fill="FFFFFF"/>
-        </w:rPr>
-        <w:t>Aatrex</w:t>
-      </w:r>
-      <w:proofErr w:type="spellEnd"/>
-      <w:r>
-        <w:rPr>
-          <w:rFonts w:ascii="Times New Roman" w:hAnsi="Times New Roman" w:cs="Times New Roman"/>
-          <w:color w:val="000000" w:themeColor="text1"/>
-          <w:shd w:val="clear" w:color="auto" w:fill="FFFFFF"/>
-        </w:rPr>
-        <w:t xml:space="preserve"> treated plots showed different community structure at time points one and three (p &lt; 0.05).</w:t>
-      </w:r>
-      <w:r>
-        <w:rPr>
-          <w:rFonts w:ascii="Times New Roman" w:hAnsi="Times New Roman" w:cs="Times New Roman"/>
-          <w:color w:val="000000" w:themeColor="text1"/>
-          <w:shd w:val="clear" w:color="auto" w:fill="FFFFFF"/>
-        </w:rPr>
-        <w:t xml:space="preserve"> Comparison of pairwise Bray-</w:t>
-      </w:r>
-      <w:proofErr w:type="gramStart"/>
-      <w:r>
-        <w:rPr>
-          <w:rFonts w:ascii="Times New Roman" w:hAnsi="Times New Roman" w:cs="Times New Roman"/>
-          <w:color w:val="000000" w:themeColor="text1"/>
-          <w:shd w:val="clear" w:color="auto" w:fill="FFFFFF"/>
-        </w:rPr>
-        <w:t>Curtis</w:t>
-      </w:r>
-      <w:proofErr w:type="gramEnd"/>
-      <w:r>
-        <w:rPr>
-          <w:rFonts w:ascii="Times New Roman" w:hAnsi="Times New Roman" w:cs="Times New Roman"/>
-          <w:color w:val="000000" w:themeColor="text1"/>
-          <w:shd w:val="clear" w:color="auto" w:fill="FFFFFF"/>
-        </w:rPr>
-        <w:t xml:space="preserve"> dissimilarity among treatment replicates revealed different trends among treatment types. Pre-treatment, the handweeded plots displayed a more homogenous bacterial assemblage as compared to the plots that would receive chemical herbicide treatment (p &lt; 0.01). However, at </w:t>
-      </w:r>
-      <w:r>
-        <w:rPr>
-          <w:rFonts w:ascii="Times New Roman" w:hAnsi="Times New Roman" w:cs="Times New Roman"/>
-          <w:color w:val="000000" w:themeColor="text1"/>
-          <w:shd w:val="clear" w:color="auto" w:fill="FFFFFF"/>
-        </w:rPr>
-        <w:t>20-</w:t>
-      </w:r>
-      <w:r>
-        <w:rPr>
-          <w:rFonts w:ascii="Times New Roman" w:hAnsi="Times New Roman" w:cs="Times New Roman"/>
-          <w:color w:val="000000" w:themeColor="text1"/>
-          <w:shd w:val="clear" w:color="auto" w:fill="FFFFFF"/>
-        </w:rPr>
-        <w:t xml:space="preserve">days post application, Roundup and </w:t>
-      </w:r>
-      <w:proofErr w:type="spellStart"/>
-      <w:r>
-        <w:rPr>
-          <w:rFonts w:ascii="Times New Roman" w:hAnsi="Times New Roman" w:cs="Times New Roman"/>
-          <w:color w:val="000000" w:themeColor="text1"/>
-          <w:shd w:val="clear" w:color="auto" w:fill="FFFFFF"/>
-        </w:rPr>
-        <w:t>Aatrex</w:t>
-      </w:r>
-      <w:proofErr w:type="spellEnd"/>
-      <w:r>
-        <w:rPr>
-          <w:rFonts w:ascii="Times New Roman" w:hAnsi="Times New Roman" w:cs="Times New Roman"/>
-          <w:color w:val="000000" w:themeColor="text1"/>
-          <w:shd w:val="clear" w:color="auto" w:fill="FFFFFF"/>
-        </w:rPr>
-        <w:t xml:space="preserve"> treated plots showed a homogenization of their bacterial community, while the handweeded and </w:t>
-      </w:r>
-      <w:r>
-        <w:rPr>
-          <w:rFonts w:ascii="Times New Roman" w:hAnsi="Times New Roman" w:cs="Times New Roman"/>
-          <w:color w:val="000000" w:themeColor="text1"/>
-          <w:shd w:val="clear" w:color="auto" w:fill="FFFFFF"/>
-        </w:rPr>
-        <w:t>nont</w:t>
-      </w:r>
-      <w:r>
-        <w:rPr>
-          <w:rFonts w:ascii="Times New Roman" w:hAnsi="Times New Roman" w:cs="Times New Roman"/>
-          <w:color w:val="000000" w:themeColor="text1"/>
-          <w:shd w:val="clear" w:color="auto" w:fill="FFFFFF"/>
-        </w:rPr>
-        <w:t xml:space="preserve">reated plots showed an increase in heterogeneity (Figure 2 – column 2). Additionally, when all chemical herbicide treatments were grouped together and pairwise dissimilarities recalculated, chemical herbicide treated plots, despite a high level of initial dissimilarity, converged and displayed lower heterogeneity as compared to either of the control treatments (Figure 2 – column 3). </w:t>
-      </w:r>
-      <w:r>
-        <w:rPr>
-          <w:rFonts w:ascii="Times New Roman" w:hAnsi="Times New Roman" w:cs="Times New Roman"/>
-          <w:color w:val="000000" w:themeColor="text1"/>
-          <w:shd w:val="clear" w:color="auto" w:fill="FFFFFF"/>
-        </w:rPr>
-        <w:t xml:space="preserve">Changes in the abundance of dominant </w:t>
-      </w:r>
-      <w:r>
-        <w:rPr>
-          <w:rFonts w:ascii="Times New Roman" w:hAnsi="Times New Roman" w:cs="Times New Roman"/>
-          <w:color w:val="000000" w:themeColor="text1"/>
-          <w:shd w:val="clear" w:color="auto" w:fill="FFFFFF"/>
-        </w:rPr>
-        <w:t>taxa</w:t>
-      </w:r>
-      <w:r>
-        <w:rPr>
-          <w:rFonts w:ascii="Times New Roman" w:hAnsi="Times New Roman" w:cs="Times New Roman"/>
-          <w:color w:val="000000" w:themeColor="text1"/>
-          <w:shd w:val="clear" w:color="auto" w:fill="FFFFFF"/>
-        </w:rPr>
-        <w:t xml:space="preserve"> over time were detected in all treatment types, with </w:t>
-      </w:r>
-      <w:commentRangeStart w:id="8"/>
-      <w:proofErr w:type="spellStart"/>
-      <w:r>
-        <w:rPr>
-          <w:rFonts w:ascii="Times New Roman" w:hAnsi="Times New Roman" w:cs="Times New Roman"/>
-          <w:color w:val="000000" w:themeColor="text1"/>
-          <w:shd w:val="clear" w:color="auto" w:fill="FFFFFF"/>
-        </w:rPr>
         <w:t>Shpingomonadacae</w:t>
       </w:r>
-      <w:commentRangeEnd w:id="8"/>
+      <w:commentRangeEnd w:id="9"/>
       <w:proofErr w:type="spellEnd"/>
       <w:r>
         <w:rPr>
@@ -7673,7 +8180,7 @@
           <w:color w:val="000000"/>
           <w:lang w:eastAsia="de-DE"/>
         </w:rPr>
-        <w:commentReference w:id="8"/>
+        <w:commentReference w:id="9"/>
       </w:r>
       <w:r>
         <w:rPr>
@@ -7763,7 +8270,6 @@
           <w:color w:val="000000" w:themeColor="text1"/>
           <w:shd w:val="clear" w:color="auto" w:fill="FFFFFF"/>
         </w:rPr>
-        <w:lastRenderedPageBreak/>
         <w:t>Fung</w:t>
       </w:r>
       <w:r>
@@ -7959,8 +8465,8 @@
         </w:rPr>
         <w:t xml:space="preserve">time </w:t>
       </w:r>
-      <w:bookmarkStart w:id="9" w:name="OLE_LINK1"/>
-      <w:bookmarkStart w:id="10" w:name="OLE_LINK2"/>
+      <w:bookmarkStart w:id="10" w:name="OLE_LINK1"/>
+      <w:bookmarkStart w:id="11" w:name="OLE_LINK2"/>
       <w:r>
         <w:rPr>
           <w:rFonts w:ascii="Times New Roman" w:hAnsi="Times New Roman" w:cs="Times New Roman"/>
@@ -8134,8 +8640,8 @@
         </w:rPr>
         <w:t xml:space="preserve">, </w:t>
       </w:r>
-      <w:bookmarkEnd w:id="9"/>
       <w:bookmarkEnd w:id="10"/>
+      <w:bookmarkEnd w:id="11"/>
       <w:r>
         <w:rPr>
           <w:rFonts w:ascii="Times New Roman" w:hAnsi="Times New Roman" w:cs="Times New Roman"/>
@@ -8432,7 +8938,7 @@
         </w:rPr>
         <w:t xml:space="preserve">Shifts in dominant fungal families revealed increased abundance of </w:t>
       </w:r>
-      <w:commentRangeStart w:id="11"/>
+      <w:commentRangeStart w:id="12"/>
       <w:proofErr w:type="spellStart"/>
       <w:r>
         <w:rPr>
@@ -8486,7 +8992,7 @@
         </w:rPr>
         <w:t xml:space="preserve">= 9.469) (Supplementary figure X). </w:t>
       </w:r>
-      <w:commentRangeEnd w:id="11"/>
+      <w:commentRangeEnd w:id="12"/>
       <w:r>
         <w:rPr>
           <w:rStyle w:val="CommentReference"/>
@@ -8494,9 +9000,9 @@
           <w:color w:val="000000"/>
           <w:lang w:eastAsia="de-DE"/>
         </w:rPr>
-        <w:commentReference w:id="11"/>
-      </w:r>
-      <w:bookmarkStart w:id="12" w:name="_Toc71026836"/>
+        <w:commentReference w:id="12"/>
+      </w:r>
+      <w:bookmarkStart w:id="13" w:name="_Toc71026836"/>
     </w:p>
     <w:p>
       <w:pPr>
@@ -8504,9 +9010,10 @@
         <w:spacing w:line="480" w:lineRule="auto"/>
       </w:pPr>
       <w:r>
+        <w:lastRenderedPageBreak/>
         <w:t>Discussion</w:t>
       </w:r>
-      <w:bookmarkEnd w:id="12"/>
+      <w:bookmarkEnd w:id="13"/>
     </w:p>
     <w:p>
       <w:pPr>
@@ -8779,16 +9286,7 @@
           <w:color w:val="000000" w:themeColor="text1"/>
           <w:shd w:val="clear" w:color="auto" w:fill="FFFFFF"/>
         </w:rPr>
-        <w:t xml:space="preserve"> We show that the examined edaphic parameters and most enzyme activities, other than PHOS, were not different among treatments at sampling </w:t>
-      </w:r>
-      <w:r>
-        <w:rPr>
-          <w:rFonts w:ascii="Times New Roman" w:hAnsi="Times New Roman" w:cs="Times New Roman"/>
-          <w:color w:val="000000" w:themeColor="text1"/>
-          <w:shd w:val="clear" w:color="auto" w:fill="FFFFFF"/>
-        </w:rPr>
-        <w:lastRenderedPageBreak/>
-        <w:t>time one (pre-treatment), suggesting that our initial conditions were similar across plots and that any observed differences at sampling times two and three are a result of herbicide application and/or changes in weedy vegetation</w:t>
+        <w:t xml:space="preserve"> We show that the examined edaphic parameters and most enzyme activities, other than PHOS, were not different among treatments at sampling time one (pre-treatment), suggesting that our initial conditions were similar across plots and that any observed differences at sampling times two and three are a result of herbicide application and/or changes in weedy vegetation</w:t>
       </w:r>
       <w:r>
         <w:rPr>
@@ -9154,6 +9652,7 @@
           <w:color w:val="000000" w:themeColor="text1"/>
           <w:shd w:val="clear" w:color="auto" w:fill="FFFFFF"/>
         </w:rPr>
+        <w:lastRenderedPageBreak/>
         <w:t>nont</w:t>
       </w:r>
       <w:r>
@@ -9228,7 +9727,7 @@
           <w:color w:val="000000" w:themeColor="text1"/>
           <w:shd w:val="clear" w:color="auto" w:fill="FFFFFF"/>
         </w:rPr>
-        <w:instrText>ADDIN CSL_CITATION {"citationItems":[{"id":"ITEM-1","itemData":{"DOI":"10.1080/15320383.2011.594110","ISSN":"15320383","abstract":"The heavy use of organophosphorus pesticides in northeastern China strongly affects the ecological functions and the quality of the soil environment. In this work, a 30-day soil incubation experiment was conducted to evaluate the potential of using soil available P and the activities of soil dehydrogenase and acid phosphatase as indicators of the application of methamidophos and glyphosate. Two kinds of unpolluted soils, phaiozem and burozem, were selected as the test soils. The higher application rate of organophosphorus pesticide to the two soils caused more release of PO 43- which finally entered the soil available P pool, suggesting that soil available P is one of the effective chemical markers for biodegradation of organophosphorus pesticides. Methamidophos exhibited a significant inhibitory effect on the activity of soil dehydrogenase. The extent of enzyme inhibition was almost positively correlated with the insecticide concentration, and the enzyme activity was gradually restored after day 15. However, its effect on soil acid phosphatase activity (stimulation or inhibition) seemed to be indefinite, and varied with the application rate, soil type, and incubation time. In the case of glyphosate, soil acid phosphatase activity was depressed significantly and the depressing extent could be a function of herbicide concentration and incubation time, but soil dehydrogenase activity showed an irregular variation with the herbicide application rate and soil type. In general, dehydrogenase activity was a good biochemical indicator for the biodegradation of methamidophos, but for glyphosate biodegradation the indicator was acid phosphatase activity. © Taylor &amp; Francis Group, LLC.","author":[{"dropping-particle":"","family":"Yu","given":"Ying","non-dropping-particle":"","parse-names":false,"suffix":""},{"dropping-particle":"","family":"Zhang","given":"Haijun","non-dropping-particle":"","parse-names":false,"suffix":""},{"dropping-particle":"","family":"Zhou","given":"Qixing","non-dropping-particle":"","parse-names":false,"suffix":""}],"container-title":"Soil and Sediment Contamination","id":"ITEM-1","issue":"6","issued":{"date-parts":[["2011","8"]]},"page":"688-701","title":"Using soil available P and activities of soil dehydrogenase and phosphatase as indicators for biodegradation of organophosphorus pesticide methamidophos and glyphosate","type":"article-journal","volume":"20"},"uris":["http://www.mendeley.com/documents/?uuid=e0d5247c-7b22-46d2-ae1a-b0e76a4ddc19"]}],"mendeley":{"formattedCitation":"(42)","plainTextFormattedCitation":"(42)","previouslyFormattedCitation":"(42)"},"properties":{"noteIndex":0},"schema":"https://github.com/citation-style-language/schema/raw/master/csl-citation.json"}</w:instrText>
+        <w:instrText>ADDIN CSL_CITATION {"citationItems":[{"id":"ITEM-1","itemData":{"DOI":"10.1080/15320383.2011.594110","ISSN":"15320383","abstract":"The heavy use of organophosphorus pesticides in northeastern China strongly affects the ecological functions and the quality of the soil environment. In this work, a 30-day soil incubation experiment was conducted to evaluate the potential of using soil available P and the activities of soil dehydrogenase and acid phosphatase as indicators of the application of methamidophos and glyphosate. Two kinds of unpolluted soils, phaiozem and burozem, were selected as the test soils. The higher application rate of organophosphorus pesticide to the two soils caused more release of PO 43- which finally entered the soil available P pool, suggesting that soil available P is one of the effective chemical markers for biodegradation of organophosphorus pesticides. Methamidophos exhibited a significant inhibitory effect on the activity of soil dehydrogenase. The extent of enzyme inhibition was almost positively correlated with the insecticide concentration, and the enzyme activity was gradually restored after day 15. However, its effect on soil acid phosphatase activity (stimulation or inhibition) seemed to be indefinite, and varied with the application rate, soil type, and incubation time. In the case of glyphosate, soil acid phosphatase activity was depressed significantly and the depressing extent could be a function of herbicide concentration and incubation time, but soil dehydrogenase activity showed an irregular variation with the herbicide application rate and soil type. In general, dehydrogenase activity was a good biochemical indicator for the biodegradation of methamidophos, but for glyphosate biodegradation the indicator was acid phosphatase activity. © Taylor &amp; Francis Group, LLC.","author":[{"dropping-particle":"","family":"Yu","given":"Ying","non-dropping-particle":"","parse-names":false,"suffix":""},{"dropping-particle":"","family":"Zhang","given":"Haijun","non-dropping-particle":"","parse-names":false,"suffix":""},{"dropping-particle":"","family":"Zhou","given":"Qixing","non-dropping-particle":"","parse-names":false,"suffix":""}],"container-title":"Soil and Sediment Contamination","id":"ITEM-1","issue":"6","issued":{"date-parts":[["2011","8"]]},"page":"688-701","title":"Using soil available P and activities of soil dehydrogenase and phosphatase as indicators for biodegradation of organophosphorus pesticide methamidophos and glyphosate","type":"article-journal","volume":"20"},"uris":["http://www.mendeley.com/documents/?uuid=e0d5247c-7b22-46d2-ae1a-b0e76a4ddc19"]}],"mendeley":{"formattedCitation":"(43)","plainTextFormattedCitation":"(43)","previouslyFormattedCitation":"(42)"},"properties":{"noteIndex":0},"schema":"https://github.com/citation-style-language/schema/raw/master/csl-citation.json"}</w:instrText>
       </w:r>
       <w:r>
         <w:rPr>
@@ -9245,7 +9744,7 @@
           <w:color w:val="000000" w:themeColor="text1"/>
           <w:shd w:val="clear" w:color="auto" w:fill="FFFFFF"/>
         </w:rPr>
-        <w:t>(42)</w:t>
+        <w:t>(43)</w:t>
       </w:r>
       <w:r>
         <w:rPr>
@@ -9326,7 +9825,7 @@
           <w:color w:val="000000" w:themeColor="text1"/>
           <w:shd w:val="clear" w:color="auto" w:fill="FFFFFF"/>
         </w:rPr>
-        <w:instrText>ADDIN CSL_CITATION {"citationItems":[{"id":"ITEM-1","itemData":{"DOI":"10.1007/978-3-642-38821-7","ISBN":"978-3-642-38820-0","author":[{"dropping-particle":"","family":"Berg","given":"Björn","non-dropping-particle":"","parse-names":false,"suffix":""},{"dropping-particle":"","family":"McClaugherty","given":"Charles","non-dropping-particle":"","parse-names":false,"suffix":""}],"container-title":"Carbon","id":"ITEM-1","issued":{"date-parts":[["2014"]]},"publisher":"Springer Berlin Heidelberg","publisher-place":"Berlin, Heidelberg","title":"Plant Litter","type":"book"},"uris":["http://www.mendeley.com/documents/?uuid=0772f171-55ef-499b-b9a9-ee0ab0c75d41"]}],"mendeley":{"formattedCitation":"(43)","plainTextFormattedCitation":"(43)","previouslyFormattedCitation":"(43)"},"properties":{"noteIndex":0},"schema":"https://github.com/citation-style-language/schema/raw/master/csl-citation.json"}</w:instrText>
+        <w:instrText>ADDIN CSL_CITATION {"citationItems":[{"id":"ITEM-1","itemData":{"DOI":"10.1007/978-3-642-38821-7","ISBN":"978-3-642-38820-0","author":[{"dropping-particle":"","family":"Berg","given":"Björn","non-dropping-particle":"","parse-names":false,"suffix":""},{"dropping-particle":"","family":"McClaugherty","given":"Charles","non-dropping-particle":"","parse-names":false,"suffix":""}],"container-title":"Carbon","id":"ITEM-1","issued":{"date-parts":[["2014"]]},"publisher":"Springer Berlin Heidelberg","publisher-place":"Berlin, Heidelberg","title":"Plant Litter","type":"book"},"uris":["http://www.mendeley.com/documents/?uuid=0772f171-55ef-499b-b9a9-ee0ab0c75d41"]}],"mendeley":{"formattedCitation":"(44)","plainTextFormattedCitation":"(44)","previouslyFormattedCitation":"(43)"},"properties":{"noteIndex":0},"schema":"https://github.com/citation-style-language/schema/raw/master/csl-citation.json"}</w:instrText>
       </w:r>
       <w:r>
         <w:rPr>
@@ -9343,7 +9842,7 @@
           <w:color w:val="000000" w:themeColor="text1"/>
           <w:shd w:val="clear" w:color="auto" w:fill="FFFFFF"/>
         </w:rPr>
-        <w:t>(43)</w:t>
+        <w:t>(44)</w:t>
       </w:r>
       <w:r>
         <w:rPr>
@@ -9452,16 +9951,7 @@
           <w:color w:val="000000" w:themeColor="text1"/>
           <w:shd w:val="clear" w:color="auto" w:fill="FFFFFF"/>
         </w:rPr>
-        <w:t xml:space="preserve">handweeded and Roundup) </w:t>
-      </w:r>
-      <w:r>
-        <w:rPr>
-          <w:rFonts w:ascii="Times New Roman" w:hAnsi="Times New Roman" w:cs="Times New Roman"/>
-          <w:color w:val="000000" w:themeColor="text1"/>
-          <w:shd w:val="clear" w:color="auto" w:fill="FFFFFF"/>
-        </w:rPr>
-        <w:lastRenderedPageBreak/>
-        <w:t>over twenty weeks</w:t>
+        <w:t>handweeded and Roundup) over twenty weeks</w:t>
       </w:r>
       <w:r>
         <w:rPr>
@@ -9471,8 +9961,8 @@
         </w:rPr>
         <w:t xml:space="preserve"> </w:t>
       </w:r>
-      <w:bookmarkStart w:id="13" w:name="OLE_LINK5"/>
-      <w:bookmarkStart w:id="14" w:name="OLE_LINK6"/>
+      <w:bookmarkStart w:id="14" w:name="OLE_LINK5"/>
+      <w:bookmarkStart w:id="15" w:name="OLE_LINK6"/>
       <w:r>
         <w:rPr>
           <w:rFonts w:ascii="Times New Roman" w:hAnsi="Times New Roman" w:cs="Times New Roman"/>
@@ -9514,8 +10004,8 @@
         </w:rPr>
         <w:fldChar w:fldCharType="end"/>
       </w:r>
-      <w:bookmarkEnd w:id="13"/>
       <w:bookmarkEnd w:id="14"/>
+      <w:bookmarkEnd w:id="15"/>
       <w:r>
         <w:rPr>
           <w:rFonts w:ascii="Times New Roman" w:hAnsi="Times New Roman" w:cs="Times New Roman"/>
@@ -9787,7 +10277,7 @@
           <w:color w:val="000000" w:themeColor="text1"/>
           <w:shd w:val="clear" w:color="auto" w:fill="FFFFFF"/>
         </w:rPr>
-        <w:instrText>ADDIN CSL_CITATION {"citationItems":[{"id":"ITEM-1","itemData":{"DOI":"10.1002/eap.1613","ISSN":"19395582","author":[{"dropping-particle":"","family":"Lekberg","given":"Ylva","non-dropping-particle":"","parse-names":false,"suffix":""},{"dropping-particle":"","family":"Wagner","given":"Viktoria","non-dropping-particle":"","parse-names":false,"suffix":""},{"dropping-particle":"","family":"Rummel","given":"Alexii","non-dropping-particle":"","parse-names":false,"suffix":""},{"dropping-particle":"","family":"McLeod","given":"Morgan","non-dropping-particle":"","parse-names":false,"suffix":""},{"dropping-particle":"","family":"Ramsey","given":"Philip W.","non-dropping-particle":"","parse-names":false,"suffix":""}],"container-title":"Ecological Applications","id":"ITEM-1","issued":{"date-parts":[["2017"]]},"title":"Strong indirect herbicide effects on mycorrhizal associations through plant community shifts and secondary invasions","type":"article-journal"},"uris":["http://www.mendeley.com/documents/?uuid=0b10cb65-d0f0-3f31-b798-541e3a5c7a7a"]},{"id":"ITEM-2","itemData":{"DOI":"10.1007/s10886-009-9735-0","ISBN":"0098-0331","ISSN":"0098-0331","PMID":"20077127","abstract":"Invasive plants have a multitude of impacts on plant communities through their direct and indirect effects on soil chemistry and ecosystem function. For example, plants modify the soil environment through root exudates that affect soil structure, and mobilize and/or chelate nutrients. The long-term impact of litter and root exudates can modify soil nutrient pools, and there is evidence that invasive plant species may alter nutrient cycles differently from native species. The effects of plants on ecosystem biogeochemistry may be caused by differences in leaf tissue nutrient stoichiometry or secondary metabolites, although evidence for the importance of allelochemicals in driving these processes is lacking. Some invasive species may gain a competitive advantage through the release of compounds or combinations of compounds that are unique to the invaded community-the \"novel weapons hypothesis.\" Invasive plants also can exert profound impact on plant communities indirectly through the herbicides used to control them. Glyphosate, the most widely used herbicide in the world, often is used to help control invasive weeds, and generally is considered to have minimal environmental impacts. Most studies show little to no effect of glyphosate and other herbicides on soil microbial communities. However, herbicide applications can reduce or promote rhizobium nodulation and mycorrhiza formation. Herbicide drift can affect the growth of non-target plants, and glyphosate and other herbicides can impact significantly the secondary chemistry of plants at sublethal doses. In summary, the literature indicates that invasive species can alter the biogeochemistry of ecosystems, that secondary metabolites released by invasive species may play important roles in soil chemistry as well as plant-plant and plant-microbe interactions, and that the herbicides used to control invasive species can impact plant chemistry and ecosystems in ways that have yet to be fully explored.","author":[{"dropping-particle":"","family":"Weidenhamer","given":"Jeffrey D.","non-dropping-particle":"","parse-names":false,"suffix":""},{"dropping-particle":"","family":"Callaway","given":"Ragan M.","non-dropping-particle":"","parse-names":false,"suffix":""}],"container-title":"Journal of Chemical Ecology","id":"ITEM-2","issue":"1","issued":{"date-parts":[["2010"]]},"note":"From Duplicate 2 (Direct and Indirect Effects of Invasive Plants on Soil Chemistry and Ecosystem Function - Weidenhamer, Jeffrey D; Callaway, Ragan M)\n\n153","page":"59-69","title":"Direct and Indirect Effects of Invasive Plants on Soil Chemistry and Ecosystem Function","type":"article-journal","volume":"36"},"uris":["http://www.mendeley.com/documents/?uuid=46c49909-054e-4074-b79c-32a737687ec4"]},{"id":"ITEM-3","itemData":{"DOI":"10.5772/12881","abstract":"With the widespread use of post-emergent herbicides and their increased use in areas under conservation management systems (no-till and minimum tillage), concerns about environmental and public health problems due to herbicidal molecules has been growing. The use of herbicides has been justified by the resultant reduction in production costs because expenses regarding application and product price are lower with these treatments compared with existing alternatives. However, studies in the literature have demonstrated that there can be an increasing need for greater doses of nitrogen (N) fertilizers and pesticides after herbicides have been applied (Cakmak, 2007; Damin et al., 2008, 2009). The use of nitrogen fertilizers in doses that are enough to supply the demand of crops is one of the main practices associated with high productivity. However, these fertilizers are expensive, and their indiscriminate use can cause the emission of green-house gases (Sherlock et al., 1989), the contamination of superficial waters with nitrate and the destruction of ozone in the stratosphere, with N2O as an intermediary (Groffman, 2000). In addition, fossil fuels, which are non-renewable resource, are consumed in the manufacture of N fertilizers. Recent research has shown that about 15 to 20% of the N introduced by fertilization can be lost after plants have been desiccated by herbicides. This losses can be even greater when the N that was already in the system is considered. Moreover, some laboratory studies have shown an increase in the emission of N2O, a gas that has a global heating potential 298 times greater than that of CO2, in areas using desiccants. Despite the importance of awareness about the effects of herbicides in the nitrogen cycle, this subject has been seldom discussed and studied in the literature. Within this context, this chapter will discuss the effects of herbicides in the nitrogen cycle processes that determine its availability to plants in agricultural systems.","author":[{"dropping-particle":"","family":"Damin","given":"Virginia","non-dropping-particle":"","parse-names":false,"suffix":""},{"dropping-particle":"","family":"Triveli","given":"Paulo","non-dropping-particle":"","parse-names":false,"suffix":""}],"container-title":"Herbicides and Environment","id":"ITEM-3","issue":"February 2014","issued":{"date-parts":[["2011","1","8"]]},"publisher":"InTech","title":"Herbicides Effect on Nitrogen Cycling in Agroecossystems","type":"chapter"},"uris":["http://www.mendeley.com/documents/?uuid=711c0269-9aca-4fed-a99d-80457af430bc"]}],"mendeley":{"formattedCitation":"(19, 20, 44)","plainTextFormattedCitation":"(19, 20, 44)","previouslyFormattedCitation":"(19, 20, 44)"},"properties":{"noteIndex":0},"schema":"https://github.com/citation-style-language/schema/raw/master/csl-citation.json"}</w:instrText>
+        <w:instrText>ADDIN CSL_CITATION {"citationItems":[{"id":"ITEM-1","itemData":{"DOI":"10.1002/eap.1613","ISSN":"19395582","author":[{"dropping-particle":"","family":"Lekberg","given":"Ylva","non-dropping-particle":"","parse-names":false,"suffix":""},{"dropping-particle":"","family":"Wagner","given":"Viktoria","non-dropping-particle":"","parse-names":false,"suffix":""},{"dropping-particle":"","family":"Rummel","given":"Alexii","non-dropping-particle":"","parse-names":false,"suffix":""},{"dropping-particle":"","family":"McLeod","given":"Morgan","non-dropping-particle":"","parse-names":false,"suffix":""},{"dropping-particle":"","family":"Ramsey","given":"Philip W.","non-dropping-particle":"","parse-names":false,"suffix":""}],"container-title":"Ecological Applications","id":"ITEM-1","issued":{"date-parts":[["2017"]]},"title":"Strong indirect herbicide effects on mycorrhizal associations through plant community shifts and secondary invasions","type":"article-journal"},"uris":["http://www.mendeley.com/documents/?uuid=0b10cb65-d0f0-3f31-b798-541e3a5c7a7a"]},{"id":"ITEM-2","itemData":{"DOI":"10.1007/s10886-009-9735-0","ISBN":"0098-0331","ISSN":"0098-0331","PMID":"20077127","abstract":"Invasive plants have a multitude of impacts on plant communities through their direct and indirect effects on soil chemistry and ecosystem function. For example, plants modify the soil environment through root exudates that affect soil structure, and mobilize and/or chelate nutrients. The long-term impact of litter and root exudates can modify soil nutrient pools, and there is evidence that invasive plant species may alter nutrient cycles differently from native species. The effects of plants on ecosystem biogeochemistry may be caused by differences in leaf tissue nutrient stoichiometry or secondary metabolites, although evidence for the importance of allelochemicals in driving these processes is lacking. Some invasive species may gain a competitive advantage through the release of compounds or combinations of compounds that are unique to the invaded community-the \"novel weapons hypothesis.\" Invasive plants also can exert profound impact on plant communities indirectly through the herbicides used to control them. Glyphosate, the most widely used herbicide in the world, often is used to help control invasive weeds, and generally is considered to have minimal environmental impacts. Most studies show little to no effect of glyphosate and other herbicides on soil microbial communities. However, herbicide applications can reduce or promote rhizobium nodulation and mycorrhiza formation. Herbicide drift can affect the growth of non-target plants, and glyphosate and other herbicides can impact significantly the secondary chemistry of plants at sublethal doses. In summary, the literature indicates that invasive species can alter the biogeochemistry of ecosystems, that secondary metabolites released by invasive species may play important roles in soil chemistry as well as plant-plant and plant-microbe interactions, and that the herbicides used to control invasive species can impact plant chemistry and ecosystems in ways that have yet to be fully explored.","author":[{"dropping-particle":"","family":"Weidenhamer","given":"Jeffrey D.","non-dropping-particle":"","parse-names":false,"suffix":""},{"dropping-particle":"","family":"Callaway","given":"Ragan M.","non-dropping-particle":"","parse-names":false,"suffix":""}],"container-title":"Journal of Chemical Ecology","id":"ITEM-2","issue":"1","issued":{"date-parts":[["2010"]]},"note":"From Duplicate 2 (Direct and Indirect Effects of Invasive Plants on Soil Chemistry and Ecosystem Function - Weidenhamer, Jeffrey D; Callaway, Ragan M)\n\n153","page":"59-69","title":"Direct and Indirect Effects of Invasive Plants on Soil Chemistry and Ecosystem Function","type":"article-journal","volume":"36"},"uris":["http://www.mendeley.com/documents/?uuid=46c49909-054e-4074-b79c-32a737687ec4"]},{"id":"ITEM-3","itemData":{"DOI":"10.5772/12881","abstract":"With the widespread use of post-emergent herbicides and their increased use in areas under conservation management systems (no-till and minimum tillage), concerns about environmental and public health problems due to herbicidal molecules has been growing. The use of herbicides has been justified by the resultant reduction in production costs because expenses regarding application and product price are lower with these treatments compared with existing alternatives. However, studies in the literature have demonstrated that there can be an increasing need for greater doses of nitrogen (N) fertilizers and pesticides after herbicides have been applied (Cakmak, 2007; Damin et al., 2008, 2009). The use of nitrogen fertilizers in doses that are enough to supply the demand of crops is one of the main practices associated with high productivity. However, these fertilizers are expensive, and their indiscriminate use can cause the emission of green-house gases (Sherlock et al., 1989), the contamination of superficial waters with nitrate and the destruction of ozone in the stratosphere, with N2O as an intermediary (Groffman, 2000). In addition, fossil fuels, which are non-renewable resource, are consumed in the manufacture of N fertilizers. Recent research has shown that about 15 to 20% of the N introduced by fertilization can be lost after plants have been desiccated by herbicides. This losses can be even greater when the N that was already in the system is considered. Moreover, some laboratory studies have shown an increase in the emission of N2O, a gas that has a global heating potential 298 times greater than that of CO2, in areas using desiccants. Despite the importance of awareness about the effects of herbicides in the nitrogen cycle, this subject has been seldom discussed and studied in the literature. Within this context, this chapter will discuss the effects of herbicides in the nitrogen cycle processes that determine its availability to plants in agricultural systems.","author":[{"dropping-particle":"","family":"Damin","given":"Virginia","non-dropping-particle":"","parse-names":false,"suffix":""},{"dropping-particle":"","family":"Triveli","given":"Paulo","non-dropping-particle":"","parse-names":false,"suffix":""}],"container-title":"Herbicides and Environment","id":"ITEM-3","issue":"February 2014","issued":{"date-parts":[["2011","1","8"]]},"publisher":"InTech","title":"Herbicides Effect on Nitrogen Cycling in Agroecossystems","type":"chapter"},"uris":["http://www.mendeley.com/documents/?uuid=711c0269-9aca-4fed-a99d-80457af430bc"]}],"mendeley":{"formattedCitation":"(19, 20, 45)","plainTextFormattedCitation":"(19, 20, 45)","previouslyFormattedCitation":"(19, 20, 44)"},"properties":{"noteIndex":0},"schema":"https://github.com/citation-style-language/schema/raw/master/csl-citation.json"}</w:instrText>
       </w:r>
       <w:r>
         <w:rPr>
@@ -9804,7 +10294,7 @@
           <w:color w:val="000000" w:themeColor="text1"/>
           <w:shd w:val="clear" w:color="auto" w:fill="FFFFFF"/>
         </w:rPr>
-        <w:t>(19, 20, 44)</w:t>
+        <w:t>(19, 20, 45)</w:t>
       </w:r>
       <w:r>
         <w:rPr>
@@ -9938,6 +10428,7 @@
           <w:color w:val="000000" w:themeColor="text1"/>
           <w:shd w:val="clear" w:color="auto" w:fill="FFFFFF"/>
         </w:rPr>
+        <w:lastRenderedPageBreak/>
         <w:t>Differences in N</w:t>
       </w:r>
       <w:r>
@@ -9984,7 +10475,7 @@
         <w:rPr>
           <w:rFonts w:ascii="Times New Roman" w:hAnsi="Times New Roman" w:cs="Times New Roman"/>
         </w:rPr>
-        <w:instrText>ADDIN CSL_CITATION {"citationItems":[{"id":"ITEM-1","itemData":{"DOI":"10.1007/s00374-011-0569-x","ISSN":"01782762","abstract":"Atrazine is one of the most used herbicides worldwide; however, consequences of its long-term agricultural use are still unknown. A laboratory study was performed to examine changes in microbial properties following ethylamino-15N-atrazine addition, at recommended agronomic dose, to five acidic soils from Galicia (NW Spain) showing different physico-chemical characteristics, as well as atrazine application history. Net N mineralization was observed in all soils, with nitrate being the predominant substance formed. The highest values were detected in soils with low atrazine application history. From 2% to 23% of the atrazine-15N was found in the soil inorganic-N pool, the highest values being detected after 9 weeks in soils with longer atrazine application history and lower indigenous soil N mineralization. The application of atrazine slightly reduced the amount of soil N mineralized and microbial biomass at short term. Soluble carbohydrates and β-glucosidase and urease activity decreased with incubation time, but were not significantly affected by the single application of atrazine. Microbial community structure changed as consequence of both soil type and incubation time, but no changes in the phospholipid fatty acid (PLFA) pattern were detected due to recent atrazine addition at normal doses. The saturated 17- to 20-carbon fatty acids had higher relative abundance in soils with a longer atrazine history and fungal biomass, as indicated by the PLFA 18:2ω6,9, decreased with the incubation time. The results suggested that the PLFA pattern and soil N dynamics can detect the long-term impact of repeated atrazine application to agricultural soils. © 2011 Springer-Verlag.","author":[{"dropping-particle":"","family":"Mahía","given":"Jorge","non-dropping-particle":"","parse-names":false,"suffix":""},{"dropping-particle":"","family":"González-Prieto","given":"Serafin Jesus","non-dropping-particle":"","parse-names":false,"suffix":""},{"dropping-particle":"","family":"Martín","given":"Angela","non-dropping-particle":"","parse-names":false,"suffix":""},{"dropping-particle":"","family":"Bååth","given":"Erland","non-dropping-particle":"","parse-names":false,"suffix":""},{"dropping-particle":"","family":"Díaz-Raviña","given":"Montserrat","non-dropping-particle":"","parse-names":false,"suffix":""}],"container-title":"Biology and Fertility of Soils","id":"ITEM-1","issue":"5","issued":{"date-parts":[["2011"]]},"page":"577-589","title":"Biochemical properties and microbial community structure of five different soils after atrazine addition","type":"article-journal","volume":"47"},"suppress-author":1,"uris":["http://www.mendeley.com/documents/?uuid=d56aae2e-b60b-42b5-8184-d08a32d14b64"]}],"mendeley":{"formattedCitation":"(45)","plainTextFormattedCitation":"(45)","previouslyFormattedCitation":"(45)"},"properties":{"noteIndex":0},"schema":"https://github.com/citation-style-language/schema/raw/master/csl-citation.json"}</w:instrText>
+        <w:instrText>ADDIN CSL_CITATION {"citationItems":[{"id":"ITEM-1","itemData":{"DOI":"10.1007/s00374-011-0569-x","ISSN":"01782762","abstract":"Atrazine is one of the most used herbicides worldwide; however, consequences of its long-term agricultural use are still unknown. A laboratory study was performed to examine changes in microbial properties following ethylamino-15N-atrazine addition, at recommended agronomic dose, to five acidic soils from Galicia (NW Spain) showing different physico-chemical characteristics, as well as atrazine application history. Net N mineralization was observed in all soils, with nitrate being the predominant substance formed. The highest values were detected in soils with low atrazine application history. From 2% to 23% of the atrazine-15N was found in the soil inorganic-N pool, the highest values being detected after 9 weeks in soils with longer atrazine application history and lower indigenous soil N mineralization. The application of atrazine slightly reduced the amount of soil N mineralized and microbial biomass at short term. Soluble carbohydrates and β-glucosidase and urease activity decreased with incubation time, but were not significantly affected by the single application of atrazine. Microbial community structure changed as consequence of both soil type and incubation time, but no changes in the phospholipid fatty acid (PLFA) pattern were detected due to recent atrazine addition at normal doses. The saturated 17- to 20-carbon fatty acids had higher relative abundance in soils with a longer atrazine history and fungal biomass, as indicated by the PLFA 18:2ω6,9, decreased with the incubation time. The results suggested that the PLFA pattern and soil N dynamics can detect the long-term impact of repeated atrazine application to agricultural soils. © 2011 Springer-Verlag.","author":[{"dropping-particle":"","family":"Mahía","given":"Jorge","non-dropping-particle":"","parse-names":false,"suffix":""},{"dropping-particle":"","family":"González-Prieto","given":"Serafin Jesus","non-dropping-particle":"","parse-names":false,"suffix":""},{"dropping-particle":"","family":"Martín","given":"Angela","non-dropping-particle":"","parse-names":false,"suffix":""},{"dropping-particle":"","family":"Bååth","given":"Erland","non-dropping-particle":"","parse-names":false,"suffix":""},{"dropping-particle":"","family":"Díaz-Raviña","given":"Montserrat","non-dropping-particle":"","parse-names":false,"suffix":""}],"container-title":"Biology and Fertility of Soils","id":"ITEM-1","issue":"5","issued":{"date-parts":[["2011"]]},"page":"577-589","title":"Biochemical properties and microbial community structure of five different soils after atrazine addition","type":"article-journal","volume":"47"},"suppress-author":1,"uris":["http://www.mendeley.com/documents/?uuid=d56aae2e-b60b-42b5-8184-d08a32d14b64"]}],"mendeley":{"formattedCitation":"(46)","plainTextFormattedCitation":"(46)","previouslyFormattedCitation":"(45)"},"properties":{"noteIndex":0},"schema":"https://github.com/citation-style-language/schema/raw/master/csl-citation.json"}</w:instrText>
       </w:r>
       <w:r>
         <w:rPr>
@@ -9997,7 +10488,7 @@
           <w:rFonts w:ascii="Times New Roman" w:hAnsi="Times New Roman" w:cs="Times New Roman"/>
           <w:noProof/>
         </w:rPr>
-        <w:t>(45)</w:t>
+        <w:t>(46)</w:t>
       </w:r>
       <w:r>
         <w:rPr>
@@ -10117,18 +10608,9 @@
           <w:color w:val="000000" w:themeColor="text1"/>
           <w:shd w:val="clear" w:color="auto" w:fill="FFFFFF"/>
         </w:rPr>
-        <w:t xml:space="preserve"> mays, and other weedy vegetation may </w:t>
-      </w:r>
-      <w:r>
-        <w:rPr>
-          <w:rFonts w:ascii="Times New Roman" w:hAnsi="Times New Roman" w:cs="Times New Roman"/>
-          <w:color w:val="000000" w:themeColor="text1"/>
-          <w:shd w:val="clear" w:color="auto" w:fill="FFFFFF"/>
-        </w:rPr>
-        <w:lastRenderedPageBreak/>
-        <w:t xml:space="preserve">also be partially responsible for a reduction in inorganic N via uptake and immobilization in plant biomass. </w:t>
-      </w:r>
-      <w:commentRangeStart w:id="15"/>
+        <w:t xml:space="preserve"> mays, and other weedy vegetation may also be partially responsible for a reduction in inorganic N via uptake and immobilization in plant biomass. </w:t>
+      </w:r>
+      <w:commentRangeStart w:id="16"/>
       <w:r>
         <w:rPr>
           <w:rFonts w:ascii="Times New Roman" w:hAnsi="Times New Roman" w:cs="Times New Roman"/>
@@ -10227,7 +10709,7 @@
         </w:rPr>
         <w:t xml:space="preserve"> </w:t>
       </w:r>
-      <w:commentRangeEnd w:id="15"/>
+      <w:commentRangeEnd w:id="16"/>
       <w:r>
         <w:rPr>
           <w:rStyle w:val="CommentReference"/>
@@ -10235,7 +10717,7 @@
           <w:color w:val="000000"/>
           <w:lang w:eastAsia="de-DE"/>
         </w:rPr>
-        <w:commentReference w:id="15"/>
+        <w:commentReference w:id="16"/>
       </w:r>
     </w:p>
     <w:p>
@@ -10407,7 +10889,7 @@
           <w:color w:val="000000" w:themeColor="text1"/>
           <w:shd w:val="clear" w:color="auto" w:fill="FFFFFF"/>
         </w:rPr>
-        <w:instrText>ADDIN CSL_CITATION {"citationItems":[{"id":"ITEM-1","itemData":{"DOI":"10.1007/s10705-009-9314-3","ISSN":"1385-1314","author":[{"dropping-particle":"","family":"Millard","given":"P.","non-dropping-particle":"","parse-names":false,"suffix":""},{"dropping-particle":"","family":"Singh","given":"B. K.","non-dropping-particle":"","parse-names":false,"suffix":""}],"container-title":"Nutrient Cycling in Agroecosystems","id":"ITEM-1","issue":"2","issued":{"date-parts":[["2010","11","2"]]},"page":"147-158","title":"Does grassland vegetation drive soil microbial diversity?","type":"article-journal","volume":"88"},"uris":["http://www.mendeley.com/documents/?uuid=6565710f-85f5-465c-8531-51d61e9e6de0"]}],"mendeley":{"formattedCitation":"(46)","plainTextFormattedCitation":"(46)","previouslyFormattedCitation":"(46)"},"properties":{"noteIndex":0},"schema":"https://github.com/citation-style-language/schema/raw/master/csl-citation.json"}</w:instrText>
+        <w:instrText>ADDIN CSL_CITATION {"citationItems":[{"id":"ITEM-1","itemData":{"DOI":"10.1007/s10705-009-9314-3","ISSN":"1385-1314","author":[{"dropping-particle":"","family":"Millard","given":"P.","non-dropping-particle":"","parse-names":false,"suffix":""},{"dropping-particle":"","family":"Singh","given":"B. K.","non-dropping-particle":"","parse-names":false,"suffix":""}],"container-title":"Nutrient Cycling in Agroecosystems","id":"ITEM-1","issue":"2","issued":{"date-parts":[["2010","11","2"]]},"page":"147-158","title":"Does grassland vegetation drive soil microbial diversity?","type":"article-journal","volume":"88"},"uris":["http://www.mendeley.com/documents/?uuid=6565710f-85f5-465c-8531-51d61e9e6de0"]}],"mendeley":{"formattedCitation":"(47)","plainTextFormattedCitation":"(47)","previouslyFormattedCitation":"(46)"},"properties":{"noteIndex":0},"schema":"https://github.com/citation-style-language/schema/raw/master/csl-citation.json"}</w:instrText>
       </w:r>
       <w:r>
         <w:rPr>
@@ -10424,7 +10906,7 @@
           <w:color w:val="000000" w:themeColor="text1"/>
           <w:shd w:val="clear" w:color="auto" w:fill="FFFFFF"/>
         </w:rPr>
-        <w:t>(46)</w:t>
+        <w:t>(47)</w:t>
       </w:r>
       <w:r>
         <w:rPr>
@@ -10456,7 +10938,7 @@
           <w:color w:val="000000" w:themeColor="text1"/>
           <w:shd w:val="clear" w:color="auto" w:fill="FFFFFF"/>
         </w:rPr>
-        <w:instrText>ADDIN CSL_CITATION {"citationItems":[{"id":"ITEM-1","itemData":{"DOI":"10.1111/ele.12381","ISSN":"1461023X","abstract":"Aboveground-belowground interactions exert critical controls on the composition and function of terrestrial ecosystems, yet the fundamental relationships between plant diversity and soil microbial diversity remain elusive. Theory predicts predominantly positive associations but tests within single sites have shown variable relationships, and associations between plant and microbial diversity across broad spatial scales remain largely unexplored. We compared the diversity of plant, bacterial, archaeal and fungal communities in one hundred and forty-five 1 m2 plots across 25 temperate grassland sites from four continents. Across sites, the plant alpha diversity patterns were poorly related to those observed for any soil microbial group. However, plant beta diversity (compositional dissimilarity between sites) was significantly correlated with the beta diversity of bacterial and fungal communities, even after controlling for environmental factors. Thus, across a global range of temperate grasslands, plant diversity can predict patterns in the composition of soil microbial communities, but not patterns in alpha diversity.","author":[{"dropping-particle":"","family":"Prober","given":"Suzanne M.","non-dropping-particle":"","parse-names":false,"suffix":""},{"dropping-particle":"","family":"Leff","given":"Jonathan W.","non-dropping-particle":"","parse-names":false,"suffix":""},{"dropping-particle":"","family":"Bates","given":"Scott T.","non-dropping-particle":"","parse-names":false,"suffix":""},{"dropping-particle":"","family":"Borer","given":"Elizabeth T.","non-dropping-particle":"","parse-names":false,"suffix":""},{"dropping-particle":"","family":"Firn","given":"Jennifer","non-dropping-particle":"","parse-names":false,"suffix":""},{"dropping-particle":"","family":"Harpole","given":"W. Stanley","non-dropping-particle":"","parse-names":false,"suffix":""},{"dropping-particle":"","family":"Lind","given":"Eric M.","non-dropping-particle":"","parse-names":false,"suffix":""},{"dropping-particle":"","family":"Seabloom","given":"Eric W.","non-dropping-particle":"","parse-names":false,"suffix":""},{"dropping-particle":"","family":"Adler","given":"Peter B.","non-dropping-particle":"","parse-names":false,"suffix":""},{"dropping-particle":"","family":"Bakker","given":"Jonathan D.","non-dropping-particle":"","parse-names":false,"suffix":""},{"dropping-particle":"","family":"Cleland","given":"Elsa E.","non-dropping-particle":"","parse-names":false,"suffix":""},{"dropping-particle":"","family":"DeCrappeo","given":"Nicole M.","non-dropping-particle":"","parse-names":false,"suffix":""},{"dropping-particle":"","family":"DeLorenze","given":"Elizabeth","non-dropping-particle":"","parse-names":false,"suffix":""},{"dropping-particle":"","family":"Hagenah","given":"Nicole","non-dropping-particle":"","parse-names":false,"suffix":""},{"dropping-particle":"","family":"Hautier","given":"Yann","non-dropping-particle":"","parse-names":false,"suffix":""},{"dropping-particle":"","family":"Hofmockel","given":"Kirsten S.","non-dropping-particle":"","parse-names":false,"suffix":""},{"dropping-particle":"","family":"Kirkman","given":"Kevin P.","non-dropping-particle":"","parse-names":false,"suffix":""},{"dropping-particle":"","family":"Knops","given":"Johannes M.H.","non-dropping-particle":"","parse-names":false,"suffix":""},{"dropping-particle":"","family":"Pierre","given":"Kimberly J.","non-dropping-particle":"La","parse-names":false,"suffix":""},{"dropping-particle":"","family":"MacDougall","given":"Andrew S.","non-dropping-particle":"","parse-names":false,"suffix":""},{"dropping-particle":"","family":"McCulley","given":"Rebecca L.","non-dropping-particle":"","parse-names":false,"suffix":""},{"dropping-particle":"","family":"Mitchell","given":"Charles E.","non-dropping-particle":"","parse-names":false,"suffix":""},{"dropping-particle":"","family":"Risch","given":"Anita C.","non-dropping-particle":"","parse-names":false,"suffix":""},{"dropping-particle":"","family":"Schuetz","given":"Martin","non-dropping-particle":"","parse-names":false,"suffix":""},{"dropping-particle":"","family":"Stevens","given":"Carly J.","non-dropping-particle":"","parse-names":false,"suffix":""},{"dropping-particle":"","family":"Williams","given":"Ryan J.","non-dropping-particle":"","parse-names":false,"suffix":""},{"dropping-particle":"","family":"Fierer","given":"Noah","non-dropping-particle":"","parse-names":false,"suffix":""}],"container-title":"Ecology Letters","editor":[{"dropping-particle":"","family":"Klironomos","given":"John","non-dropping-particle":"","parse-names":false,"suffix":""}],"id":"ITEM-1","issue":"1","issued":{"date-parts":[["2015","1"]]},"page":"85-95","title":"Plant diversity predicts beta but not alpha diversity of soil microbes across grasslands worldwide","type":"article-journal","volume":"18"},"uris":["http://www.mendeley.com/documents/?uuid=0d479e02-2b6c-4acb-b858-b5f429f46724"]}],"mendeley":{"formattedCitation":"(47)","plainTextFormattedCitation":"(47)","previouslyFormattedCitation":"(47)"},"properties":{"noteIndex":0},"schema":"https://github.com/citation-style-language/schema/raw/master/csl-citation.json"}</w:instrText>
+        <w:instrText>ADDIN CSL_CITATION {"citationItems":[{"id":"ITEM-1","itemData":{"DOI":"10.1111/ele.12381","ISSN":"1461023X","abstract":"Aboveground-belowground interactions exert critical controls on the composition and function of terrestrial ecosystems, yet the fundamental relationships between plant diversity and soil microbial diversity remain elusive. Theory predicts predominantly positive associations but tests within single sites have shown variable relationships, and associations between plant and microbial diversity across broad spatial scales remain largely unexplored. We compared the diversity of plant, bacterial, archaeal and fungal communities in one hundred and forty-five 1 m2 plots across 25 temperate grassland sites from four continents. Across sites, the plant alpha diversity patterns were poorly related to those observed for any soil microbial group. However, plant beta diversity (compositional dissimilarity between sites) was significantly correlated with the beta diversity of bacterial and fungal communities, even after controlling for environmental factors. Thus, across a global range of temperate grasslands, plant diversity can predict patterns in the composition of soil microbial communities, but not patterns in alpha diversity.","author":[{"dropping-particle":"","family":"Prober","given":"Suzanne M.","non-dropping-particle":"","parse-names":false,"suffix":""},{"dropping-particle":"","family":"Leff","given":"Jonathan W.","non-dropping-particle":"","parse-names":false,"suffix":""},{"dropping-particle":"","family":"Bates","given":"Scott T.","non-dropping-particle":"","parse-names":false,"suffix":""},{"dropping-particle":"","family":"Borer","given":"Elizabeth T.","non-dropping-particle":"","parse-names":false,"suffix":""},{"dropping-particle":"","family":"Firn","given":"Jennifer","non-dropping-particle":"","parse-names":false,"suffix":""},{"dropping-particle":"","family":"Harpole","given":"W. Stanley","non-dropping-particle":"","parse-names":false,"suffix":""},{"dropping-particle":"","family":"Lind","given":"Eric M.","non-dropping-particle":"","parse-names":false,"suffix":""},{"dropping-particle":"","family":"Seabloom","given":"Eric W.","non-dropping-particle":"","parse-names":false,"suffix":""},{"dropping-particle":"","family":"Adler","given":"Peter B.","non-dropping-particle":"","parse-names":false,"suffix":""},{"dropping-particle":"","family":"Bakker","given":"Jonathan D.","non-dropping-particle":"","parse-names":false,"suffix":""},{"dropping-particle":"","family":"Cleland","given":"Elsa E.","non-dropping-particle":"","parse-names":false,"suffix":""},{"dropping-particle":"","family":"DeCrappeo","given":"Nicole M.","non-dropping-particle":"","parse-names":false,"suffix":""},{"dropping-particle":"","family":"DeLorenze","given":"Elizabeth","non-dropping-particle":"","parse-names":false,"suffix":""},{"dropping-particle":"","family":"Hagenah","given":"Nicole","non-dropping-particle":"","parse-names":false,"suffix":""},{"dropping-particle":"","family":"Hautier","given":"Yann","non-dropping-particle":"","parse-names":false,"suffix":""},{"dropping-particle":"","family":"Hofmockel","given":"Kirsten S.","non-dropping-particle":"","parse-names":false,"suffix":""},{"dropping-particle":"","family":"Kirkman","given":"Kevin P.","non-dropping-particle":"","parse-names":false,"suffix":""},{"dropping-particle":"","family":"Knops","given":"Johannes M.H.","non-dropping-particle":"","parse-names":false,"suffix":""},{"dropping-particle":"","family":"Pierre","given":"Kimberly J.","non-dropping-particle":"La","parse-names":false,"suffix":""},{"dropping-particle":"","family":"MacDougall","given":"Andrew S.","non-dropping-particle":"","parse-names":false,"suffix":""},{"dropping-particle":"","family":"McCulley","given":"Rebecca L.","non-dropping-particle":"","parse-names":false,"suffix":""},{"dropping-particle":"","family":"Mitchell","given":"Charles E.","non-dropping-particle":"","parse-names":false,"suffix":""},{"dropping-particle":"","family":"Risch","given":"Anita C.","non-dropping-particle":"","parse-names":false,"suffix":""},{"dropping-particle":"","family":"Schuetz","given":"Martin","non-dropping-particle":"","parse-names":false,"suffix":""},{"dropping-particle":"","family":"Stevens","given":"Carly J.","non-dropping-particle":"","parse-names":false,"suffix":""},{"dropping-particle":"","family":"Williams","given":"Ryan J.","non-dropping-particle":"","parse-names":false,"suffix":""},{"dropping-particle":"","family":"Fierer","given":"Noah","non-dropping-particle":"","parse-names":false,"suffix":""}],"container-title":"Ecology Letters","editor":[{"dropping-particle":"","family":"Klironomos","given":"John","non-dropping-particle":"","parse-names":false,"suffix":""}],"id":"ITEM-1","issue":"1","issued":{"date-parts":[["2015","1"]]},"page":"85-95","title":"Plant diversity predicts beta but not alpha diversity of soil microbes across grasslands worldwide","type":"article-journal","volume":"18"},"uris":["http://www.mendeley.com/documents/?uuid=0d479e02-2b6c-4acb-b858-b5f429f46724"]}],"mendeley":{"formattedCitation":"(48)","plainTextFormattedCitation":"(48)","previouslyFormattedCitation":"(47)"},"properties":{"noteIndex":0},"schema":"https://github.com/citation-style-language/schema/raw/master/csl-citation.json"}</w:instrText>
       </w:r>
       <w:r>
         <w:rPr>
@@ -10473,7 +10955,7 @@
           <w:color w:val="000000" w:themeColor="text1"/>
           <w:shd w:val="clear" w:color="auto" w:fill="FFFFFF"/>
         </w:rPr>
-        <w:t>(47)</w:t>
+        <w:t>(48)</w:t>
       </w:r>
       <w:r>
         <w:rPr>
@@ -10497,7 +10979,16 @@
           <w:color w:val="000000" w:themeColor="text1"/>
           <w:shd w:val="clear" w:color="auto" w:fill="FFFFFF"/>
         </w:rPr>
-        <w:t xml:space="preserve">is result, along with bacterial community homogenization following chemical treatment </w:t>
+        <w:t xml:space="preserve">is result, along with bacterial </w:t>
+      </w:r>
+      <w:r>
+        <w:rPr>
+          <w:rFonts w:ascii="Times New Roman" w:hAnsi="Times New Roman" w:cs="Times New Roman"/>
+          <w:color w:val="000000" w:themeColor="text1"/>
+          <w:shd w:val="clear" w:color="auto" w:fill="FFFFFF"/>
+        </w:rPr>
+        <w:lastRenderedPageBreak/>
+        <w:t xml:space="preserve">community homogenization following chemical treatment </w:t>
       </w:r>
       <w:r>
         <w:rPr>
@@ -10614,7 +11105,7 @@
           <w:color w:val="000000" w:themeColor="text1"/>
           <w:shd w:val="clear" w:color="auto" w:fill="FFFFFF"/>
         </w:rPr>
-        <w:instrText>ADDIN CSL_CITATION {"citationItems":[{"id":"ITEM-1","itemData":{"DOI":"10.1002/fee.1985","ISSN":"15409295","author":[{"dropping-particle":"","family":"Hébert","given":"Marie-pier","non-dropping-particle":"","parse-names":false,"suffix":""},{"dropping-particle":"","family":"Fugère","given":"Vincent","non-dropping-particle":"","parse-names":false,"suffix":""},{"dropping-particle":"","family":"Gonzalez","given":"Andrew","non-dropping-particle":"","parse-names":false,"suffix":""}],"container-title":"Frontiers in Ecology and the Environment","id":"ITEM-1","issue":"1","issued":{"date-parts":[["2019","2"]]},"page":"48-56","title":"The overlooked impact of rising glyphosate use on phosphorus loading in agricultural watersheds","type":"article-journal","volume":"17"},"uris":["http://www.mendeley.com/documents/?uuid=d4e429b9-ab67-4dbe-987c-acd912c5078b"]}],"mendeley":{"formattedCitation":"(48)","plainTextFormattedCitation":"(48)","previouslyFormattedCitation":"(48)"},"properties":{"noteIndex":0},"schema":"https://github.com/citation-style-language/schema/raw/master/csl-citation.json"}</w:instrText>
+        <w:instrText>ADDIN CSL_CITATION {"citationItems":[{"id":"ITEM-1","itemData":{"DOI":"10.1002/fee.1985","ISSN":"15409295","author":[{"dropping-particle":"","family":"Hébert","given":"Marie-pier","non-dropping-particle":"","parse-names":false,"suffix":""},{"dropping-particle":"","family":"Fugère","given":"Vincent","non-dropping-particle":"","parse-names":false,"suffix":""},{"dropping-particle":"","family":"Gonzalez","given":"Andrew","non-dropping-particle":"","parse-names":false,"suffix":""}],"container-title":"Frontiers in Ecology and the Environment","id":"ITEM-1","issue":"1","issued":{"date-parts":[["2019","2"]]},"page":"48-56","title":"The overlooked impact of rising glyphosate use on phosphorus loading in agricultural watersheds","type":"article-journal","volume":"17"},"uris":["http://www.mendeley.com/documents/?uuid=d4e429b9-ab67-4dbe-987c-acd912c5078b"]}],"mendeley":{"formattedCitation":"(49)","plainTextFormattedCitation":"(49)","previouslyFormattedCitation":"(48)"},"properties":{"noteIndex":0},"schema":"https://github.com/citation-style-language/schema/raw/master/csl-citation.json"}</w:instrText>
       </w:r>
       <w:r>
         <w:rPr>
@@ -10631,7 +11122,7 @@
           <w:color w:val="000000" w:themeColor="text1"/>
           <w:shd w:val="clear" w:color="auto" w:fill="FFFFFF"/>
         </w:rPr>
-        <w:t>(48)</w:t>
+        <w:t>(49)</w:t>
       </w:r>
       <w:r>
         <w:rPr>
@@ -10665,16 +11156,7 @@
           <w:color w:val="000000" w:themeColor="text1"/>
           <w:shd w:val="clear" w:color="auto" w:fill="FFFFFF"/>
         </w:rPr>
-        <w:t xml:space="preserve"> </w:t>
-      </w:r>
-      <w:r>
-        <w:rPr>
-          <w:rFonts w:ascii="Times New Roman" w:hAnsi="Times New Roman" w:cs="Times New Roman"/>
-          <w:color w:val="000000" w:themeColor="text1"/>
-          <w:shd w:val="clear" w:color="auto" w:fill="FFFFFF"/>
-        </w:rPr>
-        <w:lastRenderedPageBreak/>
-        <w:t xml:space="preserve">treated plots between sampling times two and three. As extracellular enzymes are costly to produce for microbes, it could be hypothesized that the production and secretion of alkaline phosphatase might increase following the addition of an organophosphorus compound like Roundup (glyphosate) but decrease once there is sufficient P in the soil </w:t>
+        <w:t xml:space="preserve"> treated plots between sampling times two and three. As extracellular enzymes are costly to produce for microbes, it could be hypothesized that the production and secretion of alkaline phosphatase might increase following the addition of an organophosphorus compound like Roundup (glyphosate) but decrease once there is sufficient P in the soil </w:t>
       </w:r>
       <w:r>
         <w:rPr>
@@ -10690,7 +11172,7 @@
           <w:color w:val="000000" w:themeColor="text1"/>
           <w:shd w:val="clear" w:color="auto" w:fill="FFFFFF"/>
         </w:rPr>
-        <w:instrText>ADDIN CSL_CITATION {"citationItems":[{"id":"ITEM-1","itemData":{"DOI":"10.1146/annurev.ecolsys.38.091206.095740","ISSN":"1543-592X","author":[{"dropping-particle":"","family":"West","given":"Stuart A.","non-dropping-particle":"","parse-names":false,"suffix":""},{"dropping-particle":"","family":"Diggle","given":"Stephen P.","non-dropping-particle":"","parse-names":false,"suffix":""},{"dropping-particle":"","family":"Buckling","given":"Angus","non-dropping-particle":"","parse-names":false,"suffix":""},{"dropping-particle":"","family":"Gardner","given":"Andy","non-dropping-particle":"","parse-names":false,"suffix":""},{"dropping-particle":"","family":"Griffin","given":"Ashleigh S.","non-dropping-particle":"","parse-names":false,"suffix":""}],"container-title":"Annual Review of Ecology, Evolution, and Systematics","id":"ITEM-1","issue":"1","issued":{"date-parts":[["2007","12"]]},"page":"53-77","title":"The Social Lives of Microbes","type":"article-journal","volume":"38"},"uris":["http://www.mendeley.com/documents/?uuid=aae278d7-e93a-47d0-8de3-4f56ff904e60"]}],"mendeley":{"formattedCitation":"(49)","plainTextFormattedCitation":"(49)","previouslyFormattedCitation":"(49)"},"properties":{"noteIndex":0},"schema":"https://github.com/citation-style-language/schema/raw/master/csl-citation.json"}</w:instrText>
+        <w:instrText>ADDIN CSL_CITATION {"citationItems":[{"id":"ITEM-1","itemData":{"DOI":"10.1146/annurev.ecolsys.38.091206.095740","ISSN":"1543-592X","author":[{"dropping-particle":"","family":"West","given":"Stuart A.","non-dropping-particle":"","parse-names":false,"suffix":""},{"dropping-particle":"","family":"Diggle","given":"Stephen P.","non-dropping-particle":"","parse-names":false,"suffix":""},{"dropping-particle":"","family":"Buckling","given":"Angus","non-dropping-particle":"","parse-names":false,"suffix":""},{"dropping-particle":"","family":"Gardner","given":"Andy","non-dropping-particle":"","parse-names":false,"suffix":""},{"dropping-particle":"","family":"Griffin","given":"Ashleigh S.","non-dropping-particle":"","parse-names":false,"suffix":""}],"container-title":"Annual Review of Ecology, Evolution, and Systematics","id":"ITEM-1","issue":"1","issued":{"date-parts":[["2007","12"]]},"page":"53-77","title":"The Social Lives of Microbes","type":"article-journal","volume":"38"},"uris":["http://www.mendeley.com/documents/?uuid=aae278d7-e93a-47d0-8de3-4f56ff904e60"]}],"mendeley":{"formattedCitation":"(50)","plainTextFormattedCitation":"(50)","previouslyFormattedCitation":"(49)"},"properties":{"noteIndex":0},"schema":"https://github.com/citation-style-language/schema/raw/master/csl-citation.json"}</w:instrText>
       </w:r>
       <w:r>
         <w:rPr>
@@ -10707,7 +11189,7 @@
           <w:color w:val="000000" w:themeColor="text1"/>
           <w:shd w:val="clear" w:color="auto" w:fill="FFFFFF"/>
         </w:rPr>
-        <w:t>(49)</w:t>
+        <w:t>(50)</w:t>
       </w:r>
       <w:r>
         <w:rPr>
@@ -10816,7 +11298,7 @@
           <w:color w:val="000000" w:themeColor="text1"/>
           <w:shd w:val="clear" w:color="auto" w:fill="FFFFFF"/>
         </w:rPr>
-        <w:instrText>ADDIN CSL_CITATION {"citationItems":[{"id":"ITEM-1","itemData":{"DOI":"10.17221/673/2015-PSE","ISSN":"12141178","author":[{"dropping-particle":"","family":"Płatkowski","given":"M","non-dropping-particle":"","parse-names":false,"suffix":""},{"dropping-particle":"","family":"Telesiński","given":"A","non-dropping-particle":"","parse-names":false,"suffix":""}],"container-title":"Plant, Soil and Environment","id":"ITEM-1","issue":"No. 6","issued":{"date-parts":[["2016","6","24"]]},"page":"286-292","title":"Response of soil phosphatases to glyphosate and its formulations – Roundup (laboratory conditions)","type":"article-journal","volume":"62"},"uris":["http://www.mendeley.com/documents/?uuid=b4771ee7-d84e-4c11-b12b-194f40994d1c"]}],"mendeley":{"formattedCitation":"(50)","plainTextFormattedCitation":"(50)","previouslyFormattedCitation":"(50)"},"properties":{"noteIndex":0},"schema":"https://github.com/citation-style-language/schema/raw/master/csl-citation.json"}</w:instrText>
+        <w:instrText>ADDIN CSL_CITATION {"citationItems":[{"id":"ITEM-1","itemData":{"DOI":"10.17221/673/2015-PSE","ISSN":"12141178","author":[{"dropping-particle":"","family":"Płatkowski","given":"M","non-dropping-particle":"","parse-names":false,"suffix":""},{"dropping-particle":"","family":"Telesiński","given":"A","non-dropping-particle":"","parse-names":false,"suffix":""}],"container-title":"Plant, Soil and Environment","id":"ITEM-1","issue":"No. 6","issued":{"date-parts":[["2016","6","24"]]},"page":"286-292","title":"Response of soil phosphatases to glyphosate and its formulations – Roundup (laboratory conditions)","type":"article-journal","volume":"62"},"uris":["http://www.mendeley.com/documents/?uuid=b4771ee7-d84e-4c11-b12b-194f40994d1c"]}],"mendeley":{"formattedCitation":"(51)","plainTextFormattedCitation":"(51)","previouslyFormattedCitation":"(50)"},"properties":{"noteIndex":0},"schema":"https://github.com/citation-style-language/schema/raw/master/csl-citation.json"}</w:instrText>
       </w:r>
       <w:r>
         <w:rPr>
@@ -10833,7 +11315,7 @@
           <w:color w:val="000000" w:themeColor="text1"/>
           <w:shd w:val="clear" w:color="auto" w:fill="FFFFFF"/>
         </w:rPr>
-        <w:t>(50)</w:t>
+        <w:t>(51)</w:t>
       </w:r>
       <w:r>
         <w:rPr>
@@ -10883,7 +11365,7 @@
           <w:color w:val="000000" w:themeColor="text1"/>
           <w:shd w:val="clear" w:color="auto" w:fill="FFFFFF"/>
         </w:rPr>
-        <w:instrText>ADDIN CSL_CITATION {"citationItems":[{"id":"ITEM-1","itemData":{"DOI":"10.1007/s11270-014-2263-8","ISSN":"0049-6979","author":[{"dropping-particle":"","family":"Cherni","given":"Ala Edine","non-dropping-particle":"","parse-names":false,"suffix":""},{"dropping-particle":"","family":"Trabelsi","given":"Darine","non-dropping-particle":"","parse-names":false,"suffix":""},{"dropping-particle":"","family":"Chebil","given":"Samir","non-dropping-particle":"","parse-names":false,"suffix":""},{"dropping-particle":"","family":"Barhoumi","given":"Fethi","non-dropping-particle":"","parse-names":false,"suffix":""},{"dropping-particle":"","family":"Rodríguez-Llorente","given":"Ignacio D.","non-dropping-particle":"","parse-names":false,"suffix":""},{"dropping-particle":"","family":"Zribi","given":"Kais","non-dropping-particle":"","parse-names":false,"suffix":""}],"container-title":"Water, Air, &amp; Soil Pollution","id":"ITEM-1","issue":"5","issued":{"date-parts":[["2015","5","15"]]},"page":"145","title":"Effect of Glyphosate on Enzymatic Activities, Rhizobiaceae and Total Bacterial Communities in an Agricultural Tunisian Soil","type":"article-journal","volume":"226"},"suppress-author":1,"uris":["http://www.mendeley.com/documents/?uuid=4a4882e3-75d5-4f8d-b783-68e1af06f92a"]}],"mendeley":{"formattedCitation":"(51)","plainTextFormattedCitation":"(51)","previouslyFormattedCitation":"(51)"},"properties":{"noteIndex":0},"schema":"https://github.com/citation-style-language/schema/raw/master/csl-citation.json"}</w:instrText>
+        <w:instrText>ADDIN CSL_CITATION {"citationItems":[{"id":"ITEM-1","itemData":{"DOI":"10.1007/s11270-014-2263-8","ISSN":"0049-6979","author":[{"dropping-particle":"","family":"Cherni","given":"Ala Edine","non-dropping-particle":"","parse-names":false,"suffix":""},{"dropping-particle":"","family":"Trabelsi","given":"Darine","non-dropping-particle":"","parse-names":false,"suffix":""},{"dropping-particle":"","family":"Chebil","given":"Samir","non-dropping-particle":"","parse-names":false,"suffix":""},{"dropping-particle":"","family":"Barhoumi","given":"Fethi","non-dropping-particle":"","parse-names":false,"suffix":""},{"dropping-particle":"","family":"Rodríguez-Llorente","given":"Ignacio D.","non-dropping-particle":"","parse-names":false,"suffix":""},{"dropping-particle":"","family":"Zribi","given":"Kais","non-dropping-particle":"","parse-names":false,"suffix":""}],"container-title":"Water, Air, &amp; Soil Pollution","id":"ITEM-1","issue":"5","issued":{"date-parts":[["2015","5","15"]]},"page":"145","title":"Effect of Glyphosate on Enzymatic Activities, Rhizobiaceae and Total Bacterial Communities in an Agricultural Tunisian Soil","type":"article-journal","volume":"226"},"suppress-author":1,"uris":["http://www.mendeley.com/documents/?uuid=4a4882e3-75d5-4f8d-b783-68e1af06f92a"]}],"mendeley":{"formattedCitation":"(52)","plainTextFormattedCitation":"(52)","previouslyFormattedCitation":"(51)"},"properties":{"noteIndex":0},"schema":"https://github.com/citation-style-language/schema/raw/master/csl-citation.json"}</w:instrText>
       </w:r>
       <w:r>
         <w:rPr>
@@ -10900,7 +11382,7 @@
           <w:color w:val="000000" w:themeColor="text1"/>
           <w:shd w:val="clear" w:color="auto" w:fill="FFFFFF"/>
         </w:rPr>
-        <w:t>(51)</w:t>
+        <w:t>(52)</w:t>
       </w:r>
       <w:r>
         <w:rPr>
@@ -10916,7 +11398,16 @@
           <w:color w:val="000000" w:themeColor="text1"/>
           <w:shd w:val="clear" w:color="auto" w:fill="FFFFFF"/>
         </w:rPr>
-        <w:t xml:space="preserve"> used a controlled mesocosm experiment to examine the effect of Roundup on phosphatase activity and showed no differences between the recommended field rate group (1 L/HA) and controls and only a mild increase in activity in the 10X field rate application (10 L/HA), suggesting that the application of glyphosate based herbicide at rates of up to 10X field rate has limited effects on PHOS activity. As our application rate was only slightly above the 1X and well below the 10X rates used by </w:t>
+        <w:t xml:space="preserve"> used a controlled mesocosm experiment to examine the effect of Roundup on phosphatase activity and showed no differences between the recommended field rate group (1 L/HA) and controls and only a mild increase in activity in </w:t>
+      </w:r>
+      <w:r>
+        <w:rPr>
+          <w:rFonts w:ascii="Times New Roman" w:hAnsi="Times New Roman" w:cs="Times New Roman"/>
+          <w:color w:val="000000" w:themeColor="text1"/>
+          <w:shd w:val="clear" w:color="auto" w:fill="FFFFFF"/>
+        </w:rPr>
+        <w:lastRenderedPageBreak/>
+        <w:t xml:space="preserve">the 10X field rate application (10 L/HA), suggesting that the application of glyphosate based herbicide at rates of up to 10X field rate has limited effects on PHOS activity. As our application rate was only slightly above the 1X and well below the 10X rates used by </w:t>
       </w:r>
       <w:proofErr w:type="spellStart"/>
       <w:r>
@@ -10950,7 +11441,7 @@
           <w:color w:val="000000" w:themeColor="text1"/>
           <w:shd w:val="clear" w:color="auto" w:fill="FFFFFF"/>
         </w:rPr>
-        <w:instrText>ADDIN CSL_CITATION {"citationItems":[{"id":"ITEM-1","itemData":{"DOI":"10.1007/s11270-014-2263-8","ISSN":"0049-6979","author":[{"dropping-particle":"","family":"Cherni","given":"Ala Edine","non-dropping-particle":"","parse-names":false,"suffix":""},{"dropping-particle":"","family":"Trabelsi","given":"Darine","non-dropping-particle":"","parse-names":false,"suffix":""},{"dropping-particle":"","family":"Chebil","given":"Samir","non-dropping-particle":"","parse-names":false,"suffix":""},{"dropping-particle":"","family":"Barhoumi","given":"Fethi","non-dropping-particle":"","parse-names":false,"suffix":""},{"dropping-particle":"","family":"Rodríguez-Llorente","given":"Ignacio D.","non-dropping-particle":"","parse-names":false,"suffix":""},{"dropping-particle":"","family":"Zribi","given":"Kais","non-dropping-particle":"","parse-names":false,"suffix":""}],"container-title":"Water, Air, &amp; Soil Pollution","id":"ITEM-1","issue":"5","issued":{"date-parts":[["2015","5","15"]]},"page":"145","title":"Effect of Glyphosate on Enzymatic Activities, Rhizobiaceae and Total Bacterial Communities in an Agricultural Tunisian Soil","type":"article-journal","volume":"226"},"suppress-author":1,"uris":["http://www.mendeley.com/documents/?uuid=4a4882e3-75d5-4f8d-b783-68e1af06f92a"]}],"mendeley":{"formattedCitation":"(51)","plainTextFormattedCitation":"(51)","previouslyFormattedCitation":"(51)"},"properties":{"noteIndex":0},"schema":"https://github.com/citation-style-language/schema/raw/master/csl-citation.json"}</w:instrText>
+        <w:instrText>ADDIN CSL_CITATION {"citationItems":[{"id":"ITEM-1","itemData":{"DOI":"10.1007/s11270-014-2263-8","ISSN":"0049-6979","author":[{"dropping-particle":"","family":"Cherni","given":"Ala Edine","non-dropping-particle":"","parse-names":false,"suffix":""},{"dropping-particle":"","family":"Trabelsi","given":"Darine","non-dropping-particle":"","parse-names":false,"suffix":""},{"dropping-particle":"","family":"Chebil","given":"Samir","non-dropping-particle":"","parse-names":false,"suffix":""},{"dropping-particle":"","family":"Barhoumi","given":"Fethi","non-dropping-particle":"","parse-names":false,"suffix":""},{"dropping-particle":"","family":"Rodríguez-Llorente","given":"Ignacio D.","non-dropping-particle":"","parse-names":false,"suffix":""},{"dropping-particle":"","family":"Zribi","given":"Kais","non-dropping-particle":"","parse-names":false,"suffix":""}],"container-title":"Water, Air, &amp; Soil Pollution","id":"ITEM-1","issue":"5","issued":{"date-parts":[["2015","5","15"]]},"page":"145","title":"Effect of Glyphosate on Enzymatic Activities, Rhizobiaceae and Total Bacterial Communities in an Agricultural Tunisian Soil","type":"article-journal","volume":"226"},"suppress-author":1,"uris":["http://www.mendeley.com/documents/?uuid=4a4882e3-75d5-4f8d-b783-68e1af06f92a"]}],"mendeley":{"formattedCitation":"(52)","plainTextFormattedCitation":"(52)","previouslyFormattedCitation":"(51)"},"properties":{"noteIndex":0},"schema":"https://github.com/citation-style-language/schema/raw/master/csl-citation.json"}</w:instrText>
       </w:r>
       <w:r>
         <w:rPr>
@@ -10967,7 +11458,7 @@
           <w:color w:val="000000" w:themeColor="text1"/>
           <w:shd w:val="clear" w:color="auto" w:fill="FFFFFF"/>
         </w:rPr>
-        <w:t>(51)</w:t>
+        <w:t>(52)</w:t>
       </w:r>
       <w:r>
         <w:rPr>
@@ -11017,7 +11508,7 @@
           <w:color w:val="000000" w:themeColor="text1"/>
           <w:shd w:val="clear" w:color="auto" w:fill="FFFFFF"/>
         </w:rPr>
-        <w:instrText>ADDIN CSL_CITATION {"citationItems":[{"id":"ITEM-1","itemData":{"DOI":"10.1016/j.apsoil.2006.03.002","ISBN":"0929-1393","ISSN":"09291393","abstract":"Glyphosate applied at the recommended field rate to a clay loam and a sandy loam forest soil resulted in few changes in microbial community structure. Total and culturable bacteria, fungal hyphal length, bacterial:fungal biomass, carbon utilization profiles (BIOLOG), and bacterial and fungal phospholipid fatty acids (PLFA) were unaffected 1, 3, 7, or 30 days after application of a commercial formulation (Roundup®). In contrast, a high concentration of glyphosate (100× field rate) simulating an undiluted chemical spill substantially altered the bacterial community in both soils. Increases in total bacteria, culturable bacteria, and bacterial:fungal biomass were rapid following application. Culturable bacteria increased from about 1% of the total population in untreated soil to as much as 25% at the high concentration by day 7, indicating enrichment of generalist bacteria. Community composition in both soils shifted from fungal dominance to an equal ratio of bacteria to fungi. Functional diversity of culturable bacteria, estimated by C substrate utilization, also increased at the high glyphosate concentration, particularly in the clay loam soil. Unlike the other bacterial indices, only minor changes in bacterial PLFA resulted after the third day following the 100× field rate application. Apparently the herbicide resulted in an across-the-board stimulation of bacteria that was not reflected by the finer-scale PLFA community structure. Changes in fungal properties (hyphae, propagules, PLFA biomarkers) were few and transient. We conclude that the commercial formulation of glyphosate has a benign affect on community structure when applied at the recommended field rate, and produces a non-specific, short-term stimulation of bacteria at a high concentration.","author":[{"dropping-particle":"","family":"Ratcliff","given":"Alice W.","non-dropping-particle":"","parse-names":false,"suffix":""},{"dropping-particle":"","family":"Busse","given":"Matt D.","non-dropping-particle":"","parse-names":false,"suffix":""},{"dropping-particle":"","family":"Shestak","given":"Carol J.","non-dropping-particle":"","parse-names":false,"suffix":""}],"container-title":"Applied Soil Ecology","id":"ITEM-1","issue":"2-3","issued":{"date-parts":[["2006"]]},"page":"114-124","title":"Changes in microbial community structure following herbicide (glyphosate) additions to forest soils","type":"article-journal","volume":"34"},"uris":["http://www.mendeley.com/documents/?uuid=950bfffd-ee59-4251-b234-6263ad028e92"]},{"id":"ITEM-2","itemData":{"DOI":"10.1080/00103620701826506","ISSN":"00103624","abstract":"Short-term response of microbial respiration after treatment with different doses of the herbicides metsulfuron methyl (MET), 2,4-D, and glyphosate (GLY) was studied in microcosms of soils collected in three agricultural sites of the Southern Pampas region, Buenos Aires, Argentina. The influence of diammonium phosphate [(NH4)2PO4] on carbon dioxide (CO2) evolution, when applied with the highest doses of the herbicides, was also investigated. MET had no effect on microbial respiration of an acidic soil of San Román (pH 6.06), even at the highest rate. However, MET inhibited microbial respiration in soils of Bordenave (pH 7.44), at a rate of 0.1 mg kg-1 soil. Low application rates of GLY and 2,4-D produced only transitory effects on CO2 evolution, whereas the addition of high doses of these herbicides stimulated microbial activity. On the other hand, the addition of fertilizer to soil treated with a high dose of GLY temporarily inhibited CO2 release. Copyright © Taylor &amp; Francis Group, LLC.","author":[{"dropping-particle":"","family":"Zabaloy","given":"M. C.","non-dropping-particle":"","parse-names":false,"suffix":""},{"dropping-particle":"","family":"Gómez","given":"Marisa A.","non-dropping-particle":"","parse-names":false,"suffix":""}],"container-title":"Communications in Soil Science and Plant Analysis","id":"ITEM-2","issue":"3-4","issued":{"date-parts":[["2008"]]},"page":"370-385","title":"Microbial respiration in soils of the Argentine Pampas after metsulfuron methyl, 2,4-D, and glyphosate treatments","type":"article-journal","volume":"39"},"uris":["http://www.mendeley.com/documents/?uuid=fab6a6a1-22b7-45c6-b854-3545ebd7d907"]},{"id":"ITEM-3","itemData":{"DOI":"10.1080/03067310290009514","ISBN":"0306731029","ISSN":"03067319","abstract":"The short-time of six pure herbicides (atrazine, terbuthylazine, rimsulfuron, primisulfuron-methyl, glyphosate and gluphosinate-ammonium) with respect to the corresponding commercial formulations on microbial activity and biomass of sandy loam soil were investigated. Application rates were: agricultural rate, 20 and 200 μg a.i. g-1 soil. Application at normal agricultural rates did not lead to significant effects on soil microbial activity, whereas soil microbial activity was markedly stimulated when pure and commercial formulations of the six herbicides were applied at 20 μg a.i. g-1 soil. The addition of 200 μg a.i. g-1 soil of four pure herbicides (atrazine, terbuthylazine, rimsulfuron, primisulfuron-methjyl) led to a significant decrease of soil microbial activity. Commercial formulations characterized by a higher relative a.i. concentration (atrazine and primisulfuron-methyl) approximately determined the same decreasing effect of the pure compound, whereas herbicide formulations with a lower relative a.i. concentration (terbuthylazine and rimsulfuron) produced a significant increase in soil microbial activity.","author":[{"dropping-particle":"","family":"Accinelli","given":"Cesare","non-dropping-particle":"","parse-names":false,"suffix":""},{"dropping-particle":"","family":"Screpanti","given":"Claudio","non-dropping-particle":"","parse-names":false,"suffix":""},{"dropping-particle":"","family":"Dinelli","given":"Giovanni","non-dropping-particle":"","parse-names":false,"suffix":""},{"dropping-particle":"","family":"Vicari","given":"Alberto","non-dropping-particle":"","parse-names":false,"suffix":""}],"container-title":"International Journal of Environmental Analytical Chemistry","id":"ITEM-3","issue":"8-9","issued":{"date-parts":[["2002"]]},"page":"519-527","title":"Short-time effects of pure and formulated herbicides on soil microbial activity and biomass","type":"article-journal","volume":"82"},"uris":["http://www.mendeley.com/documents/?uuid=fe42b6b3-07ab-4a30-8882-98267c5d686d"]}],"mendeley":{"formattedCitation":"(52–54)","plainTextFormattedCitation":"(52–54)","previouslyFormattedCitation":"(52–54)"},"properties":{"noteIndex":0},"schema":"https://github.com/citation-style-language/schema/raw/master/csl-citation.json"}</w:instrText>
+        <w:instrText>ADDIN CSL_CITATION {"citationItems":[{"id":"ITEM-1","itemData":{"DOI":"10.1016/j.apsoil.2006.03.002","ISBN":"0929-1393","ISSN":"09291393","abstract":"Glyphosate applied at the recommended field rate to a clay loam and a sandy loam forest soil resulted in few changes in microbial community structure. Total and culturable bacteria, fungal hyphal length, bacterial:fungal biomass, carbon utilization profiles (BIOLOG), and bacterial and fungal phospholipid fatty acids (PLFA) were unaffected 1, 3, 7, or 30 days after application of a commercial formulation (Roundup®). In contrast, a high concentration of glyphosate (100× field rate) simulating an undiluted chemical spill substantially altered the bacterial community in both soils. Increases in total bacteria, culturable bacteria, and bacterial:fungal biomass were rapid following application. Culturable bacteria increased from about 1% of the total population in untreated soil to as much as 25% at the high concentration by day 7, indicating enrichment of generalist bacteria. Community composition in both soils shifted from fungal dominance to an equal ratio of bacteria to fungi. Functional diversity of culturable bacteria, estimated by C substrate utilization, also increased at the high glyphosate concentration, particularly in the clay loam soil. Unlike the other bacterial indices, only minor changes in bacterial PLFA resulted after the third day following the 100× field rate application. Apparently the herbicide resulted in an across-the-board stimulation of bacteria that was not reflected by the finer-scale PLFA community structure. Changes in fungal properties (hyphae, propagules, PLFA biomarkers) were few and transient. We conclude that the commercial formulation of glyphosate has a benign affect on community structure when applied at the recommended field rate, and produces a non-specific, short-term stimulation of bacteria at a high concentration.","author":[{"dropping-particle":"","family":"Ratcliff","given":"Alice W.","non-dropping-particle":"","parse-names":false,"suffix":""},{"dropping-particle":"","family":"Busse","given":"Matt D.","non-dropping-particle":"","parse-names":false,"suffix":""},{"dropping-particle":"","family":"Shestak","given":"Carol J.","non-dropping-particle":"","parse-names":false,"suffix":""}],"container-title":"Applied Soil Ecology","id":"ITEM-1","issue":"2-3","issued":{"date-parts":[["2006"]]},"page":"114-124","title":"Changes in microbial community structure following herbicide (glyphosate) additions to forest soils","type":"article-journal","volume":"34"},"uris":["http://www.mendeley.com/documents/?uuid=950bfffd-ee59-4251-b234-6263ad028e92"]},{"id":"ITEM-2","itemData":{"DOI":"10.1080/00103620701826506","ISSN":"00103624","abstract":"Short-term response of microbial respiration after treatment with different doses of the herbicides metsulfuron methyl (MET), 2,4-D, and glyphosate (GLY) was studied in microcosms of soils collected in three agricultural sites of the Southern Pampas region, Buenos Aires, Argentina. The influence of diammonium phosphate [(NH4)2PO4] on carbon dioxide (CO2) evolution, when applied with the highest doses of the herbicides, was also investigated. MET had no effect on microbial respiration of an acidic soil of San Román (pH 6.06), even at the highest rate. However, MET inhibited microbial respiration in soils of Bordenave (pH 7.44), at a rate of 0.1 mg kg-1 soil. Low application rates of GLY and 2,4-D produced only transitory effects on CO2 evolution, whereas the addition of high doses of these herbicides stimulated microbial activity. On the other hand, the addition of fertilizer to soil treated with a high dose of GLY temporarily inhibited CO2 release. Copyright © Taylor &amp; Francis Group, LLC.","author":[{"dropping-particle":"","family":"Zabaloy","given":"M. C.","non-dropping-particle":"","parse-names":false,"suffix":""},{"dropping-particle":"","family":"Gómez","given":"Marisa A.","non-dropping-particle":"","parse-names":false,"suffix":""}],"container-title":"Communications in Soil Science and Plant Analysis","id":"ITEM-2","issue":"3-4","issued":{"date-parts":[["2008"]]},"page":"370-385","title":"Microbial respiration in soils of the Argentine Pampas after metsulfuron methyl, 2,4-D, and glyphosate treatments","type":"article-journal","volume":"39"},"uris":["http://www.mendeley.com/documents/?uuid=fab6a6a1-22b7-45c6-b854-3545ebd7d907"]},{"id":"ITEM-3","itemData":{"DOI":"10.1080/03067310290009514","ISBN":"0306731029","ISSN":"03067319","abstract":"The short-time of six pure herbicides (atrazine, terbuthylazine, rimsulfuron, primisulfuron-methyl, glyphosate and gluphosinate-ammonium) with respect to the corresponding commercial formulations on microbial activity and biomass of sandy loam soil were investigated. Application rates were: agricultural rate, 20 and 200 μg a.i. g-1 soil. Application at normal agricultural rates did not lead to significant effects on soil microbial activity, whereas soil microbial activity was markedly stimulated when pure and commercial formulations of the six herbicides were applied at 20 μg a.i. g-1 soil. The addition of 200 μg a.i. g-1 soil of four pure herbicides (atrazine, terbuthylazine, rimsulfuron, primisulfuron-methjyl) led to a significant decrease of soil microbial activity. Commercial formulations characterized by a higher relative a.i. concentration (atrazine and primisulfuron-methyl) approximately determined the same decreasing effect of the pure compound, whereas herbicide formulations with a lower relative a.i. concentration (terbuthylazine and rimsulfuron) produced a significant increase in soil microbial activity.","author":[{"dropping-particle":"","family":"Accinelli","given":"Cesare","non-dropping-particle":"","parse-names":false,"suffix":""},{"dropping-particle":"","family":"Screpanti","given":"Claudio","non-dropping-particle":"","parse-names":false,"suffix":""},{"dropping-particle":"","family":"Dinelli","given":"Giovanni","non-dropping-particle":"","parse-names":false,"suffix":""},{"dropping-particle":"","family":"Vicari","given":"Alberto","non-dropping-particle":"","parse-names":false,"suffix":""}],"container-title":"International Journal of Environmental Analytical Chemistry","id":"ITEM-3","issue":"8-9","issued":{"date-parts":[["2002"]]},"page":"519-527","title":"Short-time effects of pure and formulated herbicides on soil microbial activity and biomass","type":"article-journal","volume":"82"},"uris":["http://www.mendeley.com/documents/?uuid=fe42b6b3-07ab-4a30-8882-98267c5d686d"]}],"mendeley":{"formattedCitation":"(53–55)","plainTextFormattedCitation":"(53–55)","previouslyFormattedCitation":"(52–54)"},"properties":{"noteIndex":0},"schema":"https://github.com/citation-style-language/schema/raw/master/csl-citation.json"}</w:instrText>
       </w:r>
       <w:r>
         <w:rPr>
@@ -11034,7 +11525,7 @@
           <w:color w:val="000000" w:themeColor="text1"/>
           <w:shd w:val="clear" w:color="auto" w:fill="FFFFFF"/>
         </w:rPr>
-        <w:t>(52–54)</w:t>
+        <w:t>(53–55)</w:t>
       </w:r>
       <w:r>
         <w:rPr>
@@ -11066,7 +11557,7 @@
           <w:color w:val="000000" w:themeColor="text1"/>
           <w:shd w:val="clear" w:color="auto" w:fill="FFFFFF"/>
         </w:rPr>
-        <w:instrText>ADDIN CSL_CITATION {"citationItems":[{"id":"ITEM-1","itemData":{"DOI":"10.5772/12881","abstract":"With the widespread use of post-emergent herbicides and their increased use in areas under conservation management systems (no-till and minimum tillage), concerns about environmental and public health problems due to herbicidal molecules has been growing. The use of herbicides has been justified by the resultant reduction in production costs because expenses regarding application and product price are lower with these treatments compared with existing alternatives. However, studies in the literature have demonstrated that there can be an increasing need for greater doses of nitrogen (N) fertilizers and pesticides after herbicides have been applied (Cakmak, 2007; Damin et al., 2008, 2009). The use of nitrogen fertilizers in doses that are enough to supply the demand of crops is one of the main practices associated with high productivity. However, these fertilizers are expensive, and their indiscriminate use can cause the emission of green-house gases (Sherlock et al., 1989), the contamination of superficial waters with nitrate and the destruction of ozone in the stratosphere, with N2O as an intermediary (Groffman, 2000). In addition, fossil fuels, which are non-renewable resource, are consumed in the manufacture of N fertilizers. Recent research has shown that about 15 to 20% of the N introduced by fertilization can be lost after plants have been desiccated by herbicides. This losses can be even greater when the N that was already in the system is considered. Moreover, some laboratory studies have shown an increase in the emission of N2O, a gas that has a global heating potential 298 times greater than that of CO2, in areas using desiccants. Despite the importance of awareness about the effects of herbicides in the nitrogen cycle, this subject has been seldom discussed and studied in the literature. Within this context, this chapter will discuss the effects of herbicides in the nitrogen cycle processes that determine its availability to plants in agricultural systems.","author":[{"dropping-particle":"","family":"Damin","given":"Virginia","non-dropping-particle":"","parse-names":false,"suffix":""},{"dropping-particle":"","family":"Triveli","given":"Paulo","non-dropping-particle":"","parse-names":false,"suffix":""}],"container-title":"Herbicides and Environment","id":"ITEM-1","issue":"February 2014","issued":{"date-parts":[["2011","1","8"]]},"publisher":"InTech","title":"Herbicides Effect on Nitrogen Cycling in Agroecossystems","type":"chapter"},"uris":["http://www.mendeley.com/documents/?uuid=711c0269-9aca-4fed-a99d-80457af430bc"]}],"mendeley":{"formattedCitation":"(44)","plainTextFormattedCitation":"(44)","previouslyFormattedCitation":"(44)"},"properties":{"noteIndex":0},"schema":"https://github.com/citation-style-language/schema/raw/master/csl-citation.json"}</w:instrText>
+        <w:instrText>ADDIN CSL_CITATION {"citationItems":[{"id":"ITEM-1","itemData":{"DOI":"10.5772/12881","abstract":"With the widespread use of post-emergent herbicides and their increased use in areas under conservation management systems (no-till and minimum tillage), concerns about environmental and public health problems due to herbicidal molecules has been growing. The use of herbicides has been justified by the resultant reduction in production costs because expenses regarding application and product price are lower with these treatments compared with existing alternatives. However, studies in the literature have demonstrated that there can be an increasing need for greater doses of nitrogen (N) fertilizers and pesticides after herbicides have been applied (Cakmak, 2007; Damin et al., 2008, 2009). The use of nitrogen fertilizers in doses that are enough to supply the demand of crops is one of the main practices associated with high productivity. However, these fertilizers are expensive, and their indiscriminate use can cause the emission of green-house gases (Sherlock et al., 1989), the contamination of superficial waters with nitrate and the destruction of ozone in the stratosphere, with N2O as an intermediary (Groffman, 2000). In addition, fossil fuels, which are non-renewable resource, are consumed in the manufacture of N fertilizers. Recent research has shown that about 15 to 20% of the N introduced by fertilization can be lost after plants have been desiccated by herbicides. This losses can be even greater when the N that was already in the system is considered. Moreover, some laboratory studies have shown an increase in the emission of N2O, a gas that has a global heating potential 298 times greater than that of CO2, in areas using desiccants. Despite the importance of awareness about the effects of herbicides in the nitrogen cycle, this subject has been seldom discussed and studied in the literature. Within this context, this chapter will discuss the effects of herbicides in the nitrogen cycle processes that determine its availability to plants in agricultural systems.","author":[{"dropping-particle":"","family":"Damin","given":"Virginia","non-dropping-particle":"","parse-names":false,"suffix":""},{"dropping-particle":"","family":"Triveli","given":"Paulo","non-dropping-particle":"","parse-names":false,"suffix":""}],"container-title":"Herbicides and Environment","id":"ITEM-1","issue":"February 2014","issued":{"date-parts":[["2011","1","8"]]},"publisher":"InTech","title":"Herbicides Effect on Nitrogen Cycling in Agroecossystems","type":"chapter"},"uris":["http://www.mendeley.com/documents/?uuid=711c0269-9aca-4fed-a99d-80457af430bc"]}],"mendeley":{"formattedCitation":"(45)","plainTextFormattedCitation":"(45)","previouslyFormattedCitation":"(44)"},"properties":{"noteIndex":0},"schema":"https://github.com/citation-style-language/schema/raw/master/csl-citation.json"}</w:instrText>
       </w:r>
       <w:r>
         <w:rPr>
@@ -11083,7 +11574,7 @@
           <w:color w:val="000000" w:themeColor="text1"/>
           <w:shd w:val="clear" w:color="auto" w:fill="FFFFFF"/>
         </w:rPr>
-        <w:t>(44)</w:t>
+        <w:t>(45)</w:t>
       </w:r>
       <w:r>
         <w:rPr>
@@ -11099,16 +11590,7 @@
           <w:color w:val="000000" w:themeColor="text1"/>
           <w:shd w:val="clear" w:color="auto" w:fill="FFFFFF"/>
         </w:rPr>
-        <w:t xml:space="preserve">. If true, this would shift the competitive balance among microbes, with </w:t>
-      </w:r>
-      <w:r>
-        <w:rPr>
-          <w:rFonts w:ascii="Times New Roman" w:hAnsi="Times New Roman" w:cs="Times New Roman"/>
-          <w:color w:val="000000" w:themeColor="text1"/>
-          <w:shd w:val="clear" w:color="auto" w:fill="FFFFFF"/>
-        </w:rPr>
-        <w:lastRenderedPageBreak/>
-        <w:t xml:space="preserve">heterotrophic microbes being favored. </w:t>
+        <w:t xml:space="preserve">. If true, this would shift the competitive balance among microbes, with heterotrophic microbes being favored. </w:t>
       </w:r>
       <w:r>
         <w:rPr>
@@ -11138,7 +11620,7 @@
         </w:rPr>
         <w:t xml:space="preserve"> provide support and show increased abundance of putative herbicide degraders following chemical herbicide </w:t>
       </w:r>
-      <w:commentRangeStart w:id="16"/>
+      <w:commentRangeStart w:id="17"/>
       <w:r>
         <w:rPr>
           <w:rFonts w:ascii="Times New Roman" w:hAnsi="Times New Roman" w:cs="Times New Roman"/>
@@ -11148,7 +11630,7 @@
         </w:rPr>
         <w:t>application</w:t>
       </w:r>
-      <w:commentRangeEnd w:id="16"/>
+      <w:commentRangeEnd w:id="17"/>
       <w:r>
         <w:rPr>
           <w:rStyle w:val="CommentReference"/>
@@ -11157,7 +11639,7 @@
           <w:highlight w:val="yellow"/>
           <w:lang w:eastAsia="de-DE"/>
         </w:rPr>
-        <w:commentReference w:id="16"/>
+        <w:commentReference w:id="17"/>
       </w:r>
       <w:r>
         <w:rPr>
@@ -11185,7 +11667,7 @@
         </w:rPr>
         <w:t xml:space="preserve"> as</w:t>
       </w:r>
-      <w:commentRangeStart w:id="17"/>
+      <w:commentRangeStart w:id="18"/>
       <w:r>
         <w:rPr>
           <w:rFonts w:ascii="Times New Roman" w:hAnsi="Times New Roman" w:cs="Times New Roman"/>
@@ -11300,7 +11782,7 @@
           <w:color w:val="000000" w:themeColor="text1"/>
           <w:shd w:val="clear" w:color="auto" w:fill="FFFFFF"/>
         </w:rPr>
-        <w:instrText>ADDIN CSL_CITATION {"citationItems":[{"id":"ITEM-1","itemData":{"DOI":"10.5772/12881","abstract":"With the widespread use of post-emergent herbicides and their increased use in areas under conservation management systems (no-till and minimum tillage), concerns about environmental and public health problems due to herbicidal molecules has been growing. The use of herbicides has been justified by the resultant reduction in production costs because expenses regarding application and product price are lower with these treatments compared with existing alternatives. However, studies in the literature have demonstrated that there can be an increasing need for greater doses of nitrogen (N) fertilizers and pesticides after herbicides have been applied (Cakmak, 2007; Damin et al., 2008, 2009). The use of nitrogen fertilizers in doses that are enough to supply the demand of crops is one of the main practices associated with high productivity. However, these fertilizers are expensive, and their indiscriminate use can cause the emission of green-house gases (Sherlock et al., 1989), the contamination of superficial waters with nitrate and the destruction of ozone in the stratosphere, with N2O as an intermediary (Groffman, 2000). In addition, fossil fuels, which are non-renewable resource, are consumed in the manufacture of N fertilizers. Recent research has shown that about 15 to 20% of the N introduced by fertilization can be lost after plants have been desiccated by herbicides. This losses can be even greater when the N that was already in the system is considered. Moreover, some laboratory studies have shown an increase in the emission of N2O, a gas that has a global heating potential 298 times greater than that of CO2, in areas using desiccants. Despite the importance of awareness about the effects of herbicides in the nitrogen cycle, this subject has been seldom discussed and studied in the literature. Within this context, this chapter will discuss the effects of herbicides in the nitrogen cycle processes that determine its availability to plants in agricultural systems.","author":[{"dropping-particle":"","family":"Damin","given":"Virginia","non-dropping-particle":"","parse-names":false,"suffix":""},{"dropping-particle":"","family":"Triveli","given":"Paulo","non-dropping-particle":"","parse-names":false,"suffix":""}],"container-title":"Herbicides and Environment","id":"ITEM-1","issue":"February 2014","issued":{"date-parts":[["2011","1","8"]]},"publisher":"InTech","title":"Herbicides Effect on Nitrogen Cycling in Agroecossystems","type":"chapter"},"uris":["http://www.mendeley.com/documents/?uuid=711c0269-9aca-4fed-a99d-80457af430bc"]}],"mendeley":{"formattedCitation":"(44)","plainTextFormattedCitation":"(44)","previouslyFormattedCitation":"(44)"},"properties":{"noteIndex":0},"schema":"https://github.com/citation-style-language/schema/raw/master/csl-citation.json"}</w:instrText>
+        <w:instrText>ADDIN CSL_CITATION {"citationItems":[{"id":"ITEM-1","itemData":{"DOI":"10.5772/12881","abstract":"With the widespread use of post-emergent herbicides and their increased use in areas under conservation management systems (no-till and minimum tillage), concerns about environmental and public health problems due to herbicidal molecules has been growing. The use of herbicides has been justified by the resultant reduction in production costs because expenses regarding application and product price are lower with these treatments compared with existing alternatives. However, studies in the literature have demonstrated that there can be an increasing need for greater doses of nitrogen (N) fertilizers and pesticides after herbicides have been applied (Cakmak, 2007; Damin et al., 2008, 2009). The use of nitrogen fertilizers in doses that are enough to supply the demand of crops is one of the main practices associated with high productivity. However, these fertilizers are expensive, and their indiscriminate use can cause the emission of green-house gases (Sherlock et al., 1989), the contamination of superficial waters with nitrate and the destruction of ozone in the stratosphere, with N2O as an intermediary (Groffman, 2000). In addition, fossil fuels, which are non-renewable resource, are consumed in the manufacture of N fertilizers. Recent research has shown that about 15 to 20% of the N introduced by fertilization can be lost after plants have been desiccated by herbicides. This losses can be even greater when the N that was already in the system is considered. Moreover, some laboratory studies have shown an increase in the emission of N2O, a gas that has a global heating potential 298 times greater than that of CO2, in areas using desiccants. Despite the importance of awareness about the effects of herbicides in the nitrogen cycle, this subject has been seldom discussed and studied in the literature. Within this context, this chapter will discuss the effects of herbicides in the nitrogen cycle processes that determine its availability to plants in agricultural systems.","author":[{"dropping-particle":"","family":"Damin","given":"Virginia","non-dropping-particle":"","parse-names":false,"suffix":""},{"dropping-particle":"","family":"Triveli","given":"Paulo","non-dropping-particle":"","parse-names":false,"suffix":""}],"container-title":"Herbicides and Environment","id":"ITEM-1","issue":"February 2014","issued":{"date-parts":[["2011","1","8"]]},"publisher":"InTech","title":"Herbicides Effect on Nitrogen Cycling in Agroecossystems","type":"chapter"},"uris":["http://www.mendeley.com/documents/?uuid=711c0269-9aca-4fed-a99d-80457af430bc"]}],"mendeley":{"formattedCitation":"(45)","plainTextFormattedCitation":"(45)","previouslyFormattedCitation":"(44)"},"properties":{"noteIndex":0},"schema":"https://github.com/citation-style-language/schema/raw/master/csl-citation.json"}</w:instrText>
       </w:r>
       <w:r>
         <w:rPr>
@@ -11317,7 +11799,7 @@
           <w:color w:val="000000" w:themeColor="text1"/>
           <w:shd w:val="clear" w:color="auto" w:fill="FFFFFF"/>
         </w:rPr>
-        <w:t>(44)</w:t>
+        <w:t>(45)</w:t>
       </w:r>
       <w:r>
         <w:rPr>
@@ -11335,7 +11817,7 @@
         </w:rPr>
         <w:t xml:space="preserve">. </w:t>
       </w:r>
-      <w:commentRangeEnd w:id="17"/>
+      <w:commentRangeEnd w:id="18"/>
       <w:r>
         <w:rPr>
           <w:rStyle w:val="CommentReference"/>
@@ -11343,7 +11825,7 @@
           <w:color w:val="000000"/>
           <w:lang w:eastAsia="de-DE"/>
         </w:rPr>
-        <w:commentReference w:id="17"/>
+        <w:commentReference w:id="18"/>
       </w:r>
       <w:r>
         <w:rPr>
@@ -11388,7 +11870,16 @@
           <w:color w:val="000000" w:themeColor="text1"/>
           <w:shd w:val="clear" w:color="auto" w:fill="FFFFFF"/>
         </w:rPr>
-        <w:t xml:space="preserve"> and the ratio of C:P cycling enzymes were shown to be predicted by total weedy vegetation. As both BG and LAP are produced by both plants as well as microbes, it is not surprising that their activities are predicted by total weedy vegetation cover </w:t>
+        <w:t xml:space="preserve"> and the ratio of C:P cycling enzymes were shown to be predicted by total weedy vegetation. As both BG and LAP are produced by </w:t>
+      </w:r>
+      <w:r>
+        <w:rPr>
+          <w:rFonts w:ascii="Times New Roman" w:hAnsi="Times New Roman" w:cs="Times New Roman"/>
+          <w:color w:val="000000" w:themeColor="text1"/>
+          <w:shd w:val="clear" w:color="auto" w:fill="FFFFFF"/>
+        </w:rPr>
+        <w:lastRenderedPageBreak/>
+        <w:t xml:space="preserve">both plants as well as microbes, it is not surprising that their activities are predicted by total weedy vegetation cover </w:t>
       </w:r>
       <w:r>
         <w:rPr>
@@ -11404,7 +11895,7 @@
           <w:color w:val="000000" w:themeColor="text1"/>
           <w:shd w:val="clear" w:color="auto" w:fill="FFFFFF"/>
         </w:rPr>
-        <w:instrText>ADDIN CSL_CITATION {"citationItems":[{"id":"ITEM-1","itemData":{"DOI":"10.1016/j.phytochem.2008.03.006","ISSN":"00319422","author":[{"dropping-particle":"","family":"Morant","given":"Anne Vinther","non-dropping-particle":"","parse-names":false,"suffix":""},{"dropping-particle":"","family":"Jørgensen","given":"Kirsten","non-dropping-particle":"","parse-names":false,"suffix":""},{"dropping-particle":"","family":"Jørgensen","given":"Charlotte","non-dropping-particle":"","parse-names":false,"suffix":""},{"dropping-particle":"","family":"Paquette","given":"Suzanne Michelle","non-dropping-particle":"","parse-names":false,"suffix":""},{"dropping-particle":"","family":"Sánchez-Pérez","given":"Raquel","non-dropping-particle":"","parse-names":false,"suffix":""},{"dropping-particle":"","family":"Møller","given":"Birger Lindberg","non-dropping-particle":"","parse-names":false,"suffix":""},{"dropping-particle":"","family":"Bak","given":"Søren","non-dropping-particle":"","parse-names":false,"suffix":""}],"container-title":"Phytochemistry","id":"ITEM-1","issue":"9","issued":{"date-parts":[["2008","6"]]},"page":"1795-1813","title":"β-Glucosidases as detonators of plant chemical defense","type":"article-journal","volume":"69"},"uris":["http://www.mendeley.com/documents/?uuid=da087548-8c61-4287-a87a-a8ccde702c56"]},{"id":"ITEM-2","itemData":{"DOI":"10.1074/jbc.M111.309500","ISSN":"00219258","author":[{"dropping-particle":"","family":"Scranton","given":"Melissa A","non-dropping-particle":"","parse-names":false,"suffix":""},{"dropping-particle":"","family":"Yee","given":"Ashley","non-dropping-particle":"","parse-names":false,"suffix":""},{"dropping-particle":"","family":"Park","given":"Sang-youl","non-dropping-particle":"","parse-names":false,"suffix":""},{"dropping-particle":"","family":"Walling","given":"Linda L","non-dropping-particle":"","parse-names":false,"suffix":""}],"container-title":"Journal of Biological Chemistry","id":"ITEM-2","issue":"22","issued":{"date-parts":[["2012","5"]]},"page":"18408-18417","publisher":"Â© 2012 ASBMB. Currently published by Elsevier Inc; originally published by American Society for Biochemistry and Molecular Biology.","title":"Plant Leucine Aminopeptidases Moonlight as Molecular Chaperones to Alleviate Stress-induced Damage","type":"article-journal","volume":"287"},"uris":["http://www.mendeley.com/documents/?uuid=bf44a8aa-79bb-4a2b-804b-f4a46d1090c5"]},{"id":"ITEM-3","itemData":{"DOI":"10.1007/s11103-011-9800-2","ISSN":"0167-4412","author":[{"dropping-particle":"","family":"Gómez-Anduro","given":"Gracia","non-dropping-particle":"","parse-names":false,"suffix":""},{"dropping-particle":"","family":"Ceniceros-Ojeda","given":"Esther Adriana","non-dropping-particle":"","parse-names":false,"suffix":""},{"dropping-particle":"","family":"Casados-Vázquez","given":"Luz Edith","non-dropping-particle":"","parse-names":false,"suffix":""},{"dropping-particle":"","family":"Bencivenni","given":"Christelle","non-dropping-particle":"","parse-names":false,"suffix":""},{"dropping-particle":"","family":"Sierra-Beltrán","given":"Arturo","non-dropping-particle":"","parse-names":false,"suffix":""},{"dropping-particle":"","family":"Murillo-Amador","given":"Bernardo","non-dropping-particle":"","parse-names":false,"suffix":""},{"dropping-particle":"","family":"Tiessen","given":"Axel","non-dropping-particle":"","parse-names":false,"suffix":""}],"container-title":"Plant Molecular Biology","id":"ITEM-3","issue":"1-2","issued":{"date-parts":[["2011","9","22"]]},"page":"159-183","title":"Genome-wide analysis of the beta-glucosidase gene family in maize (Zea mays L. var B73)","type":"article-journal","volume":"77"},"uris":["http://www.mendeley.com/documents/?uuid=2b636a59-309e-4ee2-be2d-552912c192b4"]}],"mendeley":{"formattedCitation":"(55–57)","plainTextFormattedCitation":"(55–57)","previouslyFormattedCitation":"(55–57)"},"properties":{"noteIndex":0},"schema":"https://github.com/citation-style-language/schema/raw/master/csl-citation.json"}</w:instrText>
+        <w:instrText>ADDIN CSL_CITATION {"citationItems":[{"id":"ITEM-1","itemData":{"DOI":"10.1016/j.phytochem.2008.03.006","ISSN":"00319422","author":[{"dropping-particle":"","family":"Morant","given":"Anne Vinther","non-dropping-particle":"","parse-names":false,"suffix":""},{"dropping-particle":"","family":"Jørgensen","given":"Kirsten","non-dropping-particle":"","parse-names":false,"suffix":""},{"dropping-particle":"","family":"Jørgensen","given":"Charlotte","non-dropping-particle":"","parse-names":false,"suffix":""},{"dropping-particle":"","family":"Paquette","given":"Suzanne Michelle","non-dropping-particle":"","parse-names":false,"suffix":""},{"dropping-particle":"","family":"Sánchez-Pérez","given":"Raquel","non-dropping-particle":"","parse-names":false,"suffix":""},{"dropping-particle":"","family":"Møller","given":"Birger Lindberg","non-dropping-particle":"","parse-names":false,"suffix":""},{"dropping-particle":"","family":"Bak","given":"Søren","non-dropping-particle":"","parse-names":false,"suffix":""}],"container-title":"Phytochemistry","id":"ITEM-1","issue":"9","issued":{"date-parts":[["2008","6"]]},"page":"1795-1813","title":"β-Glucosidases as detonators of plant chemical defense","type":"article-journal","volume":"69"},"uris":["http://www.mendeley.com/documents/?uuid=da087548-8c61-4287-a87a-a8ccde702c56"]},{"id":"ITEM-2","itemData":{"DOI":"10.1074/jbc.M111.309500","ISSN":"00219258","author":[{"dropping-particle":"","family":"Scranton","given":"Melissa A","non-dropping-particle":"","parse-names":false,"suffix":""},{"dropping-particle":"","family":"Yee","given":"Ashley","non-dropping-particle":"","parse-names":false,"suffix":""},{"dropping-particle":"","family":"Park","given":"Sang-youl","non-dropping-particle":"","parse-names":false,"suffix":""},{"dropping-particle":"","family":"Walling","given":"Linda L","non-dropping-particle":"","parse-names":false,"suffix":""}],"container-title":"Journal of Biological Chemistry","id":"ITEM-2","issue":"22","issued":{"date-parts":[["2012","5"]]},"page":"18408-18417","publisher":"Â© 2012 ASBMB. Currently published by Elsevier Inc; originally published by American Society for Biochemistry and Molecular Biology.","title":"Plant Leucine Aminopeptidases Moonlight as Molecular Chaperones to Alleviate Stress-induced Damage","type":"article-journal","volume":"287"},"uris":["http://www.mendeley.com/documents/?uuid=bf44a8aa-79bb-4a2b-804b-f4a46d1090c5"]},{"id":"ITEM-3","itemData":{"DOI":"10.1007/s11103-011-9800-2","ISSN":"0167-4412","author":[{"dropping-particle":"","family":"Gómez-Anduro","given":"Gracia","non-dropping-particle":"","parse-names":false,"suffix":""},{"dropping-particle":"","family":"Ceniceros-Ojeda","given":"Esther Adriana","non-dropping-particle":"","parse-names":false,"suffix":""},{"dropping-particle":"","family":"Casados-Vázquez","given":"Luz Edith","non-dropping-particle":"","parse-names":false,"suffix":""},{"dropping-particle":"","family":"Bencivenni","given":"Christelle","non-dropping-particle":"","parse-names":false,"suffix":""},{"dropping-particle":"","family":"Sierra-Beltrán","given":"Arturo","non-dropping-particle":"","parse-names":false,"suffix":""},{"dropping-particle":"","family":"Murillo-Amador","given":"Bernardo","non-dropping-particle":"","parse-names":false,"suffix":""},{"dropping-particle":"","family":"Tiessen","given":"Axel","non-dropping-particle":"","parse-names":false,"suffix":""}],"container-title":"Plant Molecular Biology","id":"ITEM-3","issue":"1-2","issued":{"date-parts":[["2011","9","22"]]},"page":"159-183","title":"Genome-wide analysis of the beta-glucosidase gene family in maize (Zea mays L. var B73)","type":"article-journal","volume":"77"},"uris":["http://www.mendeley.com/documents/?uuid=2b636a59-309e-4ee2-be2d-552912c192b4"]}],"mendeley":{"formattedCitation":"(56–58)","plainTextFormattedCitation":"(56–58)","previouslyFormattedCitation":"(55–57)"},"properties":{"noteIndex":0},"schema":"https://github.com/citation-style-language/schema/raw/master/csl-citation.json"}</w:instrText>
       </w:r>
       <w:r>
         <w:rPr>
@@ -11421,7 +11912,7 @@
           <w:color w:val="000000" w:themeColor="text1"/>
           <w:shd w:val="clear" w:color="auto" w:fill="FFFFFF"/>
         </w:rPr>
-        <w:t>(55–57)</w:t>
+        <w:t>(56–58)</w:t>
       </w:r>
       <w:r>
         <w:rPr>
@@ -11453,7 +11944,7 @@
           <w:color w:val="000000" w:themeColor="text1"/>
           <w:shd w:val="clear" w:color="auto" w:fill="FFFFFF"/>
         </w:rPr>
-        <w:instrText>ADDIN CSL_CITATION {"citationItems":[{"id":"ITEM-1","itemData":{"abstract":"Enzymes are catalytic substances that without undergoing permanent alteration cause chemical reactions to proceed as faster rate. Soil enzymes play key biochemical functions in the overall process of organic matter decomposition in the soil system. They are important in catalyzing several important reactions necessary for the life processes of micro-organisms in soils, stabilization of soil structure, and the decomposition of organic wastes, organic matter formation and nutrient cycling. Soil enzymes regulate the functioning of the ecosystem and play key biochemical functions in the overall process of organic matter transformation and nutrient cycling in the soil system. The overall enzyme activity in soil consists of various intracellular and extracellular enzymes that originate from microorganisms (e.g., bacteria, fungi) or from plants and animals. These enzymes may include amylase, arylsulphatases, glycosidase, cellulose, chitins, dehydrogenate, phosphates, protease and urease. Ester sulfates are considered to be the most labile form of soil organic S, they are unavailable to plants and must be hydrolyzed to inorganic SO4 2- before plant uptakes. Arylsulfatase is involved by cleaving the O_S bond and is believed to make a major contribution to the mineralization of ester sulfate in soils. Amylase is a starch hydrolyzing enzyme. It is known to be constituted by α-amylase and β amylase that plays a significant role in the breakdown of starch. Research evidence suggests that several other enzymes are involved in the hydrolysis of starch, but of major importance are α-amylase which converts starch like substrates to glucose and/or oligosaccharides and β-amylase, which converts starch to maltose. β-glucosidase is one such enzyme, being involved in the enzymatic degradation of cellulose, which is the main component of plant polysaccharides. Phosphatases are a broad group of enzymes that are capable of catalysing hydrolysis of esters and anhydrides of phosphoric acid.","author":[{"dropping-particle":"","family":"T. Sherene","given":"","non-dropping-particle":"","parse-names":false,"suffix":""}],"container-title":"Bio Bulletin","id":"ITEM-1","issue":"1","issued":{"date-parts":[["2017"]]},"page":"109-131","title":"Role of Soil Enzymes in Nutrient Transformation: A Review","type":"article-journal","volume":"3 (1)"},"uris":["http://www.mendeley.com/documents/?uuid=1156bbd1-41e3-4289-94f8-b2d5cd90d235"]}],"mendeley":{"formattedCitation":"(58)","plainTextFormattedCitation":"(58)","previouslyFormattedCitation":"(58)"},"properties":{"noteIndex":0},"schema":"https://github.com/citation-style-language/schema/raw/master/csl-citation.json"}</w:instrText>
+        <w:instrText>ADDIN CSL_CITATION {"citationItems":[{"id":"ITEM-1","itemData":{"abstract":"Enzymes are catalytic substances that without undergoing permanent alteration cause chemical reactions to proceed as faster rate. Soil enzymes play key biochemical functions in the overall process of organic matter decomposition in the soil system. They are important in catalyzing several important reactions necessary for the life processes of micro-organisms in soils, stabilization of soil structure, and the decomposition of organic wastes, organic matter formation and nutrient cycling. Soil enzymes regulate the functioning of the ecosystem and play key biochemical functions in the overall process of organic matter transformation and nutrient cycling in the soil system. The overall enzyme activity in soil consists of various intracellular and extracellular enzymes that originate from microorganisms (e.g., bacteria, fungi) or from plants and animals. These enzymes may include amylase, arylsulphatases, glycosidase, cellulose, chitins, dehydrogenate, phosphates, protease and urease. Ester sulfates are considered to be the most labile form of soil organic S, they are unavailable to plants and must be hydrolyzed to inorganic SO4 2- before plant uptakes. Arylsulfatase is involved by cleaving the O_S bond and is believed to make a major contribution to the mineralization of ester sulfate in soils. Amylase is a starch hydrolyzing enzyme. It is known to be constituted by α-amylase and β amylase that plays a significant role in the breakdown of starch. Research evidence suggests that several other enzymes are involved in the hydrolysis of starch, but of major importance are α-amylase which converts starch like substrates to glucose and/or oligosaccharides and β-amylase, which converts starch to maltose. β-glucosidase is one such enzyme, being involved in the enzymatic degradation of cellulose, which is the main component of plant polysaccharides. Phosphatases are a broad group of enzymes that are capable of catalysing hydrolysis of esters and anhydrides of phosphoric acid.","author":[{"dropping-particle":"","family":"T. Sherene","given":"","non-dropping-particle":"","parse-names":false,"suffix":""}],"container-title":"Bio Bulletin","id":"ITEM-1","issue":"1","issued":{"date-parts":[["2017"]]},"page":"109-131","title":"Role of Soil Enzymes in Nutrient Transformation: A Review","type":"article-journal","volume":"3 (1)"},"uris":["http://www.mendeley.com/documents/?uuid=1156bbd1-41e3-4289-94f8-b2d5cd90d235"]}],"mendeley":{"formattedCitation":"(59)","plainTextFormattedCitation":"(59)","previouslyFormattedCitation":"(58)"},"properties":{"noteIndex":0},"schema":"https://github.com/citation-style-language/schema/raw/master/csl-citation.json"}</w:instrText>
       </w:r>
       <w:r>
         <w:rPr>
@@ -11470,7 +11961,7 @@
           <w:color w:val="000000" w:themeColor="text1"/>
           <w:shd w:val="clear" w:color="auto" w:fill="FFFFFF"/>
         </w:rPr>
-        <w:t>(58)</w:t>
+        <w:t>(59)</w:t>
       </w:r>
       <w:r>
         <w:rPr>
@@ -11504,7 +11995,6 @@
           <w:color w:val="000000" w:themeColor="text1"/>
           <w:shd w:val="clear" w:color="auto" w:fill="FFFFFF"/>
         </w:rPr>
-        <w:lastRenderedPageBreak/>
         <w:tab/>
         <w:t xml:space="preserve">Our results suggests that herbicide application has limited effects on soil nutrient concentrations and microbial function over </w:t>
       </w:r>
@@ -11552,7 +12042,7 @@
         <w:rPr>
           <w:rFonts w:ascii="Times New Roman" w:hAnsi="Times New Roman" w:cs="Times New Roman"/>
         </w:rPr>
-        <w:instrText>ADDIN CSL_CITATION {"citationItems":[{"id":"ITEM-1","itemData":{"DOI":"10.1073/pnas.1402584111","ISBN":"1091-6490 (Electronic)\\r0027-8424 (Linking)","ISSN":"0027-8424","PMID":"24733885","abstract":"Identifying the ecological processes that structure communities and the consequences for ecosystem function is a central goal of ecology. The recognition that fungi, bacteria, and viruses control key ecosystem functions has made microbial communities a major focus of this field. Because many ecological processes are apparent only at particular spatial or temporal scales, a complete understanding of the linkages between microbial community, environment, and function requires analysis across a wide range of scales. Here, we map the biological and functional geography of soil fungi from local to continental scales and show that the principal ecological processes controlling community structure and function operate at different scales. Similar to plants or animals, most soil fungi are endemic to particular bioregions, suggesting that factors operating at large spatial scales, like dispersal limitation or climate, are the first-order determinants of fungal community structure in nature. By contrast, soil extracellular enzyme activity is highly convergent across bioregions and widely differing fungal communities. Instead, soil enzyme activity is correlated with local soil environment and distribution of fungal traits within the community. The lack of structure-function relationships for soil fungal communities at continental scales indicates a high degree of functional redundancy among fungal communities in global biogeochemical cycles.","author":[{"dropping-particle":"","family":"Talbot","given":"Jennifer M","non-dropping-particle":"","parse-names":false,"suffix":""},{"dropping-particle":"","family":"Bruns","given":"Thomas D","non-dropping-particle":"","parse-names":false,"suffix":""},{"dropping-particle":"","family":"Taylor","given":"John W","non-dropping-particle":"","parse-names":false,"suffix":""},{"dropping-particle":"","family":"Smith","given":"D. P.","non-dropping-particle":"","parse-names":false,"suffix":""},{"dropping-particle":"","family":"Branco","given":"Sara","non-dropping-particle":"","parse-names":false,"suffix":""},{"dropping-particle":"","family":"Glassman","given":"Sydney I","non-dropping-particle":"","parse-names":false,"suffix":""},{"dropping-particle":"","family":"Erlandson","given":"Sonya","non-dropping-particle":"","parse-names":false,"suffix":""},{"dropping-particle":"","family":"Vilgalys","given":"Rytas","non-dropping-particle":"","parse-names":false,"suffix":""},{"dropping-particle":"","family":"Liao","given":"H.-L.","non-dropping-particle":"","parse-names":false,"suffix":""},{"dropping-particle":"","family":"Smith","given":"Matthew E","non-dropping-particle":"","parse-names":false,"suffix":""},{"dropping-particle":"","family":"Peay","given":"Kabir G","non-dropping-particle":"","parse-names":false,"suffix":""}],"container-title":"Proceedings of the National Academy of Sciences","id":"ITEM-1","issue":"17","issued":{"date-parts":[["2014","4","29"]]},"page":"6341-6346","title":"Endemism and functional convergence across the North American soil mycobiome","type":"article-journal","volume":"111"},"uris":["http://www.mendeley.com/documents/?uuid=ba2f044d-44d1-4397-8933-38fa51c1c203"]},{"id":"ITEM-2","itemData":{"DOI":"10.1111/j.1365-2389.2010.01314.x","ISSN":"13510754","author":[{"dropping-particle":"","family":"Nielsen","given":"U. N.","non-dropping-particle":"","parse-names":false,"suffix":""},{"dropping-particle":"","family":"Ayres","given":"E.","non-dropping-particle":"","parse-names":false,"suffix":""},{"dropping-particle":"","family":"Wall","given":"D. H.","non-dropping-particle":"","parse-names":false,"suffix":""},{"dropping-particle":"","family":"Bardgett","given":"R. D.","non-dropping-particle":"","parse-names":false,"suffix":""}],"container-title":"European Journal of Soil Science","id":"ITEM-2","issue":"1","issued":{"date-parts":[["2011","2"]]},"page":"105-116","title":"Soil biodiversity and carbon cycling: a review and synthesis of studies examining diversity-function relationships","type":"article-journal","volume":"62"},"uris":["http://www.mendeley.com/documents/?uuid=a50e67e9-8be9-4934-87a6-9cb98e6831d5"]}],"mendeley":{"formattedCitation":"(59, 60)","plainTextFormattedCitation":"(59, 60)","previouslyFormattedCitation":"(59, 60)"},"properties":{"noteIndex":0},"schema":"https://github.com/citation-style-language/schema/raw/master/csl-citation.json"}</w:instrText>
+        <w:instrText>ADDIN CSL_CITATION {"citationItems":[{"id":"ITEM-1","itemData":{"DOI":"10.1073/pnas.1402584111","ISBN":"1091-6490 (Electronic)\\r0027-8424 (Linking)","ISSN":"0027-8424","PMID":"24733885","abstract":"Identifying the ecological processes that structure communities and the consequences for ecosystem function is a central goal of ecology. The recognition that fungi, bacteria, and viruses control key ecosystem functions has made microbial communities a major focus of this field. Because many ecological processes are apparent only at particular spatial or temporal scales, a complete understanding of the linkages between microbial community, environment, and function requires analysis across a wide range of scales. Here, we map the biological and functional geography of soil fungi from local to continental scales and show that the principal ecological processes controlling community structure and function operate at different scales. Similar to plants or animals, most soil fungi are endemic to particular bioregions, suggesting that factors operating at large spatial scales, like dispersal limitation or climate, are the first-order determinants of fungal community structure in nature. By contrast, soil extracellular enzyme activity is highly convergent across bioregions and widely differing fungal communities. Instead, soil enzyme activity is correlated with local soil environment and distribution of fungal traits within the community. The lack of structure-function relationships for soil fungal communities at continental scales indicates a high degree of functional redundancy among fungal communities in global biogeochemical cycles.","author":[{"dropping-particle":"","family":"Talbot","given":"Jennifer M","non-dropping-particle":"","parse-names":false,"suffix":""},{"dropping-particle":"","family":"Bruns","given":"Thomas D","non-dropping-particle":"","parse-names":false,"suffix":""},{"dropping-particle":"","family":"Taylor","given":"John W","non-dropping-particle":"","parse-names":false,"suffix":""},{"dropping-particle":"","family":"Smith","given":"D. P.","non-dropping-particle":"","parse-names":false,"suffix":""},{"dropping-particle":"","family":"Branco","given":"Sara","non-dropping-particle":"","parse-names":false,"suffix":""},{"dropping-particle":"","family":"Glassman","given":"Sydney I","non-dropping-particle":"","parse-names":false,"suffix":""},{"dropping-particle":"","family":"Erlandson","given":"Sonya","non-dropping-particle":"","parse-names":false,"suffix":""},{"dropping-particle":"","family":"Vilgalys","given":"Rytas","non-dropping-particle":"","parse-names":false,"suffix":""},{"dropping-particle":"","family":"Liao","given":"H.-L.","non-dropping-particle":"","parse-names":false,"suffix":""},{"dropping-particle":"","family":"Smith","given":"Matthew E","non-dropping-particle":"","parse-names":false,"suffix":""},{"dropping-particle":"","family":"Peay","given":"Kabir G","non-dropping-particle":"","parse-names":false,"suffix":""}],"container-title":"Proceedings of the National Academy of Sciences","id":"ITEM-1","issue":"17","issued":{"date-parts":[["2014","4","29"]]},"page":"6341-6346","title":"Endemism and functional convergence across the North American soil mycobiome","type":"article-journal","volume":"111"},"uris":["http://www.mendeley.com/documents/?uuid=ba2f044d-44d1-4397-8933-38fa51c1c203"]},{"id":"ITEM-2","itemData":{"DOI":"10.1111/j.1365-2389.2010.01314.x","ISSN":"13510754","author":[{"dropping-particle":"","family":"Nielsen","given":"U. N.","non-dropping-particle":"","parse-names":false,"suffix":""},{"dropping-particle":"","family":"Ayres","given":"E.","non-dropping-particle":"","parse-names":false,"suffix":""},{"dropping-particle":"","family":"Wall","given":"D. H.","non-dropping-particle":"","parse-names":false,"suffix":""},{"dropping-particle":"","family":"Bardgett","given":"R. D.","non-dropping-particle":"","parse-names":false,"suffix":""}],"container-title":"European Journal of Soil Science","id":"ITEM-2","issue":"1","issued":{"date-parts":[["2011","2"]]},"page":"105-116","title":"Soil biodiversity and carbon cycling: a review and synthesis of studies examining diversity-function relationships","type":"article-journal","volume":"62"},"uris":["http://www.mendeley.com/documents/?uuid=a50e67e9-8be9-4934-87a6-9cb98e6831d5"]}],"mendeley":{"formattedCitation":"(60, 61)","plainTextFormattedCitation":"(60, 61)","previouslyFormattedCitation":"(59, 60)"},"properties":{"noteIndex":0},"schema":"https://github.com/citation-style-language/schema/raw/master/csl-citation.json"}</w:instrText>
       </w:r>
       <w:r>
         <w:rPr>
@@ -11565,7 +12055,7 @@
           <w:rFonts w:ascii="Times New Roman" w:hAnsi="Times New Roman" w:cs="Times New Roman"/>
           <w:noProof/>
         </w:rPr>
-        <w:t>(59, 60)</w:t>
+        <w:t>(60, 61)</w:t>
       </w:r>
       <w:r>
         <w:rPr>
@@ -11677,7 +12167,15 @@
           <w:noProof/>
         </w:rPr>
         <w:tab/>
-        <w:t>Rose MT, Cavagnaro TR, Scanlan CA, Rose TJ, Vancov T, Kimber S, Kennedy IR, Kookana RS, Van Zwieten L. 2016. Impact of Herbicides on Soil Biology and FunctionAdvances in Agronomy. Elsevier Inc.</w:t>
+        <w:t xml:space="preserve">Rose MT, Cavagnaro TR, Scanlan CA, Rose TJ, Vancov T, Kimber S, Kennedy IR, </w:t>
+      </w:r>
+      <w:r>
+        <w:rPr>
+          <w:rFonts w:ascii="Times New Roman" w:hAnsi="Times New Roman" w:cs="Times New Roman"/>
+          <w:noProof/>
+        </w:rPr>
+        <w:lastRenderedPageBreak/>
+        <w:t>Kookana RS, Van Zwieten L. 2016. Impact of Herbicides on Soil Biology and FunctionAdvances in Agronomy. Elsevier Inc.</w:t>
       </w:r>
     </w:p>
     <w:p>
@@ -11785,7 +12283,6 @@
           <w:rFonts w:ascii="Times New Roman" w:hAnsi="Times New Roman" w:cs="Times New Roman"/>
           <w:noProof/>
         </w:rPr>
-        <w:lastRenderedPageBreak/>
         <w:t xml:space="preserve">6. </w:t>
       </w:r>
       <w:r>
@@ -11939,7 +12436,15 @@
           <w:noProof/>
         </w:rPr>
         <w:tab/>
-        <w:t>Richardson AE, Barea J-M, McNeill AM, Prigent-Combaret C. 2009. Acquisition of phosphorus and nitrogen in the rhizosphere and plant growth promotion by microorganisms. Plant Soil 321:305–339.</w:t>
+        <w:t xml:space="preserve">Richardson AE, Barea J-M, McNeill AM, Prigent-Combaret C. 2009. Acquisition of </w:t>
+      </w:r>
+      <w:r>
+        <w:rPr>
+          <w:rFonts w:ascii="Times New Roman" w:hAnsi="Times New Roman" w:cs="Times New Roman"/>
+          <w:noProof/>
+        </w:rPr>
+        <w:lastRenderedPageBreak/>
+        <w:t>phosphorus and nitrogen in the rhizosphere and plant growth promotion by microorganisms. Plant Soil 321:305–339.</w:t>
       </w:r>
     </w:p>
     <w:p>
@@ -12026,15 +12531,7 @@
           <w:noProof/>
         </w:rPr>
         <w:tab/>
-        <w:t xml:space="preserve">Sandhu HS, Wratten SD, Cullen R, Case B. 2008. The future of farming: The value of ecosystem services in conventional and organic arable land. An experimental approach. </w:t>
-      </w:r>
-      <w:r>
-        <w:rPr>
-          <w:rFonts w:ascii="Times New Roman" w:hAnsi="Times New Roman" w:cs="Times New Roman"/>
-          <w:noProof/>
-        </w:rPr>
-        <w:lastRenderedPageBreak/>
-        <w:t>Ecol Econ 64:835–848.</w:t>
+        <w:t>Sandhu HS, Wratten SD, Cullen R, Case B. 2008. The future of farming: The value of ecosystem services in conventional and organic arable land. An experimental approach. Ecol Econ 64:835–848.</w:t>
       </w:r>
     </w:p>
     <w:p>
@@ -12229,6 +12726,7 @@
           <w:rFonts w:ascii="Times New Roman" w:hAnsi="Times New Roman" w:cs="Times New Roman"/>
           <w:noProof/>
         </w:rPr>
+        <w:lastRenderedPageBreak/>
         <w:t xml:space="preserve">21. </w:t>
       </w:r>
       <w:r>
@@ -12295,15 +12793,7 @@
           <w:noProof/>
         </w:rPr>
         <w:tab/>
-        <w:t xml:space="preserve">Zabaloy MC, Allegrini M, Tebbe DA, Schuster K, Gomez E del V. 2017. Nitrifying </w:t>
-      </w:r>
-      <w:r>
-        <w:rPr>
-          <w:rFonts w:ascii="Times New Roman" w:hAnsi="Times New Roman" w:cs="Times New Roman"/>
-          <w:noProof/>
-        </w:rPr>
-        <w:lastRenderedPageBreak/>
-        <w:t>bacteria and archaea withstanding glyphosate in fertilized soil microcosms. Appl Soil Ecol 117–118:88–95.</w:t>
+        <w:t>Zabaloy MC, Allegrini M, Tebbe DA, Schuster K, Gomez E del V. 2017. Nitrifying bacteria and archaea withstanding glyphosate in fertilized soil microcosms. Appl Soil Ecol 117–118:88–95.</w:t>
       </w:r>
     </w:p>
     <w:p>
@@ -12469,6 +12959,7 @@
           <w:rFonts w:ascii="Times New Roman" w:hAnsi="Times New Roman" w:cs="Times New Roman"/>
           <w:noProof/>
         </w:rPr>
+        <w:lastRenderedPageBreak/>
         <w:t xml:space="preserve">29. </w:t>
       </w:r>
       <w:r>
@@ -12535,15 +13026,7 @@
           <w:noProof/>
         </w:rPr>
         <w:tab/>
-        <w:t xml:space="preserve">Van Diepen LTA, Frey SD, Sthultz CM, Morrison EW, Minocha R, Pringle A. 2015. Changes in litter quality caused by simulated nitrogen deposition reinforce the N-induced </w:t>
-      </w:r>
-      <w:r>
-        <w:rPr>
-          <w:rFonts w:ascii="Times New Roman" w:hAnsi="Times New Roman" w:cs="Times New Roman"/>
-          <w:noProof/>
-        </w:rPr>
-        <w:lastRenderedPageBreak/>
-        <w:t>suppression of litter decay. Ecosphere 6:1–16.</w:t>
+        <w:t>Van Diepen LTA, Frey SD, Sthultz CM, Morrison EW, Minocha R, Pringle A. 2015. Changes in litter quality caused by simulated nitrogen deposition reinforce the N-induced suppression of litter decay. Ecosphere 6:1–16.</w:t>
       </w:r>
     </w:p>
     <w:p>
@@ -12709,6 +13192,7 @@
           <w:rFonts w:ascii="Times New Roman" w:hAnsi="Times New Roman" w:cs="Times New Roman"/>
           <w:noProof/>
         </w:rPr>
+        <w:lastRenderedPageBreak/>
         <w:t xml:space="preserve">37. </w:t>
       </w:r>
       <w:r>
@@ -12820,15 +13304,7 @@
           <w:noProof/>
         </w:rPr>
         <w:tab/>
-        <w:t xml:space="preserve">Oksanen J, Blanchet FG, Friendly M, Kindt R, Legendre P, McGlinn D, Minchin PR, O’Hara RB, L. G, Simpson P, Solymos M, Stevens HH, Szoecs E, Wagner H. 2018. </w:t>
-      </w:r>
-      <w:r>
-        <w:rPr>
-          <w:rFonts w:ascii="Times New Roman" w:hAnsi="Times New Roman" w:cs="Times New Roman"/>
-          <w:noProof/>
-        </w:rPr>
-        <w:lastRenderedPageBreak/>
-        <w:t>vegan: Community Ecology Package. R package version 2.5-2.</w:t>
+        <w:t>Oksanen J, Blanchet FG, Friendly M, Kindt R, Legendre P, McGlinn D, Minchin PR, O’Hara RB, L. G, Simpson P, Solymos M, Stevens HH, Szoecs E, Wagner H. 2018. vegan: Community Ecology Package. R package version 2.5-2.</w:t>
       </w:r>
     </w:p>
     <w:p>
@@ -12886,7 +13362,7 @@
           <w:noProof/>
         </w:rPr>
         <w:tab/>
-        <w:t>Yu Y, Zhang H, Zhou Q. 2011. Using soil available P and activities of soil dehydrogenase and phosphatase as indicators for biodegradation of organophosphorus pesticide methamidophos and glyphosate. Soil Sediment Contam 20:688–701.</w:t>
+        <w:t>Harrison JG, Calder WJ, Shastry V, Buerkle CA. 2020. Dirichlet‐multinomial modelling outperforms alternatives for analysis of microbiome and other ecological count data. Mol Ecol Resour 20:481–497.</w:t>
       </w:r>
     </w:p>
     <w:p>
@@ -12915,7 +13391,7 @@
           <w:noProof/>
         </w:rPr>
         <w:tab/>
-        <w:t>Berg B, McClaugherty C. 2014. Plant LitterCarbon. Springer Berlin Heidelberg, Berlin, Heidelberg.</w:t>
+        <w:t>Yu Y, Zhang H, Zhou Q. 2011. Using soil available P and activities of soil dehydrogenase and phosphatase as indicators for biodegradation of organophosphorus pesticide methamidophos and glyphosate. Soil Sediment Contam 20:688–701.</w:t>
       </w:r>
     </w:p>
     <w:p>
@@ -12944,7 +13420,7 @@
           <w:noProof/>
         </w:rPr>
         <w:tab/>
-        <w:t>Damin V, Triveli P. 2011. Herbicides Effect on Nitrogen Cycling in AgroecossystemsHerbicides and Environment. InTech.</w:t>
+        <w:t>Berg B, McClaugherty C. 2014. Plant LitterCarbon. Springer Berlin Heidelberg, Berlin, Heidelberg.</w:t>
       </w:r>
     </w:p>
     <w:p>
@@ -12973,7 +13449,7 @@
           <w:noProof/>
         </w:rPr>
         <w:tab/>
-        <w:t>Mahía J, González-Prieto SJ, Martín A, Bååth E, Díaz-Raviña M. 2011. Biochemical properties and microbial community structure of five different soils after atrazine addition. Biol Fertil Soils 47:577–589.</w:t>
+        <w:t>Damin V, Triveli P. 2011. Herbicides Effect on Nitrogen Cycling in AgroecossystemsHerbicides and Environment. InTech.</w:t>
       </w:r>
     </w:p>
     <w:p>
@@ -13002,7 +13478,15 @@
           <w:noProof/>
         </w:rPr>
         <w:tab/>
-        <w:t>Millard P, Singh BK. 2010. Does grassland vegetation drive soil microbial diversity? Nutr Cycl Agroecosystems 88:147–158.</w:t>
+        <w:t xml:space="preserve">Mahía J, González-Prieto SJ, Martín A, Bååth E, Díaz-Raviña M. 2011. Biochemical properties and microbial community structure of five different soils after atrazine addition. </w:t>
+      </w:r>
+      <w:r>
+        <w:rPr>
+          <w:rFonts w:ascii="Times New Roman" w:hAnsi="Times New Roman" w:cs="Times New Roman"/>
+          <w:noProof/>
+        </w:rPr>
+        <w:lastRenderedPageBreak/>
+        <w:t>Biol Fertil Soils 47:577–589.</w:t>
       </w:r>
     </w:p>
     <w:p>
@@ -13031,7 +13515,7 @@
           <w:noProof/>
         </w:rPr>
         <w:tab/>
-        <w:t>Prober SM, Leff JW, Bates ST, Borer ET, Firn J, Harpole WS, Lind EM, Seabloom EW, Adler PB, Bakker JD, Cleland EE, DeCrappeo NM, DeLorenze E, Hagenah N, Hautier Y, Hofmockel KS, Kirkman KP, Knops JMH, La Pierre KJ, MacDougall AS, McCulley RL, Mitchell CE, Risch AC, Schuetz M, Stevens CJ, Williams RJ, Fierer N. 2015. Plant diversity predicts beta but not alpha diversity of soil microbes across grasslands worldwide. Ecol Lett 18:85–95.</w:t>
+        <w:t>Millard P, Singh BK. 2010. Does grassland vegetation drive soil microbial diversity? Nutr Cycl Agroecosystems 88:147–158.</w:t>
       </w:r>
     </w:p>
     <w:p>
@@ -13060,7 +13544,7 @@
           <w:noProof/>
         </w:rPr>
         <w:tab/>
-        <w:t>Hébert M, Fugère V, Gonzalez A. 2019. The overlooked impact of rising glyphosate use on phosphorus loading in agricultural watersheds. Front Ecol Environ 17:48–56.</w:t>
+        <w:t>Prober SM, Leff JW, Bates ST, Borer ET, Firn J, Harpole WS, Lind EM, Seabloom EW, Adler PB, Bakker JD, Cleland EE, DeCrappeo NM, DeLorenze E, Hagenah N, Hautier Y, Hofmockel KS, Kirkman KP, Knops JMH, La Pierre KJ, MacDougall AS, McCulley RL, Mitchell CE, Risch AC, Schuetz M, Stevens CJ, Williams RJ, Fierer N. 2015. Plant diversity predicts beta but not alpha diversity of soil microbes across grasslands worldwide. Ecol Lett 18:85–95.</w:t>
       </w:r>
     </w:p>
     <w:p>
@@ -13081,7 +13565,6 @@
           <w:rFonts w:ascii="Times New Roman" w:hAnsi="Times New Roman" w:cs="Times New Roman"/>
           <w:noProof/>
         </w:rPr>
-        <w:lastRenderedPageBreak/>
         <w:t xml:space="preserve">49. </w:t>
       </w:r>
       <w:r>
@@ -13090,7 +13573,7 @@
           <w:noProof/>
         </w:rPr>
         <w:tab/>
-        <w:t>West SA, Diggle SP, Buckling A, Gardner A, Griffin AS. 2007. The Social Lives of Microbes. Annu Rev Ecol Evol Syst 38:53–77.</w:t>
+        <w:t>Hébert M, Fugère V, Gonzalez A. 2019. The overlooked impact of rising glyphosate use on phosphorus loading in agricultural watersheds. Front Ecol Environ 17:48–56.</w:t>
       </w:r>
     </w:p>
     <w:p>
@@ -13119,7 +13602,7 @@
           <w:noProof/>
         </w:rPr>
         <w:tab/>
-        <w:t>Płatkowski M, Telesiński A. 2016. Response of soil phosphatases to glyphosate and its formulations – Roundup (laboratory conditions). Plant, Soil Environ 62:286–292.</w:t>
+        <w:t>West SA, Diggle SP, Buckling A, Gardner A, Griffin AS. 2007. The Social Lives of Microbes. Annu Rev Ecol Evol Syst 38:53–77.</w:t>
       </w:r>
     </w:p>
     <w:p>
@@ -13148,7 +13631,7 @@
           <w:noProof/>
         </w:rPr>
         <w:tab/>
-        <w:t>Cherni AE, Trabelsi D, Chebil S, Barhoumi F, Rodríguez-Llorente ID, Zribi K. 2015. Effect of Glyphosate on Enzymatic Activities, Rhizobiaceae and Total Bacterial Communities in an Agricultural Tunisian Soil. Water, Air, Soil Pollut 226:145.</w:t>
+        <w:t>Płatkowski M, Telesiński A. 2016. Response of soil phosphatases to glyphosate and its formulations – Roundup (laboratory conditions). Plant, Soil Environ 62:286–292.</w:t>
       </w:r>
     </w:p>
     <w:p>
@@ -13177,7 +13660,7 @@
           <w:noProof/>
         </w:rPr>
         <w:tab/>
-        <w:t>Ratcliff AW, Busse MD, Shestak CJ. 2006. Changes in microbial community structure following herbicide (glyphosate) additions to forest soils. Appl Soil Ecol 34:114–124.</w:t>
+        <w:t>Cherni AE, Trabelsi D, Chebil S, Barhoumi F, Rodríguez-Llorente ID, Zribi K. 2015. Effect of Glyphosate on Enzymatic Activities, Rhizobiaceae and Total Bacterial Communities in an Agricultural Tunisian Soil. Water, Air, Soil Pollut 226:145.</w:t>
       </w:r>
     </w:p>
     <w:p>
@@ -13206,7 +13689,7 @@
           <w:noProof/>
         </w:rPr>
         <w:tab/>
-        <w:t>Zabaloy MC, Gómez MA. 2008. Microbial respiration in soils of the Argentine Pampas after metsulfuron methyl, 2,4-D, and glyphosate treatments. Commun Soil Sci Plant Anal 39:370–385.</w:t>
+        <w:t>Ratcliff AW, Busse MD, Shestak CJ. 2006. Changes in microbial community structure following herbicide (glyphosate) additions to forest soils. Appl Soil Ecol 34:114–124.</w:t>
       </w:r>
     </w:p>
     <w:p>
@@ -13235,7 +13718,7 @@
           <w:noProof/>
         </w:rPr>
         <w:tab/>
-        <w:t>Accinelli C, Screpanti C, Dinelli G, Vicari A. 2002. Short-time effects of pure and formulated herbicides on soil microbial activity and biomass. Int J Environ Anal Chem 82:519–527.</w:t>
+        <w:t>Zabaloy MC, Gómez MA. 2008. Microbial respiration in soils of the Argentine Pampas after metsulfuron methyl, 2,4-D, and glyphosate treatments. Commun Soil Sci Plant Anal 39:370–385.</w:t>
       </w:r>
     </w:p>
     <w:p>
@@ -13256,6 +13739,7 @@
           <w:rFonts w:ascii="Times New Roman" w:hAnsi="Times New Roman" w:cs="Times New Roman"/>
           <w:noProof/>
         </w:rPr>
+        <w:lastRenderedPageBreak/>
         <w:t xml:space="preserve">55. </w:t>
       </w:r>
       <w:r>
@@ -13264,7 +13748,7 @@
           <w:noProof/>
         </w:rPr>
         <w:tab/>
-        <w:t>Morant AV, Jørgensen K, Jørgensen C, Paquette SM, Sánchez-Pérez R, Møller BL, Bak S. 2008. β-Glucosidases as detonators of plant chemical defense. Phytochemistry 69:1795–1813.</w:t>
+        <w:t>Accinelli C, Screpanti C, Dinelli G, Vicari A. 2002. Short-time effects of pure and formulated herbicides on soil microbial activity and biomass. Int J Environ Anal Chem 82:519–527.</w:t>
       </w:r>
     </w:p>
     <w:p>
@@ -13293,7 +13777,7 @@
           <w:noProof/>
         </w:rPr>
         <w:tab/>
-        <w:t>Scranton MA, Yee A, Park S, Walling LL. 2012. Plant Leucine Aminopeptidases Moonlight as Molecular Chaperones to Alleviate Stress-induced Damage. J Biol Chem 287:18408–18417.</w:t>
+        <w:t>Morant AV, Jørgensen K, Jørgensen C, Paquette SM, Sánchez-Pérez R, Møller BL, Bak S. 2008. β-Glucosidases as detonators of plant chemical defense. Phytochemistry 69:1795–1813.</w:t>
       </w:r>
     </w:p>
     <w:p>
@@ -13322,15 +13806,7 @@
           <w:noProof/>
         </w:rPr>
         <w:tab/>
-        <w:t>Gómez-Anduro G, Ceniceros-Ojeda EA, Casados-Vázquez LE, Bencivenni C, Sierra-Beltrán A, Murillo-Amador B, Tiessen A. 2011. Genome-wide analysis of the beta-</w:t>
-      </w:r>
-      <w:r>
-        <w:rPr>
-          <w:rFonts w:ascii="Times New Roman" w:hAnsi="Times New Roman" w:cs="Times New Roman"/>
-          <w:noProof/>
-        </w:rPr>
-        <w:lastRenderedPageBreak/>
-        <w:t>glucosidase gene family in maize (Zea mays L. var B73). Plant Mol Biol 77:159–183.</w:t>
+        <w:t>Scranton MA, Yee A, Park S, Walling LL. 2012. Plant Leucine Aminopeptidases Moonlight as Molecular Chaperones to Alleviate Stress-induced Damage. J Biol Chem 287:18408–18417.</w:t>
       </w:r>
     </w:p>
     <w:p>
@@ -13359,7 +13835,7 @@
           <w:noProof/>
         </w:rPr>
         <w:tab/>
-        <w:t>T. Sherene. 2017. Role of Soil Enzymes in Nutrient Transformation: A Review. Bio Bull 3 (1):109–131.</w:t>
+        <w:t>Gómez-Anduro G, Ceniceros-Ojeda EA, Casados-Vázquez LE, Bencivenni C, Sierra-Beltrán A, Murillo-Amador B, Tiessen A. 2011. Genome-wide analysis of the beta-glucosidase gene family in maize (Zea mays L. var B73). Plant Mol Biol 77:159–183.</w:t>
       </w:r>
     </w:p>
     <w:p>
@@ -13388,7 +13864,7 @@
           <w:noProof/>
         </w:rPr>
         <w:tab/>
-        <w:t>Talbot JM, Bruns TD, Taylor JW, Smith DP, Branco S, Glassman SI, Erlandson S, Vilgalys R, Liao H-L, Smith ME, Peay KG. 2014. Endemism and functional convergence across the North American soil mycobiome. Proc Natl Acad Sci 111:6341–6346.</w:t>
+        <w:t>T. Sherene. 2017. Role of Soil Enzymes in Nutrient Transformation: A Review. Bio Bull 3 (1):109–131.</w:t>
       </w:r>
     </w:p>
     <w:p>
@@ -13417,46 +13893,8 @@
           <w:noProof/>
         </w:rPr>
         <w:tab/>
-        <w:t>Nielsen UN, Ayres E, Wall DH, Bardgett RD. 2011. Soil biodiversity and carbon cycling: a review and synthesis of studies examining diversity-function relationships. Eur J Soil Sci 62:105–116.</w:t>
-      </w:r>
-    </w:p>
-    <w:p>
-      <w:pPr>
-        <w:spacing w:line="480" w:lineRule="auto"/>
-        <w:rPr>
-          <w:rFonts w:ascii="Times New Roman" w:hAnsi="Times New Roman" w:cs="Times New Roman"/>
-          <w:color w:val="000000" w:themeColor="text1"/>
-          <w:shd w:val="clear" w:color="auto" w:fill="FFFFFF"/>
-        </w:rPr>
-      </w:pPr>
-      <w:r>
-        <w:rPr>
-          <w:rFonts w:ascii="Times New Roman" w:hAnsi="Times New Roman" w:cs="Times New Roman"/>
-          <w:color w:val="000000" w:themeColor="text1"/>
-          <w:shd w:val="clear" w:color="auto" w:fill="FFFFFF"/>
-        </w:rPr>
-        <w:fldChar w:fldCharType="end"/>
-      </w:r>
-    </w:p>
-    <w:p>
-      <w:pPr>
-        <w:spacing w:line="480" w:lineRule="auto"/>
-        <w:rPr>
-          <w:rFonts w:ascii="Times New Roman" w:hAnsi="Times New Roman" w:cs="Times New Roman"/>
-          <w:color w:val="000000" w:themeColor="text1"/>
-          <w:shd w:val="clear" w:color="auto" w:fill="FFFFFF"/>
-        </w:rPr>
-      </w:pPr>
-    </w:p>
-    <w:p>
-      <w:pPr>
-        <w:pStyle w:val="headingdissertation"/>
-      </w:pPr>
-      <w:bookmarkStart w:id="18" w:name="_Toc71026837"/>
-      <w:r>
-        <w:t>Tables</w:t>
-      </w:r>
-      <w:bookmarkEnd w:id="18"/>
+        <w:t>Talbot JM, Bruns TD, Taylor JW, Smith DP, Branco S, Glassman SI, Erlandson S, Vilgalys R, Liao H-L, Smith ME, Peay KG. 2014. Endemism and functional convergence across the North American soil mycobiome. Proc Natl Acad Sci 111:6341–6346.</w:t>
+      </w:r>
     </w:p>
     <w:p>
       <w:pPr>
@@ -13464,11 +13902,28 @@
         <w:autoSpaceDE w:val="0"/>
         <w:autoSpaceDN w:val="0"/>
         <w:adjustRightInd w:val="0"/>
-        <w:rPr>
-          <w:rFonts w:ascii="Times New Roman" w:hAnsi="Times New Roman" w:cs="Times New Roman"/>
-          <w:color w:val="000000" w:themeColor="text1"/>
-        </w:rPr>
-      </w:pPr>
+        <w:spacing w:line="480" w:lineRule="auto"/>
+        <w:ind w:left="640" w:hanging="640"/>
+        <w:rPr>
+          <w:rFonts w:ascii="Times New Roman" w:hAnsi="Times New Roman" w:cs="Times New Roman"/>
+          <w:noProof/>
+        </w:rPr>
+      </w:pPr>
+      <w:r>
+        <w:rPr>
+          <w:rFonts w:ascii="Times New Roman" w:hAnsi="Times New Roman" w:cs="Times New Roman"/>
+          <w:noProof/>
+        </w:rPr>
+        <w:t xml:space="preserve">61. </w:t>
+      </w:r>
+      <w:r>
+        <w:rPr>
+          <w:rFonts w:ascii="Times New Roman" w:hAnsi="Times New Roman" w:cs="Times New Roman"/>
+          <w:noProof/>
+        </w:rPr>
+        <w:tab/>
+        <w:t>Nielsen UN, Ayres E, Wall DH, Bardgett RD. 2011. Soil biodiversity and carbon cycling: a review and synthesis of studies examining diversity-function relationships. Eur J Soil Sci 62:105–116.</w:t>
+      </w:r>
     </w:p>
     <w:p>
       <w:pPr>
@@ -13476,16 +13931,72 @@
         <w:autoSpaceDE w:val="0"/>
         <w:autoSpaceDN w:val="0"/>
         <w:adjustRightInd w:val="0"/>
-        <w:rPr>
-          <w:rFonts w:ascii="Times New Roman" w:hAnsi="Times New Roman" w:cs="Times New Roman"/>
-          <w:color w:val="000000" w:themeColor="text1"/>
-        </w:rPr>
-      </w:pPr>
-      <w:r>
-        <w:rPr>
-          <w:rFonts w:ascii="Times New Roman" w:hAnsi="Times New Roman" w:cs="Times New Roman"/>
-          <w:color w:val="000000" w:themeColor="text1"/>
-        </w:rPr>
+        <w:spacing w:line="480" w:lineRule="auto"/>
+        <w:ind w:left="640" w:hanging="640"/>
+        <w:rPr>
+          <w:rFonts w:ascii="Times New Roman" w:hAnsi="Times New Roman" w:cs="Times New Roman"/>
+          <w:color w:val="000000" w:themeColor="text1"/>
+          <w:shd w:val="clear" w:color="auto" w:fill="FFFFFF"/>
+        </w:rPr>
+      </w:pPr>
+      <w:r>
+        <w:rPr>
+          <w:rFonts w:ascii="Times New Roman" w:hAnsi="Times New Roman" w:cs="Times New Roman"/>
+          <w:color w:val="000000" w:themeColor="text1"/>
+          <w:shd w:val="clear" w:color="auto" w:fill="FFFFFF"/>
+        </w:rPr>
+        <w:fldChar w:fldCharType="end"/>
+      </w:r>
+    </w:p>
+    <w:p>
+      <w:pPr>
+        <w:spacing w:line="480" w:lineRule="auto"/>
+        <w:rPr>
+          <w:rFonts w:ascii="Times New Roman" w:hAnsi="Times New Roman" w:cs="Times New Roman"/>
+          <w:color w:val="000000" w:themeColor="text1"/>
+          <w:shd w:val="clear" w:color="auto" w:fill="FFFFFF"/>
+        </w:rPr>
+      </w:pPr>
+    </w:p>
+    <w:p>
+      <w:pPr>
+        <w:pStyle w:val="headingdissertation"/>
+      </w:pPr>
+      <w:bookmarkStart w:id="19" w:name="_Toc71026837"/>
+      <w:r>
+        <w:t>Tables</w:t>
+      </w:r>
+      <w:bookmarkEnd w:id="19"/>
+    </w:p>
+    <w:p>
+      <w:pPr>
+        <w:widowControl w:val="0"/>
+        <w:autoSpaceDE w:val="0"/>
+        <w:autoSpaceDN w:val="0"/>
+        <w:adjustRightInd w:val="0"/>
+        <w:rPr>
+          <w:rFonts w:ascii="Times New Roman" w:hAnsi="Times New Roman" w:cs="Times New Roman"/>
+          <w:color w:val="000000" w:themeColor="text1"/>
+        </w:rPr>
+      </w:pPr>
+    </w:p>
+    <w:p>
+      <w:pPr>
+        <w:widowControl w:val="0"/>
+        <w:autoSpaceDE w:val="0"/>
+        <w:autoSpaceDN w:val="0"/>
+        <w:adjustRightInd w:val="0"/>
+        <w:rPr>
+          <w:rFonts w:ascii="Times New Roman" w:hAnsi="Times New Roman" w:cs="Times New Roman"/>
+          <w:color w:val="000000" w:themeColor="text1"/>
+        </w:rPr>
+      </w:pPr>
+      <w:r>
+        <w:rPr>
+          <w:rFonts w:ascii="Times New Roman" w:hAnsi="Times New Roman" w:cs="Times New Roman"/>
+          <w:color w:val="000000" w:themeColor="text1"/>
+        </w:rPr>
+        <w:lastRenderedPageBreak/>
         <w:t xml:space="preserve">Table 1. Weed removal treatment name, chemical agent, modes action, and application rates used in experimental design. </w:t>
       </w:r>
     </w:p>
@@ -13765,8 +14276,8 @@
                 <w:color w:val="000000" w:themeColor="text1"/>
               </w:rPr>
             </w:pPr>
-            <w:bookmarkStart w:id="19" w:name="OLE_LINK3"/>
-            <w:bookmarkStart w:id="20" w:name="OLE_LINK4"/>
+            <w:bookmarkStart w:id="20" w:name="OLE_LINK3"/>
+            <w:bookmarkStart w:id="21" w:name="OLE_LINK4"/>
             <w:r>
               <w:rPr>
                 <w:color w:val="000000" w:themeColor="text1"/>
@@ -13787,8 +14298,8 @@
               </w:rPr>
               <w:t xml:space="preserve"> tank mix</w:t>
             </w:r>
-            <w:bookmarkEnd w:id="19"/>
             <w:bookmarkEnd w:id="20"/>
+            <w:bookmarkEnd w:id="21"/>
           </w:p>
         </w:tc>
         <w:tc>
@@ -14857,7 +15368,7 @@
       </w:r>
     </w:p>
   </w:comment>
-  <w:comment w:id="6" w:author="Custer, Gordon" w:date="2022-01-24T15:01:00Z" w:initials="CG">
+  <w:comment w:id="5" w:author="Gordon Fritz Custer" w:date="2022-02-15T20:21:00Z" w:initials="GFC">
     <w:p>
       <w:pPr>
         <w:pStyle w:val="CommentText"/>
@@ -14869,11 +15380,33 @@
         <w:annotationRef/>
       </w:r>
       <w:r>
-        <w:t xml:space="preserve">Supp table numbers will need to be corrected. </w:t>
+        <w:t>Will need to be fully described. This is a</w:t>
+      </w:r>
+      <w:r>
+        <w:t xml:space="preserve"> </w:t>
+      </w:r>
+      <w:r>
+        <w:t>place holder for now.</w:t>
       </w:r>
     </w:p>
   </w:comment>
-  <w:comment w:id="7" w:author="Gordon Fritz Custer" w:date="2021-05-07T13:33:00Z" w:initials="GFC">
+  <w:comment w:id="7" w:author="Custer, Gordon" w:date="2022-01-24T15:01:00Z" w:initials="CG">
+    <w:p>
+      <w:pPr>
+        <w:pStyle w:val="CommentText"/>
+      </w:pPr>
+      <w:r>
+        <w:rPr>
+          <w:rStyle w:val="CommentReference"/>
+        </w:rPr>
+        <w:annotationRef/>
+      </w:r>
+      <w:r>
+        <w:t xml:space="preserve">Supp table numbers will need to be corrected. </w:t>
+      </w:r>
+    </w:p>
+  </w:comment>
+  <w:comment w:id="8" w:author="Gordon Fritz Custer" w:date="2021-05-07T13:33:00Z" w:initials="GFC">
     <w:p>
       <w:pPr>
         <w:pStyle w:val="CommentText"/>
@@ -14897,7 +15430,7 @@
       </w:pPr>
     </w:p>
   </w:comment>
-  <w:comment w:id="8" w:author="Custer, Gordon" w:date="2022-01-20T11:43:00Z" w:initials="CG">
+  <w:comment w:id="9" w:author="Custer, Gordon" w:date="2022-01-20T11:43:00Z" w:initials="CG">
     <w:p>
       <w:pPr>
         <w:pStyle w:val="CommentText"/>
@@ -14955,7 +15488,7 @@
       </w:r>
     </w:p>
   </w:comment>
-  <w:comment w:id="11" w:author="Custer, Gordon" w:date="2022-01-21T09:19:00Z" w:initials="CG">
+  <w:comment w:id="12" w:author="Custer, Gordon" w:date="2022-01-21T09:19:00Z" w:initials="CG">
     <w:p>
       <w:pPr>
         <w:pStyle w:val="CommentText"/>
@@ -14979,7 +15512,7 @@
       </w:r>
     </w:p>
   </w:comment>
-  <w:comment w:id="15" w:author="Custer, Gordon" w:date="2022-01-24T16:08:00Z" w:initials="CG">
+  <w:comment w:id="16" w:author="Custer, Gordon" w:date="2022-01-24T16:08:00Z" w:initials="CG">
     <w:p>
       <w:pPr>
         <w:pStyle w:val="CommentText"/>
@@ -15005,7 +15538,7 @@
       </w:r>
     </w:p>
   </w:comment>
-  <w:comment w:id="16" w:author="Custer, Gordon" w:date="2022-01-21T12:39:00Z" w:initials="CG">
+  <w:comment w:id="17" w:author="Custer, Gordon" w:date="2022-01-21T12:39:00Z" w:initials="CG">
     <w:p>
       <w:pPr>
         <w:pStyle w:val="CommentText"/>
@@ -15057,7 +15590,7 @@
       </w:hyperlink>
     </w:p>
   </w:comment>
-  <w:comment w:id="17" w:author="Custer, Gordon" w:date="2022-01-21T12:38:00Z" w:initials="CG">
+  <w:comment w:id="18" w:author="Custer, Gordon" w:date="2022-01-21T12:38:00Z" w:initials="CG">
     <w:p>
       <w:pPr>
         <w:pStyle w:val="CommentText"/>
@@ -15080,6 +15613,7 @@
 <w15:commentsEx xmlns:wpc="http://schemas.microsoft.com/office/word/2010/wordprocessingCanvas" xmlns:cx="http://schemas.microsoft.com/office/drawing/2014/chartex" xmlns:cx1="http://schemas.microsoft.com/office/drawing/2015/9/8/chartex" xmlns:cx2="http://schemas.microsoft.com/office/drawing/2015/10/21/chartex" xmlns:cx3="http://schemas.microsoft.com/office/drawing/2016/5/9/chartex" xmlns:cx4="http://schemas.microsoft.com/office/drawing/2016/5/10/chartex" xmlns:cx5="http://schemas.microsoft.com/office/drawing/2016/5/11/chartex" xmlns:cx6="http://schemas.microsoft.com/office/drawing/2016/5/12/chartex" xmlns:cx7="http://schemas.microsoft.com/office/drawing/2016/5/13/chartex" xmlns:cx8="http://schemas.microsoft.com/office/drawing/2016/5/14/chartex" xmlns:mc="http://schemas.openxmlformats.org/markup-compatibility/2006" xmlns:aink="http://schemas.microsoft.com/office/drawing/2016/ink" xmlns:am3d="http://schemas.microsoft.com/office/drawing/2017/model3d" xmlns:o="urn:schemas-microsoft-com:office:office" xmlns:r="http://schemas.openxmlformats.org/officeDocument/2006/relationships" xmlns:m="http://schemas.openxmlformats.org/officeDocument/2006/math" xmlns:v="urn:schemas-microsoft-com:vml" xmlns:wp14="http://schemas.microsoft.com/office/word/2010/wordprocessingDrawing" xmlns:wp="http://schemas.openxmlformats.org/drawingml/2006/wordprocessingDrawing" xmlns:w10="urn:schemas-microsoft-com:office:word" xmlns:w="http://schemas.openxmlformats.org/wordprocessingml/2006/main" xmlns:w14="http://schemas.microsoft.com/office/word/2010/wordml" xmlns:w15="http://schemas.microsoft.com/office/word/2012/wordml" xmlns:w16cex="http://schemas.microsoft.com/office/word/2018/wordml/cex" xmlns:w16cid="http://schemas.microsoft.com/office/word/2016/wordml/cid" xmlns:w16="http://schemas.microsoft.com/office/word/2018/wordml" xmlns:w16sdtdh="http://schemas.microsoft.com/office/word/2020/wordml/sdtdatahash" xmlns:w16se="http://schemas.microsoft.com/office/word/2015/wordml/symex" xmlns:wpg="http://schemas.microsoft.com/office/word/2010/wordprocessingGroup" xmlns:wpi="http://schemas.microsoft.com/office/word/2010/wordprocessingInk" xmlns:wne="http://schemas.microsoft.com/office/word/2006/wordml" xmlns:wps="http://schemas.microsoft.com/office/word/2010/wordprocessingShape" mc:Ignorable="w14 w15 w16se w16cid w16 w16cex w16sdtdh wp14">
   <w15:commentEx w15:paraId="494B6FD2" w15:done="0"/>
   <w15:commentEx w15:paraId="0DD8BF1D" w15:done="0"/>
+  <w15:commentEx w15:paraId="7B3D1852" w15:done="0"/>
   <w15:commentEx w15:paraId="08F09585" w15:done="0"/>
   <w15:commentEx w15:paraId="62FE5907" w15:done="0"/>
   <w15:commentEx w15:paraId="51582A5C" w15:done="0"/>
@@ -15094,6 +15628,7 @@
 <w16cex:commentsExtensible xmlns:wpc="http://schemas.microsoft.com/office/word/2010/wordprocessingCanvas" xmlns:cx="http://schemas.microsoft.com/office/drawing/2014/chartex" xmlns:cx1="http://schemas.microsoft.com/office/drawing/2015/9/8/chartex" xmlns:cx2="http://schemas.microsoft.com/office/drawing/2015/10/21/chartex" xmlns:cx3="http://schemas.microsoft.com/office/drawing/2016/5/9/chartex" xmlns:cx4="http://schemas.microsoft.com/office/drawing/2016/5/10/chartex" xmlns:cx5="http://schemas.microsoft.com/office/drawing/2016/5/11/chartex" xmlns:cx6="http://schemas.microsoft.com/office/drawing/2016/5/12/chartex" xmlns:cx7="http://schemas.microsoft.com/office/drawing/2016/5/13/chartex" xmlns:cx8="http://schemas.microsoft.com/office/drawing/2016/5/14/chartex" xmlns:mc="http://schemas.openxmlformats.org/markup-compatibility/2006" xmlns:aink="http://schemas.microsoft.com/office/drawing/2016/ink" xmlns:am3d="http://schemas.microsoft.com/office/drawing/2017/model3d" xmlns:o="urn:schemas-microsoft-com:office:office" xmlns:r="http://schemas.openxmlformats.org/officeDocument/2006/relationships" xmlns:m="http://schemas.openxmlformats.org/officeDocument/2006/math" xmlns:v="urn:schemas-microsoft-com:vml" xmlns:wp14="http://schemas.microsoft.com/office/word/2010/wordprocessingDrawing" xmlns:wp="http://schemas.openxmlformats.org/drawingml/2006/wordprocessingDrawing" xmlns:w10="urn:schemas-microsoft-com:office:word" xmlns:w="http://schemas.openxmlformats.org/wordprocessingml/2006/main" xmlns:w14="http://schemas.microsoft.com/office/word/2010/wordml" xmlns:w15="http://schemas.microsoft.com/office/word/2012/wordml" xmlns:w16cex="http://schemas.microsoft.com/office/word/2018/wordml/cex" xmlns:w16cid="http://schemas.microsoft.com/office/word/2016/wordml/cid" xmlns:w16="http://schemas.microsoft.com/office/word/2018/wordml" xmlns:w16sdtdh="http://schemas.microsoft.com/office/word/2020/wordml/sdtdatahash" xmlns:w16se="http://schemas.microsoft.com/office/word/2015/wordml/symex" xmlns:wpg="http://schemas.microsoft.com/office/word/2010/wordprocessingGroup" xmlns:wpi="http://schemas.microsoft.com/office/word/2010/wordprocessingInk" xmlns:wne="http://schemas.microsoft.com/office/word/2006/wordml" xmlns:wps="http://schemas.microsoft.com/office/word/2010/wordprocessingShape" mc:Ignorable="w14 w15 w16se w16cid w16 w16cex w16sdtdh wp14">
   <w16cex:commentExtensible w16cex:durableId="243F9AD2" w16cex:dateUtc="2021-05-07T16:54:00Z"/>
   <w16cex:commentExtensible w16cex:durableId="243F9FE1" w16cex:dateUtc="2021-05-07T17:15:00Z"/>
+  <w16cex:commentExtensible w16cex:durableId="25B689CA" w16cex:dateUtc="2022-02-16T01:21:00Z"/>
   <w16cex:commentExtensible w16cex:durableId="25993DAE" w16cex:dateUtc="2022-01-24T20:01:00Z"/>
   <w16cex:commentExtensible w16cex:durableId="243FA424" w16cex:dateUtc="2021-05-07T17:33:00Z"/>
   <w16cex:commentExtensible w16cex:durableId="2593C94A" w16cex:dateUtc="2022-01-20T16:43:00Z"/>
@@ -15108,6 +15643,7 @@
 <w16cid:commentsIds xmlns:wpc="http://schemas.microsoft.com/office/word/2010/wordprocessingCanvas" xmlns:cx="http://schemas.microsoft.com/office/drawing/2014/chartex" xmlns:cx1="http://schemas.microsoft.com/office/drawing/2015/9/8/chartex" xmlns:cx2="http://schemas.microsoft.com/office/drawing/2015/10/21/chartex" xmlns:cx3="http://schemas.microsoft.com/office/drawing/2016/5/9/chartex" xmlns:cx4="http://schemas.microsoft.com/office/drawing/2016/5/10/chartex" xmlns:cx5="http://schemas.microsoft.com/office/drawing/2016/5/11/chartex" xmlns:cx6="http://schemas.microsoft.com/office/drawing/2016/5/12/chartex" xmlns:cx7="http://schemas.microsoft.com/office/drawing/2016/5/13/chartex" xmlns:cx8="http://schemas.microsoft.com/office/drawing/2016/5/14/chartex" xmlns:mc="http://schemas.openxmlformats.org/markup-compatibility/2006" xmlns:aink="http://schemas.microsoft.com/office/drawing/2016/ink" xmlns:am3d="http://schemas.microsoft.com/office/drawing/2017/model3d" xmlns:o="urn:schemas-microsoft-com:office:office" xmlns:r="http://schemas.openxmlformats.org/officeDocument/2006/relationships" xmlns:m="http://schemas.openxmlformats.org/officeDocument/2006/math" xmlns:v="urn:schemas-microsoft-com:vml" xmlns:wp14="http://schemas.microsoft.com/office/word/2010/wordprocessingDrawing" xmlns:wp="http://schemas.openxmlformats.org/drawingml/2006/wordprocessingDrawing" xmlns:w10="urn:schemas-microsoft-com:office:word" xmlns:w="http://schemas.openxmlformats.org/wordprocessingml/2006/main" xmlns:w14="http://schemas.microsoft.com/office/word/2010/wordml" xmlns:w15="http://schemas.microsoft.com/office/word/2012/wordml" xmlns:w16cex="http://schemas.microsoft.com/office/word/2018/wordml/cex" xmlns:w16cid="http://schemas.microsoft.com/office/word/2016/wordml/cid" xmlns:w16="http://schemas.microsoft.com/office/word/2018/wordml" xmlns:w16sdtdh="http://schemas.microsoft.com/office/word/2020/wordml/sdtdatahash" xmlns:w16se="http://schemas.microsoft.com/office/word/2015/wordml/symex" xmlns:wpg="http://schemas.microsoft.com/office/word/2010/wordprocessingGroup" xmlns:wpi="http://schemas.microsoft.com/office/word/2010/wordprocessingInk" xmlns:wne="http://schemas.microsoft.com/office/word/2006/wordml" xmlns:wps="http://schemas.microsoft.com/office/word/2010/wordprocessingShape" mc:Ignorable="w14 w15 w16se w16cid w16 w16cex w16sdtdh wp14">
   <w16cid:commentId w16cid:paraId="494B6FD2" w16cid:durableId="243F9AD2"/>
   <w16cid:commentId w16cid:paraId="0DD8BF1D" w16cid:durableId="243F9FE1"/>
+  <w16cid:commentId w16cid:paraId="7B3D1852" w16cid:durableId="25B689CA"/>
   <w16cid:commentId w16cid:paraId="08F09585" w16cid:durableId="25993DAE"/>
   <w16cid:commentId w16cid:paraId="62FE5907" w16cid:durableId="243FA424"/>
   <w16cid:commentId w16cid:paraId="51582A5C" w16cid:durableId="2593C94A"/>

</xml_diff>

<commit_message>
modeling of ITS taxa and added taxonomy to modeling outputs.
</commit_message>
<xml_diff>
--- a/Writing/Custer Harrison et al. 2021.docx
+++ b/Writing/Custer Harrison et al. 2021.docx
@@ -5399,7 +5399,7 @@
           <w:color w:val="000000" w:themeColor="text1"/>
           <w:shd w:val="clear" w:color="auto" w:fill="FFFFFF"/>
         </w:rPr>
-        <w:instrText>ADDIN CSL_CITATION {"citationItems":[{"id":"ITEM-1","itemData":{"DOI":"10.1111/1755-0998.13128","ISSN":"1755-098X","abstract":"Molecular ecology regularly requires the analysis of count data that reflect the relative abundance of features of a composition (e.g., taxa in a community, gene transcripts in a tissue). The sampling process that generates these data can be modelled using the multinomial distribution. Replicate multinomial samples inform the relative abundances of features in an underlying Dirichlet distribution. These distributions together form a hierarchical model for relative abundances among replicates and sampling groups. This type of Dirichlet-multinomial modelling (DMM) has been described previously, but its benefits and limitations are largely untested. With simulated data, we quantified the ability of DMM to detect differences in proportions between treatment and control groups, and compared the efficacy of three computational methods to implement DMM—Hamiltonian Monte Carlo (HMC), variational inference (VI), and Gibbs Markov chain Monte Carlo. We report that DMM was better able to detect shifts in relative abundances than analogous analytical tools, while identifying an acceptably low number of false positives. Among methods for implementing DMM, HMC provided the most accurate estimates of relative abundances, and VI was the most computationally efficient. The sensitivity of DMM was exemplified through analysis of previously published data describing lung microbiomes. We report that DMM identified several potentially pathogenic, bacterial taxa as more abundant in the lungs of children who aspirated foreign material during swallowing; these differences went undetected with different statistical approaches. Our results suggest that DMM has strong potential as a statistical method to guide inference in molecular ecology.","author":[{"dropping-particle":"","family":"Harrison","given":"Joshua G","non-dropping-particle":"","parse-names":false,"suffix":""},{"dropping-particle":"","family":"Calder","given":"W John","non-dropping-particle":"","parse-names":false,"suffix":""},{"dropping-particle":"","family":"Shastry","given":"Vivaswat","non-dropping-particle":"","parse-names":false,"suffix":""},{"dropping-particle":"","family":"Buerkle","given":"C. Alex","non-dropping-particle":"","parse-names":false,"suffix":""}],"container-title":"Molecular Ecology Resources","id":"ITEM-1","issue":"2","issued":{"date-parts":[["2020","3","29"]]},"page":"481-497","title":"Dirichlet‐multinomial modelling outperforms alternatives for analysis of microbiome and other ecological count data","type":"article-journal","volume":"20"},"uris":["http://www.mendeley.com/documents/?uuid=b81d028b-2436-43e2-adaa-291011e7fa00"]}],"mendeley":{"formattedCitation":"(42)","plainTextFormattedCitation":"(42)"},"properties":{"noteIndex":0},"schema":"https://github.com/citation-style-language/schema/raw/master/csl-citation.json"}</w:instrText>
+        <w:instrText>ADDIN CSL_CITATION {"citationItems":[{"id":"ITEM-1","itemData":{"DOI":"10.1111/1755-0998.13128","ISSN":"1755-098X","abstract":"Molecular ecology regularly requires the analysis of count data that reflect the relative abundance of features of a composition (e.g., taxa in a community, gene transcripts in a tissue). The sampling process that generates these data can be modelled using the multinomial distribution. Replicate multinomial samples inform the relative abundances of features in an underlying Dirichlet distribution. These distributions together form a hierarchical model for relative abundances among replicates and sampling groups. This type of Dirichlet-multinomial modelling (DMM) has been described previously, but its benefits and limitations are largely untested. With simulated data, we quantified the ability of DMM to detect differences in proportions between treatment and control groups, and compared the efficacy of three computational methods to implement DMM—Hamiltonian Monte Carlo (HMC), variational inference (VI), and Gibbs Markov chain Monte Carlo. We report that DMM was better able to detect shifts in relative abundances than analogous analytical tools, while identifying an acceptably low number of false positives. Among methods for implementing DMM, HMC provided the most accurate estimates of relative abundances, and VI was the most computationally efficient. The sensitivity of DMM was exemplified through analysis of previously published data describing lung microbiomes. We report that DMM identified several potentially pathogenic, bacterial taxa as more abundant in the lungs of children who aspirated foreign material during swallowing; these differences went undetected with different statistical approaches. Our results suggest that DMM has strong potential as a statistical method to guide inference in molecular ecology.","author":[{"dropping-particle":"","family":"Harrison","given":"Joshua G","non-dropping-particle":"","parse-names":false,"suffix":""},{"dropping-particle":"","family":"Calder","given":"W John","non-dropping-particle":"","parse-names":false,"suffix":""},{"dropping-particle":"","family":"Shastry","given":"Vivaswat","non-dropping-particle":"","parse-names":false,"suffix":""},{"dropping-particle":"","family":"Buerkle","given":"C. Alex","non-dropping-particle":"","parse-names":false,"suffix":""}],"container-title":"Molecular Ecology Resources","id":"ITEM-1","issue":"2","issued":{"date-parts":[["2020","3","29"]]},"page":"481-497","title":"Dirichlet‐multinomial modelling outperforms alternatives for analysis of microbiome and other ecological count data","type":"article-journal","volume":"20"},"uris":["http://www.mendeley.com/documents/?uuid=b81d028b-2436-43e2-adaa-291011e7fa00"]}],"mendeley":{"formattedCitation":"(42)","plainTextFormattedCitation":"(42)","previouslyFormattedCitation":"(42)"},"properties":{"noteIndex":0},"schema":"https://github.com/citation-style-language/schema/raw/master/csl-citation.json"}</w:instrText>
       </w:r>
       <w:r>
         <w:rPr>
@@ -5680,7 +5680,23 @@
           <w:color w:val="000000" w:themeColor="text1"/>
           <w:shd w:val="clear" w:color="auto" w:fill="FFFFFF"/>
         </w:rPr>
-        <w:t xml:space="preserve">Important taxa were determined via three different metrics, allowing for xxx. These taxa were identified using total abundance, SIMPER, or </w:t>
+        <w:t xml:space="preserve">Important taxa were </w:t>
+      </w:r>
+      <w:r>
+        <w:rPr>
+          <w:rFonts w:ascii="Times New Roman" w:hAnsi="Times New Roman"/>
+          <w:color w:val="000000" w:themeColor="text1"/>
+          <w:shd w:val="clear" w:color="auto" w:fill="FFFFFF"/>
+        </w:rPr>
+        <w:t>identified</w:t>
+      </w:r>
+      <w:r>
+        <w:rPr>
+          <w:rFonts w:ascii="Times New Roman" w:hAnsi="Times New Roman"/>
+          <w:color w:val="000000" w:themeColor="text1"/>
+          <w:shd w:val="clear" w:color="auto" w:fill="FFFFFF"/>
+        </w:rPr>
+        <w:t xml:space="preserve"> via </w:t>
       </w:r>
       <w:proofErr w:type="spellStart"/>
       <w:r>
@@ -5698,7 +5714,7 @@
           <w:color w:val="000000" w:themeColor="text1"/>
           <w:shd w:val="clear" w:color="auto" w:fill="FFFFFF"/>
         </w:rPr>
-        <w:t xml:space="preserve">. </w:t>
+        <w:t xml:space="preserve"> classification </w:t>
       </w:r>
       <w:r>
         <w:rPr>
@@ -5706,7 +5722,7 @@
           <w:color w:val="000000" w:themeColor="text1"/>
           <w:shd w:val="clear" w:color="auto" w:fill="FFFFFF"/>
         </w:rPr>
-        <w:t xml:space="preserve">Shifts in the abundance of dominant </w:t>
+        <w:fldChar w:fldCharType="begin" w:fldLock="1"/>
       </w:r>
       <w:r>
         <w:rPr>
@@ -5714,7 +5730,7 @@
           <w:color w:val="000000" w:themeColor="text1"/>
           <w:shd w:val="clear" w:color="auto" w:fill="FFFFFF"/>
         </w:rPr>
-        <w:t xml:space="preserve">and </w:t>
+        <w:instrText>ADDIN CSL_CITATION {"citationItems":[{"id":"ITEM-1","itemData":{"abstract":"Boruta is an all relevant feature selection wrapper algorithm, capable of working with any classification method that output variable importance measure (VIM); by default, Boruta uses Random Forest. The method performs a top-down search for relevant features by comparing original attributes’ importance with importance achievable at random, estimated using their permuted copies, and progressively eliminating irrelevant features to stabilise that test.","author":[{"dropping-particle":"","family":"Kursa","given":"Miron B.","non-dropping-particle":"","parse-names":false,"suffix":""},{"dropping-particle":"","family":"Rudnicki","given":"Witold Remigiusz","non-dropping-particle":"","parse-names":false,"suffix":""}],"id":"ITEM-1","issued":{"date-parts":[["2020"]]},"page":"1-17","title":"Boruta: Wrapper Algorithm for All Relevant Feature Selection","type":"article"},"uris":["http://www.mendeley.com/documents/?uuid=bee0d832-9157-49ce-bbfb-28e45240a60b"]}],"mendeley":{"formattedCitation":"(43)","plainTextFormattedCitation":"(43)","previouslyFormattedCitation":"(43)"},"properties":{"noteIndex":0},"schema":"https://github.com/citation-style-language/schema/raw/master/csl-citation.json"}</w:instrText>
       </w:r>
       <w:r>
         <w:rPr>
@@ -5722,23 +5738,113 @@
           <w:color w:val="000000" w:themeColor="text1"/>
           <w:shd w:val="clear" w:color="auto" w:fill="FFFFFF"/>
         </w:rPr>
-        <w:t>within a treatment across the three sampling points,</w:t>
+        <w:fldChar w:fldCharType="separate"/>
       </w:r>
       <w:r>
         <w:rPr>
           <w:rFonts w:ascii="Times New Roman" w:hAnsi="Times New Roman"/>
+          <w:noProof/>
+          <w:color w:val="000000" w:themeColor="text1"/>
+          <w:shd w:val="clear" w:color="auto" w:fill="FFFFFF"/>
+        </w:rPr>
+        <w:t>(43)</w:t>
+      </w:r>
+      <w:r>
+        <w:rPr>
+          <w:rFonts w:ascii="Times New Roman" w:hAnsi="Times New Roman"/>
+          <w:color w:val="000000" w:themeColor="text1"/>
+          <w:shd w:val="clear" w:color="auto" w:fill="FFFFFF"/>
+        </w:rPr>
+        <w:fldChar w:fldCharType="end"/>
+      </w:r>
+      <w:r>
+        <w:rPr>
+          <w:rFonts w:ascii="Times New Roman" w:hAnsi="Times New Roman"/>
+          <w:color w:val="000000" w:themeColor="text1"/>
+          <w:shd w:val="clear" w:color="auto" w:fill="FFFFFF"/>
+        </w:rPr>
+        <w:t xml:space="preserve">, </w:t>
+      </w:r>
+      <w:r>
+        <w:rPr>
+          <w:rFonts w:ascii="Times New Roman" w:hAnsi="Times New Roman"/>
+          <w:color w:val="000000" w:themeColor="text1"/>
+          <w:shd w:val="clear" w:color="auto" w:fill="FFFFFF"/>
+        </w:rPr>
+        <w:t xml:space="preserve">simper </w:t>
+      </w:r>
+      <w:r>
+        <w:rPr>
+          <w:rFonts w:ascii="Times New Roman" w:hAnsi="Times New Roman"/>
+          <w:color w:val="000000" w:themeColor="text1"/>
+          <w:shd w:val="clear" w:color="auto" w:fill="FFFFFF"/>
+        </w:rPr>
+        <w:fldChar w:fldCharType="begin" w:fldLock="1"/>
+      </w:r>
+      <w:r>
+        <w:rPr>
+          <w:rFonts w:ascii="Times New Roman" w:hAnsi="Times New Roman"/>
+          <w:color w:val="000000" w:themeColor="text1"/>
+          <w:shd w:val="clear" w:color="auto" w:fill="FFFFFF"/>
+        </w:rPr>
+        <w:instrText>ADDIN CSL_CITATION {"citationItems":[{"id":"ITEM-1","itemData":{"author":[{"dropping-particle":"","family":"Oksanen","given":"Jari","non-dropping-particle":"","parse-names":false,"suffix":""},{"dropping-particle":"","family":"Blanchet","given":"F. Guillaume","non-dropping-particle":"","parse-names":false,"suffix":""},{"dropping-particle":"","family":"Friendly","given":"Michael","non-dropping-particle":"","parse-names":false,"suffix":""},{"dropping-particle":"","family":"Kindt","given":"Roeland","non-dropping-particle":"","parse-names":false,"suffix":""},{"dropping-particle":"","family":"Legendre","given":"Pierre","non-dropping-particle":"","parse-names":false,"suffix":""},{"dropping-particle":"","family":"McGlinn","given":"Dan","non-dropping-particle":"","parse-names":false,"suffix":""},{"dropping-particle":"","family":"Minchin","given":"Peter R.","non-dropping-particle":"","parse-names":false,"suffix":""},{"dropping-particle":"","family":"O'Hara","given":"R. B.","non-dropping-particle":"","parse-names":false,"suffix":""},{"dropping-particle":"","family":"L.","given":"Gavin","non-dropping-particle":"","parse-names":false,"suffix":""},{"dropping-particle":"","family":"Simpson","given":"Peter","non-dropping-particle":"","parse-names":false,"suffix":""},{"dropping-particle":"","family":"Solymos","given":"M.","non-dropping-particle":"","parse-names":false,"suffix":""},{"dropping-particle":"","family":"Stevens","given":"Henry H.","non-dropping-particle":"","parse-names":false,"suffix":""},{"dropping-particle":"","family":"Szoecs","given":"Eduard","non-dropping-particle":"","parse-names":false,"suffix":""},{"dropping-particle":"","family":"Wagner","given":"Helene","non-dropping-particle":"","parse-names":false,"suffix":""}],"id":"ITEM-1","issued":{"date-parts":[["2018"]]},"number":"R package version 2.5-2","title":"vegan: Community Ecology Package","type":"article"},"uris":["http://www.mendeley.com/documents/?uuid=703e10de-9d27-4a25-a078-df14a0d86829"]}],"mendeley":{"formattedCitation":"(40)","plainTextFormattedCitation":"(40)","previouslyFormattedCitation":"(44)"},"properties":{"noteIndex":0},"schema":"https://github.com/citation-style-language/schema/raw/master/csl-citation.json"}</w:instrText>
+      </w:r>
+      <w:r>
+        <w:rPr>
+          <w:rFonts w:ascii="Times New Roman" w:hAnsi="Times New Roman"/>
+          <w:color w:val="000000" w:themeColor="text1"/>
+          <w:shd w:val="clear" w:color="auto" w:fill="FFFFFF"/>
+        </w:rPr>
+        <w:fldChar w:fldCharType="separate"/>
+      </w:r>
+      <w:r>
+        <w:rPr>
+          <w:rFonts w:ascii="Times New Roman" w:hAnsi="Times New Roman"/>
+          <w:noProof/>
+          <w:color w:val="000000" w:themeColor="text1"/>
+          <w:shd w:val="clear" w:color="auto" w:fill="FFFFFF"/>
+        </w:rPr>
+        <w:t>(40)</w:t>
+      </w:r>
+      <w:r>
+        <w:rPr>
+          <w:rFonts w:ascii="Times New Roman" w:hAnsi="Times New Roman"/>
+          <w:color w:val="000000" w:themeColor="text1"/>
+          <w:shd w:val="clear" w:color="auto" w:fill="FFFFFF"/>
+        </w:rPr>
+        <w:fldChar w:fldCharType="end"/>
+      </w:r>
+      <w:r>
+        <w:rPr>
+          <w:rFonts w:ascii="Times New Roman" w:hAnsi="Times New Roman"/>
+          <w:color w:val="000000" w:themeColor="text1"/>
+          <w:shd w:val="clear" w:color="auto" w:fill="FFFFFF"/>
+        </w:rPr>
+        <w:t>, and taking the top 25 most abundant</w:t>
+      </w:r>
+      <w:r>
+        <w:rPr>
+          <w:rFonts w:ascii="Times New Roman" w:hAnsi="Times New Roman"/>
+          <w:color w:val="000000" w:themeColor="text1"/>
+          <w:shd w:val="clear" w:color="auto" w:fill="FFFFFF"/>
+        </w:rPr>
+        <w:t>.</w:t>
+      </w:r>
+      <w:r>
+        <w:rPr>
+          <w:rFonts w:ascii="Times New Roman" w:hAnsi="Times New Roman"/>
+          <w:color w:val="000000" w:themeColor="text1"/>
+          <w:shd w:val="clear" w:color="auto" w:fill="FFFFFF"/>
+        </w:rPr>
+        <w:t xml:space="preserve"> Taxa identified were then modeled using zero-inflated beta regression with time and weed removal treatment as fixed effects.  </w:t>
+      </w:r>
+      <w:r>
+        <w:rPr>
+          <w:rFonts w:ascii="Times New Roman" w:hAnsi="Times New Roman"/>
           <w:color w:val="000000" w:themeColor="text1"/>
           <w:shd w:val="clear" w:color="auto" w:fill="FFFFFF"/>
         </w:rPr>
         <w:t xml:space="preserve"> </w:t>
-      </w:r>
-      <w:r>
-        <w:rPr>
-          <w:rFonts w:ascii="Times New Roman" w:hAnsi="Times New Roman"/>
-          <w:color w:val="000000" w:themeColor="text1"/>
-          <w:shd w:val="clear" w:color="auto" w:fill="FFFFFF"/>
-        </w:rPr>
-        <w:t xml:space="preserve">determined by total abundance, were assessed using the rarefied taxon count tables. </w:t>
       </w:r>
       <w:commentRangeEnd w:id="5"/>
       <w:r>
@@ -6951,145 +7057,1266 @@
         <w:rPr>
           <w:rFonts w:ascii="Times New Roman" w:hAnsi="Times New Roman" w:cs="Times New Roman"/>
           <w:color w:val="000000" w:themeColor="text1"/>
+          <w:shd w:val="clear" w:color="auto" w:fill="FFFFFF"/>
+        </w:rPr>
+      </w:pPr>
+      <w:r>
+        <w:rPr>
+          <w:rFonts w:ascii="Times New Roman" w:hAnsi="Times New Roman" w:cs="Times New Roman"/>
+          <w:color w:val="000000" w:themeColor="text1"/>
+          <w:shd w:val="clear" w:color="auto" w:fill="FFFFFF"/>
+        </w:rPr>
+        <w:t>Bacterial count tables were rarefied to 3,000 reads per sample</w:t>
+      </w:r>
+      <w:r>
+        <w:rPr>
+          <w:rFonts w:ascii="Times New Roman" w:hAnsi="Times New Roman" w:cs="Times New Roman"/>
+          <w:color w:val="000000" w:themeColor="text1"/>
+          <w:shd w:val="clear" w:color="auto" w:fill="FFFFFF"/>
+        </w:rPr>
+        <w:t>.</w:t>
+      </w:r>
+      <w:r>
+        <w:rPr>
+          <w:rFonts w:ascii="Times New Roman" w:hAnsi="Times New Roman" w:cs="Times New Roman"/>
+          <w:color w:val="000000" w:themeColor="text1"/>
+          <w:shd w:val="clear" w:color="auto" w:fill="FFFFFF"/>
+        </w:rPr>
+        <w:t xml:space="preserve"> </w:t>
+      </w:r>
+      <w:r>
+        <w:rPr>
+          <w:rFonts w:ascii="Times New Roman" w:hAnsi="Times New Roman" w:cs="Times New Roman"/>
+          <w:color w:val="000000" w:themeColor="text1"/>
+          <w:shd w:val="clear" w:color="auto" w:fill="FFFFFF"/>
+        </w:rPr>
+        <w:t>A</w:t>
+      </w:r>
+      <w:r>
+        <w:rPr>
+          <w:rFonts w:ascii="Times New Roman" w:hAnsi="Times New Roman" w:cs="Times New Roman"/>
+          <w:color w:val="000000" w:themeColor="text1"/>
+          <w:shd w:val="clear" w:color="auto" w:fill="FFFFFF"/>
+        </w:rPr>
+        <w:t>fter outlier removal</w:t>
+      </w:r>
+      <w:r>
+        <w:rPr>
+          <w:rFonts w:ascii="Times New Roman" w:hAnsi="Times New Roman" w:cs="Times New Roman"/>
+          <w:color w:val="000000" w:themeColor="text1"/>
+          <w:shd w:val="clear" w:color="auto" w:fill="FFFFFF"/>
+        </w:rPr>
+        <w:t xml:space="preserve">, </w:t>
+      </w:r>
+      <w:r>
+        <w:rPr>
+          <w:rFonts w:ascii="Times New Roman" w:hAnsi="Times New Roman" w:cs="Times New Roman"/>
+          <w:color w:val="000000" w:themeColor="text1"/>
+          <w:shd w:val="clear" w:color="auto" w:fill="FFFFFF"/>
+        </w:rPr>
+        <w:t>16</w:t>
+      </w:r>
+      <w:r>
+        <w:rPr>
+          <w:rFonts w:ascii="Times New Roman" w:hAnsi="Times New Roman" w:cs="Times New Roman"/>
+          <w:color w:val="000000" w:themeColor="text1"/>
+          <w:shd w:val="clear" w:color="auto" w:fill="FFFFFF"/>
+        </w:rPr>
+        <w:t>4</w:t>
+      </w:r>
+      <w:r>
+        <w:rPr>
+          <w:rFonts w:ascii="Times New Roman" w:hAnsi="Times New Roman" w:cs="Times New Roman"/>
+          <w:color w:val="000000" w:themeColor="text1"/>
+          <w:shd w:val="clear" w:color="auto" w:fill="FFFFFF"/>
+        </w:rPr>
+        <w:t xml:space="preserve"> independent samples </w:t>
+      </w:r>
+      <w:r>
+        <w:rPr>
+          <w:rFonts w:ascii="Times New Roman" w:hAnsi="Times New Roman" w:cs="Times New Roman"/>
+          <w:color w:val="000000" w:themeColor="text1"/>
+          <w:shd w:val="clear" w:color="auto" w:fill="FFFFFF"/>
+        </w:rPr>
+        <w:t>were</w:t>
+      </w:r>
+      <w:r>
+        <w:rPr>
+          <w:rFonts w:ascii="Times New Roman" w:hAnsi="Times New Roman" w:cs="Times New Roman"/>
+          <w:color w:val="000000" w:themeColor="text1"/>
+          <w:shd w:val="clear" w:color="auto" w:fill="FFFFFF"/>
+        </w:rPr>
+        <w:t xml:space="preserve"> included in downstream analysis</w:t>
+      </w:r>
+      <w:r>
+        <w:rPr>
+          <w:rFonts w:ascii="Times New Roman" w:hAnsi="Times New Roman" w:cs="Times New Roman"/>
+          <w:color w:val="000000" w:themeColor="text1"/>
+          <w:shd w:val="clear" w:color="auto" w:fill="FFFFFF"/>
+        </w:rPr>
+        <w:t>. R</w:t>
+      </w:r>
+      <w:r>
+        <w:rPr>
+          <w:rFonts w:ascii="Times New Roman" w:hAnsi="Times New Roman" w:cs="Times New Roman"/>
+          <w:color w:val="000000" w:themeColor="text1"/>
+          <w:shd w:val="clear" w:color="auto" w:fill="FFFFFF"/>
+        </w:rPr>
+        <w:t xml:space="preserve">arefied results </w:t>
+      </w:r>
+      <w:r>
+        <w:rPr>
+          <w:rFonts w:ascii="Times New Roman" w:hAnsi="Times New Roman" w:cs="Times New Roman"/>
+          <w:color w:val="000000" w:themeColor="text1"/>
+          <w:shd w:val="clear" w:color="auto" w:fill="FFFFFF"/>
+        </w:rPr>
+        <w:t xml:space="preserve">are </w:t>
+      </w:r>
+      <w:r>
+        <w:rPr>
+          <w:rFonts w:ascii="Times New Roman" w:hAnsi="Times New Roman" w:cs="Times New Roman"/>
+          <w:color w:val="000000" w:themeColor="text1"/>
+          <w:shd w:val="clear" w:color="auto" w:fill="FFFFFF"/>
+        </w:rPr>
+        <w:t>reported unless otherwise noted.</w:t>
+      </w:r>
+      <w:r>
+        <w:rPr>
+          <w:rFonts w:ascii="Times New Roman" w:hAnsi="Times New Roman" w:cs="Times New Roman"/>
+          <w:color w:val="000000" w:themeColor="text1"/>
+          <w:shd w:val="clear" w:color="auto" w:fill="FFFFFF"/>
+        </w:rPr>
+        <w:t xml:space="preserve"> No differences in bacterial </w:t>
+      </w:r>
+      <w:r>
+        <w:rPr>
+          <w:rFonts w:ascii="Times New Roman" w:hAnsi="Times New Roman" w:cs="Times New Roman"/>
+          <w:color w:val="000000" w:themeColor="text1"/>
+          <w:shd w:val="clear" w:color="auto" w:fill="FFFFFF"/>
+        </w:rPr>
+        <w:sym w:font="Symbol" w:char="F061"/>
+      </w:r>
+      <w:r>
+        <w:rPr>
+          <w:rFonts w:ascii="Times New Roman" w:hAnsi="Times New Roman" w:cs="Times New Roman"/>
+          <w:color w:val="000000" w:themeColor="text1"/>
+          <w:shd w:val="clear" w:color="auto" w:fill="FFFFFF"/>
+        </w:rPr>
+        <w:t xml:space="preserve">-diversity (Shannon, richness, or Chao1) were found between the treatment types at any of the sampling times (p &gt; 0.26). </w:t>
+      </w:r>
+      <w:r>
+        <w:rPr>
+          <w:rFonts w:ascii="Times New Roman" w:hAnsi="Times New Roman" w:cs="Times New Roman"/>
+          <w:color w:val="000000" w:themeColor="text1"/>
+          <w:shd w:val="clear" w:color="auto" w:fill="FFFFFF"/>
+        </w:rPr>
+        <w:t xml:space="preserve">PERMANOVA testing of the rarefied and DMN taxon tables revealed a significant effect of </w:t>
+      </w:r>
+      <w:r>
+        <w:rPr>
+          <w:rFonts w:ascii="Times New Roman" w:hAnsi="Times New Roman" w:cs="Times New Roman"/>
+          <w:color w:val="000000" w:themeColor="text1"/>
+          <w:shd w:val="clear" w:color="auto" w:fill="FFFFFF"/>
+        </w:rPr>
+        <w:t>weed removal</w:t>
+      </w:r>
+      <w:r>
+        <w:rPr>
+          <w:rFonts w:ascii="Times New Roman" w:hAnsi="Times New Roman" w:cs="Times New Roman"/>
+          <w:color w:val="000000" w:themeColor="text1"/>
+          <w:shd w:val="clear" w:color="auto" w:fill="FFFFFF"/>
+        </w:rPr>
+        <w:t xml:space="preserve"> treatment (p &lt; 0.0</w:t>
+      </w:r>
+      <w:r>
+        <w:rPr>
+          <w:rFonts w:ascii="Times New Roman" w:hAnsi="Times New Roman" w:cs="Times New Roman"/>
+          <w:color w:val="000000" w:themeColor="text1"/>
+          <w:shd w:val="clear" w:color="auto" w:fill="FFFFFF"/>
+        </w:rPr>
+        <w:t>5</w:t>
+      </w:r>
+      <w:r>
+        <w:rPr>
+          <w:rFonts w:ascii="Times New Roman" w:hAnsi="Times New Roman" w:cs="Times New Roman"/>
+          <w:color w:val="000000" w:themeColor="text1"/>
+          <w:shd w:val="clear" w:color="auto" w:fill="FFFFFF"/>
+        </w:rPr>
+        <w:t xml:space="preserve">, </w:t>
+      </w:r>
+      <w:r>
+        <w:rPr>
+          <w:rFonts w:ascii="Times New Roman" w:hAnsi="Times New Roman" w:cs="Times New Roman"/>
+          <w:color w:val="000000" w:themeColor="text1"/>
+          <w:shd w:val="clear" w:color="auto" w:fill="FFFFFF"/>
+        </w:rPr>
+        <w:t>F</w:t>
+      </w:r>
+      <w:r>
+        <w:rPr>
+          <w:rFonts w:ascii="Times New Roman" w:hAnsi="Times New Roman" w:cs="Times New Roman"/>
+          <w:color w:val="000000" w:themeColor="text1"/>
+          <w:shd w:val="clear" w:color="auto" w:fill="FFFFFF"/>
+          <w:vertAlign w:val="subscript"/>
+        </w:rPr>
+        <w:t>4</w:t>
+      </w:r>
+      <w:r>
+        <w:rPr>
+          <w:rFonts w:ascii="Times New Roman" w:hAnsi="Times New Roman" w:cs="Times New Roman"/>
+          <w:color w:val="000000" w:themeColor="text1"/>
+          <w:shd w:val="clear" w:color="auto" w:fill="FFFFFF"/>
+          <w:vertAlign w:val="subscript"/>
+        </w:rPr>
+        <w:t>,</w:t>
+      </w:r>
+      <w:r>
+        <w:rPr>
+          <w:rFonts w:ascii="Times New Roman" w:hAnsi="Times New Roman" w:cs="Times New Roman"/>
+          <w:color w:val="000000" w:themeColor="text1"/>
+          <w:shd w:val="clear" w:color="auto" w:fill="FFFFFF"/>
+          <w:vertAlign w:val="subscript"/>
+        </w:rPr>
+        <w:t>1</w:t>
+      </w:r>
+      <w:r>
+        <w:rPr>
+          <w:rFonts w:ascii="Times New Roman" w:hAnsi="Times New Roman" w:cs="Times New Roman"/>
+          <w:color w:val="000000" w:themeColor="text1"/>
+          <w:shd w:val="clear" w:color="auto" w:fill="FFFFFF"/>
+          <w:vertAlign w:val="subscript"/>
+        </w:rPr>
+        <w:t>47</w:t>
+      </w:r>
+      <w:r>
+        <w:rPr>
+          <w:rFonts w:ascii="Times New Roman" w:hAnsi="Times New Roman" w:cs="Times New Roman"/>
+          <w:color w:val="000000" w:themeColor="text1"/>
+          <w:shd w:val="clear" w:color="auto" w:fill="FFFFFF"/>
+        </w:rPr>
+        <w:t xml:space="preserve"> </w:t>
+      </w:r>
+      <w:r>
+        <w:rPr>
+          <w:rFonts w:ascii="Times New Roman" w:hAnsi="Times New Roman" w:cs="Times New Roman"/>
+          <w:color w:val="000000" w:themeColor="text1"/>
+          <w:shd w:val="clear" w:color="auto" w:fill="FFFFFF"/>
+        </w:rPr>
+        <w:t>=</w:t>
+      </w:r>
+      <w:r>
+        <w:rPr>
+          <w:rFonts w:ascii="Times New Roman" w:hAnsi="Times New Roman" w:cs="Times New Roman"/>
+          <w:color w:val="000000" w:themeColor="text1"/>
+          <w:shd w:val="clear" w:color="auto" w:fill="FFFFFF"/>
+        </w:rPr>
+        <w:t xml:space="preserve"> </w:t>
+      </w:r>
+      <w:r>
+        <w:rPr>
+          <w:rFonts w:ascii="Times New Roman" w:hAnsi="Times New Roman" w:cs="Times New Roman"/>
+          <w:color w:val="000000" w:themeColor="text1"/>
+          <w:shd w:val="clear" w:color="auto" w:fill="FFFFFF"/>
+        </w:rPr>
+        <w:t>1.10</w:t>
+      </w:r>
+      <w:r>
+        <w:rPr>
+          <w:rFonts w:ascii="Times New Roman" w:hAnsi="Times New Roman" w:cs="Times New Roman"/>
+          <w:color w:val="000000" w:themeColor="text1"/>
+          <w:shd w:val="clear" w:color="auto" w:fill="FFFFFF"/>
+        </w:rPr>
+        <w:t>1</w:t>
+      </w:r>
+      <w:r>
+        <w:rPr>
+          <w:rFonts w:ascii="Times New Roman" w:hAnsi="Times New Roman" w:cs="Times New Roman"/>
+          <w:color w:val="000000" w:themeColor="text1"/>
+          <w:shd w:val="clear" w:color="auto" w:fill="FFFFFF"/>
+        </w:rPr>
+        <w:t>, R</w:t>
+      </w:r>
+      <w:r>
+        <w:rPr>
+          <w:rFonts w:ascii="Times New Roman" w:hAnsi="Times New Roman" w:cs="Times New Roman"/>
+          <w:color w:val="000000" w:themeColor="text1"/>
+          <w:shd w:val="clear" w:color="auto" w:fill="FFFFFF"/>
+          <w:vertAlign w:val="superscript"/>
+        </w:rPr>
+        <w:t>2</w:t>
+      </w:r>
+      <w:r>
+        <w:rPr>
+          <w:rFonts w:ascii="Times New Roman" w:hAnsi="Times New Roman" w:cs="Times New Roman"/>
+          <w:color w:val="000000" w:themeColor="text1"/>
+          <w:shd w:val="clear" w:color="auto" w:fill="FFFFFF"/>
+        </w:rPr>
+        <w:t xml:space="preserve"> </w:t>
+      </w:r>
+      <w:r>
+        <w:rPr>
+          <w:rFonts w:ascii="Times New Roman" w:hAnsi="Times New Roman" w:cs="Times New Roman"/>
+          <w:color w:val="000000" w:themeColor="text1"/>
+          <w:shd w:val="clear" w:color="auto" w:fill="FFFFFF"/>
+        </w:rPr>
+        <w:t>=</w:t>
+      </w:r>
+      <w:r>
+        <w:rPr>
+          <w:rFonts w:ascii="Times New Roman" w:hAnsi="Times New Roman" w:cs="Times New Roman"/>
+          <w:color w:val="000000" w:themeColor="text1"/>
+          <w:shd w:val="clear" w:color="auto" w:fill="FFFFFF"/>
+        </w:rPr>
+        <w:t xml:space="preserve"> 0.0</w:t>
+      </w:r>
+      <w:r>
+        <w:rPr>
+          <w:rFonts w:ascii="Times New Roman" w:hAnsi="Times New Roman" w:cs="Times New Roman"/>
+          <w:color w:val="000000" w:themeColor="text1"/>
+          <w:shd w:val="clear" w:color="auto" w:fill="FFFFFF"/>
+        </w:rPr>
+        <w:t>268</w:t>
+      </w:r>
+      <w:r>
+        <w:rPr>
+          <w:rFonts w:ascii="Times New Roman" w:hAnsi="Times New Roman" w:cs="Times New Roman"/>
+          <w:color w:val="000000" w:themeColor="text1"/>
+          <w:shd w:val="clear" w:color="auto" w:fill="FFFFFF"/>
+        </w:rPr>
+        <w:t>)</w:t>
+      </w:r>
+      <w:r>
+        <w:rPr>
+          <w:rFonts w:ascii="Times New Roman" w:hAnsi="Times New Roman" w:cs="Times New Roman"/>
+          <w:color w:val="000000" w:themeColor="text1"/>
+          <w:shd w:val="clear" w:color="auto" w:fill="FFFFFF"/>
+        </w:rPr>
+        <w:t xml:space="preserve">, and a significant effect of the interaction of </w:t>
+      </w:r>
+      <w:r>
+        <w:rPr>
+          <w:rFonts w:ascii="Times New Roman" w:hAnsi="Times New Roman" w:cs="Times New Roman"/>
+          <w:color w:val="000000" w:themeColor="text1"/>
+          <w:shd w:val="clear" w:color="auto" w:fill="FFFFFF"/>
+        </w:rPr>
+        <w:t xml:space="preserve">weed removal </w:t>
+      </w:r>
+      <w:r>
+        <w:rPr>
+          <w:rFonts w:ascii="Times New Roman" w:hAnsi="Times New Roman" w:cs="Times New Roman"/>
+          <w:color w:val="000000" w:themeColor="text1"/>
+          <w:shd w:val="clear" w:color="auto" w:fill="FFFFFF"/>
+        </w:rPr>
+        <w:t>treatment</w:t>
+      </w:r>
+      <w:r>
+        <w:rPr>
+          <w:rFonts w:ascii="Times New Roman" w:hAnsi="Times New Roman" w:cs="Times New Roman"/>
+          <w:color w:val="000000" w:themeColor="text1"/>
+          <w:shd w:val="clear" w:color="auto" w:fill="FFFFFF"/>
+        </w:rPr>
+        <w:t>*time (p &lt; 0.0</w:t>
+      </w:r>
+      <w:r>
+        <w:rPr>
+          <w:rFonts w:ascii="Times New Roman" w:hAnsi="Times New Roman" w:cs="Times New Roman"/>
+          <w:color w:val="000000" w:themeColor="text1"/>
+          <w:shd w:val="clear" w:color="auto" w:fill="FFFFFF"/>
+        </w:rPr>
+        <w:t>0</w:t>
+      </w:r>
+      <w:r>
+        <w:rPr>
+          <w:rFonts w:ascii="Times New Roman" w:hAnsi="Times New Roman" w:cs="Times New Roman"/>
+          <w:color w:val="000000" w:themeColor="text1"/>
+          <w:shd w:val="clear" w:color="auto" w:fill="FFFFFF"/>
+        </w:rPr>
+        <w:t>1, F</w:t>
+      </w:r>
+      <w:r>
+        <w:rPr>
+          <w:rFonts w:ascii="Times New Roman" w:hAnsi="Times New Roman" w:cs="Times New Roman"/>
+          <w:color w:val="000000" w:themeColor="text1"/>
+          <w:shd w:val="clear" w:color="auto" w:fill="FFFFFF"/>
+          <w:vertAlign w:val="subscript"/>
+        </w:rPr>
+        <w:t>8,1</w:t>
+      </w:r>
+      <w:r>
+        <w:rPr>
+          <w:rFonts w:ascii="Times New Roman" w:hAnsi="Times New Roman" w:cs="Times New Roman"/>
+          <w:color w:val="000000" w:themeColor="text1"/>
+          <w:shd w:val="clear" w:color="auto" w:fill="FFFFFF"/>
+          <w:vertAlign w:val="subscript"/>
+        </w:rPr>
+        <w:t>47</w:t>
+      </w:r>
+      <w:r>
+        <w:rPr>
+          <w:rFonts w:ascii="Times New Roman" w:hAnsi="Times New Roman" w:cs="Times New Roman"/>
+          <w:color w:val="000000" w:themeColor="text1"/>
+          <w:shd w:val="clear" w:color="auto" w:fill="FFFFFF"/>
+        </w:rPr>
+        <w:t xml:space="preserve"> = </w:t>
+      </w:r>
+      <w:r>
+        <w:rPr>
+          <w:rFonts w:ascii="Times New Roman" w:hAnsi="Times New Roman" w:cs="Times New Roman"/>
+          <w:color w:val="000000" w:themeColor="text1"/>
+          <w:shd w:val="clear" w:color="auto" w:fill="FFFFFF"/>
+        </w:rPr>
+        <w:t>1.189</w:t>
+      </w:r>
+      <w:r>
+        <w:rPr>
+          <w:rFonts w:ascii="Times New Roman" w:hAnsi="Times New Roman" w:cs="Times New Roman"/>
+          <w:color w:val="000000" w:themeColor="text1"/>
+          <w:shd w:val="clear" w:color="auto" w:fill="FFFFFF"/>
+        </w:rPr>
+        <w:t>, R</w:t>
+      </w:r>
+      <w:r>
+        <w:rPr>
+          <w:rFonts w:ascii="Times New Roman" w:hAnsi="Times New Roman" w:cs="Times New Roman"/>
+          <w:color w:val="000000" w:themeColor="text1"/>
+          <w:shd w:val="clear" w:color="auto" w:fill="FFFFFF"/>
+          <w:vertAlign w:val="superscript"/>
+        </w:rPr>
+        <w:t>2</w:t>
+      </w:r>
+      <w:r>
+        <w:rPr>
+          <w:rFonts w:ascii="Times New Roman" w:hAnsi="Times New Roman" w:cs="Times New Roman"/>
+          <w:color w:val="000000" w:themeColor="text1"/>
+          <w:shd w:val="clear" w:color="auto" w:fill="FFFFFF"/>
+        </w:rPr>
+        <w:t xml:space="preserve"> = 0.</w:t>
+      </w:r>
+      <w:r>
+        <w:rPr>
+          <w:rFonts w:ascii="Times New Roman" w:hAnsi="Times New Roman" w:cs="Times New Roman"/>
+        </w:rPr>
+        <w:t xml:space="preserve"> 0</w:t>
+      </w:r>
+      <w:r>
+        <w:rPr>
+          <w:rFonts w:ascii="Times New Roman" w:hAnsi="Times New Roman" w:cs="Times New Roman"/>
+          <w:color w:val="000000" w:themeColor="text1"/>
+          <w:shd w:val="clear" w:color="auto" w:fill="FFFFFF"/>
+        </w:rPr>
+        <w:t>579</w:t>
+      </w:r>
+      <w:r>
+        <w:rPr>
+          <w:rFonts w:ascii="Times New Roman" w:hAnsi="Times New Roman" w:cs="Times New Roman"/>
+          <w:color w:val="000000" w:themeColor="text1"/>
+          <w:shd w:val="clear" w:color="auto" w:fill="FFFFFF"/>
+        </w:rPr>
+        <w:t>)</w:t>
+      </w:r>
+      <w:r>
+        <w:rPr>
+          <w:rFonts w:ascii="Times New Roman" w:hAnsi="Times New Roman" w:cs="Times New Roman"/>
+          <w:color w:val="000000" w:themeColor="text1"/>
+          <w:shd w:val="clear" w:color="auto" w:fill="FFFFFF"/>
+        </w:rPr>
+        <w:t xml:space="preserve"> (Figure 2</w:t>
+      </w:r>
+      <w:r>
+        <w:rPr>
+          <w:rFonts w:ascii="Times New Roman" w:hAnsi="Times New Roman" w:cs="Times New Roman"/>
+          <w:color w:val="000000" w:themeColor="text1"/>
+          <w:shd w:val="clear" w:color="auto" w:fill="FFFFFF"/>
+        </w:rPr>
+        <w:t>,</w:t>
+      </w:r>
+      <w:r>
+        <w:rPr>
+          <w:rFonts w:ascii="Times New Roman" w:hAnsi="Times New Roman" w:cs="Times New Roman"/>
+          <w:color w:val="000000" w:themeColor="text1"/>
+          <w:shd w:val="clear" w:color="auto" w:fill="FFFFFF"/>
+        </w:rPr>
+        <w:t xml:space="preserve"> </w:t>
+      </w:r>
+      <w:r>
+        <w:rPr>
+          <w:rFonts w:ascii="Times New Roman" w:hAnsi="Times New Roman" w:cs="Times New Roman"/>
+          <w:color w:val="000000" w:themeColor="text1"/>
+          <w:shd w:val="clear" w:color="auto" w:fill="FFFFFF"/>
+        </w:rPr>
+        <w:t>column 1</w:t>
+      </w:r>
+      <w:r>
+        <w:rPr>
+          <w:rFonts w:ascii="Times New Roman" w:hAnsi="Times New Roman" w:cs="Times New Roman"/>
+          <w:color w:val="000000" w:themeColor="text1"/>
+          <w:shd w:val="clear" w:color="auto" w:fill="FFFFFF"/>
+        </w:rPr>
+        <w:t>)</w:t>
+      </w:r>
+      <w:r>
+        <w:rPr>
+          <w:rFonts w:ascii="Times New Roman" w:hAnsi="Times New Roman" w:cs="Times New Roman"/>
+          <w:color w:val="000000" w:themeColor="text1"/>
+          <w:shd w:val="clear" w:color="auto" w:fill="FFFFFF"/>
+        </w:rPr>
+        <w:t xml:space="preserve">. </w:t>
+      </w:r>
+      <w:r>
+        <w:rPr>
+          <w:rFonts w:ascii="Times New Roman" w:hAnsi="Times New Roman" w:cs="Times New Roman"/>
+          <w:color w:val="000000" w:themeColor="text1"/>
+          <w:shd w:val="clear" w:color="auto" w:fill="FFFFFF"/>
+        </w:rPr>
+        <w:t xml:space="preserve">The effect of </w:t>
+      </w:r>
+      <w:r>
+        <w:rPr>
+          <w:rFonts w:ascii="Times New Roman" w:hAnsi="Times New Roman" w:cs="Times New Roman"/>
+          <w:color w:val="000000" w:themeColor="text1"/>
+          <w:shd w:val="clear" w:color="auto" w:fill="FFFFFF"/>
+        </w:rPr>
+        <w:t>sampling time</w:t>
+      </w:r>
+      <w:r>
+        <w:rPr>
+          <w:rFonts w:ascii="Times New Roman" w:hAnsi="Times New Roman" w:cs="Times New Roman"/>
+          <w:color w:val="000000" w:themeColor="text1"/>
+          <w:shd w:val="clear" w:color="auto" w:fill="FFFFFF"/>
+        </w:rPr>
+        <w:t xml:space="preserve"> on community dissimilarity was </w:t>
+      </w:r>
+      <w:r>
+        <w:rPr>
+          <w:rFonts w:ascii="Times New Roman" w:hAnsi="Times New Roman" w:cs="Times New Roman"/>
+          <w:color w:val="000000" w:themeColor="text1"/>
+          <w:shd w:val="clear" w:color="auto" w:fill="FFFFFF"/>
+        </w:rPr>
+        <w:t>not</w:t>
+      </w:r>
+      <w:r>
+        <w:rPr>
+          <w:rFonts w:ascii="Times New Roman" w:hAnsi="Times New Roman" w:cs="Times New Roman"/>
+          <w:color w:val="000000" w:themeColor="text1"/>
+          <w:shd w:val="clear" w:color="auto" w:fill="FFFFFF"/>
+        </w:rPr>
+        <w:t xml:space="preserve"> significant for the rarefied taxon count tables</w:t>
+      </w:r>
+      <w:r>
+        <w:rPr>
+          <w:rFonts w:ascii="Times New Roman" w:hAnsi="Times New Roman" w:cs="Times New Roman"/>
+          <w:color w:val="000000" w:themeColor="text1"/>
+          <w:shd w:val="clear" w:color="auto" w:fill="FFFFFF"/>
+        </w:rPr>
+        <w:t xml:space="preserve"> (</w:t>
+      </w:r>
+      <w:r>
+        <w:rPr>
+          <w:rFonts w:ascii="Times New Roman" w:hAnsi="Times New Roman" w:cs="Times New Roman"/>
+          <w:color w:val="000000" w:themeColor="text1"/>
+          <w:shd w:val="clear" w:color="auto" w:fill="FFFFFF"/>
+        </w:rPr>
+        <w:t xml:space="preserve">p </w:t>
+      </w:r>
+      <w:r>
+        <w:rPr>
+          <w:rFonts w:ascii="Times New Roman" w:hAnsi="Times New Roman" w:cs="Times New Roman"/>
+          <w:color w:val="000000" w:themeColor="text1"/>
+          <w:shd w:val="clear" w:color="auto" w:fill="FFFFFF"/>
+        </w:rPr>
+        <w:t>=</w:t>
+      </w:r>
+      <w:r>
+        <w:rPr>
+          <w:rFonts w:ascii="Times New Roman" w:hAnsi="Times New Roman" w:cs="Times New Roman"/>
+          <w:color w:val="000000" w:themeColor="text1"/>
+          <w:shd w:val="clear" w:color="auto" w:fill="FFFFFF"/>
+        </w:rPr>
+        <w:t xml:space="preserve"> 0.</w:t>
+      </w:r>
+      <w:r>
+        <w:rPr>
+          <w:rFonts w:ascii="Times New Roman" w:hAnsi="Times New Roman" w:cs="Times New Roman"/>
+          <w:color w:val="000000" w:themeColor="text1"/>
+          <w:shd w:val="clear" w:color="auto" w:fill="FFFFFF"/>
+        </w:rPr>
+        <w:t>1</w:t>
+      </w:r>
+      <w:r>
+        <w:rPr>
+          <w:rFonts w:ascii="Times New Roman" w:hAnsi="Times New Roman" w:cs="Times New Roman"/>
+          <w:color w:val="000000" w:themeColor="text1"/>
+          <w:shd w:val="clear" w:color="auto" w:fill="FFFFFF"/>
+        </w:rPr>
+        <w:t>1</w:t>
+      </w:r>
+      <w:r>
+        <w:rPr>
+          <w:rFonts w:ascii="Times New Roman" w:hAnsi="Times New Roman" w:cs="Times New Roman"/>
+          <w:color w:val="000000" w:themeColor="text1"/>
+          <w:shd w:val="clear" w:color="auto" w:fill="FFFFFF"/>
+        </w:rPr>
+        <w:t>, F</w:t>
+      </w:r>
+      <w:r>
+        <w:rPr>
+          <w:rFonts w:ascii="Times New Roman" w:hAnsi="Times New Roman" w:cs="Times New Roman"/>
+          <w:color w:val="000000" w:themeColor="text1"/>
+          <w:shd w:val="clear" w:color="auto" w:fill="FFFFFF"/>
+          <w:vertAlign w:val="subscript"/>
+        </w:rPr>
+        <w:t>2</w:t>
+      </w:r>
+      <w:r>
+        <w:rPr>
+          <w:rFonts w:ascii="Times New Roman" w:hAnsi="Times New Roman" w:cs="Times New Roman"/>
+          <w:color w:val="000000" w:themeColor="text1"/>
+          <w:shd w:val="clear" w:color="auto" w:fill="FFFFFF"/>
+          <w:vertAlign w:val="subscript"/>
+        </w:rPr>
+        <w:t>,1</w:t>
+      </w:r>
+      <w:r>
+        <w:rPr>
+          <w:rFonts w:ascii="Times New Roman" w:hAnsi="Times New Roman" w:cs="Times New Roman"/>
+          <w:color w:val="000000" w:themeColor="text1"/>
+          <w:shd w:val="clear" w:color="auto" w:fill="FFFFFF"/>
+          <w:vertAlign w:val="subscript"/>
+        </w:rPr>
+        <w:t>47</w:t>
+      </w:r>
+      <w:r>
+        <w:rPr>
+          <w:rFonts w:ascii="Times New Roman" w:hAnsi="Times New Roman" w:cs="Times New Roman"/>
+          <w:color w:val="000000" w:themeColor="text1"/>
+          <w:shd w:val="clear" w:color="auto" w:fill="FFFFFF"/>
+        </w:rPr>
+        <w:t xml:space="preserve"> = </w:t>
+      </w:r>
+      <w:r>
+        <w:rPr>
+          <w:rFonts w:ascii="Times New Roman" w:hAnsi="Times New Roman" w:cs="Times New Roman"/>
+          <w:color w:val="000000" w:themeColor="text1"/>
+          <w:shd w:val="clear" w:color="auto" w:fill="FFFFFF"/>
+        </w:rPr>
+        <w:t>1.094</w:t>
+      </w:r>
+      <w:r>
+        <w:rPr>
+          <w:rFonts w:ascii="Times New Roman" w:hAnsi="Times New Roman" w:cs="Times New Roman"/>
+          <w:color w:val="000000" w:themeColor="text1"/>
+          <w:shd w:val="clear" w:color="auto" w:fill="FFFFFF"/>
+        </w:rPr>
+        <w:t>, R</w:t>
+      </w:r>
+      <w:r>
+        <w:rPr>
+          <w:rFonts w:ascii="Times New Roman" w:hAnsi="Times New Roman" w:cs="Times New Roman"/>
+          <w:color w:val="000000" w:themeColor="text1"/>
+          <w:shd w:val="clear" w:color="auto" w:fill="FFFFFF"/>
+          <w:vertAlign w:val="superscript"/>
+        </w:rPr>
+        <w:t>2</w:t>
+      </w:r>
+      <w:r>
+        <w:rPr>
+          <w:rFonts w:ascii="Times New Roman" w:hAnsi="Times New Roman" w:cs="Times New Roman"/>
+          <w:color w:val="000000" w:themeColor="text1"/>
+          <w:shd w:val="clear" w:color="auto" w:fill="FFFFFF"/>
+        </w:rPr>
+        <w:t xml:space="preserve"> = </w:t>
+      </w:r>
+      <w:r>
+        <w:rPr>
+          <w:rFonts w:ascii="Times New Roman" w:hAnsi="Times New Roman" w:cs="Times New Roman"/>
+          <w:color w:val="000000" w:themeColor="text1"/>
+          <w:shd w:val="clear" w:color="auto" w:fill="FFFFFF"/>
+        </w:rPr>
+        <w:t>0.0133</w:t>
+      </w:r>
+      <w:r>
+        <w:rPr>
+          <w:rFonts w:ascii="Times New Roman" w:hAnsi="Times New Roman" w:cs="Times New Roman"/>
+          <w:color w:val="000000" w:themeColor="text1"/>
+          <w:shd w:val="clear" w:color="auto" w:fill="FFFFFF"/>
+        </w:rPr>
+        <w:t>)</w:t>
+      </w:r>
+      <w:r>
+        <w:rPr>
+          <w:rFonts w:ascii="Times New Roman" w:hAnsi="Times New Roman" w:cs="Times New Roman"/>
+          <w:color w:val="000000" w:themeColor="text1"/>
+          <w:shd w:val="clear" w:color="auto" w:fill="FFFFFF"/>
+        </w:rPr>
+        <w:t xml:space="preserve"> but was </w:t>
+      </w:r>
+      <w:r>
+        <w:rPr>
+          <w:rFonts w:ascii="Times New Roman" w:hAnsi="Times New Roman" w:cs="Times New Roman"/>
+          <w:color w:val="000000" w:themeColor="text1"/>
+          <w:shd w:val="clear" w:color="auto" w:fill="FFFFFF"/>
+        </w:rPr>
+        <w:t>significant for the DMN table (</w:t>
+      </w:r>
+      <w:r>
+        <w:rPr>
+          <w:rFonts w:ascii="Times New Roman" w:hAnsi="Times New Roman" w:cs="Times New Roman"/>
+          <w:color w:val="000000" w:themeColor="text1"/>
+          <w:shd w:val="clear" w:color="auto" w:fill="FFFFFF"/>
+        </w:rPr>
+        <w:t>p &lt; 0.0</w:t>
+      </w:r>
+      <w:r>
+        <w:rPr>
+          <w:rFonts w:ascii="Times New Roman" w:hAnsi="Times New Roman" w:cs="Times New Roman"/>
+          <w:color w:val="000000" w:themeColor="text1"/>
+          <w:shd w:val="clear" w:color="auto" w:fill="FFFFFF"/>
+        </w:rPr>
+        <w:t>1</w:t>
+      </w:r>
+      <w:r>
+        <w:rPr>
+          <w:rFonts w:ascii="Times New Roman" w:hAnsi="Times New Roman" w:cs="Times New Roman"/>
+          <w:color w:val="000000" w:themeColor="text1"/>
+          <w:shd w:val="clear" w:color="auto" w:fill="FFFFFF"/>
+        </w:rPr>
+        <w:t>, F</w:t>
+      </w:r>
+      <w:r>
+        <w:rPr>
+          <w:rFonts w:ascii="Times New Roman" w:hAnsi="Times New Roman" w:cs="Times New Roman"/>
+          <w:color w:val="000000" w:themeColor="text1"/>
+          <w:shd w:val="clear" w:color="auto" w:fill="FFFFFF"/>
+          <w:vertAlign w:val="subscript"/>
+        </w:rPr>
+        <w:t>2</w:t>
+      </w:r>
+      <w:r>
+        <w:rPr>
+          <w:rFonts w:ascii="Times New Roman" w:hAnsi="Times New Roman" w:cs="Times New Roman"/>
+          <w:color w:val="000000" w:themeColor="text1"/>
+          <w:shd w:val="clear" w:color="auto" w:fill="FFFFFF"/>
+          <w:vertAlign w:val="subscript"/>
+        </w:rPr>
+        <w:t>,1</w:t>
+      </w:r>
+      <w:r>
+        <w:rPr>
+          <w:rFonts w:ascii="Times New Roman" w:hAnsi="Times New Roman" w:cs="Times New Roman"/>
+          <w:color w:val="000000" w:themeColor="text1"/>
+          <w:shd w:val="clear" w:color="auto" w:fill="FFFFFF"/>
+          <w:vertAlign w:val="subscript"/>
+        </w:rPr>
+        <w:t>5</w:t>
+      </w:r>
+      <w:r>
+        <w:rPr>
+          <w:rFonts w:ascii="Times New Roman" w:hAnsi="Times New Roman" w:cs="Times New Roman"/>
+          <w:color w:val="000000" w:themeColor="text1"/>
+          <w:shd w:val="clear" w:color="auto" w:fill="FFFFFF"/>
+          <w:vertAlign w:val="subscript"/>
+        </w:rPr>
+        <w:t>2</w:t>
+      </w:r>
+      <w:r>
+        <w:rPr>
+          <w:rFonts w:ascii="Times New Roman" w:hAnsi="Times New Roman" w:cs="Times New Roman"/>
+          <w:color w:val="000000" w:themeColor="text1"/>
+          <w:shd w:val="clear" w:color="auto" w:fill="FFFFFF"/>
+        </w:rPr>
+        <w:t xml:space="preserve"> = </w:t>
+      </w:r>
+      <w:r>
+        <w:rPr>
+          <w:rFonts w:ascii="Times New Roman" w:hAnsi="Times New Roman" w:cs="Times New Roman"/>
+          <w:color w:val="000000" w:themeColor="text1"/>
+          <w:shd w:val="clear" w:color="auto" w:fill="FFFFFF"/>
+        </w:rPr>
+        <w:t>2.1183</w:t>
+      </w:r>
+      <w:r>
+        <w:rPr>
+          <w:rFonts w:ascii="Times New Roman" w:hAnsi="Times New Roman" w:cs="Times New Roman"/>
+          <w:color w:val="000000" w:themeColor="text1"/>
+          <w:shd w:val="clear" w:color="auto" w:fill="FFFFFF"/>
+        </w:rPr>
+        <w:t>, R</w:t>
+      </w:r>
+      <w:r>
+        <w:rPr>
+          <w:rFonts w:ascii="Times New Roman" w:hAnsi="Times New Roman" w:cs="Times New Roman"/>
+          <w:color w:val="000000" w:themeColor="text1"/>
+          <w:shd w:val="clear" w:color="auto" w:fill="FFFFFF"/>
+          <w:vertAlign w:val="superscript"/>
+        </w:rPr>
+        <w:t>2</w:t>
+      </w:r>
+      <w:r>
+        <w:rPr>
+          <w:rFonts w:ascii="Times New Roman" w:hAnsi="Times New Roman" w:cs="Times New Roman"/>
+          <w:color w:val="000000" w:themeColor="text1"/>
+          <w:shd w:val="clear" w:color="auto" w:fill="FFFFFF"/>
+        </w:rPr>
+        <w:t xml:space="preserve"> = </w:t>
+      </w:r>
+      <w:r>
+        <w:rPr>
+          <w:rFonts w:ascii="Times New Roman" w:hAnsi="Times New Roman" w:cs="Times New Roman"/>
+          <w:color w:val="000000" w:themeColor="text1"/>
+          <w:shd w:val="clear" w:color="auto" w:fill="FFFFFF"/>
+        </w:rPr>
+        <w:t>0.02247</w:t>
+      </w:r>
+      <w:r>
+        <w:rPr>
+          <w:rFonts w:ascii="Times New Roman" w:hAnsi="Times New Roman" w:cs="Times New Roman"/>
+          <w:color w:val="000000" w:themeColor="text1"/>
+          <w:shd w:val="clear" w:color="auto" w:fill="FFFFFF"/>
+        </w:rPr>
+        <w:t>).</w:t>
+      </w:r>
+      <w:r>
+        <w:rPr>
+          <w:rFonts w:ascii="Times New Roman" w:hAnsi="Times New Roman" w:cs="Times New Roman"/>
+          <w:color w:val="000000" w:themeColor="text1"/>
+          <w:shd w:val="clear" w:color="auto" w:fill="FFFFFF"/>
+        </w:rPr>
+        <w:t xml:space="preserve"> Total weedy vegetation was not a significant predictor of bacterial dissimilarity for either of the </w:t>
+      </w:r>
+      <w:proofErr w:type="spellStart"/>
+      <w:r>
+        <w:rPr>
+          <w:rFonts w:ascii="Times New Roman" w:hAnsi="Times New Roman" w:cs="Times New Roman"/>
+          <w:color w:val="000000" w:themeColor="text1"/>
+          <w:shd w:val="clear" w:color="auto" w:fill="FFFFFF"/>
+        </w:rPr>
+        <w:t>taxon</w:t>
+      </w:r>
+      <w:proofErr w:type="spellEnd"/>
+      <w:r>
+        <w:rPr>
+          <w:rFonts w:ascii="Times New Roman" w:hAnsi="Times New Roman" w:cs="Times New Roman"/>
+          <w:color w:val="000000" w:themeColor="text1"/>
+          <w:shd w:val="clear" w:color="auto" w:fill="FFFFFF"/>
+        </w:rPr>
+        <w:t xml:space="preserve"> tables. </w:t>
+      </w:r>
+      <w:r>
+        <w:rPr>
+          <w:rFonts w:ascii="Times New Roman" w:hAnsi="Times New Roman" w:cs="Times New Roman"/>
+          <w:color w:val="000000" w:themeColor="text1"/>
+          <w:shd w:val="clear" w:color="auto" w:fill="FFFFFF"/>
+        </w:rPr>
+        <w:t xml:space="preserve">Pairwise </w:t>
+      </w:r>
+      <w:r>
+        <w:rPr>
+          <w:rFonts w:ascii="Times New Roman" w:hAnsi="Times New Roman" w:cs="Times New Roman"/>
+          <w:color w:val="000000" w:themeColor="text1"/>
+          <w:shd w:val="clear" w:color="auto" w:fill="FFFFFF"/>
+        </w:rPr>
+        <w:t>PERMANOVA testing</w:t>
+      </w:r>
+      <w:r>
+        <w:rPr>
+          <w:rFonts w:ascii="Times New Roman" w:hAnsi="Times New Roman" w:cs="Times New Roman"/>
+          <w:color w:val="000000" w:themeColor="text1"/>
+          <w:shd w:val="clear" w:color="auto" w:fill="FFFFFF"/>
+        </w:rPr>
+        <w:t xml:space="preserve"> </w:t>
+      </w:r>
+      <w:r>
+        <w:rPr>
+          <w:rFonts w:ascii="Times New Roman" w:hAnsi="Times New Roman" w:cs="Times New Roman"/>
+          <w:color w:val="000000" w:themeColor="text1"/>
+          <w:shd w:val="clear" w:color="auto" w:fill="FFFFFF"/>
+        </w:rPr>
+        <w:t>show</w:t>
+      </w:r>
+      <w:r>
+        <w:rPr>
+          <w:rFonts w:ascii="Times New Roman" w:hAnsi="Times New Roman" w:cs="Times New Roman"/>
+          <w:color w:val="000000" w:themeColor="text1"/>
+          <w:shd w:val="clear" w:color="auto" w:fill="FFFFFF"/>
+        </w:rPr>
+        <w:t>ed</w:t>
+      </w:r>
+      <w:r>
+        <w:rPr>
+          <w:rFonts w:ascii="Times New Roman" w:hAnsi="Times New Roman" w:cs="Times New Roman"/>
+          <w:color w:val="000000" w:themeColor="text1"/>
+          <w:shd w:val="clear" w:color="auto" w:fill="FFFFFF"/>
+        </w:rPr>
+        <w:t xml:space="preserve"> the </w:t>
+      </w:r>
+      <w:r>
+        <w:rPr>
+          <w:rFonts w:ascii="Times New Roman" w:hAnsi="Times New Roman" w:cs="Times New Roman"/>
+          <w:color w:val="000000" w:themeColor="text1"/>
+          <w:shd w:val="clear" w:color="auto" w:fill="FFFFFF"/>
+        </w:rPr>
+        <w:t xml:space="preserve">handweeded plots to be different from </w:t>
+      </w:r>
+      <w:r>
+        <w:rPr>
+          <w:rFonts w:ascii="Times New Roman" w:hAnsi="Times New Roman" w:cs="Times New Roman"/>
+          <w:color w:val="000000" w:themeColor="text1"/>
+          <w:shd w:val="clear" w:color="auto" w:fill="FFFFFF"/>
+        </w:rPr>
+        <w:t>Clarity</w:t>
+      </w:r>
+      <w:r>
+        <w:rPr>
+          <w:rFonts w:ascii="Times New Roman" w:hAnsi="Times New Roman" w:cs="Times New Roman"/>
+          <w:color w:val="000000" w:themeColor="text1"/>
+          <w:shd w:val="clear" w:color="auto" w:fill="FFFFFF"/>
+        </w:rPr>
+        <w:t xml:space="preserve"> at all three time points and </w:t>
+      </w:r>
+      <w:proofErr w:type="spellStart"/>
+      <w:r>
+        <w:rPr>
+          <w:rFonts w:ascii="Times New Roman" w:hAnsi="Times New Roman" w:cs="Times New Roman"/>
+          <w:color w:val="000000" w:themeColor="text1"/>
+          <w:shd w:val="clear" w:color="auto" w:fill="FFFFFF"/>
+        </w:rPr>
+        <w:t>Aatrex</w:t>
+      </w:r>
+      <w:proofErr w:type="spellEnd"/>
+      <w:r>
+        <w:rPr>
+          <w:rFonts w:ascii="Times New Roman" w:hAnsi="Times New Roman" w:cs="Times New Roman"/>
+          <w:color w:val="000000" w:themeColor="text1"/>
+          <w:shd w:val="clear" w:color="auto" w:fill="FFFFFF"/>
+        </w:rPr>
+        <w:t xml:space="preserve"> at times one and three (p &lt; 0.05)</w:t>
+      </w:r>
+      <w:r>
+        <w:rPr>
+          <w:rFonts w:ascii="Times New Roman" w:hAnsi="Times New Roman" w:cs="Times New Roman"/>
+          <w:color w:val="000000" w:themeColor="text1"/>
+          <w:shd w:val="clear" w:color="auto" w:fill="FFFFFF"/>
+        </w:rPr>
+        <w:t xml:space="preserve"> </w:t>
+      </w:r>
+    </w:p>
+    <w:p>
+      <w:pPr>
+        <w:spacing w:line="480" w:lineRule="auto"/>
+        <w:ind w:firstLine="720"/>
+        <w:rPr>
+          <w:rFonts w:ascii="Times New Roman" w:hAnsi="Times New Roman" w:cs="Times New Roman"/>
+          <w:color w:val="000000" w:themeColor="text1"/>
+          <w:shd w:val="clear" w:color="auto" w:fill="FFFFFF"/>
+        </w:rPr>
+      </w:pPr>
+      <w:r>
+        <w:rPr>
+          <w:rFonts w:ascii="Times New Roman" w:hAnsi="Times New Roman" w:cs="Times New Roman"/>
+          <w:color w:val="000000" w:themeColor="text1"/>
           <w:highlight w:val="green"/>
           <w:shd w:val="clear" w:color="auto" w:fill="FFFFFF"/>
         </w:rPr>
-      </w:pPr>
-      <w:r>
-        <w:rPr>
-          <w:rFonts w:ascii="Times New Roman" w:hAnsi="Times New Roman" w:cs="Times New Roman"/>
-          <w:color w:val="000000" w:themeColor="text1"/>
-          <w:shd w:val="clear" w:color="auto" w:fill="FFFFFF"/>
-        </w:rPr>
-        <w:t>Bacterial count tables were rarefied to 3,000 reads per sample and resulted in 16</w:t>
-      </w:r>
-      <w:r>
-        <w:rPr>
-          <w:rFonts w:ascii="Times New Roman" w:hAnsi="Times New Roman" w:cs="Times New Roman"/>
-          <w:color w:val="000000" w:themeColor="text1"/>
-          <w:shd w:val="clear" w:color="auto" w:fill="FFFFFF"/>
-        </w:rPr>
-        <w:t>4</w:t>
-      </w:r>
-      <w:r>
-        <w:rPr>
-          <w:rFonts w:ascii="Times New Roman" w:hAnsi="Times New Roman" w:cs="Times New Roman"/>
-          <w:color w:val="000000" w:themeColor="text1"/>
-          <w:shd w:val="clear" w:color="auto" w:fill="FFFFFF"/>
-        </w:rPr>
-        <w:t xml:space="preserve"> independent samples being included in downstream analysis</w:t>
-      </w:r>
-      <w:r>
-        <w:rPr>
-          <w:rFonts w:ascii="Times New Roman" w:hAnsi="Times New Roman" w:cs="Times New Roman"/>
-          <w:color w:val="000000" w:themeColor="text1"/>
-          <w:shd w:val="clear" w:color="auto" w:fill="FFFFFF"/>
-        </w:rPr>
-        <w:t>, after outlier removal</w:t>
-      </w:r>
-      <w:r>
-        <w:rPr>
-          <w:rFonts w:ascii="Times New Roman" w:hAnsi="Times New Roman" w:cs="Times New Roman"/>
-          <w:color w:val="000000" w:themeColor="text1"/>
-          <w:shd w:val="clear" w:color="auto" w:fill="FFFFFF"/>
-        </w:rPr>
-        <w:t>;</w:t>
-      </w:r>
-      <w:r>
-        <w:rPr>
-          <w:rFonts w:ascii="Times New Roman" w:hAnsi="Times New Roman" w:cs="Times New Roman"/>
-          <w:color w:val="000000" w:themeColor="text1"/>
-          <w:shd w:val="clear" w:color="auto" w:fill="FFFFFF"/>
-        </w:rPr>
-        <w:t xml:space="preserve"> rarefied results reported unless otherwise noted.</w:t>
-      </w:r>
-      <w:r>
-        <w:rPr>
-          <w:rFonts w:ascii="Times New Roman" w:hAnsi="Times New Roman" w:cs="Times New Roman"/>
-          <w:color w:val="000000" w:themeColor="text1"/>
-          <w:shd w:val="clear" w:color="auto" w:fill="FFFFFF"/>
-        </w:rPr>
-        <w:t xml:space="preserve"> No differences in bacterial </w:t>
-      </w:r>
-      <w:r>
-        <w:rPr>
-          <w:rFonts w:ascii="Times New Roman" w:hAnsi="Times New Roman" w:cs="Times New Roman"/>
-          <w:color w:val="000000" w:themeColor="text1"/>
-          <w:shd w:val="clear" w:color="auto" w:fill="FFFFFF"/>
-        </w:rPr>
-        <w:sym w:font="Symbol" w:char="F061"/>
-      </w:r>
-      <w:r>
-        <w:rPr>
-          <w:rFonts w:ascii="Times New Roman" w:hAnsi="Times New Roman" w:cs="Times New Roman"/>
-          <w:color w:val="000000" w:themeColor="text1"/>
-          <w:shd w:val="clear" w:color="auto" w:fill="FFFFFF"/>
-        </w:rPr>
-        <w:t xml:space="preserve">-diversity (Shannon, richness, or Chao1) were found between the treatment types at any of the sampling times (p &gt; 0.26). </w:t>
-      </w:r>
-      <w:r>
-        <w:rPr>
-          <w:rFonts w:ascii="Times New Roman" w:hAnsi="Times New Roman" w:cs="Times New Roman"/>
-          <w:color w:val="000000" w:themeColor="text1"/>
-          <w:shd w:val="clear" w:color="auto" w:fill="FFFFFF"/>
-        </w:rPr>
-        <w:t xml:space="preserve">PERMANOVA testing of the rarefied and DMN taxon tables revealed a significant effect of </w:t>
-      </w:r>
-      <w:r>
-        <w:rPr>
-          <w:rFonts w:ascii="Times New Roman" w:hAnsi="Times New Roman" w:cs="Times New Roman"/>
-          <w:color w:val="000000" w:themeColor="text1"/>
-          <w:shd w:val="clear" w:color="auto" w:fill="FFFFFF"/>
-        </w:rPr>
-        <w:t>weed removal</w:t>
-      </w:r>
-      <w:r>
-        <w:rPr>
-          <w:rFonts w:ascii="Times New Roman" w:hAnsi="Times New Roman" w:cs="Times New Roman"/>
-          <w:color w:val="000000" w:themeColor="text1"/>
-          <w:shd w:val="clear" w:color="auto" w:fill="FFFFFF"/>
-        </w:rPr>
-        <w:t xml:space="preserve"> treatment (p &lt; 0.0</w:t>
-      </w:r>
-      <w:r>
-        <w:rPr>
-          <w:rFonts w:ascii="Times New Roman" w:hAnsi="Times New Roman" w:cs="Times New Roman"/>
-          <w:color w:val="000000" w:themeColor="text1"/>
-          <w:shd w:val="clear" w:color="auto" w:fill="FFFFFF"/>
-        </w:rPr>
-        <w:t>5</w:t>
-      </w:r>
-      <w:r>
-        <w:rPr>
-          <w:rFonts w:ascii="Times New Roman" w:hAnsi="Times New Roman" w:cs="Times New Roman"/>
-          <w:color w:val="000000" w:themeColor="text1"/>
-          <w:shd w:val="clear" w:color="auto" w:fill="FFFFFF"/>
-        </w:rPr>
-        <w:t xml:space="preserve">, </w:t>
-      </w:r>
-      <w:r>
-        <w:rPr>
-          <w:rFonts w:ascii="Times New Roman" w:hAnsi="Times New Roman" w:cs="Times New Roman"/>
-          <w:color w:val="000000" w:themeColor="text1"/>
-          <w:shd w:val="clear" w:color="auto" w:fill="FFFFFF"/>
-        </w:rPr>
-        <w:t>F</w:t>
-      </w:r>
-      <w:r>
-        <w:rPr>
-          <w:rFonts w:ascii="Times New Roman" w:hAnsi="Times New Roman" w:cs="Times New Roman"/>
-          <w:color w:val="000000" w:themeColor="text1"/>
-          <w:shd w:val="clear" w:color="auto" w:fill="FFFFFF"/>
-          <w:vertAlign w:val="subscript"/>
-        </w:rPr>
-        <w:t>4</w:t>
-      </w:r>
-      <w:r>
-        <w:rPr>
-          <w:rFonts w:ascii="Times New Roman" w:hAnsi="Times New Roman" w:cs="Times New Roman"/>
-          <w:color w:val="000000" w:themeColor="text1"/>
-          <w:shd w:val="clear" w:color="auto" w:fill="FFFFFF"/>
-          <w:vertAlign w:val="subscript"/>
+        <w:t>Comparison of</w:t>
+      </w:r>
+      <w:r>
+        <w:rPr>
+          <w:rFonts w:ascii="Times New Roman" w:hAnsi="Times New Roman" w:cs="Times New Roman"/>
+          <w:color w:val="000000" w:themeColor="text1"/>
+          <w:highlight w:val="green"/>
+          <w:shd w:val="clear" w:color="auto" w:fill="FFFFFF"/>
+        </w:rPr>
+        <w:t xml:space="preserve"> multivariate spread using</w:t>
+      </w:r>
+      <w:r>
+        <w:rPr>
+          <w:rFonts w:ascii="Times New Roman" w:hAnsi="Times New Roman" w:cs="Times New Roman"/>
+          <w:color w:val="000000" w:themeColor="text1"/>
+          <w:highlight w:val="green"/>
+          <w:shd w:val="clear" w:color="auto" w:fill="FFFFFF"/>
+        </w:rPr>
+        <w:t xml:space="preserve"> Bray-</w:t>
+      </w:r>
+      <w:proofErr w:type="gramStart"/>
+      <w:r>
+        <w:rPr>
+          <w:rFonts w:ascii="Times New Roman" w:hAnsi="Times New Roman" w:cs="Times New Roman"/>
+          <w:color w:val="000000" w:themeColor="text1"/>
+          <w:highlight w:val="green"/>
+          <w:shd w:val="clear" w:color="auto" w:fill="FFFFFF"/>
+        </w:rPr>
+        <w:t>Curtis</w:t>
+      </w:r>
+      <w:proofErr w:type="gramEnd"/>
+      <w:r>
+        <w:rPr>
+          <w:rFonts w:ascii="Times New Roman" w:hAnsi="Times New Roman" w:cs="Times New Roman"/>
+          <w:color w:val="000000" w:themeColor="text1"/>
+          <w:highlight w:val="green"/>
+          <w:shd w:val="clear" w:color="auto" w:fill="FFFFFF"/>
+        </w:rPr>
+        <w:t xml:space="preserve"> dissimilarity revealed </w:t>
+      </w:r>
+      <w:r>
+        <w:rPr>
+          <w:rFonts w:ascii="Times New Roman" w:hAnsi="Times New Roman" w:cs="Times New Roman"/>
+          <w:color w:val="000000" w:themeColor="text1"/>
+          <w:highlight w:val="green"/>
+          <w:shd w:val="clear" w:color="auto" w:fill="FFFFFF"/>
+        </w:rPr>
+        <w:t xml:space="preserve">treatment type specific trends. </w:t>
+      </w:r>
+      <w:r>
+        <w:rPr>
+          <w:rFonts w:ascii="Times New Roman" w:hAnsi="Times New Roman" w:cs="Times New Roman"/>
+          <w:color w:val="000000" w:themeColor="text1"/>
+          <w:highlight w:val="green"/>
+          <w:shd w:val="clear" w:color="auto" w:fill="FFFFFF"/>
+        </w:rPr>
+        <w:t xml:space="preserve">Roundup and </w:t>
+      </w:r>
+      <w:proofErr w:type="spellStart"/>
+      <w:r>
+        <w:rPr>
+          <w:rFonts w:ascii="Times New Roman" w:hAnsi="Times New Roman" w:cs="Times New Roman"/>
+          <w:color w:val="000000" w:themeColor="text1"/>
+          <w:highlight w:val="green"/>
+          <w:shd w:val="clear" w:color="auto" w:fill="FFFFFF"/>
+        </w:rPr>
+        <w:t>Aatrex</w:t>
+      </w:r>
+      <w:proofErr w:type="spellEnd"/>
+      <w:r>
+        <w:rPr>
+          <w:rFonts w:ascii="Times New Roman" w:hAnsi="Times New Roman" w:cs="Times New Roman"/>
+          <w:color w:val="000000" w:themeColor="text1"/>
+          <w:highlight w:val="green"/>
+          <w:shd w:val="clear" w:color="auto" w:fill="FFFFFF"/>
+        </w:rPr>
+        <w:t xml:space="preserve"> treated plots showed a homogenization of their bacterial community</w:t>
+      </w:r>
+      <w:r>
+        <w:rPr>
+          <w:rFonts w:ascii="Times New Roman" w:hAnsi="Times New Roman" w:cs="Times New Roman"/>
+          <w:color w:val="000000" w:themeColor="text1"/>
+          <w:highlight w:val="green"/>
+          <w:shd w:val="clear" w:color="auto" w:fill="FFFFFF"/>
+        </w:rPr>
+        <w:t xml:space="preserve"> over the </w:t>
+      </w:r>
+      <w:r>
+        <w:rPr>
+          <w:rFonts w:ascii="Times New Roman" w:hAnsi="Times New Roman" w:cs="Times New Roman"/>
+          <w:color w:val="000000" w:themeColor="text1"/>
+          <w:highlight w:val="green"/>
+          <w:shd w:val="clear" w:color="auto" w:fill="FFFFFF"/>
+        </w:rPr>
+        <w:t>twenty-day</w:t>
+      </w:r>
+      <w:r>
+        <w:rPr>
+          <w:rFonts w:ascii="Times New Roman" w:hAnsi="Times New Roman" w:cs="Times New Roman"/>
+          <w:color w:val="000000" w:themeColor="text1"/>
+          <w:highlight w:val="green"/>
+          <w:shd w:val="clear" w:color="auto" w:fill="FFFFFF"/>
+        </w:rPr>
+        <w:t xml:space="preserve"> sampling period (p &lt; 0.057)</w:t>
+      </w:r>
+      <w:r>
+        <w:rPr>
+          <w:rFonts w:ascii="Times New Roman" w:hAnsi="Times New Roman" w:cs="Times New Roman"/>
+          <w:color w:val="000000" w:themeColor="text1"/>
+          <w:highlight w:val="green"/>
+          <w:shd w:val="clear" w:color="auto" w:fill="FFFFFF"/>
+        </w:rPr>
+        <w:t>, while the handweeded and nontreated plots showed a</w:t>
+      </w:r>
+      <w:r>
+        <w:rPr>
+          <w:rFonts w:ascii="Times New Roman" w:hAnsi="Times New Roman" w:cs="Times New Roman"/>
+          <w:color w:val="000000" w:themeColor="text1"/>
+          <w:highlight w:val="green"/>
+          <w:shd w:val="clear" w:color="auto" w:fill="FFFFFF"/>
+        </w:rPr>
+        <w:t xml:space="preserve"> trend of </w:t>
+      </w:r>
+      <w:r>
+        <w:rPr>
+          <w:rFonts w:ascii="Times New Roman" w:hAnsi="Times New Roman" w:cs="Times New Roman"/>
+          <w:color w:val="000000" w:themeColor="text1"/>
+          <w:highlight w:val="green"/>
+          <w:shd w:val="clear" w:color="auto" w:fill="FFFFFF"/>
+        </w:rPr>
+        <w:t>increase</w:t>
+      </w:r>
+      <w:r>
+        <w:rPr>
+          <w:rFonts w:ascii="Times New Roman" w:hAnsi="Times New Roman" w:cs="Times New Roman"/>
+          <w:color w:val="000000" w:themeColor="text1"/>
+          <w:highlight w:val="green"/>
+          <w:shd w:val="clear" w:color="auto" w:fill="FFFFFF"/>
+        </w:rPr>
+        <w:t>d</w:t>
+      </w:r>
+      <w:r>
+        <w:rPr>
+          <w:rFonts w:ascii="Times New Roman" w:hAnsi="Times New Roman" w:cs="Times New Roman"/>
+          <w:color w:val="000000" w:themeColor="text1"/>
+          <w:highlight w:val="green"/>
+          <w:shd w:val="clear" w:color="auto" w:fill="FFFFFF"/>
+        </w:rPr>
+        <w:t xml:space="preserve"> heterogeneity</w:t>
+      </w:r>
+      <w:r>
+        <w:rPr>
+          <w:rFonts w:ascii="Times New Roman" w:hAnsi="Times New Roman" w:cs="Times New Roman"/>
+          <w:color w:val="000000" w:themeColor="text1"/>
+          <w:highlight w:val="green"/>
+          <w:shd w:val="clear" w:color="auto" w:fill="FFFFFF"/>
+        </w:rPr>
+        <w:t>, though this was not statistically significant</w:t>
+      </w:r>
+      <w:r>
+        <w:rPr>
+          <w:rFonts w:ascii="Times New Roman" w:hAnsi="Times New Roman" w:cs="Times New Roman"/>
+          <w:color w:val="000000" w:themeColor="text1"/>
+          <w:highlight w:val="green"/>
+          <w:shd w:val="clear" w:color="auto" w:fill="FFFFFF"/>
+        </w:rPr>
+        <w:t xml:space="preserve"> (Figure 2 – column 2).</w:t>
+      </w:r>
+      <w:r>
+        <w:rPr>
+          <w:rFonts w:ascii="Times New Roman" w:hAnsi="Times New Roman" w:cs="Times New Roman"/>
+          <w:color w:val="000000" w:themeColor="text1"/>
+          <w:highlight w:val="green"/>
+          <w:shd w:val="clear" w:color="auto" w:fill="FFFFFF"/>
+        </w:rPr>
+        <w:t xml:space="preserve"> </w:t>
+      </w:r>
+      <w:r>
+        <w:rPr>
+          <w:rFonts w:ascii="Times New Roman" w:hAnsi="Times New Roman" w:cs="Times New Roman"/>
+          <w:color w:val="000000" w:themeColor="text1"/>
+          <w:highlight w:val="green"/>
+          <w:shd w:val="clear" w:color="auto" w:fill="FFFFFF"/>
+        </w:rPr>
+        <w:t>When all chemical treatments were combined,</w:t>
+      </w:r>
+      <w:r>
+        <w:rPr>
+          <w:rFonts w:ascii="Times New Roman" w:hAnsi="Times New Roman" w:cs="Times New Roman"/>
+          <w:color w:val="000000" w:themeColor="text1"/>
+          <w:highlight w:val="green"/>
+          <w:shd w:val="clear" w:color="auto" w:fill="FFFFFF"/>
+        </w:rPr>
+        <w:t xml:space="preserve"> the </w:t>
+      </w:r>
+      <w:r>
+        <w:rPr>
+          <w:rFonts w:ascii="Times New Roman" w:hAnsi="Times New Roman" w:cs="Times New Roman"/>
+          <w:color w:val="000000" w:themeColor="text1"/>
+          <w:highlight w:val="green"/>
+          <w:shd w:val="clear" w:color="auto" w:fill="FFFFFF"/>
+        </w:rPr>
+        <w:t xml:space="preserve">chemical treated plots </w:t>
+      </w:r>
+      <w:r>
+        <w:rPr>
+          <w:rFonts w:ascii="Times New Roman" w:hAnsi="Times New Roman" w:cs="Times New Roman"/>
+          <w:color w:val="000000" w:themeColor="text1"/>
+          <w:highlight w:val="green"/>
+          <w:shd w:val="clear" w:color="auto" w:fill="FFFFFF"/>
+        </w:rPr>
+        <w:t>displayed a</w:t>
+      </w:r>
+      <w:r>
+        <w:rPr>
+          <w:rFonts w:ascii="Times New Roman" w:hAnsi="Times New Roman" w:cs="Times New Roman"/>
+          <w:color w:val="000000" w:themeColor="text1"/>
+          <w:highlight w:val="green"/>
+          <w:shd w:val="clear" w:color="auto" w:fill="FFFFFF"/>
+        </w:rPr>
+        <w:t xml:space="preserve"> higher level of multivariate spread </w:t>
+      </w:r>
+      <w:r>
+        <w:rPr>
+          <w:rFonts w:ascii="Times New Roman" w:hAnsi="Times New Roman" w:cs="Times New Roman"/>
+          <w:color w:val="000000" w:themeColor="text1"/>
+          <w:highlight w:val="green"/>
+          <w:shd w:val="clear" w:color="auto" w:fill="FFFFFF"/>
+        </w:rPr>
+        <w:t>as compared to the</w:t>
+      </w:r>
+      <w:r>
+        <w:rPr>
+          <w:rFonts w:ascii="Times New Roman" w:hAnsi="Times New Roman" w:cs="Times New Roman"/>
+          <w:color w:val="000000" w:themeColor="text1"/>
+          <w:highlight w:val="green"/>
+          <w:shd w:val="clear" w:color="auto" w:fill="FFFFFF"/>
+        </w:rPr>
+        <w:t xml:space="preserve"> non-treated and handweeded plots</w:t>
+      </w:r>
+      <w:r>
+        <w:rPr>
+          <w:rFonts w:ascii="Times New Roman" w:hAnsi="Times New Roman" w:cs="Times New Roman"/>
+          <w:color w:val="000000" w:themeColor="text1"/>
+          <w:highlight w:val="green"/>
+          <w:shd w:val="clear" w:color="auto" w:fill="FFFFFF"/>
+        </w:rPr>
+        <w:t xml:space="preserve"> </w:t>
+      </w:r>
+      <w:r>
+        <w:rPr>
+          <w:rFonts w:ascii="Times New Roman" w:hAnsi="Times New Roman" w:cs="Times New Roman"/>
+          <w:color w:val="000000" w:themeColor="text1"/>
+          <w:highlight w:val="green"/>
+          <w:shd w:val="clear" w:color="auto" w:fill="FFFFFF"/>
+        </w:rPr>
+        <w:t xml:space="preserve">at sampling time one </w:t>
+      </w:r>
+      <w:r>
+        <w:rPr>
+          <w:rFonts w:ascii="Times New Roman" w:hAnsi="Times New Roman" w:cs="Times New Roman"/>
+          <w:color w:val="000000" w:themeColor="text1"/>
+          <w:highlight w:val="green"/>
+          <w:shd w:val="clear" w:color="auto" w:fill="FFFFFF"/>
+        </w:rPr>
+        <w:t xml:space="preserve">(p &lt; 0.01). </w:t>
+      </w:r>
+      <w:r>
+        <w:rPr>
+          <w:rFonts w:ascii="Times New Roman" w:hAnsi="Times New Roman" w:cs="Times New Roman"/>
+          <w:color w:val="000000" w:themeColor="text1"/>
+          <w:highlight w:val="green"/>
+          <w:shd w:val="clear" w:color="auto" w:fill="FFFFFF"/>
+        </w:rPr>
+        <w:t>Over the next 20-days,</w:t>
+      </w:r>
+      <w:r>
+        <w:rPr>
+          <w:rFonts w:ascii="Times New Roman" w:hAnsi="Times New Roman" w:cs="Times New Roman"/>
+          <w:color w:val="000000" w:themeColor="text1"/>
+          <w:highlight w:val="green"/>
+          <w:shd w:val="clear" w:color="auto" w:fill="FFFFFF"/>
+        </w:rPr>
+        <w:t xml:space="preserve"> </w:t>
+      </w:r>
+      <w:r>
+        <w:rPr>
+          <w:rFonts w:ascii="Times New Roman" w:hAnsi="Times New Roman" w:cs="Times New Roman"/>
+          <w:color w:val="000000" w:themeColor="text1"/>
+          <w:highlight w:val="green"/>
+          <w:shd w:val="clear" w:color="auto" w:fill="FFFFFF"/>
+        </w:rPr>
+        <w:t>this declined</w:t>
+      </w:r>
+      <w:r>
+        <w:rPr>
+          <w:rFonts w:ascii="Times New Roman" w:hAnsi="Times New Roman" w:cs="Times New Roman"/>
+          <w:color w:val="000000" w:themeColor="text1"/>
+          <w:highlight w:val="green"/>
+          <w:shd w:val="clear" w:color="auto" w:fill="FFFFFF"/>
         </w:rPr>
         <w:t>,</w:t>
       </w:r>
@@ -7097,19 +8324,49 @@
         <w:rPr>
           <w:rFonts w:ascii="Times New Roman" w:hAnsi="Times New Roman" w:cs="Times New Roman"/>
           <w:color w:val="000000" w:themeColor="text1"/>
-          <w:shd w:val="clear" w:color="auto" w:fill="FFFFFF"/>
-          <w:vertAlign w:val="subscript"/>
-        </w:rPr>
-        <w:t>1</w:t>
-      </w:r>
-      <w:r>
-        <w:rPr>
-          <w:rFonts w:ascii="Times New Roman" w:hAnsi="Times New Roman" w:cs="Times New Roman"/>
-          <w:color w:val="000000" w:themeColor="text1"/>
-          <w:shd w:val="clear" w:color="auto" w:fill="FFFFFF"/>
-          <w:vertAlign w:val="subscript"/>
-        </w:rPr>
-        <w:t>47</w:t>
+          <w:highlight w:val="green"/>
+          <w:shd w:val="clear" w:color="auto" w:fill="FFFFFF"/>
+        </w:rPr>
+        <w:t xml:space="preserve"> and at the final sampling, all groups showed similar levels of multivariate spread (Figure XX). </w:t>
+      </w:r>
+      <w:r>
+        <w:rPr>
+          <w:rFonts w:ascii="Times New Roman" w:hAnsi="Times New Roman" w:cs="Times New Roman"/>
+          <w:color w:val="000000" w:themeColor="text1"/>
+          <w:highlight w:val="green"/>
+          <w:shd w:val="clear" w:color="auto" w:fill="FFFFFF"/>
+        </w:rPr>
+        <w:lastRenderedPageBreak/>
+        <w:t xml:space="preserve">Multivariate spread remained constant through the three sampling times in the handweeded and non-treated </w:t>
+      </w:r>
+      <w:proofErr w:type="gramStart"/>
+      <w:r>
+        <w:rPr>
+          <w:rFonts w:ascii="Times New Roman" w:hAnsi="Times New Roman" w:cs="Times New Roman"/>
+          <w:color w:val="000000" w:themeColor="text1"/>
+          <w:highlight w:val="green"/>
+          <w:shd w:val="clear" w:color="auto" w:fill="FFFFFF"/>
+        </w:rPr>
+        <w:t>plots, but</w:t>
+      </w:r>
+      <w:proofErr w:type="gramEnd"/>
+      <w:r>
+        <w:rPr>
+          <w:rFonts w:ascii="Times New Roman" w:hAnsi="Times New Roman" w:cs="Times New Roman"/>
+          <w:color w:val="000000" w:themeColor="text1"/>
+          <w:highlight w:val="green"/>
+          <w:shd w:val="clear" w:color="auto" w:fill="FFFFFF"/>
+        </w:rPr>
+        <w:t xml:space="preserve"> decreased significantly in the chemical treated plots</w:t>
+      </w:r>
+      <w:r>
+        <w:rPr>
+          <w:rFonts w:ascii="Times New Roman" w:hAnsi="Times New Roman" w:cs="Times New Roman"/>
+          <w:color w:val="000000" w:themeColor="text1"/>
+          <w:highlight w:val="green"/>
+          <w:shd w:val="clear" w:color="auto" w:fill="FFFFFF"/>
+        </w:rPr>
+        <w:t>.</w:t>
       </w:r>
       <w:r>
         <w:rPr>
@@ -7125,1018 +8382,20 @@
           <w:color w:val="000000" w:themeColor="text1"/>
           <w:shd w:val="clear" w:color="auto" w:fill="FFFFFF"/>
         </w:rPr>
-        <w:t>=</w:t>
-      </w:r>
-      <w:r>
-        <w:rPr>
-          <w:rFonts w:ascii="Times New Roman" w:hAnsi="Times New Roman" w:cs="Times New Roman"/>
-          <w:color w:val="000000" w:themeColor="text1"/>
-          <w:shd w:val="clear" w:color="auto" w:fill="FFFFFF"/>
-        </w:rPr>
         <w:t xml:space="preserve"> </w:t>
       </w:r>
-      <w:r>
-        <w:rPr>
-          <w:rFonts w:ascii="Times New Roman" w:hAnsi="Times New Roman" w:cs="Times New Roman"/>
-          <w:color w:val="000000" w:themeColor="text1"/>
-          <w:shd w:val="clear" w:color="auto" w:fill="FFFFFF"/>
-        </w:rPr>
-        <w:t>1.10</w:t>
-      </w:r>
-      <w:r>
-        <w:rPr>
-          <w:rFonts w:ascii="Times New Roman" w:hAnsi="Times New Roman" w:cs="Times New Roman"/>
-          <w:color w:val="000000" w:themeColor="text1"/>
-          <w:shd w:val="clear" w:color="auto" w:fill="FFFFFF"/>
-        </w:rPr>
-        <w:t>1</w:t>
-      </w:r>
-      <w:r>
-        <w:rPr>
-          <w:rFonts w:ascii="Times New Roman" w:hAnsi="Times New Roman" w:cs="Times New Roman"/>
-          <w:color w:val="000000" w:themeColor="text1"/>
-          <w:shd w:val="clear" w:color="auto" w:fill="FFFFFF"/>
-        </w:rPr>
-        <w:t>, R</w:t>
-      </w:r>
-      <w:r>
-        <w:rPr>
-          <w:rFonts w:ascii="Times New Roman" w:hAnsi="Times New Roman" w:cs="Times New Roman"/>
-          <w:color w:val="000000" w:themeColor="text1"/>
-          <w:shd w:val="clear" w:color="auto" w:fill="FFFFFF"/>
-          <w:vertAlign w:val="superscript"/>
-        </w:rPr>
-        <w:t>2</w:t>
-      </w:r>
-      <w:r>
-        <w:rPr>
-          <w:rFonts w:ascii="Times New Roman" w:hAnsi="Times New Roman" w:cs="Times New Roman"/>
-          <w:color w:val="000000" w:themeColor="text1"/>
-          <w:shd w:val="clear" w:color="auto" w:fill="FFFFFF"/>
-        </w:rPr>
-        <w:t xml:space="preserve"> </w:t>
-      </w:r>
-      <w:r>
-        <w:rPr>
-          <w:rFonts w:ascii="Times New Roman" w:hAnsi="Times New Roman" w:cs="Times New Roman"/>
-          <w:color w:val="000000" w:themeColor="text1"/>
-          <w:shd w:val="clear" w:color="auto" w:fill="FFFFFF"/>
-        </w:rPr>
-        <w:t>=</w:t>
-      </w:r>
-      <w:r>
-        <w:rPr>
-          <w:rFonts w:ascii="Times New Roman" w:hAnsi="Times New Roman" w:cs="Times New Roman"/>
-          <w:color w:val="000000" w:themeColor="text1"/>
-          <w:shd w:val="clear" w:color="auto" w:fill="FFFFFF"/>
-        </w:rPr>
-        <w:t xml:space="preserve"> 0.0</w:t>
-      </w:r>
-      <w:r>
-        <w:rPr>
-          <w:rFonts w:ascii="Times New Roman" w:hAnsi="Times New Roman" w:cs="Times New Roman"/>
-          <w:color w:val="000000" w:themeColor="text1"/>
-          <w:shd w:val="clear" w:color="auto" w:fill="FFFFFF"/>
-        </w:rPr>
-        <w:t>268</w:t>
-      </w:r>
-      <w:r>
-        <w:rPr>
-          <w:rFonts w:ascii="Times New Roman" w:hAnsi="Times New Roman" w:cs="Times New Roman"/>
-          <w:color w:val="000000" w:themeColor="text1"/>
-          <w:shd w:val="clear" w:color="auto" w:fill="FFFFFF"/>
-        </w:rPr>
-        <w:t>)</w:t>
-      </w:r>
-      <w:r>
-        <w:rPr>
-          <w:rFonts w:ascii="Times New Roman" w:hAnsi="Times New Roman" w:cs="Times New Roman"/>
-          <w:color w:val="000000" w:themeColor="text1"/>
-          <w:shd w:val="clear" w:color="auto" w:fill="FFFFFF"/>
-        </w:rPr>
-        <w:t xml:space="preserve">, and a significant effect of the interaction of </w:t>
-      </w:r>
-      <w:r>
-        <w:rPr>
-          <w:rFonts w:ascii="Times New Roman" w:hAnsi="Times New Roman" w:cs="Times New Roman"/>
-          <w:color w:val="000000" w:themeColor="text1"/>
-          <w:shd w:val="clear" w:color="auto" w:fill="FFFFFF"/>
-        </w:rPr>
-        <w:t xml:space="preserve">weed removal </w:t>
-      </w:r>
-      <w:r>
-        <w:rPr>
-          <w:rFonts w:ascii="Times New Roman" w:hAnsi="Times New Roman" w:cs="Times New Roman"/>
-          <w:color w:val="000000" w:themeColor="text1"/>
-          <w:shd w:val="clear" w:color="auto" w:fill="FFFFFF"/>
-        </w:rPr>
-        <w:t>treatment</w:t>
-      </w:r>
-      <w:r>
-        <w:rPr>
-          <w:rFonts w:ascii="Times New Roman" w:hAnsi="Times New Roman" w:cs="Times New Roman"/>
-          <w:color w:val="000000" w:themeColor="text1"/>
-          <w:shd w:val="clear" w:color="auto" w:fill="FFFFFF"/>
-        </w:rPr>
-        <w:t>*time (p &lt; 0.0</w:t>
-      </w:r>
-      <w:r>
-        <w:rPr>
-          <w:rFonts w:ascii="Times New Roman" w:hAnsi="Times New Roman" w:cs="Times New Roman"/>
-          <w:color w:val="000000" w:themeColor="text1"/>
-          <w:shd w:val="clear" w:color="auto" w:fill="FFFFFF"/>
-        </w:rPr>
-        <w:t>0</w:t>
-      </w:r>
-      <w:r>
-        <w:rPr>
-          <w:rFonts w:ascii="Times New Roman" w:hAnsi="Times New Roman" w:cs="Times New Roman"/>
-          <w:color w:val="000000" w:themeColor="text1"/>
-          <w:shd w:val="clear" w:color="auto" w:fill="FFFFFF"/>
-        </w:rPr>
-        <w:t>1, F</w:t>
-      </w:r>
-      <w:r>
-        <w:rPr>
-          <w:rFonts w:ascii="Times New Roman" w:hAnsi="Times New Roman" w:cs="Times New Roman"/>
-          <w:color w:val="000000" w:themeColor="text1"/>
-          <w:shd w:val="clear" w:color="auto" w:fill="FFFFFF"/>
-          <w:vertAlign w:val="subscript"/>
-        </w:rPr>
-        <w:t>8,1</w:t>
-      </w:r>
-      <w:r>
-        <w:rPr>
-          <w:rFonts w:ascii="Times New Roman" w:hAnsi="Times New Roman" w:cs="Times New Roman"/>
-          <w:color w:val="000000" w:themeColor="text1"/>
-          <w:shd w:val="clear" w:color="auto" w:fill="FFFFFF"/>
-          <w:vertAlign w:val="subscript"/>
-        </w:rPr>
-        <w:t>47</w:t>
-      </w:r>
-      <w:r>
-        <w:rPr>
-          <w:rFonts w:ascii="Times New Roman" w:hAnsi="Times New Roman" w:cs="Times New Roman"/>
-          <w:color w:val="000000" w:themeColor="text1"/>
-          <w:shd w:val="clear" w:color="auto" w:fill="FFFFFF"/>
-        </w:rPr>
-        <w:t xml:space="preserve"> = </w:t>
-      </w:r>
-      <w:r>
-        <w:rPr>
-          <w:rFonts w:ascii="Times New Roman" w:hAnsi="Times New Roman" w:cs="Times New Roman"/>
-          <w:color w:val="000000" w:themeColor="text1"/>
-          <w:shd w:val="clear" w:color="auto" w:fill="FFFFFF"/>
-        </w:rPr>
-        <w:t>1.189</w:t>
-      </w:r>
-      <w:r>
-        <w:rPr>
-          <w:rFonts w:ascii="Times New Roman" w:hAnsi="Times New Roman" w:cs="Times New Roman"/>
-          <w:color w:val="000000" w:themeColor="text1"/>
-          <w:shd w:val="clear" w:color="auto" w:fill="FFFFFF"/>
-        </w:rPr>
-        <w:t>, R</w:t>
-      </w:r>
-      <w:r>
-        <w:rPr>
-          <w:rFonts w:ascii="Times New Roman" w:hAnsi="Times New Roman" w:cs="Times New Roman"/>
-          <w:color w:val="000000" w:themeColor="text1"/>
-          <w:shd w:val="clear" w:color="auto" w:fill="FFFFFF"/>
-          <w:vertAlign w:val="superscript"/>
-        </w:rPr>
-        <w:t>2</w:t>
-      </w:r>
-      <w:r>
-        <w:rPr>
-          <w:rFonts w:ascii="Times New Roman" w:hAnsi="Times New Roman" w:cs="Times New Roman"/>
-          <w:color w:val="000000" w:themeColor="text1"/>
-          <w:shd w:val="clear" w:color="auto" w:fill="FFFFFF"/>
-        </w:rPr>
-        <w:t xml:space="preserve"> = 0.</w:t>
-      </w:r>
-      <w:r>
-        <w:rPr>
-          <w:rFonts w:ascii="Times New Roman" w:hAnsi="Times New Roman" w:cs="Times New Roman"/>
-        </w:rPr>
-        <w:t xml:space="preserve"> 0</w:t>
-      </w:r>
-      <w:r>
-        <w:rPr>
-          <w:rFonts w:ascii="Times New Roman" w:hAnsi="Times New Roman" w:cs="Times New Roman"/>
-          <w:color w:val="000000" w:themeColor="text1"/>
-          <w:shd w:val="clear" w:color="auto" w:fill="FFFFFF"/>
-        </w:rPr>
-        <w:t>579</w:t>
-      </w:r>
-      <w:r>
-        <w:rPr>
-          <w:rFonts w:ascii="Times New Roman" w:hAnsi="Times New Roman" w:cs="Times New Roman"/>
-          <w:color w:val="000000" w:themeColor="text1"/>
-          <w:shd w:val="clear" w:color="auto" w:fill="FFFFFF"/>
-        </w:rPr>
-        <w:t>)</w:t>
-      </w:r>
-      <w:r>
-        <w:rPr>
-          <w:rFonts w:ascii="Times New Roman" w:hAnsi="Times New Roman" w:cs="Times New Roman"/>
-          <w:color w:val="000000" w:themeColor="text1"/>
-          <w:shd w:val="clear" w:color="auto" w:fill="FFFFFF"/>
-        </w:rPr>
-        <w:t xml:space="preserve"> (Figure 2</w:t>
-      </w:r>
-      <w:r>
-        <w:rPr>
-          <w:rFonts w:ascii="Times New Roman" w:hAnsi="Times New Roman" w:cs="Times New Roman"/>
-          <w:color w:val="000000" w:themeColor="text1"/>
-          <w:shd w:val="clear" w:color="auto" w:fill="FFFFFF"/>
-        </w:rPr>
-        <w:t>,</w:t>
-      </w:r>
-      <w:r>
-        <w:rPr>
-          <w:rFonts w:ascii="Times New Roman" w:hAnsi="Times New Roman" w:cs="Times New Roman"/>
-          <w:color w:val="000000" w:themeColor="text1"/>
-          <w:shd w:val="clear" w:color="auto" w:fill="FFFFFF"/>
-        </w:rPr>
-        <w:t xml:space="preserve"> </w:t>
-      </w:r>
-      <w:r>
-        <w:rPr>
-          <w:rFonts w:ascii="Times New Roman" w:hAnsi="Times New Roman" w:cs="Times New Roman"/>
-          <w:color w:val="000000" w:themeColor="text1"/>
-          <w:shd w:val="clear" w:color="auto" w:fill="FFFFFF"/>
-        </w:rPr>
-        <w:t>column 1</w:t>
-      </w:r>
-      <w:r>
-        <w:rPr>
-          <w:rFonts w:ascii="Times New Roman" w:hAnsi="Times New Roman" w:cs="Times New Roman"/>
-          <w:color w:val="000000" w:themeColor="text1"/>
-          <w:shd w:val="clear" w:color="auto" w:fill="FFFFFF"/>
-        </w:rPr>
-        <w:t>)</w:t>
-      </w:r>
-      <w:r>
-        <w:rPr>
-          <w:rFonts w:ascii="Times New Roman" w:hAnsi="Times New Roman" w:cs="Times New Roman"/>
-          <w:color w:val="000000" w:themeColor="text1"/>
-          <w:shd w:val="clear" w:color="auto" w:fill="FFFFFF"/>
-        </w:rPr>
-        <w:t xml:space="preserve">. </w:t>
-      </w:r>
-      <w:r>
-        <w:rPr>
-          <w:rFonts w:ascii="Times New Roman" w:hAnsi="Times New Roman" w:cs="Times New Roman"/>
-          <w:color w:val="000000" w:themeColor="text1"/>
-          <w:shd w:val="clear" w:color="auto" w:fill="FFFFFF"/>
-        </w:rPr>
-        <w:t xml:space="preserve">The effect of </w:t>
-      </w:r>
-      <w:r>
-        <w:rPr>
-          <w:rFonts w:ascii="Times New Roman" w:hAnsi="Times New Roman" w:cs="Times New Roman"/>
-          <w:color w:val="000000" w:themeColor="text1"/>
-          <w:shd w:val="clear" w:color="auto" w:fill="FFFFFF"/>
-        </w:rPr>
-        <w:t>sampling time</w:t>
-      </w:r>
-      <w:r>
-        <w:rPr>
-          <w:rFonts w:ascii="Times New Roman" w:hAnsi="Times New Roman" w:cs="Times New Roman"/>
-          <w:color w:val="000000" w:themeColor="text1"/>
-          <w:shd w:val="clear" w:color="auto" w:fill="FFFFFF"/>
-        </w:rPr>
-        <w:t xml:space="preserve"> on community dissimilarity was </w:t>
-      </w:r>
-      <w:r>
-        <w:rPr>
-          <w:rFonts w:ascii="Times New Roman" w:hAnsi="Times New Roman" w:cs="Times New Roman"/>
-          <w:color w:val="000000" w:themeColor="text1"/>
-          <w:shd w:val="clear" w:color="auto" w:fill="FFFFFF"/>
-        </w:rPr>
-        <w:t>not</w:t>
-      </w:r>
-      <w:r>
-        <w:rPr>
-          <w:rFonts w:ascii="Times New Roman" w:hAnsi="Times New Roman" w:cs="Times New Roman"/>
-          <w:color w:val="000000" w:themeColor="text1"/>
-          <w:shd w:val="clear" w:color="auto" w:fill="FFFFFF"/>
-        </w:rPr>
-        <w:t xml:space="preserve"> significant for the rarefied taxon count tables</w:t>
-      </w:r>
-      <w:r>
-        <w:rPr>
-          <w:rFonts w:ascii="Times New Roman" w:hAnsi="Times New Roman" w:cs="Times New Roman"/>
-          <w:color w:val="000000" w:themeColor="text1"/>
-          <w:shd w:val="clear" w:color="auto" w:fill="FFFFFF"/>
-        </w:rPr>
-        <w:t xml:space="preserve"> (</w:t>
-      </w:r>
-      <w:r>
-        <w:rPr>
-          <w:rFonts w:ascii="Times New Roman" w:hAnsi="Times New Roman" w:cs="Times New Roman"/>
-          <w:color w:val="000000" w:themeColor="text1"/>
-          <w:shd w:val="clear" w:color="auto" w:fill="FFFFFF"/>
-        </w:rPr>
-        <w:t xml:space="preserve">p </w:t>
-      </w:r>
-      <w:r>
-        <w:rPr>
-          <w:rFonts w:ascii="Times New Roman" w:hAnsi="Times New Roman" w:cs="Times New Roman"/>
-          <w:color w:val="000000" w:themeColor="text1"/>
-          <w:shd w:val="clear" w:color="auto" w:fill="FFFFFF"/>
-        </w:rPr>
-        <w:t>=</w:t>
-      </w:r>
-      <w:r>
-        <w:rPr>
-          <w:rFonts w:ascii="Times New Roman" w:hAnsi="Times New Roman" w:cs="Times New Roman"/>
-          <w:color w:val="000000" w:themeColor="text1"/>
-          <w:shd w:val="clear" w:color="auto" w:fill="FFFFFF"/>
-        </w:rPr>
-        <w:t xml:space="preserve"> 0.</w:t>
-      </w:r>
-      <w:r>
-        <w:rPr>
-          <w:rFonts w:ascii="Times New Roman" w:hAnsi="Times New Roman" w:cs="Times New Roman"/>
-          <w:color w:val="000000" w:themeColor="text1"/>
-          <w:shd w:val="clear" w:color="auto" w:fill="FFFFFF"/>
-        </w:rPr>
-        <w:t>1</w:t>
-      </w:r>
-      <w:r>
-        <w:rPr>
-          <w:rFonts w:ascii="Times New Roman" w:hAnsi="Times New Roman" w:cs="Times New Roman"/>
-          <w:color w:val="000000" w:themeColor="text1"/>
-          <w:shd w:val="clear" w:color="auto" w:fill="FFFFFF"/>
-        </w:rPr>
-        <w:t>1</w:t>
-      </w:r>
-      <w:r>
-        <w:rPr>
-          <w:rFonts w:ascii="Times New Roman" w:hAnsi="Times New Roman" w:cs="Times New Roman"/>
-          <w:color w:val="000000" w:themeColor="text1"/>
-          <w:shd w:val="clear" w:color="auto" w:fill="FFFFFF"/>
-        </w:rPr>
-        <w:t>, F</w:t>
-      </w:r>
-      <w:r>
-        <w:rPr>
-          <w:rFonts w:ascii="Times New Roman" w:hAnsi="Times New Roman" w:cs="Times New Roman"/>
-          <w:color w:val="000000" w:themeColor="text1"/>
-          <w:shd w:val="clear" w:color="auto" w:fill="FFFFFF"/>
-          <w:vertAlign w:val="subscript"/>
-        </w:rPr>
-        <w:t>2</w:t>
-      </w:r>
-      <w:r>
-        <w:rPr>
-          <w:rFonts w:ascii="Times New Roman" w:hAnsi="Times New Roman" w:cs="Times New Roman"/>
-          <w:color w:val="000000" w:themeColor="text1"/>
-          <w:shd w:val="clear" w:color="auto" w:fill="FFFFFF"/>
-          <w:vertAlign w:val="subscript"/>
-        </w:rPr>
-        <w:t>,1</w:t>
-      </w:r>
-      <w:r>
-        <w:rPr>
-          <w:rFonts w:ascii="Times New Roman" w:hAnsi="Times New Roman" w:cs="Times New Roman"/>
-          <w:color w:val="000000" w:themeColor="text1"/>
-          <w:shd w:val="clear" w:color="auto" w:fill="FFFFFF"/>
-          <w:vertAlign w:val="subscript"/>
-        </w:rPr>
-        <w:t>47</w:t>
-      </w:r>
-      <w:r>
-        <w:rPr>
-          <w:rFonts w:ascii="Times New Roman" w:hAnsi="Times New Roman" w:cs="Times New Roman"/>
-          <w:color w:val="000000" w:themeColor="text1"/>
-          <w:shd w:val="clear" w:color="auto" w:fill="FFFFFF"/>
-        </w:rPr>
-        <w:t xml:space="preserve"> = </w:t>
-      </w:r>
-      <w:r>
-        <w:rPr>
-          <w:rFonts w:ascii="Times New Roman" w:hAnsi="Times New Roman" w:cs="Times New Roman"/>
-          <w:color w:val="000000" w:themeColor="text1"/>
-          <w:shd w:val="clear" w:color="auto" w:fill="FFFFFF"/>
-        </w:rPr>
-        <w:t>1.094</w:t>
-      </w:r>
-      <w:r>
-        <w:rPr>
-          <w:rFonts w:ascii="Times New Roman" w:hAnsi="Times New Roman" w:cs="Times New Roman"/>
-          <w:color w:val="000000" w:themeColor="text1"/>
-          <w:shd w:val="clear" w:color="auto" w:fill="FFFFFF"/>
-        </w:rPr>
-        <w:t>, R</w:t>
-      </w:r>
-      <w:r>
-        <w:rPr>
-          <w:rFonts w:ascii="Times New Roman" w:hAnsi="Times New Roman" w:cs="Times New Roman"/>
-          <w:color w:val="000000" w:themeColor="text1"/>
-          <w:shd w:val="clear" w:color="auto" w:fill="FFFFFF"/>
-          <w:vertAlign w:val="superscript"/>
-        </w:rPr>
-        <w:t>2</w:t>
-      </w:r>
-      <w:r>
-        <w:rPr>
-          <w:rFonts w:ascii="Times New Roman" w:hAnsi="Times New Roman" w:cs="Times New Roman"/>
-          <w:color w:val="000000" w:themeColor="text1"/>
-          <w:shd w:val="clear" w:color="auto" w:fill="FFFFFF"/>
-        </w:rPr>
-        <w:t xml:space="preserve"> = </w:t>
-      </w:r>
-      <w:r>
-        <w:rPr>
-          <w:rFonts w:ascii="Times New Roman" w:hAnsi="Times New Roman" w:cs="Times New Roman"/>
-          <w:color w:val="000000" w:themeColor="text1"/>
-          <w:shd w:val="clear" w:color="auto" w:fill="FFFFFF"/>
-        </w:rPr>
-        <w:t>0.0133</w:t>
-      </w:r>
-      <w:r>
-        <w:rPr>
-          <w:rFonts w:ascii="Times New Roman" w:hAnsi="Times New Roman" w:cs="Times New Roman"/>
-          <w:color w:val="000000" w:themeColor="text1"/>
-          <w:shd w:val="clear" w:color="auto" w:fill="FFFFFF"/>
-        </w:rPr>
-        <w:t>)</w:t>
-      </w:r>
-      <w:r>
-        <w:rPr>
-          <w:rFonts w:ascii="Times New Roman" w:hAnsi="Times New Roman" w:cs="Times New Roman"/>
-          <w:color w:val="000000" w:themeColor="text1"/>
-          <w:shd w:val="clear" w:color="auto" w:fill="FFFFFF"/>
-        </w:rPr>
-        <w:t xml:space="preserve">, but was </w:t>
-      </w:r>
-      <w:r>
-        <w:rPr>
-          <w:rFonts w:ascii="Times New Roman" w:hAnsi="Times New Roman" w:cs="Times New Roman"/>
-          <w:color w:val="000000" w:themeColor="text1"/>
-          <w:shd w:val="clear" w:color="auto" w:fill="FFFFFF"/>
-        </w:rPr>
-        <w:t>significant for the DMN table (</w:t>
-      </w:r>
-      <w:r>
-        <w:rPr>
-          <w:rFonts w:ascii="Times New Roman" w:hAnsi="Times New Roman" w:cs="Times New Roman"/>
-          <w:color w:val="000000" w:themeColor="text1"/>
-          <w:shd w:val="clear" w:color="auto" w:fill="FFFFFF"/>
-        </w:rPr>
-        <w:t>p &lt; 0.0</w:t>
-      </w:r>
-      <w:r>
-        <w:rPr>
-          <w:rFonts w:ascii="Times New Roman" w:hAnsi="Times New Roman" w:cs="Times New Roman"/>
-          <w:color w:val="000000" w:themeColor="text1"/>
-          <w:shd w:val="clear" w:color="auto" w:fill="FFFFFF"/>
-        </w:rPr>
-        <w:t>1</w:t>
-      </w:r>
-      <w:r>
-        <w:rPr>
-          <w:rFonts w:ascii="Times New Roman" w:hAnsi="Times New Roman" w:cs="Times New Roman"/>
-          <w:color w:val="000000" w:themeColor="text1"/>
-          <w:shd w:val="clear" w:color="auto" w:fill="FFFFFF"/>
-        </w:rPr>
-        <w:t>, F</w:t>
-      </w:r>
-      <w:r>
-        <w:rPr>
-          <w:rFonts w:ascii="Times New Roman" w:hAnsi="Times New Roman" w:cs="Times New Roman"/>
-          <w:color w:val="000000" w:themeColor="text1"/>
-          <w:shd w:val="clear" w:color="auto" w:fill="FFFFFF"/>
-          <w:vertAlign w:val="subscript"/>
-        </w:rPr>
-        <w:t>2</w:t>
-      </w:r>
-      <w:r>
-        <w:rPr>
-          <w:rFonts w:ascii="Times New Roman" w:hAnsi="Times New Roman" w:cs="Times New Roman"/>
-          <w:color w:val="000000" w:themeColor="text1"/>
-          <w:shd w:val="clear" w:color="auto" w:fill="FFFFFF"/>
-          <w:vertAlign w:val="subscript"/>
-        </w:rPr>
-        <w:t>,1</w:t>
-      </w:r>
-      <w:r>
-        <w:rPr>
-          <w:rFonts w:ascii="Times New Roman" w:hAnsi="Times New Roman" w:cs="Times New Roman"/>
-          <w:color w:val="000000" w:themeColor="text1"/>
-          <w:shd w:val="clear" w:color="auto" w:fill="FFFFFF"/>
-          <w:vertAlign w:val="subscript"/>
-        </w:rPr>
-        <w:t>5</w:t>
-      </w:r>
-      <w:r>
-        <w:rPr>
-          <w:rFonts w:ascii="Times New Roman" w:hAnsi="Times New Roman" w:cs="Times New Roman"/>
-          <w:color w:val="000000" w:themeColor="text1"/>
-          <w:shd w:val="clear" w:color="auto" w:fill="FFFFFF"/>
-          <w:vertAlign w:val="subscript"/>
-        </w:rPr>
-        <w:t>2</w:t>
-      </w:r>
-      <w:r>
-        <w:rPr>
-          <w:rFonts w:ascii="Times New Roman" w:hAnsi="Times New Roman" w:cs="Times New Roman"/>
-          <w:color w:val="000000" w:themeColor="text1"/>
-          <w:shd w:val="clear" w:color="auto" w:fill="FFFFFF"/>
-        </w:rPr>
-        <w:t xml:space="preserve"> = </w:t>
-      </w:r>
-      <w:r>
-        <w:rPr>
-          <w:rFonts w:ascii="Times New Roman" w:hAnsi="Times New Roman" w:cs="Times New Roman"/>
-          <w:color w:val="000000" w:themeColor="text1"/>
-          <w:shd w:val="clear" w:color="auto" w:fill="FFFFFF"/>
-        </w:rPr>
-        <w:t>2.1183</w:t>
-      </w:r>
-      <w:r>
-        <w:rPr>
-          <w:rFonts w:ascii="Times New Roman" w:hAnsi="Times New Roman" w:cs="Times New Roman"/>
-          <w:color w:val="000000" w:themeColor="text1"/>
-          <w:shd w:val="clear" w:color="auto" w:fill="FFFFFF"/>
-        </w:rPr>
-        <w:t>, R</w:t>
-      </w:r>
-      <w:r>
-        <w:rPr>
-          <w:rFonts w:ascii="Times New Roman" w:hAnsi="Times New Roman" w:cs="Times New Roman"/>
-          <w:color w:val="000000" w:themeColor="text1"/>
-          <w:shd w:val="clear" w:color="auto" w:fill="FFFFFF"/>
-          <w:vertAlign w:val="superscript"/>
-        </w:rPr>
-        <w:t>2</w:t>
-      </w:r>
-      <w:r>
-        <w:rPr>
-          <w:rFonts w:ascii="Times New Roman" w:hAnsi="Times New Roman" w:cs="Times New Roman"/>
-          <w:color w:val="000000" w:themeColor="text1"/>
-          <w:shd w:val="clear" w:color="auto" w:fill="FFFFFF"/>
-        </w:rPr>
-        <w:t xml:space="preserve"> = </w:t>
-      </w:r>
-      <w:r>
-        <w:rPr>
-          <w:rFonts w:ascii="Times New Roman" w:hAnsi="Times New Roman" w:cs="Times New Roman"/>
-          <w:color w:val="000000" w:themeColor="text1"/>
-          <w:shd w:val="clear" w:color="auto" w:fill="FFFFFF"/>
-        </w:rPr>
-        <w:t>0.02247</w:t>
-      </w:r>
-      <w:r>
-        <w:rPr>
-          <w:rFonts w:ascii="Times New Roman" w:hAnsi="Times New Roman" w:cs="Times New Roman"/>
-          <w:color w:val="000000" w:themeColor="text1"/>
-          <w:shd w:val="clear" w:color="auto" w:fill="FFFFFF"/>
-        </w:rPr>
-        <w:t>).</w:t>
-      </w:r>
-      <w:r>
-        <w:rPr>
-          <w:rFonts w:ascii="Times New Roman" w:hAnsi="Times New Roman" w:cs="Times New Roman"/>
-          <w:color w:val="000000" w:themeColor="text1"/>
-          <w:shd w:val="clear" w:color="auto" w:fill="FFFFFF"/>
-        </w:rPr>
-        <w:t xml:space="preserve"> Total weedy vegetation was not a significant predictor of bacterial dissimilarity for either of the </w:t>
-      </w:r>
-      <w:proofErr w:type="spellStart"/>
-      <w:r>
-        <w:rPr>
-          <w:rFonts w:ascii="Times New Roman" w:hAnsi="Times New Roman" w:cs="Times New Roman"/>
-          <w:color w:val="000000" w:themeColor="text1"/>
-          <w:shd w:val="clear" w:color="auto" w:fill="FFFFFF"/>
-        </w:rPr>
-        <w:t>taxon</w:t>
-      </w:r>
-      <w:proofErr w:type="spellEnd"/>
-      <w:r>
-        <w:rPr>
-          <w:rFonts w:ascii="Times New Roman" w:hAnsi="Times New Roman" w:cs="Times New Roman"/>
-          <w:color w:val="000000" w:themeColor="text1"/>
-          <w:shd w:val="clear" w:color="auto" w:fill="FFFFFF"/>
-        </w:rPr>
-        <w:t xml:space="preserve"> tables. </w:t>
-      </w:r>
-      <w:r>
-        <w:rPr>
-          <w:rFonts w:ascii="Times New Roman" w:hAnsi="Times New Roman" w:cs="Times New Roman"/>
-          <w:color w:val="000000" w:themeColor="text1"/>
-          <w:shd w:val="clear" w:color="auto" w:fill="FFFFFF"/>
-        </w:rPr>
-        <w:t xml:space="preserve">Pairwise </w:t>
-      </w:r>
-      <w:r>
-        <w:rPr>
-          <w:rFonts w:ascii="Times New Roman" w:hAnsi="Times New Roman" w:cs="Times New Roman"/>
-          <w:color w:val="000000" w:themeColor="text1"/>
-          <w:shd w:val="clear" w:color="auto" w:fill="FFFFFF"/>
-        </w:rPr>
-        <w:t>PERMANOVA testing</w:t>
-      </w:r>
-      <w:r>
-        <w:rPr>
-          <w:rFonts w:ascii="Times New Roman" w:hAnsi="Times New Roman" w:cs="Times New Roman"/>
-          <w:color w:val="000000" w:themeColor="text1"/>
-          <w:shd w:val="clear" w:color="auto" w:fill="FFFFFF"/>
-        </w:rPr>
-        <w:t xml:space="preserve"> </w:t>
-      </w:r>
-      <w:r>
-        <w:rPr>
-          <w:rFonts w:ascii="Times New Roman" w:hAnsi="Times New Roman" w:cs="Times New Roman"/>
-          <w:color w:val="000000" w:themeColor="text1"/>
-          <w:shd w:val="clear" w:color="auto" w:fill="FFFFFF"/>
-        </w:rPr>
-        <w:t>show</w:t>
-      </w:r>
-      <w:r>
-        <w:rPr>
-          <w:rFonts w:ascii="Times New Roman" w:hAnsi="Times New Roman" w:cs="Times New Roman"/>
-          <w:color w:val="000000" w:themeColor="text1"/>
-          <w:shd w:val="clear" w:color="auto" w:fill="FFFFFF"/>
-        </w:rPr>
-        <w:t>ed</w:t>
-      </w:r>
-      <w:r>
-        <w:rPr>
-          <w:rFonts w:ascii="Times New Roman" w:hAnsi="Times New Roman" w:cs="Times New Roman"/>
-          <w:color w:val="000000" w:themeColor="text1"/>
-          <w:shd w:val="clear" w:color="auto" w:fill="FFFFFF"/>
-        </w:rPr>
-        <w:t xml:space="preserve"> the Clarity and handweeded plots to be significantly different at all three time points (p &lt; 0.05)</w:t>
-      </w:r>
-      <w:r>
-        <w:rPr>
-          <w:rFonts w:ascii="Times New Roman" w:hAnsi="Times New Roman" w:cs="Times New Roman"/>
-          <w:color w:val="000000" w:themeColor="text1"/>
-          <w:shd w:val="clear" w:color="auto" w:fill="FFFFFF"/>
-        </w:rPr>
-        <w:t>, with</w:t>
-      </w:r>
-      <w:r>
-        <w:rPr>
-          <w:rFonts w:ascii="Times New Roman" w:hAnsi="Times New Roman" w:cs="Times New Roman"/>
-          <w:color w:val="000000" w:themeColor="text1"/>
-          <w:shd w:val="clear" w:color="auto" w:fill="FFFFFF"/>
-        </w:rPr>
-        <w:t xml:space="preserve"> the handweeded and </w:t>
-      </w:r>
-      <w:proofErr w:type="spellStart"/>
-      <w:r>
-        <w:rPr>
-          <w:rFonts w:ascii="Times New Roman" w:hAnsi="Times New Roman" w:cs="Times New Roman"/>
-          <w:color w:val="000000" w:themeColor="text1"/>
-          <w:shd w:val="clear" w:color="auto" w:fill="FFFFFF"/>
-        </w:rPr>
-        <w:t>Aatrex</w:t>
-      </w:r>
-      <w:proofErr w:type="spellEnd"/>
-      <w:r>
-        <w:rPr>
-          <w:rFonts w:ascii="Times New Roman" w:hAnsi="Times New Roman" w:cs="Times New Roman"/>
-          <w:color w:val="000000" w:themeColor="text1"/>
-          <w:shd w:val="clear" w:color="auto" w:fill="FFFFFF"/>
-        </w:rPr>
-        <w:t xml:space="preserve"> treated plots show</w:t>
-      </w:r>
-      <w:r>
-        <w:rPr>
-          <w:rFonts w:ascii="Times New Roman" w:hAnsi="Times New Roman" w:cs="Times New Roman"/>
-          <w:color w:val="000000" w:themeColor="text1"/>
-          <w:shd w:val="clear" w:color="auto" w:fill="FFFFFF"/>
-        </w:rPr>
-        <w:t>ing</w:t>
-      </w:r>
-      <w:r>
-        <w:rPr>
-          <w:rFonts w:ascii="Times New Roman" w:hAnsi="Times New Roman" w:cs="Times New Roman"/>
-          <w:color w:val="000000" w:themeColor="text1"/>
-          <w:shd w:val="clear" w:color="auto" w:fill="FFFFFF"/>
-        </w:rPr>
-        <w:t xml:space="preserve"> </w:t>
-      </w:r>
-      <w:r>
-        <w:rPr>
-          <w:rFonts w:ascii="Times New Roman" w:hAnsi="Times New Roman" w:cs="Times New Roman"/>
-          <w:color w:val="000000" w:themeColor="text1"/>
-          <w:shd w:val="clear" w:color="auto" w:fill="FFFFFF"/>
-        </w:rPr>
-        <w:t>pairwise differences in</w:t>
-      </w:r>
-      <w:r>
-        <w:rPr>
-          <w:rFonts w:ascii="Times New Roman" w:hAnsi="Times New Roman" w:cs="Times New Roman"/>
-          <w:color w:val="000000" w:themeColor="text1"/>
-          <w:shd w:val="clear" w:color="auto" w:fill="FFFFFF"/>
-        </w:rPr>
-        <w:t xml:space="preserve"> community structure at time points one and three (p &lt; 0.05).</w:t>
-      </w:r>
-      <w:r>
-        <w:rPr>
-          <w:rFonts w:ascii="Times New Roman" w:hAnsi="Times New Roman" w:cs="Times New Roman"/>
-          <w:color w:val="000000" w:themeColor="text1"/>
-          <w:shd w:val="clear" w:color="auto" w:fill="FFFFFF"/>
-        </w:rPr>
-        <w:t xml:space="preserve"> </w:t>
-      </w:r>
-      <w:r>
+    </w:p>
+    <w:p>
+      <w:pPr>
+        <w:spacing w:line="480" w:lineRule="auto"/>
+        <w:ind w:firstLine="720"/>
         <w:rPr>
           <w:rFonts w:ascii="Times New Roman" w:hAnsi="Times New Roman" w:cs="Times New Roman"/>
           <w:color w:val="000000" w:themeColor="text1"/>
           <w:highlight w:val="green"/>
           <w:shd w:val="clear" w:color="auto" w:fill="FFFFFF"/>
         </w:rPr>
-        <w:t>Comparison of</w:t>
-      </w:r>
-      <w:r>
-        <w:rPr>
-          <w:rFonts w:ascii="Times New Roman" w:hAnsi="Times New Roman" w:cs="Times New Roman"/>
-          <w:color w:val="000000" w:themeColor="text1"/>
-          <w:highlight w:val="green"/>
-          <w:shd w:val="clear" w:color="auto" w:fill="FFFFFF"/>
-        </w:rPr>
-        <w:t xml:space="preserve"> multivariate spread using</w:t>
-      </w:r>
-      <w:r>
-        <w:rPr>
-          <w:rFonts w:ascii="Times New Roman" w:hAnsi="Times New Roman" w:cs="Times New Roman"/>
-          <w:color w:val="000000" w:themeColor="text1"/>
-          <w:highlight w:val="green"/>
-          <w:shd w:val="clear" w:color="auto" w:fill="FFFFFF"/>
-        </w:rPr>
-        <w:t xml:space="preserve"> Bray-</w:t>
-      </w:r>
-      <w:proofErr w:type="gramStart"/>
-      <w:r>
-        <w:rPr>
-          <w:rFonts w:ascii="Times New Roman" w:hAnsi="Times New Roman" w:cs="Times New Roman"/>
-          <w:color w:val="000000" w:themeColor="text1"/>
-          <w:highlight w:val="green"/>
-          <w:shd w:val="clear" w:color="auto" w:fill="FFFFFF"/>
-        </w:rPr>
-        <w:t>Curtis</w:t>
-      </w:r>
-      <w:proofErr w:type="gramEnd"/>
-      <w:r>
-        <w:rPr>
-          <w:rFonts w:ascii="Times New Roman" w:hAnsi="Times New Roman" w:cs="Times New Roman"/>
-          <w:color w:val="000000" w:themeColor="text1"/>
-          <w:highlight w:val="green"/>
-          <w:shd w:val="clear" w:color="auto" w:fill="FFFFFF"/>
-        </w:rPr>
-        <w:t xml:space="preserve"> dissimilarity revealed different trends among treatment types. </w:t>
-      </w:r>
-      <w:r>
-        <w:rPr>
-          <w:rFonts w:ascii="Times New Roman" w:hAnsi="Times New Roman" w:cs="Times New Roman"/>
-          <w:color w:val="000000" w:themeColor="text1"/>
-          <w:highlight w:val="green"/>
-          <w:shd w:val="clear" w:color="auto" w:fill="FFFFFF"/>
-        </w:rPr>
-        <w:t xml:space="preserve">Roundup and </w:t>
-      </w:r>
-      <w:proofErr w:type="spellStart"/>
-      <w:r>
-        <w:rPr>
-          <w:rFonts w:ascii="Times New Roman" w:hAnsi="Times New Roman" w:cs="Times New Roman"/>
-          <w:color w:val="000000" w:themeColor="text1"/>
-          <w:highlight w:val="green"/>
-          <w:shd w:val="clear" w:color="auto" w:fill="FFFFFF"/>
-        </w:rPr>
-        <w:t>Aatrex</w:t>
-      </w:r>
-      <w:proofErr w:type="spellEnd"/>
-      <w:r>
-        <w:rPr>
-          <w:rFonts w:ascii="Times New Roman" w:hAnsi="Times New Roman" w:cs="Times New Roman"/>
-          <w:color w:val="000000" w:themeColor="text1"/>
-          <w:highlight w:val="green"/>
-          <w:shd w:val="clear" w:color="auto" w:fill="FFFFFF"/>
-        </w:rPr>
-        <w:t xml:space="preserve"> treated plots showed a homogenization of their bacterial community</w:t>
-      </w:r>
-      <w:r>
-        <w:rPr>
-          <w:rFonts w:ascii="Times New Roman" w:hAnsi="Times New Roman" w:cs="Times New Roman"/>
-          <w:color w:val="000000" w:themeColor="text1"/>
-          <w:highlight w:val="green"/>
-          <w:shd w:val="clear" w:color="auto" w:fill="FFFFFF"/>
-        </w:rPr>
-        <w:t xml:space="preserve"> over the twenty day sampling period (p &lt; 0.057)</w:t>
-      </w:r>
-      <w:r>
-        <w:rPr>
-          <w:rFonts w:ascii="Times New Roman" w:hAnsi="Times New Roman" w:cs="Times New Roman"/>
-          <w:color w:val="000000" w:themeColor="text1"/>
-          <w:highlight w:val="green"/>
-          <w:shd w:val="clear" w:color="auto" w:fill="FFFFFF"/>
-        </w:rPr>
-        <w:t>, while the handweeded and nontreated plots showed a</w:t>
-      </w:r>
-      <w:r>
-        <w:rPr>
-          <w:rFonts w:ascii="Times New Roman" w:hAnsi="Times New Roman" w:cs="Times New Roman"/>
-          <w:color w:val="000000" w:themeColor="text1"/>
-          <w:highlight w:val="green"/>
-          <w:shd w:val="clear" w:color="auto" w:fill="FFFFFF"/>
-        </w:rPr>
-        <w:t xml:space="preserve"> trend of </w:t>
-      </w:r>
-      <w:r>
-        <w:rPr>
-          <w:rFonts w:ascii="Times New Roman" w:hAnsi="Times New Roman" w:cs="Times New Roman"/>
-          <w:color w:val="000000" w:themeColor="text1"/>
-          <w:highlight w:val="green"/>
-          <w:shd w:val="clear" w:color="auto" w:fill="FFFFFF"/>
-        </w:rPr>
-        <w:t>increase</w:t>
-      </w:r>
-      <w:r>
-        <w:rPr>
-          <w:rFonts w:ascii="Times New Roman" w:hAnsi="Times New Roman" w:cs="Times New Roman"/>
-          <w:color w:val="000000" w:themeColor="text1"/>
-          <w:highlight w:val="green"/>
-          <w:shd w:val="clear" w:color="auto" w:fill="FFFFFF"/>
-        </w:rPr>
-        <w:t>d</w:t>
-      </w:r>
-      <w:r>
-        <w:rPr>
-          <w:rFonts w:ascii="Times New Roman" w:hAnsi="Times New Roman" w:cs="Times New Roman"/>
-          <w:color w:val="000000" w:themeColor="text1"/>
-          <w:highlight w:val="green"/>
-          <w:shd w:val="clear" w:color="auto" w:fill="FFFFFF"/>
-        </w:rPr>
-        <w:t xml:space="preserve"> heterogeneity</w:t>
-      </w:r>
-      <w:r>
-        <w:rPr>
-          <w:rFonts w:ascii="Times New Roman" w:hAnsi="Times New Roman" w:cs="Times New Roman"/>
-          <w:color w:val="000000" w:themeColor="text1"/>
-          <w:highlight w:val="green"/>
-          <w:shd w:val="clear" w:color="auto" w:fill="FFFFFF"/>
-        </w:rPr>
-        <w:t>, though this was not statistically significant</w:t>
-      </w:r>
-      <w:r>
-        <w:rPr>
-          <w:rFonts w:ascii="Times New Roman" w:hAnsi="Times New Roman" w:cs="Times New Roman"/>
-          <w:color w:val="000000" w:themeColor="text1"/>
-          <w:highlight w:val="green"/>
-          <w:shd w:val="clear" w:color="auto" w:fill="FFFFFF"/>
-        </w:rPr>
-        <w:t xml:space="preserve"> (Figure 2 – column 2).</w:t>
-      </w:r>
-      <w:r>
-        <w:rPr>
-          <w:rFonts w:ascii="Times New Roman" w:hAnsi="Times New Roman" w:cs="Times New Roman"/>
-          <w:color w:val="000000" w:themeColor="text1"/>
-          <w:highlight w:val="green"/>
-          <w:shd w:val="clear" w:color="auto" w:fill="FFFFFF"/>
-        </w:rPr>
-        <w:t xml:space="preserve"> </w:t>
-      </w:r>
-      <w:r>
-        <w:rPr>
-          <w:rFonts w:ascii="Times New Roman" w:hAnsi="Times New Roman" w:cs="Times New Roman"/>
-          <w:color w:val="000000" w:themeColor="text1"/>
-          <w:highlight w:val="green"/>
-          <w:shd w:val="clear" w:color="auto" w:fill="FFFFFF"/>
-        </w:rPr>
-        <w:t>When all chemical treatments were combined,</w:t>
-      </w:r>
-      <w:r>
-        <w:rPr>
-          <w:rFonts w:ascii="Times New Roman" w:hAnsi="Times New Roman" w:cs="Times New Roman"/>
-          <w:color w:val="000000" w:themeColor="text1"/>
-          <w:highlight w:val="green"/>
-          <w:shd w:val="clear" w:color="auto" w:fill="FFFFFF"/>
-        </w:rPr>
-        <w:t xml:space="preserve"> the </w:t>
-      </w:r>
-      <w:r>
-        <w:rPr>
-          <w:rFonts w:ascii="Times New Roman" w:hAnsi="Times New Roman" w:cs="Times New Roman"/>
-          <w:color w:val="000000" w:themeColor="text1"/>
-          <w:highlight w:val="green"/>
-          <w:shd w:val="clear" w:color="auto" w:fill="FFFFFF"/>
-        </w:rPr>
-        <w:t xml:space="preserve">chemical treated plots </w:t>
-      </w:r>
-      <w:r>
-        <w:rPr>
-          <w:rFonts w:ascii="Times New Roman" w:hAnsi="Times New Roman" w:cs="Times New Roman"/>
-          <w:color w:val="000000" w:themeColor="text1"/>
-          <w:highlight w:val="green"/>
-          <w:shd w:val="clear" w:color="auto" w:fill="FFFFFF"/>
-        </w:rPr>
-        <w:t>displayed a</w:t>
-      </w:r>
-      <w:r>
-        <w:rPr>
-          <w:rFonts w:ascii="Times New Roman" w:hAnsi="Times New Roman" w:cs="Times New Roman"/>
-          <w:color w:val="000000" w:themeColor="text1"/>
-          <w:highlight w:val="green"/>
-          <w:shd w:val="clear" w:color="auto" w:fill="FFFFFF"/>
-        </w:rPr>
-        <w:t xml:space="preserve"> higher level of multivariate spread </w:t>
-      </w:r>
-      <w:r>
-        <w:rPr>
-          <w:rFonts w:ascii="Times New Roman" w:hAnsi="Times New Roman" w:cs="Times New Roman"/>
-          <w:color w:val="000000" w:themeColor="text1"/>
-          <w:highlight w:val="green"/>
-          <w:shd w:val="clear" w:color="auto" w:fill="FFFFFF"/>
-        </w:rPr>
-        <w:t>as compared to the</w:t>
-      </w:r>
-      <w:r>
-        <w:rPr>
-          <w:rFonts w:ascii="Times New Roman" w:hAnsi="Times New Roman" w:cs="Times New Roman"/>
-          <w:color w:val="000000" w:themeColor="text1"/>
-          <w:highlight w:val="green"/>
-          <w:shd w:val="clear" w:color="auto" w:fill="FFFFFF"/>
-        </w:rPr>
-        <w:t xml:space="preserve"> non-treated and handweeded plots</w:t>
-      </w:r>
-      <w:r>
-        <w:rPr>
-          <w:rFonts w:ascii="Times New Roman" w:hAnsi="Times New Roman" w:cs="Times New Roman"/>
-          <w:color w:val="000000" w:themeColor="text1"/>
-          <w:highlight w:val="green"/>
-          <w:shd w:val="clear" w:color="auto" w:fill="FFFFFF"/>
-        </w:rPr>
-        <w:t xml:space="preserve"> </w:t>
-      </w:r>
-      <w:r>
-        <w:rPr>
-          <w:rFonts w:ascii="Times New Roman" w:hAnsi="Times New Roman" w:cs="Times New Roman"/>
-          <w:color w:val="000000" w:themeColor="text1"/>
-          <w:highlight w:val="green"/>
-          <w:shd w:val="clear" w:color="auto" w:fill="FFFFFF"/>
-        </w:rPr>
-        <w:t xml:space="preserve">at sampling time one </w:t>
-      </w:r>
-      <w:r>
-        <w:rPr>
-          <w:rFonts w:ascii="Times New Roman" w:hAnsi="Times New Roman" w:cs="Times New Roman"/>
-          <w:color w:val="000000" w:themeColor="text1"/>
-          <w:highlight w:val="green"/>
-          <w:shd w:val="clear" w:color="auto" w:fill="FFFFFF"/>
-        </w:rPr>
-        <w:t xml:space="preserve">(p &lt; 0.01). </w:t>
-      </w:r>
-      <w:r>
-        <w:rPr>
-          <w:rFonts w:ascii="Times New Roman" w:hAnsi="Times New Roman" w:cs="Times New Roman"/>
-          <w:color w:val="000000" w:themeColor="text1"/>
-          <w:highlight w:val="green"/>
-          <w:shd w:val="clear" w:color="auto" w:fill="FFFFFF"/>
-        </w:rPr>
-        <w:t xml:space="preserve">Over the next 20-days, however, this declined and at the final sampling, all groups showed similar levels of multivariate spread (Figure XX). Multivariate spread remained constant through the three </w:t>
-      </w:r>
-      <w:r>
-        <w:rPr>
-          <w:rFonts w:ascii="Times New Roman" w:hAnsi="Times New Roman" w:cs="Times New Roman"/>
-          <w:color w:val="000000" w:themeColor="text1"/>
-          <w:highlight w:val="green"/>
-          <w:shd w:val="clear" w:color="auto" w:fill="FFFFFF"/>
-        </w:rPr>
-        <w:lastRenderedPageBreak/>
-        <w:t xml:space="preserve">sampling times in the handweeded and non-treated plots, but decreased significantly in the chemical treated plots, with sampling time one being significantly different from sampling time </w:t>
-      </w:r>
-      <w:r>
-        <w:rPr>
-          <w:rFonts w:ascii="Times New Roman" w:hAnsi="Times New Roman" w:cs="Times New Roman"/>
-          <w:color w:val="000000" w:themeColor="text1"/>
-          <w:highlight w:val="green"/>
-          <w:shd w:val="clear" w:color="auto" w:fill="FFFFFF"/>
-        </w:rPr>
-        <w:t>three Figure XXX.</w:t>
-      </w:r>
-      <w:r>
-        <w:rPr>
-          <w:rFonts w:ascii="Times New Roman" w:hAnsi="Times New Roman" w:cs="Times New Roman"/>
-          <w:color w:val="000000" w:themeColor="text1"/>
-          <w:shd w:val="clear" w:color="auto" w:fill="FFFFFF"/>
-        </w:rPr>
-        <w:t xml:space="preserve"> </w:t>
-      </w:r>
-      <w:r>
-        <w:rPr>
-          <w:rFonts w:ascii="Times New Roman" w:hAnsi="Times New Roman" w:cs="Times New Roman"/>
-          <w:color w:val="000000" w:themeColor="text1"/>
-          <w:shd w:val="clear" w:color="auto" w:fill="FFFFFF"/>
-        </w:rPr>
-        <w:t xml:space="preserve"> </w:t>
-      </w:r>
+      </w:pPr>
       <w:r>
         <w:rPr>
           <w:rFonts w:ascii="Times New Roman" w:hAnsi="Times New Roman" w:cs="Times New Roman"/>
@@ -9010,7 +9269,6 @@
         <w:spacing w:line="480" w:lineRule="auto"/>
       </w:pPr>
       <w:r>
-        <w:lastRenderedPageBreak/>
         <w:t>Discussion</w:t>
       </w:r>
       <w:bookmarkEnd w:id="13"/>
@@ -9094,6 +9352,7 @@
           <w:color w:val="000000" w:themeColor="text1"/>
           <w:shd w:val="clear" w:color="auto" w:fill="FFFFFF"/>
         </w:rPr>
+        <w:lastRenderedPageBreak/>
         <w:t>soil</w:t>
       </w:r>
       <w:r>
@@ -9652,7 +9911,6 @@
           <w:color w:val="000000" w:themeColor="text1"/>
           <w:shd w:val="clear" w:color="auto" w:fill="FFFFFF"/>
         </w:rPr>
-        <w:lastRenderedPageBreak/>
         <w:t>nont</w:t>
       </w:r>
       <w:r>
@@ -9727,7 +9985,7 @@
           <w:color w:val="000000" w:themeColor="text1"/>
           <w:shd w:val="clear" w:color="auto" w:fill="FFFFFF"/>
         </w:rPr>
-        <w:instrText>ADDIN CSL_CITATION {"citationItems":[{"id":"ITEM-1","itemData":{"DOI":"10.1080/15320383.2011.594110","ISSN":"15320383","abstract":"The heavy use of organophosphorus pesticides in northeastern China strongly affects the ecological functions and the quality of the soil environment. In this work, a 30-day soil incubation experiment was conducted to evaluate the potential of using soil available P and the activities of soil dehydrogenase and acid phosphatase as indicators of the application of methamidophos and glyphosate. Two kinds of unpolluted soils, phaiozem and burozem, were selected as the test soils. The higher application rate of organophosphorus pesticide to the two soils caused more release of PO 43- which finally entered the soil available P pool, suggesting that soil available P is one of the effective chemical markers for biodegradation of organophosphorus pesticides. Methamidophos exhibited a significant inhibitory effect on the activity of soil dehydrogenase. The extent of enzyme inhibition was almost positively correlated with the insecticide concentration, and the enzyme activity was gradually restored after day 15. However, its effect on soil acid phosphatase activity (stimulation or inhibition) seemed to be indefinite, and varied with the application rate, soil type, and incubation time. In the case of glyphosate, soil acid phosphatase activity was depressed significantly and the depressing extent could be a function of herbicide concentration and incubation time, but soil dehydrogenase activity showed an irregular variation with the herbicide application rate and soil type. In general, dehydrogenase activity was a good biochemical indicator for the biodegradation of methamidophos, but for glyphosate biodegradation the indicator was acid phosphatase activity. © Taylor &amp; Francis Group, LLC.","author":[{"dropping-particle":"","family":"Yu","given":"Ying","non-dropping-particle":"","parse-names":false,"suffix":""},{"dropping-particle":"","family":"Zhang","given":"Haijun","non-dropping-particle":"","parse-names":false,"suffix":""},{"dropping-particle":"","family":"Zhou","given":"Qixing","non-dropping-particle":"","parse-names":false,"suffix":""}],"container-title":"Soil and Sediment Contamination","id":"ITEM-1","issue":"6","issued":{"date-parts":[["2011","8"]]},"page":"688-701","title":"Using soil available P and activities of soil dehydrogenase and phosphatase as indicators for biodegradation of organophosphorus pesticide methamidophos and glyphosate","type":"article-journal","volume":"20"},"uris":["http://www.mendeley.com/documents/?uuid=e0d5247c-7b22-46d2-ae1a-b0e76a4ddc19"]}],"mendeley":{"formattedCitation":"(43)","plainTextFormattedCitation":"(43)","previouslyFormattedCitation":"(42)"},"properties":{"noteIndex":0},"schema":"https://github.com/citation-style-language/schema/raw/master/csl-citation.json"}</w:instrText>
+        <w:instrText>ADDIN CSL_CITATION {"citationItems":[{"id":"ITEM-1","itemData":{"DOI":"10.1080/15320383.2011.594110","ISSN":"15320383","abstract":"The heavy use of organophosphorus pesticides in northeastern China strongly affects the ecological functions and the quality of the soil environment. In this work, a 30-day soil incubation experiment was conducted to evaluate the potential of using soil available P and the activities of soil dehydrogenase and acid phosphatase as indicators of the application of methamidophos and glyphosate. Two kinds of unpolluted soils, phaiozem and burozem, were selected as the test soils. The higher application rate of organophosphorus pesticide to the two soils caused more release of PO 43- which finally entered the soil available P pool, suggesting that soil available P is one of the effective chemical markers for biodegradation of organophosphorus pesticides. Methamidophos exhibited a significant inhibitory effect on the activity of soil dehydrogenase. The extent of enzyme inhibition was almost positively correlated with the insecticide concentration, and the enzyme activity was gradually restored after day 15. However, its effect on soil acid phosphatase activity (stimulation or inhibition) seemed to be indefinite, and varied with the application rate, soil type, and incubation time. In the case of glyphosate, soil acid phosphatase activity was depressed significantly and the depressing extent could be a function of herbicide concentration and incubation time, but soil dehydrogenase activity showed an irregular variation with the herbicide application rate and soil type. In general, dehydrogenase activity was a good biochemical indicator for the biodegradation of methamidophos, but for glyphosate biodegradation the indicator was acid phosphatase activity. © Taylor &amp; Francis Group, LLC.","author":[{"dropping-particle":"","family":"Yu","given":"Ying","non-dropping-particle":"","parse-names":false,"suffix":""},{"dropping-particle":"","family":"Zhang","given":"Haijun","non-dropping-particle":"","parse-names":false,"suffix":""},{"dropping-particle":"","family":"Zhou","given":"Qixing","non-dropping-particle":"","parse-names":false,"suffix":""}],"container-title":"Soil and Sediment Contamination","id":"ITEM-1","issue":"6","issued":{"date-parts":[["2011","8"]]},"page":"688-701","title":"Using soil available P and activities of soil dehydrogenase and phosphatase as indicators for biodegradation of organophosphorus pesticide methamidophos and glyphosate","type":"article-journal","volume":"20"},"uris":["http://www.mendeley.com/documents/?uuid=e0d5247c-7b22-46d2-ae1a-b0e76a4ddc19"]}],"mendeley":{"formattedCitation":"(44)","plainTextFormattedCitation":"(44)","previouslyFormattedCitation":"(45)"},"properties":{"noteIndex":0},"schema":"https://github.com/citation-style-language/schema/raw/master/csl-citation.json"}</w:instrText>
       </w:r>
       <w:r>
         <w:rPr>
@@ -9744,7 +10002,7 @@
           <w:color w:val="000000" w:themeColor="text1"/>
           <w:shd w:val="clear" w:color="auto" w:fill="FFFFFF"/>
         </w:rPr>
-        <w:t>(43)</w:t>
+        <w:t>(44)</w:t>
       </w:r>
       <w:r>
         <w:rPr>
@@ -9793,7 +10051,16 @@
           <w:color w:val="000000" w:themeColor="text1"/>
           <w:shd w:val="clear" w:color="auto" w:fill="FFFFFF"/>
         </w:rPr>
-        <w:t xml:space="preserve">uring initial stages of decomposition, soluble organic carbon can be carried by moisture pulses from irrigation into the soil profile and would feed microbial activity, potentially explaining the increase in activity we observed at </w:t>
+        <w:t xml:space="preserve">uring initial </w:t>
+      </w:r>
+      <w:r>
+        <w:rPr>
+          <w:rFonts w:ascii="Times New Roman" w:hAnsi="Times New Roman" w:cs="Times New Roman"/>
+          <w:color w:val="000000" w:themeColor="text1"/>
+          <w:shd w:val="clear" w:color="auto" w:fill="FFFFFF"/>
+        </w:rPr>
+        <w:lastRenderedPageBreak/>
+        <w:t xml:space="preserve">stages of decomposition, soluble organic carbon can be carried by moisture pulses from irrigation into the soil profile and would feed microbial activity, potentially explaining the increase in activity we observed at </w:t>
       </w:r>
       <w:r>
         <w:rPr>
@@ -9825,7 +10092,7 @@
           <w:color w:val="000000" w:themeColor="text1"/>
           <w:shd w:val="clear" w:color="auto" w:fill="FFFFFF"/>
         </w:rPr>
-        <w:instrText>ADDIN CSL_CITATION {"citationItems":[{"id":"ITEM-1","itemData":{"DOI":"10.1007/978-3-642-38821-7","ISBN":"978-3-642-38820-0","author":[{"dropping-particle":"","family":"Berg","given":"Björn","non-dropping-particle":"","parse-names":false,"suffix":""},{"dropping-particle":"","family":"McClaugherty","given":"Charles","non-dropping-particle":"","parse-names":false,"suffix":""}],"container-title":"Carbon","id":"ITEM-1","issued":{"date-parts":[["2014"]]},"publisher":"Springer Berlin Heidelberg","publisher-place":"Berlin, Heidelberg","title":"Plant Litter","type":"book"},"uris":["http://www.mendeley.com/documents/?uuid=0772f171-55ef-499b-b9a9-ee0ab0c75d41"]}],"mendeley":{"formattedCitation":"(44)","plainTextFormattedCitation":"(44)","previouslyFormattedCitation":"(43)"},"properties":{"noteIndex":0},"schema":"https://github.com/citation-style-language/schema/raw/master/csl-citation.json"}</w:instrText>
+        <w:instrText>ADDIN CSL_CITATION {"citationItems":[{"id":"ITEM-1","itemData":{"DOI":"10.1007/978-3-642-38821-7","ISBN":"978-3-642-38820-0","author":[{"dropping-particle":"","family":"Berg","given":"Björn","non-dropping-particle":"","parse-names":false,"suffix":""},{"dropping-particle":"","family":"McClaugherty","given":"Charles","non-dropping-particle":"","parse-names":false,"suffix":""}],"container-title":"Carbon","id":"ITEM-1","issued":{"date-parts":[["2014"]]},"publisher":"Springer Berlin Heidelberg","publisher-place":"Berlin, Heidelberg","title":"Plant Litter","type":"book"},"uris":["http://www.mendeley.com/documents/?uuid=0772f171-55ef-499b-b9a9-ee0ab0c75d41"]}],"mendeley":{"formattedCitation":"(45)","plainTextFormattedCitation":"(45)","previouslyFormattedCitation":"(46)"},"properties":{"noteIndex":0},"schema":"https://github.com/citation-style-language/schema/raw/master/csl-citation.json"}</w:instrText>
       </w:r>
       <w:r>
         <w:rPr>
@@ -9842,7 +10109,7 @@
           <w:color w:val="000000" w:themeColor="text1"/>
           <w:shd w:val="clear" w:color="auto" w:fill="FFFFFF"/>
         </w:rPr>
-        <w:t>(44)</w:t>
+        <w:t>(45)</w:t>
       </w:r>
       <w:r>
         <w:rPr>
@@ -10277,7 +10544,7 @@
           <w:color w:val="000000" w:themeColor="text1"/>
           <w:shd w:val="clear" w:color="auto" w:fill="FFFFFF"/>
         </w:rPr>
-        <w:instrText>ADDIN CSL_CITATION {"citationItems":[{"id":"ITEM-1","itemData":{"DOI":"10.1002/eap.1613","ISSN":"19395582","author":[{"dropping-particle":"","family":"Lekberg","given":"Ylva","non-dropping-particle":"","parse-names":false,"suffix":""},{"dropping-particle":"","family":"Wagner","given":"Viktoria","non-dropping-particle":"","parse-names":false,"suffix":""},{"dropping-particle":"","family":"Rummel","given":"Alexii","non-dropping-particle":"","parse-names":false,"suffix":""},{"dropping-particle":"","family":"McLeod","given":"Morgan","non-dropping-particle":"","parse-names":false,"suffix":""},{"dropping-particle":"","family":"Ramsey","given":"Philip W.","non-dropping-particle":"","parse-names":false,"suffix":""}],"container-title":"Ecological Applications","id":"ITEM-1","issued":{"date-parts":[["2017"]]},"title":"Strong indirect herbicide effects on mycorrhizal associations through plant community shifts and secondary invasions","type":"article-journal"},"uris":["http://www.mendeley.com/documents/?uuid=0b10cb65-d0f0-3f31-b798-541e3a5c7a7a"]},{"id":"ITEM-2","itemData":{"DOI":"10.1007/s10886-009-9735-0","ISBN":"0098-0331","ISSN":"0098-0331","PMID":"20077127","abstract":"Invasive plants have a multitude of impacts on plant communities through their direct and indirect effects on soil chemistry and ecosystem function. For example, plants modify the soil environment through root exudates that affect soil structure, and mobilize and/or chelate nutrients. The long-term impact of litter and root exudates can modify soil nutrient pools, and there is evidence that invasive plant species may alter nutrient cycles differently from native species. The effects of plants on ecosystem biogeochemistry may be caused by differences in leaf tissue nutrient stoichiometry or secondary metabolites, although evidence for the importance of allelochemicals in driving these processes is lacking. Some invasive species may gain a competitive advantage through the release of compounds or combinations of compounds that are unique to the invaded community-the \"novel weapons hypothesis.\" Invasive plants also can exert profound impact on plant communities indirectly through the herbicides used to control them. Glyphosate, the most widely used herbicide in the world, often is used to help control invasive weeds, and generally is considered to have minimal environmental impacts. Most studies show little to no effect of glyphosate and other herbicides on soil microbial communities. However, herbicide applications can reduce or promote rhizobium nodulation and mycorrhiza formation. Herbicide drift can affect the growth of non-target plants, and glyphosate and other herbicides can impact significantly the secondary chemistry of plants at sublethal doses. In summary, the literature indicates that invasive species can alter the biogeochemistry of ecosystems, that secondary metabolites released by invasive species may play important roles in soil chemistry as well as plant-plant and plant-microbe interactions, and that the herbicides used to control invasive species can impact plant chemistry and ecosystems in ways that have yet to be fully explored.","author":[{"dropping-particle":"","family":"Weidenhamer","given":"Jeffrey D.","non-dropping-particle":"","parse-names":false,"suffix":""},{"dropping-particle":"","family":"Callaway","given":"Ragan M.","non-dropping-particle":"","parse-names":false,"suffix":""}],"container-title":"Journal of Chemical Ecology","id":"ITEM-2","issue":"1","issued":{"date-parts":[["2010"]]},"note":"From Duplicate 2 (Direct and Indirect Effects of Invasive Plants on Soil Chemistry and Ecosystem Function - Weidenhamer, Jeffrey D; Callaway, Ragan M)\n\n153","page":"59-69","title":"Direct and Indirect Effects of Invasive Plants on Soil Chemistry and Ecosystem Function","type":"article-journal","volume":"36"},"uris":["http://www.mendeley.com/documents/?uuid=46c49909-054e-4074-b79c-32a737687ec4"]},{"id":"ITEM-3","itemData":{"DOI":"10.5772/12881","abstract":"With the widespread use of post-emergent herbicides and their increased use in areas under conservation management systems (no-till and minimum tillage), concerns about environmental and public health problems due to herbicidal molecules has been growing. The use of herbicides has been justified by the resultant reduction in production costs because expenses regarding application and product price are lower with these treatments compared with existing alternatives. However, studies in the literature have demonstrated that there can be an increasing need for greater doses of nitrogen (N) fertilizers and pesticides after herbicides have been applied (Cakmak, 2007; Damin et al., 2008, 2009). The use of nitrogen fertilizers in doses that are enough to supply the demand of crops is one of the main practices associated with high productivity. However, these fertilizers are expensive, and their indiscriminate use can cause the emission of green-house gases (Sherlock et al., 1989), the contamination of superficial waters with nitrate and the destruction of ozone in the stratosphere, with N2O as an intermediary (Groffman, 2000). In addition, fossil fuels, which are non-renewable resource, are consumed in the manufacture of N fertilizers. Recent research has shown that about 15 to 20% of the N introduced by fertilization can be lost after plants have been desiccated by herbicides. This losses can be even greater when the N that was already in the system is considered. Moreover, some laboratory studies have shown an increase in the emission of N2O, a gas that has a global heating potential 298 times greater than that of CO2, in areas using desiccants. Despite the importance of awareness about the effects of herbicides in the nitrogen cycle, this subject has been seldom discussed and studied in the literature. Within this context, this chapter will discuss the effects of herbicides in the nitrogen cycle processes that determine its availability to plants in agricultural systems.","author":[{"dropping-particle":"","family":"Damin","given":"Virginia","non-dropping-particle":"","parse-names":false,"suffix":""},{"dropping-particle":"","family":"Triveli","given":"Paulo","non-dropping-particle":"","parse-names":false,"suffix":""}],"container-title":"Herbicides and Environment","id":"ITEM-3","issue":"February 2014","issued":{"date-parts":[["2011","1","8"]]},"publisher":"InTech","title":"Herbicides Effect on Nitrogen Cycling in Agroecossystems","type":"chapter"},"uris":["http://www.mendeley.com/documents/?uuid=711c0269-9aca-4fed-a99d-80457af430bc"]}],"mendeley":{"formattedCitation":"(19, 20, 45)","plainTextFormattedCitation":"(19, 20, 45)","previouslyFormattedCitation":"(19, 20, 44)"},"properties":{"noteIndex":0},"schema":"https://github.com/citation-style-language/schema/raw/master/csl-citation.json"}</w:instrText>
+        <w:instrText>ADDIN CSL_CITATION {"citationItems":[{"id":"ITEM-1","itemData":{"DOI":"10.1002/eap.1613","ISSN":"19395582","author":[{"dropping-particle":"","family":"Lekberg","given":"Ylva","non-dropping-particle":"","parse-names":false,"suffix":""},{"dropping-particle":"","family":"Wagner","given":"Viktoria","non-dropping-particle":"","parse-names":false,"suffix":""},{"dropping-particle":"","family":"Rummel","given":"Alexii","non-dropping-particle":"","parse-names":false,"suffix":""},{"dropping-particle":"","family":"McLeod","given":"Morgan","non-dropping-particle":"","parse-names":false,"suffix":""},{"dropping-particle":"","family":"Ramsey","given":"Philip W.","non-dropping-particle":"","parse-names":false,"suffix":""}],"container-title":"Ecological Applications","id":"ITEM-1","issued":{"date-parts":[["2017"]]},"title":"Strong indirect herbicide effects on mycorrhizal associations through plant community shifts and secondary invasions","type":"article-journal"},"uris":["http://www.mendeley.com/documents/?uuid=0b10cb65-d0f0-3f31-b798-541e3a5c7a7a"]},{"id":"ITEM-2","itemData":{"DOI":"10.1007/s10886-009-9735-0","ISBN":"0098-0331","ISSN":"0098-0331","PMID":"20077127","abstract":"Invasive plants have a multitude of impacts on plant communities through their direct and indirect effects on soil chemistry and ecosystem function. For example, plants modify the soil environment through root exudates that affect soil structure, and mobilize and/or chelate nutrients. The long-term impact of litter and root exudates can modify soil nutrient pools, and there is evidence that invasive plant species may alter nutrient cycles differently from native species. The effects of plants on ecosystem biogeochemistry may be caused by differences in leaf tissue nutrient stoichiometry or secondary metabolites, although evidence for the importance of allelochemicals in driving these processes is lacking. Some invasive species may gain a competitive advantage through the release of compounds or combinations of compounds that are unique to the invaded community-the \"novel weapons hypothesis.\" Invasive plants also can exert profound impact on plant communities indirectly through the herbicides used to control them. Glyphosate, the most widely used herbicide in the world, often is used to help control invasive weeds, and generally is considered to have minimal environmental impacts. Most studies show little to no effect of glyphosate and other herbicides on soil microbial communities. However, herbicide applications can reduce or promote rhizobium nodulation and mycorrhiza formation. Herbicide drift can affect the growth of non-target plants, and glyphosate and other herbicides can impact significantly the secondary chemistry of plants at sublethal doses. In summary, the literature indicates that invasive species can alter the biogeochemistry of ecosystems, that secondary metabolites released by invasive species may play important roles in soil chemistry as well as plant-plant and plant-microbe interactions, and that the herbicides used to control invasive species can impact plant chemistry and ecosystems in ways that have yet to be fully explored.","author":[{"dropping-particle":"","family":"Weidenhamer","given":"Jeffrey D.","non-dropping-particle":"","parse-names":false,"suffix":""},{"dropping-particle":"","family":"Callaway","given":"Ragan M.","non-dropping-particle":"","parse-names":false,"suffix":""}],"container-title":"Journal of Chemical Ecology","id":"ITEM-2","issue":"1","issued":{"date-parts":[["2010"]]},"note":"From Duplicate 2 (Direct and Indirect Effects of Invasive Plants on Soil Chemistry and Ecosystem Function - Weidenhamer, Jeffrey D; Callaway, Ragan M)\n\n153","page":"59-69","title":"Direct and Indirect Effects of Invasive Plants on Soil Chemistry and Ecosystem Function","type":"article-journal","volume":"36"},"uris":["http://www.mendeley.com/documents/?uuid=46c49909-054e-4074-b79c-32a737687ec4"]},{"id":"ITEM-3","itemData":{"DOI":"10.5772/12881","abstract":"With the widespread use of post-emergent herbicides and their increased use in areas under conservation management systems (no-till and minimum tillage), concerns about environmental and public health problems due to herbicidal molecules has been growing. The use of herbicides has been justified by the resultant reduction in production costs because expenses regarding application and product price are lower with these treatments compared with existing alternatives. However, studies in the literature have demonstrated that there can be an increasing need for greater doses of nitrogen (N) fertilizers and pesticides after herbicides have been applied (Cakmak, 2007; Damin et al., 2008, 2009). The use of nitrogen fertilizers in doses that are enough to supply the demand of crops is one of the main practices associated with high productivity. However, these fertilizers are expensive, and their indiscriminate use can cause the emission of green-house gases (Sherlock et al., 1989), the contamination of superficial waters with nitrate and the destruction of ozone in the stratosphere, with N2O as an intermediary (Groffman, 2000). In addition, fossil fuels, which are non-renewable resource, are consumed in the manufacture of N fertilizers. Recent research has shown that about 15 to 20% of the N introduced by fertilization can be lost after plants have been desiccated by herbicides. This losses can be even greater when the N that was already in the system is considered. Moreover, some laboratory studies have shown an increase in the emission of N2O, a gas that has a global heating potential 298 times greater than that of CO2, in areas using desiccants. Despite the importance of awareness about the effects of herbicides in the nitrogen cycle, this subject has been seldom discussed and studied in the literature. Within this context, this chapter will discuss the effects of herbicides in the nitrogen cycle processes that determine its availability to plants in agricultural systems.","author":[{"dropping-particle":"","family":"Damin","given":"Virginia","non-dropping-particle":"","parse-names":false,"suffix":""},{"dropping-particle":"","family":"Triveli","given":"Paulo","non-dropping-particle":"","parse-names":false,"suffix":""}],"container-title":"Herbicides and Environment","id":"ITEM-3","issue":"February 2014","issued":{"date-parts":[["2011","1","8"]]},"publisher":"InTech","title":"Herbicides Effect on Nitrogen Cycling in Agroecossystems","type":"chapter"},"uris":["http://www.mendeley.com/documents/?uuid=711c0269-9aca-4fed-a99d-80457af430bc"]}],"mendeley":{"formattedCitation":"(19, 20, 46)","plainTextFormattedCitation":"(19, 20, 46)","previouslyFormattedCitation":"(19, 20, 47)"},"properties":{"noteIndex":0},"schema":"https://github.com/citation-style-language/schema/raw/master/csl-citation.json"}</w:instrText>
       </w:r>
       <w:r>
         <w:rPr>
@@ -10294,7 +10561,7 @@
           <w:color w:val="000000" w:themeColor="text1"/>
           <w:shd w:val="clear" w:color="auto" w:fill="FFFFFF"/>
         </w:rPr>
-        <w:t>(19, 20, 45)</w:t>
+        <w:t>(19, 20, 46)</w:t>
       </w:r>
       <w:r>
         <w:rPr>
@@ -10428,113 +10695,121 @@
           <w:color w:val="000000" w:themeColor="text1"/>
           <w:shd w:val="clear" w:color="auto" w:fill="FFFFFF"/>
         </w:rPr>
+        <w:t>Differences in N</w:t>
+      </w:r>
+      <w:r>
+        <w:rPr>
+          <w:rFonts w:ascii="Times New Roman" w:hAnsi="Times New Roman" w:cs="Times New Roman"/>
+          <w:color w:val="000000" w:themeColor="text1"/>
+          <w:shd w:val="clear" w:color="auto" w:fill="FFFFFF"/>
+        </w:rPr>
+        <w:t>-</w:t>
+      </w:r>
+      <w:r>
+        <w:rPr>
+          <w:rFonts w:ascii="Times New Roman" w:hAnsi="Times New Roman" w:cs="Times New Roman"/>
+          <w:color w:val="000000" w:themeColor="text1"/>
+          <w:shd w:val="clear" w:color="auto" w:fill="FFFFFF"/>
+        </w:rPr>
+        <w:t xml:space="preserve">cycling under </w:t>
+      </w:r>
+      <w:proofErr w:type="spellStart"/>
+      <w:r>
+        <w:rPr>
+          <w:rFonts w:ascii="Times New Roman" w:hAnsi="Times New Roman" w:cs="Times New Roman"/>
+          <w:color w:val="000000" w:themeColor="text1"/>
+          <w:shd w:val="clear" w:color="auto" w:fill="FFFFFF"/>
+        </w:rPr>
+        <w:t>Aatrex</w:t>
+      </w:r>
+      <w:proofErr w:type="spellEnd"/>
+      <w:r>
+        <w:rPr>
+          <w:rFonts w:ascii="Times New Roman" w:hAnsi="Times New Roman" w:cs="Times New Roman"/>
+          <w:color w:val="000000" w:themeColor="text1"/>
+          <w:shd w:val="clear" w:color="auto" w:fill="FFFFFF"/>
+        </w:rPr>
+        <w:t xml:space="preserve"> and other atrazine based herbicides treatment over time have also been observed in previous work, with a general trend of short term reduction in the rate of N mineralization following application </w:t>
+      </w:r>
+      <w:r>
+        <w:rPr>
+          <w:rFonts w:ascii="Times New Roman" w:hAnsi="Times New Roman" w:cs="Times New Roman"/>
+        </w:rPr>
+        <w:fldChar w:fldCharType="begin" w:fldLock="1"/>
+      </w:r>
+      <w:r>
+        <w:rPr>
+          <w:rFonts w:ascii="Times New Roman" w:hAnsi="Times New Roman" w:cs="Times New Roman"/>
+        </w:rPr>
+        <w:instrText>ADDIN CSL_CITATION {"citationItems":[{"id":"ITEM-1","itemData":{"DOI":"10.1007/s00374-011-0569-x","ISSN":"01782762","abstract":"Atrazine is one of the most used herbicides worldwide; however, consequences of its long-term agricultural use are still unknown. A laboratory study was performed to examine changes in microbial properties following ethylamino-15N-atrazine addition, at recommended agronomic dose, to five acidic soils from Galicia (NW Spain) showing different physico-chemical characteristics, as well as atrazine application history. Net N mineralization was observed in all soils, with nitrate being the predominant substance formed. The highest values were detected in soils with low atrazine application history. From 2% to 23% of the atrazine-15N was found in the soil inorganic-N pool, the highest values being detected after 9 weeks in soils with longer atrazine application history and lower indigenous soil N mineralization. The application of atrazine slightly reduced the amount of soil N mineralized and microbial biomass at short term. Soluble carbohydrates and β-glucosidase and urease activity decreased with incubation time, but were not significantly affected by the single application of atrazine. Microbial community structure changed as consequence of both soil type and incubation time, but no changes in the phospholipid fatty acid (PLFA) pattern were detected due to recent atrazine addition at normal doses. The saturated 17- to 20-carbon fatty acids had higher relative abundance in soils with a longer atrazine history and fungal biomass, as indicated by the PLFA 18:2ω6,9, decreased with the incubation time. The results suggested that the PLFA pattern and soil N dynamics can detect the long-term impact of repeated atrazine application to agricultural soils. © 2011 Springer-Verlag.","author":[{"dropping-particle":"","family":"Mahía","given":"Jorge","non-dropping-particle":"","parse-names":false,"suffix":""},{"dropping-particle":"","family":"González-Prieto","given":"Serafin Jesus","non-dropping-particle":"","parse-names":false,"suffix":""},{"dropping-particle":"","family":"Martín","given":"Angela","non-dropping-particle":"","parse-names":false,"suffix":""},{"dropping-particle":"","family":"Bååth","given":"Erland","non-dropping-particle":"","parse-names":false,"suffix":""},{"dropping-particle":"","family":"Díaz-Raviña","given":"Montserrat","non-dropping-particle":"","parse-names":false,"suffix":""}],"container-title":"Biology and Fertility of Soils","id":"ITEM-1","issue":"5","issued":{"date-parts":[["2011"]]},"page":"577-589","title":"Biochemical properties and microbial community structure of five different soils after atrazine addition","type":"article-journal","volume":"47"},"suppress-author":1,"uris":["http://www.mendeley.com/documents/?uuid=d56aae2e-b60b-42b5-8184-d08a32d14b64"]}],"mendeley":{"formattedCitation":"(47)","plainTextFormattedCitation":"(47)","previouslyFormattedCitation":"(48)"},"properties":{"noteIndex":0},"schema":"https://github.com/citation-style-language/schema/raw/master/csl-citation.json"}</w:instrText>
+      </w:r>
+      <w:r>
+        <w:rPr>
+          <w:rFonts w:ascii="Times New Roman" w:hAnsi="Times New Roman" w:cs="Times New Roman"/>
+        </w:rPr>
+        <w:fldChar w:fldCharType="separate"/>
+      </w:r>
+      <w:r>
+        <w:rPr>
+          <w:rFonts w:ascii="Times New Roman" w:hAnsi="Times New Roman" w:cs="Times New Roman"/>
+          <w:noProof/>
+        </w:rPr>
+        <w:t>(47)</w:t>
+      </w:r>
+      <w:r>
+        <w:rPr>
+          <w:rFonts w:ascii="Times New Roman" w:hAnsi="Times New Roman" w:cs="Times New Roman"/>
+        </w:rPr>
+        <w:fldChar w:fldCharType="end"/>
+      </w:r>
+      <w:r>
+        <w:rPr>
+          <w:rFonts w:ascii="Times New Roman" w:hAnsi="Times New Roman" w:cs="Times New Roman"/>
+          <w:color w:val="000000" w:themeColor="text1"/>
+          <w:shd w:val="clear" w:color="auto" w:fill="FFFFFF"/>
+        </w:rPr>
+        <w:t xml:space="preserve">. </w:t>
+      </w:r>
+      <w:r>
+        <w:rPr>
+          <w:rFonts w:ascii="Times New Roman" w:hAnsi="Times New Roman" w:cs="Times New Roman"/>
+          <w:color w:val="000000" w:themeColor="text1"/>
+          <w:shd w:val="clear" w:color="auto" w:fill="FFFFFF"/>
+        </w:rPr>
+        <w:t>Accordingly,</w:t>
+      </w:r>
+      <w:r>
+        <w:rPr>
+          <w:rFonts w:ascii="Times New Roman" w:hAnsi="Times New Roman" w:cs="Times New Roman"/>
+          <w:color w:val="000000" w:themeColor="text1"/>
+          <w:shd w:val="clear" w:color="auto" w:fill="FFFFFF"/>
+        </w:rPr>
+        <w:t xml:space="preserve"> we </w:t>
+      </w:r>
+      <w:r>
+        <w:rPr>
+          <w:rFonts w:ascii="Times New Roman" w:hAnsi="Times New Roman" w:cs="Times New Roman"/>
+          <w:color w:val="000000" w:themeColor="text1"/>
+          <w:shd w:val="clear" w:color="auto" w:fill="FFFFFF"/>
+        </w:rPr>
+        <w:t>report</w:t>
+      </w:r>
+      <w:r>
+        <w:rPr>
+          <w:rFonts w:ascii="Times New Roman" w:hAnsi="Times New Roman" w:cs="Times New Roman"/>
+          <w:color w:val="000000" w:themeColor="text1"/>
+          <w:shd w:val="clear" w:color="auto" w:fill="FFFFFF"/>
+        </w:rPr>
+        <w:t xml:space="preserve"> a decrease in the </w:t>
+      </w:r>
+      <w:r>
+        <w:rPr>
+          <w:rFonts w:ascii="Times New Roman" w:hAnsi="Times New Roman" w:cs="Times New Roman"/>
+          <w:color w:val="000000" w:themeColor="text1"/>
+          <w:shd w:val="clear" w:color="auto" w:fill="FFFFFF"/>
+        </w:rPr>
         <w:lastRenderedPageBreak/>
-        <w:t>Differences in N</w:t>
-      </w:r>
-      <w:r>
-        <w:rPr>
-          <w:rFonts w:ascii="Times New Roman" w:hAnsi="Times New Roman" w:cs="Times New Roman"/>
-          <w:color w:val="000000" w:themeColor="text1"/>
-          <w:shd w:val="clear" w:color="auto" w:fill="FFFFFF"/>
-        </w:rPr>
-        <w:t>-</w:t>
-      </w:r>
-      <w:r>
-        <w:rPr>
-          <w:rFonts w:ascii="Times New Roman" w:hAnsi="Times New Roman" w:cs="Times New Roman"/>
-          <w:color w:val="000000" w:themeColor="text1"/>
-          <w:shd w:val="clear" w:color="auto" w:fill="FFFFFF"/>
-        </w:rPr>
-        <w:t xml:space="preserve">cycling under </w:t>
-      </w:r>
-      <w:proofErr w:type="spellStart"/>
-      <w:r>
-        <w:rPr>
-          <w:rFonts w:ascii="Times New Roman" w:hAnsi="Times New Roman" w:cs="Times New Roman"/>
-          <w:color w:val="000000" w:themeColor="text1"/>
-          <w:shd w:val="clear" w:color="auto" w:fill="FFFFFF"/>
-        </w:rPr>
-        <w:t>Aatrex</w:t>
-      </w:r>
-      <w:proofErr w:type="spellEnd"/>
-      <w:r>
-        <w:rPr>
-          <w:rFonts w:ascii="Times New Roman" w:hAnsi="Times New Roman" w:cs="Times New Roman"/>
-          <w:color w:val="000000" w:themeColor="text1"/>
-          <w:shd w:val="clear" w:color="auto" w:fill="FFFFFF"/>
-        </w:rPr>
-        <w:t xml:space="preserve"> and other atrazine based herbicides treatment over time have also been observed in previous work, with a general trend of short term reduction in the rate of N mineralization following application </w:t>
-      </w:r>
-      <w:r>
-        <w:rPr>
-          <w:rFonts w:ascii="Times New Roman" w:hAnsi="Times New Roman" w:cs="Times New Roman"/>
-        </w:rPr>
-        <w:fldChar w:fldCharType="begin" w:fldLock="1"/>
-      </w:r>
-      <w:r>
-        <w:rPr>
-          <w:rFonts w:ascii="Times New Roman" w:hAnsi="Times New Roman" w:cs="Times New Roman"/>
-        </w:rPr>
-        <w:instrText>ADDIN CSL_CITATION {"citationItems":[{"id":"ITEM-1","itemData":{"DOI":"10.1007/s00374-011-0569-x","ISSN":"01782762","abstract":"Atrazine is one of the most used herbicides worldwide; however, consequences of its long-term agricultural use are still unknown. A laboratory study was performed to examine changes in microbial properties following ethylamino-15N-atrazine addition, at recommended agronomic dose, to five acidic soils from Galicia (NW Spain) showing different physico-chemical characteristics, as well as atrazine application history. Net N mineralization was observed in all soils, with nitrate being the predominant substance formed. The highest values were detected in soils with low atrazine application history. From 2% to 23% of the atrazine-15N was found in the soil inorganic-N pool, the highest values being detected after 9 weeks in soils with longer atrazine application history and lower indigenous soil N mineralization. The application of atrazine slightly reduced the amount of soil N mineralized and microbial biomass at short term. Soluble carbohydrates and β-glucosidase and urease activity decreased with incubation time, but were not significantly affected by the single application of atrazine. Microbial community structure changed as consequence of both soil type and incubation time, but no changes in the phospholipid fatty acid (PLFA) pattern were detected due to recent atrazine addition at normal doses. The saturated 17- to 20-carbon fatty acids had higher relative abundance in soils with a longer atrazine history and fungal biomass, as indicated by the PLFA 18:2ω6,9, decreased with the incubation time. The results suggested that the PLFA pattern and soil N dynamics can detect the long-term impact of repeated atrazine application to agricultural soils. © 2011 Springer-Verlag.","author":[{"dropping-particle":"","family":"Mahía","given":"Jorge","non-dropping-particle":"","parse-names":false,"suffix":""},{"dropping-particle":"","family":"González-Prieto","given":"Serafin Jesus","non-dropping-particle":"","parse-names":false,"suffix":""},{"dropping-particle":"","family":"Martín","given":"Angela","non-dropping-particle":"","parse-names":false,"suffix":""},{"dropping-particle":"","family":"Bååth","given":"Erland","non-dropping-particle":"","parse-names":false,"suffix":""},{"dropping-particle":"","family":"Díaz-Raviña","given":"Montserrat","non-dropping-particle":"","parse-names":false,"suffix":""}],"container-title":"Biology and Fertility of Soils","id":"ITEM-1","issue":"5","issued":{"date-parts":[["2011"]]},"page":"577-589","title":"Biochemical properties and microbial community structure of five different soils after atrazine addition","type":"article-journal","volume":"47"},"suppress-author":1,"uris":["http://www.mendeley.com/documents/?uuid=d56aae2e-b60b-42b5-8184-d08a32d14b64"]}],"mendeley":{"formattedCitation":"(46)","plainTextFormattedCitation":"(46)","previouslyFormattedCitation":"(45)"},"properties":{"noteIndex":0},"schema":"https://github.com/citation-style-language/schema/raw/master/csl-citation.json"}</w:instrText>
-      </w:r>
-      <w:r>
-        <w:rPr>
-          <w:rFonts w:ascii="Times New Roman" w:hAnsi="Times New Roman" w:cs="Times New Roman"/>
-        </w:rPr>
-        <w:fldChar w:fldCharType="separate"/>
-      </w:r>
-      <w:r>
-        <w:rPr>
-          <w:rFonts w:ascii="Times New Roman" w:hAnsi="Times New Roman" w:cs="Times New Roman"/>
-          <w:noProof/>
-        </w:rPr>
-        <w:t>(46)</w:t>
-      </w:r>
-      <w:r>
-        <w:rPr>
-          <w:rFonts w:ascii="Times New Roman" w:hAnsi="Times New Roman" w:cs="Times New Roman"/>
-        </w:rPr>
-        <w:fldChar w:fldCharType="end"/>
-      </w:r>
-      <w:r>
-        <w:rPr>
-          <w:rFonts w:ascii="Times New Roman" w:hAnsi="Times New Roman" w:cs="Times New Roman"/>
-          <w:color w:val="000000" w:themeColor="text1"/>
-          <w:shd w:val="clear" w:color="auto" w:fill="FFFFFF"/>
-        </w:rPr>
-        <w:t xml:space="preserve">. </w:t>
-      </w:r>
-      <w:r>
-        <w:rPr>
-          <w:rFonts w:ascii="Times New Roman" w:hAnsi="Times New Roman" w:cs="Times New Roman"/>
-          <w:color w:val="000000" w:themeColor="text1"/>
-          <w:shd w:val="clear" w:color="auto" w:fill="FFFFFF"/>
-        </w:rPr>
-        <w:t>Accordingly,</w:t>
-      </w:r>
-      <w:r>
-        <w:rPr>
-          <w:rFonts w:ascii="Times New Roman" w:hAnsi="Times New Roman" w:cs="Times New Roman"/>
-          <w:color w:val="000000" w:themeColor="text1"/>
-          <w:shd w:val="clear" w:color="auto" w:fill="FFFFFF"/>
-        </w:rPr>
-        <w:t xml:space="preserve"> we </w:t>
-      </w:r>
-      <w:r>
-        <w:rPr>
-          <w:rFonts w:ascii="Times New Roman" w:hAnsi="Times New Roman" w:cs="Times New Roman"/>
-          <w:color w:val="000000" w:themeColor="text1"/>
-          <w:shd w:val="clear" w:color="auto" w:fill="FFFFFF"/>
-        </w:rPr>
-        <w:t>report</w:t>
-      </w:r>
-      <w:r>
-        <w:rPr>
-          <w:rFonts w:ascii="Times New Roman" w:hAnsi="Times New Roman" w:cs="Times New Roman"/>
-          <w:color w:val="000000" w:themeColor="text1"/>
-          <w:shd w:val="clear" w:color="auto" w:fill="FFFFFF"/>
-        </w:rPr>
-        <w:t xml:space="preserve"> a decrease in the inorganic N pool over the twenty days post-application in the </w:t>
+        <w:t xml:space="preserve">inorganic N pool over the twenty days post-application in the </w:t>
       </w:r>
       <w:proofErr w:type="spellStart"/>
       <w:r>
@@ -10889,7 +11164,7 @@
           <w:color w:val="000000" w:themeColor="text1"/>
           <w:shd w:val="clear" w:color="auto" w:fill="FFFFFF"/>
         </w:rPr>
-        <w:instrText>ADDIN CSL_CITATION {"citationItems":[{"id":"ITEM-1","itemData":{"DOI":"10.1007/s10705-009-9314-3","ISSN":"1385-1314","author":[{"dropping-particle":"","family":"Millard","given":"P.","non-dropping-particle":"","parse-names":false,"suffix":""},{"dropping-particle":"","family":"Singh","given":"B. K.","non-dropping-particle":"","parse-names":false,"suffix":""}],"container-title":"Nutrient Cycling in Agroecosystems","id":"ITEM-1","issue":"2","issued":{"date-parts":[["2010","11","2"]]},"page":"147-158","title":"Does grassland vegetation drive soil microbial diversity?","type":"article-journal","volume":"88"},"uris":["http://www.mendeley.com/documents/?uuid=6565710f-85f5-465c-8531-51d61e9e6de0"]}],"mendeley":{"formattedCitation":"(47)","plainTextFormattedCitation":"(47)","previouslyFormattedCitation":"(46)"},"properties":{"noteIndex":0},"schema":"https://github.com/citation-style-language/schema/raw/master/csl-citation.json"}</w:instrText>
+        <w:instrText>ADDIN CSL_CITATION {"citationItems":[{"id":"ITEM-1","itemData":{"DOI":"10.1007/s10705-009-9314-3","ISSN":"1385-1314","author":[{"dropping-particle":"","family":"Millard","given":"P.","non-dropping-particle":"","parse-names":false,"suffix":""},{"dropping-particle":"","family":"Singh","given":"B. K.","non-dropping-particle":"","parse-names":false,"suffix":""}],"container-title":"Nutrient Cycling in Agroecosystems","id":"ITEM-1","issue":"2","issued":{"date-parts":[["2010","11","2"]]},"page":"147-158","title":"Does grassland vegetation drive soil microbial diversity?","type":"article-journal","volume":"88"},"uris":["http://www.mendeley.com/documents/?uuid=6565710f-85f5-465c-8531-51d61e9e6de0"]}],"mendeley":{"formattedCitation":"(48)","plainTextFormattedCitation":"(48)","previouslyFormattedCitation":"(49)"},"properties":{"noteIndex":0},"schema":"https://github.com/citation-style-language/schema/raw/master/csl-citation.json"}</w:instrText>
       </w:r>
       <w:r>
         <w:rPr>
@@ -10906,7 +11181,7 @@
           <w:color w:val="000000" w:themeColor="text1"/>
           <w:shd w:val="clear" w:color="auto" w:fill="FFFFFF"/>
         </w:rPr>
-        <w:t>(47)</w:t>
+        <w:t>(48)</w:t>
       </w:r>
       <w:r>
         <w:rPr>
@@ -10938,7 +11213,7 @@
           <w:color w:val="000000" w:themeColor="text1"/>
           <w:shd w:val="clear" w:color="auto" w:fill="FFFFFF"/>
         </w:rPr>
-        <w:instrText>ADDIN CSL_CITATION {"citationItems":[{"id":"ITEM-1","itemData":{"DOI":"10.1111/ele.12381","ISSN":"1461023X","abstract":"Aboveground-belowground interactions exert critical controls on the composition and function of terrestrial ecosystems, yet the fundamental relationships between plant diversity and soil microbial diversity remain elusive. Theory predicts predominantly positive associations but tests within single sites have shown variable relationships, and associations between plant and microbial diversity across broad spatial scales remain largely unexplored. We compared the diversity of plant, bacterial, archaeal and fungal communities in one hundred and forty-five 1 m2 plots across 25 temperate grassland sites from four continents. Across sites, the plant alpha diversity patterns were poorly related to those observed for any soil microbial group. However, plant beta diversity (compositional dissimilarity between sites) was significantly correlated with the beta diversity of bacterial and fungal communities, even after controlling for environmental factors. Thus, across a global range of temperate grasslands, plant diversity can predict patterns in the composition of soil microbial communities, but not patterns in alpha diversity.","author":[{"dropping-particle":"","family":"Prober","given":"Suzanne M.","non-dropping-particle":"","parse-names":false,"suffix":""},{"dropping-particle":"","family":"Leff","given":"Jonathan W.","non-dropping-particle":"","parse-names":false,"suffix":""},{"dropping-particle":"","family":"Bates","given":"Scott T.","non-dropping-particle":"","parse-names":false,"suffix":""},{"dropping-particle":"","family":"Borer","given":"Elizabeth T.","non-dropping-particle":"","parse-names":false,"suffix":""},{"dropping-particle":"","family":"Firn","given":"Jennifer","non-dropping-particle":"","parse-names":false,"suffix":""},{"dropping-particle":"","family":"Harpole","given":"W. Stanley","non-dropping-particle":"","parse-names":false,"suffix":""},{"dropping-particle":"","family":"Lind","given":"Eric M.","non-dropping-particle":"","parse-names":false,"suffix":""},{"dropping-particle":"","family":"Seabloom","given":"Eric W.","non-dropping-particle":"","parse-names":false,"suffix":""},{"dropping-particle":"","family":"Adler","given":"Peter B.","non-dropping-particle":"","parse-names":false,"suffix":""},{"dropping-particle":"","family":"Bakker","given":"Jonathan D.","non-dropping-particle":"","parse-names":false,"suffix":""},{"dropping-particle":"","family":"Cleland","given":"Elsa E.","non-dropping-particle":"","parse-names":false,"suffix":""},{"dropping-particle":"","family":"DeCrappeo","given":"Nicole M.","non-dropping-particle":"","parse-names":false,"suffix":""},{"dropping-particle":"","family":"DeLorenze","given":"Elizabeth","non-dropping-particle":"","parse-names":false,"suffix":""},{"dropping-particle":"","family":"Hagenah","given":"Nicole","non-dropping-particle":"","parse-names":false,"suffix":""},{"dropping-particle":"","family":"Hautier","given":"Yann","non-dropping-particle":"","parse-names":false,"suffix":""},{"dropping-particle":"","family":"Hofmockel","given":"Kirsten S.","non-dropping-particle":"","parse-names":false,"suffix":""},{"dropping-particle":"","family":"Kirkman","given":"Kevin P.","non-dropping-particle":"","parse-names":false,"suffix":""},{"dropping-particle":"","family":"Knops","given":"Johannes M.H.","non-dropping-particle":"","parse-names":false,"suffix":""},{"dropping-particle":"","family":"Pierre","given":"Kimberly J.","non-dropping-particle":"La","parse-names":false,"suffix":""},{"dropping-particle":"","family":"MacDougall","given":"Andrew S.","non-dropping-particle":"","parse-names":false,"suffix":""},{"dropping-particle":"","family":"McCulley","given":"Rebecca L.","non-dropping-particle":"","parse-names":false,"suffix":""},{"dropping-particle":"","family":"Mitchell","given":"Charles E.","non-dropping-particle":"","parse-names":false,"suffix":""},{"dropping-particle":"","family":"Risch","given":"Anita C.","non-dropping-particle":"","parse-names":false,"suffix":""},{"dropping-particle":"","family":"Schuetz","given":"Martin","non-dropping-particle":"","parse-names":false,"suffix":""},{"dropping-particle":"","family":"Stevens","given":"Carly J.","non-dropping-particle":"","parse-names":false,"suffix":""},{"dropping-particle":"","family":"Williams","given":"Ryan J.","non-dropping-particle":"","parse-names":false,"suffix":""},{"dropping-particle":"","family":"Fierer","given":"Noah","non-dropping-particle":"","parse-names":false,"suffix":""}],"container-title":"Ecology Letters","editor":[{"dropping-particle":"","family":"Klironomos","given":"John","non-dropping-particle":"","parse-names":false,"suffix":""}],"id":"ITEM-1","issue":"1","issued":{"date-parts":[["2015","1"]]},"page":"85-95","title":"Plant diversity predicts beta but not alpha diversity of soil microbes across grasslands worldwide","type":"article-journal","volume":"18"},"uris":["http://www.mendeley.com/documents/?uuid=0d479e02-2b6c-4acb-b858-b5f429f46724"]}],"mendeley":{"formattedCitation":"(48)","plainTextFormattedCitation":"(48)","previouslyFormattedCitation":"(47)"},"properties":{"noteIndex":0},"schema":"https://github.com/citation-style-language/schema/raw/master/csl-citation.json"}</w:instrText>
+        <w:instrText>ADDIN CSL_CITATION {"citationItems":[{"id":"ITEM-1","itemData":{"DOI":"10.1111/ele.12381","ISSN":"1461023X","abstract":"Aboveground-belowground interactions exert critical controls on the composition and function of terrestrial ecosystems, yet the fundamental relationships between plant diversity and soil microbial diversity remain elusive. Theory predicts predominantly positive associations but tests within single sites have shown variable relationships, and associations between plant and microbial diversity across broad spatial scales remain largely unexplored. We compared the diversity of plant, bacterial, archaeal and fungal communities in one hundred and forty-five 1 m2 plots across 25 temperate grassland sites from four continents. Across sites, the plant alpha diversity patterns were poorly related to those observed for any soil microbial group. However, plant beta diversity (compositional dissimilarity between sites) was significantly correlated with the beta diversity of bacterial and fungal communities, even after controlling for environmental factors. Thus, across a global range of temperate grasslands, plant diversity can predict patterns in the composition of soil microbial communities, but not patterns in alpha diversity.","author":[{"dropping-particle":"","family":"Prober","given":"Suzanne M.","non-dropping-particle":"","parse-names":false,"suffix":""},{"dropping-particle":"","family":"Leff","given":"Jonathan W.","non-dropping-particle":"","parse-names":false,"suffix":""},{"dropping-particle":"","family":"Bates","given":"Scott T.","non-dropping-particle":"","parse-names":false,"suffix":""},{"dropping-particle":"","family":"Borer","given":"Elizabeth T.","non-dropping-particle":"","parse-names":false,"suffix":""},{"dropping-particle":"","family":"Firn","given":"Jennifer","non-dropping-particle":"","parse-names":false,"suffix":""},{"dropping-particle":"","family":"Harpole","given":"W. Stanley","non-dropping-particle":"","parse-names":false,"suffix":""},{"dropping-particle":"","family":"Lind","given":"Eric M.","non-dropping-particle":"","parse-names":false,"suffix":""},{"dropping-particle":"","family":"Seabloom","given":"Eric W.","non-dropping-particle":"","parse-names":false,"suffix":""},{"dropping-particle":"","family":"Adler","given":"Peter B.","non-dropping-particle":"","parse-names":false,"suffix":""},{"dropping-particle":"","family":"Bakker","given":"Jonathan D.","non-dropping-particle":"","parse-names":false,"suffix":""},{"dropping-particle":"","family":"Cleland","given":"Elsa E.","non-dropping-particle":"","parse-names":false,"suffix":""},{"dropping-particle":"","family":"DeCrappeo","given":"Nicole M.","non-dropping-particle":"","parse-names":false,"suffix":""},{"dropping-particle":"","family":"DeLorenze","given":"Elizabeth","non-dropping-particle":"","parse-names":false,"suffix":""},{"dropping-particle":"","family":"Hagenah","given":"Nicole","non-dropping-particle":"","parse-names":false,"suffix":""},{"dropping-particle":"","family":"Hautier","given":"Yann","non-dropping-particle":"","parse-names":false,"suffix":""},{"dropping-particle":"","family":"Hofmockel","given":"Kirsten S.","non-dropping-particle":"","parse-names":false,"suffix":""},{"dropping-particle":"","family":"Kirkman","given":"Kevin P.","non-dropping-particle":"","parse-names":false,"suffix":""},{"dropping-particle":"","family":"Knops","given":"Johannes M.H.","non-dropping-particle":"","parse-names":false,"suffix":""},{"dropping-particle":"","family":"Pierre","given":"Kimberly J.","non-dropping-particle":"La","parse-names":false,"suffix":""},{"dropping-particle":"","family":"MacDougall","given":"Andrew S.","non-dropping-particle":"","parse-names":false,"suffix":""},{"dropping-particle":"","family":"McCulley","given":"Rebecca L.","non-dropping-particle":"","parse-names":false,"suffix":""},{"dropping-particle":"","family":"Mitchell","given":"Charles E.","non-dropping-particle":"","parse-names":false,"suffix":""},{"dropping-particle":"","family":"Risch","given":"Anita C.","non-dropping-particle":"","parse-names":false,"suffix":""},{"dropping-particle":"","family":"Schuetz","given":"Martin","non-dropping-particle":"","parse-names":false,"suffix":""},{"dropping-particle":"","family":"Stevens","given":"Carly J.","non-dropping-particle":"","parse-names":false,"suffix":""},{"dropping-particle":"","family":"Williams","given":"Ryan J.","non-dropping-particle":"","parse-names":false,"suffix":""},{"dropping-particle":"","family":"Fierer","given":"Noah","non-dropping-particle":"","parse-names":false,"suffix":""}],"container-title":"Ecology Letters","editor":[{"dropping-particle":"","family":"Klironomos","given":"John","non-dropping-particle":"","parse-names":false,"suffix":""}],"id":"ITEM-1","issue":"1","issued":{"date-parts":[["2015","1"]]},"page":"85-95","title":"Plant diversity predicts beta but not alpha diversity of soil microbes across grasslands worldwide","type":"article-journal","volume":"18"},"uris":["http://www.mendeley.com/documents/?uuid=0d479e02-2b6c-4acb-b858-b5f429f46724"]}],"mendeley":{"formattedCitation":"(49)","plainTextFormattedCitation":"(49)","previouslyFormattedCitation":"(50)"},"properties":{"noteIndex":0},"schema":"https://github.com/citation-style-language/schema/raw/master/csl-citation.json"}</w:instrText>
       </w:r>
       <w:r>
         <w:rPr>
@@ -10955,7 +11230,7 @@
           <w:color w:val="000000" w:themeColor="text1"/>
           <w:shd w:val="clear" w:color="auto" w:fill="FFFFFF"/>
         </w:rPr>
-        <w:t>(48)</w:t>
+        <w:t>(49)</w:t>
       </w:r>
       <w:r>
         <w:rPr>
@@ -10979,16 +11254,7 @@
           <w:color w:val="000000" w:themeColor="text1"/>
           <w:shd w:val="clear" w:color="auto" w:fill="FFFFFF"/>
         </w:rPr>
-        <w:t xml:space="preserve">is result, along with bacterial </w:t>
-      </w:r>
-      <w:r>
-        <w:rPr>
-          <w:rFonts w:ascii="Times New Roman" w:hAnsi="Times New Roman" w:cs="Times New Roman"/>
-          <w:color w:val="000000" w:themeColor="text1"/>
-          <w:shd w:val="clear" w:color="auto" w:fill="FFFFFF"/>
-        </w:rPr>
-        <w:lastRenderedPageBreak/>
-        <w:t xml:space="preserve">community homogenization following chemical treatment </w:t>
+        <w:t xml:space="preserve">is result, along with bacterial community homogenization following chemical treatment </w:t>
       </w:r>
       <w:r>
         <w:rPr>
@@ -11055,6 +11321,7 @@
           <w:color w:val="000000" w:themeColor="text1"/>
           <w:shd w:val="clear" w:color="auto" w:fill="FFFFFF"/>
         </w:rPr>
+        <w:lastRenderedPageBreak/>
         <w:t xml:space="preserve">When examining changes in enzyme activities over the </w:t>
       </w:r>
       <w:r>
@@ -11105,7 +11372,7 @@
           <w:color w:val="000000" w:themeColor="text1"/>
           <w:shd w:val="clear" w:color="auto" w:fill="FFFFFF"/>
         </w:rPr>
-        <w:instrText>ADDIN CSL_CITATION {"citationItems":[{"id":"ITEM-1","itemData":{"DOI":"10.1002/fee.1985","ISSN":"15409295","author":[{"dropping-particle":"","family":"Hébert","given":"Marie-pier","non-dropping-particle":"","parse-names":false,"suffix":""},{"dropping-particle":"","family":"Fugère","given":"Vincent","non-dropping-particle":"","parse-names":false,"suffix":""},{"dropping-particle":"","family":"Gonzalez","given":"Andrew","non-dropping-particle":"","parse-names":false,"suffix":""}],"container-title":"Frontiers in Ecology and the Environment","id":"ITEM-1","issue":"1","issued":{"date-parts":[["2019","2"]]},"page":"48-56","title":"The overlooked impact of rising glyphosate use on phosphorus loading in agricultural watersheds","type":"article-journal","volume":"17"},"uris":["http://www.mendeley.com/documents/?uuid=d4e429b9-ab67-4dbe-987c-acd912c5078b"]}],"mendeley":{"formattedCitation":"(49)","plainTextFormattedCitation":"(49)","previouslyFormattedCitation":"(48)"},"properties":{"noteIndex":0},"schema":"https://github.com/citation-style-language/schema/raw/master/csl-citation.json"}</w:instrText>
+        <w:instrText>ADDIN CSL_CITATION {"citationItems":[{"id":"ITEM-1","itemData":{"DOI":"10.1002/fee.1985","ISSN":"15409295","author":[{"dropping-particle":"","family":"Hébert","given":"Marie-pier","non-dropping-particle":"","parse-names":false,"suffix":""},{"dropping-particle":"","family":"Fugère","given":"Vincent","non-dropping-particle":"","parse-names":false,"suffix":""},{"dropping-particle":"","family":"Gonzalez","given":"Andrew","non-dropping-particle":"","parse-names":false,"suffix":""}],"container-title":"Frontiers in Ecology and the Environment","id":"ITEM-1","issue":"1","issued":{"date-parts":[["2019","2"]]},"page":"48-56","title":"The overlooked impact of rising glyphosate use on phosphorus loading in agricultural watersheds","type":"article-journal","volume":"17"},"uris":["http://www.mendeley.com/documents/?uuid=d4e429b9-ab67-4dbe-987c-acd912c5078b"]}],"mendeley":{"formattedCitation":"(50)","plainTextFormattedCitation":"(50)","previouslyFormattedCitation":"(51)"},"properties":{"noteIndex":0},"schema":"https://github.com/citation-style-language/schema/raw/master/csl-citation.json"}</w:instrText>
       </w:r>
       <w:r>
         <w:rPr>
@@ -11122,7 +11389,7 @@
           <w:color w:val="000000" w:themeColor="text1"/>
           <w:shd w:val="clear" w:color="auto" w:fill="FFFFFF"/>
         </w:rPr>
-        <w:t>(49)</w:t>
+        <w:t>(50)</w:t>
       </w:r>
       <w:r>
         <w:rPr>
@@ -11172,7 +11439,7 @@
           <w:color w:val="000000" w:themeColor="text1"/>
           <w:shd w:val="clear" w:color="auto" w:fill="FFFFFF"/>
         </w:rPr>
-        <w:instrText>ADDIN CSL_CITATION {"citationItems":[{"id":"ITEM-1","itemData":{"DOI":"10.1146/annurev.ecolsys.38.091206.095740","ISSN":"1543-592X","author":[{"dropping-particle":"","family":"West","given":"Stuart A.","non-dropping-particle":"","parse-names":false,"suffix":""},{"dropping-particle":"","family":"Diggle","given":"Stephen P.","non-dropping-particle":"","parse-names":false,"suffix":""},{"dropping-particle":"","family":"Buckling","given":"Angus","non-dropping-particle":"","parse-names":false,"suffix":""},{"dropping-particle":"","family":"Gardner","given":"Andy","non-dropping-particle":"","parse-names":false,"suffix":""},{"dropping-particle":"","family":"Griffin","given":"Ashleigh S.","non-dropping-particle":"","parse-names":false,"suffix":""}],"container-title":"Annual Review of Ecology, Evolution, and Systematics","id":"ITEM-1","issue":"1","issued":{"date-parts":[["2007","12"]]},"page":"53-77","title":"The Social Lives of Microbes","type":"article-journal","volume":"38"},"uris":["http://www.mendeley.com/documents/?uuid=aae278d7-e93a-47d0-8de3-4f56ff904e60"]}],"mendeley":{"formattedCitation":"(50)","plainTextFormattedCitation":"(50)","previouslyFormattedCitation":"(49)"},"properties":{"noteIndex":0},"schema":"https://github.com/citation-style-language/schema/raw/master/csl-citation.json"}</w:instrText>
+        <w:instrText>ADDIN CSL_CITATION {"citationItems":[{"id":"ITEM-1","itemData":{"DOI":"10.1146/annurev.ecolsys.38.091206.095740","ISSN":"1543-592X","author":[{"dropping-particle":"","family":"West","given":"Stuart A.","non-dropping-particle":"","parse-names":false,"suffix":""},{"dropping-particle":"","family":"Diggle","given":"Stephen P.","non-dropping-particle":"","parse-names":false,"suffix":""},{"dropping-particle":"","family":"Buckling","given":"Angus","non-dropping-particle":"","parse-names":false,"suffix":""},{"dropping-particle":"","family":"Gardner","given":"Andy","non-dropping-particle":"","parse-names":false,"suffix":""},{"dropping-particle":"","family":"Griffin","given":"Ashleigh S.","non-dropping-particle":"","parse-names":false,"suffix":""}],"container-title":"Annual Review of Ecology, Evolution, and Systematics","id":"ITEM-1","issue":"1","issued":{"date-parts":[["2007","12"]]},"page":"53-77","title":"The Social Lives of Microbes","type":"article-journal","volume":"38"},"uris":["http://www.mendeley.com/documents/?uuid=aae278d7-e93a-47d0-8de3-4f56ff904e60"]}],"mendeley":{"formattedCitation":"(51)","plainTextFormattedCitation":"(51)","previouslyFormattedCitation":"(52)"},"properties":{"noteIndex":0},"schema":"https://github.com/citation-style-language/schema/raw/master/csl-citation.json"}</w:instrText>
       </w:r>
       <w:r>
         <w:rPr>
@@ -11189,7 +11456,7 @@
           <w:color w:val="000000" w:themeColor="text1"/>
           <w:shd w:val="clear" w:color="auto" w:fill="FFFFFF"/>
         </w:rPr>
-        <w:t>(50)</w:t>
+        <w:t>(51)</w:t>
       </w:r>
       <w:r>
         <w:rPr>
@@ -11298,7 +11565,7 @@
           <w:color w:val="000000" w:themeColor="text1"/>
           <w:shd w:val="clear" w:color="auto" w:fill="FFFFFF"/>
         </w:rPr>
-        <w:instrText>ADDIN CSL_CITATION {"citationItems":[{"id":"ITEM-1","itemData":{"DOI":"10.17221/673/2015-PSE","ISSN":"12141178","author":[{"dropping-particle":"","family":"Płatkowski","given":"M","non-dropping-particle":"","parse-names":false,"suffix":""},{"dropping-particle":"","family":"Telesiński","given":"A","non-dropping-particle":"","parse-names":false,"suffix":""}],"container-title":"Plant, Soil and Environment","id":"ITEM-1","issue":"No. 6","issued":{"date-parts":[["2016","6","24"]]},"page":"286-292","title":"Response of soil phosphatases to glyphosate and its formulations – Roundup (laboratory conditions)","type":"article-journal","volume":"62"},"uris":["http://www.mendeley.com/documents/?uuid=b4771ee7-d84e-4c11-b12b-194f40994d1c"]}],"mendeley":{"formattedCitation":"(51)","plainTextFormattedCitation":"(51)","previouslyFormattedCitation":"(50)"},"properties":{"noteIndex":0},"schema":"https://github.com/citation-style-language/schema/raw/master/csl-citation.json"}</w:instrText>
+        <w:instrText>ADDIN CSL_CITATION {"citationItems":[{"id":"ITEM-1","itemData":{"DOI":"10.17221/673/2015-PSE","ISSN":"12141178","author":[{"dropping-particle":"","family":"Płatkowski","given":"M","non-dropping-particle":"","parse-names":false,"suffix":""},{"dropping-particle":"","family":"Telesiński","given":"A","non-dropping-particle":"","parse-names":false,"suffix":""}],"container-title":"Plant, Soil and Environment","id":"ITEM-1","issue":"No. 6","issued":{"date-parts":[["2016","6","24"]]},"page":"286-292","title":"Response of soil phosphatases to glyphosate and its formulations – Roundup (laboratory conditions)","type":"article-journal","volume":"62"},"uris":["http://www.mendeley.com/documents/?uuid=b4771ee7-d84e-4c11-b12b-194f40994d1c"]}],"mendeley":{"formattedCitation":"(52)","plainTextFormattedCitation":"(52)","previouslyFormattedCitation":"(53)"},"properties":{"noteIndex":0},"schema":"https://github.com/citation-style-language/schema/raw/master/csl-citation.json"}</w:instrText>
       </w:r>
       <w:r>
         <w:rPr>
@@ -11315,7 +11582,7 @@
           <w:color w:val="000000" w:themeColor="text1"/>
           <w:shd w:val="clear" w:color="auto" w:fill="FFFFFF"/>
         </w:rPr>
-        <w:t>(51)</w:t>
+        <w:t>(52)</w:t>
       </w:r>
       <w:r>
         <w:rPr>
@@ -11365,7 +11632,7 @@
           <w:color w:val="000000" w:themeColor="text1"/>
           <w:shd w:val="clear" w:color="auto" w:fill="FFFFFF"/>
         </w:rPr>
-        <w:instrText>ADDIN CSL_CITATION {"citationItems":[{"id":"ITEM-1","itemData":{"DOI":"10.1007/s11270-014-2263-8","ISSN":"0049-6979","author":[{"dropping-particle":"","family":"Cherni","given":"Ala Edine","non-dropping-particle":"","parse-names":false,"suffix":""},{"dropping-particle":"","family":"Trabelsi","given":"Darine","non-dropping-particle":"","parse-names":false,"suffix":""},{"dropping-particle":"","family":"Chebil","given":"Samir","non-dropping-particle":"","parse-names":false,"suffix":""},{"dropping-particle":"","family":"Barhoumi","given":"Fethi","non-dropping-particle":"","parse-names":false,"suffix":""},{"dropping-particle":"","family":"Rodríguez-Llorente","given":"Ignacio D.","non-dropping-particle":"","parse-names":false,"suffix":""},{"dropping-particle":"","family":"Zribi","given":"Kais","non-dropping-particle":"","parse-names":false,"suffix":""}],"container-title":"Water, Air, &amp; Soil Pollution","id":"ITEM-1","issue":"5","issued":{"date-parts":[["2015","5","15"]]},"page":"145","title":"Effect of Glyphosate on Enzymatic Activities, Rhizobiaceae and Total Bacterial Communities in an Agricultural Tunisian Soil","type":"article-journal","volume":"226"},"suppress-author":1,"uris":["http://www.mendeley.com/documents/?uuid=4a4882e3-75d5-4f8d-b783-68e1af06f92a"]}],"mendeley":{"formattedCitation":"(52)","plainTextFormattedCitation":"(52)","previouslyFormattedCitation":"(51)"},"properties":{"noteIndex":0},"schema":"https://github.com/citation-style-language/schema/raw/master/csl-citation.json"}</w:instrText>
+        <w:instrText>ADDIN CSL_CITATION {"citationItems":[{"id":"ITEM-1","itemData":{"DOI":"10.1007/s11270-014-2263-8","ISSN":"0049-6979","author":[{"dropping-particle":"","family":"Cherni","given":"Ala Edine","non-dropping-particle":"","parse-names":false,"suffix":""},{"dropping-particle":"","family":"Trabelsi","given":"Darine","non-dropping-particle":"","parse-names":false,"suffix":""},{"dropping-particle":"","family":"Chebil","given":"Samir","non-dropping-particle":"","parse-names":false,"suffix":""},{"dropping-particle":"","family":"Barhoumi","given":"Fethi","non-dropping-particle":"","parse-names":false,"suffix":""},{"dropping-particle":"","family":"Rodríguez-Llorente","given":"Ignacio D.","non-dropping-particle":"","parse-names":false,"suffix":""},{"dropping-particle":"","family":"Zribi","given":"Kais","non-dropping-particle":"","parse-names":false,"suffix":""}],"container-title":"Water, Air, &amp; Soil Pollution","id":"ITEM-1","issue":"5","issued":{"date-parts":[["2015","5","15"]]},"page":"145","title":"Effect of Glyphosate on Enzymatic Activities, Rhizobiaceae and Total Bacterial Communities in an Agricultural Tunisian Soil","type":"article-journal","volume":"226"},"suppress-author":1,"uris":["http://www.mendeley.com/documents/?uuid=4a4882e3-75d5-4f8d-b783-68e1af06f92a"]}],"mendeley":{"formattedCitation":"(53)","plainTextFormattedCitation":"(53)","previouslyFormattedCitation":"(54)"},"properties":{"noteIndex":0},"schema":"https://github.com/citation-style-language/schema/raw/master/csl-citation.json"}</w:instrText>
       </w:r>
       <w:r>
         <w:rPr>
@@ -11382,7 +11649,7 @@
           <w:color w:val="000000" w:themeColor="text1"/>
           <w:shd w:val="clear" w:color="auto" w:fill="FFFFFF"/>
         </w:rPr>
-        <w:t>(52)</w:t>
+        <w:t>(53)</w:t>
       </w:r>
       <w:r>
         <w:rPr>
@@ -11398,7 +11665,7 @@
           <w:color w:val="000000" w:themeColor="text1"/>
           <w:shd w:val="clear" w:color="auto" w:fill="FFFFFF"/>
         </w:rPr>
-        <w:t xml:space="preserve"> used a controlled mesocosm experiment to examine the effect of Roundup on phosphatase activity and showed no differences between the recommended field rate group (1 L/HA) and controls and only a mild increase in activity in </w:t>
+        <w:t xml:space="preserve"> used a controlled mesocosm experiment to examine the effect of Roundup on phosphatase activity and showed no differences between the recommended field rate group (1 L/HA) and controls and only a mild increase in activity in the 10X field rate application (10 L/HA), suggesting that the application of glyphosate based herbicide at rates of up to 10X field rate has limited effects on PHOS activity. As our application </w:t>
       </w:r>
       <w:r>
         <w:rPr>
@@ -11407,7 +11674,7 @@
           <w:shd w:val="clear" w:color="auto" w:fill="FFFFFF"/>
         </w:rPr>
         <w:lastRenderedPageBreak/>
-        <w:t xml:space="preserve">the 10X field rate application (10 L/HA), suggesting that the application of glyphosate based herbicide at rates of up to 10X field rate has limited effects on PHOS activity. As our application rate was only slightly above the 1X and well below the 10X rates used by </w:t>
+        <w:t xml:space="preserve">rate was only slightly above the 1X and well below the 10X rates used by </w:t>
       </w:r>
       <w:proofErr w:type="spellStart"/>
       <w:r>
@@ -11441,7 +11708,7 @@
           <w:color w:val="000000" w:themeColor="text1"/>
           <w:shd w:val="clear" w:color="auto" w:fill="FFFFFF"/>
         </w:rPr>
-        <w:instrText>ADDIN CSL_CITATION {"citationItems":[{"id":"ITEM-1","itemData":{"DOI":"10.1007/s11270-014-2263-8","ISSN":"0049-6979","author":[{"dropping-particle":"","family":"Cherni","given":"Ala Edine","non-dropping-particle":"","parse-names":false,"suffix":""},{"dropping-particle":"","family":"Trabelsi","given":"Darine","non-dropping-particle":"","parse-names":false,"suffix":""},{"dropping-particle":"","family":"Chebil","given":"Samir","non-dropping-particle":"","parse-names":false,"suffix":""},{"dropping-particle":"","family":"Barhoumi","given":"Fethi","non-dropping-particle":"","parse-names":false,"suffix":""},{"dropping-particle":"","family":"Rodríguez-Llorente","given":"Ignacio D.","non-dropping-particle":"","parse-names":false,"suffix":""},{"dropping-particle":"","family":"Zribi","given":"Kais","non-dropping-particle":"","parse-names":false,"suffix":""}],"container-title":"Water, Air, &amp; Soil Pollution","id":"ITEM-1","issue":"5","issued":{"date-parts":[["2015","5","15"]]},"page":"145","title":"Effect of Glyphosate on Enzymatic Activities, Rhizobiaceae and Total Bacterial Communities in an Agricultural Tunisian Soil","type":"article-journal","volume":"226"},"suppress-author":1,"uris":["http://www.mendeley.com/documents/?uuid=4a4882e3-75d5-4f8d-b783-68e1af06f92a"]}],"mendeley":{"formattedCitation":"(52)","plainTextFormattedCitation":"(52)","previouslyFormattedCitation":"(51)"},"properties":{"noteIndex":0},"schema":"https://github.com/citation-style-language/schema/raw/master/csl-citation.json"}</w:instrText>
+        <w:instrText>ADDIN CSL_CITATION {"citationItems":[{"id":"ITEM-1","itemData":{"DOI":"10.1007/s11270-014-2263-8","ISSN":"0049-6979","author":[{"dropping-particle":"","family":"Cherni","given":"Ala Edine","non-dropping-particle":"","parse-names":false,"suffix":""},{"dropping-particle":"","family":"Trabelsi","given":"Darine","non-dropping-particle":"","parse-names":false,"suffix":""},{"dropping-particle":"","family":"Chebil","given":"Samir","non-dropping-particle":"","parse-names":false,"suffix":""},{"dropping-particle":"","family":"Barhoumi","given":"Fethi","non-dropping-particle":"","parse-names":false,"suffix":""},{"dropping-particle":"","family":"Rodríguez-Llorente","given":"Ignacio D.","non-dropping-particle":"","parse-names":false,"suffix":""},{"dropping-particle":"","family":"Zribi","given":"Kais","non-dropping-particle":"","parse-names":false,"suffix":""}],"container-title":"Water, Air, &amp; Soil Pollution","id":"ITEM-1","issue":"5","issued":{"date-parts":[["2015","5","15"]]},"page":"145","title":"Effect of Glyphosate on Enzymatic Activities, Rhizobiaceae and Total Bacterial Communities in an Agricultural Tunisian Soil","type":"article-journal","volume":"226"},"suppress-author":1,"uris":["http://www.mendeley.com/documents/?uuid=4a4882e3-75d5-4f8d-b783-68e1af06f92a"]}],"mendeley":{"formattedCitation":"(53)","plainTextFormattedCitation":"(53)","previouslyFormattedCitation":"(54)"},"properties":{"noteIndex":0},"schema":"https://github.com/citation-style-language/schema/raw/master/csl-citation.json"}</w:instrText>
       </w:r>
       <w:r>
         <w:rPr>
@@ -11458,7 +11725,7 @@
           <w:color w:val="000000" w:themeColor="text1"/>
           <w:shd w:val="clear" w:color="auto" w:fill="FFFFFF"/>
         </w:rPr>
-        <w:t>(52)</w:t>
+        <w:t>(53)</w:t>
       </w:r>
       <w:r>
         <w:rPr>
@@ -11508,7 +11775,7 @@
           <w:color w:val="000000" w:themeColor="text1"/>
           <w:shd w:val="clear" w:color="auto" w:fill="FFFFFF"/>
         </w:rPr>
-        <w:instrText>ADDIN CSL_CITATION {"citationItems":[{"id":"ITEM-1","itemData":{"DOI":"10.1016/j.apsoil.2006.03.002","ISBN":"0929-1393","ISSN":"09291393","abstract":"Glyphosate applied at the recommended field rate to a clay loam and a sandy loam forest soil resulted in few changes in microbial community structure. Total and culturable bacteria, fungal hyphal length, bacterial:fungal biomass, carbon utilization profiles (BIOLOG), and bacterial and fungal phospholipid fatty acids (PLFA) were unaffected 1, 3, 7, or 30 days after application of a commercial formulation (Roundup®). In contrast, a high concentration of glyphosate (100× field rate) simulating an undiluted chemical spill substantially altered the bacterial community in both soils. Increases in total bacteria, culturable bacteria, and bacterial:fungal biomass were rapid following application. Culturable bacteria increased from about 1% of the total population in untreated soil to as much as 25% at the high concentration by day 7, indicating enrichment of generalist bacteria. Community composition in both soils shifted from fungal dominance to an equal ratio of bacteria to fungi. Functional diversity of culturable bacteria, estimated by C substrate utilization, also increased at the high glyphosate concentration, particularly in the clay loam soil. Unlike the other bacterial indices, only minor changes in bacterial PLFA resulted after the third day following the 100× field rate application. Apparently the herbicide resulted in an across-the-board stimulation of bacteria that was not reflected by the finer-scale PLFA community structure. Changes in fungal properties (hyphae, propagules, PLFA biomarkers) were few and transient. We conclude that the commercial formulation of glyphosate has a benign affect on community structure when applied at the recommended field rate, and produces a non-specific, short-term stimulation of bacteria at a high concentration.","author":[{"dropping-particle":"","family":"Ratcliff","given":"Alice W.","non-dropping-particle":"","parse-names":false,"suffix":""},{"dropping-particle":"","family":"Busse","given":"Matt D.","non-dropping-particle":"","parse-names":false,"suffix":""},{"dropping-particle":"","family":"Shestak","given":"Carol J.","non-dropping-particle":"","parse-names":false,"suffix":""}],"container-title":"Applied Soil Ecology","id":"ITEM-1","issue":"2-3","issued":{"date-parts":[["2006"]]},"page":"114-124","title":"Changes in microbial community structure following herbicide (glyphosate) additions to forest soils","type":"article-journal","volume":"34"},"uris":["http://www.mendeley.com/documents/?uuid=950bfffd-ee59-4251-b234-6263ad028e92"]},{"id":"ITEM-2","itemData":{"DOI":"10.1080/00103620701826506","ISSN":"00103624","abstract":"Short-term response of microbial respiration after treatment with different doses of the herbicides metsulfuron methyl (MET), 2,4-D, and glyphosate (GLY) was studied in microcosms of soils collected in three agricultural sites of the Southern Pampas region, Buenos Aires, Argentina. The influence of diammonium phosphate [(NH4)2PO4] on carbon dioxide (CO2) evolution, when applied with the highest doses of the herbicides, was also investigated. MET had no effect on microbial respiration of an acidic soil of San Román (pH 6.06), even at the highest rate. However, MET inhibited microbial respiration in soils of Bordenave (pH 7.44), at a rate of 0.1 mg kg-1 soil. Low application rates of GLY and 2,4-D produced only transitory effects on CO2 evolution, whereas the addition of high doses of these herbicides stimulated microbial activity. On the other hand, the addition of fertilizer to soil treated with a high dose of GLY temporarily inhibited CO2 release. Copyright © Taylor &amp; Francis Group, LLC.","author":[{"dropping-particle":"","family":"Zabaloy","given":"M. C.","non-dropping-particle":"","parse-names":false,"suffix":""},{"dropping-particle":"","family":"Gómez","given":"Marisa A.","non-dropping-particle":"","parse-names":false,"suffix":""}],"container-title":"Communications in Soil Science and Plant Analysis","id":"ITEM-2","issue":"3-4","issued":{"date-parts":[["2008"]]},"page":"370-385","title":"Microbial respiration in soils of the Argentine Pampas after metsulfuron methyl, 2,4-D, and glyphosate treatments","type":"article-journal","volume":"39"},"uris":["http://www.mendeley.com/documents/?uuid=fab6a6a1-22b7-45c6-b854-3545ebd7d907"]},{"id":"ITEM-3","itemData":{"DOI":"10.1080/03067310290009514","ISBN":"0306731029","ISSN":"03067319","abstract":"The short-time of six pure herbicides (atrazine, terbuthylazine, rimsulfuron, primisulfuron-methyl, glyphosate and gluphosinate-ammonium) with respect to the corresponding commercial formulations on microbial activity and biomass of sandy loam soil were investigated. Application rates were: agricultural rate, 20 and 200 μg a.i. g-1 soil. Application at normal agricultural rates did not lead to significant effects on soil microbial activity, whereas soil microbial activity was markedly stimulated when pure and commercial formulations of the six herbicides were applied at 20 μg a.i. g-1 soil. The addition of 200 μg a.i. g-1 soil of four pure herbicides (atrazine, terbuthylazine, rimsulfuron, primisulfuron-methjyl) led to a significant decrease of soil microbial activity. Commercial formulations characterized by a higher relative a.i. concentration (atrazine and primisulfuron-methyl) approximately determined the same decreasing effect of the pure compound, whereas herbicide formulations with a lower relative a.i. concentration (terbuthylazine and rimsulfuron) produced a significant increase in soil microbial activity.","author":[{"dropping-particle":"","family":"Accinelli","given":"Cesare","non-dropping-particle":"","parse-names":false,"suffix":""},{"dropping-particle":"","family":"Screpanti","given":"Claudio","non-dropping-particle":"","parse-names":false,"suffix":""},{"dropping-particle":"","family":"Dinelli","given":"Giovanni","non-dropping-particle":"","parse-names":false,"suffix":""},{"dropping-particle":"","family":"Vicari","given":"Alberto","non-dropping-particle":"","parse-names":false,"suffix":""}],"container-title":"International Journal of Environmental Analytical Chemistry","id":"ITEM-3","issue":"8-9","issued":{"date-parts":[["2002"]]},"page":"519-527","title":"Short-time effects of pure and formulated herbicides on soil microbial activity and biomass","type":"article-journal","volume":"82"},"uris":["http://www.mendeley.com/documents/?uuid=fe42b6b3-07ab-4a30-8882-98267c5d686d"]}],"mendeley":{"formattedCitation":"(53–55)","plainTextFormattedCitation":"(53–55)","previouslyFormattedCitation":"(52–54)"},"properties":{"noteIndex":0},"schema":"https://github.com/citation-style-language/schema/raw/master/csl-citation.json"}</w:instrText>
+        <w:instrText>ADDIN CSL_CITATION {"citationItems":[{"id":"ITEM-1","itemData":{"DOI":"10.1016/j.apsoil.2006.03.002","ISBN":"0929-1393","ISSN":"09291393","abstract":"Glyphosate applied at the recommended field rate to a clay loam and a sandy loam forest soil resulted in few changes in microbial community structure. Total and culturable bacteria, fungal hyphal length, bacterial:fungal biomass, carbon utilization profiles (BIOLOG), and bacterial and fungal phospholipid fatty acids (PLFA) were unaffected 1, 3, 7, or 30 days after application of a commercial formulation (Roundup®). In contrast, a high concentration of glyphosate (100× field rate) simulating an undiluted chemical spill substantially altered the bacterial community in both soils. Increases in total bacteria, culturable bacteria, and bacterial:fungal biomass were rapid following application. Culturable bacteria increased from about 1% of the total population in untreated soil to as much as 25% at the high concentration by day 7, indicating enrichment of generalist bacteria. Community composition in both soils shifted from fungal dominance to an equal ratio of bacteria to fungi. Functional diversity of culturable bacteria, estimated by C substrate utilization, also increased at the high glyphosate concentration, particularly in the clay loam soil. Unlike the other bacterial indices, only minor changes in bacterial PLFA resulted after the third day following the 100× field rate application. Apparently the herbicide resulted in an across-the-board stimulation of bacteria that was not reflected by the finer-scale PLFA community structure. Changes in fungal properties (hyphae, propagules, PLFA biomarkers) were few and transient. We conclude that the commercial formulation of glyphosate has a benign affect on community structure when applied at the recommended field rate, and produces a non-specific, short-term stimulation of bacteria at a high concentration.","author":[{"dropping-particle":"","family":"Ratcliff","given":"Alice W.","non-dropping-particle":"","parse-names":false,"suffix":""},{"dropping-particle":"","family":"Busse","given":"Matt D.","non-dropping-particle":"","parse-names":false,"suffix":""},{"dropping-particle":"","family":"Shestak","given":"Carol J.","non-dropping-particle":"","parse-names":false,"suffix":""}],"container-title":"Applied Soil Ecology","id":"ITEM-1","issue":"2-3","issued":{"date-parts":[["2006"]]},"page":"114-124","title":"Changes in microbial community structure following herbicide (glyphosate) additions to forest soils","type":"article-journal","volume":"34"},"uris":["http://www.mendeley.com/documents/?uuid=950bfffd-ee59-4251-b234-6263ad028e92"]},{"id":"ITEM-2","itemData":{"DOI":"10.1080/00103620701826506","ISSN":"00103624","abstract":"Short-term response of microbial respiration after treatment with different doses of the herbicides metsulfuron methyl (MET), 2,4-D, and glyphosate (GLY) was studied in microcosms of soils collected in three agricultural sites of the Southern Pampas region, Buenos Aires, Argentina. The influence of diammonium phosphate [(NH4)2PO4] on carbon dioxide (CO2) evolution, when applied with the highest doses of the herbicides, was also investigated. MET had no effect on microbial respiration of an acidic soil of San Román (pH 6.06), even at the highest rate. However, MET inhibited microbial respiration in soils of Bordenave (pH 7.44), at a rate of 0.1 mg kg-1 soil. Low application rates of GLY and 2,4-D produced only transitory effects on CO2 evolution, whereas the addition of high doses of these herbicides stimulated microbial activity. On the other hand, the addition of fertilizer to soil treated with a high dose of GLY temporarily inhibited CO2 release. Copyright © Taylor &amp; Francis Group, LLC.","author":[{"dropping-particle":"","family":"Zabaloy","given":"M. C.","non-dropping-particle":"","parse-names":false,"suffix":""},{"dropping-particle":"","family":"Gómez","given":"Marisa A.","non-dropping-particle":"","parse-names":false,"suffix":""}],"container-title":"Communications in Soil Science and Plant Analysis","id":"ITEM-2","issue":"3-4","issued":{"date-parts":[["2008"]]},"page":"370-385","title":"Microbial respiration in soils of the Argentine Pampas after metsulfuron methyl, 2,4-D, and glyphosate treatments","type":"article-journal","volume":"39"},"uris":["http://www.mendeley.com/documents/?uuid=fab6a6a1-22b7-45c6-b854-3545ebd7d907"]},{"id":"ITEM-3","itemData":{"DOI":"10.1080/03067310290009514","ISBN":"0306731029","ISSN":"03067319","abstract":"The short-time of six pure herbicides (atrazine, terbuthylazine, rimsulfuron, primisulfuron-methyl, glyphosate and gluphosinate-ammonium) with respect to the corresponding commercial formulations on microbial activity and biomass of sandy loam soil were investigated. Application rates were: agricultural rate, 20 and 200 μg a.i. g-1 soil. Application at normal agricultural rates did not lead to significant effects on soil microbial activity, whereas soil microbial activity was markedly stimulated when pure and commercial formulations of the six herbicides were applied at 20 μg a.i. g-1 soil. The addition of 200 μg a.i. g-1 soil of four pure herbicides (atrazine, terbuthylazine, rimsulfuron, primisulfuron-methjyl) led to a significant decrease of soil microbial activity. Commercial formulations characterized by a higher relative a.i. concentration (atrazine and primisulfuron-methyl) approximately determined the same decreasing effect of the pure compound, whereas herbicide formulations with a lower relative a.i. concentration (terbuthylazine and rimsulfuron) produced a significant increase in soil microbial activity.","author":[{"dropping-particle":"","family":"Accinelli","given":"Cesare","non-dropping-particle":"","parse-names":false,"suffix":""},{"dropping-particle":"","family":"Screpanti","given":"Claudio","non-dropping-particle":"","parse-names":false,"suffix":""},{"dropping-particle":"","family":"Dinelli","given":"Giovanni","non-dropping-particle":"","parse-names":false,"suffix":""},{"dropping-particle":"","family":"Vicari","given":"Alberto","non-dropping-particle":"","parse-names":false,"suffix":""}],"container-title":"International Journal of Environmental Analytical Chemistry","id":"ITEM-3","issue":"8-9","issued":{"date-parts":[["2002"]]},"page":"519-527","title":"Short-time effects of pure and formulated herbicides on soil microbial activity and biomass","type":"article-journal","volume":"82"},"uris":["http://www.mendeley.com/documents/?uuid=fe42b6b3-07ab-4a30-8882-98267c5d686d"]}],"mendeley":{"formattedCitation":"(54–56)","plainTextFormattedCitation":"(54–56)","previouslyFormattedCitation":"(55–57)"},"properties":{"noteIndex":0},"schema":"https://github.com/citation-style-language/schema/raw/master/csl-citation.json"}</w:instrText>
       </w:r>
       <w:r>
         <w:rPr>
@@ -11525,7 +11792,7 @@
           <w:color w:val="000000" w:themeColor="text1"/>
           <w:shd w:val="clear" w:color="auto" w:fill="FFFFFF"/>
         </w:rPr>
-        <w:t>(53–55)</w:t>
+        <w:t>(54–56)</w:t>
       </w:r>
       <w:r>
         <w:rPr>
@@ -11557,7 +11824,7 @@
           <w:color w:val="000000" w:themeColor="text1"/>
           <w:shd w:val="clear" w:color="auto" w:fill="FFFFFF"/>
         </w:rPr>
-        <w:instrText>ADDIN CSL_CITATION {"citationItems":[{"id":"ITEM-1","itemData":{"DOI":"10.5772/12881","abstract":"With the widespread use of post-emergent herbicides and their increased use in areas under conservation management systems (no-till and minimum tillage), concerns about environmental and public health problems due to herbicidal molecules has been growing. The use of herbicides has been justified by the resultant reduction in production costs because expenses regarding application and product price are lower with these treatments compared with existing alternatives. However, studies in the literature have demonstrated that there can be an increasing need for greater doses of nitrogen (N) fertilizers and pesticides after herbicides have been applied (Cakmak, 2007; Damin et al., 2008, 2009). The use of nitrogen fertilizers in doses that are enough to supply the demand of crops is one of the main practices associated with high productivity. However, these fertilizers are expensive, and their indiscriminate use can cause the emission of green-house gases (Sherlock et al., 1989), the contamination of superficial waters with nitrate and the destruction of ozone in the stratosphere, with N2O as an intermediary (Groffman, 2000). In addition, fossil fuels, which are non-renewable resource, are consumed in the manufacture of N fertilizers. Recent research has shown that about 15 to 20% of the N introduced by fertilization can be lost after plants have been desiccated by herbicides. This losses can be even greater when the N that was already in the system is considered. Moreover, some laboratory studies have shown an increase in the emission of N2O, a gas that has a global heating potential 298 times greater than that of CO2, in areas using desiccants. Despite the importance of awareness about the effects of herbicides in the nitrogen cycle, this subject has been seldom discussed and studied in the literature. Within this context, this chapter will discuss the effects of herbicides in the nitrogen cycle processes that determine its availability to plants in agricultural systems.","author":[{"dropping-particle":"","family":"Damin","given":"Virginia","non-dropping-particle":"","parse-names":false,"suffix":""},{"dropping-particle":"","family":"Triveli","given":"Paulo","non-dropping-particle":"","parse-names":false,"suffix":""}],"container-title":"Herbicides and Environment","id":"ITEM-1","issue":"February 2014","issued":{"date-parts":[["2011","1","8"]]},"publisher":"InTech","title":"Herbicides Effect on Nitrogen Cycling in Agroecossystems","type":"chapter"},"uris":["http://www.mendeley.com/documents/?uuid=711c0269-9aca-4fed-a99d-80457af430bc"]}],"mendeley":{"formattedCitation":"(45)","plainTextFormattedCitation":"(45)","previouslyFormattedCitation":"(44)"},"properties":{"noteIndex":0},"schema":"https://github.com/citation-style-language/schema/raw/master/csl-citation.json"}</w:instrText>
+        <w:instrText>ADDIN CSL_CITATION {"citationItems":[{"id":"ITEM-1","itemData":{"DOI":"10.5772/12881","abstract":"With the widespread use of post-emergent herbicides and their increased use in areas under conservation management systems (no-till and minimum tillage), concerns about environmental and public health problems due to herbicidal molecules has been growing. The use of herbicides has been justified by the resultant reduction in production costs because expenses regarding application and product price are lower with these treatments compared with existing alternatives. However, studies in the literature have demonstrated that there can be an increasing need for greater doses of nitrogen (N) fertilizers and pesticides after herbicides have been applied (Cakmak, 2007; Damin et al., 2008, 2009). The use of nitrogen fertilizers in doses that are enough to supply the demand of crops is one of the main practices associated with high productivity. However, these fertilizers are expensive, and their indiscriminate use can cause the emission of green-house gases (Sherlock et al., 1989), the contamination of superficial waters with nitrate and the destruction of ozone in the stratosphere, with N2O as an intermediary (Groffman, 2000). In addition, fossil fuels, which are non-renewable resource, are consumed in the manufacture of N fertilizers. Recent research has shown that about 15 to 20% of the N introduced by fertilization can be lost after plants have been desiccated by herbicides. This losses can be even greater when the N that was already in the system is considered. Moreover, some laboratory studies have shown an increase in the emission of N2O, a gas that has a global heating potential 298 times greater than that of CO2, in areas using desiccants. Despite the importance of awareness about the effects of herbicides in the nitrogen cycle, this subject has been seldom discussed and studied in the literature. Within this context, this chapter will discuss the effects of herbicides in the nitrogen cycle processes that determine its availability to plants in agricultural systems.","author":[{"dropping-particle":"","family":"Damin","given":"Virginia","non-dropping-particle":"","parse-names":false,"suffix":""},{"dropping-particle":"","family":"Triveli","given":"Paulo","non-dropping-particle":"","parse-names":false,"suffix":""}],"container-title":"Herbicides and Environment","id":"ITEM-1","issue":"February 2014","issued":{"date-parts":[["2011","1","8"]]},"publisher":"InTech","title":"Herbicides Effect on Nitrogen Cycling in Agroecossystems","type":"chapter"},"uris":["http://www.mendeley.com/documents/?uuid=711c0269-9aca-4fed-a99d-80457af430bc"]}],"mendeley":{"formattedCitation":"(46)","plainTextFormattedCitation":"(46)","previouslyFormattedCitation":"(47)"},"properties":{"noteIndex":0},"schema":"https://github.com/citation-style-language/schema/raw/master/csl-citation.json"}</w:instrText>
       </w:r>
       <w:r>
         <w:rPr>
@@ -11574,7 +11841,7 @@
           <w:color w:val="000000" w:themeColor="text1"/>
           <w:shd w:val="clear" w:color="auto" w:fill="FFFFFF"/>
         </w:rPr>
-        <w:t>(45)</w:t>
+        <w:t>(46)</w:t>
       </w:r>
       <w:r>
         <w:rPr>
@@ -11647,7 +11914,7 @@
           <w:color w:val="000000" w:themeColor="text1"/>
           <w:shd w:val="clear" w:color="auto" w:fill="FFFFFF"/>
         </w:rPr>
-        <w:t xml:space="preserve"> . </w:t>
+        <w:t xml:space="preserve">. </w:t>
       </w:r>
       <w:proofErr w:type="gramStart"/>
       <w:r>
@@ -11782,7 +12049,7 @@
           <w:color w:val="000000" w:themeColor="text1"/>
           <w:shd w:val="clear" w:color="auto" w:fill="FFFFFF"/>
         </w:rPr>
-        <w:instrText>ADDIN CSL_CITATION {"citationItems":[{"id":"ITEM-1","itemData":{"DOI":"10.5772/12881","abstract":"With the widespread use of post-emergent herbicides and their increased use in areas under conservation management systems (no-till and minimum tillage), concerns about environmental and public health problems due to herbicidal molecules has been growing. The use of herbicides has been justified by the resultant reduction in production costs because expenses regarding application and product price are lower with these treatments compared with existing alternatives. However, studies in the literature have demonstrated that there can be an increasing need for greater doses of nitrogen (N) fertilizers and pesticides after herbicides have been applied (Cakmak, 2007; Damin et al., 2008, 2009). The use of nitrogen fertilizers in doses that are enough to supply the demand of crops is one of the main practices associated with high productivity. However, these fertilizers are expensive, and their indiscriminate use can cause the emission of green-house gases (Sherlock et al., 1989), the contamination of superficial waters with nitrate and the destruction of ozone in the stratosphere, with N2O as an intermediary (Groffman, 2000). In addition, fossil fuels, which are non-renewable resource, are consumed in the manufacture of N fertilizers. Recent research has shown that about 15 to 20% of the N introduced by fertilization can be lost after plants have been desiccated by herbicides. This losses can be even greater when the N that was already in the system is considered. Moreover, some laboratory studies have shown an increase in the emission of N2O, a gas that has a global heating potential 298 times greater than that of CO2, in areas using desiccants. Despite the importance of awareness about the effects of herbicides in the nitrogen cycle, this subject has been seldom discussed and studied in the literature. Within this context, this chapter will discuss the effects of herbicides in the nitrogen cycle processes that determine its availability to plants in agricultural systems.","author":[{"dropping-particle":"","family":"Damin","given":"Virginia","non-dropping-particle":"","parse-names":false,"suffix":""},{"dropping-particle":"","family":"Triveli","given":"Paulo","non-dropping-particle":"","parse-names":false,"suffix":""}],"container-title":"Herbicides and Environment","id":"ITEM-1","issue":"February 2014","issued":{"date-parts":[["2011","1","8"]]},"publisher":"InTech","title":"Herbicides Effect on Nitrogen Cycling in Agroecossystems","type":"chapter"},"uris":["http://www.mendeley.com/documents/?uuid=711c0269-9aca-4fed-a99d-80457af430bc"]}],"mendeley":{"formattedCitation":"(45)","plainTextFormattedCitation":"(45)","previouslyFormattedCitation":"(44)"},"properties":{"noteIndex":0},"schema":"https://github.com/citation-style-language/schema/raw/master/csl-citation.json"}</w:instrText>
+        <w:instrText>ADDIN CSL_CITATION {"citationItems":[{"id":"ITEM-1","itemData":{"DOI":"10.5772/12881","abstract":"With the widespread use of post-emergent herbicides and their increased use in areas under conservation management systems (no-till and minimum tillage), concerns about environmental and public health problems due to herbicidal molecules has been growing. The use of herbicides has been justified by the resultant reduction in production costs because expenses regarding application and product price are lower with these treatments compared with existing alternatives. However, studies in the literature have demonstrated that there can be an increasing need for greater doses of nitrogen (N) fertilizers and pesticides after herbicides have been applied (Cakmak, 2007; Damin et al., 2008, 2009). The use of nitrogen fertilizers in doses that are enough to supply the demand of crops is one of the main practices associated with high productivity. However, these fertilizers are expensive, and their indiscriminate use can cause the emission of green-house gases (Sherlock et al., 1989), the contamination of superficial waters with nitrate and the destruction of ozone in the stratosphere, with N2O as an intermediary (Groffman, 2000). In addition, fossil fuels, which are non-renewable resource, are consumed in the manufacture of N fertilizers. Recent research has shown that about 15 to 20% of the N introduced by fertilization can be lost after plants have been desiccated by herbicides. This losses can be even greater when the N that was already in the system is considered. Moreover, some laboratory studies have shown an increase in the emission of N2O, a gas that has a global heating potential 298 times greater than that of CO2, in areas using desiccants. Despite the importance of awareness about the effects of herbicides in the nitrogen cycle, this subject has been seldom discussed and studied in the literature. Within this context, this chapter will discuss the effects of herbicides in the nitrogen cycle processes that determine its availability to plants in agricultural systems.","author":[{"dropping-particle":"","family":"Damin","given":"Virginia","non-dropping-particle":"","parse-names":false,"suffix":""},{"dropping-particle":"","family":"Triveli","given":"Paulo","non-dropping-particle":"","parse-names":false,"suffix":""}],"container-title":"Herbicides and Environment","id":"ITEM-1","issue":"February 2014","issued":{"date-parts":[["2011","1","8"]]},"publisher":"InTech","title":"Herbicides Effect on Nitrogen Cycling in Agroecossystems","type":"chapter"},"uris":["http://www.mendeley.com/documents/?uuid=711c0269-9aca-4fed-a99d-80457af430bc"]}],"mendeley":{"formattedCitation":"(46)","plainTextFormattedCitation":"(46)","previouslyFormattedCitation":"(47)"},"properties":{"noteIndex":0},"schema":"https://github.com/citation-style-language/schema/raw/master/csl-citation.json"}</w:instrText>
       </w:r>
       <w:r>
         <w:rPr>
@@ -11799,7 +12066,7 @@
           <w:color w:val="000000" w:themeColor="text1"/>
           <w:shd w:val="clear" w:color="auto" w:fill="FFFFFF"/>
         </w:rPr>
-        <w:t>(45)</w:t>
+        <w:t>(46)</w:t>
       </w:r>
       <w:r>
         <w:rPr>
@@ -11870,7 +12137,56 @@
           <w:color w:val="000000" w:themeColor="text1"/>
           <w:shd w:val="clear" w:color="auto" w:fill="FFFFFF"/>
         </w:rPr>
-        <w:t xml:space="preserve"> and the ratio of C:P cycling enzymes were shown to be predicted by total weedy vegetation. As both BG and LAP are produced by </w:t>
+        <w:t xml:space="preserve"> and the ratio of C:P cycling enzymes were shown to be predicted by total weedy vegetation. As both BG and LAP are produced by both plants as well as microbes, it is not surprising that their activities are predicted by total weedy vegetation cover </w:t>
+      </w:r>
+      <w:r>
+        <w:rPr>
+          <w:rFonts w:ascii="Times New Roman" w:hAnsi="Times New Roman" w:cs="Times New Roman"/>
+          <w:color w:val="000000" w:themeColor="text1"/>
+          <w:shd w:val="clear" w:color="auto" w:fill="FFFFFF"/>
+        </w:rPr>
+        <w:fldChar w:fldCharType="begin" w:fldLock="1"/>
+      </w:r>
+      <w:r>
+        <w:rPr>
+          <w:rFonts w:ascii="Times New Roman" w:hAnsi="Times New Roman" w:cs="Times New Roman"/>
+          <w:color w:val="000000" w:themeColor="text1"/>
+          <w:shd w:val="clear" w:color="auto" w:fill="FFFFFF"/>
+        </w:rPr>
+        <w:instrText>ADDIN CSL_CITATION {"citationItems":[{"id":"ITEM-1","itemData":{"DOI":"10.1016/j.phytochem.2008.03.006","ISSN":"00319422","author":[{"dropping-particle":"","family":"Morant","given":"Anne Vinther","non-dropping-particle":"","parse-names":false,"suffix":""},{"dropping-particle":"","family":"Jørgensen","given":"Kirsten","non-dropping-particle":"","parse-names":false,"suffix":""},{"dropping-particle":"","family":"Jørgensen","given":"Charlotte","non-dropping-particle":"","parse-names":false,"suffix":""},{"dropping-particle":"","family":"Paquette","given":"Suzanne Michelle","non-dropping-particle":"","parse-names":false,"suffix":""},{"dropping-particle":"","family":"Sánchez-Pérez","given":"Raquel","non-dropping-particle":"","parse-names":false,"suffix":""},{"dropping-particle":"","family":"Møller","given":"Birger Lindberg","non-dropping-particle":"","parse-names":false,"suffix":""},{"dropping-particle":"","family":"Bak","given":"Søren","non-dropping-particle":"","parse-names":false,"suffix":""}],"container-title":"Phytochemistry","id":"ITEM-1","issue":"9","issued":{"date-parts":[["2008","6"]]},"page":"1795-1813","title":"β-Glucosidases as detonators of plant chemical defense","type":"article-journal","volume":"69"},"uris":["http://www.mendeley.com/documents/?uuid=da087548-8c61-4287-a87a-a8ccde702c56"]},{"id":"ITEM-2","itemData":{"DOI":"10.1074/jbc.M111.309500","ISSN":"00219258","author":[{"dropping-particle":"","family":"Scranton","given":"Melissa A","non-dropping-particle":"","parse-names":false,"suffix":""},{"dropping-particle":"","family":"Yee","given":"Ashley","non-dropping-particle":"","parse-names":false,"suffix":""},{"dropping-particle":"","family":"Park","given":"Sang-youl","non-dropping-particle":"","parse-names":false,"suffix":""},{"dropping-particle":"","family":"Walling","given":"Linda L","non-dropping-particle":"","parse-names":false,"suffix":""}],"container-title":"Journal of Biological Chemistry","id":"ITEM-2","issue":"22","issued":{"date-parts":[["2012","5"]]},"page":"18408-18417","publisher":"Â© 2012 ASBMB. Currently published by Elsevier Inc; originally published by American Society for Biochemistry and Molecular Biology.","title":"Plant Leucine Aminopeptidases Moonlight as Molecular Chaperones to Alleviate Stress-induced Damage","type":"article-journal","volume":"287"},"uris":["http://www.mendeley.com/documents/?uuid=bf44a8aa-79bb-4a2b-804b-f4a46d1090c5"]},{"id":"ITEM-3","itemData":{"DOI":"10.1007/s11103-011-9800-2","ISSN":"0167-4412","author":[{"dropping-particle":"","family":"Gómez-Anduro","given":"Gracia","non-dropping-particle":"","parse-names":false,"suffix":""},{"dropping-particle":"","family":"Ceniceros-Ojeda","given":"Esther Adriana","non-dropping-particle":"","parse-names":false,"suffix":""},{"dropping-particle":"","family":"Casados-Vázquez","given":"Luz Edith","non-dropping-particle":"","parse-names":false,"suffix":""},{"dropping-particle":"","family":"Bencivenni","given":"Christelle","non-dropping-particle":"","parse-names":false,"suffix":""},{"dropping-particle":"","family":"Sierra-Beltrán","given":"Arturo","non-dropping-particle":"","parse-names":false,"suffix":""},{"dropping-particle":"","family":"Murillo-Amador","given":"Bernardo","non-dropping-particle":"","parse-names":false,"suffix":""},{"dropping-particle":"","family":"Tiessen","given":"Axel","non-dropping-particle":"","parse-names":false,"suffix":""}],"container-title":"Plant Molecular Biology","id":"ITEM-3","issue":"1-2","issued":{"date-parts":[["2011","9","22"]]},"page":"159-183","title":"Genome-wide analysis of the beta-glucosidase gene family in maize (Zea mays L. var B73)","type":"article-journal","volume":"77"},"uris":["http://www.mendeley.com/documents/?uuid=2b636a59-309e-4ee2-be2d-552912c192b4"]}],"mendeley":{"formattedCitation":"(57–59)","plainTextFormattedCitation":"(57–59)","previouslyFormattedCitation":"(58–60)"},"properties":{"noteIndex":0},"schema":"https://github.com/citation-style-language/schema/raw/master/csl-citation.json"}</w:instrText>
+      </w:r>
+      <w:r>
+        <w:rPr>
+          <w:rFonts w:ascii="Times New Roman" w:hAnsi="Times New Roman" w:cs="Times New Roman"/>
+          <w:color w:val="000000" w:themeColor="text1"/>
+          <w:shd w:val="clear" w:color="auto" w:fill="FFFFFF"/>
+        </w:rPr>
+        <w:fldChar w:fldCharType="separate"/>
+      </w:r>
+      <w:r>
+        <w:rPr>
+          <w:rFonts w:ascii="Times New Roman" w:hAnsi="Times New Roman" w:cs="Times New Roman"/>
+          <w:noProof/>
+          <w:color w:val="000000" w:themeColor="text1"/>
+          <w:shd w:val="clear" w:color="auto" w:fill="FFFFFF"/>
+        </w:rPr>
+        <w:t>(57–59)</w:t>
+      </w:r>
+      <w:r>
+        <w:rPr>
+          <w:rFonts w:ascii="Times New Roman" w:hAnsi="Times New Roman" w:cs="Times New Roman"/>
+          <w:color w:val="000000" w:themeColor="text1"/>
+          <w:shd w:val="clear" w:color="auto" w:fill="FFFFFF"/>
+        </w:rPr>
+        <w:fldChar w:fldCharType="end"/>
+      </w:r>
+      <w:r>
+        <w:rPr>
+          <w:rFonts w:ascii="Times New Roman" w:hAnsi="Times New Roman" w:cs="Times New Roman"/>
+          <w:color w:val="000000" w:themeColor="text1"/>
+          <w:shd w:val="clear" w:color="auto" w:fill="FFFFFF"/>
+        </w:rPr>
+        <w:t xml:space="preserve">. It is also possible that the mechanical disruption of soil during </w:t>
       </w:r>
       <w:r>
         <w:rPr>
@@ -11879,7 +12195,7 @@
           <w:shd w:val="clear" w:color="auto" w:fill="FFFFFF"/>
         </w:rPr>
         <w:lastRenderedPageBreak/>
-        <w:t xml:space="preserve">both plants as well as microbes, it is not surprising that their activities are predicted by total weedy vegetation cover </w:t>
+        <w:t xml:space="preserve">the enzyme assay prep could have also led to intracellular enzymes, contained in plant material, to be released into the soil slurry </w:t>
       </w:r>
       <w:r>
         <w:rPr>
@@ -11895,7 +12211,7 @@
           <w:color w:val="000000" w:themeColor="text1"/>
           <w:shd w:val="clear" w:color="auto" w:fill="FFFFFF"/>
         </w:rPr>
-        <w:instrText>ADDIN CSL_CITATION {"citationItems":[{"id":"ITEM-1","itemData":{"DOI":"10.1016/j.phytochem.2008.03.006","ISSN":"00319422","author":[{"dropping-particle":"","family":"Morant","given":"Anne Vinther","non-dropping-particle":"","parse-names":false,"suffix":""},{"dropping-particle":"","family":"Jørgensen","given":"Kirsten","non-dropping-particle":"","parse-names":false,"suffix":""},{"dropping-particle":"","family":"Jørgensen","given":"Charlotte","non-dropping-particle":"","parse-names":false,"suffix":""},{"dropping-particle":"","family":"Paquette","given":"Suzanne Michelle","non-dropping-particle":"","parse-names":false,"suffix":""},{"dropping-particle":"","family":"Sánchez-Pérez","given":"Raquel","non-dropping-particle":"","parse-names":false,"suffix":""},{"dropping-particle":"","family":"Møller","given":"Birger Lindberg","non-dropping-particle":"","parse-names":false,"suffix":""},{"dropping-particle":"","family":"Bak","given":"Søren","non-dropping-particle":"","parse-names":false,"suffix":""}],"container-title":"Phytochemistry","id":"ITEM-1","issue":"9","issued":{"date-parts":[["2008","6"]]},"page":"1795-1813","title":"β-Glucosidases as detonators of plant chemical defense","type":"article-journal","volume":"69"},"uris":["http://www.mendeley.com/documents/?uuid=da087548-8c61-4287-a87a-a8ccde702c56"]},{"id":"ITEM-2","itemData":{"DOI":"10.1074/jbc.M111.309500","ISSN":"00219258","author":[{"dropping-particle":"","family":"Scranton","given":"Melissa A","non-dropping-particle":"","parse-names":false,"suffix":""},{"dropping-particle":"","family":"Yee","given":"Ashley","non-dropping-particle":"","parse-names":false,"suffix":""},{"dropping-particle":"","family":"Park","given":"Sang-youl","non-dropping-particle":"","parse-names":false,"suffix":""},{"dropping-particle":"","family":"Walling","given":"Linda L","non-dropping-particle":"","parse-names":false,"suffix":""}],"container-title":"Journal of Biological Chemistry","id":"ITEM-2","issue":"22","issued":{"date-parts":[["2012","5"]]},"page":"18408-18417","publisher":"Â© 2012 ASBMB. Currently published by Elsevier Inc; originally published by American Society for Biochemistry and Molecular Biology.","title":"Plant Leucine Aminopeptidases Moonlight as Molecular Chaperones to Alleviate Stress-induced Damage","type":"article-journal","volume":"287"},"uris":["http://www.mendeley.com/documents/?uuid=bf44a8aa-79bb-4a2b-804b-f4a46d1090c5"]},{"id":"ITEM-3","itemData":{"DOI":"10.1007/s11103-011-9800-2","ISSN":"0167-4412","author":[{"dropping-particle":"","family":"Gómez-Anduro","given":"Gracia","non-dropping-particle":"","parse-names":false,"suffix":""},{"dropping-particle":"","family":"Ceniceros-Ojeda","given":"Esther Adriana","non-dropping-particle":"","parse-names":false,"suffix":""},{"dropping-particle":"","family":"Casados-Vázquez","given":"Luz Edith","non-dropping-particle":"","parse-names":false,"suffix":""},{"dropping-particle":"","family":"Bencivenni","given":"Christelle","non-dropping-particle":"","parse-names":false,"suffix":""},{"dropping-particle":"","family":"Sierra-Beltrán","given":"Arturo","non-dropping-particle":"","parse-names":false,"suffix":""},{"dropping-particle":"","family":"Murillo-Amador","given":"Bernardo","non-dropping-particle":"","parse-names":false,"suffix":""},{"dropping-particle":"","family":"Tiessen","given":"Axel","non-dropping-particle":"","parse-names":false,"suffix":""}],"container-title":"Plant Molecular Biology","id":"ITEM-3","issue":"1-2","issued":{"date-parts":[["2011","9","22"]]},"page":"159-183","title":"Genome-wide analysis of the beta-glucosidase gene family in maize (Zea mays L. var B73)","type":"article-journal","volume":"77"},"uris":["http://www.mendeley.com/documents/?uuid=2b636a59-309e-4ee2-be2d-552912c192b4"]}],"mendeley":{"formattedCitation":"(56–58)","plainTextFormattedCitation":"(56–58)","previouslyFormattedCitation":"(55–57)"},"properties":{"noteIndex":0},"schema":"https://github.com/citation-style-language/schema/raw/master/csl-citation.json"}</w:instrText>
+        <w:instrText>ADDIN CSL_CITATION {"citationItems":[{"id":"ITEM-1","itemData":{"abstract":"Enzymes are catalytic substances that without undergoing permanent alteration cause chemical reactions to proceed as faster rate. Soil enzymes play key biochemical functions in the overall process of organic matter decomposition in the soil system. They are important in catalyzing several important reactions necessary for the life processes of micro-organisms in soils, stabilization of soil structure, and the decomposition of organic wastes, organic matter formation and nutrient cycling. Soil enzymes regulate the functioning of the ecosystem and play key biochemical functions in the overall process of organic matter transformation and nutrient cycling in the soil system. The overall enzyme activity in soil consists of various intracellular and extracellular enzymes that originate from microorganisms (e.g., bacteria, fungi) or from plants and animals. These enzymes may include amylase, arylsulphatases, glycosidase, cellulose, chitins, dehydrogenate, phosphates, protease and urease. Ester sulfates are considered to be the most labile form of soil organic S, they are unavailable to plants and must be hydrolyzed to inorganic SO4 2- before plant uptakes. Arylsulfatase is involved by cleaving the O_S bond and is believed to make a major contribution to the mineralization of ester sulfate in soils. Amylase is a starch hydrolyzing enzyme. It is known to be constituted by α-amylase and β amylase that plays a significant role in the breakdown of starch. Research evidence suggests that several other enzymes are involved in the hydrolysis of starch, but of major importance are α-amylase which converts starch like substrates to glucose and/or oligosaccharides and β-amylase, which converts starch to maltose. β-glucosidase is one such enzyme, being involved in the enzymatic degradation of cellulose, which is the main component of plant polysaccharides. Phosphatases are a broad group of enzymes that are capable of catalysing hydrolysis of esters and anhydrides of phosphoric acid.","author":[{"dropping-particle":"","family":"T. Sherene","given":"","non-dropping-particle":"","parse-names":false,"suffix":""}],"container-title":"Bio Bulletin","id":"ITEM-1","issue":"1","issued":{"date-parts":[["2017"]]},"page":"109-131","title":"Role of Soil Enzymes in Nutrient Transformation: A Review","type":"article-journal","volume":"3 (1)"},"uris":["http://www.mendeley.com/documents/?uuid=1156bbd1-41e3-4289-94f8-b2d5cd90d235"]}],"mendeley":{"formattedCitation":"(60)","plainTextFormattedCitation":"(60)","previouslyFormattedCitation":"(61)"},"properties":{"noteIndex":0},"schema":"https://github.com/citation-style-language/schema/raw/master/csl-citation.json"}</w:instrText>
       </w:r>
       <w:r>
         <w:rPr>
@@ -11912,56 +12228,7 @@
           <w:color w:val="000000" w:themeColor="text1"/>
           <w:shd w:val="clear" w:color="auto" w:fill="FFFFFF"/>
         </w:rPr>
-        <w:t>(56–58)</w:t>
-      </w:r>
-      <w:r>
-        <w:rPr>
-          <w:rFonts w:ascii="Times New Roman" w:hAnsi="Times New Roman" w:cs="Times New Roman"/>
-          <w:color w:val="000000" w:themeColor="text1"/>
-          <w:shd w:val="clear" w:color="auto" w:fill="FFFFFF"/>
-        </w:rPr>
-        <w:fldChar w:fldCharType="end"/>
-      </w:r>
-      <w:r>
-        <w:rPr>
-          <w:rFonts w:ascii="Times New Roman" w:hAnsi="Times New Roman" w:cs="Times New Roman"/>
-          <w:color w:val="000000" w:themeColor="text1"/>
-          <w:shd w:val="clear" w:color="auto" w:fill="FFFFFF"/>
-        </w:rPr>
-        <w:t xml:space="preserve">. It is also possible that the mechanical disruption of soil during the enzyme assay prep could have also led to intracellular enzymes, contained in plant material, to be released into the soil slurry </w:t>
-      </w:r>
-      <w:r>
-        <w:rPr>
-          <w:rFonts w:ascii="Times New Roman" w:hAnsi="Times New Roman" w:cs="Times New Roman"/>
-          <w:color w:val="000000" w:themeColor="text1"/>
-          <w:shd w:val="clear" w:color="auto" w:fill="FFFFFF"/>
-        </w:rPr>
-        <w:fldChar w:fldCharType="begin" w:fldLock="1"/>
-      </w:r>
-      <w:r>
-        <w:rPr>
-          <w:rFonts w:ascii="Times New Roman" w:hAnsi="Times New Roman" w:cs="Times New Roman"/>
-          <w:color w:val="000000" w:themeColor="text1"/>
-          <w:shd w:val="clear" w:color="auto" w:fill="FFFFFF"/>
-        </w:rPr>
-        <w:instrText>ADDIN CSL_CITATION {"citationItems":[{"id":"ITEM-1","itemData":{"abstract":"Enzymes are catalytic substances that without undergoing permanent alteration cause chemical reactions to proceed as faster rate. Soil enzymes play key biochemical functions in the overall process of organic matter decomposition in the soil system. They are important in catalyzing several important reactions necessary for the life processes of micro-organisms in soils, stabilization of soil structure, and the decomposition of organic wastes, organic matter formation and nutrient cycling. Soil enzymes regulate the functioning of the ecosystem and play key biochemical functions in the overall process of organic matter transformation and nutrient cycling in the soil system. The overall enzyme activity in soil consists of various intracellular and extracellular enzymes that originate from microorganisms (e.g., bacteria, fungi) or from plants and animals. These enzymes may include amylase, arylsulphatases, glycosidase, cellulose, chitins, dehydrogenate, phosphates, protease and urease. Ester sulfates are considered to be the most labile form of soil organic S, they are unavailable to plants and must be hydrolyzed to inorganic SO4 2- before plant uptakes. Arylsulfatase is involved by cleaving the O_S bond and is believed to make a major contribution to the mineralization of ester sulfate in soils. Amylase is a starch hydrolyzing enzyme. It is known to be constituted by α-amylase and β amylase that plays a significant role in the breakdown of starch. Research evidence suggests that several other enzymes are involved in the hydrolysis of starch, but of major importance are α-amylase which converts starch like substrates to glucose and/or oligosaccharides and β-amylase, which converts starch to maltose. β-glucosidase is one such enzyme, being involved in the enzymatic degradation of cellulose, which is the main component of plant polysaccharides. Phosphatases are a broad group of enzymes that are capable of catalysing hydrolysis of esters and anhydrides of phosphoric acid.","author":[{"dropping-particle":"","family":"T. Sherene","given":"","non-dropping-particle":"","parse-names":false,"suffix":""}],"container-title":"Bio Bulletin","id":"ITEM-1","issue":"1","issued":{"date-parts":[["2017"]]},"page":"109-131","title":"Role of Soil Enzymes in Nutrient Transformation: A Review","type":"article-journal","volume":"3 (1)"},"uris":["http://www.mendeley.com/documents/?uuid=1156bbd1-41e3-4289-94f8-b2d5cd90d235"]}],"mendeley":{"formattedCitation":"(59)","plainTextFormattedCitation":"(59)","previouslyFormattedCitation":"(58)"},"properties":{"noteIndex":0},"schema":"https://github.com/citation-style-language/schema/raw/master/csl-citation.json"}</w:instrText>
-      </w:r>
-      <w:r>
-        <w:rPr>
-          <w:rFonts w:ascii="Times New Roman" w:hAnsi="Times New Roman" w:cs="Times New Roman"/>
-          <w:color w:val="000000" w:themeColor="text1"/>
-          <w:shd w:val="clear" w:color="auto" w:fill="FFFFFF"/>
-        </w:rPr>
-        <w:fldChar w:fldCharType="separate"/>
-      </w:r>
-      <w:r>
-        <w:rPr>
-          <w:rFonts w:ascii="Times New Roman" w:hAnsi="Times New Roman" w:cs="Times New Roman"/>
-          <w:noProof/>
-          <w:color w:val="000000" w:themeColor="text1"/>
-          <w:shd w:val="clear" w:color="auto" w:fill="FFFFFF"/>
-        </w:rPr>
-        <w:t>(59)</w:t>
+        <w:t>(60)</w:t>
       </w:r>
       <w:r>
         <w:rPr>
@@ -12042,7 +12309,7 @@
         <w:rPr>
           <w:rFonts w:ascii="Times New Roman" w:hAnsi="Times New Roman" w:cs="Times New Roman"/>
         </w:rPr>
-        <w:instrText>ADDIN CSL_CITATION {"citationItems":[{"id":"ITEM-1","itemData":{"DOI":"10.1073/pnas.1402584111","ISBN":"1091-6490 (Electronic)\\r0027-8424 (Linking)","ISSN":"0027-8424","PMID":"24733885","abstract":"Identifying the ecological processes that structure communities and the consequences for ecosystem function is a central goal of ecology. The recognition that fungi, bacteria, and viruses control key ecosystem functions has made microbial communities a major focus of this field. Because many ecological processes are apparent only at particular spatial or temporal scales, a complete understanding of the linkages between microbial community, environment, and function requires analysis across a wide range of scales. Here, we map the biological and functional geography of soil fungi from local to continental scales and show that the principal ecological processes controlling community structure and function operate at different scales. Similar to plants or animals, most soil fungi are endemic to particular bioregions, suggesting that factors operating at large spatial scales, like dispersal limitation or climate, are the first-order determinants of fungal community structure in nature. By contrast, soil extracellular enzyme activity is highly convergent across bioregions and widely differing fungal communities. Instead, soil enzyme activity is correlated with local soil environment and distribution of fungal traits within the community. The lack of structure-function relationships for soil fungal communities at continental scales indicates a high degree of functional redundancy among fungal communities in global biogeochemical cycles.","author":[{"dropping-particle":"","family":"Talbot","given":"Jennifer M","non-dropping-particle":"","parse-names":false,"suffix":""},{"dropping-particle":"","family":"Bruns","given":"Thomas D","non-dropping-particle":"","parse-names":false,"suffix":""},{"dropping-particle":"","family":"Taylor","given":"John W","non-dropping-particle":"","parse-names":false,"suffix":""},{"dropping-particle":"","family":"Smith","given":"D. P.","non-dropping-particle":"","parse-names":false,"suffix":""},{"dropping-particle":"","family":"Branco","given":"Sara","non-dropping-particle":"","parse-names":false,"suffix":""},{"dropping-particle":"","family":"Glassman","given":"Sydney I","non-dropping-particle":"","parse-names":false,"suffix":""},{"dropping-particle":"","family":"Erlandson","given":"Sonya","non-dropping-particle":"","parse-names":false,"suffix":""},{"dropping-particle":"","family":"Vilgalys","given":"Rytas","non-dropping-particle":"","parse-names":false,"suffix":""},{"dropping-particle":"","family":"Liao","given":"H.-L.","non-dropping-particle":"","parse-names":false,"suffix":""},{"dropping-particle":"","family":"Smith","given":"Matthew E","non-dropping-particle":"","parse-names":false,"suffix":""},{"dropping-particle":"","family":"Peay","given":"Kabir G","non-dropping-particle":"","parse-names":false,"suffix":""}],"container-title":"Proceedings of the National Academy of Sciences","id":"ITEM-1","issue":"17","issued":{"date-parts":[["2014","4","29"]]},"page":"6341-6346","title":"Endemism and functional convergence across the North American soil mycobiome","type":"article-journal","volume":"111"},"uris":["http://www.mendeley.com/documents/?uuid=ba2f044d-44d1-4397-8933-38fa51c1c203"]},{"id":"ITEM-2","itemData":{"DOI":"10.1111/j.1365-2389.2010.01314.x","ISSN":"13510754","author":[{"dropping-particle":"","family":"Nielsen","given":"U. N.","non-dropping-particle":"","parse-names":false,"suffix":""},{"dropping-particle":"","family":"Ayres","given":"E.","non-dropping-particle":"","parse-names":false,"suffix":""},{"dropping-particle":"","family":"Wall","given":"D. H.","non-dropping-particle":"","parse-names":false,"suffix":""},{"dropping-particle":"","family":"Bardgett","given":"R. D.","non-dropping-particle":"","parse-names":false,"suffix":""}],"container-title":"European Journal of Soil Science","id":"ITEM-2","issue":"1","issued":{"date-parts":[["2011","2"]]},"page":"105-116","title":"Soil biodiversity and carbon cycling: a review and synthesis of studies examining diversity-function relationships","type":"article-journal","volume":"62"},"uris":["http://www.mendeley.com/documents/?uuid=a50e67e9-8be9-4934-87a6-9cb98e6831d5"]}],"mendeley":{"formattedCitation":"(60, 61)","plainTextFormattedCitation":"(60, 61)","previouslyFormattedCitation":"(59, 60)"},"properties":{"noteIndex":0},"schema":"https://github.com/citation-style-language/schema/raw/master/csl-citation.json"}</w:instrText>
+        <w:instrText>ADDIN CSL_CITATION {"citationItems":[{"id":"ITEM-1","itemData":{"DOI":"10.1073/pnas.1402584111","ISBN":"1091-6490 (Electronic)\\r0027-8424 (Linking)","ISSN":"0027-8424","PMID":"24733885","abstract":"Identifying the ecological processes that structure communities and the consequences for ecosystem function is a central goal of ecology. The recognition that fungi, bacteria, and viruses control key ecosystem functions has made microbial communities a major focus of this field. Because many ecological processes are apparent only at particular spatial or temporal scales, a complete understanding of the linkages between microbial community, environment, and function requires analysis across a wide range of scales. Here, we map the biological and functional geography of soil fungi from local to continental scales and show that the principal ecological processes controlling community structure and function operate at different scales. Similar to plants or animals, most soil fungi are endemic to particular bioregions, suggesting that factors operating at large spatial scales, like dispersal limitation or climate, are the first-order determinants of fungal community structure in nature. By contrast, soil extracellular enzyme activity is highly convergent across bioregions and widely differing fungal communities. Instead, soil enzyme activity is correlated with local soil environment and distribution of fungal traits within the community. The lack of structure-function relationships for soil fungal communities at continental scales indicates a high degree of functional redundancy among fungal communities in global biogeochemical cycles.","author":[{"dropping-particle":"","family":"Talbot","given":"Jennifer M","non-dropping-particle":"","parse-names":false,"suffix":""},{"dropping-particle":"","family":"Bruns","given":"Thomas D","non-dropping-particle":"","parse-names":false,"suffix":""},{"dropping-particle":"","family":"Taylor","given":"John W","non-dropping-particle":"","parse-names":false,"suffix":""},{"dropping-particle":"","family":"Smith","given":"D. P.","non-dropping-particle":"","parse-names":false,"suffix":""},{"dropping-particle":"","family":"Branco","given":"Sara","non-dropping-particle":"","parse-names":false,"suffix":""},{"dropping-particle":"","family":"Glassman","given":"Sydney I","non-dropping-particle":"","parse-names":false,"suffix":""},{"dropping-particle":"","family":"Erlandson","given":"Sonya","non-dropping-particle":"","parse-names":false,"suffix":""},{"dropping-particle":"","family":"Vilgalys","given":"Rytas","non-dropping-particle":"","parse-names":false,"suffix":""},{"dropping-particle":"","family":"Liao","given":"H.-L.","non-dropping-particle":"","parse-names":false,"suffix":""},{"dropping-particle":"","family":"Smith","given":"Matthew E","non-dropping-particle":"","parse-names":false,"suffix":""},{"dropping-particle":"","family":"Peay","given":"Kabir G","non-dropping-particle":"","parse-names":false,"suffix":""}],"container-title":"Proceedings of the National Academy of Sciences","id":"ITEM-1","issue":"17","issued":{"date-parts":[["2014","4","29"]]},"page":"6341-6346","title":"Endemism and functional convergence across the North American soil mycobiome","type":"article-journal","volume":"111"},"uris":["http://www.mendeley.com/documents/?uuid=ba2f044d-44d1-4397-8933-38fa51c1c203"]},{"id":"ITEM-2","itemData":{"DOI":"10.1111/j.1365-2389.2010.01314.x","ISSN":"13510754","author":[{"dropping-particle":"","family":"Nielsen","given":"U. N.","non-dropping-particle":"","parse-names":false,"suffix":""},{"dropping-particle":"","family":"Ayres","given":"E.","non-dropping-particle":"","parse-names":false,"suffix":""},{"dropping-particle":"","family":"Wall","given":"D. H.","non-dropping-particle":"","parse-names":false,"suffix":""},{"dropping-particle":"","family":"Bardgett","given":"R. D.","non-dropping-particle":"","parse-names":false,"suffix":""}],"container-title":"European Journal of Soil Science","id":"ITEM-2","issue":"1","issued":{"date-parts":[["2011","2"]]},"page":"105-116","title":"Soil biodiversity and carbon cycling: a review and synthesis of studies examining diversity-function relationships","type":"article-journal","volume":"62"},"uris":["http://www.mendeley.com/documents/?uuid=a50e67e9-8be9-4934-87a6-9cb98e6831d5"]}],"mendeley":{"formattedCitation":"(61, 62)","plainTextFormattedCitation":"(61, 62)","previouslyFormattedCitation":"(62, 63)"},"properties":{"noteIndex":0},"schema":"https://github.com/citation-style-language/schema/raw/master/csl-citation.json"}</w:instrText>
       </w:r>
       <w:r>
         <w:rPr>
@@ -12055,7 +12322,7 @@
           <w:rFonts w:ascii="Times New Roman" w:hAnsi="Times New Roman" w:cs="Times New Roman"/>
           <w:noProof/>
         </w:rPr>
-        <w:t>(60, 61)</w:t>
+        <w:t>(61, 62)</w:t>
       </w:r>
       <w:r>
         <w:rPr>
@@ -12167,15 +12434,7 @@
           <w:noProof/>
         </w:rPr>
         <w:tab/>
-        <w:t xml:space="preserve">Rose MT, Cavagnaro TR, Scanlan CA, Rose TJ, Vancov T, Kimber S, Kennedy IR, </w:t>
-      </w:r>
-      <w:r>
-        <w:rPr>
-          <w:rFonts w:ascii="Times New Roman" w:hAnsi="Times New Roman" w:cs="Times New Roman"/>
-          <w:noProof/>
-        </w:rPr>
-        <w:lastRenderedPageBreak/>
-        <w:t>Kookana RS, Van Zwieten L. 2016. Impact of Herbicides on Soil Biology and FunctionAdvances in Agronomy. Elsevier Inc.</w:t>
+        <w:t>Rose MT, Cavagnaro TR, Scanlan CA, Rose TJ, Vancov T, Kimber S, Kennedy IR, Kookana RS, Van Zwieten L. 2016. Impact of Herbicides on Soil Biology and FunctionAdvances in Agronomy. Elsevier Inc.</w:t>
       </w:r>
     </w:p>
     <w:p>
@@ -12196,6 +12455,7 @@
           <w:rFonts w:ascii="Times New Roman" w:hAnsi="Times New Roman" w:cs="Times New Roman"/>
           <w:noProof/>
         </w:rPr>
+        <w:lastRenderedPageBreak/>
         <w:t xml:space="preserve">3. </w:t>
       </w:r>
       <w:r>
@@ -12436,15 +12696,7 @@
           <w:noProof/>
         </w:rPr>
         <w:tab/>
-        <w:t xml:space="preserve">Richardson AE, Barea J-M, McNeill AM, Prigent-Combaret C. 2009. Acquisition of </w:t>
-      </w:r>
-      <w:r>
-        <w:rPr>
-          <w:rFonts w:ascii="Times New Roman" w:hAnsi="Times New Roman" w:cs="Times New Roman"/>
-          <w:noProof/>
-        </w:rPr>
-        <w:lastRenderedPageBreak/>
-        <w:t>phosphorus and nitrogen in the rhizosphere and plant growth promotion by microorganisms. Plant Soil 321:305–339.</w:t>
+        <w:t>Richardson AE, Barea J-M, McNeill AM, Prigent-Combaret C. 2009. Acquisition of phosphorus and nitrogen in the rhizosphere and plant growth promotion by microorganisms. Plant Soil 321:305–339.</w:t>
       </w:r>
     </w:p>
     <w:p>
@@ -12465,6 +12717,7 @@
           <w:rFonts w:ascii="Times New Roman" w:hAnsi="Times New Roman" w:cs="Times New Roman"/>
           <w:noProof/>
         </w:rPr>
+        <w:lastRenderedPageBreak/>
         <w:t xml:space="preserve">12. </w:t>
       </w:r>
       <w:r>
@@ -12726,16 +12979,23 @@
           <w:rFonts w:ascii="Times New Roman" w:hAnsi="Times New Roman" w:cs="Times New Roman"/>
           <w:noProof/>
         </w:rPr>
+        <w:t xml:space="preserve">21. </w:t>
+      </w:r>
+      <w:r>
+        <w:rPr>
+          <w:rFonts w:ascii="Times New Roman" w:hAnsi="Times New Roman" w:cs="Times New Roman"/>
+          <w:noProof/>
+        </w:rPr>
+        <w:tab/>
+        <w:t xml:space="preserve">García-Delgado C, Barba-Vicente V, Marín-Benito JM, Mariano Igual J, Sánchez-Martín MJ, Sonia Rodríguez-Cruz M. 2019. Influence of different agricultural management </w:t>
+      </w:r>
+      <w:r>
+        <w:rPr>
+          <w:rFonts w:ascii="Times New Roman" w:hAnsi="Times New Roman" w:cs="Times New Roman"/>
+          <w:noProof/>
+        </w:rPr>
         <w:lastRenderedPageBreak/>
-        <w:t xml:space="preserve">21. </w:t>
-      </w:r>
-      <w:r>
-        <w:rPr>
-          <w:rFonts w:ascii="Times New Roman" w:hAnsi="Times New Roman" w:cs="Times New Roman"/>
-          <w:noProof/>
-        </w:rPr>
-        <w:tab/>
-        <w:t>García-Delgado C, Barba-Vicente V, Marín-Benito JM, Mariano Igual J, Sánchez-Martín MJ, Sonia Rodríguez-Cruz M. 2019. Influence of different agricultural management practices on soil microbial community over dissipation time of two herbicides. Sci Total Environ 646:1478–1488.</w:t>
+        <w:t>practices on soil microbial community over dissipation time of two herbicides. Sci Total Environ 646:1478–1488.</w:t>
       </w:r>
     </w:p>
     <w:p>
@@ -12959,16 +13219,23 @@
           <w:rFonts w:ascii="Times New Roman" w:hAnsi="Times New Roman" w:cs="Times New Roman"/>
           <w:noProof/>
         </w:rPr>
+        <w:t xml:space="preserve">29. </w:t>
+      </w:r>
+      <w:r>
+        <w:rPr>
+          <w:rFonts w:ascii="Times New Roman" w:hAnsi="Times New Roman" w:cs="Times New Roman"/>
+          <w:noProof/>
+        </w:rPr>
+        <w:tab/>
+        <w:t xml:space="preserve">Bell CW, Fricks BE, Rocca JD, Steinweg JM, McMahon SK, Wallenstein MD. 2013. High-throughput Fluorometric Measurement of Potential Soil Extracellular Enzyme </w:t>
+      </w:r>
+      <w:r>
+        <w:rPr>
+          <w:rFonts w:ascii="Times New Roman" w:hAnsi="Times New Roman" w:cs="Times New Roman"/>
+          <w:noProof/>
+        </w:rPr>
         <w:lastRenderedPageBreak/>
-        <w:t xml:space="preserve">29. </w:t>
-      </w:r>
-      <w:r>
-        <w:rPr>
-          <w:rFonts w:ascii="Times New Roman" w:hAnsi="Times New Roman" w:cs="Times New Roman"/>
-          <w:noProof/>
-        </w:rPr>
-        <w:tab/>
-        <w:t>Bell CW, Fricks BE, Rocca JD, Steinweg JM, McMahon SK, Wallenstein MD. 2013. High-throughput Fluorometric Measurement of Potential Soil Extracellular Enzyme Activities. J Vis Exp 1–16.</w:t>
+        <w:t>Activities. J Vis Exp 1–16.</w:t>
       </w:r>
     </w:p>
     <w:p>
@@ -13192,7 +13459,6 @@
           <w:rFonts w:ascii="Times New Roman" w:hAnsi="Times New Roman" w:cs="Times New Roman"/>
           <w:noProof/>
         </w:rPr>
-        <w:lastRenderedPageBreak/>
         <w:t xml:space="preserve">37. </w:t>
       </w:r>
       <w:r>
@@ -13222,6 +13488,7 @@
           <w:rFonts w:ascii="Times New Roman" w:hAnsi="Times New Roman" w:cs="Times New Roman"/>
           <w:noProof/>
         </w:rPr>
+        <w:lastRenderedPageBreak/>
         <w:t xml:space="preserve">38. </w:t>
       </w:r>
       <w:r>
@@ -13391,7 +13658,7 @@
           <w:noProof/>
         </w:rPr>
         <w:tab/>
-        <w:t>Yu Y, Zhang H, Zhou Q. 2011. Using soil available P and activities of soil dehydrogenase and phosphatase as indicators for biodegradation of organophosphorus pesticide methamidophos and glyphosate. Soil Sediment Contam 20:688–701.</w:t>
+        <w:t>Kursa MB, Rudnicki WR. 2020. Boruta: Wrapper Algorithm for All Relevant Feature Selection.</w:t>
       </w:r>
     </w:p>
     <w:p>
@@ -13420,7 +13687,7 @@
           <w:noProof/>
         </w:rPr>
         <w:tab/>
-        <w:t>Berg B, McClaugherty C. 2014. Plant LitterCarbon. Springer Berlin Heidelberg, Berlin, Heidelberg.</w:t>
+        <w:t>Yu Y, Zhang H, Zhou Q. 2011. Using soil available P and activities of soil dehydrogenase and phosphatase as indicators for biodegradation of organophosphorus pesticide methamidophos and glyphosate. Soil Sediment Contam 20:688–701.</w:t>
       </w:r>
     </w:p>
     <w:p>
@@ -13449,7 +13716,7 @@
           <w:noProof/>
         </w:rPr>
         <w:tab/>
-        <w:t>Damin V, Triveli P. 2011. Herbicides Effect on Nitrogen Cycling in AgroecossystemsHerbicides and Environment. InTech.</w:t>
+        <w:t>Berg B, McClaugherty C. 2014. Plant LitterCarbon. Springer Berlin Heidelberg, Berlin, Heidelberg.</w:t>
       </w:r>
     </w:p>
     <w:p>
@@ -13478,15 +13745,7 @@
           <w:noProof/>
         </w:rPr>
         <w:tab/>
-        <w:t xml:space="preserve">Mahía J, González-Prieto SJ, Martín A, Bååth E, Díaz-Raviña M. 2011. Biochemical properties and microbial community structure of five different soils after atrazine addition. </w:t>
-      </w:r>
-      <w:r>
-        <w:rPr>
-          <w:rFonts w:ascii="Times New Roman" w:hAnsi="Times New Roman" w:cs="Times New Roman"/>
-          <w:noProof/>
-        </w:rPr>
-        <w:lastRenderedPageBreak/>
-        <w:t>Biol Fertil Soils 47:577–589.</w:t>
+        <w:t>Damin V, Triveli P. 2011. Herbicides Effect on Nitrogen Cycling in AgroecossystemsHerbicides and Environment. InTech.</w:t>
       </w:r>
     </w:p>
     <w:p>
@@ -13515,7 +13774,15 @@
           <w:noProof/>
         </w:rPr>
         <w:tab/>
-        <w:t>Millard P, Singh BK. 2010. Does grassland vegetation drive soil microbial diversity? Nutr Cycl Agroecosystems 88:147–158.</w:t>
+        <w:t xml:space="preserve">Mahía J, González-Prieto SJ, Martín A, Bååth E, Díaz-Raviña M. 2011. Biochemical properties and microbial community structure of five different soils after atrazine addition. </w:t>
+      </w:r>
+      <w:r>
+        <w:rPr>
+          <w:rFonts w:ascii="Times New Roman" w:hAnsi="Times New Roman" w:cs="Times New Roman"/>
+          <w:noProof/>
+        </w:rPr>
+        <w:lastRenderedPageBreak/>
+        <w:t>Biol Fertil Soils 47:577–589.</w:t>
       </w:r>
     </w:p>
     <w:p>
@@ -13544,7 +13811,7 @@
           <w:noProof/>
         </w:rPr>
         <w:tab/>
-        <w:t>Prober SM, Leff JW, Bates ST, Borer ET, Firn J, Harpole WS, Lind EM, Seabloom EW, Adler PB, Bakker JD, Cleland EE, DeCrappeo NM, DeLorenze E, Hagenah N, Hautier Y, Hofmockel KS, Kirkman KP, Knops JMH, La Pierre KJ, MacDougall AS, McCulley RL, Mitchell CE, Risch AC, Schuetz M, Stevens CJ, Williams RJ, Fierer N. 2015. Plant diversity predicts beta but not alpha diversity of soil microbes across grasslands worldwide. Ecol Lett 18:85–95.</w:t>
+        <w:t>Millard P, Singh BK. 2010. Does grassland vegetation drive soil microbial diversity? Nutr Cycl Agroecosystems 88:147–158.</w:t>
       </w:r>
     </w:p>
     <w:p>
@@ -13573,7 +13840,7 @@
           <w:noProof/>
         </w:rPr>
         <w:tab/>
-        <w:t>Hébert M, Fugère V, Gonzalez A. 2019. The overlooked impact of rising glyphosate use on phosphorus loading in agricultural watersheds. Front Ecol Environ 17:48–56.</w:t>
+        <w:t>Prober SM, Leff JW, Bates ST, Borer ET, Firn J, Harpole WS, Lind EM, Seabloom EW, Adler PB, Bakker JD, Cleland EE, DeCrappeo NM, DeLorenze E, Hagenah N, Hautier Y, Hofmockel KS, Kirkman KP, Knops JMH, La Pierre KJ, MacDougall AS, McCulley RL, Mitchell CE, Risch AC, Schuetz M, Stevens CJ, Williams RJ, Fierer N. 2015. Plant diversity predicts beta but not alpha diversity of soil microbes across grasslands worldwide. Ecol Lett 18:85–95.</w:t>
       </w:r>
     </w:p>
     <w:p>
@@ -13602,7 +13869,7 @@
           <w:noProof/>
         </w:rPr>
         <w:tab/>
-        <w:t>West SA, Diggle SP, Buckling A, Gardner A, Griffin AS. 2007. The Social Lives of Microbes. Annu Rev Ecol Evol Syst 38:53–77.</w:t>
+        <w:t>Hébert M, Fugère V, Gonzalez A. 2019. The overlooked impact of rising glyphosate use on phosphorus loading in agricultural watersheds. Front Ecol Environ 17:48–56.</w:t>
       </w:r>
     </w:p>
     <w:p>
@@ -13631,7 +13898,7 @@
           <w:noProof/>
         </w:rPr>
         <w:tab/>
-        <w:t>Płatkowski M, Telesiński A. 2016. Response of soil phosphatases to glyphosate and its formulations – Roundup (laboratory conditions). Plant, Soil Environ 62:286–292.</w:t>
+        <w:t>West SA, Diggle SP, Buckling A, Gardner A, Griffin AS. 2007. The Social Lives of Microbes. Annu Rev Ecol Evol Syst 38:53–77.</w:t>
       </w:r>
     </w:p>
     <w:p>
@@ -13660,7 +13927,7 @@
           <w:noProof/>
         </w:rPr>
         <w:tab/>
-        <w:t>Cherni AE, Trabelsi D, Chebil S, Barhoumi F, Rodríguez-Llorente ID, Zribi K. 2015. Effect of Glyphosate on Enzymatic Activities, Rhizobiaceae and Total Bacterial Communities in an Agricultural Tunisian Soil. Water, Air, Soil Pollut 226:145.</w:t>
+        <w:t>Płatkowski M, Telesiński A. 2016. Response of soil phosphatases to glyphosate and its formulations – Roundup (laboratory conditions). Plant, Soil Environ 62:286–292.</w:t>
       </w:r>
     </w:p>
     <w:p>
@@ -13689,7 +13956,7 @@
           <w:noProof/>
         </w:rPr>
         <w:tab/>
-        <w:t>Ratcliff AW, Busse MD, Shestak CJ. 2006. Changes in microbial community structure following herbicide (glyphosate) additions to forest soils. Appl Soil Ecol 34:114–124.</w:t>
+        <w:t>Cherni AE, Trabelsi D, Chebil S, Barhoumi F, Rodríguez-Llorente ID, Zribi K. 2015. Effect of Glyphosate on Enzymatic Activities, Rhizobiaceae and Total Bacterial Communities in an Agricultural Tunisian Soil. Water, Air, Soil Pollut 226:145.</w:t>
       </w:r>
     </w:p>
     <w:p>
@@ -13718,7 +13985,7 @@
           <w:noProof/>
         </w:rPr>
         <w:tab/>
-        <w:t>Zabaloy MC, Gómez MA. 2008. Microbial respiration in soils of the Argentine Pampas after metsulfuron methyl, 2,4-D, and glyphosate treatments. Commun Soil Sci Plant Anal 39:370–385.</w:t>
+        <w:t>Ratcliff AW, Busse MD, Shestak CJ. 2006. Changes in microbial community structure following herbicide (glyphosate) additions to forest soils. Appl Soil Ecol 34:114–124.</w:t>
       </w:r>
     </w:p>
     <w:p>
@@ -13739,7 +14006,6 @@
           <w:rFonts w:ascii="Times New Roman" w:hAnsi="Times New Roman" w:cs="Times New Roman"/>
           <w:noProof/>
         </w:rPr>
-        <w:lastRenderedPageBreak/>
         <w:t xml:space="preserve">55. </w:t>
       </w:r>
       <w:r>
@@ -13748,7 +14014,7 @@
           <w:noProof/>
         </w:rPr>
         <w:tab/>
-        <w:t>Accinelli C, Screpanti C, Dinelli G, Vicari A. 2002. Short-time effects of pure and formulated herbicides on soil microbial activity and biomass. Int J Environ Anal Chem 82:519–527.</w:t>
+        <w:t>Zabaloy MC, Gómez MA. 2008. Microbial respiration in soils of the Argentine Pampas after metsulfuron methyl, 2,4-D, and glyphosate treatments. Commun Soil Sci Plant Anal 39:370–385.</w:t>
       </w:r>
     </w:p>
     <w:p>
@@ -13769,6 +14035,7 @@
           <w:rFonts w:ascii="Times New Roman" w:hAnsi="Times New Roman" w:cs="Times New Roman"/>
           <w:noProof/>
         </w:rPr>
+        <w:lastRenderedPageBreak/>
         <w:t xml:space="preserve">56. </w:t>
       </w:r>
       <w:r>
@@ -13777,7 +14044,7 @@
           <w:noProof/>
         </w:rPr>
         <w:tab/>
-        <w:t>Morant AV, Jørgensen K, Jørgensen C, Paquette SM, Sánchez-Pérez R, Møller BL, Bak S. 2008. β-Glucosidases as detonators of plant chemical defense. Phytochemistry 69:1795–1813.</w:t>
+        <w:t>Accinelli C, Screpanti C, Dinelli G, Vicari A. 2002. Short-time effects of pure and formulated herbicides on soil microbial activity and biomass. Int J Environ Anal Chem 82:519–527.</w:t>
       </w:r>
     </w:p>
     <w:p>
@@ -13806,7 +14073,7 @@
           <w:noProof/>
         </w:rPr>
         <w:tab/>
-        <w:t>Scranton MA, Yee A, Park S, Walling LL. 2012. Plant Leucine Aminopeptidases Moonlight as Molecular Chaperones to Alleviate Stress-induced Damage. J Biol Chem 287:18408–18417.</w:t>
+        <w:t>Morant AV, Jørgensen K, Jørgensen C, Paquette SM, Sánchez-Pérez R, Møller BL, Bak S. 2008. β-Glucosidases as detonators of plant chemical defense. Phytochemistry 69:1795–1813.</w:t>
       </w:r>
     </w:p>
     <w:p>
@@ -13835,7 +14102,7 @@
           <w:noProof/>
         </w:rPr>
         <w:tab/>
-        <w:t>Gómez-Anduro G, Ceniceros-Ojeda EA, Casados-Vázquez LE, Bencivenni C, Sierra-Beltrán A, Murillo-Amador B, Tiessen A. 2011. Genome-wide analysis of the beta-glucosidase gene family in maize (Zea mays L. var B73). Plant Mol Biol 77:159–183.</w:t>
+        <w:t>Scranton MA, Yee A, Park S, Walling LL. 2012. Plant Leucine Aminopeptidases Moonlight as Molecular Chaperones to Alleviate Stress-induced Damage. J Biol Chem 287:18408–18417.</w:t>
       </w:r>
     </w:p>
     <w:p>
@@ -13864,7 +14131,7 @@
           <w:noProof/>
         </w:rPr>
         <w:tab/>
-        <w:t>T. Sherene. 2017. Role of Soil Enzymes in Nutrient Transformation: A Review. Bio Bull 3 (1):109–131.</w:t>
+        <w:t>Gómez-Anduro G, Ceniceros-Ojeda EA, Casados-Vázquez LE, Bencivenni C, Sierra-Beltrán A, Murillo-Amador B, Tiessen A. 2011. Genome-wide analysis of the beta-glucosidase gene family in maize (Zea mays L. var B73). Plant Mol Biol 77:159–183.</w:t>
       </w:r>
     </w:p>
     <w:p>
@@ -13893,7 +14160,7 @@
           <w:noProof/>
         </w:rPr>
         <w:tab/>
-        <w:t>Talbot JM, Bruns TD, Taylor JW, Smith DP, Branco S, Glassman SI, Erlandson S, Vilgalys R, Liao H-L, Smith ME, Peay KG. 2014. Endemism and functional convergence across the North American soil mycobiome. Proc Natl Acad Sci 111:6341–6346.</w:t>
+        <w:t>T. Sherene. 2017. Role of Soil Enzymes in Nutrient Transformation: A Review. Bio Bull 3 (1):109–131.</w:t>
       </w:r>
     </w:p>
     <w:p>
@@ -13915,6 +14182,35 @@
           <w:noProof/>
         </w:rPr>
         <w:t xml:space="preserve">61. </w:t>
+      </w:r>
+      <w:r>
+        <w:rPr>
+          <w:rFonts w:ascii="Times New Roman" w:hAnsi="Times New Roman" w:cs="Times New Roman"/>
+          <w:noProof/>
+        </w:rPr>
+        <w:tab/>
+        <w:t>Talbot JM, Bruns TD, Taylor JW, Smith DP, Branco S, Glassman SI, Erlandson S, Vilgalys R, Liao H-L, Smith ME, Peay KG. 2014. Endemism and functional convergence across the North American soil mycobiome. Proc Natl Acad Sci 111:6341–6346.</w:t>
+      </w:r>
+    </w:p>
+    <w:p>
+      <w:pPr>
+        <w:widowControl w:val="0"/>
+        <w:autoSpaceDE w:val="0"/>
+        <w:autoSpaceDN w:val="0"/>
+        <w:adjustRightInd w:val="0"/>
+        <w:spacing w:line="480" w:lineRule="auto"/>
+        <w:ind w:left="640" w:hanging="640"/>
+        <w:rPr>
+          <w:rFonts w:ascii="Times New Roman" w:hAnsi="Times New Roman" w:cs="Times New Roman"/>
+          <w:noProof/>
+        </w:rPr>
+      </w:pPr>
+      <w:r>
+        <w:rPr>
+          <w:rFonts w:ascii="Times New Roman" w:hAnsi="Times New Roman" w:cs="Times New Roman"/>
+          <w:noProof/>
+        </w:rPr>
+        <w:t xml:space="preserve">62. </w:t>
       </w:r>
       <w:r>
         <w:rPr>
@@ -15380,13 +15676,7 @@
         <w:annotationRef/>
       </w:r>
       <w:r>
-        <w:t>Will need to be fully described. This is a</w:t>
-      </w:r>
-      <w:r>
-        <w:t xml:space="preserve"> </w:t>
-      </w:r>
-      <w:r>
-        <w:t>place holder for now.</w:t>
+        <w:t>Will need to be fully described. This is a place holder for now.</w:t>
       </w:r>
     </w:p>
   </w:comment>

</xml_diff>